<commit_message>
Small update from meeting
</commit_message>
<xml_diff>
--- a/Project_Proposal.docx
+++ b/Project_Proposal.docx
@@ -29,21 +29,8 @@
         <w:spacing w:after="0" w:line="240" w:lineRule="auto"/>
         <w:jc w:val="center"/>
       </w:pPr>
-      <w:proofErr w:type="spellStart"/>
-      <w:r>
-        <w:t>Aniq</w:t>
-      </w:r>
-      <w:proofErr w:type="spellEnd"/>
-      <w:r>
-        <w:t xml:space="preserve"> </w:t>
-      </w:r>
-      <w:proofErr w:type="spellStart"/>
-      <w:r>
-        <w:t>Shahid</w:t>
-      </w:r>
-      <w:proofErr w:type="spellEnd"/>
-      <w:r>
-        <w:t xml:space="preserve"> -- Matthew Gross -- Li-yin Young – Jasmine Brewer</w:t>
+      <w:r>
+        <w:t>Aniq Shahid -- Matthew Gross -- Li-yin Young – Jasmine Brewer</w:t>
       </w:r>
     </w:p>
     <w:p>
@@ -134,13 +121,27 @@
     </w:p>
     <w:p>
       <w:pPr>
+        <w:spacing w:before="240"/>
+      </w:pPr>
+      <w:r>
+        <w:rPr>
+          <w:b/>
+        </w:rPr>
+        <w:t>Analysis</w:t>
+      </w:r>
+    </w:p>
+    <w:p>
+      <w:pPr>
         <w:pStyle w:val="ListParagraph"/>
         <w:numPr>
           <w:ilvl w:val="0"/>
-          <w:numId w:val="1"/>
+          <w:numId w:val="2"/>
         </w:numPr>
         <w:spacing w:before="240"/>
       </w:pPr>
+      <w:r>
+        <w:t>We will do step-by-step benchmarking, e.g. we will optimize the serial code, benchmark, then implement MPI. Furthermore, we will benchmark the code at each step (e.g. for the file IO we will benchmark before and after)</w:t>
+      </w:r>
       <w:bookmarkStart w:id="0" w:name="_GoBack"/>
       <w:bookmarkEnd w:id="0"/>
     </w:p>
@@ -157,6 +158,95 @@
 <file path=word/numbering.xml><?xml version="1.0" encoding="utf-8"?>
 <w:numbering xmlns:wpc="http://schemas.microsoft.com/office/word/2010/wordprocessingCanvas" xmlns:mc="http://schemas.openxmlformats.org/markup-compatibility/2006" xmlns:o="urn:schemas-microsoft-com:office:office" xmlns:r="http://schemas.openxmlformats.org/officeDocument/2006/relationships" xmlns:m="http://schemas.openxmlformats.org/officeDocument/2006/math" xmlns:v="urn:schemas-microsoft-com:vml" xmlns:wp14="http://schemas.microsoft.com/office/word/2010/wordprocessingDrawing" xmlns:wp="http://schemas.openxmlformats.org/drawingml/2006/wordprocessingDrawing" xmlns:w10="urn:schemas-microsoft-com:office:word" xmlns:w="http://schemas.openxmlformats.org/wordprocessingml/2006/main" xmlns:w14="http://schemas.microsoft.com/office/word/2010/wordml" xmlns:wpg="http://schemas.microsoft.com/office/word/2010/wordprocessingGroup" xmlns:wpi="http://schemas.microsoft.com/office/word/2010/wordprocessingInk" xmlns:wne="http://schemas.microsoft.com/office/word/2006/wordml" xmlns:wps="http://schemas.microsoft.com/office/word/2010/wordprocessingShape" mc:Ignorable="w14 wp14">
   <w:abstractNum w:abstractNumId="0">
+    <w:nsid w:val="0D1E71D0"/>
+    <w:multiLevelType w:val="hybridMultilevel"/>
+    <w:tmpl w:val="9A0E7B0C"/>
+    <w:lvl w:ilvl="0" w:tplc="0409000F">
+      <w:start w:val="1"/>
+      <w:numFmt w:val="decimal"/>
+      <w:lvlText w:val="%1."/>
+      <w:lvlJc w:val="left"/>
+      <w:pPr>
+        <w:ind w:left="720" w:hanging="360"/>
+      </w:pPr>
+      <w:rPr>
+        <w:rFonts w:hint="default"/>
+      </w:rPr>
+    </w:lvl>
+    <w:lvl w:ilvl="1" w:tplc="04090019" w:tentative="1">
+      <w:start w:val="1"/>
+      <w:numFmt w:val="lowerLetter"/>
+      <w:lvlText w:val="%2."/>
+      <w:lvlJc w:val="left"/>
+      <w:pPr>
+        <w:ind w:left="1440" w:hanging="360"/>
+      </w:pPr>
+    </w:lvl>
+    <w:lvl w:ilvl="2" w:tplc="0409001B" w:tentative="1">
+      <w:start w:val="1"/>
+      <w:numFmt w:val="lowerRoman"/>
+      <w:lvlText w:val="%3."/>
+      <w:lvlJc w:val="right"/>
+      <w:pPr>
+        <w:ind w:left="2160" w:hanging="180"/>
+      </w:pPr>
+    </w:lvl>
+    <w:lvl w:ilvl="3" w:tplc="0409000F" w:tentative="1">
+      <w:start w:val="1"/>
+      <w:numFmt w:val="decimal"/>
+      <w:lvlText w:val="%4."/>
+      <w:lvlJc w:val="left"/>
+      <w:pPr>
+        <w:ind w:left="2880" w:hanging="360"/>
+      </w:pPr>
+    </w:lvl>
+    <w:lvl w:ilvl="4" w:tplc="04090019" w:tentative="1">
+      <w:start w:val="1"/>
+      <w:numFmt w:val="lowerLetter"/>
+      <w:lvlText w:val="%5."/>
+      <w:lvlJc w:val="left"/>
+      <w:pPr>
+        <w:ind w:left="3600" w:hanging="360"/>
+      </w:pPr>
+    </w:lvl>
+    <w:lvl w:ilvl="5" w:tplc="0409001B" w:tentative="1">
+      <w:start w:val="1"/>
+      <w:numFmt w:val="lowerRoman"/>
+      <w:lvlText w:val="%6."/>
+      <w:lvlJc w:val="right"/>
+      <w:pPr>
+        <w:ind w:left="4320" w:hanging="180"/>
+      </w:pPr>
+    </w:lvl>
+    <w:lvl w:ilvl="6" w:tplc="0409000F" w:tentative="1">
+      <w:start w:val="1"/>
+      <w:numFmt w:val="decimal"/>
+      <w:lvlText w:val="%7."/>
+      <w:lvlJc w:val="left"/>
+      <w:pPr>
+        <w:ind w:left="5040" w:hanging="360"/>
+      </w:pPr>
+    </w:lvl>
+    <w:lvl w:ilvl="7" w:tplc="04090019" w:tentative="1">
+      <w:start w:val="1"/>
+      <w:numFmt w:val="lowerLetter"/>
+      <w:lvlText w:val="%8."/>
+      <w:lvlJc w:val="left"/>
+      <w:pPr>
+        <w:ind w:left="5760" w:hanging="360"/>
+      </w:pPr>
+    </w:lvl>
+    <w:lvl w:ilvl="8" w:tplc="0409001B" w:tentative="1">
+      <w:start w:val="1"/>
+      <w:numFmt w:val="lowerRoman"/>
+      <w:lvlText w:val="%9."/>
+      <w:lvlJc w:val="right"/>
+      <w:pPr>
+        <w:ind w:left="6480" w:hanging="180"/>
+      </w:pPr>
+    </w:lvl>
+  </w:abstractNum>
+  <w:abstractNum w:abstractNumId="1">
     <w:nsid w:val="30EB5996"/>
     <w:multiLevelType w:val="hybridMultilevel"/>
     <w:tmpl w:val="C4F0E040"/>
@@ -246,6 +336,9 @@
     </w:lvl>
   </w:abstractNum>
   <w:num w:numId="1">
+    <w:abstractNumId w:val="1"/>
+  </w:num>
+  <w:num w:numId="2">
     <w:abstractNumId w:val="0"/>
   </w:num>
 </w:numbering>

</xml_diff>

<commit_message>
A few additions, and a few more complete sentences
</commit_message>
<xml_diff>
--- a/Project_Proposal.docx
+++ b/Project_Proposal.docx
@@ -1,6 +1,6 @@
 
 <file path=word/document.xml><?xml version="1.0" encoding="utf-8"?>
-<w:document xmlns:wpc="http://schemas.microsoft.com/office/word/2010/wordprocessingCanvas" xmlns:mc="http://schemas.openxmlformats.org/markup-compatibility/2006" xmlns:o="urn:schemas-microsoft-com:office:office" xmlns:r="http://schemas.openxmlformats.org/officeDocument/2006/relationships" xmlns:m="http://schemas.openxmlformats.org/officeDocument/2006/math" xmlns:v="urn:schemas-microsoft-com:vml" xmlns:wp14="http://schemas.microsoft.com/office/word/2010/wordprocessingDrawing" xmlns:wp="http://schemas.openxmlformats.org/drawingml/2006/wordprocessingDrawing" xmlns:w10="urn:schemas-microsoft-com:office:word" xmlns:w="http://schemas.openxmlformats.org/wordprocessingml/2006/main" xmlns:w14="http://schemas.microsoft.com/office/word/2010/wordml" xmlns:w15="http://schemas.microsoft.com/office/word/2012/wordml" xmlns:wpg="http://schemas.microsoft.com/office/word/2010/wordprocessingGroup" xmlns:wpi="http://schemas.microsoft.com/office/word/2010/wordprocessingInk" xmlns:wne="http://schemas.microsoft.com/office/word/2006/wordml" xmlns:wps="http://schemas.microsoft.com/office/word/2010/wordprocessingShape" mc:Ignorable="w14 w15 wp14">
+<w:document xmlns:wpc="http://schemas.microsoft.com/office/word/2010/wordprocessingCanvas" xmlns:mc="http://schemas.openxmlformats.org/markup-compatibility/2006" xmlns:o="urn:schemas-microsoft-com:office:office" xmlns:r="http://schemas.openxmlformats.org/officeDocument/2006/relationships" xmlns:m="http://schemas.openxmlformats.org/officeDocument/2006/math" xmlns:v="urn:schemas-microsoft-com:vml" xmlns:wp14="http://schemas.microsoft.com/office/word/2010/wordprocessingDrawing" xmlns:wp="http://schemas.openxmlformats.org/drawingml/2006/wordprocessingDrawing" xmlns:w10="urn:schemas-microsoft-com:office:word" xmlns:w="http://schemas.openxmlformats.org/wordprocessingml/2006/main" xmlns:w14="http://schemas.microsoft.com/office/word/2010/wordml" xmlns:wpg="http://schemas.microsoft.com/office/word/2010/wordprocessingGroup" xmlns:wpi="http://schemas.microsoft.com/office/word/2010/wordprocessingInk" xmlns:wne="http://schemas.microsoft.com/office/word/2006/wordml" xmlns:wps="http://schemas.microsoft.com/office/word/2010/wordprocessingShape" mc:Ignorable="w14 wp14">
   <w:body>
     <w:p>
       <w:pPr>
@@ -283,7 +283,79 @@
       </w:pPr>
       <w:r>
         <w:tab/>
-        <w:t>The lattice Boltzmann method, first popularized by its success in mainstream computational fluid dynamics, has received interest in recent years as a method for simulating strongly-interacting quantum fluids. The proposed project</w:t>
+        <w:t>The lattice Boltzmann method</w:t>
+      </w:r>
+      <w:r>
+        <w:t xml:space="preserve"> </w:t>
+      </w:r>
+      <w:r>
+        <w:t>was first popularized for its success</w:t>
+      </w:r>
+      <w:r>
+        <w:t xml:space="preserve"> in</w:t>
+      </w:r>
+      <w:r>
+        <w:t xml:space="preserve"> mainstream</w:t>
+      </w:r>
+      <w:r>
+        <w:t xml:space="preserve"> computational fluid dynamics</w:t>
+      </w:r>
+      <w:r>
+        <w:t>, but has recently also emerged as an important tool in the fields of physics, biology, and chemistry for understanding complex fluids. Unfortunately,</w:t>
+      </w:r>
+      <w:r>
+        <w:t xml:space="preserve"> the range of physical problems which can be solved </w:t>
+      </w:r>
+      <w:r>
+        <w:t xml:space="preserve">with the algorithm </w:t>
+      </w:r>
+      <w:r>
+        <w:t xml:space="preserve">is </w:t>
+      </w:r>
+      <w:r>
+        <w:t xml:space="preserve">currently </w:t>
+      </w:r>
+      <w:r>
+        <w:t>s</w:t>
+      </w:r>
+      <w:r>
+        <w:t>everely limited by it</w:t>
+      </w:r>
+      <w:r>
+        <w:t>s high memory and computational requirements.</w:t>
+      </w:r>
+      <w:r>
+        <w:t xml:space="preserve"> </w:t>
+      </w:r>
+      <w:r>
+        <w:t>The capacity of the lattice Boltzmann method to solve scientific problems has therefore become</w:t>
+      </w:r>
+      <w:r>
+        <w:t xml:space="preserve"> </w:t>
+      </w:r>
+      <w:r>
+        <w:t>a</w:t>
+      </w:r>
+      <w:r>
+        <w:t xml:space="preserve">n important problem in high performance scientific computing. </w:t>
+      </w:r>
+      <w:r>
+        <w:t xml:space="preserve">The proposed project </w:t>
+      </w:r>
+      <w:r>
+        <w:t>intends to</w:t>
+      </w:r>
+      <w:r>
+        <w:t xml:space="preserve"> tackle this </w:t>
+      </w:r>
+      <w:r>
+        <w:t>problem directly by optimizing an existing scientific code that simulates the evolution of a quantum fluid</w:t>
+      </w:r>
+      <w:r>
+        <w:t xml:space="preserve"> for more efficient and scalable overall performance</w:t>
+      </w:r>
+      <w:r>
+        <w:t>.</w:t>
       </w:r>
     </w:p>
     <w:p>
@@ -303,7 +375,19 @@
       </w:pPr>
       <w:r>
         <w:tab/>
-        <w:t>The naïve implementation of the lattice Boltzmann method which has been previously implemented is overly restrictive on the simulation sizes we are able to achieve with available resources, due at least in part to lack of parallelism and inefficient memory handling.</w:t>
+        <w:t xml:space="preserve">The naïve implementation of the lattice Boltzmann method which has been previously implemented is overly restrictive on the simulation sizes </w:t>
+      </w:r>
+      <w:r>
+        <w:t>achievable</w:t>
+      </w:r>
+      <w:r>
+        <w:t xml:space="preserve"> with available resources, due at least in part to lack of parallelism and inefficient</w:t>
+      </w:r>
+      <w:r>
+        <w:t xml:space="preserve"> data and</w:t>
+      </w:r>
+      <w:r>
+        <w:t xml:space="preserve"> memory handling.</w:t>
       </w:r>
       <w:r>
         <w:t xml:space="preserve"> </w:t>
@@ -315,7 +399,7 @@
         <w:t xml:space="preserve">implementing </w:t>
       </w:r>
       <w:r>
-        <w:t>following methods:</w:t>
+        <w:t>following:</w:t>
       </w:r>
     </w:p>
     <w:p>
@@ -337,10 +421,31 @@
         <w:rPr>
           <w:b/>
         </w:rPr>
+        <w:t>:</w:t>
+      </w:r>
+      <w:r>
+        <w:rPr>
+          <w:b/>
+        </w:rPr>
         <w:t xml:space="preserve"> </w:t>
       </w:r>
       <w:r>
-        <w:t>by vectorizing computations and adopt blocking wherever possible and reevaluating data structures to improve memory-usage.</w:t>
+        <w:t>We will vectorize</w:t>
+      </w:r>
+      <w:r>
+        <w:t xml:space="preserve"> computations and adopt blocking wherever</w:t>
+      </w:r>
+      <w:r>
+        <w:t xml:space="preserve"> these result in improved performa</w:t>
+      </w:r>
+      <w:r>
+        <w:t>nce</w:t>
+      </w:r>
+      <w:r>
+        <w:t xml:space="preserve"> and reevaluate</w:t>
+      </w:r>
+      <w:r>
+        <w:t xml:space="preserve"> data structures to improve memory-usage.</w:t>
       </w:r>
     </w:p>
     <w:p>
@@ -356,16 +461,31 @@
         <w:rPr>
           <w:b/>
         </w:rPr>
-        <w:t xml:space="preserve">OpenMP </w:t>
-      </w:r>
-      <w:r>
-        <w:t>i</w:t>
-      </w:r>
-      <w:r>
-        <w:t>mplementation</w:t>
-      </w:r>
-      <w:r>
-        <w:t xml:space="preserve"> for parallelizing data independent sections of the single-core optimized code.</w:t>
+        <w:t>OpenMP</w:t>
+      </w:r>
+      <w:r>
+        <w:rPr>
+          <w:b/>
+        </w:rPr>
+        <w:t>:</w:t>
+      </w:r>
+      <w:r>
+        <w:rPr>
+          <w:b/>
+        </w:rPr>
+        <w:t xml:space="preserve"> </w:t>
+      </w:r>
+      <w:r>
+        <w:t>We will parallelize data-</w:t>
+      </w:r>
+      <w:r>
+        <w:t>independent sections of the single-core optimized code</w:t>
+      </w:r>
+      <w:r>
+        <w:t xml:space="preserve"> using OpenMP</w:t>
+      </w:r>
+      <w:r>
+        <w:t>.</w:t>
       </w:r>
     </w:p>
     <w:p>
@@ -384,22 +504,52 @@
         <w:t>MPI</w:t>
       </w:r>
       <w:r>
-        <w:t xml:space="preserve"> i</w:t>
-      </w:r>
-      <w:r>
-        <w:t>mplementation</w:t>
-      </w:r>
-      <w:r>
-        <w:t xml:space="preserve"> for </w:t>
+        <w:rPr>
+          <w:b/>
+        </w:rPr>
+        <w:t>:</w:t>
+      </w:r>
+      <w:r>
+        <w:t xml:space="preserve"> </w:t>
+      </w:r>
+      <w:r>
+        <w:t xml:space="preserve">We will </w:t>
+      </w:r>
+      <w:r>
+        <w:t>i</w:t>
+      </w:r>
+      <w:r>
+        <w:t>mplement</w:t>
+      </w:r>
+      <w:r>
+        <w:t xml:space="preserve"> </w:t>
+      </w:r>
+      <w:r>
+        <w:t xml:space="preserve">MPI </w:t>
+      </w:r>
+      <w:r>
+        <w:t xml:space="preserve">for </w:t>
       </w:r>
       <w:r>
         <w:t xml:space="preserve">running </w:t>
       </w:r>
       <w:r>
-        <w:t xml:space="preserve">OpenMP implemented </w:t>
-      </w:r>
-      <w:r>
-        <w:t>functions in parallel and intercommunication</w:t>
+        <w:t>OpenMP-</w:t>
+      </w:r>
+      <w:r>
+        <w:t xml:space="preserve">implemented </w:t>
+      </w:r>
+      <w:r>
+        <w:t>functions in parallel and</w:t>
+      </w:r>
+      <w:r>
+        <w:t xml:space="preserve"> handling</w:t>
+      </w:r>
+      <w:r>
+        <w:t xml:space="preserve"> intercommunication</w:t>
+      </w:r>
+      <w:r>
+        <w:t xml:space="preserve"> on distributed-memory architectures</w:t>
       </w:r>
       <w:r>
         <w:t>.</w:t>
@@ -418,22 +568,77 @@
         <w:rPr>
           <w:b/>
         </w:rPr>
-        <w:t xml:space="preserve">HDF5 </w:t>
-      </w:r>
-      <w:r>
-        <w:t xml:space="preserve">application to </w:t>
-      </w:r>
-      <w:r>
-        <w:t>i</w:t>
-      </w:r>
-      <w:r>
-        <w:t xml:space="preserve">mprove data processing and visualization by porting IO to </w:t>
+        <w:t>Data Handling</w:t>
+      </w:r>
+      <w:r>
+        <w:rPr>
+          <w:b/>
+        </w:rPr>
+        <w:t>:</w:t>
       </w:r>
       <w:r>
         <w:rPr>
           <w:b/>
         </w:rPr>
         <w:t xml:space="preserve"> </w:t>
+      </w:r>
+      <w:r>
+        <w:t>We will port IO to HDF5 to</w:t>
+      </w:r>
+      <w:r>
+        <w:t xml:space="preserve"> improve data write times, implement data compression, and improve data processing. </w:t>
+      </w:r>
+    </w:p>
+    <w:p>
+      <w:pPr>
+        <w:spacing w:before="240"/>
+      </w:pPr>
+      <w:r>
+        <w:t>We implement these techniques and methods with the goal of producing an output code which can solve scientific problems that the input code could not. With this in mind, we intend to demonstrate our achievement by producing the following:</w:t>
+      </w:r>
+    </w:p>
+    <w:p>
+      <w:pPr>
+        <w:pStyle w:val="ListParagraph"/>
+        <w:numPr>
+          <w:ilvl w:val="0"/>
+          <w:numId w:val="5"/>
+        </w:numPr>
+        <w:spacing w:before="240"/>
+      </w:pPr>
+      <w:r>
+        <w:rPr>
+          <w:b/>
+        </w:rPr>
+        <w:t>Benchmarks</w:t>
+      </w:r>
+      <w:r>
+        <w:t xml:space="preserve"> indicating the performance enhancement due to solving each significant sub-problem</w:t>
+      </w:r>
+    </w:p>
+    <w:p>
+      <w:pPr>
+        <w:pStyle w:val="ListParagraph"/>
+        <w:numPr>
+          <w:ilvl w:val="0"/>
+          <w:numId w:val="5"/>
+        </w:numPr>
+        <w:spacing w:before="240"/>
+      </w:pPr>
+      <w:r>
+        <w:rPr>
+          <w:b/>
+        </w:rPr>
+        <w:t>In-depth profiling</w:t>
+      </w:r>
+      <w:r>
+        <w:rPr>
+          <w:b/>
+        </w:rPr>
+        <w:t xml:space="preserve"> analyses</w:t>
+      </w:r>
+      <w:r>
+        <w:t xml:space="preserve"> indicating that we understand </w:t>
       </w:r>
       <w:bookmarkStart w:id="0" w:name="_GoBack"/>
       <w:bookmarkEnd w:id="0"/>
@@ -513,13 +718,7 @@
         <w:t xml:space="preserve">benchmarking as well as </w:t>
       </w:r>
       <w:r>
-        <w:t xml:space="preserve">detailed profiling at the beginning of the project and after </w:t>
-      </w:r>
-      <w:r>
-        <w:t>each of the above proposed implementations</w:t>
-      </w:r>
-      <w:r>
-        <w:t>. Profiling will include MFLOPS, time taken per function and total execution time, and will be done</w:t>
+        <w:t>detailed profiling at the beginning of the project and after each of the above proposed implementations. Profiling will include MFLOPS, time taken per function and total execution time, and will be done</w:t>
       </w:r>
       <w:r>
         <w:t xml:space="preserve"> using PerfS</w:t>
@@ -542,7 +741,7 @@
 </file>
 
 <file path=word/numbering.xml><?xml version="1.0" encoding="utf-8"?>
-<w:numbering xmlns:wpc="http://schemas.microsoft.com/office/word/2010/wordprocessingCanvas" xmlns:mc="http://schemas.openxmlformats.org/markup-compatibility/2006" xmlns:o="urn:schemas-microsoft-com:office:office" xmlns:r="http://schemas.openxmlformats.org/officeDocument/2006/relationships" xmlns:m="http://schemas.openxmlformats.org/officeDocument/2006/math" xmlns:v="urn:schemas-microsoft-com:vml" xmlns:wp14="http://schemas.microsoft.com/office/word/2010/wordprocessingDrawing" xmlns:wp="http://schemas.openxmlformats.org/drawingml/2006/wordprocessingDrawing" xmlns:w10="urn:schemas-microsoft-com:office:word" xmlns:w="http://schemas.openxmlformats.org/wordprocessingml/2006/main" xmlns:w14="http://schemas.microsoft.com/office/word/2010/wordml" xmlns:w15="http://schemas.microsoft.com/office/word/2012/wordml" xmlns:wpg="http://schemas.microsoft.com/office/word/2010/wordprocessingGroup" xmlns:wpi="http://schemas.microsoft.com/office/word/2010/wordprocessingInk" xmlns:wne="http://schemas.microsoft.com/office/word/2006/wordml" xmlns:wps="http://schemas.microsoft.com/office/word/2010/wordprocessingShape" mc:Ignorable="w14 w15 wp14">
+<w:numbering xmlns:wpc="http://schemas.microsoft.com/office/word/2010/wordprocessingCanvas" xmlns:mc="http://schemas.openxmlformats.org/markup-compatibility/2006" xmlns:o="urn:schemas-microsoft-com:office:office" xmlns:r="http://schemas.openxmlformats.org/officeDocument/2006/relationships" xmlns:m="http://schemas.openxmlformats.org/officeDocument/2006/math" xmlns:v="urn:schemas-microsoft-com:vml" xmlns:wp14="http://schemas.microsoft.com/office/word/2010/wordprocessingDrawing" xmlns:wp="http://schemas.openxmlformats.org/drawingml/2006/wordprocessingDrawing" xmlns:w10="urn:schemas-microsoft-com:office:word" xmlns:w="http://schemas.openxmlformats.org/wordprocessingml/2006/main" xmlns:w14="http://schemas.microsoft.com/office/word/2010/wordml" xmlns:wpg="http://schemas.microsoft.com/office/word/2010/wordprocessingGroup" xmlns:wpi="http://schemas.microsoft.com/office/word/2010/wordprocessingInk" xmlns:wne="http://schemas.microsoft.com/office/word/2006/wordml" xmlns:wps="http://schemas.microsoft.com/office/word/2010/wordprocessingShape" mc:Ignorable="w14 wp14">
   <w:abstractNum w:abstractNumId="0">
     <w:nsid w:val="0D1E71D0"/>
     <w:multiLevelType w:val="hybridMultilevel"/>
@@ -812,6 +1011,95 @@
     </w:lvl>
   </w:abstractNum>
   <w:abstractNum w:abstractNumId="3">
+    <w:nsid w:val="552112D4"/>
+    <w:multiLevelType w:val="hybridMultilevel"/>
+    <w:tmpl w:val="C4A68E00"/>
+    <w:lvl w:ilvl="0" w:tplc="04090011">
+      <w:start w:val="1"/>
+      <w:numFmt w:val="decimal"/>
+      <w:lvlText w:val="%1)"/>
+      <w:lvlJc w:val="left"/>
+      <w:pPr>
+        <w:ind w:left="720" w:hanging="360"/>
+      </w:pPr>
+      <w:rPr>
+        <w:rFonts w:hint="default"/>
+      </w:rPr>
+    </w:lvl>
+    <w:lvl w:ilvl="1" w:tplc="04090019" w:tentative="1">
+      <w:start w:val="1"/>
+      <w:numFmt w:val="lowerLetter"/>
+      <w:lvlText w:val="%2."/>
+      <w:lvlJc w:val="left"/>
+      <w:pPr>
+        <w:ind w:left="1440" w:hanging="360"/>
+      </w:pPr>
+    </w:lvl>
+    <w:lvl w:ilvl="2" w:tplc="0409001B" w:tentative="1">
+      <w:start w:val="1"/>
+      <w:numFmt w:val="lowerRoman"/>
+      <w:lvlText w:val="%3."/>
+      <w:lvlJc w:val="right"/>
+      <w:pPr>
+        <w:ind w:left="2160" w:hanging="180"/>
+      </w:pPr>
+    </w:lvl>
+    <w:lvl w:ilvl="3" w:tplc="0409000F" w:tentative="1">
+      <w:start w:val="1"/>
+      <w:numFmt w:val="decimal"/>
+      <w:lvlText w:val="%4."/>
+      <w:lvlJc w:val="left"/>
+      <w:pPr>
+        <w:ind w:left="2880" w:hanging="360"/>
+      </w:pPr>
+    </w:lvl>
+    <w:lvl w:ilvl="4" w:tplc="04090019" w:tentative="1">
+      <w:start w:val="1"/>
+      <w:numFmt w:val="lowerLetter"/>
+      <w:lvlText w:val="%5."/>
+      <w:lvlJc w:val="left"/>
+      <w:pPr>
+        <w:ind w:left="3600" w:hanging="360"/>
+      </w:pPr>
+    </w:lvl>
+    <w:lvl w:ilvl="5" w:tplc="0409001B" w:tentative="1">
+      <w:start w:val="1"/>
+      <w:numFmt w:val="lowerRoman"/>
+      <w:lvlText w:val="%6."/>
+      <w:lvlJc w:val="right"/>
+      <w:pPr>
+        <w:ind w:left="4320" w:hanging="180"/>
+      </w:pPr>
+    </w:lvl>
+    <w:lvl w:ilvl="6" w:tplc="0409000F" w:tentative="1">
+      <w:start w:val="1"/>
+      <w:numFmt w:val="decimal"/>
+      <w:lvlText w:val="%7."/>
+      <w:lvlJc w:val="left"/>
+      <w:pPr>
+        <w:ind w:left="5040" w:hanging="360"/>
+      </w:pPr>
+    </w:lvl>
+    <w:lvl w:ilvl="7" w:tplc="04090019" w:tentative="1">
+      <w:start w:val="1"/>
+      <w:numFmt w:val="lowerLetter"/>
+      <w:lvlText w:val="%8."/>
+      <w:lvlJc w:val="left"/>
+      <w:pPr>
+        <w:ind w:left="5760" w:hanging="360"/>
+      </w:pPr>
+    </w:lvl>
+    <w:lvl w:ilvl="8" w:tplc="0409001B" w:tentative="1">
+      <w:start w:val="1"/>
+      <w:numFmt w:val="lowerRoman"/>
+      <w:lvlText w:val="%9."/>
+      <w:lvlJc w:val="right"/>
+      <w:pPr>
+        <w:ind w:left="6480" w:hanging="180"/>
+      </w:pPr>
+    </w:lvl>
+  </w:abstractNum>
+  <w:abstractNum w:abstractNumId="4">
     <w:nsid w:val="602D6EF6"/>
     <w:multiLevelType w:val="hybridMultilevel"/>
     <w:tmpl w:val="B5DE9290"/>
@@ -908,16 +1196,19 @@
     <w:abstractNumId w:val="0"/>
   </w:num>
   <w:num w:numId="3">
-    <w:abstractNumId w:val="3"/>
+    <w:abstractNumId w:val="4"/>
   </w:num>
   <w:num w:numId="4">
     <w:abstractNumId w:val="1"/>
+  </w:num>
+  <w:num w:numId="5">
+    <w:abstractNumId w:val="3"/>
   </w:num>
 </w:numbering>
 </file>
 
 <file path=word/styles.xml><?xml version="1.0" encoding="utf-8"?>
-<w:styles xmlns:mc="http://schemas.openxmlformats.org/markup-compatibility/2006" xmlns:r="http://schemas.openxmlformats.org/officeDocument/2006/relationships" xmlns:w="http://schemas.openxmlformats.org/wordprocessingml/2006/main" xmlns:w14="http://schemas.microsoft.com/office/word/2010/wordml" xmlns:w15="http://schemas.microsoft.com/office/word/2012/wordml" mc:Ignorable="w14 w15">
+<w:styles xmlns:mc="http://schemas.openxmlformats.org/markup-compatibility/2006" xmlns:r="http://schemas.openxmlformats.org/officeDocument/2006/relationships" xmlns:w="http://schemas.openxmlformats.org/wordprocessingml/2006/main" xmlns:w14="http://schemas.microsoft.com/office/word/2010/wordml" mc:Ignorable="w14">
   <w:docDefaults>
     <w:rPrDefault>
       <w:rPr>
@@ -933,378 +1224,368 @@
       </w:pPr>
     </w:pPrDefault>
   </w:docDefaults>
-  <w:latentStyles w:defLockedState="0" w:defUIPriority="99" w:defSemiHidden="0" w:defUnhideWhenUsed="0" w:defQFormat="0" w:count="371">
-    <w:lsdException w:name="Normal" w:uiPriority="0" w:qFormat="1"/>
-    <w:lsdException w:name="heading 1" w:uiPriority="9" w:qFormat="1"/>
-    <w:lsdException w:name="heading 2" w:semiHidden="1" w:uiPriority="9" w:unhideWhenUsed="1" w:qFormat="1"/>
-    <w:lsdException w:name="heading 3" w:semiHidden="1" w:uiPriority="9" w:unhideWhenUsed="1" w:qFormat="1"/>
-    <w:lsdException w:name="heading 4" w:semiHidden="1" w:uiPriority="9" w:unhideWhenUsed="1" w:qFormat="1"/>
-    <w:lsdException w:name="heading 5" w:semiHidden="1" w:uiPriority="9" w:unhideWhenUsed="1" w:qFormat="1"/>
-    <w:lsdException w:name="heading 6" w:semiHidden="1" w:uiPriority="9" w:unhideWhenUsed="1" w:qFormat="1"/>
-    <w:lsdException w:name="heading 7" w:semiHidden="1" w:uiPriority="9" w:unhideWhenUsed="1" w:qFormat="1"/>
-    <w:lsdException w:name="heading 8" w:semiHidden="1" w:uiPriority="9" w:unhideWhenUsed="1" w:qFormat="1"/>
-    <w:lsdException w:name="heading 9" w:semiHidden="1" w:uiPriority="9" w:unhideWhenUsed="1" w:qFormat="1"/>
-    <w:lsdException w:name="index 1" w:semiHidden="1" w:unhideWhenUsed="1"/>
-    <w:lsdException w:name="index 2" w:semiHidden="1" w:unhideWhenUsed="1"/>
-    <w:lsdException w:name="index 3" w:semiHidden="1" w:unhideWhenUsed="1"/>
-    <w:lsdException w:name="index 4" w:semiHidden="1" w:unhideWhenUsed="1"/>
-    <w:lsdException w:name="index 5" w:semiHidden="1" w:unhideWhenUsed="1"/>
-    <w:lsdException w:name="index 6" w:semiHidden="1" w:unhideWhenUsed="1"/>
-    <w:lsdException w:name="index 7" w:semiHidden="1" w:unhideWhenUsed="1"/>
-    <w:lsdException w:name="index 8" w:semiHidden="1" w:unhideWhenUsed="1"/>
-    <w:lsdException w:name="index 9" w:semiHidden="1" w:unhideWhenUsed="1"/>
-    <w:lsdException w:name="toc 1" w:semiHidden="1" w:uiPriority="39" w:unhideWhenUsed="1"/>
-    <w:lsdException w:name="toc 2" w:semiHidden="1" w:uiPriority="39" w:unhideWhenUsed="1"/>
-    <w:lsdException w:name="toc 3" w:semiHidden="1" w:uiPriority="39" w:unhideWhenUsed="1"/>
-    <w:lsdException w:name="toc 4" w:semiHidden="1" w:uiPriority="39" w:unhideWhenUsed="1"/>
-    <w:lsdException w:name="toc 5" w:semiHidden="1" w:uiPriority="39" w:unhideWhenUsed="1"/>
-    <w:lsdException w:name="toc 6" w:semiHidden="1" w:uiPriority="39" w:unhideWhenUsed="1"/>
-    <w:lsdException w:name="toc 7" w:semiHidden="1" w:uiPriority="39" w:unhideWhenUsed="1"/>
-    <w:lsdException w:name="toc 8" w:semiHidden="1" w:uiPriority="39" w:unhideWhenUsed="1"/>
-    <w:lsdException w:name="toc 9" w:semiHidden="1" w:uiPriority="39" w:unhideWhenUsed="1"/>
-    <w:lsdException w:name="Normal Indent" w:semiHidden="1" w:unhideWhenUsed="1"/>
-    <w:lsdException w:name="footnote text" w:semiHidden="1" w:unhideWhenUsed="1"/>
-    <w:lsdException w:name="annotation text" w:semiHidden="1" w:unhideWhenUsed="1"/>
-    <w:lsdException w:name="header" w:semiHidden="1" w:unhideWhenUsed="1"/>
-    <w:lsdException w:name="footer" w:semiHidden="1" w:unhideWhenUsed="1"/>
-    <w:lsdException w:name="index heading" w:semiHidden="1" w:unhideWhenUsed="1"/>
-    <w:lsdException w:name="caption" w:semiHidden="1" w:uiPriority="35" w:unhideWhenUsed="1" w:qFormat="1"/>
-    <w:lsdException w:name="table of figures" w:semiHidden="1" w:unhideWhenUsed="1"/>
-    <w:lsdException w:name="envelope address" w:semiHidden="1" w:unhideWhenUsed="1"/>
-    <w:lsdException w:name="envelope return" w:semiHidden="1" w:unhideWhenUsed="1"/>
-    <w:lsdException w:name="footnote reference" w:semiHidden="1" w:unhideWhenUsed="1"/>
-    <w:lsdException w:name="annotation reference" w:semiHidden="1" w:unhideWhenUsed="1"/>
-    <w:lsdException w:name="line number" w:semiHidden="1" w:unhideWhenUsed="1"/>
-    <w:lsdException w:name="page number" w:semiHidden="1" w:unhideWhenUsed="1"/>
-    <w:lsdException w:name="endnote reference" w:semiHidden="1" w:unhideWhenUsed="1"/>
-    <w:lsdException w:name="endnote text" w:semiHidden="1" w:unhideWhenUsed="1"/>
-    <w:lsdException w:name="table of authorities" w:semiHidden="1" w:unhideWhenUsed="1"/>
-    <w:lsdException w:name="macro" w:semiHidden="1" w:unhideWhenUsed="1"/>
-    <w:lsdException w:name="toa heading" w:semiHidden="1" w:unhideWhenUsed="1"/>
-    <w:lsdException w:name="List" w:semiHidden="1" w:unhideWhenUsed="1"/>
-    <w:lsdException w:name="List Bullet" w:semiHidden="1" w:unhideWhenUsed="1"/>
-    <w:lsdException w:name="List Number" w:semiHidden="1" w:unhideWhenUsed="1"/>
-    <w:lsdException w:name="List 2" w:semiHidden="1" w:unhideWhenUsed="1"/>
-    <w:lsdException w:name="List 3" w:semiHidden="1" w:unhideWhenUsed="1"/>
-    <w:lsdException w:name="List 4" w:semiHidden="1" w:unhideWhenUsed="1"/>
-    <w:lsdException w:name="List 5" w:semiHidden="1" w:unhideWhenUsed="1"/>
-    <w:lsdException w:name="List Bullet 2" w:semiHidden="1" w:unhideWhenUsed="1"/>
-    <w:lsdException w:name="List Bullet 3" w:semiHidden="1" w:unhideWhenUsed="1"/>
-    <w:lsdException w:name="List Bullet 4" w:semiHidden="1" w:unhideWhenUsed="1"/>
-    <w:lsdException w:name="List Bullet 5" w:semiHidden="1" w:unhideWhenUsed="1"/>
-    <w:lsdException w:name="List Number 2" w:semiHidden="1" w:unhideWhenUsed="1"/>
-    <w:lsdException w:name="List Number 3" w:semiHidden="1" w:unhideWhenUsed="1"/>
-    <w:lsdException w:name="List Number 4" w:semiHidden="1" w:unhideWhenUsed="1"/>
-    <w:lsdException w:name="List Number 5" w:semiHidden="1" w:unhideWhenUsed="1"/>
-    <w:lsdException w:name="Title" w:uiPriority="10" w:qFormat="1"/>
-    <w:lsdException w:name="Closing" w:semiHidden="1" w:unhideWhenUsed="1"/>
-    <w:lsdException w:name="Signature" w:semiHidden="1" w:unhideWhenUsed="1"/>
-    <w:lsdException w:name="Default Paragraph Font" w:semiHidden="1" w:uiPriority="1" w:unhideWhenUsed="1"/>
-    <w:lsdException w:name="Body Text" w:semiHidden="1" w:unhideWhenUsed="1"/>
-    <w:lsdException w:name="Body Text Indent" w:semiHidden="1" w:unhideWhenUsed="1"/>
-    <w:lsdException w:name="List Continue" w:semiHidden="1" w:unhideWhenUsed="1"/>
-    <w:lsdException w:name="List Continue 2" w:semiHidden="1" w:unhideWhenUsed="1"/>
-    <w:lsdException w:name="List Continue 3" w:semiHidden="1" w:unhideWhenUsed="1"/>
-    <w:lsdException w:name="List Continue 4" w:semiHidden="1" w:unhideWhenUsed="1"/>
-    <w:lsdException w:name="List Continue 5" w:semiHidden="1" w:unhideWhenUsed="1"/>
-    <w:lsdException w:name="Message Header" w:semiHidden="1" w:unhideWhenUsed="1"/>
-    <w:lsdException w:name="Subtitle" w:uiPriority="11" w:qFormat="1"/>
-    <w:lsdException w:name="Salutation" w:semiHidden="1" w:unhideWhenUsed="1"/>
-    <w:lsdException w:name="Date" w:semiHidden="1" w:unhideWhenUsed="1"/>
-    <w:lsdException w:name="Body Text First Indent" w:semiHidden="1" w:unhideWhenUsed="1"/>
-    <w:lsdException w:name="Body Text First Indent 2" w:semiHidden="1" w:unhideWhenUsed="1"/>
-    <w:lsdException w:name="Note Heading" w:semiHidden="1" w:unhideWhenUsed="1"/>
-    <w:lsdException w:name="Body Text 2" w:semiHidden="1" w:unhideWhenUsed="1"/>
-    <w:lsdException w:name="Body Text 3" w:semiHidden="1" w:unhideWhenUsed="1"/>
-    <w:lsdException w:name="Body Text Indent 2" w:semiHidden="1" w:unhideWhenUsed="1"/>
-    <w:lsdException w:name="Body Text Indent 3" w:semiHidden="1" w:unhideWhenUsed="1"/>
-    <w:lsdException w:name="Block Text" w:semiHidden="1" w:unhideWhenUsed="1"/>
-    <w:lsdException w:name="Hyperlink" w:semiHidden="1" w:unhideWhenUsed="1"/>
-    <w:lsdException w:name="FollowedHyperlink" w:semiHidden="1" w:unhideWhenUsed="1"/>
-    <w:lsdException w:name="Strong" w:uiPriority="22" w:qFormat="1"/>
-    <w:lsdException w:name="Emphasis" w:uiPriority="20" w:qFormat="1"/>
-    <w:lsdException w:name="Document Map" w:semiHidden="1" w:unhideWhenUsed="1"/>
-    <w:lsdException w:name="Plain Text" w:semiHidden="1" w:unhideWhenUsed="1"/>
-    <w:lsdException w:name="E-mail Signature" w:semiHidden="1" w:unhideWhenUsed="1"/>
-    <w:lsdException w:name="HTML Top of Form" w:semiHidden="1" w:unhideWhenUsed="1"/>
-    <w:lsdException w:name="HTML Bottom of Form" w:semiHidden="1" w:unhideWhenUsed="1"/>
-    <w:lsdException w:name="Normal (Web)" w:semiHidden="1" w:unhideWhenUsed="1"/>
-    <w:lsdException w:name="HTML Acronym" w:semiHidden="1" w:unhideWhenUsed="1"/>
-    <w:lsdException w:name="HTML Address" w:semiHidden="1" w:unhideWhenUsed="1"/>
-    <w:lsdException w:name="HTML Cite" w:semiHidden="1" w:unhideWhenUsed="1"/>
-    <w:lsdException w:name="HTML Code" w:semiHidden="1" w:unhideWhenUsed="1"/>
-    <w:lsdException w:name="HTML Definition" w:semiHidden="1" w:unhideWhenUsed="1"/>
-    <w:lsdException w:name="HTML Keyboard" w:semiHidden="1" w:unhideWhenUsed="1"/>
-    <w:lsdException w:name="HTML Preformatted" w:semiHidden="1" w:unhideWhenUsed="1"/>
-    <w:lsdException w:name="HTML Sample" w:semiHidden="1" w:unhideWhenUsed="1"/>
-    <w:lsdException w:name="HTML Typewriter" w:semiHidden="1" w:unhideWhenUsed="1"/>
-    <w:lsdException w:name="HTML Variable" w:semiHidden="1" w:unhideWhenUsed="1"/>
-    <w:lsdException w:name="Normal Table" w:semiHidden="1" w:unhideWhenUsed="1"/>
-    <w:lsdException w:name="annotation subject" w:semiHidden="1" w:unhideWhenUsed="1"/>
-    <w:lsdException w:name="No List" w:semiHidden="1" w:unhideWhenUsed="1"/>
-    <w:lsdException w:name="Outline List 1" w:semiHidden="1" w:unhideWhenUsed="1"/>
-    <w:lsdException w:name="Outline List 2" w:semiHidden="1" w:unhideWhenUsed="1"/>
-    <w:lsdException w:name="Outline List 3" w:semiHidden="1" w:unhideWhenUsed="1"/>
-    <w:lsdException w:name="Table Simple 1" w:semiHidden="1" w:unhideWhenUsed="1"/>
-    <w:lsdException w:name="Table Simple 2" w:semiHidden="1" w:unhideWhenUsed="1"/>
-    <w:lsdException w:name="Table Simple 3" w:semiHidden="1" w:unhideWhenUsed="1"/>
-    <w:lsdException w:name="Table Classic 1" w:semiHidden="1" w:unhideWhenUsed="1"/>
-    <w:lsdException w:name="Table Classic 2" w:semiHidden="1" w:unhideWhenUsed="1"/>
-    <w:lsdException w:name="Table Classic 3" w:semiHidden="1" w:unhideWhenUsed="1"/>
-    <w:lsdException w:name="Table Classic 4" w:semiHidden="1" w:unhideWhenUsed="1"/>
-    <w:lsdException w:name="Table Colorful 1" w:semiHidden="1" w:unhideWhenUsed="1"/>
-    <w:lsdException w:name="Table Colorful 2" w:semiHidden="1" w:unhideWhenUsed="1"/>
-    <w:lsdException w:name="Table Colorful 3" w:semiHidden="1" w:unhideWhenUsed="1"/>
-    <w:lsdException w:name="Table Columns 1" w:semiHidden="1" w:unhideWhenUsed="1"/>
-    <w:lsdException w:name="Table Columns 2" w:semiHidden="1" w:unhideWhenUsed="1"/>
-    <w:lsdException w:name="Table Columns 3" w:semiHidden="1" w:unhideWhenUsed="1"/>
-    <w:lsdException w:name="Table Columns 4" w:semiHidden="1" w:unhideWhenUsed="1"/>
-    <w:lsdException w:name="Table Columns 5" w:semiHidden="1" w:unhideWhenUsed="1"/>
-    <w:lsdException w:name="Table Grid 1" w:semiHidden="1" w:unhideWhenUsed="1"/>
-    <w:lsdException w:name="Table Grid 2" w:semiHidden="1" w:unhideWhenUsed="1"/>
-    <w:lsdException w:name="Table Grid 3" w:semiHidden="1" w:unhideWhenUsed="1"/>
-    <w:lsdException w:name="Table Grid 4" w:semiHidden="1" w:unhideWhenUsed="1"/>
-    <w:lsdException w:name="Table Grid 5" w:semiHidden="1" w:unhideWhenUsed="1"/>
-    <w:lsdException w:name="Table Grid 6" w:semiHidden="1" w:unhideWhenUsed="1"/>
-    <w:lsdException w:name="Table Grid 7" w:semiHidden="1" w:unhideWhenUsed="1"/>
-    <w:lsdException w:name="Table Grid 8" w:semiHidden="1" w:unhideWhenUsed="1"/>
-    <w:lsdException w:name="Table List 1" w:semiHidden="1" w:unhideWhenUsed="1"/>
-    <w:lsdException w:name="Table List 2" w:semiHidden="1" w:unhideWhenUsed="1"/>
-    <w:lsdException w:name="Table List 3" w:semiHidden="1" w:unhideWhenUsed="1"/>
-    <w:lsdException w:name="Table List 4" w:semiHidden="1" w:unhideWhenUsed="1"/>
-    <w:lsdException w:name="Table List 5" w:semiHidden="1" w:unhideWhenUsed="1"/>
-    <w:lsdException w:name="Table List 6" w:semiHidden="1" w:unhideWhenUsed="1"/>
-    <w:lsdException w:name="Table List 7" w:semiHidden="1" w:unhideWhenUsed="1"/>
-    <w:lsdException w:name="Table List 8" w:semiHidden="1" w:unhideWhenUsed="1"/>
-    <w:lsdException w:name="Table 3D effects 1" w:semiHidden="1" w:unhideWhenUsed="1"/>
-    <w:lsdException w:name="Table 3D effects 2" w:semiHidden="1" w:unhideWhenUsed="1"/>
-    <w:lsdException w:name="Table 3D effects 3" w:semiHidden="1" w:unhideWhenUsed="1"/>
-    <w:lsdException w:name="Table Contemporary" w:semiHidden="1" w:unhideWhenUsed="1"/>
-    <w:lsdException w:name="Table Elegant" w:semiHidden="1" w:unhideWhenUsed="1"/>
-    <w:lsdException w:name="Table Professional" w:semiHidden="1" w:unhideWhenUsed="1"/>
-    <w:lsdException w:name="Table Subtle 1" w:semiHidden="1" w:unhideWhenUsed="1"/>
-    <w:lsdException w:name="Table Subtle 2" w:semiHidden="1" w:unhideWhenUsed="1"/>
-    <w:lsdException w:name="Table Web 1" w:semiHidden="1" w:unhideWhenUsed="1"/>
-    <w:lsdException w:name="Table Web 2" w:semiHidden="1" w:unhideWhenUsed="1"/>
-    <w:lsdException w:name="Table Web 3" w:semiHidden="1" w:unhideWhenUsed="1"/>
-    <w:lsdException w:name="Balloon Text" w:semiHidden="1" w:unhideWhenUsed="1"/>
-    <w:lsdException w:name="Table Grid" w:uiPriority="59"/>
-    <w:lsdException w:name="Table Theme" w:semiHidden="1" w:unhideWhenUsed="1"/>
-    <w:lsdException w:name="Placeholder Text" w:semiHidden="1"/>
-    <w:lsdException w:name="No Spacing" w:uiPriority="1" w:qFormat="1"/>
-    <w:lsdException w:name="Light Shading" w:uiPriority="60"/>
-    <w:lsdException w:name="Light List" w:uiPriority="61"/>
-    <w:lsdException w:name="Light Grid" w:uiPriority="62"/>
-    <w:lsdException w:name="Medium Shading 1" w:uiPriority="63"/>
-    <w:lsdException w:name="Medium Shading 2" w:uiPriority="64"/>
-    <w:lsdException w:name="Medium List 1" w:uiPriority="65"/>
-    <w:lsdException w:name="Medium List 2" w:uiPriority="66"/>
-    <w:lsdException w:name="Medium Grid 1" w:uiPriority="67"/>
-    <w:lsdException w:name="Medium Grid 2" w:uiPriority="68"/>
-    <w:lsdException w:name="Medium Grid 3" w:uiPriority="69"/>
-    <w:lsdException w:name="Dark List" w:uiPriority="70"/>
-    <w:lsdException w:name="Colorful Shading" w:uiPriority="71"/>
-    <w:lsdException w:name="Colorful List" w:uiPriority="72"/>
-    <w:lsdException w:name="Colorful Grid" w:uiPriority="73"/>
-    <w:lsdException w:name="Light Shading Accent 1" w:uiPriority="60"/>
-    <w:lsdException w:name="Light List Accent 1" w:uiPriority="61"/>
-    <w:lsdException w:name="Light Grid Accent 1" w:uiPriority="62"/>
-    <w:lsdException w:name="Medium Shading 1 Accent 1" w:uiPriority="63"/>
-    <w:lsdException w:name="Medium Shading 2 Accent 1" w:uiPriority="64"/>
-    <w:lsdException w:name="Medium List 1 Accent 1" w:uiPriority="65"/>
-    <w:lsdException w:name="Revision" w:semiHidden="1"/>
-    <w:lsdException w:name="List Paragraph" w:uiPriority="34" w:qFormat="1"/>
-    <w:lsdException w:name="Quote" w:uiPriority="29" w:qFormat="1"/>
-    <w:lsdException w:name="Intense Quote" w:uiPriority="30" w:qFormat="1"/>
-    <w:lsdException w:name="Medium List 2 Accent 1" w:uiPriority="66"/>
-    <w:lsdException w:name="Medium Grid 1 Accent 1" w:uiPriority="67"/>
-    <w:lsdException w:name="Medium Grid 2 Accent 1" w:uiPriority="68"/>
-    <w:lsdException w:name="Medium Grid 3 Accent 1" w:uiPriority="69"/>
-    <w:lsdException w:name="Dark List Accent 1" w:uiPriority="70"/>
-    <w:lsdException w:name="Colorful Shading Accent 1" w:uiPriority="71"/>
-    <w:lsdException w:name="Colorful List Accent 1" w:uiPriority="72"/>
-    <w:lsdException w:name="Colorful Grid Accent 1" w:uiPriority="73"/>
-    <w:lsdException w:name="Light Shading Accent 2" w:uiPriority="60"/>
-    <w:lsdException w:name="Light List Accent 2" w:uiPriority="61"/>
-    <w:lsdException w:name="Light Grid Accent 2" w:uiPriority="62"/>
-    <w:lsdException w:name="Medium Shading 1 Accent 2" w:uiPriority="63"/>
-    <w:lsdException w:name="Medium Shading 2 Accent 2" w:uiPriority="64"/>
-    <w:lsdException w:name="Medium List 1 Accent 2" w:uiPriority="65"/>
-    <w:lsdException w:name="Medium List 2 Accent 2" w:uiPriority="66"/>
-    <w:lsdException w:name="Medium Grid 1 Accent 2" w:uiPriority="67"/>
-    <w:lsdException w:name="Medium Grid 2 Accent 2" w:uiPriority="68"/>
-    <w:lsdException w:name="Medium Grid 3 Accent 2" w:uiPriority="69"/>
-    <w:lsdException w:name="Dark List Accent 2" w:uiPriority="70"/>
-    <w:lsdException w:name="Colorful Shading Accent 2" w:uiPriority="71"/>
-    <w:lsdException w:name="Colorful List Accent 2" w:uiPriority="72"/>
-    <w:lsdException w:name="Colorful Grid Accent 2" w:uiPriority="73"/>
-    <w:lsdException w:name="Light Shading Accent 3" w:uiPriority="60"/>
-    <w:lsdException w:name="Light List Accent 3" w:uiPriority="61"/>
-    <w:lsdException w:name="Light Grid Accent 3" w:uiPriority="62"/>
-    <w:lsdException w:name="Medium Shading 1 Accent 3" w:uiPriority="63"/>
-    <w:lsdException w:name="Medium Shading 2 Accent 3" w:uiPriority="64"/>
-    <w:lsdException w:name="Medium List 1 Accent 3" w:uiPriority="65"/>
-    <w:lsdException w:name="Medium List 2 Accent 3" w:uiPriority="66"/>
-    <w:lsdException w:name="Medium Grid 1 Accent 3" w:uiPriority="67"/>
-    <w:lsdException w:name="Medium Grid 2 Accent 3" w:uiPriority="68"/>
-    <w:lsdException w:name="Medium Grid 3 Accent 3" w:uiPriority="69"/>
-    <w:lsdException w:name="Dark List Accent 3" w:uiPriority="70"/>
-    <w:lsdException w:name="Colorful Shading Accent 3" w:uiPriority="71"/>
-    <w:lsdException w:name="Colorful List Accent 3" w:uiPriority="72"/>
-    <w:lsdException w:name="Colorful Grid Accent 3" w:uiPriority="73"/>
-    <w:lsdException w:name="Light Shading Accent 4" w:uiPriority="60"/>
-    <w:lsdException w:name="Light List Accent 4" w:uiPriority="61"/>
-    <w:lsdException w:name="Light Grid Accent 4" w:uiPriority="62"/>
-    <w:lsdException w:name="Medium Shading 1 Accent 4" w:uiPriority="63"/>
-    <w:lsdException w:name="Medium Shading 2 Accent 4" w:uiPriority="64"/>
-    <w:lsdException w:name="Medium List 1 Accent 4" w:uiPriority="65"/>
-    <w:lsdException w:name="Medium List 2 Accent 4" w:uiPriority="66"/>
-    <w:lsdException w:name="Medium Grid 1 Accent 4" w:uiPriority="67"/>
-    <w:lsdException w:name="Medium Grid 2 Accent 4" w:uiPriority="68"/>
-    <w:lsdException w:name="Medium Grid 3 Accent 4" w:uiPriority="69"/>
-    <w:lsdException w:name="Dark List Accent 4" w:uiPriority="70"/>
-    <w:lsdException w:name="Colorful Shading Accent 4" w:uiPriority="71"/>
-    <w:lsdException w:name="Colorful List Accent 4" w:uiPriority="72"/>
-    <w:lsdException w:name="Colorful Grid Accent 4" w:uiPriority="73"/>
-    <w:lsdException w:name="Light Shading Accent 5" w:uiPriority="60"/>
-    <w:lsdException w:name="Light List Accent 5" w:uiPriority="61"/>
-    <w:lsdException w:name="Light Grid Accent 5" w:uiPriority="62"/>
-    <w:lsdException w:name="Medium Shading 1 Accent 5" w:uiPriority="63"/>
-    <w:lsdException w:name="Medium Shading 2 Accent 5" w:uiPriority="64"/>
-    <w:lsdException w:name="Medium List 1 Accent 5" w:uiPriority="65"/>
-    <w:lsdException w:name="Medium List 2 Accent 5" w:uiPriority="66"/>
-    <w:lsdException w:name="Medium Grid 1 Accent 5" w:uiPriority="67"/>
-    <w:lsdException w:name="Medium Grid 2 Accent 5" w:uiPriority="68"/>
-    <w:lsdException w:name="Medium Grid 3 Accent 5" w:uiPriority="69"/>
-    <w:lsdException w:name="Dark List Accent 5" w:uiPriority="70"/>
-    <w:lsdException w:name="Colorful Shading Accent 5" w:uiPriority="71"/>
-    <w:lsdException w:name="Colorful List Accent 5" w:uiPriority="72"/>
-    <w:lsdException w:name="Colorful Grid Accent 5" w:uiPriority="73"/>
-    <w:lsdException w:name="Light Shading Accent 6" w:uiPriority="60"/>
-    <w:lsdException w:name="Light List Accent 6" w:uiPriority="61"/>
-    <w:lsdException w:name="Light Grid Accent 6" w:uiPriority="62"/>
-    <w:lsdException w:name="Medium Shading 1 Accent 6" w:uiPriority="63"/>
-    <w:lsdException w:name="Medium Shading 2 Accent 6" w:uiPriority="64"/>
-    <w:lsdException w:name="Medium List 1 Accent 6" w:uiPriority="65"/>
-    <w:lsdException w:name="Medium List 2 Accent 6" w:uiPriority="66"/>
-    <w:lsdException w:name="Medium Grid 1 Accent 6" w:uiPriority="67"/>
-    <w:lsdException w:name="Medium Grid 2 Accent 6" w:uiPriority="68"/>
-    <w:lsdException w:name="Medium Grid 3 Accent 6" w:uiPriority="69"/>
-    <w:lsdException w:name="Dark List Accent 6" w:uiPriority="70"/>
-    <w:lsdException w:name="Colorful Shading Accent 6" w:uiPriority="71"/>
-    <w:lsdException w:name="Colorful List Accent 6" w:uiPriority="72"/>
-    <w:lsdException w:name="Colorful Grid Accent 6" w:uiPriority="73"/>
-    <w:lsdException w:name="Subtle Emphasis" w:uiPriority="19" w:qFormat="1"/>
-    <w:lsdException w:name="Intense Emphasis" w:uiPriority="21" w:qFormat="1"/>
-    <w:lsdException w:name="Subtle Reference" w:uiPriority="31" w:qFormat="1"/>
-    <w:lsdException w:name="Intense Reference" w:uiPriority="32" w:qFormat="1"/>
-    <w:lsdException w:name="Book Title" w:uiPriority="33" w:qFormat="1"/>
-    <w:lsdException w:name="Bibliography" w:semiHidden="1" w:uiPriority="37" w:unhideWhenUsed="1"/>
-    <w:lsdException w:name="TOC Heading" w:semiHidden="1" w:uiPriority="39" w:unhideWhenUsed="1" w:qFormat="1"/>
-    <w:lsdException w:name="Plain Table 1" w:uiPriority="41"/>
-    <w:lsdException w:name="Plain Table 2" w:uiPriority="42"/>
-    <w:lsdException w:name="Plain Table 3" w:uiPriority="43"/>
-    <w:lsdException w:name="Plain Table 4" w:uiPriority="44"/>
-    <w:lsdException w:name="Plain Table 5" w:uiPriority="45"/>
-    <w:lsdException w:name="Grid Table Light" w:uiPriority="40"/>
-    <w:lsdException w:name="Grid Table 1 Light" w:uiPriority="46"/>
-    <w:lsdException w:name="Grid Table 2" w:uiPriority="47"/>
-    <w:lsdException w:name="Grid Table 3" w:uiPriority="48"/>
-    <w:lsdException w:name="Grid Table 4" w:uiPriority="49"/>
-    <w:lsdException w:name="Grid Table 5 Dark" w:uiPriority="50"/>
-    <w:lsdException w:name="Grid Table 6 Colorful" w:uiPriority="51"/>
-    <w:lsdException w:name="Grid Table 7 Colorful" w:uiPriority="52"/>
-    <w:lsdException w:name="Grid Table 1 Light Accent 1" w:uiPriority="46"/>
-    <w:lsdException w:name="Grid Table 2 Accent 1" w:uiPriority="47"/>
-    <w:lsdException w:name="Grid Table 3 Accent 1" w:uiPriority="48"/>
-    <w:lsdException w:name="Grid Table 4 Accent 1" w:uiPriority="49"/>
-    <w:lsdException w:name="Grid Table 5 Dark Accent 1" w:uiPriority="50"/>
-    <w:lsdException w:name="Grid Table 6 Colorful Accent 1" w:uiPriority="51"/>
-    <w:lsdException w:name="Grid Table 7 Colorful Accent 1" w:uiPriority="52"/>
-    <w:lsdException w:name="Grid Table 1 Light Accent 2" w:uiPriority="46"/>
-    <w:lsdException w:name="Grid Table 2 Accent 2" w:uiPriority="47"/>
-    <w:lsdException w:name="Grid Table 3 Accent 2" w:uiPriority="48"/>
-    <w:lsdException w:name="Grid Table 4 Accent 2" w:uiPriority="49"/>
-    <w:lsdException w:name="Grid Table 5 Dark Accent 2" w:uiPriority="50"/>
-    <w:lsdException w:name="Grid Table 6 Colorful Accent 2" w:uiPriority="51"/>
-    <w:lsdException w:name="Grid Table 7 Colorful Accent 2" w:uiPriority="52"/>
-    <w:lsdException w:name="Grid Table 1 Light Accent 3" w:uiPriority="46"/>
-    <w:lsdException w:name="Grid Table 2 Accent 3" w:uiPriority="47"/>
-    <w:lsdException w:name="Grid Table 3 Accent 3" w:uiPriority="48"/>
-    <w:lsdException w:name="Grid Table 4 Accent 3" w:uiPriority="49"/>
-    <w:lsdException w:name="Grid Table 5 Dark Accent 3" w:uiPriority="50"/>
-    <w:lsdException w:name="Grid Table 6 Colorful Accent 3" w:uiPriority="51"/>
-    <w:lsdException w:name="Grid Table 7 Colorful Accent 3" w:uiPriority="52"/>
-    <w:lsdException w:name="Grid Table 1 Light Accent 4" w:uiPriority="46"/>
-    <w:lsdException w:name="Grid Table 2 Accent 4" w:uiPriority="47"/>
-    <w:lsdException w:name="Grid Table 3 Accent 4" w:uiPriority="48"/>
-    <w:lsdException w:name="Grid Table 4 Accent 4" w:uiPriority="49"/>
-    <w:lsdException w:name="Grid Table 5 Dark Accent 4" w:uiPriority="50"/>
-    <w:lsdException w:name="Grid Table 6 Colorful Accent 4" w:uiPriority="51"/>
-    <w:lsdException w:name="Grid Table 7 Colorful Accent 4" w:uiPriority="52"/>
-    <w:lsdException w:name="Grid Table 1 Light Accent 5" w:uiPriority="46"/>
-    <w:lsdException w:name="Grid Table 2 Accent 5" w:uiPriority="47"/>
-    <w:lsdException w:name="Grid Table 3 Accent 5" w:uiPriority="48"/>
-    <w:lsdException w:name="Grid Table 4 Accent 5" w:uiPriority="49"/>
-    <w:lsdException w:name="Grid Table 5 Dark Accent 5" w:uiPriority="50"/>
-    <w:lsdException w:name="Grid Table 6 Colorful Accent 5" w:uiPriority="51"/>
-    <w:lsdException w:name="Grid Table 7 Colorful Accent 5" w:uiPriority="52"/>
-    <w:lsdException w:name="Grid Table 1 Light Accent 6" w:uiPriority="46"/>
-    <w:lsdException w:name="Grid Table 2 Accent 6" w:uiPriority="47"/>
-    <w:lsdException w:name="Grid Table 3 Accent 6" w:uiPriority="48"/>
-    <w:lsdException w:name="Grid Table 4 Accent 6" w:uiPriority="49"/>
-    <w:lsdException w:name="Grid Table 5 Dark Accent 6" w:uiPriority="50"/>
-    <w:lsdException w:name="Grid Table 6 Colorful Accent 6" w:uiPriority="51"/>
-    <w:lsdException w:name="Grid Table 7 Colorful Accent 6" w:uiPriority="52"/>
-    <w:lsdException w:name="List Table 1 Light" w:uiPriority="46"/>
-    <w:lsdException w:name="List Table 2" w:uiPriority="47"/>
-    <w:lsdException w:name="List Table 3" w:uiPriority="48"/>
-    <w:lsdException w:name="List Table 4" w:uiPriority="49"/>
-    <w:lsdException w:name="List Table 5 Dark" w:uiPriority="50"/>
-    <w:lsdException w:name="List Table 6 Colorful" w:uiPriority="51"/>
-    <w:lsdException w:name="List Table 7 Colorful" w:uiPriority="52"/>
-    <w:lsdException w:name="List Table 1 Light Accent 1" w:uiPriority="46"/>
-    <w:lsdException w:name="List Table 2 Accent 1" w:uiPriority="47"/>
-    <w:lsdException w:name="List Table 3 Accent 1" w:uiPriority="48"/>
-    <w:lsdException w:name="List Table 4 Accent 1" w:uiPriority="49"/>
-    <w:lsdException w:name="List Table 5 Dark Accent 1" w:uiPriority="50"/>
-    <w:lsdException w:name="List Table 6 Colorful Accent 1" w:uiPriority="51"/>
-    <w:lsdException w:name="List Table 7 Colorful Accent 1" w:uiPriority="52"/>
-    <w:lsdException w:name="List Table 1 Light Accent 2" w:uiPriority="46"/>
-    <w:lsdException w:name="List Table 2 Accent 2" w:uiPriority="47"/>
-    <w:lsdException w:name="List Table 3 Accent 2" w:uiPriority="48"/>
-    <w:lsdException w:name="List Table 4 Accent 2" w:uiPriority="49"/>
-    <w:lsdException w:name="List Table 5 Dark Accent 2" w:uiPriority="50"/>
-    <w:lsdException w:name="List Table 6 Colorful Accent 2" w:uiPriority="51"/>
-    <w:lsdException w:name="List Table 7 Colorful Accent 2" w:uiPriority="52"/>
-    <w:lsdException w:name="List Table 1 Light Accent 3" w:uiPriority="46"/>
-    <w:lsdException w:name="List Table 2 Accent 3" w:uiPriority="47"/>
-    <w:lsdException w:name="List Table 3 Accent 3" w:uiPriority="48"/>
-    <w:lsdException w:name="List Table 4 Accent 3" w:uiPriority="49"/>
-    <w:lsdException w:name="List Table 5 Dark Accent 3" w:uiPriority="50"/>
-    <w:lsdException w:name="List Table 6 Colorful Accent 3" w:uiPriority="51"/>
-    <w:lsdException w:name="List Table 7 Colorful Accent 3" w:uiPriority="52"/>
-    <w:lsdException w:name="List Table 1 Light Accent 4" w:uiPriority="46"/>
-    <w:lsdException w:name="List Table 2 Accent 4" w:uiPriority="47"/>
-    <w:lsdException w:name="List Table 3 Accent 4" w:uiPriority="48"/>
-    <w:lsdException w:name="List Table 4 Accent 4" w:uiPriority="49"/>
-    <w:lsdException w:name="List Table 5 Dark Accent 4" w:uiPriority="50"/>
-    <w:lsdException w:name="List Table 6 Colorful Accent 4" w:uiPriority="51"/>
-    <w:lsdException w:name="List Table 7 Colorful Accent 4" w:uiPriority="52"/>
-    <w:lsdException w:name="List Table 1 Light Accent 5" w:uiPriority="46"/>
-    <w:lsdException w:name="List Table 2 Accent 5" w:uiPriority="47"/>
-    <w:lsdException w:name="List Table 3 Accent 5" w:uiPriority="48"/>
-    <w:lsdException w:name="List Table 4 Accent 5" w:uiPriority="49"/>
-    <w:lsdException w:name="List Table 5 Dark Accent 5" w:uiPriority="50"/>
-    <w:lsdException w:name="List Table 6 Colorful Accent 5" w:uiPriority="51"/>
-    <w:lsdException w:name="List Table 7 Colorful Accent 5" w:uiPriority="52"/>
-    <w:lsdException w:name="List Table 1 Light Accent 6" w:uiPriority="46"/>
-    <w:lsdException w:name="List Table 2 Accent 6" w:uiPriority="47"/>
-    <w:lsdException w:name="List Table 3 Accent 6" w:uiPriority="48"/>
-    <w:lsdException w:name="List Table 4 Accent 6" w:uiPriority="49"/>
-    <w:lsdException w:name="List Table 5 Dark Accent 6" w:uiPriority="50"/>
-    <w:lsdException w:name="List Table 6 Colorful Accent 6" w:uiPriority="51"/>
-    <w:lsdException w:name="List Table 7 Colorful Accent 6" w:uiPriority="52"/>
+  <w:latentStyles w:defLockedState="0" w:defUIPriority="99" w:defSemiHidden="1" w:defUnhideWhenUsed="1" w:defQFormat="0" w:count="267">
+    <w:lsdException w:name="Normal" w:semiHidden="0" w:uiPriority="0" w:unhideWhenUsed="0" w:qFormat="1"/>
+    <w:lsdException w:name="heading 1" w:semiHidden="0" w:uiPriority="9" w:unhideWhenUsed="0" w:qFormat="1"/>
+    <w:lsdException w:name="heading 2" w:uiPriority="9" w:qFormat="1"/>
+    <w:lsdException w:name="heading 3" w:uiPriority="9" w:qFormat="1"/>
+    <w:lsdException w:name="heading 4" w:uiPriority="9" w:qFormat="1"/>
+    <w:lsdException w:name="heading 5" w:uiPriority="9" w:qFormat="1"/>
+    <w:lsdException w:name="heading 6" w:uiPriority="9" w:qFormat="1"/>
+    <w:lsdException w:name="heading 7" w:uiPriority="9" w:qFormat="1"/>
+    <w:lsdException w:name="heading 8" w:uiPriority="9" w:qFormat="1"/>
+    <w:lsdException w:name="heading 9" w:uiPriority="9" w:qFormat="1"/>
+    <w:lsdException w:name="toc 1" w:uiPriority="39"/>
+    <w:lsdException w:name="toc 2" w:uiPriority="39"/>
+    <w:lsdException w:name="toc 3" w:uiPriority="39"/>
+    <w:lsdException w:name="toc 4" w:uiPriority="39"/>
+    <w:lsdException w:name="toc 5" w:uiPriority="39"/>
+    <w:lsdException w:name="toc 6" w:uiPriority="39"/>
+    <w:lsdException w:name="toc 7" w:uiPriority="39"/>
+    <w:lsdException w:name="toc 8" w:uiPriority="39"/>
+    <w:lsdException w:name="toc 9" w:uiPriority="39"/>
+    <w:lsdException w:name="caption" w:uiPriority="35" w:qFormat="1"/>
+    <w:lsdException w:name="Title" w:semiHidden="0" w:uiPriority="10" w:unhideWhenUsed="0" w:qFormat="1"/>
+    <w:lsdException w:name="Default Paragraph Font" w:uiPriority="1"/>
+    <w:lsdException w:name="Subtitle" w:semiHidden="0" w:uiPriority="11" w:unhideWhenUsed="0" w:qFormat="1"/>
+    <w:lsdException w:name="Strong" w:semiHidden="0" w:uiPriority="22" w:unhideWhenUsed="0" w:qFormat="1"/>
+    <w:lsdException w:name="Emphasis" w:semiHidden="0" w:uiPriority="20" w:unhideWhenUsed="0" w:qFormat="1"/>
+    <w:lsdException w:name="Table Grid" w:semiHidden="0" w:uiPriority="59" w:unhideWhenUsed="0"/>
+    <w:lsdException w:name="Placeholder Text" w:unhideWhenUsed="0"/>
+    <w:lsdException w:name="No Spacing" w:semiHidden="0" w:uiPriority="1" w:unhideWhenUsed="0" w:qFormat="1"/>
+    <w:lsdException w:name="Light Shading" w:semiHidden="0" w:uiPriority="60" w:unhideWhenUsed="0"/>
+    <w:lsdException w:name="Light List" w:semiHidden="0" w:uiPriority="61" w:unhideWhenUsed="0"/>
+    <w:lsdException w:name="Light Grid" w:semiHidden="0" w:uiPriority="62" w:unhideWhenUsed="0"/>
+    <w:lsdException w:name="Medium Shading 1" w:semiHidden="0" w:uiPriority="63" w:unhideWhenUsed="0"/>
+    <w:lsdException w:name="Medium Shading 2" w:semiHidden="0" w:uiPriority="64" w:unhideWhenUsed="0"/>
+    <w:lsdException w:name="Medium List 1" w:semiHidden="0" w:uiPriority="65" w:unhideWhenUsed="0"/>
+    <w:lsdException w:name="Medium List 2" w:semiHidden="0" w:uiPriority="66" w:unhideWhenUsed="0"/>
+    <w:lsdException w:name="Medium Grid 1" w:semiHidden="0" w:uiPriority="67" w:unhideWhenUsed="0"/>
+    <w:lsdException w:name="Medium Grid 2" w:semiHidden="0" w:uiPriority="68" w:unhideWhenUsed="0"/>
+    <w:lsdException w:name="Medium Grid 3" w:semiHidden="0" w:uiPriority="69" w:unhideWhenUsed="0"/>
+    <w:lsdException w:name="Dark List" w:semiHidden="0" w:uiPriority="70" w:unhideWhenUsed="0"/>
+    <w:lsdException w:name="Colorful Shading" w:semiHidden="0" w:uiPriority="71" w:unhideWhenUsed="0"/>
+    <w:lsdException w:name="Colorful List" w:semiHidden="0" w:uiPriority="72" w:unhideWhenUsed="0"/>
+    <w:lsdException w:name="Colorful Grid" w:semiHidden="0" w:uiPriority="73" w:unhideWhenUsed="0"/>
+    <w:lsdException w:name="Light Shading Accent 1" w:semiHidden="0" w:uiPriority="60" w:unhideWhenUsed="0"/>
+    <w:lsdException w:name="Light List Accent 1" w:semiHidden="0" w:uiPriority="61" w:unhideWhenUsed="0"/>
+    <w:lsdException w:name="Light Grid Accent 1" w:semiHidden="0" w:uiPriority="62" w:unhideWhenUsed="0"/>
+    <w:lsdException w:name="Medium Shading 1 Accent 1" w:semiHidden="0" w:uiPriority="63" w:unhideWhenUsed="0"/>
+    <w:lsdException w:name="Medium Shading 2 Accent 1" w:semiHidden="0" w:uiPriority="64" w:unhideWhenUsed="0"/>
+    <w:lsdException w:name="Medium List 1 Accent 1" w:semiHidden="0" w:uiPriority="65" w:unhideWhenUsed="0"/>
+    <w:lsdException w:name="Revision" w:unhideWhenUsed="0"/>
+    <w:lsdException w:name="List Paragraph" w:semiHidden="0" w:uiPriority="34" w:unhideWhenUsed="0" w:qFormat="1"/>
+    <w:lsdException w:name="Quote" w:semiHidden="0" w:uiPriority="29" w:unhideWhenUsed="0" w:qFormat="1"/>
+    <w:lsdException w:name="Intense Quote" w:semiHidden="0" w:uiPriority="30" w:unhideWhenUsed="0" w:qFormat="1"/>
+    <w:lsdException w:name="Medium List 2 Accent 1" w:semiHidden="0" w:uiPriority="66" w:unhideWhenUsed="0"/>
+    <w:lsdException w:name="Medium Grid 1 Accent 1" w:semiHidden="0" w:uiPriority="67" w:unhideWhenUsed="0"/>
+    <w:lsdException w:name="Medium Grid 2 Accent 1" w:semiHidden="0" w:uiPriority="68" w:unhideWhenUsed="0"/>
+    <w:lsdException w:name="Medium Grid 3 Accent 1" w:semiHidden="0" w:uiPriority="69" w:unhideWhenUsed="0"/>
+    <w:lsdException w:name="Dark List Accent 1" w:semiHidden="0" w:uiPriority="70" w:unhideWhenUsed="0"/>
+    <w:lsdException w:name="Colorful Shading Accent 1" w:semiHidden="0" w:uiPriority="71" w:unhideWhenUsed="0"/>
+    <w:lsdException w:name="Colorful List Accent 1" w:semiHidden="0" w:uiPriority="72" w:unhideWhenUsed="0"/>
+    <w:lsdException w:name="Colorful Grid Accent 1" w:semiHidden="0" w:uiPriority="73" w:unhideWhenUsed="0"/>
+    <w:lsdException w:name="Light Shading Accent 2" w:semiHidden="0" w:uiPriority="60" w:unhideWhenUsed="0"/>
+    <w:lsdException w:name="Light List Accent 2" w:semiHidden="0" w:uiPriority="61" w:unhideWhenUsed="0"/>
+    <w:lsdException w:name="Light Grid Accent 2" w:semiHidden="0" w:uiPriority="62" w:unhideWhenUsed="0"/>
+    <w:lsdException w:name="Medium Shading 1 Accent 2" w:semiHidden="0" w:uiPriority="63" w:unhideWhenUsed="0"/>
+    <w:lsdException w:name="Medium Shading 2 Accent 2" w:semiHidden="0" w:uiPriority="64" w:unhideWhenUsed="0"/>
+    <w:lsdException w:name="Medium List 1 Accent 2" w:semiHidden="0" w:uiPriority="65" w:unhideWhenUsed="0"/>
+    <w:lsdException w:name="Medium List 2 Accent 2" w:semiHidden="0" w:uiPriority="66" w:unhideWhenUsed="0"/>
+    <w:lsdException w:name="Medium Grid 1 Accent 2" w:semiHidden="0" w:uiPriority="67" w:unhideWhenUsed="0"/>
+    <w:lsdException w:name="Medium Grid 2 Accent 2" w:semiHidden="0" w:uiPriority="68" w:unhideWhenUsed="0"/>
+    <w:lsdException w:name="Medium Grid 3 Accent 2" w:semiHidden="0" w:uiPriority="69" w:unhideWhenUsed="0"/>
+    <w:lsdException w:name="Dark List Accent 2" w:semiHidden="0" w:uiPriority="70" w:unhideWhenUsed="0"/>
+    <w:lsdException w:name="Colorful Shading Accent 2" w:semiHidden="0" w:uiPriority="71" w:unhideWhenUsed="0"/>
+    <w:lsdException w:name="Colorful List Accent 2" w:semiHidden="0" w:uiPriority="72" w:unhideWhenUsed="0"/>
+    <w:lsdException w:name="Colorful Grid Accent 2" w:semiHidden="0" w:uiPriority="73" w:unhideWhenUsed="0"/>
+    <w:lsdException w:name="Light Shading Accent 3" w:semiHidden="0" w:uiPriority="60" w:unhideWhenUsed="0"/>
+    <w:lsdException w:name="Light List Accent 3" w:semiHidden="0" w:uiPriority="61" w:unhideWhenUsed="0"/>
+    <w:lsdException w:name="Light Grid Accent 3" w:semiHidden="0" w:uiPriority="62" w:unhideWhenUsed="0"/>
+    <w:lsdException w:name="Medium Shading 1 Accent 3" w:semiHidden="0" w:uiPriority="63" w:unhideWhenUsed="0"/>
+    <w:lsdException w:name="Medium Shading 2 Accent 3" w:semiHidden="0" w:uiPriority="64" w:unhideWhenUsed="0"/>
+    <w:lsdException w:name="Medium List 1 Accent 3" w:semiHidden="0" w:uiPriority="65" w:unhideWhenUsed="0"/>
+    <w:lsdException w:name="Medium List 2 Accent 3" w:semiHidden="0" w:uiPriority="66" w:unhideWhenUsed="0"/>
+    <w:lsdException w:name="Medium Grid 1 Accent 3" w:semiHidden="0" w:uiPriority="67" w:unhideWhenUsed="0"/>
+    <w:lsdException w:name="Medium Grid 2 Accent 3" w:semiHidden="0" w:uiPriority="68" w:unhideWhenUsed="0"/>
+    <w:lsdException w:name="Medium Grid 3 Accent 3" w:semiHidden="0" w:uiPriority="69" w:unhideWhenUsed="0"/>
+    <w:lsdException w:name="Dark List Accent 3" w:semiHidden="0" w:uiPriority="70" w:unhideWhenUsed="0"/>
+    <w:lsdException w:name="Colorful Shading Accent 3" w:semiHidden="0" w:uiPriority="71" w:unhideWhenUsed="0"/>
+    <w:lsdException w:name="Colorful List Accent 3" w:semiHidden="0" w:uiPriority="72" w:unhideWhenUsed="0"/>
+    <w:lsdException w:name="Colorful Grid Accent 3" w:semiHidden="0" w:uiPriority="73" w:unhideWhenUsed="0"/>
+    <w:lsdException w:name="Light Shading Accent 4" w:semiHidden="0" w:uiPriority="60" w:unhideWhenUsed="0"/>
+    <w:lsdException w:name="Light List Accent 4" w:semiHidden="0" w:uiPriority="61" w:unhideWhenUsed="0"/>
+    <w:lsdException w:name="Light Grid Accent 4" w:semiHidden="0" w:uiPriority="62" w:unhideWhenUsed="0"/>
+    <w:lsdException w:name="Medium Shading 1 Accent 4" w:semiHidden="0" w:uiPriority="63" w:unhideWhenUsed="0"/>
+    <w:lsdException w:name="Medium Shading 2 Accent 4" w:semiHidden="0" w:uiPriority="64" w:unhideWhenUsed="0"/>
+    <w:lsdException w:name="Medium List 1 Accent 4" w:semiHidden="0" w:uiPriority="65" w:unhideWhenUsed="0"/>
+    <w:lsdException w:name="Medium List 2 Accent 4" w:semiHidden="0" w:uiPriority="66" w:unhideWhenUsed="0"/>
+    <w:lsdException w:name="Medium Grid 1 Accent 4" w:semiHidden="0" w:uiPriority="67" w:unhideWhenUsed="0"/>
+    <w:lsdException w:name="Medium Grid 2 Accent 4" w:semiHidden="0" w:uiPriority="68" w:unhideWhenUsed="0"/>
+    <w:lsdException w:name="Medium Grid 3 Accent 4" w:semiHidden="0" w:uiPriority="69" w:unhideWhenUsed="0"/>
+    <w:lsdException w:name="Dark List Accent 4" w:semiHidden="0" w:uiPriority="70" w:unhideWhenUsed="0"/>
+    <w:lsdException w:name="Colorful Shading Accent 4" w:semiHidden="0" w:uiPriority="71" w:unhideWhenUsed="0"/>
+    <w:lsdException w:name="Colorful List Accent 4" w:semiHidden="0" w:uiPriority="72" w:unhideWhenUsed="0"/>
+    <w:lsdException w:name="Colorful Grid Accent 4" w:semiHidden="0" w:uiPriority="73" w:unhideWhenUsed="0"/>
+    <w:lsdException w:name="Light Shading Accent 5" w:semiHidden="0" w:uiPriority="60" w:unhideWhenUsed="0"/>
+    <w:lsdException w:name="Light List Accent 5" w:semiHidden="0" w:uiPriority="61" w:unhideWhenUsed="0"/>
+    <w:lsdException w:name="Light Grid Accent 5" w:semiHidden="0" w:uiPriority="62" w:unhideWhenUsed="0"/>
+    <w:lsdException w:name="Medium Shading 1 Accent 5" w:semiHidden="0" w:uiPriority="63" w:unhideWhenUsed="0"/>
+    <w:lsdException w:name="Medium Shading 2 Accent 5" w:semiHidden="0" w:uiPriority="64" w:unhideWhenUsed="0"/>
+    <w:lsdException w:name="Medium List 1 Accent 5" w:semiHidden="0" w:uiPriority="65" w:unhideWhenUsed="0"/>
+    <w:lsdException w:name="Medium List 2 Accent 5" w:semiHidden="0" w:uiPriority="66" w:unhideWhenUsed="0"/>
+    <w:lsdException w:name="Medium Grid 1 Accent 5" w:semiHidden="0" w:uiPriority="67" w:unhideWhenUsed="0"/>
+    <w:lsdException w:name="Medium Grid 2 Accent 5" w:semiHidden="0" w:uiPriority="68" w:unhideWhenUsed="0"/>
+    <w:lsdException w:name="Medium Grid 3 Accent 5" w:semiHidden="0" w:uiPriority="69" w:unhideWhenUsed="0"/>
+    <w:lsdException w:name="Dark List Accent 5" w:semiHidden="0" w:uiPriority="70" w:unhideWhenUsed="0"/>
+    <w:lsdException w:name="Colorful Shading Accent 5" w:semiHidden="0" w:uiPriority="71" w:unhideWhenUsed="0"/>
+    <w:lsdException w:name="Colorful List Accent 5" w:semiHidden="0" w:uiPriority="72" w:unhideWhenUsed="0"/>
+    <w:lsdException w:name="Colorful Grid Accent 5" w:semiHidden="0" w:uiPriority="73" w:unhideWhenUsed="0"/>
+    <w:lsdException w:name="Light Shading Accent 6" w:semiHidden="0" w:uiPriority="60" w:unhideWhenUsed="0"/>
+    <w:lsdException w:name="Light List Accent 6" w:semiHidden="0" w:uiPriority="61" w:unhideWhenUsed="0"/>
+    <w:lsdException w:name="Light Grid Accent 6" w:semiHidden="0" w:uiPriority="62" w:unhideWhenUsed="0"/>
+    <w:lsdException w:name="Medium Shading 1 Accent 6" w:semiHidden="0" w:uiPriority="63" w:unhideWhenUsed="0"/>
+    <w:lsdException w:name="Medium Shading 2 Accent 6" w:semiHidden="0" w:uiPriority="64" w:unhideWhenUsed="0"/>
+    <w:lsdException w:name="Medium List 1 Accent 6" w:semiHidden="0" w:uiPriority="65" w:unhideWhenUsed="0"/>
+    <w:lsdException w:name="Medium List 2 Accent 6" w:semiHidden="0" w:uiPriority="66" w:unhideWhenUsed="0"/>
+    <w:lsdException w:name="Medium Grid 1 Accent 6" w:semiHidden="0" w:uiPriority="67" w:unhideWhenUsed="0"/>
+    <w:lsdException w:name="Medium Grid 2 Accent 6" w:semiHidden="0" w:uiPriority="68" w:unhideWhenUsed="0"/>
+    <w:lsdException w:name="Medium Grid 3 Accent 6" w:semiHidden="0" w:uiPriority="69" w:unhideWhenUsed="0"/>
+    <w:lsdException w:name="Dark List Accent 6" w:semiHidden="0" w:uiPriority="70" w:unhideWhenUsed="0"/>
+    <w:lsdException w:name="Colorful Shading Accent 6" w:semiHidden="0" w:uiPriority="71" w:unhideWhenUsed="0"/>
+    <w:lsdException w:name="Colorful List Accent 6" w:semiHidden="0" w:uiPriority="72" w:unhideWhenUsed="0"/>
+    <w:lsdException w:name="Colorful Grid Accent 6" w:semiHidden="0" w:uiPriority="73" w:unhideWhenUsed="0"/>
+    <w:lsdException w:name="Subtle Emphasis" w:semiHidden="0" w:uiPriority="19" w:unhideWhenUsed="0" w:qFormat="1"/>
+    <w:lsdException w:name="Intense Emphasis" w:semiHidden="0" w:uiPriority="21" w:unhideWhenUsed="0" w:qFormat="1"/>
+    <w:lsdException w:name="Subtle Reference" w:semiHidden="0" w:uiPriority="31" w:unhideWhenUsed="0" w:qFormat="1"/>
+    <w:lsdException w:name="Intense Reference" w:semiHidden="0" w:uiPriority="32" w:unhideWhenUsed="0" w:qFormat="1"/>
+    <w:lsdException w:name="Book Title" w:semiHidden="0" w:uiPriority="33" w:unhideWhenUsed="0" w:qFormat="1"/>
+    <w:lsdException w:name="Bibliography" w:uiPriority="37"/>
+    <w:lsdException w:name="TOC Heading" w:uiPriority="39" w:qFormat="1"/>
+  </w:latentStyles>
+  <w:style w:type="paragraph" w:default="1" w:styleId="Normal">
+    <w:name w:val="Normal"/>
+    <w:qFormat/>
+  </w:style>
+  <w:style w:type="character" w:default="1" w:styleId="DefaultParagraphFont">
+    <w:name w:val="Default Paragraph Font"/>
+    <w:uiPriority w:val="1"/>
+    <w:semiHidden/>
+    <w:unhideWhenUsed/>
+  </w:style>
+  <w:style w:type="table" w:default="1" w:styleId="TableNormal">
+    <w:name w:val="Normal Table"/>
+    <w:uiPriority w:val="99"/>
+    <w:semiHidden/>
+    <w:unhideWhenUsed/>
+    <w:tblPr>
+      <w:tblInd w:w="0" w:type="dxa"/>
+      <w:tblCellMar>
+        <w:top w:w="0" w:type="dxa"/>
+        <w:left w:w="108" w:type="dxa"/>
+        <w:bottom w:w="0" w:type="dxa"/>
+        <w:right w:w="108" w:type="dxa"/>
+      </w:tblCellMar>
+    </w:tblPr>
+  </w:style>
+  <w:style w:type="numbering" w:default="1" w:styleId="NoList">
+    <w:name w:val="No List"/>
+    <w:uiPriority w:val="99"/>
+    <w:semiHidden/>
+    <w:unhideWhenUsed/>
+  </w:style>
+  <w:style w:type="paragraph" w:styleId="ListParagraph">
+    <w:name w:val="List Paragraph"/>
+    <w:basedOn w:val="Normal"/>
+    <w:uiPriority w:val="34"/>
+    <w:qFormat/>
+    <w:rsid w:val="00F3643C"/>
+    <w:pPr>
+      <w:ind w:left="720"/>
+      <w:contextualSpacing/>
+    </w:pPr>
+  </w:style>
+  <w:style w:type="paragraph" w:styleId="NoSpacing">
+    <w:name w:val="No Spacing"/>
+    <w:link w:val="NoSpacingChar"/>
+    <w:uiPriority w:val="1"/>
+    <w:qFormat/>
+    <w:rsid w:val="001D0354"/>
+    <w:pPr>
+      <w:spacing w:after="0" w:line="240" w:lineRule="auto"/>
+    </w:pPr>
+    <w:rPr>
+      <w:rFonts w:eastAsiaTheme="minorEastAsia"/>
+    </w:rPr>
+  </w:style>
+  <w:style w:type="character" w:customStyle="1" w:styleId="NoSpacingChar">
+    <w:name w:val="No Spacing Char"/>
+    <w:basedOn w:val="DefaultParagraphFont"/>
+    <w:link w:val="NoSpacing"/>
+    <w:uiPriority w:val="1"/>
+    <w:rsid w:val="001D0354"/>
+    <w:rPr>
+      <w:rFonts w:eastAsiaTheme="minorEastAsia"/>
+    </w:rPr>
+  </w:style>
+</w:styles>
+</file>
+
+<file path=word/stylesWithEffects.xml><?xml version="1.0" encoding="utf-8"?>
+<w:styles xmlns:wpc="http://schemas.microsoft.com/office/word/2010/wordprocessingCanvas" xmlns:mc="http://schemas.openxmlformats.org/markup-compatibility/2006" xmlns:o="urn:schemas-microsoft-com:office:office" xmlns:r="http://schemas.openxmlformats.org/officeDocument/2006/relationships" xmlns:m="http://schemas.openxmlformats.org/officeDocument/2006/math" xmlns:v="urn:schemas-microsoft-com:vml" xmlns:wp14="http://schemas.microsoft.com/office/word/2010/wordprocessingDrawing" xmlns:wp="http://schemas.openxmlformats.org/drawingml/2006/wordprocessingDrawing" xmlns:w10="urn:schemas-microsoft-com:office:word" xmlns:w="http://schemas.openxmlformats.org/wordprocessingml/2006/main" xmlns:w14="http://schemas.microsoft.com/office/word/2010/wordml" xmlns:wpg="http://schemas.microsoft.com/office/word/2010/wordprocessingGroup" xmlns:wpi="http://schemas.microsoft.com/office/word/2010/wordprocessingInk" xmlns:wne="http://schemas.microsoft.com/office/word/2006/wordml" xmlns:wps="http://schemas.microsoft.com/office/word/2010/wordprocessingShape" mc:Ignorable="w14 wp14">
+  <w:docDefaults>
+    <w:rPrDefault>
+      <w:rPr>
+        <w:rFonts w:asciiTheme="minorHAnsi" w:eastAsiaTheme="minorHAnsi" w:hAnsiTheme="minorHAnsi" w:cstheme="minorBidi"/>
+        <w:sz w:val="22"/>
+        <w:szCs w:val="22"/>
+        <w:lang w:val="en-US" w:eastAsia="en-US" w:bidi="ar-SA"/>
+      </w:rPr>
+    </w:rPrDefault>
+    <w:pPrDefault>
+      <w:pPr>
+        <w:spacing w:after="200" w:line="276" w:lineRule="auto"/>
+      </w:pPr>
+    </w:pPrDefault>
+  </w:docDefaults>
+  <w:latentStyles w:defLockedState="0" w:defUIPriority="99" w:defSemiHidden="1" w:defUnhideWhenUsed="1" w:defQFormat="0" w:count="267">
+    <w:lsdException w:name="Normal" w:semiHidden="0" w:uiPriority="0" w:unhideWhenUsed="0" w:qFormat="1"/>
+    <w:lsdException w:name="heading 1" w:semiHidden="0" w:uiPriority="9" w:unhideWhenUsed="0" w:qFormat="1"/>
+    <w:lsdException w:name="heading 2" w:uiPriority="9" w:qFormat="1"/>
+    <w:lsdException w:name="heading 3" w:uiPriority="9" w:qFormat="1"/>
+    <w:lsdException w:name="heading 4" w:uiPriority="9" w:qFormat="1"/>
+    <w:lsdException w:name="heading 5" w:uiPriority="9" w:qFormat="1"/>
+    <w:lsdException w:name="heading 6" w:uiPriority="9" w:qFormat="1"/>
+    <w:lsdException w:name="heading 7" w:uiPriority="9" w:qFormat="1"/>
+    <w:lsdException w:name="heading 8" w:uiPriority="9" w:qFormat="1"/>
+    <w:lsdException w:name="heading 9" w:uiPriority="9" w:qFormat="1"/>
+    <w:lsdException w:name="toc 1" w:uiPriority="39"/>
+    <w:lsdException w:name="toc 2" w:uiPriority="39"/>
+    <w:lsdException w:name="toc 3" w:uiPriority="39"/>
+    <w:lsdException w:name="toc 4" w:uiPriority="39"/>
+    <w:lsdException w:name="toc 5" w:uiPriority="39"/>
+    <w:lsdException w:name="toc 6" w:uiPriority="39"/>
+    <w:lsdException w:name="toc 7" w:uiPriority="39"/>
+    <w:lsdException w:name="toc 8" w:uiPriority="39"/>
+    <w:lsdException w:name="toc 9" w:uiPriority="39"/>
+    <w:lsdException w:name="caption" w:uiPriority="35" w:qFormat="1"/>
+    <w:lsdException w:name="Title" w:semiHidden="0" w:uiPriority="10" w:unhideWhenUsed="0" w:qFormat="1"/>
+    <w:lsdException w:name="Default Paragraph Font" w:uiPriority="1"/>
+    <w:lsdException w:name="Subtitle" w:semiHidden="0" w:uiPriority="11" w:unhideWhenUsed="0" w:qFormat="1"/>
+    <w:lsdException w:name="Strong" w:semiHidden="0" w:uiPriority="22" w:unhideWhenUsed="0" w:qFormat="1"/>
+    <w:lsdException w:name="Emphasis" w:semiHidden="0" w:uiPriority="20" w:unhideWhenUsed="0" w:qFormat="1"/>
+    <w:lsdException w:name="Table Grid" w:semiHidden="0" w:uiPriority="59" w:unhideWhenUsed="0"/>
+    <w:lsdException w:name="Placeholder Text" w:unhideWhenUsed="0"/>
+    <w:lsdException w:name="No Spacing" w:semiHidden="0" w:uiPriority="1" w:unhideWhenUsed="0" w:qFormat="1"/>
+    <w:lsdException w:name="Light Shading" w:semiHidden="0" w:uiPriority="60" w:unhideWhenUsed="0"/>
+    <w:lsdException w:name="Light List" w:semiHidden="0" w:uiPriority="61" w:unhideWhenUsed="0"/>
+    <w:lsdException w:name="Light Grid" w:semiHidden="0" w:uiPriority="62" w:unhideWhenUsed="0"/>
+    <w:lsdException w:name="Medium Shading 1" w:semiHidden="0" w:uiPriority="63" w:unhideWhenUsed="0"/>
+    <w:lsdException w:name="Medium Shading 2" w:semiHidden="0" w:uiPriority="64" w:unhideWhenUsed="0"/>
+    <w:lsdException w:name="Medium List 1" w:semiHidden="0" w:uiPriority="65" w:unhideWhenUsed="0"/>
+    <w:lsdException w:name="Medium List 2" w:semiHidden="0" w:uiPriority="66" w:unhideWhenUsed="0"/>
+    <w:lsdException w:name="Medium Grid 1" w:semiHidden="0" w:uiPriority="67" w:unhideWhenUsed="0"/>
+    <w:lsdException w:name="Medium Grid 2" w:semiHidden="0" w:uiPriority="68" w:unhideWhenUsed="0"/>
+    <w:lsdException w:name="Medium Grid 3" w:semiHidden="0" w:uiPriority="69" w:unhideWhenUsed="0"/>
+    <w:lsdException w:name="Dark List" w:semiHidden="0" w:uiPriority="70" w:unhideWhenUsed="0"/>
+    <w:lsdException w:name="Colorful Shading" w:semiHidden="0" w:uiPriority="71" w:unhideWhenUsed="0"/>
+    <w:lsdException w:name="Colorful List" w:semiHidden="0" w:uiPriority="72" w:unhideWhenUsed="0"/>
+    <w:lsdException w:name="Colorful Grid" w:semiHidden="0" w:uiPriority="73" w:unhideWhenUsed="0"/>
+    <w:lsdException w:name="Light Shading Accent 1" w:semiHidden="0" w:uiPriority="60" w:unhideWhenUsed="0"/>
+    <w:lsdException w:name="Light List Accent 1" w:semiHidden="0" w:uiPriority="61" w:unhideWhenUsed="0"/>
+    <w:lsdException w:name="Light Grid Accent 1" w:semiHidden="0" w:uiPriority="62" w:unhideWhenUsed="0"/>
+    <w:lsdException w:name="Medium Shading 1 Accent 1" w:semiHidden="0" w:uiPriority="63" w:unhideWhenUsed="0"/>
+    <w:lsdException w:name="Medium Shading 2 Accent 1" w:semiHidden="0" w:uiPriority="64" w:unhideWhenUsed="0"/>
+    <w:lsdException w:name="Medium List 1 Accent 1" w:semiHidden="0" w:uiPriority="65" w:unhideWhenUsed="0"/>
+    <w:lsdException w:name="Revision" w:unhideWhenUsed="0"/>
+    <w:lsdException w:name="List Paragraph" w:semiHidden="0" w:uiPriority="34" w:unhideWhenUsed="0" w:qFormat="1"/>
+    <w:lsdException w:name="Quote" w:semiHidden="0" w:uiPriority="29" w:unhideWhenUsed="0" w:qFormat="1"/>
+    <w:lsdException w:name="Intense Quote" w:semiHidden="0" w:uiPriority="30" w:unhideWhenUsed="0" w:qFormat="1"/>
+    <w:lsdException w:name="Medium List 2 Accent 1" w:semiHidden="0" w:uiPriority="66" w:unhideWhenUsed="0"/>
+    <w:lsdException w:name="Medium Grid 1 Accent 1" w:semiHidden="0" w:uiPriority="67" w:unhideWhenUsed="0"/>
+    <w:lsdException w:name="Medium Grid 2 Accent 1" w:semiHidden="0" w:uiPriority="68" w:unhideWhenUsed="0"/>
+    <w:lsdException w:name="Medium Grid 3 Accent 1" w:semiHidden="0" w:uiPriority="69" w:unhideWhenUsed="0"/>
+    <w:lsdException w:name="Dark List Accent 1" w:semiHidden="0" w:uiPriority="70" w:unhideWhenUsed="0"/>
+    <w:lsdException w:name="Colorful Shading Accent 1" w:semiHidden="0" w:uiPriority="71" w:unhideWhenUsed="0"/>
+    <w:lsdException w:name="Colorful List Accent 1" w:semiHidden="0" w:uiPriority="72" w:unhideWhenUsed="0"/>
+    <w:lsdException w:name="Colorful Grid Accent 1" w:semiHidden="0" w:uiPriority="73" w:unhideWhenUsed="0"/>
+    <w:lsdException w:name="Light Shading Accent 2" w:semiHidden="0" w:uiPriority="60" w:unhideWhenUsed="0"/>
+    <w:lsdException w:name="Light List Accent 2" w:semiHidden="0" w:uiPriority="61" w:unhideWhenUsed="0"/>
+    <w:lsdException w:name="Light Grid Accent 2" w:semiHidden="0" w:uiPriority="62" w:unhideWhenUsed="0"/>
+    <w:lsdException w:name="Medium Shading 1 Accent 2" w:semiHidden="0" w:uiPriority="63" w:unhideWhenUsed="0"/>
+    <w:lsdException w:name="Medium Shading 2 Accent 2" w:semiHidden="0" w:uiPriority="64" w:unhideWhenUsed="0"/>
+    <w:lsdException w:name="Medium List 1 Accent 2" w:semiHidden="0" w:uiPriority="65" w:unhideWhenUsed="0"/>
+    <w:lsdException w:name="Medium List 2 Accent 2" w:semiHidden="0" w:uiPriority="66" w:unhideWhenUsed="0"/>
+    <w:lsdException w:name="Medium Grid 1 Accent 2" w:semiHidden="0" w:uiPriority="67" w:unhideWhenUsed="0"/>
+    <w:lsdException w:name="Medium Grid 2 Accent 2" w:semiHidden="0" w:uiPriority="68" w:unhideWhenUsed="0"/>
+    <w:lsdException w:name="Medium Grid 3 Accent 2" w:semiHidden="0" w:uiPriority="69" w:unhideWhenUsed="0"/>
+    <w:lsdException w:name="Dark List Accent 2" w:semiHidden="0" w:uiPriority="70" w:unhideWhenUsed="0"/>
+    <w:lsdException w:name="Colorful Shading Accent 2" w:semiHidden="0" w:uiPriority="71" w:unhideWhenUsed="0"/>
+    <w:lsdException w:name="Colorful List Accent 2" w:semiHidden="0" w:uiPriority="72" w:unhideWhenUsed="0"/>
+    <w:lsdException w:name="Colorful Grid Accent 2" w:semiHidden="0" w:uiPriority="73" w:unhideWhenUsed="0"/>
+    <w:lsdException w:name="Light Shading Accent 3" w:semiHidden="0" w:uiPriority="60" w:unhideWhenUsed="0"/>
+    <w:lsdException w:name="Light List Accent 3" w:semiHidden="0" w:uiPriority="61" w:unhideWhenUsed="0"/>
+    <w:lsdException w:name="Light Grid Accent 3" w:semiHidden="0" w:uiPriority="62" w:unhideWhenUsed="0"/>
+    <w:lsdException w:name="Medium Shading 1 Accent 3" w:semiHidden="0" w:uiPriority="63" w:unhideWhenUsed="0"/>
+    <w:lsdException w:name="Medium Shading 2 Accent 3" w:semiHidden="0" w:uiPriority="64" w:unhideWhenUsed="0"/>
+    <w:lsdException w:name="Medium List 1 Accent 3" w:semiHidden="0" w:uiPriority="65" w:unhideWhenUsed="0"/>
+    <w:lsdException w:name="Medium List 2 Accent 3" w:semiHidden="0" w:uiPriority="66" w:unhideWhenUsed="0"/>
+    <w:lsdException w:name="Medium Grid 1 Accent 3" w:semiHidden="0" w:uiPriority="67" w:unhideWhenUsed="0"/>
+    <w:lsdException w:name="Medium Grid 2 Accent 3" w:semiHidden="0" w:uiPriority="68" w:unhideWhenUsed="0"/>
+    <w:lsdException w:name="Medium Grid 3 Accent 3" w:semiHidden="0" w:uiPriority="69" w:unhideWhenUsed="0"/>
+    <w:lsdException w:name="Dark List Accent 3" w:semiHidden="0" w:uiPriority="70" w:unhideWhenUsed="0"/>
+    <w:lsdException w:name="Colorful Shading Accent 3" w:semiHidden="0" w:uiPriority="71" w:unhideWhenUsed="0"/>
+    <w:lsdException w:name="Colorful List Accent 3" w:semiHidden="0" w:uiPriority="72" w:unhideWhenUsed="0"/>
+    <w:lsdException w:name="Colorful Grid Accent 3" w:semiHidden="0" w:uiPriority="73" w:unhideWhenUsed="0"/>
+    <w:lsdException w:name="Light Shading Accent 4" w:semiHidden="0" w:uiPriority="60" w:unhideWhenUsed="0"/>
+    <w:lsdException w:name="Light List Accent 4" w:semiHidden="0" w:uiPriority="61" w:unhideWhenUsed="0"/>
+    <w:lsdException w:name="Light Grid Accent 4" w:semiHidden="0" w:uiPriority="62" w:unhideWhenUsed="0"/>
+    <w:lsdException w:name="Medium Shading 1 Accent 4" w:semiHidden="0" w:uiPriority="63" w:unhideWhenUsed="0"/>
+    <w:lsdException w:name="Medium Shading 2 Accent 4" w:semiHidden="0" w:uiPriority="64" w:unhideWhenUsed="0"/>
+    <w:lsdException w:name="Medium List 1 Accent 4" w:semiHidden="0" w:uiPriority="65" w:unhideWhenUsed="0"/>
+    <w:lsdException w:name="Medium List 2 Accent 4" w:semiHidden="0" w:uiPriority="66" w:unhideWhenUsed="0"/>
+    <w:lsdException w:name="Medium Grid 1 Accent 4" w:semiHidden="0" w:uiPriority="67" w:unhideWhenUsed="0"/>
+    <w:lsdException w:name="Medium Grid 2 Accent 4" w:semiHidden="0" w:uiPriority="68" w:unhideWhenUsed="0"/>
+    <w:lsdException w:name="Medium Grid 3 Accent 4" w:semiHidden="0" w:uiPriority="69" w:unhideWhenUsed="0"/>
+    <w:lsdException w:name="Dark List Accent 4" w:semiHidden="0" w:uiPriority="70" w:unhideWhenUsed="0"/>
+    <w:lsdException w:name="Colorful Shading Accent 4" w:semiHidden="0" w:uiPriority="71" w:unhideWhenUsed="0"/>
+    <w:lsdException w:name="Colorful List Accent 4" w:semiHidden="0" w:uiPriority="72" w:unhideWhenUsed="0"/>
+    <w:lsdException w:name="Colorful Grid Accent 4" w:semiHidden="0" w:uiPriority="73" w:unhideWhenUsed="0"/>
+    <w:lsdException w:name="Light Shading Accent 5" w:semiHidden="0" w:uiPriority="60" w:unhideWhenUsed="0"/>
+    <w:lsdException w:name="Light List Accent 5" w:semiHidden="0" w:uiPriority="61" w:unhideWhenUsed="0"/>
+    <w:lsdException w:name="Light Grid Accent 5" w:semiHidden="0" w:uiPriority="62" w:unhideWhenUsed="0"/>
+    <w:lsdException w:name="Medium Shading 1 Accent 5" w:semiHidden="0" w:uiPriority="63" w:unhideWhenUsed="0"/>
+    <w:lsdException w:name="Medium Shading 2 Accent 5" w:semiHidden="0" w:uiPriority="64" w:unhideWhenUsed="0"/>
+    <w:lsdException w:name="Medium List 1 Accent 5" w:semiHidden="0" w:uiPriority="65" w:unhideWhenUsed="0"/>
+    <w:lsdException w:name="Medium List 2 Accent 5" w:semiHidden="0" w:uiPriority="66" w:unhideWhenUsed="0"/>
+    <w:lsdException w:name="Medium Grid 1 Accent 5" w:semiHidden="0" w:uiPriority="67" w:unhideWhenUsed="0"/>
+    <w:lsdException w:name="Medium Grid 2 Accent 5" w:semiHidden="0" w:uiPriority="68" w:unhideWhenUsed="0"/>
+    <w:lsdException w:name="Medium Grid 3 Accent 5" w:semiHidden="0" w:uiPriority="69" w:unhideWhenUsed="0"/>
+    <w:lsdException w:name="Dark List Accent 5" w:semiHidden="0" w:uiPriority="70" w:unhideWhenUsed="0"/>
+    <w:lsdException w:name="Colorful Shading Accent 5" w:semiHidden="0" w:uiPriority="71" w:unhideWhenUsed="0"/>
+    <w:lsdException w:name="Colorful List Accent 5" w:semiHidden="0" w:uiPriority="72" w:unhideWhenUsed="0"/>
+    <w:lsdException w:name="Colorful Grid Accent 5" w:semiHidden="0" w:uiPriority="73" w:unhideWhenUsed="0"/>
+    <w:lsdException w:name="Light Shading Accent 6" w:semiHidden="0" w:uiPriority="60" w:unhideWhenUsed="0"/>
+    <w:lsdException w:name="Light List Accent 6" w:semiHidden="0" w:uiPriority="61" w:unhideWhenUsed="0"/>
+    <w:lsdException w:name="Light Grid Accent 6" w:semiHidden="0" w:uiPriority="62" w:unhideWhenUsed="0"/>
+    <w:lsdException w:name="Medium Shading 1 Accent 6" w:semiHidden="0" w:uiPriority="63" w:unhideWhenUsed="0"/>
+    <w:lsdException w:name="Medium Shading 2 Accent 6" w:semiHidden="0" w:uiPriority="64" w:unhideWhenUsed="0"/>
+    <w:lsdException w:name="Medium List 1 Accent 6" w:semiHidden="0" w:uiPriority="65" w:unhideWhenUsed="0"/>
+    <w:lsdException w:name="Medium List 2 Accent 6" w:semiHidden="0" w:uiPriority="66" w:unhideWhenUsed="0"/>
+    <w:lsdException w:name="Medium Grid 1 Accent 6" w:semiHidden="0" w:uiPriority="67" w:unhideWhenUsed="0"/>
+    <w:lsdException w:name="Medium Grid 2 Accent 6" w:semiHidden="0" w:uiPriority="68" w:unhideWhenUsed="0"/>
+    <w:lsdException w:name="Medium Grid 3 Accent 6" w:semiHidden="0" w:uiPriority="69" w:unhideWhenUsed="0"/>
+    <w:lsdException w:name="Dark List Accent 6" w:semiHidden="0" w:uiPriority="70" w:unhideWhenUsed="0"/>
+    <w:lsdException w:name="Colorful Shading Accent 6" w:semiHidden="0" w:uiPriority="71" w:unhideWhenUsed="0"/>
+    <w:lsdException w:name="Colorful List Accent 6" w:semiHidden="0" w:uiPriority="72" w:unhideWhenUsed="0"/>
+    <w:lsdException w:name="Colorful Grid Accent 6" w:semiHidden="0" w:uiPriority="73" w:unhideWhenUsed="0"/>
+    <w:lsdException w:name="Subtle Emphasis" w:semiHidden="0" w:uiPriority="19" w:unhideWhenUsed="0" w:qFormat="1"/>
+    <w:lsdException w:name="Intense Emphasis" w:semiHidden="0" w:uiPriority="21" w:unhideWhenUsed="0" w:qFormat="1"/>
+    <w:lsdException w:name="Subtle Reference" w:semiHidden="0" w:uiPriority="31" w:unhideWhenUsed="0" w:qFormat="1"/>
+    <w:lsdException w:name="Intense Reference" w:semiHidden="0" w:uiPriority="32" w:unhideWhenUsed="0" w:qFormat="1"/>
+    <w:lsdException w:name="Book Title" w:semiHidden="0" w:uiPriority="33" w:unhideWhenUsed="0" w:qFormat="1"/>
+    <w:lsdException w:name="Bibliography" w:uiPriority="37"/>
+    <w:lsdException w:name="TOC Heading" w:uiPriority="39" w:qFormat="1"/>
   </w:latentStyles>
   <w:style w:type="paragraph" w:default="1" w:styleId="Normal">
     <w:name w:val="Normal"/>

</xml_diff>

<commit_message>
pretty title pages for days
</commit_message>
<xml_diff>
--- a/Project_Proposal.docx
+++ b/Project_Proposal.docx
@@ -1,298 +1,924 @@
 
 <file path=word/document.xml><?xml version="1.0" encoding="utf-8"?>
-<w:document xmlns:wpc="http://schemas.microsoft.com/office/word/2010/wordprocessingCanvas" xmlns:mc="http://schemas.openxmlformats.org/markup-compatibility/2006" xmlns:o="urn:schemas-microsoft-com:office:office" xmlns:r="http://schemas.openxmlformats.org/officeDocument/2006/relationships" xmlns:m="http://schemas.openxmlformats.org/officeDocument/2006/math" xmlns:v="urn:schemas-microsoft-com:vml" xmlns:wp14="http://schemas.microsoft.com/office/word/2010/wordprocessingDrawing" xmlns:wp="http://schemas.openxmlformats.org/drawingml/2006/wordprocessingDrawing" xmlns:w10="urn:schemas-microsoft-com:office:word" xmlns:w="http://schemas.openxmlformats.org/wordprocessingml/2006/main" xmlns:w14="http://schemas.microsoft.com/office/word/2010/wordml" xmlns:wpg="http://schemas.microsoft.com/office/word/2010/wordprocessingGroup" xmlns:wpi="http://schemas.microsoft.com/office/word/2010/wordprocessingInk" xmlns:wne="http://schemas.microsoft.com/office/word/2006/wordml" xmlns:wps="http://schemas.microsoft.com/office/word/2010/wordprocessingShape" mc:Ignorable="w14 wp14">
+<w:document xmlns:wpc="http://schemas.microsoft.com/office/word/2010/wordprocessingCanvas" xmlns:mc="http://schemas.openxmlformats.org/markup-compatibility/2006" xmlns:o="urn:schemas-microsoft-com:office:office" xmlns:r="http://schemas.openxmlformats.org/officeDocument/2006/relationships" xmlns:m="http://schemas.openxmlformats.org/officeDocument/2006/math" xmlns:v="urn:schemas-microsoft-com:vml" xmlns:wp14="http://schemas.microsoft.com/office/word/2010/wordprocessingDrawing" xmlns:wp="http://schemas.openxmlformats.org/drawingml/2006/wordprocessingDrawing" xmlns:w10="urn:schemas-microsoft-com:office:word" xmlns:w="http://schemas.openxmlformats.org/wordprocessingml/2006/main" xmlns:w14="http://schemas.microsoft.com/office/word/2010/wordml" xmlns:w15="http://schemas.microsoft.com/office/word/2012/wordml" xmlns:wpg="http://schemas.microsoft.com/office/word/2010/wordprocessingGroup" xmlns:wpi="http://schemas.microsoft.com/office/word/2010/wordprocessingInk" xmlns:wne="http://schemas.microsoft.com/office/word/2006/wordml" xmlns:wps="http://schemas.microsoft.com/office/word/2010/wordprocessingShape" mc:Ignorable="w14 w15 wp14">
   <w:body>
-    <w:p>
-      <w:pPr>
-        <w:jc w:val="center"/>
-        <w:rPr>
-          <w:b/>
-        </w:rPr>
-      </w:pPr>
-    </w:p>
-    <w:p>
-      <w:pPr>
-        <w:jc w:val="center"/>
-        <w:rPr>
-          <w:b/>
-        </w:rPr>
-      </w:pPr>
-    </w:p>
-    <w:p>
-      <w:pPr>
-        <w:jc w:val="center"/>
-        <w:rPr>
-          <w:b/>
-        </w:rPr>
-      </w:pPr>
-    </w:p>
-    <w:p>
-      <w:pPr>
-        <w:jc w:val="center"/>
-        <w:rPr>
-          <w:b/>
-        </w:rPr>
-      </w:pPr>
-    </w:p>
-    <w:p>
-      <w:pPr>
-        <w:jc w:val="center"/>
-        <w:rPr>
-          <w:b/>
-        </w:rPr>
-      </w:pPr>
-    </w:p>
-    <w:p>
-      <w:pPr>
-        <w:jc w:val="center"/>
-        <w:rPr>
-          <w:b/>
-        </w:rPr>
-      </w:pPr>
-    </w:p>
-    <w:p>
-      <w:pPr>
-        <w:jc w:val="center"/>
+    <w:sdt>
+      <w:sdtPr>
+        <w:id w:val="1234736075"/>
+        <w:docPartObj>
+          <w:docPartGallery w:val="Cover Pages"/>
+          <w:docPartUnique/>
+        </w:docPartObj>
+      </w:sdtPr>
+      <w:sdtEndPr>
         <w:rPr>
           <w:b/>
           <w:sz w:val="32"/>
           <w:szCs w:val="32"/>
         </w:rPr>
-      </w:pPr>
-    </w:p>
+      </w:sdtEndPr>
+      <w:sdtContent>
+        <w:p>
+          <w:r>
+            <w:rPr>
+              <w:noProof/>
+            </w:rPr>
+            <mc:AlternateContent>
+              <mc:Choice Requires="wpg">
+                <w:drawing>
+                  <wp:anchor distT="0" distB="0" distL="114300" distR="114300" simplePos="0" relativeHeight="251659776" behindDoc="0" locked="0" layoutInCell="1" allowOverlap="1">
+                    <wp:simplePos x="0" y="0"/>
+                    <wp:positionH relativeFrom="page">
+                      <wp:align>center</wp:align>
+                    </wp:positionH>
+                    <mc:AlternateContent>
+                      <mc:Choice Requires="wp14">
+                        <wp:positionV relativeFrom="page">
+                          <wp14:pctPosVOffset>2300</wp14:pctPosVOffset>
+                        </wp:positionV>
+                      </mc:Choice>
+                      <mc:Fallback>
+                        <wp:positionV relativeFrom="page">
+                          <wp:posOffset>231140</wp:posOffset>
+                        </wp:positionV>
+                      </mc:Fallback>
+                    </mc:AlternateContent>
+                    <wp:extent cx="7315200" cy="1215391"/>
+                    <wp:effectExtent l="0" t="0" r="1270" b="1905"/>
+                    <wp:wrapNone/>
+                    <wp:docPr id="149" name="Group 149"/>
+                    <wp:cNvGraphicFramePr/>
+                    <a:graphic xmlns:a="http://schemas.openxmlformats.org/drawingml/2006/main">
+                      <a:graphicData uri="http://schemas.microsoft.com/office/word/2010/wordprocessingGroup">
+                        <wpg:wgp>
+                          <wpg:cNvGrpSpPr/>
+                          <wpg:grpSpPr>
+                            <a:xfrm>
+                              <a:off x="0" y="0"/>
+                              <a:ext cx="7315200" cy="1215391"/>
+                              <a:chOff x="0" y="-1"/>
+                              <a:chExt cx="7315200" cy="1216153"/>
+                            </a:xfrm>
+                          </wpg:grpSpPr>
+                          <wps:wsp>
+                            <wps:cNvPr id="150" name="Rectangle 51"/>
+                            <wps:cNvSpPr/>
+                            <wps:spPr>
+                              <a:xfrm>
+                                <a:off x="0" y="-1"/>
+                                <a:ext cx="7315200" cy="1130373"/>
+                              </a:xfrm>
+                              <a:custGeom>
+                                <a:avLst/>
+                                <a:gdLst>
+                                  <a:gd name="connsiteX0" fmla="*/ 0 w 7312660"/>
+                                  <a:gd name="connsiteY0" fmla="*/ 0 h 1215390"/>
+                                  <a:gd name="connsiteX1" fmla="*/ 7312660 w 7312660"/>
+                                  <a:gd name="connsiteY1" fmla="*/ 0 h 1215390"/>
+                                  <a:gd name="connsiteX2" fmla="*/ 7312660 w 7312660"/>
+                                  <a:gd name="connsiteY2" fmla="*/ 1215390 h 1215390"/>
+                                  <a:gd name="connsiteX3" fmla="*/ 0 w 7312660"/>
+                                  <a:gd name="connsiteY3" fmla="*/ 1215390 h 1215390"/>
+                                  <a:gd name="connsiteX4" fmla="*/ 0 w 7312660"/>
+                                  <a:gd name="connsiteY4" fmla="*/ 0 h 1215390"/>
+                                  <a:gd name="connsiteX0" fmla="*/ 0 w 7312660"/>
+                                  <a:gd name="connsiteY0" fmla="*/ 0 h 1215390"/>
+                                  <a:gd name="connsiteX1" fmla="*/ 7312660 w 7312660"/>
+                                  <a:gd name="connsiteY1" fmla="*/ 0 h 1215390"/>
+                                  <a:gd name="connsiteX2" fmla="*/ 7312660 w 7312660"/>
+                                  <a:gd name="connsiteY2" fmla="*/ 1215390 h 1215390"/>
+                                  <a:gd name="connsiteX3" fmla="*/ 3667125 w 7312660"/>
+                                  <a:gd name="connsiteY3" fmla="*/ 1209675 h 1215390"/>
+                                  <a:gd name="connsiteX4" fmla="*/ 0 w 7312660"/>
+                                  <a:gd name="connsiteY4" fmla="*/ 1215390 h 1215390"/>
+                                  <a:gd name="connsiteX5" fmla="*/ 0 w 7312660"/>
+                                  <a:gd name="connsiteY5" fmla="*/ 0 h 1215390"/>
+                                  <a:gd name="connsiteX0" fmla="*/ 0 w 7312660"/>
+                                  <a:gd name="connsiteY0" fmla="*/ 0 h 1215390"/>
+                                  <a:gd name="connsiteX1" fmla="*/ 7312660 w 7312660"/>
+                                  <a:gd name="connsiteY1" fmla="*/ 0 h 1215390"/>
+                                  <a:gd name="connsiteX2" fmla="*/ 7312660 w 7312660"/>
+                                  <a:gd name="connsiteY2" fmla="*/ 1215390 h 1215390"/>
+                                  <a:gd name="connsiteX3" fmla="*/ 3619500 w 7312660"/>
+                                  <a:gd name="connsiteY3" fmla="*/ 733425 h 1215390"/>
+                                  <a:gd name="connsiteX4" fmla="*/ 0 w 7312660"/>
+                                  <a:gd name="connsiteY4" fmla="*/ 1215390 h 1215390"/>
+                                  <a:gd name="connsiteX5" fmla="*/ 0 w 7312660"/>
+                                  <a:gd name="connsiteY5" fmla="*/ 0 h 1215390"/>
+                                  <a:gd name="connsiteX0" fmla="*/ 0 w 7312660"/>
+                                  <a:gd name="connsiteY0" fmla="*/ 0 h 1215390"/>
+                                  <a:gd name="connsiteX1" fmla="*/ 7312660 w 7312660"/>
+                                  <a:gd name="connsiteY1" fmla="*/ 0 h 1215390"/>
+                                  <a:gd name="connsiteX2" fmla="*/ 7312660 w 7312660"/>
+                                  <a:gd name="connsiteY2" fmla="*/ 1129665 h 1215390"/>
+                                  <a:gd name="connsiteX3" fmla="*/ 3619500 w 7312660"/>
+                                  <a:gd name="connsiteY3" fmla="*/ 733425 h 1215390"/>
+                                  <a:gd name="connsiteX4" fmla="*/ 0 w 7312660"/>
+                                  <a:gd name="connsiteY4" fmla="*/ 1215390 h 1215390"/>
+                                  <a:gd name="connsiteX5" fmla="*/ 0 w 7312660"/>
+                                  <a:gd name="connsiteY5" fmla="*/ 0 h 1215390"/>
+                                  <a:gd name="connsiteX0" fmla="*/ 9525 w 7322185"/>
+                                  <a:gd name="connsiteY0" fmla="*/ 0 h 1129665"/>
+                                  <a:gd name="connsiteX1" fmla="*/ 7322185 w 7322185"/>
+                                  <a:gd name="connsiteY1" fmla="*/ 0 h 1129665"/>
+                                  <a:gd name="connsiteX2" fmla="*/ 7322185 w 7322185"/>
+                                  <a:gd name="connsiteY2" fmla="*/ 1129665 h 1129665"/>
+                                  <a:gd name="connsiteX3" fmla="*/ 3629025 w 7322185"/>
+                                  <a:gd name="connsiteY3" fmla="*/ 733425 h 1129665"/>
+                                  <a:gd name="connsiteX4" fmla="*/ 0 w 7322185"/>
+                                  <a:gd name="connsiteY4" fmla="*/ 1091565 h 1129665"/>
+                                  <a:gd name="connsiteX5" fmla="*/ 9525 w 7322185"/>
+                                  <a:gd name="connsiteY5" fmla="*/ 0 h 1129665"/>
+                                  <a:gd name="connsiteX0" fmla="*/ 0 w 7312660"/>
+                                  <a:gd name="connsiteY0" fmla="*/ 0 h 1129665"/>
+                                  <a:gd name="connsiteX1" fmla="*/ 7312660 w 7312660"/>
+                                  <a:gd name="connsiteY1" fmla="*/ 0 h 1129665"/>
+                                  <a:gd name="connsiteX2" fmla="*/ 7312660 w 7312660"/>
+                                  <a:gd name="connsiteY2" fmla="*/ 1129665 h 1129665"/>
+                                  <a:gd name="connsiteX3" fmla="*/ 3619500 w 7312660"/>
+                                  <a:gd name="connsiteY3" fmla="*/ 733425 h 1129665"/>
+                                  <a:gd name="connsiteX4" fmla="*/ 0 w 7312660"/>
+                                  <a:gd name="connsiteY4" fmla="*/ 1091565 h 1129665"/>
+                                  <a:gd name="connsiteX5" fmla="*/ 0 w 7312660"/>
+                                  <a:gd name="connsiteY5" fmla="*/ 0 h 1129665"/>
+                                </a:gdLst>
+                                <a:ahLst/>
+                                <a:cxnLst>
+                                  <a:cxn ang="0">
+                                    <a:pos x="connsiteX0" y="connsiteY0"/>
+                                  </a:cxn>
+                                  <a:cxn ang="0">
+                                    <a:pos x="connsiteX1" y="connsiteY1"/>
+                                  </a:cxn>
+                                  <a:cxn ang="0">
+                                    <a:pos x="connsiteX2" y="connsiteY2"/>
+                                  </a:cxn>
+                                  <a:cxn ang="0">
+                                    <a:pos x="connsiteX3" y="connsiteY3"/>
+                                  </a:cxn>
+                                  <a:cxn ang="0">
+                                    <a:pos x="connsiteX4" y="connsiteY4"/>
+                                  </a:cxn>
+                                  <a:cxn ang="0">
+                                    <a:pos x="connsiteX5" y="connsiteY5"/>
+                                  </a:cxn>
+                                </a:cxnLst>
+                                <a:rect l="l" t="t" r="r" b="b"/>
+                                <a:pathLst>
+                                  <a:path w="7312660" h="1129665">
+                                    <a:moveTo>
+                                      <a:pt x="0" y="0"/>
+                                    </a:moveTo>
+                                    <a:lnTo>
+                                      <a:pt x="7312660" y="0"/>
+                                    </a:lnTo>
+                                    <a:lnTo>
+                                      <a:pt x="7312660" y="1129665"/>
+                                    </a:lnTo>
+                                    <a:lnTo>
+                                      <a:pt x="3619500" y="733425"/>
+                                    </a:lnTo>
+                                    <a:lnTo>
+                                      <a:pt x="0" y="1091565"/>
+                                    </a:lnTo>
+                                    <a:lnTo>
+                                      <a:pt x="0" y="0"/>
+                                    </a:lnTo>
+                                    <a:close/>
+                                  </a:path>
+                                </a:pathLst>
+                              </a:custGeom>
+                              <a:ln>
+                                <a:noFill/>
+                              </a:ln>
+                            </wps:spPr>
+                            <wps:style>
+                              <a:lnRef idx="2">
+                                <a:schemeClr val="accent1">
+                                  <a:shade val="50000"/>
+                                </a:schemeClr>
+                              </a:lnRef>
+                              <a:fillRef idx="1">
+                                <a:schemeClr val="accent1"/>
+                              </a:fillRef>
+                              <a:effectRef idx="0">
+                                <a:schemeClr val="accent1"/>
+                              </a:effectRef>
+                              <a:fontRef idx="minor">
+                                <a:schemeClr val="lt1"/>
+                              </a:fontRef>
+                            </wps:style>
+                            <wps:bodyPr rot="0" spcFirstLastPara="0" vertOverflow="overflow" horzOverflow="overflow" vert="horz" wrap="square" lIns="91440" tIns="45720" rIns="91440" bIns="45720" numCol="1" spcCol="0" rtlCol="0" fromWordArt="0" anchor="ctr" anchorCtr="0" forceAA="0" compatLnSpc="1">
+                              <a:prstTxWarp prst="textNoShape">
+                                <a:avLst/>
+                              </a:prstTxWarp>
+                              <a:noAutofit/>
+                            </wps:bodyPr>
+                          </wps:wsp>
+                          <wps:wsp>
+                            <wps:cNvPr id="151" name="Rectangle 151"/>
+                            <wps:cNvSpPr/>
+                            <wps:spPr>
+                              <a:xfrm>
+                                <a:off x="0" y="0"/>
+                                <a:ext cx="7315200" cy="1216152"/>
+                              </a:xfrm>
+                              <a:prstGeom prst="rect">
+                                <a:avLst/>
+                              </a:prstGeom>
+                              <a:blipFill>
+                                <a:blip r:embed="rId6"/>
+                                <a:stretch>
+                                  <a:fillRect r="-7574"/>
+                                </a:stretch>
+                              </a:blipFill>
+                              <a:ln>
+                                <a:noFill/>
+                              </a:ln>
+                            </wps:spPr>
+                            <wps:style>
+                              <a:lnRef idx="2">
+                                <a:schemeClr val="accent1">
+                                  <a:shade val="50000"/>
+                                </a:schemeClr>
+                              </a:lnRef>
+                              <a:fillRef idx="1">
+                                <a:schemeClr val="accent1"/>
+                              </a:fillRef>
+                              <a:effectRef idx="0">
+                                <a:schemeClr val="accent1"/>
+                              </a:effectRef>
+                              <a:fontRef idx="minor">
+                                <a:schemeClr val="lt1"/>
+                              </a:fontRef>
+                            </wps:style>
+                            <wps:bodyPr rot="0" spcFirstLastPara="0" vertOverflow="overflow" horzOverflow="overflow" vert="horz" wrap="square" lIns="91440" tIns="45720" rIns="91440" bIns="45720" numCol="1" spcCol="0" rtlCol="0" fromWordArt="0" anchor="ctr" anchorCtr="0" forceAA="0" compatLnSpc="1">
+                              <a:prstTxWarp prst="textNoShape">
+                                <a:avLst/>
+                              </a:prstTxWarp>
+                              <a:noAutofit/>
+                            </wps:bodyPr>
+                          </wps:wsp>
+                        </wpg:wgp>
+                      </a:graphicData>
+                    </a:graphic>
+                    <wp14:sizeRelH relativeFrom="page">
+                      <wp14:pctWidth>94100</wp14:pctWidth>
+                    </wp14:sizeRelH>
+                    <wp14:sizeRelV relativeFrom="page">
+                      <wp14:pctHeight>12100</wp14:pctHeight>
+                    </wp14:sizeRelV>
+                  </wp:anchor>
+                </w:drawing>
+              </mc:Choice>
+              <mc:Fallback>
+                <w:pict>
+                  <v:group w14:anchorId="00542BE3" id="Group 149" o:spid="_x0000_s1026" style="position:absolute;margin-left:0;margin-top:0;width:8in;height:95.7pt;z-index:251659776;mso-width-percent:941;mso-height-percent:121;mso-top-percent:23;mso-position-horizontal:center;mso-position-horizontal-relative:page;mso-position-vertical-relative:page;mso-width-percent:941;mso-height-percent:121;mso-top-percent:23" coordorigin="" coordsize="73152,12161" o:gfxdata="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">
+                    <v:shape id="Rectangle 51" o:spid="_x0000_s1027" style="position:absolute;width:73152;height:11303;visibility:visible;mso-wrap-style:square;v-text-anchor:middle" coordsize="7312660,1129665" o:gfxdata="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" path="m,l7312660,r,1129665l3619500,733425,,1091565,,xe" fillcolor="#4f81bd [3204]" stroked="f" strokeweight="2pt">
+                      <v:path arrowok="t" o:connecttype="custom" o:connectlocs="0,0;7315200,0;7315200,1130373;3620757,733885;0,1092249;0,0" o:connectangles="0,0,0,0,0,0"/>
+                    </v:shape>
+                    <v:rect id="Rectangle 151" o:spid="_x0000_s1028" style="position:absolute;width:73152;height:12161;visibility:visible;mso-wrap-style:square;v-text-anchor:middle" o:gfxdata="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" stroked="f" strokeweight="2pt">
+                      <v:fill r:id="rId7" o:title="" recolor="t" rotate="t" type="frame"/>
+                    </v:rect>
+                    <w10:wrap anchorx="page" anchory="page"/>
+                  </v:group>
+                </w:pict>
+              </mc:Fallback>
+            </mc:AlternateContent>
+          </w:r>
+          <w:r>
+            <w:rPr>
+              <w:noProof/>
+            </w:rPr>
+            <mc:AlternateContent>
+              <mc:Choice Requires="wps">
+                <w:drawing>
+                  <wp:anchor distT="0" distB="0" distL="114300" distR="114300" simplePos="0" relativeHeight="251658752" behindDoc="0" locked="0" layoutInCell="1" allowOverlap="1">
+                    <wp:simplePos x="0" y="0"/>
+                    <wp:positionH relativeFrom="page">
+                      <wp:align>center</wp:align>
+                    </wp:positionH>
+                    <mc:AlternateContent>
+                      <mc:Choice Requires="wp14">
+                        <wp:positionV relativeFrom="page">
+                          <wp14:pctPosVOffset>70000</wp14:pctPosVOffset>
+                        </wp:positionV>
+                      </mc:Choice>
+                      <mc:Fallback>
+                        <wp:positionV relativeFrom="page">
+                          <wp:posOffset>7040880</wp:posOffset>
+                        </wp:positionV>
+                      </mc:Fallback>
+                    </mc:AlternateContent>
+                    <wp:extent cx="7315200" cy="1009650"/>
+                    <wp:effectExtent l="0" t="0" r="0" b="0"/>
+                    <wp:wrapSquare wrapText="bothSides"/>
+                    <wp:docPr id="153" name="Text Box 153"/>
+                    <wp:cNvGraphicFramePr/>
+                    <a:graphic xmlns:a="http://schemas.openxmlformats.org/drawingml/2006/main">
+                      <a:graphicData uri="http://schemas.microsoft.com/office/word/2010/wordprocessingShape">
+                        <wps:wsp>
+                          <wps:cNvSpPr txBox="1"/>
+                          <wps:spPr>
+                            <a:xfrm>
+                              <a:off x="0" y="0"/>
+                              <a:ext cx="7315200" cy="1009650"/>
+                            </a:xfrm>
+                            <a:prstGeom prst="rect">
+                              <a:avLst/>
+                            </a:prstGeom>
+                            <a:noFill/>
+                            <a:ln w="6350">
+                              <a:noFill/>
+                            </a:ln>
+                            <a:effectLst/>
+                          </wps:spPr>
+                          <wps:style>
+                            <a:lnRef idx="0">
+                              <a:schemeClr val="accent1"/>
+                            </a:lnRef>
+                            <a:fillRef idx="0">
+                              <a:schemeClr val="accent1"/>
+                            </a:fillRef>
+                            <a:effectRef idx="0">
+                              <a:schemeClr val="accent1"/>
+                            </a:effectRef>
+                            <a:fontRef idx="minor">
+                              <a:schemeClr val="dk1"/>
+                            </a:fontRef>
+                          </wps:style>
+                          <wps:txbx>
+                            <w:txbxContent>
+                              <w:p>
+                                <w:pPr>
+                                  <w:pStyle w:val="NoSpacing"/>
+                                  <w:jc w:val="right"/>
+                                  <w:rPr>
+                                    <w:color w:val="4F81BD" w:themeColor="accent1"/>
+                                    <w:sz w:val="28"/>
+                                    <w:szCs w:val="28"/>
+                                  </w:rPr>
+                                </w:pPr>
+                                <w:r>
+                                  <w:rPr>
+                                    <w:color w:val="4F81BD" w:themeColor="accent1"/>
+                                    <w:sz w:val="28"/>
+                                    <w:szCs w:val="28"/>
+                                  </w:rPr>
+                                  <w:t>Members</w:t>
+                                </w:r>
+                              </w:p>
+                              <w:sdt>
+                                <w:sdtPr>
+                                  <w:rPr>
+                                    <w:rFonts w:ascii="Times New Roman" w:hAnsi="Times New Roman" w:cs="Times New Roman"/>
+                                    <w:color w:val="595959" w:themeColor="text1" w:themeTint="A6"/>
+                                    <w:sz w:val="24"/>
+                                    <w:szCs w:val="28"/>
+                                  </w:rPr>
+                                  <w:alias w:val="Abstract"/>
+                                  <w:tag w:val=""/>
+                                  <w:id w:val="1375273687"/>
+                                  <w:dataBinding w:prefixMappings="xmlns:ns0='http://schemas.microsoft.com/office/2006/coverPageProps' " w:xpath="/ns0:CoverPageProperties[1]/ns0:Abstract[1]" w:storeItemID="{55AF091B-3C7A-41E3-B477-F2FDAA23CFDA}"/>
+                                  <w:text w:multiLine="1"/>
+                                </w:sdtPr>
+                                <w:sdtContent>
+                                  <w:p>
+                                    <w:pPr>
+                                      <w:pStyle w:val="NoSpacing"/>
+                                      <w:jc w:val="right"/>
+                                      <w:rPr>
+                                        <w:color w:val="595959" w:themeColor="text1" w:themeTint="A6"/>
+                                        <w:sz w:val="20"/>
+                                        <w:szCs w:val="20"/>
+                                      </w:rPr>
+                                    </w:pPr>
+                                    <w:r>
+                                      <w:rPr>
+                                        <w:rFonts w:ascii="Times New Roman" w:hAnsi="Times New Roman" w:cs="Times New Roman"/>
+                                        <w:color w:val="595959" w:themeColor="text1" w:themeTint="A6"/>
+                                        <w:sz w:val="24"/>
+                                        <w:szCs w:val="28"/>
+                                      </w:rPr>
+                                      <w:t>Jasmine</w:t>
+                                    </w:r>
+                                    <w:r>
+                                      <w:rPr>
+                                        <w:rFonts w:ascii="Times New Roman" w:hAnsi="Times New Roman" w:cs="Times New Roman"/>
+                                        <w:color w:val="595959" w:themeColor="text1" w:themeTint="A6"/>
+                                        <w:sz w:val="24"/>
+                                        <w:szCs w:val="28"/>
+                                      </w:rPr>
+                                      <w:t xml:space="preserve"> Brewer, Samuel Elliott, Matthew Gross, </w:t>
+                                    </w:r>
+                                    <w:proofErr w:type="spellStart"/>
+                                    <w:r>
+                                      <w:rPr>
+                                        <w:rFonts w:ascii="Times New Roman" w:hAnsi="Times New Roman" w:cs="Times New Roman"/>
+                                        <w:color w:val="595959" w:themeColor="text1" w:themeTint="A6"/>
+                                        <w:sz w:val="24"/>
+                                        <w:szCs w:val="28"/>
+                                      </w:rPr>
+                                      <w:t>Aniq</w:t>
+                                    </w:r>
+                                    <w:proofErr w:type="spellEnd"/>
+                                    <w:r>
+                                      <w:rPr>
+                                        <w:rFonts w:ascii="Times New Roman" w:hAnsi="Times New Roman" w:cs="Times New Roman"/>
+                                        <w:color w:val="595959" w:themeColor="text1" w:themeTint="A6"/>
+                                        <w:sz w:val="24"/>
+                                        <w:szCs w:val="28"/>
+                                      </w:rPr>
+                                      <w:t xml:space="preserve"> </w:t>
+                                    </w:r>
+                                    <w:proofErr w:type="spellStart"/>
+                                    <w:r>
+                                      <w:rPr>
+                                        <w:rFonts w:ascii="Times New Roman" w:hAnsi="Times New Roman" w:cs="Times New Roman"/>
+                                        <w:color w:val="595959" w:themeColor="text1" w:themeTint="A6"/>
+                                        <w:sz w:val="24"/>
+                                        <w:szCs w:val="28"/>
+                                      </w:rPr>
+                                      <w:t>Shahid</w:t>
+                                    </w:r>
+                                    <w:proofErr w:type="spellEnd"/>
+                                    <w:r>
+                                      <w:rPr>
+                                        <w:rFonts w:ascii="Times New Roman" w:hAnsi="Times New Roman" w:cs="Times New Roman"/>
+                                        <w:color w:val="595959" w:themeColor="text1" w:themeTint="A6"/>
+                                        <w:sz w:val="24"/>
+                                        <w:szCs w:val="28"/>
+                                      </w:rPr>
+                                      <w:t>, &amp; Li-yin Young</w:t>
+                                    </w:r>
+                                  </w:p>
+                                </w:sdtContent>
+                              </w:sdt>
+                            </w:txbxContent>
+                          </wps:txbx>
+                          <wps:bodyPr rot="0" spcFirstLastPara="0" vertOverflow="overflow" horzOverflow="overflow" vert="horz" wrap="square" lIns="1600200" tIns="0" rIns="685800" bIns="0" numCol="1" spcCol="0" rtlCol="0" fromWordArt="0" anchor="t" anchorCtr="0" forceAA="0" compatLnSpc="1">
+                            <a:prstTxWarp prst="textNoShape">
+                              <a:avLst/>
+                            </a:prstTxWarp>
+                            <a:spAutoFit/>
+                          </wps:bodyPr>
+                        </wps:wsp>
+                      </a:graphicData>
+                    </a:graphic>
+                    <wp14:sizeRelH relativeFrom="page">
+                      <wp14:pctWidth>94100</wp14:pctWidth>
+                    </wp14:sizeRelH>
+                    <wp14:sizeRelV relativeFrom="page">
+                      <wp14:pctHeight>10000</wp14:pctHeight>
+                    </wp14:sizeRelV>
+                  </wp:anchor>
+                </w:drawing>
+              </mc:Choice>
+              <mc:Fallback>
+                <w:pict>
+                  <v:shapetype id="_x0000_t202" coordsize="21600,21600" o:spt="202" path="m,l,21600r21600,l21600,xe">
+                    <v:stroke joinstyle="miter"/>
+                    <v:path gradientshapeok="t" o:connecttype="rect"/>
+                  </v:shapetype>
+                  <v:shape id="Text Box 153" o:spid="_x0000_s1026" type="#_x0000_t202" style="position:absolute;margin-left:0;margin-top:0;width:8in;height:79.5pt;z-index:251658752;visibility:visible;mso-wrap-style:square;mso-width-percent:941;mso-height-percent:100;mso-top-percent:700;mso-wrap-distance-left:9pt;mso-wrap-distance-top:0;mso-wrap-distance-right:9pt;mso-wrap-distance-bottom:0;mso-position-horizontal:center;mso-position-horizontal-relative:page;mso-position-vertical-relative:page;mso-width-percent:941;mso-height-percent:100;mso-top-percent:700;mso-width-relative:page;mso-height-relative:page;v-text-anchor:top" o:gfxdata="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" filled="f" stroked="f" strokeweight=".5pt">
+                    <v:textbox style="mso-fit-shape-to-text:t" inset="126pt,0,54pt,0">
+                      <w:txbxContent>
+                        <w:p>
+                          <w:pPr>
+                            <w:pStyle w:val="NoSpacing"/>
+                            <w:jc w:val="right"/>
+                            <w:rPr>
+                              <w:color w:val="4F81BD" w:themeColor="accent1"/>
+                              <w:sz w:val="28"/>
+                              <w:szCs w:val="28"/>
+                            </w:rPr>
+                          </w:pPr>
+                          <w:r>
+                            <w:rPr>
+                              <w:color w:val="4F81BD" w:themeColor="accent1"/>
+                              <w:sz w:val="28"/>
+                              <w:szCs w:val="28"/>
+                            </w:rPr>
+                            <w:t>Members</w:t>
+                          </w:r>
+                        </w:p>
+                        <w:sdt>
+                          <w:sdtPr>
+                            <w:rPr>
+                              <w:rFonts w:ascii="Times New Roman" w:hAnsi="Times New Roman" w:cs="Times New Roman"/>
+                              <w:color w:val="595959" w:themeColor="text1" w:themeTint="A6"/>
+                              <w:sz w:val="24"/>
+                              <w:szCs w:val="28"/>
+                            </w:rPr>
+                            <w:alias w:val="Abstract"/>
+                            <w:tag w:val=""/>
+                            <w:id w:val="1375273687"/>
+                            <w:dataBinding w:prefixMappings="xmlns:ns0='http://schemas.microsoft.com/office/2006/coverPageProps' " w:xpath="/ns0:CoverPageProperties[1]/ns0:Abstract[1]" w:storeItemID="{55AF091B-3C7A-41E3-B477-F2FDAA23CFDA}"/>
+                            <w:text w:multiLine="1"/>
+                          </w:sdtPr>
+                          <w:sdtContent>
+                            <w:p>
+                              <w:pPr>
+                                <w:pStyle w:val="NoSpacing"/>
+                                <w:jc w:val="right"/>
+                                <w:rPr>
+                                  <w:color w:val="595959" w:themeColor="text1" w:themeTint="A6"/>
+                                  <w:sz w:val="20"/>
+                                  <w:szCs w:val="20"/>
+                                </w:rPr>
+                              </w:pPr>
+                              <w:r>
+                                <w:rPr>
+                                  <w:rFonts w:ascii="Times New Roman" w:hAnsi="Times New Roman" w:cs="Times New Roman"/>
+                                  <w:color w:val="595959" w:themeColor="text1" w:themeTint="A6"/>
+                                  <w:sz w:val="24"/>
+                                  <w:szCs w:val="28"/>
+                                </w:rPr>
+                                <w:t>Jasmine</w:t>
+                              </w:r>
+                              <w:r>
+                                <w:rPr>
+                                  <w:rFonts w:ascii="Times New Roman" w:hAnsi="Times New Roman" w:cs="Times New Roman"/>
+                                  <w:color w:val="595959" w:themeColor="text1" w:themeTint="A6"/>
+                                  <w:sz w:val="24"/>
+                                  <w:szCs w:val="28"/>
+                                </w:rPr>
+                                <w:t xml:space="preserve"> Brewer, Samuel Elliott, Matthew Gross, </w:t>
+                              </w:r>
+                              <w:proofErr w:type="spellStart"/>
+                              <w:r>
+                                <w:rPr>
+                                  <w:rFonts w:ascii="Times New Roman" w:hAnsi="Times New Roman" w:cs="Times New Roman"/>
+                                  <w:color w:val="595959" w:themeColor="text1" w:themeTint="A6"/>
+                                  <w:sz w:val="24"/>
+                                  <w:szCs w:val="28"/>
+                                </w:rPr>
+                                <w:t>Aniq</w:t>
+                              </w:r>
+                              <w:proofErr w:type="spellEnd"/>
+                              <w:r>
+                                <w:rPr>
+                                  <w:rFonts w:ascii="Times New Roman" w:hAnsi="Times New Roman" w:cs="Times New Roman"/>
+                                  <w:color w:val="595959" w:themeColor="text1" w:themeTint="A6"/>
+                                  <w:sz w:val="24"/>
+                                  <w:szCs w:val="28"/>
+                                </w:rPr>
+                                <w:t xml:space="preserve"> </w:t>
+                              </w:r>
+                              <w:proofErr w:type="spellStart"/>
+                              <w:r>
+                                <w:rPr>
+                                  <w:rFonts w:ascii="Times New Roman" w:hAnsi="Times New Roman" w:cs="Times New Roman"/>
+                                  <w:color w:val="595959" w:themeColor="text1" w:themeTint="A6"/>
+                                  <w:sz w:val="24"/>
+                                  <w:szCs w:val="28"/>
+                                </w:rPr>
+                                <w:t>Shahid</w:t>
+                              </w:r>
+                              <w:proofErr w:type="spellEnd"/>
+                              <w:r>
+                                <w:rPr>
+                                  <w:rFonts w:ascii="Times New Roman" w:hAnsi="Times New Roman" w:cs="Times New Roman"/>
+                                  <w:color w:val="595959" w:themeColor="text1" w:themeTint="A6"/>
+                                  <w:sz w:val="24"/>
+                                  <w:szCs w:val="28"/>
+                                </w:rPr>
+                                <w:t>, &amp; Li-yin Young</w:t>
+                              </w:r>
+                            </w:p>
+                          </w:sdtContent>
+                        </w:sdt>
+                      </w:txbxContent>
+                    </v:textbox>
+                    <w10:wrap type="square" anchorx="page" anchory="page"/>
+                  </v:shape>
+                </w:pict>
+              </mc:Fallback>
+            </mc:AlternateContent>
+          </w:r>
+          <w:r>
+            <w:rPr>
+              <w:noProof/>
+            </w:rPr>
+            <mc:AlternateContent>
+              <mc:Choice Requires="wps">
+                <w:drawing>
+                  <wp:anchor distT="0" distB="0" distL="114300" distR="114300" simplePos="0" relativeHeight="251655680" behindDoc="0" locked="0" layoutInCell="1" allowOverlap="1">
+                    <wp:simplePos x="0" y="0"/>
+                    <wp:positionH relativeFrom="page">
+                      <wp:align>center</wp:align>
+                    </wp:positionH>
+                    <mc:AlternateContent>
+                      <mc:Choice Requires="wp14">
+                        <wp:positionV relativeFrom="page">
+                          <wp14:pctPosVOffset>30000</wp14:pctPosVOffset>
+                        </wp:positionV>
+                      </mc:Choice>
+                      <mc:Fallback>
+                        <wp:positionV relativeFrom="page">
+                          <wp:posOffset>3017520</wp:posOffset>
+                        </wp:positionV>
+                      </mc:Fallback>
+                    </mc:AlternateContent>
+                    <wp:extent cx="7315200" cy="3638550"/>
+                    <wp:effectExtent l="0" t="0" r="0" b="6350"/>
+                    <wp:wrapSquare wrapText="bothSides"/>
+                    <wp:docPr id="154" name="Text Box 154"/>
+                    <wp:cNvGraphicFramePr/>
+                    <a:graphic xmlns:a="http://schemas.openxmlformats.org/drawingml/2006/main">
+                      <a:graphicData uri="http://schemas.microsoft.com/office/word/2010/wordprocessingShape">
+                        <wps:wsp>
+                          <wps:cNvSpPr txBox="1"/>
+                          <wps:spPr>
+                            <a:xfrm>
+                              <a:off x="0" y="0"/>
+                              <a:ext cx="7315200" cy="3638550"/>
+                            </a:xfrm>
+                            <a:prstGeom prst="rect">
+                              <a:avLst/>
+                            </a:prstGeom>
+                            <a:noFill/>
+                            <a:ln w="6350">
+                              <a:noFill/>
+                            </a:ln>
+                            <a:effectLst/>
+                          </wps:spPr>
+                          <wps:style>
+                            <a:lnRef idx="0">
+                              <a:schemeClr val="accent1"/>
+                            </a:lnRef>
+                            <a:fillRef idx="0">
+                              <a:schemeClr val="accent1"/>
+                            </a:fillRef>
+                            <a:effectRef idx="0">
+                              <a:schemeClr val="accent1"/>
+                            </a:effectRef>
+                            <a:fontRef idx="minor">
+                              <a:schemeClr val="dk1"/>
+                            </a:fontRef>
+                          </wps:style>
+                          <wps:txbx>
+                            <w:txbxContent>
+                              <w:p>
+                                <w:pPr>
+                                  <w:jc w:val="right"/>
+                                  <w:rPr>
+                                    <w:color w:val="4F81BD" w:themeColor="accent1"/>
+                                    <w:sz w:val="64"/>
+                                    <w:szCs w:val="64"/>
+                                  </w:rPr>
+                                </w:pPr>
+                                <w:sdt>
+                                  <w:sdtPr>
+                                    <w:rPr>
+                                      <w:caps/>
+                                      <w:color w:val="4F81BD" w:themeColor="accent1"/>
+                                      <w:sz w:val="64"/>
+                                      <w:szCs w:val="64"/>
+                                    </w:rPr>
+                                    <w:alias w:val="Title"/>
+                                    <w:tag w:val=""/>
+                                    <w:id w:val="630141079"/>
+                                    <w:dataBinding w:prefixMappings="xmlns:ns0='http://purl.org/dc/elements/1.1/' xmlns:ns1='http://schemas.openxmlformats.org/package/2006/metadata/core-properties' " w:xpath="/ns1:coreProperties[1]/ns0:title[1]" w:storeItemID="{6C3C8BC8-F283-45AE-878A-BAB7291924A1}"/>
+                                    <w:text w:multiLine="1"/>
+                                  </w:sdtPr>
+                                  <w:sdtEndPr>
+                                    <w:rPr>
+                                      <w:caps w:val="0"/>
+                                    </w:rPr>
+                                  </w:sdtEndPr>
+                                  <w:sdtContent>
+                                    <w:r>
+                                      <w:rPr>
+                                        <w:caps/>
+                                        <w:color w:val="4F81BD" w:themeColor="accent1"/>
+                                        <w:sz w:val="64"/>
+                                        <w:szCs w:val="64"/>
+                                      </w:rPr>
+                                      <w:t>Optimizing Hydrodynamic Simulations of Quantum Fluids</w:t>
+                                    </w:r>
+                                  </w:sdtContent>
+                                </w:sdt>
+                              </w:p>
+                              <w:sdt>
+                                <w:sdtPr>
+                                  <w:rPr>
+                                    <w:color w:val="404040" w:themeColor="text1" w:themeTint="BF"/>
+                                    <w:sz w:val="36"/>
+                                    <w:szCs w:val="36"/>
+                                  </w:rPr>
+                                  <w:alias w:val="Subtitle"/>
+                                  <w:tag w:val=""/>
+                                  <w:id w:val="1759551507"/>
+                                  <w:dataBinding w:prefixMappings="xmlns:ns0='http://purl.org/dc/elements/1.1/' xmlns:ns1='http://schemas.openxmlformats.org/package/2006/metadata/core-properties' " w:xpath="/ns1:coreProperties[1]/ns0:subject[1]" w:storeItemID="{6C3C8BC8-F283-45AE-878A-BAB7291924A1}"/>
+                                  <w:text/>
+                                </w:sdtPr>
+                                <w:sdtContent>
+                                  <w:p>
+                                    <w:pPr>
+                                      <w:jc w:val="right"/>
+                                      <w:rPr>
+                                        <w:smallCaps/>
+                                        <w:color w:val="404040" w:themeColor="text1" w:themeTint="BF"/>
+                                        <w:sz w:val="36"/>
+                                        <w:szCs w:val="36"/>
+                                      </w:rPr>
+                                    </w:pPr>
+                                    <w:r>
+                                      <w:rPr>
+                                        <w:color w:val="404040" w:themeColor="text1" w:themeTint="BF"/>
+                                        <w:sz w:val="36"/>
+                                        <w:szCs w:val="36"/>
+                                      </w:rPr>
+                                      <w:t>CSCI 4576/5576 Project Proposal</w:t>
+                                    </w:r>
+                                    <w:r>
+                                      <w:rPr>
+                                        <w:color w:val="404040" w:themeColor="text1" w:themeTint="BF"/>
+                                        <w:sz w:val="36"/>
+                                        <w:szCs w:val="36"/>
+                                      </w:rPr>
+                                      <w:t xml:space="preserve">, </w:t>
+                                    </w:r>
+                                    <w:proofErr w:type="gramStart"/>
+                                    <w:r>
+                                      <w:rPr>
+                                        <w:color w:val="404040" w:themeColor="text1" w:themeTint="BF"/>
+                                        <w:sz w:val="36"/>
+                                        <w:szCs w:val="36"/>
+                                      </w:rPr>
+                                      <w:t>Fall</w:t>
+                                    </w:r>
+                                    <w:proofErr w:type="gramEnd"/>
+                                    <w:r>
+                                      <w:rPr>
+                                        <w:color w:val="404040" w:themeColor="text1" w:themeTint="BF"/>
+                                        <w:sz w:val="36"/>
+                                        <w:szCs w:val="36"/>
+                                      </w:rPr>
+                                      <w:t xml:space="preserve"> 2014</w:t>
+                                    </w:r>
+                                  </w:p>
+                                </w:sdtContent>
+                              </w:sdt>
+                            </w:txbxContent>
+                          </wps:txbx>
+                          <wps:bodyPr rot="0" spcFirstLastPara="0" vertOverflow="overflow" horzOverflow="overflow" vert="horz" wrap="square" lIns="1600200" tIns="0" rIns="685800" bIns="0" numCol="1" spcCol="0" rtlCol="0" fromWordArt="0" anchor="b" anchorCtr="0" forceAA="0" compatLnSpc="1">
+                            <a:prstTxWarp prst="textNoShape">
+                              <a:avLst/>
+                            </a:prstTxWarp>
+                            <a:noAutofit/>
+                          </wps:bodyPr>
+                        </wps:wsp>
+                      </a:graphicData>
+                    </a:graphic>
+                    <wp14:sizeRelH relativeFrom="page">
+                      <wp14:pctWidth>94100</wp14:pctWidth>
+                    </wp14:sizeRelH>
+                    <wp14:sizeRelV relativeFrom="page">
+                      <wp14:pctHeight>36300</wp14:pctHeight>
+                    </wp14:sizeRelV>
+                  </wp:anchor>
+                </w:drawing>
+              </mc:Choice>
+              <mc:Fallback>
+                <w:pict>
+                  <v:shape id="Text Box 154" o:spid="_x0000_s1027" type="#_x0000_t202" style="position:absolute;margin-left:0;margin-top:0;width:8in;height:286.5pt;z-index:251655680;visibility:visible;mso-wrap-style:square;mso-width-percent:941;mso-height-percent:363;mso-top-percent:300;mso-wrap-distance-left:9pt;mso-wrap-distance-top:0;mso-wrap-distance-right:9pt;mso-wrap-distance-bottom:0;mso-position-horizontal:center;mso-position-horizontal-relative:page;mso-position-vertical-relative:page;mso-width-percent:941;mso-height-percent:363;mso-top-percent:300;mso-width-relative:page;mso-height-relative:page;v-text-anchor:bottom" o:gfxdata="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" filled="f" stroked="f" strokeweight=".5pt">
+                    <v:textbox inset="126pt,0,54pt,0">
+                      <w:txbxContent>
+                        <w:p>
+                          <w:pPr>
+                            <w:jc w:val="right"/>
+                            <w:rPr>
+                              <w:color w:val="4F81BD" w:themeColor="accent1"/>
+                              <w:sz w:val="64"/>
+                              <w:szCs w:val="64"/>
+                            </w:rPr>
+                          </w:pPr>
+                          <w:sdt>
+                            <w:sdtPr>
+                              <w:rPr>
+                                <w:caps/>
+                                <w:color w:val="4F81BD" w:themeColor="accent1"/>
+                                <w:sz w:val="64"/>
+                                <w:szCs w:val="64"/>
+                              </w:rPr>
+                              <w:alias w:val="Title"/>
+                              <w:tag w:val=""/>
+                              <w:id w:val="630141079"/>
+                              <w:dataBinding w:prefixMappings="xmlns:ns0='http://purl.org/dc/elements/1.1/' xmlns:ns1='http://schemas.openxmlformats.org/package/2006/metadata/core-properties' " w:xpath="/ns1:coreProperties[1]/ns0:title[1]" w:storeItemID="{6C3C8BC8-F283-45AE-878A-BAB7291924A1}"/>
+                              <w:text w:multiLine="1"/>
+                            </w:sdtPr>
+                            <w:sdtEndPr>
+                              <w:rPr>
+                                <w:caps w:val="0"/>
+                              </w:rPr>
+                            </w:sdtEndPr>
+                            <w:sdtContent>
+                              <w:r>
+                                <w:rPr>
+                                  <w:caps/>
+                                  <w:color w:val="4F81BD" w:themeColor="accent1"/>
+                                  <w:sz w:val="64"/>
+                                  <w:szCs w:val="64"/>
+                                </w:rPr>
+                                <w:t>Optimizing Hydrodynamic Simulations of Quantum Fluids</w:t>
+                              </w:r>
+                            </w:sdtContent>
+                          </w:sdt>
+                        </w:p>
+                        <w:sdt>
+                          <w:sdtPr>
+                            <w:rPr>
+                              <w:color w:val="404040" w:themeColor="text1" w:themeTint="BF"/>
+                              <w:sz w:val="36"/>
+                              <w:szCs w:val="36"/>
+                            </w:rPr>
+                            <w:alias w:val="Subtitle"/>
+                            <w:tag w:val=""/>
+                            <w:id w:val="1759551507"/>
+                            <w:dataBinding w:prefixMappings="xmlns:ns0='http://purl.org/dc/elements/1.1/' xmlns:ns1='http://schemas.openxmlformats.org/package/2006/metadata/core-properties' " w:xpath="/ns1:coreProperties[1]/ns0:subject[1]" w:storeItemID="{6C3C8BC8-F283-45AE-878A-BAB7291924A1}"/>
+                            <w:text/>
+                          </w:sdtPr>
+                          <w:sdtContent>
+                            <w:p>
+                              <w:pPr>
+                                <w:jc w:val="right"/>
+                                <w:rPr>
+                                  <w:smallCaps/>
+                                  <w:color w:val="404040" w:themeColor="text1" w:themeTint="BF"/>
+                                  <w:sz w:val="36"/>
+                                  <w:szCs w:val="36"/>
+                                </w:rPr>
+                              </w:pPr>
+                              <w:r>
+                                <w:rPr>
+                                  <w:color w:val="404040" w:themeColor="text1" w:themeTint="BF"/>
+                                  <w:sz w:val="36"/>
+                                  <w:szCs w:val="36"/>
+                                </w:rPr>
+                                <w:t>CSCI 4576/5576 Project Proposal</w:t>
+                              </w:r>
+                              <w:r>
+                                <w:rPr>
+                                  <w:color w:val="404040" w:themeColor="text1" w:themeTint="BF"/>
+                                  <w:sz w:val="36"/>
+                                  <w:szCs w:val="36"/>
+                                </w:rPr>
+                                <w:t xml:space="preserve">, </w:t>
+                              </w:r>
+                              <w:proofErr w:type="gramStart"/>
+                              <w:r>
+                                <w:rPr>
+                                  <w:color w:val="404040" w:themeColor="text1" w:themeTint="BF"/>
+                                  <w:sz w:val="36"/>
+                                  <w:szCs w:val="36"/>
+                                </w:rPr>
+                                <w:t>Fall</w:t>
+                              </w:r>
+                              <w:proofErr w:type="gramEnd"/>
+                              <w:r>
+                                <w:rPr>
+                                  <w:color w:val="404040" w:themeColor="text1" w:themeTint="BF"/>
+                                  <w:sz w:val="36"/>
+                                  <w:szCs w:val="36"/>
+                                </w:rPr>
+                                <w:t xml:space="preserve"> 2014</w:t>
+                              </w:r>
+                            </w:p>
+                          </w:sdtContent>
+                        </w:sdt>
+                      </w:txbxContent>
+                    </v:textbox>
+                    <w10:wrap type="square" anchorx="page" anchory="page"/>
+                  </v:shape>
+                </w:pict>
+              </mc:Fallback>
+            </mc:AlternateContent>
+          </w:r>
+        </w:p>
+        <w:p>
+          <w:pPr>
+            <w:rPr>
+              <w:b/>
+              <w:sz w:val="32"/>
+              <w:szCs w:val="32"/>
+            </w:rPr>
+          </w:pPr>
+          <w:r>
+            <w:rPr>
+              <w:b/>
+              <w:sz w:val="32"/>
+              <w:szCs w:val="32"/>
+            </w:rPr>
+            <w:br w:type="page"/>
+          </w:r>
+        </w:p>
+      </w:sdtContent>
+    </w:sdt>
     <w:p>
-      <w:pPr>
-        <w:jc w:val="center"/>
-        <w:rPr>
-          <w:b/>
-          <w:sz w:val="32"/>
-          <w:szCs w:val="32"/>
-        </w:rPr>
-      </w:pPr>
-      <w:r>
-        <w:rPr>
-          <w:b/>
-          <w:sz w:val="32"/>
-          <w:szCs w:val="32"/>
-        </w:rPr>
-        <w:t>Optimizing Hydrodynamic Simulations of Quantum Fluids</w:t>
-      </w:r>
-    </w:p>
-    <w:p>
-      <w:pPr>
-        <w:spacing w:after="0" w:line="240" w:lineRule="auto"/>
-        <w:jc w:val="center"/>
-        <w:rPr>
-          <w:sz w:val="32"/>
-          <w:szCs w:val="32"/>
-        </w:rPr>
-      </w:pPr>
-      <w:r>
-        <w:rPr>
-          <w:sz w:val="32"/>
-          <w:szCs w:val="32"/>
-        </w:rPr>
-        <w:t>CSCI 4576/5576 Project Proposal</w:t>
-      </w:r>
-    </w:p>
-    <w:p>
-      <w:pPr>
-        <w:spacing w:after="0" w:line="240" w:lineRule="auto"/>
-        <w:jc w:val="center"/>
-        <w:rPr>
-          <w:sz w:val="32"/>
-          <w:szCs w:val="32"/>
-        </w:rPr>
-      </w:pPr>
-      <w:r>
-        <w:rPr>
-          <w:sz w:val="32"/>
-          <w:szCs w:val="32"/>
-        </w:rPr>
-        <w:t>Fall 2014</w:t>
-      </w:r>
-    </w:p>
-    <w:p>
-      <w:pPr>
-        <w:spacing w:after="0" w:line="240" w:lineRule="auto"/>
-        <w:jc w:val="center"/>
-        <w:rPr>
-          <w:sz w:val="28"/>
-          <w:szCs w:val="28"/>
-        </w:rPr>
-      </w:pPr>
-    </w:p>
-    <w:p>
-      <w:pPr>
-        <w:spacing w:after="0" w:line="240" w:lineRule="auto"/>
-        <w:jc w:val="center"/>
-        <w:rPr>
-          <w:sz w:val="28"/>
-          <w:szCs w:val="28"/>
-        </w:rPr>
-      </w:pPr>
-      <w:r>
-        <w:rPr>
-          <w:sz w:val="28"/>
-          <w:szCs w:val="28"/>
-        </w:rPr>
-        <w:t>Team Members:</w:t>
-      </w:r>
-    </w:p>
-    <w:p>
-      <w:pPr>
-        <w:spacing w:after="0" w:line="240" w:lineRule="auto"/>
-        <w:jc w:val="center"/>
-        <w:rPr>
-          <w:sz w:val="24"/>
-          <w:szCs w:val="24"/>
-        </w:rPr>
-      </w:pPr>
-      <w:r>
-        <w:rPr>
-          <w:sz w:val="24"/>
-          <w:szCs w:val="24"/>
-        </w:rPr>
-        <w:t>Jasmine Brewer</w:t>
-      </w:r>
-    </w:p>
-    <w:p>
-      <w:pPr>
-        <w:spacing w:after="0" w:line="240" w:lineRule="auto"/>
-        <w:jc w:val="center"/>
-        <w:rPr>
-          <w:rFonts w:ascii="Arial" w:hAnsi="Arial" w:cs="Arial"/>
-          <w:color w:val="222222"/>
-          <w:sz w:val="20"/>
-          <w:szCs w:val="20"/>
-          <w:shd w:val="clear" w:color="auto" w:fill="FFFFFF"/>
-        </w:rPr>
-      </w:pPr>
-      <w:r>
-        <w:rPr>
-          <w:rFonts w:ascii="Arial" w:hAnsi="Arial" w:cs="Arial"/>
-          <w:color w:val="222222"/>
-          <w:sz w:val="20"/>
-          <w:szCs w:val="20"/>
-          <w:shd w:val="clear" w:color="auto" w:fill="FFFFFF"/>
-        </w:rPr>
-        <w:t>Samuel Elliott</w:t>
-      </w:r>
-    </w:p>
-    <w:p>
-      <w:pPr>
-        <w:spacing w:after="0" w:line="240" w:lineRule="auto"/>
-        <w:jc w:val="center"/>
-        <w:rPr>
-          <w:rFonts w:ascii="Arial" w:hAnsi="Arial" w:cs="Arial"/>
-          <w:color w:val="222222"/>
-          <w:sz w:val="20"/>
-          <w:szCs w:val="20"/>
-          <w:shd w:val="clear" w:color="auto" w:fill="FFFFFF"/>
-        </w:rPr>
-      </w:pPr>
-      <w:r>
-        <w:rPr>
-          <w:rFonts w:ascii="Arial" w:hAnsi="Arial" w:cs="Arial"/>
-          <w:color w:val="222222"/>
-          <w:sz w:val="20"/>
-          <w:szCs w:val="20"/>
-          <w:shd w:val="clear" w:color="auto" w:fill="FFFFFF"/>
-        </w:rPr>
-        <w:t>Matthew Gross</w:t>
-      </w:r>
-    </w:p>
-    <w:p>
-      <w:pPr>
-        <w:spacing w:after="0" w:line="240" w:lineRule="auto"/>
-        <w:jc w:val="center"/>
-        <w:rPr>
-          <w:rFonts w:ascii="Arial" w:hAnsi="Arial" w:cs="Arial"/>
-          <w:color w:val="222222"/>
-          <w:sz w:val="20"/>
-          <w:szCs w:val="20"/>
-          <w:shd w:val="clear" w:color="auto" w:fill="FFFFFF"/>
-        </w:rPr>
-      </w:pPr>
-      <w:proofErr w:type="spellStart"/>
-      <w:r>
-        <w:rPr>
-          <w:rFonts w:ascii="Arial" w:hAnsi="Arial" w:cs="Arial"/>
-          <w:color w:val="222222"/>
-          <w:sz w:val="20"/>
-          <w:szCs w:val="20"/>
-          <w:shd w:val="clear" w:color="auto" w:fill="FFFFFF"/>
-        </w:rPr>
-        <w:t>Aniq</w:t>
-      </w:r>
-      <w:proofErr w:type="spellEnd"/>
-      <w:r>
-        <w:rPr>
-          <w:rFonts w:ascii="Arial" w:hAnsi="Arial" w:cs="Arial"/>
-          <w:color w:val="222222"/>
-          <w:sz w:val="20"/>
-          <w:szCs w:val="20"/>
-          <w:shd w:val="clear" w:color="auto" w:fill="FFFFFF"/>
-        </w:rPr>
-        <w:t xml:space="preserve"> </w:t>
-      </w:r>
-      <w:proofErr w:type="spellStart"/>
-      <w:r>
-        <w:rPr>
-          <w:rFonts w:ascii="Arial" w:hAnsi="Arial" w:cs="Arial"/>
-          <w:color w:val="222222"/>
-          <w:sz w:val="20"/>
-          <w:szCs w:val="20"/>
-          <w:shd w:val="clear" w:color="auto" w:fill="FFFFFF"/>
-        </w:rPr>
-        <w:t>Shahid</w:t>
-      </w:r>
-      <w:proofErr w:type="spellEnd"/>
-    </w:p>
-    <w:p>
-      <w:pPr>
-        <w:spacing w:after="0" w:line="240" w:lineRule="auto"/>
-        <w:jc w:val="center"/>
-        <w:rPr>
-          <w:sz w:val="24"/>
-          <w:szCs w:val="24"/>
-        </w:rPr>
-      </w:pPr>
-      <w:r>
-        <w:rPr>
-          <w:rFonts w:ascii="Arial" w:hAnsi="Arial" w:cs="Arial"/>
-          <w:color w:val="222222"/>
-          <w:sz w:val="20"/>
-          <w:szCs w:val="20"/>
-          <w:shd w:val="clear" w:color="auto" w:fill="FFFFFF"/>
-        </w:rPr>
-        <w:t>Li-yin Young</w:t>
-      </w:r>
-    </w:p>
-    <w:p>
-      <w:pPr>
-        <w:spacing w:after="0" w:line="240" w:lineRule="auto"/>
-        <w:jc w:val="center"/>
-        <w:rPr>
-          <w:sz w:val="28"/>
-          <w:szCs w:val="28"/>
-        </w:rPr>
-      </w:pPr>
-    </w:p>
-    <w:p>
-      <w:pPr>
-        <w:jc w:val="center"/>
-        <w:rPr>
-          <w:sz w:val="32"/>
-          <w:szCs w:val="32"/>
-        </w:rPr>
-      </w:pPr>
-    </w:p>
-    <w:p/>
-    <w:p>
-      <w:r>
-        <w:br w:type="page"/>
-      </w:r>
+      <w:bookmarkStart w:id="0" w:name="_GoBack"/>
+      <w:bookmarkEnd w:id="0"/>
       <w:r>
         <w:rPr>
           <w:b/>
@@ -706,8 +1332,6 @@
       <w:r>
         <w:t>(I AM SOLICITING OPINIONS AS TO WHETHER THIS IS A GOAL THAT WE AS A TEAM WOULD LIKE TO ENDORSE OR NOT!)</w:t>
       </w:r>
-      <w:bookmarkStart w:id="0" w:name="_GoBack"/>
-      <w:bookmarkEnd w:id="0"/>
       <w:r>
         <w:t>We will finally demonstrate our code’s scalability and scientific capacity by simulating decaying turbulence, a simple-to-implement but computationally-intensive and interesting physical system.</w:t>
       </w:r>
@@ -735,21 +1359,7 @@
         <w:rPr>
           <w:b/>
         </w:rPr>
-        <w:t xml:space="preserve">what techniques and methods you plan to </w:t>
-      </w:r>
-      <w:proofErr w:type="gramStart"/>
-      <w:r>
-        <w:rPr>
-          <w:b/>
-        </w:rPr>
-        <w:t>implement</w:t>
-      </w:r>
-      <w:proofErr w:type="gramEnd"/>
-      <w:r>
-        <w:rPr>
-          <w:b/>
-        </w:rPr>
-        <w:t>. W</w:t>
+        <w:t>what techniques and methods you plan to implement. W</w:t>
       </w:r>
       <w:r>
         <w:rPr>
@@ -825,7 +1435,9 @@
     <w:sectPr>
       <w:pgSz w:w="12240" w:h="15840"/>
       <w:pgMar w:top="1440" w:right="1440" w:bottom="1440" w:left="1440" w:header="720" w:footer="720" w:gutter="0"/>
+      <w:pgNumType w:start="0"/>
       <w:cols w:space="720"/>
+      <w:titlePg/>
       <w:docGrid w:linePitch="360"/>
     </w:sectPr>
   </w:body>
@@ -833,7 +1445,7 @@
 </file>
 
 <file path=word/numbering.xml><?xml version="1.0" encoding="utf-8"?>
-<w:numbering xmlns:wpc="http://schemas.microsoft.com/office/word/2010/wordprocessingCanvas" xmlns:mc="http://schemas.openxmlformats.org/markup-compatibility/2006" xmlns:o="urn:schemas-microsoft-com:office:office" xmlns:r="http://schemas.openxmlformats.org/officeDocument/2006/relationships" xmlns:m="http://schemas.openxmlformats.org/officeDocument/2006/math" xmlns:v="urn:schemas-microsoft-com:vml" xmlns:wp14="http://schemas.microsoft.com/office/word/2010/wordprocessingDrawing" xmlns:wp="http://schemas.openxmlformats.org/drawingml/2006/wordprocessingDrawing" xmlns:w10="urn:schemas-microsoft-com:office:word" xmlns:w="http://schemas.openxmlformats.org/wordprocessingml/2006/main" xmlns:w14="http://schemas.microsoft.com/office/word/2010/wordml" xmlns:wpg="http://schemas.microsoft.com/office/word/2010/wordprocessingGroup" xmlns:wpi="http://schemas.microsoft.com/office/word/2010/wordprocessingInk" xmlns:wne="http://schemas.microsoft.com/office/word/2006/wordml" xmlns:wps="http://schemas.microsoft.com/office/word/2010/wordprocessingShape" mc:Ignorable="w14 wp14">
+<w:numbering xmlns:wpc="http://schemas.microsoft.com/office/word/2010/wordprocessingCanvas" xmlns:mc="http://schemas.openxmlformats.org/markup-compatibility/2006" xmlns:o="urn:schemas-microsoft-com:office:office" xmlns:r="http://schemas.openxmlformats.org/officeDocument/2006/relationships" xmlns:m="http://schemas.openxmlformats.org/officeDocument/2006/math" xmlns:v="urn:schemas-microsoft-com:vml" xmlns:wp14="http://schemas.microsoft.com/office/word/2010/wordprocessingDrawing" xmlns:wp="http://schemas.openxmlformats.org/drawingml/2006/wordprocessingDrawing" xmlns:w10="urn:schemas-microsoft-com:office:word" xmlns:w="http://schemas.openxmlformats.org/wordprocessingml/2006/main" xmlns:w14="http://schemas.microsoft.com/office/word/2010/wordml" xmlns:w15="http://schemas.microsoft.com/office/word/2012/wordml" xmlns:wpg="http://schemas.microsoft.com/office/word/2010/wordprocessingGroup" xmlns:wpi="http://schemas.microsoft.com/office/word/2010/wordprocessingInk" xmlns:wne="http://schemas.microsoft.com/office/word/2006/wordml" xmlns:wps="http://schemas.microsoft.com/office/word/2010/wordprocessingShape" mc:Ignorable="w14 w15 wp14">
   <w:abstractNum w:abstractNumId="0">
     <w:nsid w:val="0D1E71D0"/>
     <w:multiLevelType w:val="hybridMultilevel"/>
@@ -1300,7 +1912,7 @@
 </file>
 
 <file path=word/styles.xml><?xml version="1.0" encoding="utf-8"?>
-<w:styles xmlns:mc="http://schemas.openxmlformats.org/markup-compatibility/2006" xmlns:r="http://schemas.openxmlformats.org/officeDocument/2006/relationships" xmlns:w="http://schemas.openxmlformats.org/wordprocessingml/2006/main" xmlns:w14="http://schemas.microsoft.com/office/word/2010/wordml" mc:Ignorable="w14">
+<w:styles xmlns:mc="http://schemas.openxmlformats.org/markup-compatibility/2006" xmlns:r="http://schemas.openxmlformats.org/officeDocument/2006/relationships" xmlns:w="http://schemas.openxmlformats.org/wordprocessingml/2006/main" xmlns:w14="http://schemas.microsoft.com/office/word/2010/wordml" xmlns:w15="http://schemas.microsoft.com/office/word/2012/wordml" mc:Ignorable="w14 w15">
   <w:docDefaults>
     <w:rPrDefault>
       <w:rPr>
@@ -1316,368 +1928,378 @@
       </w:pPr>
     </w:pPrDefault>
   </w:docDefaults>
-  <w:latentStyles w:defLockedState="0" w:defUIPriority="99" w:defSemiHidden="1" w:defUnhideWhenUsed="1" w:defQFormat="0" w:count="267">
-    <w:lsdException w:name="Normal" w:semiHidden="0" w:uiPriority="0" w:unhideWhenUsed="0" w:qFormat="1"/>
-    <w:lsdException w:name="heading 1" w:semiHidden="0" w:uiPriority="9" w:unhideWhenUsed="0" w:qFormat="1"/>
-    <w:lsdException w:name="heading 2" w:uiPriority="9" w:qFormat="1"/>
-    <w:lsdException w:name="heading 3" w:uiPriority="9" w:qFormat="1"/>
-    <w:lsdException w:name="heading 4" w:uiPriority="9" w:qFormat="1"/>
-    <w:lsdException w:name="heading 5" w:uiPriority="9" w:qFormat="1"/>
-    <w:lsdException w:name="heading 6" w:uiPriority="9" w:qFormat="1"/>
-    <w:lsdException w:name="heading 7" w:uiPriority="9" w:qFormat="1"/>
-    <w:lsdException w:name="heading 8" w:uiPriority="9" w:qFormat="1"/>
-    <w:lsdException w:name="heading 9" w:uiPriority="9" w:qFormat="1"/>
-    <w:lsdException w:name="toc 1" w:uiPriority="39"/>
-    <w:lsdException w:name="toc 2" w:uiPriority="39"/>
-    <w:lsdException w:name="toc 3" w:uiPriority="39"/>
-    <w:lsdException w:name="toc 4" w:uiPriority="39"/>
-    <w:lsdException w:name="toc 5" w:uiPriority="39"/>
-    <w:lsdException w:name="toc 6" w:uiPriority="39"/>
-    <w:lsdException w:name="toc 7" w:uiPriority="39"/>
-    <w:lsdException w:name="toc 8" w:uiPriority="39"/>
-    <w:lsdException w:name="toc 9" w:uiPriority="39"/>
-    <w:lsdException w:name="caption" w:uiPriority="35" w:qFormat="1"/>
-    <w:lsdException w:name="Title" w:semiHidden="0" w:uiPriority="10" w:unhideWhenUsed="0" w:qFormat="1"/>
-    <w:lsdException w:name="Default Paragraph Font" w:uiPriority="1"/>
-    <w:lsdException w:name="Subtitle" w:semiHidden="0" w:uiPriority="11" w:unhideWhenUsed="0" w:qFormat="1"/>
-    <w:lsdException w:name="Strong" w:semiHidden="0" w:uiPriority="22" w:unhideWhenUsed="0" w:qFormat="1"/>
-    <w:lsdException w:name="Emphasis" w:semiHidden="0" w:uiPriority="20" w:unhideWhenUsed="0" w:qFormat="1"/>
-    <w:lsdException w:name="Table Grid" w:semiHidden="0" w:uiPriority="59" w:unhideWhenUsed="0"/>
-    <w:lsdException w:name="Placeholder Text" w:unhideWhenUsed="0"/>
-    <w:lsdException w:name="No Spacing" w:semiHidden="0" w:uiPriority="1" w:unhideWhenUsed="0" w:qFormat="1"/>
-    <w:lsdException w:name="Light Shading" w:semiHidden="0" w:uiPriority="60" w:unhideWhenUsed="0"/>
-    <w:lsdException w:name="Light List" w:semiHidden="0" w:uiPriority="61" w:unhideWhenUsed="0"/>
-    <w:lsdException w:name="Light Grid" w:semiHidden="0" w:uiPriority="62" w:unhideWhenUsed="0"/>
-    <w:lsdException w:name="Medium Shading 1" w:semiHidden="0" w:uiPriority="63" w:unhideWhenUsed="0"/>
-    <w:lsdException w:name="Medium Shading 2" w:semiHidden="0" w:uiPriority="64" w:unhideWhenUsed="0"/>
-    <w:lsdException w:name="Medium List 1" w:semiHidden="0" w:uiPriority="65" w:unhideWhenUsed="0"/>
-    <w:lsdException w:name="Medium List 2" w:semiHidden="0" w:uiPriority="66" w:unhideWhenUsed="0"/>
-    <w:lsdException w:name="Medium Grid 1" w:semiHidden="0" w:uiPriority="67" w:unhideWhenUsed="0"/>
-    <w:lsdException w:name="Medium Grid 2" w:semiHidden="0" w:uiPriority="68" w:unhideWhenUsed="0"/>
-    <w:lsdException w:name="Medium Grid 3" w:semiHidden="0" w:uiPriority="69" w:unhideWhenUsed="0"/>
-    <w:lsdException w:name="Dark List" w:semiHidden="0" w:uiPriority="70" w:unhideWhenUsed="0"/>
-    <w:lsdException w:name="Colorful Shading" w:semiHidden="0" w:uiPriority="71" w:unhideWhenUsed="0"/>
-    <w:lsdException w:name="Colorful List" w:semiHidden="0" w:uiPriority="72" w:unhideWhenUsed="0"/>
-    <w:lsdException w:name="Colorful Grid" w:semiHidden="0" w:uiPriority="73" w:unhideWhenUsed="0"/>
-    <w:lsdException w:name="Light Shading Accent 1" w:semiHidden="0" w:uiPriority="60" w:unhideWhenUsed="0"/>
-    <w:lsdException w:name="Light List Accent 1" w:semiHidden="0" w:uiPriority="61" w:unhideWhenUsed="0"/>
-    <w:lsdException w:name="Light Grid Accent 1" w:semiHidden="0" w:uiPriority="62" w:unhideWhenUsed="0"/>
-    <w:lsdException w:name="Medium Shading 1 Accent 1" w:semiHidden="0" w:uiPriority="63" w:unhideWhenUsed="0"/>
-    <w:lsdException w:name="Medium Shading 2 Accent 1" w:semiHidden="0" w:uiPriority="64" w:unhideWhenUsed="0"/>
-    <w:lsdException w:name="Medium List 1 Accent 1" w:semiHidden="0" w:uiPriority="65" w:unhideWhenUsed="0"/>
-    <w:lsdException w:name="Revision" w:unhideWhenUsed="0"/>
-    <w:lsdException w:name="List Paragraph" w:semiHidden="0" w:uiPriority="34" w:unhideWhenUsed="0" w:qFormat="1"/>
-    <w:lsdException w:name="Quote" w:semiHidden="0" w:uiPriority="29" w:unhideWhenUsed="0" w:qFormat="1"/>
-    <w:lsdException w:name="Intense Quote" w:semiHidden="0" w:uiPriority="30" w:unhideWhenUsed="0" w:qFormat="1"/>
-    <w:lsdException w:name="Medium List 2 Accent 1" w:semiHidden="0" w:uiPriority="66" w:unhideWhenUsed="0"/>
-    <w:lsdException w:name="Medium Grid 1 Accent 1" w:semiHidden="0" w:uiPriority="67" w:unhideWhenUsed="0"/>
-    <w:lsdException w:name="Medium Grid 2 Accent 1" w:semiHidden="0" w:uiPriority="68" w:unhideWhenUsed="0"/>
-    <w:lsdException w:name="Medium Grid 3 Accent 1" w:semiHidden="0" w:uiPriority="69" w:unhideWhenUsed="0"/>
-    <w:lsdException w:name="Dark List Accent 1" w:semiHidden="0" w:uiPriority="70" w:unhideWhenUsed="0"/>
-    <w:lsdException w:name="Colorful Shading Accent 1" w:semiHidden="0" w:uiPriority="71" w:unhideWhenUsed="0"/>
-    <w:lsdException w:name="Colorful List Accent 1" w:semiHidden="0" w:uiPriority="72" w:unhideWhenUsed="0"/>
-    <w:lsdException w:name="Colorful Grid Accent 1" w:semiHidden="0" w:uiPriority="73" w:unhideWhenUsed="0"/>
-    <w:lsdException w:name="Light Shading Accent 2" w:semiHidden="0" w:uiPriority="60" w:unhideWhenUsed="0"/>
-    <w:lsdException w:name="Light List Accent 2" w:semiHidden="0" w:uiPriority="61" w:unhideWhenUsed="0"/>
-    <w:lsdException w:name="Light Grid Accent 2" w:semiHidden="0" w:uiPriority="62" w:unhideWhenUsed="0"/>
-    <w:lsdException w:name="Medium Shading 1 Accent 2" w:semiHidden="0" w:uiPriority="63" w:unhideWhenUsed="0"/>
-    <w:lsdException w:name="Medium Shading 2 Accent 2" w:semiHidden="0" w:uiPriority="64" w:unhideWhenUsed="0"/>
-    <w:lsdException w:name="Medium List 1 Accent 2" w:semiHidden="0" w:uiPriority="65" w:unhideWhenUsed="0"/>
-    <w:lsdException w:name="Medium List 2 Accent 2" w:semiHidden="0" w:uiPriority="66" w:unhideWhenUsed="0"/>
-    <w:lsdException w:name="Medium Grid 1 Accent 2" w:semiHidden="0" w:uiPriority="67" w:unhideWhenUsed="0"/>
-    <w:lsdException w:name="Medium Grid 2 Accent 2" w:semiHidden="0" w:uiPriority="68" w:unhideWhenUsed="0"/>
-    <w:lsdException w:name="Medium Grid 3 Accent 2" w:semiHidden="0" w:uiPriority="69" w:unhideWhenUsed="0"/>
-    <w:lsdException w:name="Dark List Accent 2" w:semiHidden="0" w:uiPriority="70" w:unhideWhenUsed="0"/>
-    <w:lsdException w:name="Colorful Shading Accent 2" w:semiHidden="0" w:uiPriority="71" w:unhideWhenUsed="0"/>
-    <w:lsdException w:name="Colorful List Accent 2" w:semiHidden="0" w:uiPriority="72" w:unhideWhenUsed="0"/>
-    <w:lsdException w:name="Colorful Grid Accent 2" w:semiHidden="0" w:uiPriority="73" w:unhideWhenUsed="0"/>
-    <w:lsdException w:name="Light Shading Accent 3" w:semiHidden="0" w:uiPriority="60" w:unhideWhenUsed="0"/>
-    <w:lsdException w:name="Light List Accent 3" w:semiHidden="0" w:uiPriority="61" w:unhideWhenUsed="0"/>
-    <w:lsdException w:name="Light Grid Accent 3" w:semiHidden="0" w:uiPriority="62" w:unhideWhenUsed="0"/>
-    <w:lsdException w:name="Medium Shading 1 Accent 3" w:semiHidden="0" w:uiPriority="63" w:unhideWhenUsed="0"/>
-    <w:lsdException w:name="Medium Shading 2 Accent 3" w:semiHidden="0" w:uiPriority="64" w:unhideWhenUsed="0"/>
-    <w:lsdException w:name="Medium List 1 Accent 3" w:semiHidden="0" w:uiPriority="65" w:unhideWhenUsed="0"/>
-    <w:lsdException w:name="Medium List 2 Accent 3" w:semiHidden="0" w:uiPriority="66" w:unhideWhenUsed="0"/>
-    <w:lsdException w:name="Medium Grid 1 Accent 3" w:semiHidden="0" w:uiPriority="67" w:unhideWhenUsed="0"/>
-    <w:lsdException w:name="Medium Grid 2 Accent 3" w:semiHidden="0" w:uiPriority="68" w:unhideWhenUsed="0"/>
-    <w:lsdException w:name="Medium Grid 3 Accent 3" w:semiHidden="0" w:uiPriority="69" w:unhideWhenUsed="0"/>
-    <w:lsdException w:name="Dark List Accent 3" w:semiHidden="0" w:uiPriority="70" w:unhideWhenUsed="0"/>
-    <w:lsdException w:name="Colorful Shading Accent 3" w:semiHidden="0" w:uiPriority="71" w:unhideWhenUsed="0"/>
-    <w:lsdException w:name="Colorful List Accent 3" w:semiHidden="0" w:uiPriority="72" w:unhideWhenUsed="0"/>
-    <w:lsdException w:name="Colorful Grid Accent 3" w:semiHidden="0" w:uiPriority="73" w:unhideWhenUsed="0"/>
-    <w:lsdException w:name="Light Shading Accent 4" w:semiHidden="0" w:uiPriority="60" w:unhideWhenUsed="0"/>
-    <w:lsdException w:name="Light List Accent 4" w:semiHidden="0" w:uiPriority="61" w:unhideWhenUsed="0"/>
-    <w:lsdException w:name="Light Grid Accent 4" w:semiHidden="0" w:uiPriority="62" w:unhideWhenUsed="0"/>
-    <w:lsdException w:name="Medium Shading 1 Accent 4" w:semiHidden="0" w:uiPriority="63" w:unhideWhenUsed="0"/>
-    <w:lsdException w:name="Medium Shading 2 Accent 4" w:semiHidden="0" w:uiPriority="64" w:unhideWhenUsed="0"/>
-    <w:lsdException w:name="Medium List 1 Accent 4" w:semiHidden="0" w:uiPriority="65" w:unhideWhenUsed="0"/>
-    <w:lsdException w:name="Medium List 2 Accent 4" w:semiHidden="0" w:uiPriority="66" w:unhideWhenUsed="0"/>
-    <w:lsdException w:name="Medium Grid 1 Accent 4" w:semiHidden="0" w:uiPriority="67" w:unhideWhenUsed="0"/>
-    <w:lsdException w:name="Medium Grid 2 Accent 4" w:semiHidden="0" w:uiPriority="68" w:unhideWhenUsed="0"/>
-    <w:lsdException w:name="Medium Grid 3 Accent 4" w:semiHidden="0" w:uiPriority="69" w:unhideWhenUsed="0"/>
-    <w:lsdException w:name="Dark List Accent 4" w:semiHidden="0" w:uiPriority="70" w:unhideWhenUsed="0"/>
-    <w:lsdException w:name="Colorful Shading Accent 4" w:semiHidden="0" w:uiPriority="71" w:unhideWhenUsed="0"/>
-    <w:lsdException w:name="Colorful List Accent 4" w:semiHidden="0" w:uiPriority="72" w:unhideWhenUsed="0"/>
-    <w:lsdException w:name="Colorful Grid Accent 4" w:semiHidden="0" w:uiPriority="73" w:unhideWhenUsed="0"/>
-    <w:lsdException w:name="Light Shading Accent 5" w:semiHidden="0" w:uiPriority="60" w:unhideWhenUsed="0"/>
-    <w:lsdException w:name="Light List Accent 5" w:semiHidden="0" w:uiPriority="61" w:unhideWhenUsed="0"/>
-    <w:lsdException w:name="Light Grid Accent 5" w:semiHidden="0" w:uiPriority="62" w:unhideWhenUsed="0"/>
-    <w:lsdException w:name="Medium Shading 1 Accent 5" w:semiHidden="0" w:uiPriority="63" w:unhideWhenUsed="0"/>
-    <w:lsdException w:name="Medium Shading 2 Accent 5" w:semiHidden="0" w:uiPriority="64" w:unhideWhenUsed="0"/>
-    <w:lsdException w:name="Medium List 1 Accent 5" w:semiHidden="0" w:uiPriority="65" w:unhideWhenUsed="0"/>
-    <w:lsdException w:name="Medium List 2 Accent 5" w:semiHidden="0" w:uiPriority="66" w:unhideWhenUsed="0"/>
-    <w:lsdException w:name="Medium Grid 1 Accent 5" w:semiHidden="0" w:uiPriority="67" w:unhideWhenUsed="0"/>
-    <w:lsdException w:name="Medium Grid 2 Accent 5" w:semiHidden="0" w:uiPriority="68" w:unhideWhenUsed="0"/>
-    <w:lsdException w:name="Medium Grid 3 Accent 5" w:semiHidden="0" w:uiPriority="69" w:unhideWhenUsed="0"/>
-    <w:lsdException w:name="Dark List Accent 5" w:semiHidden="0" w:uiPriority="70" w:unhideWhenUsed="0"/>
-    <w:lsdException w:name="Colorful Shading Accent 5" w:semiHidden="0" w:uiPriority="71" w:unhideWhenUsed="0"/>
-    <w:lsdException w:name="Colorful List Accent 5" w:semiHidden="0" w:uiPriority="72" w:unhideWhenUsed="0"/>
-    <w:lsdException w:name="Colorful Grid Accent 5" w:semiHidden="0" w:uiPriority="73" w:unhideWhenUsed="0"/>
-    <w:lsdException w:name="Light Shading Accent 6" w:semiHidden="0" w:uiPriority="60" w:unhideWhenUsed="0"/>
-    <w:lsdException w:name="Light List Accent 6" w:semiHidden="0" w:uiPriority="61" w:unhideWhenUsed="0"/>
-    <w:lsdException w:name="Light Grid Accent 6" w:semiHidden="0" w:uiPriority="62" w:unhideWhenUsed="0"/>
-    <w:lsdException w:name="Medium Shading 1 Accent 6" w:semiHidden="0" w:uiPriority="63" w:unhideWhenUsed="0"/>
-    <w:lsdException w:name="Medium Shading 2 Accent 6" w:semiHidden="0" w:uiPriority="64" w:unhideWhenUsed="0"/>
-    <w:lsdException w:name="Medium List 1 Accent 6" w:semiHidden="0" w:uiPriority="65" w:unhideWhenUsed="0"/>
-    <w:lsdException w:name="Medium List 2 Accent 6" w:semiHidden="0" w:uiPriority="66" w:unhideWhenUsed="0"/>
-    <w:lsdException w:name="Medium Grid 1 Accent 6" w:semiHidden="0" w:uiPriority="67" w:unhideWhenUsed="0"/>
-    <w:lsdException w:name="Medium Grid 2 Accent 6" w:semiHidden="0" w:uiPriority="68" w:unhideWhenUsed="0"/>
-    <w:lsdException w:name="Medium Grid 3 Accent 6" w:semiHidden="0" w:uiPriority="69" w:unhideWhenUsed="0"/>
-    <w:lsdException w:name="Dark List Accent 6" w:semiHidden="0" w:uiPriority="70" w:unhideWhenUsed="0"/>
-    <w:lsdException w:name="Colorful Shading Accent 6" w:semiHidden="0" w:uiPriority="71" w:unhideWhenUsed="0"/>
-    <w:lsdException w:name="Colorful List Accent 6" w:semiHidden="0" w:uiPriority="72" w:unhideWhenUsed="0"/>
-    <w:lsdException w:name="Colorful Grid Accent 6" w:semiHidden="0" w:uiPriority="73" w:unhideWhenUsed="0"/>
-    <w:lsdException w:name="Subtle Emphasis" w:semiHidden="0" w:uiPriority="19" w:unhideWhenUsed="0" w:qFormat="1"/>
-    <w:lsdException w:name="Intense Emphasis" w:semiHidden="0" w:uiPriority="21" w:unhideWhenUsed="0" w:qFormat="1"/>
-    <w:lsdException w:name="Subtle Reference" w:semiHidden="0" w:uiPriority="31" w:unhideWhenUsed="0" w:qFormat="1"/>
-    <w:lsdException w:name="Intense Reference" w:semiHidden="0" w:uiPriority="32" w:unhideWhenUsed="0" w:qFormat="1"/>
-    <w:lsdException w:name="Book Title" w:semiHidden="0" w:uiPriority="33" w:unhideWhenUsed="0" w:qFormat="1"/>
-    <w:lsdException w:name="Bibliography" w:uiPriority="37"/>
-    <w:lsdException w:name="TOC Heading" w:uiPriority="39" w:qFormat="1"/>
-  </w:latentStyles>
-  <w:style w:type="paragraph" w:default="1" w:styleId="Normal">
-    <w:name w:val="Normal"/>
-    <w:qFormat/>
-  </w:style>
-  <w:style w:type="character" w:default="1" w:styleId="DefaultParagraphFont">
-    <w:name w:val="Default Paragraph Font"/>
-    <w:uiPriority w:val="1"/>
-    <w:semiHidden/>
-    <w:unhideWhenUsed/>
-  </w:style>
-  <w:style w:type="table" w:default="1" w:styleId="TableNormal">
-    <w:name w:val="Normal Table"/>
-    <w:uiPriority w:val="99"/>
-    <w:semiHidden/>
-    <w:unhideWhenUsed/>
-    <w:tblPr>
-      <w:tblInd w:w="0" w:type="dxa"/>
-      <w:tblCellMar>
-        <w:top w:w="0" w:type="dxa"/>
-        <w:left w:w="108" w:type="dxa"/>
-        <w:bottom w:w="0" w:type="dxa"/>
-        <w:right w:w="108" w:type="dxa"/>
-      </w:tblCellMar>
-    </w:tblPr>
-  </w:style>
-  <w:style w:type="numbering" w:default="1" w:styleId="NoList">
-    <w:name w:val="No List"/>
-    <w:uiPriority w:val="99"/>
-    <w:semiHidden/>
-    <w:unhideWhenUsed/>
-  </w:style>
-  <w:style w:type="paragraph" w:styleId="ListParagraph">
-    <w:name w:val="List Paragraph"/>
-    <w:basedOn w:val="Normal"/>
-    <w:uiPriority w:val="34"/>
-    <w:qFormat/>
-    <w:rsid w:val="00F3643C"/>
-    <w:pPr>
-      <w:ind w:left="720"/>
-      <w:contextualSpacing/>
-    </w:pPr>
-  </w:style>
-  <w:style w:type="paragraph" w:styleId="NoSpacing">
-    <w:name w:val="No Spacing"/>
-    <w:link w:val="NoSpacingChar"/>
-    <w:uiPriority w:val="1"/>
-    <w:qFormat/>
-    <w:rsid w:val="001D0354"/>
-    <w:pPr>
-      <w:spacing w:after="0" w:line="240" w:lineRule="auto"/>
-    </w:pPr>
-    <w:rPr>
-      <w:rFonts w:eastAsiaTheme="minorEastAsia"/>
-    </w:rPr>
-  </w:style>
-  <w:style w:type="character" w:customStyle="1" w:styleId="NoSpacingChar">
-    <w:name w:val="No Spacing Char"/>
-    <w:basedOn w:val="DefaultParagraphFont"/>
-    <w:link w:val="NoSpacing"/>
-    <w:uiPriority w:val="1"/>
-    <w:rsid w:val="001D0354"/>
-    <w:rPr>
-      <w:rFonts w:eastAsiaTheme="minorEastAsia"/>
-    </w:rPr>
-  </w:style>
-</w:styles>
-</file>
-
-<file path=word/stylesWithEffects.xml><?xml version="1.0" encoding="utf-8"?>
-<w:styles xmlns:wpc="http://schemas.microsoft.com/office/word/2010/wordprocessingCanvas" xmlns:mc="http://schemas.openxmlformats.org/markup-compatibility/2006" xmlns:o="urn:schemas-microsoft-com:office:office" xmlns:r="http://schemas.openxmlformats.org/officeDocument/2006/relationships" xmlns:m="http://schemas.openxmlformats.org/officeDocument/2006/math" xmlns:v="urn:schemas-microsoft-com:vml" xmlns:wp14="http://schemas.microsoft.com/office/word/2010/wordprocessingDrawing" xmlns:wp="http://schemas.openxmlformats.org/drawingml/2006/wordprocessingDrawing" xmlns:w10="urn:schemas-microsoft-com:office:word" xmlns:w="http://schemas.openxmlformats.org/wordprocessingml/2006/main" xmlns:w14="http://schemas.microsoft.com/office/word/2010/wordml" xmlns:wpg="http://schemas.microsoft.com/office/word/2010/wordprocessingGroup" xmlns:wpi="http://schemas.microsoft.com/office/word/2010/wordprocessingInk" xmlns:wne="http://schemas.microsoft.com/office/word/2006/wordml" xmlns:wps="http://schemas.microsoft.com/office/word/2010/wordprocessingShape" mc:Ignorable="w14 wp14">
-  <w:docDefaults>
-    <w:rPrDefault>
-      <w:rPr>
-        <w:rFonts w:asciiTheme="minorHAnsi" w:eastAsiaTheme="minorHAnsi" w:hAnsiTheme="minorHAnsi" w:cstheme="minorBidi"/>
-        <w:sz w:val="22"/>
-        <w:szCs w:val="22"/>
-        <w:lang w:val="en-US" w:eastAsia="en-US" w:bidi="ar-SA"/>
-      </w:rPr>
-    </w:rPrDefault>
-    <w:pPrDefault>
-      <w:pPr>
-        <w:spacing w:after="200" w:line="276" w:lineRule="auto"/>
-      </w:pPr>
-    </w:pPrDefault>
-  </w:docDefaults>
-  <w:latentStyles w:defLockedState="0" w:defUIPriority="99" w:defSemiHidden="1" w:defUnhideWhenUsed="1" w:defQFormat="0" w:count="267">
-    <w:lsdException w:name="Normal" w:semiHidden="0" w:uiPriority="0" w:unhideWhenUsed="0" w:qFormat="1"/>
-    <w:lsdException w:name="heading 1" w:semiHidden="0" w:uiPriority="9" w:unhideWhenUsed="0" w:qFormat="1"/>
-    <w:lsdException w:name="heading 2" w:uiPriority="9" w:qFormat="1"/>
-    <w:lsdException w:name="heading 3" w:uiPriority="9" w:qFormat="1"/>
-    <w:lsdException w:name="heading 4" w:uiPriority="9" w:qFormat="1"/>
-    <w:lsdException w:name="heading 5" w:uiPriority="9" w:qFormat="1"/>
-    <w:lsdException w:name="heading 6" w:uiPriority="9" w:qFormat="1"/>
-    <w:lsdException w:name="heading 7" w:uiPriority="9" w:qFormat="1"/>
-    <w:lsdException w:name="heading 8" w:uiPriority="9" w:qFormat="1"/>
-    <w:lsdException w:name="heading 9" w:uiPriority="9" w:qFormat="1"/>
-    <w:lsdException w:name="toc 1" w:uiPriority="39"/>
-    <w:lsdException w:name="toc 2" w:uiPriority="39"/>
-    <w:lsdException w:name="toc 3" w:uiPriority="39"/>
-    <w:lsdException w:name="toc 4" w:uiPriority="39"/>
-    <w:lsdException w:name="toc 5" w:uiPriority="39"/>
-    <w:lsdException w:name="toc 6" w:uiPriority="39"/>
-    <w:lsdException w:name="toc 7" w:uiPriority="39"/>
-    <w:lsdException w:name="toc 8" w:uiPriority="39"/>
-    <w:lsdException w:name="toc 9" w:uiPriority="39"/>
-    <w:lsdException w:name="caption" w:uiPriority="35" w:qFormat="1"/>
-    <w:lsdException w:name="Title" w:semiHidden="0" w:uiPriority="10" w:unhideWhenUsed="0" w:qFormat="1"/>
-    <w:lsdException w:name="Default Paragraph Font" w:uiPriority="1"/>
-    <w:lsdException w:name="Subtitle" w:semiHidden="0" w:uiPriority="11" w:unhideWhenUsed="0" w:qFormat="1"/>
-    <w:lsdException w:name="Strong" w:semiHidden="0" w:uiPriority="22" w:unhideWhenUsed="0" w:qFormat="1"/>
-    <w:lsdException w:name="Emphasis" w:semiHidden="0" w:uiPriority="20" w:unhideWhenUsed="0" w:qFormat="1"/>
-    <w:lsdException w:name="Table Grid" w:semiHidden="0" w:uiPriority="59" w:unhideWhenUsed="0"/>
-    <w:lsdException w:name="Placeholder Text" w:unhideWhenUsed="0"/>
-    <w:lsdException w:name="No Spacing" w:semiHidden="0" w:uiPriority="1" w:unhideWhenUsed="0" w:qFormat="1"/>
-    <w:lsdException w:name="Light Shading" w:semiHidden="0" w:uiPriority="60" w:unhideWhenUsed="0"/>
-    <w:lsdException w:name="Light List" w:semiHidden="0" w:uiPriority="61" w:unhideWhenUsed="0"/>
-    <w:lsdException w:name="Light Grid" w:semiHidden="0" w:uiPriority="62" w:unhideWhenUsed="0"/>
-    <w:lsdException w:name="Medium Shading 1" w:semiHidden="0" w:uiPriority="63" w:unhideWhenUsed="0"/>
-    <w:lsdException w:name="Medium Shading 2" w:semiHidden="0" w:uiPriority="64" w:unhideWhenUsed="0"/>
-    <w:lsdException w:name="Medium List 1" w:semiHidden="0" w:uiPriority="65" w:unhideWhenUsed="0"/>
-    <w:lsdException w:name="Medium List 2" w:semiHidden="0" w:uiPriority="66" w:unhideWhenUsed="0"/>
-    <w:lsdException w:name="Medium Grid 1" w:semiHidden="0" w:uiPriority="67" w:unhideWhenUsed="0"/>
-    <w:lsdException w:name="Medium Grid 2" w:semiHidden="0" w:uiPriority="68" w:unhideWhenUsed="0"/>
-    <w:lsdException w:name="Medium Grid 3" w:semiHidden="0" w:uiPriority="69" w:unhideWhenUsed="0"/>
-    <w:lsdException w:name="Dark List" w:semiHidden="0" w:uiPriority="70" w:unhideWhenUsed="0"/>
-    <w:lsdException w:name="Colorful Shading" w:semiHidden="0" w:uiPriority="71" w:unhideWhenUsed="0"/>
-    <w:lsdException w:name="Colorful List" w:semiHidden="0" w:uiPriority="72" w:unhideWhenUsed="0"/>
-    <w:lsdException w:name="Colorful Grid" w:semiHidden="0" w:uiPriority="73" w:unhideWhenUsed="0"/>
-    <w:lsdException w:name="Light Shading Accent 1" w:semiHidden="0" w:uiPriority="60" w:unhideWhenUsed="0"/>
-    <w:lsdException w:name="Light List Accent 1" w:semiHidden="0" w:uiPriority="61" w:unhideWhenUsed="0"/>
-    <w:lsdException w:name="Light Grid Accent 1" w:semiHidden="0" w:uiPriority="62" w:unhideWhenUsed="0"/>
-    <w:lsdException w:name="Medium Shading 1 Accent 1" w:semiHidden="0" w:uiPriority="63" w:unhideWhenUsed="0"/>
-    <w:lsdException w:name="Medium Shading 2 Accent 1" w:semiHidden="0" w:uiPriority="64" w:unhideWhenUsed="0"/>
-    <w:lsdException w:name="Medium List 1 Accent 1" w:semiHidden="0" w:uiPriority="65" w:unhideWhenUsed="0"/>
-    <w:lsdException w:name="Revision" w:unhideWhenUsed="0"/>
-    <w:lsdException w:name="List Paragraph" w:semiHidden="0" w:uiPriority="34" w:unhideWhenUsed="0" w:qFormat="1"/>
-    <w:lsdException w:name="Quote" w:semiHidden="0" w:uiPriority="29" w:unhideWhenUsed="0" w:qFormat="1"/>
-    <w:lsdException w:name="Intense Quote" w:semiHidden="0" w:uiPriority="30" w:unhideWhenUsed="0" w:qFormat="1"/>
-    <w:lsdException w:name="Medium List 2 Accent 1" w:semiHidden="0" w:uiPriority="66" w:unhideWhenUsed="0"/>
-    <w:lsdException w:name="Medium Grid 1 Accent 1" w:semiHidden="0" w:uiPriority="67" w:unhideWhenUsed="0"/>
-    <w:lsdException w:name="Medium Grid 2 Accent 1" w:semiHidden="0" w:uiPriority="68" w:unhideWhenUsed="0"/>
-    <w:lsdException w:name="Medium Grid 3 Accent 1" w:semiHidden="0" w:uiPriority="69" w:unhideWhenUsed="0"/>
-    <w:lsdException w:name="Dark List Accent 1" w:semiHidden="0" w:uiPriority="70" w:unhideWhenUsed="0"/>
-    <w:lsdException w:name="Colorful Shading Accent 1" w:semiHidden="0" w:uiPriority="71" w:unhideWhenUsed="0"/>
-    <w:lsdException w:name="Colorful List Accent 1" w:semiHidden="0" w:uiPriority="72" w:unhideWhenUsed="0"/>
-    <w:lsdException w:name="Colorful Grid Accent 1" w:semiHidden="0" w:uiPriority="73" w:unhideWhenUsed="0"/>
-    <w:lsdException w:name="Light Shading Accent 2" w:semiHidden="0" w:uiPriority="60" w:unhideWhenUsed="0"/>
-    <w:lsdException w:name="Light List Accent 2" w:semiHidden="0" w:uiPriority="61" w:unhideWhenUsed="0"/>
-    <w:lsdException w:name="Light Grid Accent 2" w:semiHidden="0" w:uiPriority="62" w:unhideWhenUsed="0"/>
-    <w:lsdException w:name="Medium Shading 1 Accent 2" w:semiHidden="0" w:uiPriority="63" w:unhideWhenUsed="0"/>
-    <w:lsdException w:name="Medium Shading 2 Accent 2" w:semiHidden="0" w:uiPriority="64" w:unhideWhenUsed="0"/>
-    <w:lsdException w:name="Medium List 1 Accent 2" w:semiHidden="0" w:uiPriority="65" w:unhideWhenUsed="0"/>
-    <w:lsdException w:name="Medium List 2 Accent 2" w:semiHidden="0" w:uiPriority="66" w:unhideWhenUsed="0"/>
-    <w:lsdException w:name="Medium Grid 1 Accent 2" w:semiHidden="0" w:uiPriority="67" w:unhideWhenUsed="0"/>
-    <w:lsdException w:name="Medium Grid 2 Accent 2" w:semiHidden="0" w:uiPriority="68" w:unhideWhenUsed="0"/>
-    <w:lsdException w:name="Medium Grid 3 Accent 2" w:semiHidden="0" w:uiPriority="69" w:unhideWhenUsed="0"/>
-    <w:lsdException w:name="Dark List Accent 2" w:semiHidden="0" w:uiPriority="70" w:unhideWhenUsed="0"/>
-    <w:lsdException w:name="Colorful Shading Accent 2" w:semiHidden="0" w:uiPriority="71" w:unhideWhenUsed="0"/>
-    <w:lsdException w:name="Colorful List Accent 2" w:semiHidden="0" w:uiPriority="72" w:unhideWhenUsed="0"/>
-    <w:lsdException w:name="Colorful Grid Accent 2" w:semiHidden="0" w:uiPriority="73" w:unhideWhenUsed="0"/>
-    <w:lsdException w:name="Light Shading Accent 3" w:semiHidden="0" w:uiPriority="60" w:unhideWhenUsed="0"/>
-    <w:lsdException w:name="Light List Accent 3" w:semiHidden="0" w:uiPriority="61" w:unhideWhenUsed="0"/>
-    <w:lsdException w:name="Light Grid Accent 3" w:semiHidden="0" w:uiPriority="62" w:unhideWhenUsed="0"/>
-    <w:lsdException w:name="Medium Shading 1 Accent 3" w:semiHidden="0" w:uiPriority="63" w:unhideWhenUsed="0"/>
-    <w:lsdException w:name="Medium Shading 2 Accent 3" w:semiHidden="0" w:uiPriority="64" w:unhideWhenUsed="0"/>
-    <w:lsdException w:name="Medium List 1 Accent 3" w:semiHidden="0" w:uiPriority="65" w:unhideWhenUsed="0"/>
-    <w:lsdException w:name="Medium List 2 Accent 3" w:semiHidden="0" w:uiPriority="66" w:unhideWhenUsed="0"/>
-    <w:lsdException w:name="Medium Grid 1 Accent 3" w:semiHidden="0" w:uiPriority="67" w:unhideWhenUsed="0"/>
-    <w:lsdException w:name="Medium Grid 2 Accent 3" w:semiHidden="0" w:uiPriority="68" w:unhideWhenUsed="0"/>
-    <w:lsdException w:name="Medium Grid 3 Accent 3" w:semiHidden="0" w:uiPriority="69" w:unhideWhenUsed="0"/>
-    <w:lsdException w:name="Dark List Accent 3" w:semiHidden="0" w:uiPriority="70" w:unhideWhenUsed="0"/>
-    <w:lsdException w:name="Colorful Shading Accent 3" w:semiHidden="0" w:uiPriority="71" w:unhideWhenUsed="0"/>
-    <w:lsdException w:name="Colorful List Accent 3" w:semiHidden="0" w:uiPriority="72" w:unhideWhenUsed="0"/>
-    <w:lsdException w:name="Colorful Grid Accent 3" w:semiHidden="0" w:uiPriority="73" w:unhideWhenUsed="0"/>
-    <w:lsdException w:name="Light Shading Accent 4" w:semiHidden="0" w:uiPriority="60" w:unhideWhenUsed="0"/>
-    <w:lsdException w:name="Light List Accent 4" w:semiHidden="0" w:uiPriority="61" w:unhideWhenUsed="0"/>
-    <w:lsdException w:name="Light Grid Accent 4" w:semiHidden="0" w:uiPriority="62" w:unhideWhenUsed="0"/>
-    <w:lsdException w:name="Medium Shading 1 Accent 4" w:semiHidden="0" w:uiPriority="63" w:unhideWhenUsed="0"/>
-    <w:lsdException w:name="Medium Shading 2 Accent 4" w:semiHidden="0" w:uiPriority="64" w:unhideWhenUsed="0"/>
-    <w:lsdException w:name="Medium List 1 Accent 4" w:semiHidden="0" w:uiPriority="65" w:unhideWhenUsed="0"/>
-    <w:lsdException w:name="Medium List 2 Accent 4" w:semiHidden="0" w:uiPriority="66" w:unhideWhenUsed="0"/>
-    <w:lsdException w:name="Medium Grid 1 Accent 4" w:semiHidden="0" w:uiPriority="67" w:unhideWhenUsed="0"/>
-    <w:lsdException w:name="Medium Grid 2 Accent 4" w:semiHidden="0" w:uiPriority="68" w:unhideWhenUsed="0"/>
-    <w:lsdException w:name="Medium Grid 3 Accent 4" w:semiHidden="0" w:uiPriority="69" w:unhideWhenUsed="0"/>
-    <w:lsdException w:name="Dark List Accent 4" w:semiHidden="0" w:uiPriority="70" w:unhideWhenUsed="0"/>
-    <w:lsdException w:name="Colorful Shading Accent 4" w:semiHidden="0" w:uiPriority="71" w:unhideWhenUsed="0"/>
-    <w:lsdException w:name="Colorful List Accent 4" w:semiHidden="0" w:uiPriority="72" w:unhideWhenUsed="0"/>
-    <w:lsdException w:name="Colorful Grid Accent 4" w:semiHidden="0" w:uiPriority="73" w:unhideWhenUsed="0"/>
-    <w:lsdException w:name="Light Shading Accent 5" w:semiHidden="0" w:uiPriority="60" w:unhideWhenUsed="0"/>
-    <w:lsdException w:name="Light List Accent 5" w:semiHidden="0" w:uiPriority="61" w:unhideWhenUsed="0"/>
-    <w:lsdException w:name="Light Grid Accent 5" w:semiHidden="0" w:uiPriority="62" w:unhideWhenUsed="0"/>
-    <w:lsdException w:name="Medium Shading 1 Accent 5" w:semiHidden="0" w:uiPriority="63" w:unhideWhenUsed="0"/>
-    <w:lsdException w:name="Medium Shading 2 Accent 5" w:semiHidden="0" w:uiPriority="64" w:unhideWhenUsed="0"/>
-    <w:lsdException w:name="Medium List 1 Accent 5" w:semiHidden="0" w:uiPriority="65" w:unhideWhenUsed="0"/>
-    <w:lsdException w:name="Medium List 2 Accent 5" w:semiHidden="0" w:uiPriority="66" w:unhideWhenUsed="0"/>
-    <w:lsdException w:name="Medium Grid 1 Accent 5" w:semiHidden="0" w:uiPriority="67" w:unhideWhenUsed="0"/>
-    <w:lsdException w:name="Medium Grid 2 Accent 5" w:semiHidden="0" w:uiPriority="68" w:unhideWhenUsed="0"/>
-    <w:lsdException w:name="Medium Grid 3 Accent 5" w:semiHidden="0" w:uiPriority="69" w:unhideWhenUsed="0"/>
-    <w:lsdException w:name="Dark List Accent 5" w:semiHidden="0" w:uiPriority="70" w:unhideWhenUsed="0"/>
-    <w:lsdException w:name="Colorful Shading Accent 5" w:semiHidden="0" w:uiPriority="71" w:unhideWhenUsed="0"/>
-    <w:lsdException w:name="Colorful List Accent 5" w:semiHidden="0" w:uiPriority="72" w:unhideWhenUsed="0"/>
-    <w:lsdException w:name="Colorful Grid Accent 5" w:semiHidden="0" w:uiPriority="73" w:unhideWhenUsed="0"/>
-    <w:lsdException w:name="Light Shading Accent 6" w:semiHidden="0" w:uiPriority="60" w:unhideWhenUsed="0"/>
-    <w:lsdException w:name="Light List Accent 6" w:semiHidden="0" w:uiPriority="61" w:unhideWhenUsed="0"/>
-    <w:lsdException w:name="Light Grid Accent 6" w:semiHidden="0" w:uiPriority="62" w:unhideWhenUsed="0"/>
-    <w:lsdException w:name="Medium Shading 1 Accent 6" w:semiHidden="0" w:uiPriority="63" w:unhideWhenUsed="0"/>
-    <w:lsdException w:name="Medium Shading 2 Accent 6" w:semiHidden="0" w:uiPriority="64" w:unhideWhenUsed="0"/>
-    <w:lsdException w:name="Medium List 1 Accent 6" w:semiHidden="0" w:uiPriority="65" w:unhideWhenUsed="0"/>
-    <w:lsdException w:name="Medium List 2 Accent 6" w:semiHidden="0" w:uiPriority="66" w:unhideWhenUsed="0"/>
-    <w:lsdException w:name="Medium Grid 1 Accent 6" w:semiHidden="0" w:uiPriority="67" w:unhideWhenUsed="0"/>
-    <w:lsdException w:name="Medium Grid 2 Accent 6" w:semiHidden="0" w:uiPriority="68" w:unhideWhenUsed="0"/>
-    <w:lsdException w:name="Medium Grid 3 Accent 6" w:semiHidden="0" w:uiPriority="69" w:unhideWhenUsed="0"/>
-    <w:lsdException w:name="Dark List Accent 6" w:semiHidden="0" w:uiPriority="70" w:unhideWhenUsed="0"/>
-    <w:lsdException w:name="Colorful Shading Accent 6" w:semiHidden="0" w:uiPriority="71" w:unhideWhenUsed="0"/>
-    <w:lsdException w:name="Colorful List Accent 6" w:semiHidden="0" w:uiPriority="72" w:unhideWhenUsed="0"/>
-    <w:lsdException w:name="Colorful Grid Accent 6" w:semiHidden="0" w:uiPriority="73" w:unhideWhenUsed="0"/>
-    <w:lsdException w:name="Subtle Emphasis" w:semiHidden="0" w:uiPriority="19" w:unhideWhenUsed="0" w:qFormat="1"/>
-    <w:lsdException w:name="Intense Emphasis" w:semiHidden="0" w:uiPriority="21" w:unhideWhenUsed="0" w:qFormat="1"/>
-    <w:lsdException w:name="Subtle Reference" w:semiHidden="0" w:uiPriority="31" w:unhideWhenUsed="0" w:qFormat="1"/>
-    <w:lsdException w:name="Intense Reference" w:semiHidden="0" w:uiPriority="32" w:unhideWhenUsed="0" w:qFormat="1"/>
-    <w:lsdException w:name="Book Title" w:semiHidden="0" w:uiPriority="33" w:unhideWhenUsed="0" w:qFormat="1"/>
-    <w:lsdException w:name="Bibliography" w:uiPriority="37"/>
-    <w:lsdException w:name="TOC Heading" w:uiPriority="39" w:qFormat="1"/>
+  <w:latentStyles w:defLockedState="0" w:defUIPriority="99" w:defSemiHidden="0" w:defUnhideWhenUsed="0" w:defQFormat="0" w:count="371">
+    <w:lsdException w:name="Normal" w:uiPriority="0" w:qFormat="1"/>
+    <w:lsdException w:name="heading 1" w:uiPriority="9" w:qFormat="1"/>
+    <w:lsdException w:name="heading 2" w:semiHidden="1" w:uiPriority="9" w:unhideWhenUsed="1" w:qFormat="1"/>
+    <w:lsdException w:name="heading 3" w:semiHidden="1" w:uiPriority="9" w:unhideWhenUsed="1" w:qFormat="1"/>
+    <w:lsdException w:name="heading 4" w:semiHidden="1" w:uiPriority="9" w:unhideWhenUsed="1" w:qFormat="1"/>
+    <w:lsdException w:name="heading 5" w:semiHidden="1" w:uiPriority="9" w:unhideWhenUsed="1" w:qFormat="1"/>
+    <w:lsdException w:name="heading 6" w:semiHidden="1" w:uiPriority="9" w:unhideWhenUsed="1" w:qFormat="1"/>
+    <w:lsdException w:name="heading 7" w:semiHidden="1" w:uiPriority="9" w:unhideWhenUsed="1" w:qFormat="1"/>
+    <w:lsdException w:name="heading 8" w:semiHidden="1" w:uiPriority="9" w:unhideWhenUsed="1" w:qFormat="1"/>
+    <w:lsdException w:name="heading 9" w:semiHidden="1" w:uiPriority="9" w:unhideWhenUsed="1" w:qFormat="1"/>
+    <w:lsdException w:name="index 1" w:semiHidden="1" w:unhideWhenUsed="1"/>
+    <w:lsdException w:name="index 2" w:semiHidden="1" w:unhideWhenUsed="1"/>
+    <w:lsdException w:name="index 3" w:semiHidden="1" w:unhideWhenUsed="1"/>
+    <w:lsdException w:name="index 4" w:semiHidden="1" w:unhideWhenUsed="1"/>
+    <w:lsdException w:name="index 5" w:semiHidden="1" w:unhideWhenUsed="1"/>
+    <w:lsdException w:name="index 6" w:semiHidden="1" w:unhideWhenUsed="1"/>
+    <w:lsdException w:name="index 7" w:semiHidden="1" w:unhideWhenUsed="1"/>
+    <w:lsdException w:name="index 8" w:semiHidden="1" w:unhideWhenUsed="1"/>
+    <w:lsdException w:name="index 9" w:semiHidden="1" w:unhideWhenUsed="1"/>
+    <w:lsdException w:name="toc 1" w:semiHidden="1" w:uiPriority="39" w:unhideWhenUsed="1"/>
+    <w:lsdException w:name="toc 2" w:semiHidden="1" w:uiPriority="39" w:unhideWhenUsed="1"/>
+    <w:lsdException w:name="toc 3" w:semiHidden="1" w:uiPriority="39" w:unhideWhenUsed="1"/>
+    <w:lsdException w:name="toc 4" w:semiHidden="1" w:uiPriority="39" w:unhideWhenUsed="1"/>
+    <w:lsdException w:name="toc 5" w:semiHidden="1" w:uiPriority="39" w:unhideWhenUsed="1"/>
+    <w:lsdException w:name="toc 6" w:semiHidden="1" w:uiPriority="39" w:unhideWhenUsed="1"/>
+    <w:lsdException w:name="toc 7" w:semiHidden="1" w:uiPriority="39" w:unhideWhenUsed="1"/>
+    <w:lsdException w:name="toc 8" w:semiHidden="1" w:uiPriority="39" w:unhideWhenUsed="1"/>
+    <w:lsdException w:name="toc 9" w:semiHidden="1" w:uiPriority="39" w:unhideWhenUsed="1"/>
+    <w:lsdException w:name="Normal Indent" w:semiHidden="1" w:unhideWhenUsed="1"/>
+    <w:lsdException w:name="footnote text" w:semiHidden="1" w:unhideWhenUsed="1"/>
+    <w:lsdException w:name="annotation text" w:semiHidden="1" w:unhideWhenUsed="1"/>
+    <w:lsdException w:name="header" w:semiHidden="1" w:unhideWhenUsed="1"/>
+    <w:lsdException w:name="footer" w:semiHidden="1" w:unhideWhenUsed="1"/>
+    <w:lsdException w:name="index heading" w:semiHidden="1" w:unhideWhenUsed="1"/>
+    <w:lsdException w:name="caption" w:semiHidden="1" w:uiPriority="35" w:unhideWhenUsed="1" w:qFormat="1"/>
+    <w:lsdException w:name="table of figures" w:semiHidden="1" w:unhideWhenUsed="1"/>
+    <w:lsdException w:name="envelope address" w:semiHidden="1" w:unhideWhenUsed="1"/>
+    <w:lsdException w:name="envelope return" w:semiHidden="1" w:unhideWhenUsed="1"/>
+    <w:lsdException w:name="footnote reference" w:semiHidden="1" w:unhideWhenUsed="1"/>
+    <w:lsdException w:name="annotation reference" w:semiHidden="1" w:unhideWhenUsed="1"/>
+    <w:lsdException w:name="line number" w:semiHidden="1" w:unhideWhenUsed="1"/>
+    <w:lsdException w:name="page number" w:semiHidden="1" w:unhideWhenUsed="1"/>
+    <w:lsdException w:name="endnote reference" w:semiHidden="1" w:unhideWhenUsed="1"/>
+    <w:lsdException w:name="endnote text" w:semiHidden="1" w:unhideWhenUsed="1"/>
+    <w:lsdException w:name="table of authorities" w:semiHidden="1" w:unhideWhenUsed="1"/>
+    <w:lsdException w:name="macro" w:semiHidden="1" w:unhideWhenUsed="1"/>
+    <w:lsdException w:name="toa heading" w:semiHidden="1" w:unhideWhenUsed="1"/>
+    <w:lsdException w:name="List" w:semiHidden="1" w:unhideWhenUsed="1"/>
+    <w:lsdException w:name="List Bullet" w:semiHidden="1" w:unhideWhenUsed="1"/>
+    <w:lsdException w:name="List Number" w:semiHidden="1" w:unhideWhenUsed="1"/>
+    <w:lsdException w:name="List 2" w:semiHidden="1" w:unhideWhenUsed="1"/>
+    <w:lsdException w:name="List 3" w:semiHidden="1" w:unhideWhenUsed="1"/>
+    <w:lsdException w:name="List 4" w:semiHidden="1" w:unhideWhenUsed="1"/>
+    <w:lsdException w:name="List 5" w:semiHidden="1" w:unhideWhenUsed="1"/>
+    <w:lsdException w:name="List Bullet 2" w:semiHidden="1" w:unhideWhenUsed="1"/>
+    <w:lsdException w:name="List Bullet 3" w:semiHidden="1" w:unhideWhenUsed="1"/>
+    <w:lsdException w:name="List Bullet 4" w:semiHidden="1" w:unhideWhenUsed="1"/>
+    <w:lsdException w:name="List Bullet 5" w:semiHidden="1" w:unhideWhenUsed="1"/>
+    <w:lsdException w:name="List Number 2" w:semiHidden="1" w:unhideWhenUsed="1"/>
+    <w:lsdException w:name="List Number 3" w:semiHidden="1" w:unhideWhenUsed="1"/>
+    <w:lsdException w:name="List Number 4" w:semiHidden="1" w:unhideWhenUsed="1"/>
+    <w:lsdException w:name="List Number 5" w:semiHidden="1" w:unhideWhenUsed="1"/>
+    <w:lsdException w:name="Title" w:uiPriority="10" w:qFormat="1"/>
+    <w:lsdException w:name="Closing" w:semiHidden="1" w:unhideWhenUsed="1"/>
+    <w:lsdException w:name="Signature" w:semiHidden="1" w:unhideWhenUsed="1"/>
+    <w:lsdException w:name="Default Paragraph Font" w:semiHidden="1" w:uiPriority="1" w:unhideWhenUsed="1"/>
+    <w:lsdException w:name="Body Text" w:semiHidden="1" w:unhideWhenUsed="1"/>
+    <w:lsdException w:name="Body Text Indent" w:semiHidden="1" w:unhideWhenUsed="1"/>
+    <w:lsdException w:name="List Continue" w:semiHidden="1" w:unhideWhenUsed="1"/>
+    <w:lsdException w:name="List Continue 2" w:semiHidden="1" w:unhideWhenUsed="1"/>
+    <w:lsdException w:name="List Continue 3" w:semiHidden="1" w:unhideWhenUsed="1"/>
+    <w:lsdException w:name="List Continue 4" w:semiHidden="1" w:unhideWhenUsed="1"/>
+    <w:lsdException w:name="List Continue 5" w:semiHidden="1" w:unhideWhenUsed="1"/>
+    <w:lsdException w:name="Message Header" w:semiHidden="1" w:unhideWhenUsed="1"/>
+    <w:lsdException w:name="Subtitle" w:uiPriority="11" w:qFormat="1"/>
+    <w:lsdException w:name="Salutation" w:semiHidden="1" w:unhideWhenUsed="1"/>
+    <w:lsdException w:name="Date" w:semiHidden="1" w:unhideWhenUsed="1"/>
+    <w:lsdException w:name="Body Text First Indent" w:semiHidden="1" w:unhideWhenUsed="1"/>
+    <w:lsdException w:name="Body Text First Indent 2" w:semiHidden="1" w:unhideWhenUsed="1"/>
+    <w:lsdException w:name="Note Heading" w:semiHidden="1" w:unhideWhenUsed="1"/>
+    <w:lsdException w:name="Body Text 2" w:semiHidden="1" w:unhideWhenUsed="1"/>
+    <w:lsdException w:name="Body Text 3" w:semiHidden="1" w:unhideWhenUsed="1"/>
+    <w:lsdException w:name="Body Text Indent 2" w:semiHidden="1" w:unhideWhenUsed="1"/>
+    <w:lsdException w:name="Body Text Indent 3" w:semiHidden="1" w:unhideWhenUsed="1"/>
+    <w:lsdException w:name="Block Text" w:semiHidden="1" w:unhideWhenUsed="1"/>
+    <w:lsdException w:name="Hyperlink" w:semiHidden="1" w:unhideWhenUsed="1"/>
+    <w:lsdException w:name="FollowedHyperlink" w:semiHidden="1" w:unhideWhenUsed="1"/>
+    <w:lsdException w:name="Strong" w:uiPriority="22" w:qFormat="1"/>
+    <w:lsdException w:name="Emphasis" w:uiPriority="20" w:qFormat="1"/>
+    <w:lsdException w:name="Document Map" w:semiHidden="1" w:unhideWhenUsed="1"/>
+    <w:lsdException w:name="Plain Text" w:semiHidden="1" w:unhideWhenUsed="1"/>
+    <w:lsdException w:name="E-mail Signature" w:semiHidden="1" w:unhideWhenUsed="1"/>
+    <w:lsdException w:name="HTML Top of Form" w:semiHidden="1" w:unhideWhenUsed="1"/>
+    <w:lsdException w:name="HTML Bottom of Form" w:semiHidden="1" w:unhideWhenUsed="1"/>
+    <w:lsdException w:name="Normal (Web)" w:semiHidden="1" w:unhideWhenUsed="1"/>
+    <w:lsdException w:name="HTML Acronym" w:semiHidden="1" w:unhideWhenUsed="1"/>
+    <w:lsdException w:name="HTML Address" w:semiHidden="1" w:unhideWhenUsed="1"/>
+    <w:lsdException w:name="HTML Cite" w:semiHidden="1" w:unhideWhenUsed="1"/>
+    <w:lsdException w:name="HTML Code" w:semiHidden="1" w:unhideWhenUsed="1"/>
+    <w:lsdException w:name="HTML Definition" w:semiHidden="1" w:unhideWhenUsed="1"/>
+    <w:lsdException w:name="HTML Keyboard" w:semiHidden="1" w:unhideWhenUsed="1"/>
+    <w:lsdException w:name="HTML Preformatted" w:semiHidden="1" w:unhideWhenUsed="1"/>
+    <w:lsdException w:name="HTML Sample" w:semiHidden="1" w:unhideWhenUsed="1"/>
+    <w:lsdException w:name="HTML Typewriter" w:semiHidden="1" w:unhideWhenUsed="1"/>
+    <w:lsdException w:name="HTML Variable" w:semiHidden="1" w:unhideWhenUsed="1"/>
+    <w:lsdException w:name="Normal Table" w:semiHidden="1" w:unhideWhenUsed="1"/>
+    <w:lsdException w:name="annotation subject" w:semiHidden="1" w:unhideWhenUsed="1"/>
+    <w:lsdException w:name="No List" w:semiHidden="1" w:unhideWhenUsed="1"/>
+    <w:lsdException w:name="Outline List 1" w:semiHidden="1" w:unhideWhenUsed="1"/>
+    <w:lsdException w:name="Outline List 2" w:semiHidden="1" w:unhideWhenUsed="1"/>
+    <w:lsdException w:name="Outline List 3" w:semiHidden="1" w:unhideWhenUsed="1"/>
+    <w:lsdException w:name="Table Simple 1" w:semiHidden="1" w:unhideWhenUsed="1"/>
+    <w:lsdException w:name="Table Simple 2" w:semiHidden="1" w:unhideWhenUsed="1"/>
+    <w:lsdException w:name="Table Simple 3" w:semiHidden="1" w:unhideWhenUsed="1"/>
+    <w:lsdException w:name="Table Classic 1" w:semiHidden="1" w:unhideWhenUsed="1"/>
+    <w:lsdException w:name="Table Classic 2" w:semiHidden="1" w:unhideWhenUsed="1"/>
+    <w:lsdException w:name="Table Classic 3" w:semiHidden="1" w:unhideWhenUsed="1"/>
+    <w:lsdException w:name="Table Classic 4" w:semiHidden="1" w:unhideWhenUsed="1"/>
+    <w:lsdException w:name="Table Colorful 1" w:semiHidden="1" w:unhideWhenUsed="1"/>
+    <w:lsdException w:name="Table Colorful 2" w:semiHidden="1" w:unhideWhenUsed="1"/>
+    <w:lsdException w:name="Table Colorful 3" w:semiHidden="1" w:unhideWhenUsed="1"/>
+    <w:lsdException w:name="Table Columns 1" w:semiHidden="1" w:unhideWhenUsed="1"/>
+    <w:lsdException w:name="Table Columns 2" w:semiHidden="1" w:unhideWhenUsed="1"/>
+    <w:lsdException w:name="Table Columns 3" w:semiHidden="1" w:unhideWhenUsed="1"/>
+    <w:lsdException w:name="Table Columns 4" w:semiHidden="1" w:unhideWhenUsed="1"/>
+    <w:lsdException w:name="Table Columns 5" w:semiHidden="1" w:unhideWhenUsed="1"/>
+    <w:lsdException w:name="Table Grid 1" w:semiHidden="1" w:unhideWhenUsed="1"/>
+    <w:lsdException w:name="Table Grid 2" w:semiHidden="1" w:unhideWhenUsed="1"/>
+    <w:lsdException w:name="Table Grid 3" w:semiHidden="1" w:unhideWhenUsed="1"/>
+    <w:lsdException w:name="Table Grid 4" w:semiHidden="1" w:unhideWhenUsed="1"/>
+    <w:lsdException w:name="Table Grid 5" w:semiHidden="1" w:unhideWhenUsed="1"/>
+    <w:lsdException w:name="Table Grid 6" w:semiHidden="1" w:unhideWhenUsed="1"/>
+    <w:lsdException w:name="Table Grid 7" w:semiHidden="1" w:unhideWhenUsed="1"/>
+    <w:lsdException w:name="Table Grid 8" w:semiHidden="1" w:unhideWhenUsed="1"/>
+    <w:lsdException w:name="Table List 1" w:semiHidden="1" w:unhideWhenUsed="1"/>
+    <w:lsdException w:name="Table List 2" w:semiHidden="1" w:unhideWhenUsed="1"/>
+    <w:lsdException w:name="Table List 3" w:semiHidden="1" w:unhideWhenUsed="1"/>
+    <w:lsdException w:name="Table List 4" w:semiHidden="1" w:unhideWhenUsed="1"/>
+    <w:lsdException w:name="Table List 5" w:semiHidden="1" w:unhideWhenUsed="1"/>
+    <w:lsdException w:name="Table List 6" w:semiHidden="1" w:unhideWhenUsed="1"/>
+    <w:lsdException w:name="Table List 7" w:semiHidden="1" w:unhideWhenUsed="1"/>
+    <w:lsdException w:name="Table List 8" w:semiHidden="1" w:unhideWhenUsed="1"/>
+    <w:lsdException w:name="Table 3D effects 1" w:semiHidden="1" w:unhideWhenUsed="1"/>
+    <w:lsdException w:name="Table 3D effects 2" w:semiHidden="1" w:unhideWhenUsed="1"/>
+    <w:lsdException w:name="Table 3D effects 3" w:semiHidden="1" w:unhideWhenUsed="1"/>
+    <w:lsdException w:name="Table Contemporary" w:semiHidden="1" w:unhideWhenUsed="1"/>
+    <w:lsdException w:name="Table Elegant" w:semiHidden="1" w:unhideWhenUsed="1"/>
+    <w:lsdException w:name="Table Professional" w:semiHidden="1" w:unhideWhenUsed="1"/>
+    <w:lsdException w:name="Table Subtle 1" w:semiHidden="1" w:unhideWhenUsed="1"/>
+    <w:lsdException w:name="Table Subtle 2" w:semiHidden="1" w:unhideWhenUsed="1"/>
+    <w:lsdException w:name="Table Web 1" w:semiHidden="1" w:unhideWhenUsed="1"/>
+    <w:lsdException w:name="Table Web 2" w:semiHidden="1" w:unhideWhenUsed="1"/>
+    <w:lsdException w:name="Table Web 3" w:semiHidden="1" w:unhideWhenUsed="1"/>
+    <w:lsdException w:name="Balloon Text" w:semiHidden="1" w:unhideWhenUsed="1"/>
+    <w:lsdException w:name="Table Grid" w:uiPriority="59"/>
+    <w:lsdException w:name="Table Theme" w:semiHidden="1" w:unhideWhenUsed="1"/>
+    <w:lsdException w:name="Placeholder Text" w:semiHidden="1"/>
+    <w:lsdException w:name="No Spacing" w:uiPriority="1" w:qFormat="1"/>
+    <w:lsdException w:name="Light Shading" w:uiPriority="60"/>
+    <w:lsdException w:name="Light List" w:uiPriority="61"/>
+    <w:lsdException w:name="Light Grid" w:uiPriority="62"/>
+    <w:lsdException w:name="Medium Shading 1" w:uiPriority="63"/>
+    <w:lsdException w:name="Medium Shading 2" w:uiPriority="64"/>
+    <w:lsdException w:name="Medium List 1" w:uiPriority="65"/>
+    <w:lsdException w:name="Medium List 2" w:uiPriority="66"/>
+    <w:lsdException w:name="Medium Grid 1" w:uiPriority="67"/>
+    <w:lsdException w:name="Medium Grid 2" w:uiPriority="68"/>
+    <w:lsdException w:name="Medium Grid 3" w:uiPriority="69"/>
+    <w:lsdException w:name="Dark List" w:uiPriority="70"/>
+    <w:lsdException w:name="Colorful Shading" w:uiPriority="71"/>
+    <w:lsdException w:name="Colorful List" w:uiPriority="72"/>
+    <w:lsdException w:name="Colorful Grid" w:uiPriority="73"/>
+    <w:lsdException w:name="Light Shading Accent 1" w:uiPriority="60"/>
+    <w:lsdException w:name="Light List Accent 1" w:uiPriority="61"/>
+    <w:lsdException w:name="Light Grid Accent 1" w:uiPriority="62"/>
+    <w:lsdException w:name="Medium Shading 1 Accent 1" w:uiPriority="63"/>
+    <w:lsdException w:name="Medium Shading 2 Accent 1" w:uiPriority="64"/>
+    <w:lsdException w:name="Medium List 1 Accent 1" w:uiPriority="65"/>
+    <w:lsdException w:name="Revision" w:semiHidden="1"/>
+    <w:lsdException w:name="List Paragraph" w:uiPriority="34" w:qFormat="1"/>
+    <w:lsdException w:name="Quote" w:uiPriority="29" w:qFormat="1"/>
+    <w:lsdException w:name="Intense Quote" w:uiPriority="30" w:qFormat="1"/>
+    <w:lsdException w:name="Medium List 2 Accent 1" w:uiPriority="66"/>
+    <w:lsdException w:name="Medium Grid 1 Accent 1" w:uiPriority="67"/>
+    <w:lsdException w:name="Medium Grid 2 Accent 1" w:uiPriority="68"/>
+    <w:lsdException w:name="Medium Grid 3 Accent 1" w:uiPriority="69"/>
+    <w:lsdException w:name="Dark List Accent 1" w:uiPriority="70"/>
+    <w:lsdException w:name="Colorful Shading Accent 1" w:uiPriority="71"/>
+    <w:lsdException w:name="Colorful List Accent 1" w:uiPriority="72"/>
+    <w:lsdException w:name="Colorful Grid Accent 1" w:uiPriority="73"/>
+    <w:lsdException w:name="Light Shading Accent 2" w:uiPriority="60"/>
+    <w:lsdException w:name="Light List Accent 2" w:uiPriority="61"/>
+    <w:lsdException w:name="Light Grid Accent 2" w:uiPriority="62"/>
+    <w:lsdException w:name="Medium Shading 1 Accent 2" w:uiPriority="63"/>
+    <w:lsdException w:name="Medium Shading 2 Accent 2" w:uiPriority="64"/>
+    <w:lsdException w:name="Medium List 1 Accent 2" w:uiPriority="65"/>
+    <w:lsdException w:name="Medium List 2 Accent 2" w:uiPriority="66"/>
+    <w:lsdException w:name="Medium Grid 1 Accent 2" w:uiPriority="67"/>
+    <w:lsdException w:name="Medium Grid 2 Accent 2" w:uiPriority="68"/>
+    <w:lsdException w:name="Medium Grid 3 Accent 2" w:uiPriority="69"/>
+    <w:lsdException w:name="Dark List Accent 2" w:uiPriority="70"/>
+    <w:lsdException w:name="Colorful Shading Accent 2" w:uiPriority="71"/>
+    <w:lsdException w:name="Colorful List Accent 2" w:uiPriority="72"/>
+    <w:lsdException w:name="Colorful Grid Accent 2" w:uiPriority="73"/>
+    <w:lsdException w:name="Light Shading Accent 3" w:uiPriority="60"/>
+    <w:lsdException w:name="Light List Accent 3" w:uiPriority="61"/>
+    <w:lsdException w:name="Light Grid Accent 3" w:uiPriority="62"/>
+    <w:lsdException w:name="Medium Shading 1 Accent 3" w:uiPriority="63"/>
+    <w:lsdException w:name="Medium Shading 2 Accent 3" w:uiPriority="64"/>
+    <w:lsdException w:name="Medium List 1 Accent 3" w:uiPriority="65"/>
+    <w:lsdException w:name="Medium List 2 Accent 3" w:uiPriority="66"/>
+    <w:lsdException w:name="Medium Grid 1 Accent 3" w:uiPriority="67"/>
+    <w:lsdException w:name="Medium Grid 2 Accent 3" w:uiPriority="68"/>
+    <w:lsdException w:name="Medium Grid 3 Accent 3" w:uiPriority="69"/>
+    <w:lsdException w:name="Dark List Accent 3" w:uiPriority="70"/>
+    <w:lsdException w:name="Colorful Shading Accent 3" w:uiPriority="71"/>
+    <w:lsdException w:name="Colorful List Accent 3" w:uiPriority="72"/>
+    <w:lsdException w:name="Colorful Grid Accent 3" w:uiPriority="73"/>
+    <w:lsdException w:name="Light Shading Accent 4" w:uiPriority="60"/>
+    <w:lsdException w:name="Light List Accent 4" w:uiPriority="61"/>
+    <w:lsdException w:name="Light Grid Accent 4" w:uiPriority="62"/>
+    <w:lsdException w:name="Medium Shading 1 Accent 4" w:uiPriority="63"/>
+    <w:lsdException w:name="Medium Shading 2 Accent 4" w:uiPriority="64"/>
+    <w:lsdException w:name="Medium List 1 Accent 4" w:uiPriority="65"/>
+    <w:lsdException w:name="Medium List 2 Accent 4" w:uiPriority="66"/>
+    <w:lsdException w:name="Medium Grid 1 Accent 4" w:uiPriority="67"/>
+    <w:lsdException w:name="Medium Grid 2 Accent 4" w:uiPriority="68"/>
+    <w:lsdException w:name="Medium Grid 3 Accent 4" w:uiPriority="69"/>
+    <w:lsdException w:name="Dark List Accent 4" w:uiPriority="70"/>
+    <w:lsdException w:name="Colorful Shading Accent 4" w:uiPriority="71"/>
+    <w:lsdException w:name="Colorful List Accent 4" w:uiPriority="72"/>
+    <w:lsdException w:name="Colorful Grid Accent 4" w:uiPriority="73"/>
+    <w:lsdException w:name="Light Shading Accent 5" w:uiPriority="60"/>
+    <w:lsdException w:name="Light List Accent 5" w:uiPriority="61"/>
+    <w:lsdException w:name="Light Grid Accent 5" w:uiPriority="62"/>
+    <w:lsdException w:name="Medium Shading 1 Accent 5" w:uiPriority="63"/>
+    <w:lsdException w:name="Medium Shading 2 Accent 5" w:uiPriority="64"/>
+    <w:lsdException w:name="Medium List 1 Accent 5" w:uiPriority="65"/>
+    <w:lsdException w:name="Medium List 2 Accent 5" w:uiPriority="66"/>
+    <w:lsdException w:name="Medium Grid 1 Accent 5" w:uiPriority="67"/>
+    <w:lsdException w:name="Medium Grid 2 Accent 5" w:uiPriority="68"/>
+    <w:lsdException w:name="Medium Grid 3 Accent 5" w:uiPriority="69"/>
+    <w:lsdException w:name="Dark List Accent 5" w:uiPriority="70"/>
+    <w:lsdException w:name="Colorful Shading Accent 5" w:uiPriority="71"/>
+    <w:lsdException w:name="Colorful List Accent 5" w:uiPriority="72"/>
+    <w:lsdException w:name="Colorful Grid Accent 5" w:uiPriority="73"/>
+    <w:lsdException w:name="Light Shading Accent 6" w:uiPriority="60"/>
+    <w:lsdException w:name="Light List Accent 6" w:uiPriority="61"/>
+    <w:lsdException w:name="Light Grid Accent 6" w:uiPriority="62"/>
+    <w:lsdException w:name="Medium Shading 1 Accent 6" w:uiPriority="63"/>
+    <w:lsdException w:name="Medium Shading 2 Accent 6" w:uiPriority="64"/>
+    <w:lsdException w:name="Medium List 1 Accent 6" w:uiPriority="65"/>
+    <w:lsdException w:name="Medium List 2 Accent 6" w:uiPriority="66"/>
+    <w:lsdException w:name="Medium Grid 1 Accent 6" w:uiPriority="67"/>
+    <w:lsdException w:name="Medium Grid 2 Accent 6" w:uiPriority="68"/>
+    <w:lsdException w:name="Medium Grid 3 Accent 6" w:uiPriority="69"/>
+    <w:lsdException w:name="Dark List Accent 6" w:uiPriority="70"/>
+    <w:lsdException w:name="Colorful Shading Accent 6" w:uiPriority="71"/>
+    <w:lsdException w:name="Colorful List Accent 6" w:uiPriority="72"/>
+    <w:lsdException w:name="Colorful Grid Accent 6" w:uiPriority="73"/>
+    <w:lsdException w:name="Subtle Emphasis" w:uiPriority="19" w:qFormat="1"/>
+    <w:lsdException w:name="Intense Emphasis" w:uiPriority="21" w:qFormat="1"/>
+    <w:lsdException w:name="Subtle Reference" w:uiPriority="31" w:qFormat="1"/>
+    <w:lsdException w:name="Intense Reference" w:uiPriority="32" w:qFormat="1"/>
+    <w:lsdException w:name="Book Title" w:uiPriority="33" w:qFormat="1"/>
+    <w:lsdException w:name="Bibliography" w:semiHidden="1" w:uiPriority="37" w:unhideWhenUsed="1"/>
+    <w:lsdException w:name="TOC Heading" w:semiHidden="1" w:uiPriority="39" w:unhideWhenUsed="1" w:qFormat="1"/>
+    <w:lsdException w:name="Plain Table 1" w:uiPriority="41"/>
+    <w:lsdException w:name="Plain Table 2" w:uiPriority="42"/>
+    <w:lsdException w:name="Plain Table 3" w:uiPriority="43"/>
+    <w:lsdException w:name="Plain Table 4" w:uiPriority="44"/>
+    <w:lsdException w:name="Plain Table 5" w:uiPriority="45"/>
+    <w:lsdException w:name="Grid Table Light" w:uiPriority="40"/>
+    <w:lsdException w:name="Grid Table 1 Light" w:uiPriority="46"/>
+    <w:lsdException w:name="Grid Table 2" w:uiPriority="47"/>
+    <w:lsdException w:name="Grid Table 3" w:uiPriority="48"/>
+    <w:lsdException w:name="Grid Table 4" w:uiPriority="49"/>
+    <w:lsdException w:name="Grid Table 5 Dark" w:uiPriority="50"/>
+    <w:lsdException w:name="Grid Table 6 Colorful" w:uiPriority="51"/>
+    <w:lsdException w:name="Grid Table 7 Colorful" w:uiPriority="52"/>
+    <w:lsdException w:name="Grid Table 1 Light Accent 1" w:uiPriority="46"/>
+    <w:lsdException w:name="Grid Table 2 Accent 1" w:uiPriority="47"/>
+    <w:lsdException w:name="Grid Table 3 Accent 1" w:uiPriority="48"/>
+    <w:lsdException w:name="Grid Table 4 Accent 1" w:uiPriority="49"/>
+    <w:lsdException w:name="Grid Table 5 Dark Accent 1" w:uiPriority="50"/>
+    <w:lsdException w:name="Grid Table 6 Colorful Accent 1" w:uiPriority="51"/>
+    <w:lsdException w:name="Grid Table 7 Colorful Accent 1" w:uiPriority="52"/>
+    <w:lsdException w:name="Grid Table 1 Light Accent 2" w:uiPriority="46"/>
+    <w:lsdException w:name="Grid Table 2 Accent 2" w:uiPriority="47"/>
+    <w:lsdException w:name="Grid Table 3 Accent 2" w:uiPriority="48"/>
+    <w:lsdException w:name="Grid Table 4 Accent 2" w:uiPriority="49"/>
+    <w:lsdException w:name="Grid Table 5 Dark Accent 2" w:uiPriority="50"/>
+    <w:lsdException w:name="Grid Table 6 Colorful Accent 2" w:uiPriority="51"/>
+    <w:lsdException w:name="Grid Table 7 Colorful Accent 2" w:uiPriority="52"/>
+    <w:lsdException w:name="Grid Table 1 Light Accent 3" w:uiPriority="46"/>
+    <w:lsdException w:name="Grid Table 2 Accent 3" w:uiPriority="47"/>
+    <w:lsdException w:name="Grid Table 3 Accent 3" w:uiPriority="48"/>
+    <w:lsdException w:name="Grid Table 4 Accent 3" w:uiPriority="49"/>
+    <w:lsdException w:name="Grid Table 5 Dark Accent 3" w:uiPriority="50"/>
+    <w:lsdException w:name="Grid Table 6 Colorful Accent 3" w:uiPriority="51"/>
+    <w:lsdException w:name="Grid Table 7 Colorful Accent 3" w:uiPriority="52"/>
+    <w:lsdException w:name="Grid Table 1 Light Accent 4" w:uiPriority="46"/>
+    <w:lsdException w:name="Grid Table 2 Accent 4" w:uiPriority="47"/>
+    <w:lsdException w:name="Grid Table 3 Accent 4" w:uiPriority="48"/>
+    <w:lsdException w:name="Grid Table 4 Accent 4" w:uiPriority="49"/>
+    <w:lsdException w:name="Grid Table 5 Dark Accent 4" w:uiPriority="50"/>
+    <w:lsdException w:name="Grid Table 6 Colorful Accent 4" w:uiPriority="51"/>
+    <w:lsdException w:name="Grid Table 7 Colorful Accent 4" w:uiPriority="52"/>
+    <w:lsdException w:name="Grid Table 1 Light Accent 5" w:uiPriority="46"/>
+    <w:lsdException w:name="Grid Table 2 Accent 5" w:uiPriority="47"/>
+    <w:lsdException w:name="Grid Table 3 Accent 5" w:uiPriority="48"/>
+    <w:lsdException w:name="Grid Table 4 Accent 5" w:uiPriority="49"/>
+    <w:lsdException w:name="Grid Table 5 Dark Accent 5" w:uiPriority="50"/>
+    <w:lsdException w:name="Grid Table 6 Colorful Accent 5" w:uiPriority="51"/>
+    <w:lsdException w:name="Grid Table 7 Colorful Accent 5" w:uiPriority="52"/>
+    <w:lsdException w:name="Grid Table 1 Light Accent 6" w:uiPriority="46"/>
+    <w:lsdException w:name="Grid Table 2 Accent 6" w:uiPriority="47"/>
+    <w:lsdException w:name="Grid Table 3 Accent 6" w:uiPriority="48"/>
+    <w:lsdException w:name="Grid Table 4 Accent 6" w:uiPriority="49"/>
+    <w:lsdException w:name="Grid Table 5 Dark Accent 6" w:uiPriority="50"/>
+    <w:lsdException w:name="Grid Table 6 Colorful Accent 6" w:uiPriority="51"/>
+    <w:lsdException w:name="Grid Table 7 Colorful Accent 6" w:uiPriority="52"/>
+    <w:lsdException w:name="List Table 1 Light" w:uiPriority="46"/>
+    <w:lsdException w:name="List Table 2" w:uiPriority="47"/>
+    <w:lsdException w:name="List Table 3" w:uiPriority="48"/>
+    <w:lsdException w:name="List Table 4" w:uiPriority="49"/>
+    <w:lsdException w:name="List Table 5 Dark" w:uiPriority="50"/>
+    <w:lsdException w:name="List Table 6 Colorful" w:uiPriority="51"/>
+    <w:lsdException w:name="List Table 7 Colorful" w:uiPriority="52"/>
+    <w:lsdException w:name="List Table 1 Light Accent 1" w:uiPriority="46"/>
+    <w:lsdException w:name="List Table 2 Accent 1" w:uiPriority="47"/>
+    <w:lsdException w:name="List Table 3 Accent 1" w:uiPriority="48"/>
+    <w:lsdException w:name="List Table 4 Accent 1" w:uiPriority="49"/>
+    <w:lsdException w:name="List Table 5 Dark Accent 1" w:uiPriority="50"/>
+    <w:lsdException w:name="List Table 6 Colorful Accent 1" w:uiPriority="51"/>
+    <w:lsdException w:name="List Table 7 Colorful Accent 1" w:uiPriority="52"/>
+    <w:lsdException w:name="List Table 1 Light Accent 2" w:uiPriority="46"/>
+    <w:lsdException w:name="List Table 2 Accent 2" w:uiPriority="47"/>
+    <w:lsdException w:name="List Table 3 Accent 2" w:uiPriority="48"/>
+    <w:lsdException w:name="List Table 4 Accent 2" w:uiPriority="49"/>
+    <w:lsdException w:name="List Table 5 Dark Accent 2" w:uiPriority="50"/>
+    <w:lsdException w:name="List Table 6 Colorful Accent 2" w:uiPriority="51"/>
+    <w:lsdException w:name="List Table 7 Colorful Accent 2" w:uiPriority="52"/>
+    <w:lsdException w:name="List Table 1 Light Accent 3" w:uiPriority="46"/>
+    <w:lsdException w:name="List Table 2 Accent 3" w:uiPriority="47"/>
+    <w:lsdException w:name="List Table 3 Accent 3" w:uiPriority="48"/>
+    <w:lsdException w:name="List Table 4 Accent 3" w:uiPriority="49"/>
+    <w:lsdException w:name="List Table 5 Dark Accent 3" w:uiPriority="50"/>
+    <w:lsdException w:name="List Table 6 Colorful Accent 3" w:uiPriority="51"/>
+    <w:lsdException w:name="List Table 7 Colorful Accent 3" w:uiPriority="52"/>
+    <w:lsdException w:name="List Table 1 Light Accent 4" w:uiPriority="46"/>
+    <w:lsdException w:name="List Table 2 Accent 4" w:uiPriority="47"/>
+    <w:lsdException w:name="List Table 3 Accent 4" w:uiPriority="48"/>
+    <w:lsdException w:name="List Table 4 Accent 4" w:uiPriority="49"/>
+    <w:lsdException w:name="List Table 5 Dark Accent 4" w:uiPriority="50"/>
+    <w:lsdException w:name="List Table 6 Colorful Accent 4" w:uiPriority="51"/>
+    <w:lsdException w:name="List Table 7 Colorful Accent 4" w:uiPriority="52"/>
+    <w:lsdException w:name="List Table 1 Light Accent 5" w:uiPriority="46"/>
+    <w:lsdException w:name="List Table 2 Accent 5" w:uiPriority="47"/>
+    <w:lsdException w:name="List Table 3 Accent 5" w:uiPriority="48"/>
+    <w:lsdException w:name="List Table 4 Accent 5" w:uiPriority="49"/>
+    <w:lsdException w:name="List Table 5 Dark Accent 5" w:uiPriority="50"/>
+    <w:lsdException w:name="List Table 6 Colorful Accent 5" w:uiPriority="51"/>
+    <w:lsdException w:name="List Table 7 Colorful Accent 5" w:uiPriority="52"/>
+    <w:lsdException w:name="List Table 1 Light Accent 6" w:uiPriority="46"/>
+    <w:lsdException w:name="List Table 2 Accent 6" w:uiPriority="47"/>
+    <w:lsdException w:name="List Table 3 Accent 6" w:uiPriority="48"/>
+    <w:lsdException w:name="List Table 4 Accent 6" w:uiPriority="49"/>
+    <w:lsdException w:name="List Table 5 Dark Accent 6" w:uiPriority="50"/>
+    <w:lsdException w:name="List Table 6 Colorful Accent 6" w:uiPriority="51"/>
+    <w:lsdException w:name="List Table 7 Colorful Accent 6" w:uiPriority="52"/>
   </w:latentStyles>
   <w:style w:type="paragraph" w:default="1" w:styleId="Normal">
     <w:name w:val="Normal"/>
@@ -2030,4 +2652,23 @@
   <a:objectDefaults/>
   <a:extraClrSchemeLst/>
 </a:theme>
+</file>
+
+<file path=customXml/item1.xml><?xml version="1.0" encoding="utf-8"?>
+<CoverPageProperties xmlns="http://schemas.microsoft.com/office/2006/coverPageProps">
+  <PublishDate/>
+  <Abstract>Jasmine Brewer, Samuel Elliott, Matthew Gross, Aniq Shahid, &amp; Li-yin Young</Abstract>
+  <CompanyAddress/>
+  <CompanyPhone/>
+  <CompanyFax/>
+  <CompanyEmail/>
+</CoverPageProperties>
+</file>
+
+<file path=customXml/itemProps1.xml><?xml version="1.0" encoding="utf-8"?>
+<ds:datastoreItem xmlns:ds="http://schemas.openxmlformats.org/officeDocument/2006/customXml" ds:itemID="{55AF091B-3C7A-41E3-B477-F2FDAA23CFDA}">
+  <ds:schemaRefs>
+    <ds:schemaRef ds:uri="http://schemas.microsoft.com/office/2006/coverPageProps"/>
+  </ds:schemaRefs>
+</ds:datastoreItem>
 </file>
</xml_diff>

<commit_message>
added analysis paragraph for dev cycle
</commit_message>
<xml_diff>
--- a/Project_Proposal.docx
+++ b/Project_Proposal.docx
@@ -273,7 +273,7 @@
               </mc:Choice>
               <mc:Fallback>
                 <w:pict>
-                  <v:group w14:anchorId="00542BE3" id="Group 149" o:spid="_x0000_s1026" style="position:absolute;margin-left:0;margin-top:0;width:8in;height:95.7pt;z-index:251659776;mso-width-percent:941;mso-height-percent:121;mso-top-percent:23;mso-position-horizontal:center;mso-position-horizontal-relative:page;mso-position-vertical-relative:page;mso-width-percent:941;mso-height-percent:121;mso-top-percent:23" coordorigin="" coordsize="73152,12161" o:gfxdata="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">
+                  <v:group w14:anchorId="3C573A44" id="Group 149" o:spid="_x0000_s1026" style="position:absolute;margin-left:0;margin-top:0;width:8in;height:95.7pt;z-index:251659776;mso-width-percent:941;mso-height-percent:121;mso-top-percent:23;mso-position-horizontal:center;mso-position-horizontal-relative:page;mso-position-vertical-relative:page;mso-width-percent:941;mso-height-percent:121;mso-top-percent:23" coordorigin="" coordsize="73152,12161" o:gfxdata="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">
                     <v:shape id="Rectangle 51" o:spid="_x0000_s1027" style="position:absolute;width:73152;height:11303;visibility:visible;mso-wrap-style:square;v-text-anchor:middle" coordsize="7312660,1129665" o:gfxdata="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" path="m,l7312660,r,1129665l3619500,733425,,1091565,,xe" fillcolor="#4f81bd [3204]" stroked="f" strokeweight="2pt">
                       <v:path arrowok="t" o:connecttype="custom" o:connectlocs="0,0;7315200,0;7315200,1130373;3620757,733885;0,1092249;0,0" o:connectangles="0,0,0,0,0,0"/>
                     </v:shape>
@@ -409,47 +409,7 @@
                                         <w:sz w:val="24"/>
                                         <w:szCs w:val="28"/>
                                       </w:rPr>
-                                      <w:t xml:space="preserve"> Brewer, Samuel Elliott, Matthew Gross, </w:t>
-                                    </w:r>
-                                    <w:proofErr w:type="spellStart"/>
-                                    <w:r>
-                                      <w:rPr>
-                                        <w:rFonts w:ascii="Times New Roman" w:hAnsi="Times New Roman" w:cs="Times New Roman"/>
-                                        <w:color w:val="595959" w:themeColor="text1" w:themeTint="A6"/>
-                                        <w:sz w:val="24"/>
-                                        <w:szCs w:val="28"/>
-                                      </w:rPr>
-                                      <w:t>Aniq</w:t>
-                                    </w:r>
-                                    <w:proofErr w:type="spellEnd"/>
-                                    <w:r>
-                                      <w:rPr>
-                                        <w:rFonts w:ascii="Times New Roman" w:hAnsi="Times New Roman" w:cs="Times New Roman"/>
-                                        <w:color w:val="595959" w:themeColor="text1" w:themeTint="A6"/>
-                                        <w:sz w:val="24"/>
-                                        <w:szCs w:val="28"/>
-                                      </w:rPr>
-                                      <w:t xml:space="preserve"> </w:t>
-                                    </w:r>
-                                    <w:proofErr w:type="spellStart"/>
-                                    <w:r>
-                                      <w:rPr>
-                                        <w:rFonts w:ascii="Times New Roman" w:hAnsi="Times New Roman" w:cs="Times New Roman"/>
-                                        <w:color w:val="595959" w:themeColor="text1" w:themeTint="A6"/>
-                                        <w:sz w:val="24"/>
-                                        <w:szCs w:val="28"/>
-                                      </w:rPr>
-                                      <w:t>Shahid</w:t>
-                                    </w:r>
-                                    <w:proofErr w:type="spellEnd"/>
-                                    <w:r>
-                                      <w:rPr>
-                                        <w:rFonts w:ascii="Times New Roman" w:hAnsi="Times New Roman" w:cs="Times New Roman"/>
-                                        <w:color w:val="595959" w:themeColor="text1" w:themeTint="A6"/>
-                                        <w:sz w:val="24"/>
-                                        <w:szCs w:val="28"/>
-                                      </w:rPr>
-                                      <w:t>, &amp; Li-yin Young</w:t>
+                                      <w:t xml:space="preserve"> Brewer, Samuel Elliott, Matthew Gross, Aniq Shahid, &amp; Li-yin Young</w:t>
                                     </w:r>
                                   </w:p>
                                 </w:sdtContent>
@@ -543,47 +503,7 @@
                                   <w:sz w:val="24"/>
                                   <w:szCs w:val="28"/>
                                 </w:rPr>
-                                <w:t xml:space="preserve"> Brewer, Samuel Elliott, Matthew Gross, </w:t>
-                              </w:r>
-                              <w:proofErr w:type="spellStart"/>
-                              <w:r>
-                                <w:rPr>
-                                  <w:rFonts w:ascii="Times New Roman" w:hAnsi="Times New Roman" w:cs="Times New Roman"/>
-                                  <w:color w:val="595959" w:themeColor="text1" w:themeTint="A6"/>
-                                  <w:sz w:val="24"/>
-                                  <w:szCs w:val="28"/>
-                                </w:rPr>
-                                <w:t>Aniq</w:t>
-                              </w:r>
-                              <w:proofErr w:type="spellEnd"/>
-                              <w:r>
-                                <w:rPr>
-                                  <w:rFonts w:ascii="Times New Roman" w:hAnsi="Times New Roman" w:cs="Times New Roman"/>
-                                  <w:color w:val="595959" w:themeColor="text1" w:themeTint="A6"/>
-                                  <w:sz w:val="24"/>
-                                  <w:szCs w:val="28"/>
-                                </w:rPr>
-                                <w:t xml:space="preserve"> </w:t>
-                              </w:r>
-                              <w:proofErr w:type="spellStart"/>
-                              <w:r>
-                                <w:rPr>
-                                  <w:rFonts w:ascii="Times New Roman" w:hAnsi="Times New Roman" w:cs="Times New Roman"/>
-                                  <w:color w:val="595959" w:themeColor="text1" w:themeTint="A6"/>
-                                  <w:sz w:val="24"/>
-                                  <w:szCs w:val="28"/>
-                                </w:rPr>
-                                <w:t>Shahid</w:t>
-                              </w:r>
-                              <w:proofErr w:type="spellEnd"/>
-                              <w:r>
-                                <w:rPr>
-                                  <w:rFonts w:ascii="Times New Roman" w:hAnsi="Times New Roman" w:cs="Times New Roman"/>
-                                  <w:color w:val="595959" w:themeColor="text1" w:themeTint="A6"/>
-                                  <w:sz w:val="24"/>
-                                  <w:szCs w:val="28"/>
-                                </w:rPr>
-                                <w:t>, &amp; Li-yin Young</w:t>
+                                <w:t xml:space="preserve"> Brewer, Samuel Elliott, Matthew Gross, Aniq Shahid, &amp; Li-yin Young</w:t>
                               </w:r>
                             </w:p>
                           </w:sdtContent>
@@ -738,25 +658,7 @@
                                         <w:sz w:val="36"/>
                                         <w:szCs w:val="36"/>
                                       </w:rPr>
-                                      <w:t xml:space="preserve">, </w:t>
-                                    </w:r>
-                                    <w:proofErr w:type="gramStart"/>
-                                    <w:r>
-                                      <w:rPr>
-                                        <w:color w:val="404040" w:themeColor="text1" w:themeTint="BF"/>
-                                        <w:sz w:val="36"/>
-                                        <w:szCs w:val="36"/>
-                                      </w:rPr>
-                                      <w:t>Fall</w:t>
-                                    </w:r>
-                                    <w:proofErr w:type="gramEnd"/>
-                                    <w:r>
-                                      <w:rPr>
-                                        <w:color w:val="404040" w:themeColor="text1" w:themeTint="BF"/>
-                                        <w:sz w:val="36"/>
-                                        <w:szCs w:val="36"/>
-                                      </w:rPr>
-                                      <w:t xml:space="preserve"> 2014</w:t>
+                                      <w:t>, Fall 2014</w:t>
                                     </w:r>
                                   </w:p>
                                 </w:sdtContent>
@@ -865,25 +767,7 @@
                                   <w:sz w:val="36"/>
                                   <w:szCs w:val="36"/>
                                 </w:rPr>
-                                <w:t xml:space="preserve">, </w:t>
-                              </w:r>
-                              <w:proofErr w:type="gramStart"/>
-                              <w:r>
-                                <w:rPr>
-                                  <w:color w:val="404040" w:themeColor="text1" w:themeTint="BF"/>
-                                  <w:sz w:val="36"/>
-                                  <w:szCs w:val="36"/>
-                                </w:rPr>
-                                <w:t>Fall</w:t>
-                              </w:r>
-                              <w:proofErr w:type="gramEnd"/>
-                              <w:r>
-                                <w:rPr>
-                                  <w:color w:val="404040" w:themeColor="text1" w:themeTint="BF"/>
-                                  <w:sz w:val="36"/>
-                                  <w:szCs w:val="36"/>
-                                </w:rPr>
-                                <w:t xml:space="preserve"> 2014</w:t>
+                                <w:t>, Fall 2014</w:t>
                               </w:r>
                             </w:p>
                           </w:sdtContent>
@@ -917,8 +801,6 @@
       </w:sdtContent>
     </w:sdt>
     <w:p>
-      <w:bookmarkStart w:id="0" w:name="_GoBack"/>
-      <w:bookmarkEnd w:id="0"/>
       <w:r>
         <w:rPr>
           <w:b/>
@@ -1080,13 +962,8 @@
         <w:t xml:space="preserve"> </w:t>
       </w:r>
       <w:r>
-        <w:t xml:space="preserve">We will </w:t>
-      </w:r>
-      <w:proofErr w:type="spellStart"/>
-      <w:r>
-        <w:t>vectorize</w:t>
-      </w:r>
-      <w:proofErr w:type="spellEnd"/>
+        <w:t>We will vectorize</w:t>
+      </w:r>
       <w:r>
         <w:t xml:space="preserve"> computations and adopt blocking wherever</w:t>
       </w:r>
@@ -1112,14 +989,12 @@
         </w:numPr>
         <w:spacing w:before="240"/>
       </w:pPr>
-      <w:proofErr w:type="spellStart"/>
       <w:r>
         <w:rPr>
           <w:b/>
         </w:rPr>
         <w:t>OpenMP</w:t>
       </w:r>
-      <w:proofErr w:type="spellEnd"/>
       <w:r>
         <w:rPr>
           <w:b/>
@@ -1139,13 +1014,8 @@
         <w:t>independent sections of the single-core optimized code</w:t>
       </w:r>
       <w:r>
-        <w:t xml:space="preserve"> using </w:t>
-      </w:r>
-      <w:proofErr w:type="spellStart"/>
-      <w:r>
-        <w:t>OpenMP</w:t>
-      </w:r>
-      <w:proofErr w:type="spellEnd"/>
+        <w:t xml:space="preserve"> using OpenMP</w:t>
+      </w:r>
       <w:r>
         <w:t>.</w:t>
       </w:r>
@@ -1195,13 +1065,8 @@
       <w:r>
         <w:t xml:space="preserve">running </w:t>
       </w:r>
-      <w:proofErr w:type="spellStart"/>
-      <w:r>
-        <w:t>OpenMP</w:t>
-      </w:r>
-      <w:proofErr w:type="spellEnd"/>
-      <w:r>
-        <w:t>-</w:t>
+      <w:r>
+        <w:t>OpenMP-</w:t>
       </w:r>
       <w:r>
         <w:t xml:space="preserve">implemented </w:t>
@@ -1415,19 +1280,43 @@
         <w:t>detailed profiling at the beginning of the project and after each of the above proposed implementations. Profiling will include MFLOPS, time taken per function and total execution time, and will be done</w:t>
       </w:r>
       <w:r>
-        <w:t xml:space="preserve"> using </w:t>
-      </w:r>
-      <w:proofErr w:type="spellStart"/>
-      <w:r>
-        <w:t>PerfS</w:t>
-      </w:r>
-      <w:r>
-        <w:t>uite</w:t>
-      </w:r>
-      <w:proofErr w:type="spellEnd"/>
-      <w:r>
-        <w:t xml:space="preserve"> and Tau</w:t>
-      </w:r>
+        <w:t xml:space="preserve"> using PerfS</w:t>
+      </w:r>
+      <w:r>
+        <w:t>uite and Tau</w:t>
+      </w:r>
+      <w:r>
+        <w:t>.</w:t>
+      </w:r>
+    </w:p>
+    <w:p>
+      <w:pPr>
+        <w:spacing w:before="240"/>
+      </w:pPr>
+      <w:r>
+        <w:tab/>
+        <w:t xml:space="preserve">As mentioned, we will take a modular approach to improving the performance of existing code. </w:t>
+      </w:r>
+      <w:r>
+        <w:t xml:space="preserve">We will begin by optimizing data structures and basic iteration techniques. </w:t>
+      </w:r>
+      <w:r>
+        <w:t xml:space="preserve">This will be followed with an iteration that focuses on single core optimization using OpenMP. Another tier will then involve MPI implementation </w:t>
+      </w:r>
+      <w:r>
+        <w:t>in order to spread threading to multiple cores/nodes.</w:t>
+      </w:r>
+      <w:r>
+        <w:t xml:space="preserve"> Each iteration will be compared to the original code performance so as to evaluate exactly how effective our changes are and provide us with insight as to what could still be improved.</w:t>
+      </w:r>
+      <w:r>
+        <w:t xml:space="preserve"> By adopting this incremental development methodology, we aim to be able to correct mistakes and gain foresight into future changes in order to maximize both efficiency and code </w:t>
+      </w:r>
+      <w:r>
+        <w:t>development</w:t>
+      </w:r>
+      <w:bookmarkStart w:id="0" w:name="_GoBack"/>
+      <w:bookmarkEnd w:id="0"/>
       <w:r>
         <w:t>.</w:t>
       </w:r>

</xml_diff>

<commit_message>
Some changes Aniq and I made over skype
</commit_message>
<xml_diff>
--- a/Project_Proposal.docx
+++ b/Project_Proposal.docx
@@ -1,6 +1,6 @@
 
 <file path=word/document.xml><?xml version="1.0" encoding="utf-8"?>
-<w:document xmlns:wpc="http://schemas.microsoft.com/office/word/2010/wordprocessingCanvas" xmlns:mc="http://schemas.openxmlformats.org/markup-compatibility/2006" xmlns:o="urn:schemas-microsoft-com:office:office" xmlns:r="http://schemas.openxmlformats.org/officeDocument/2006/relationships" xmlns:m="http://schemas.openxmlformats.org/officeDocument/2006/math" xmlns:v="urn:schemas-microsoft-com:vml" xmlns:wp14="http://schemas.microsoft.com/office/word/2010/wordprocessingDrawing" xmlns:wp="http://schemas.openxmlformats.org/drawingml/2006/wordprocessingDrawing" xmlns:w10="urn:schemas-microsoft-com:office:word" xmlns:w="http://schemas.openxmlformats.org/wordprocessingml/2006/main" xmlns:w14="http://schemas.microsoft.com/office/word/2010/wordml" xmlns:w15="http://schemas.microsoft.com/office/word/2012/wordml" xmlns:wpg="http://schemas.microsoft.com/office/word/2010/wordprocessingGroup" xmlns:wpi="http://schemas.microsoft.com/office/word/2010/wordprocessingInk" xmlns:wne="http://schemas.microsoft.com/office/word/2006/wordml" xmlns:wps="http://schemas.microsoft.com/office/word/2010/wordprocessingShape" mc:Ignorable="w14 w15 wp14">
+<w:document xmlns:wpc="http://schemas.microsoft.com/office/word/2010/wordprocessingCanvas" xmlns:mc="http://schemas.openxmlformats.org/markup-compatibility/2006" xmlns:o="urn:schemas-microsoft-com:office:office" xmlns:r="http://schemas.openxmlformats.org/officeDocument/2006/relationships" xmlns:m="http://schemas.openxmlformats.org/officeDocument/2006/math" xmlns:v="urn:schemas-microsoft-com:vml" xmlns:wp14="http://schemas.microsoft.com/office/word/2010/wordprocessingDrawing" xmlns:wp="http://schemas.openxmlformats.org/drawingml/2006/wordprocessingDrawing" xmlns:w10="urn:schemas-microsoft-com:office:word" xmlns:w="http://schemas.openxmlformats.org/wordprocessingml/2006/main" xmlns:w14="http://schemas.microsoft.com/office/word/2010/wordml" xmlns:wpg="http://schemas.microsoft.com/office/word/2010/wordprocessingGroup" xmlns:wpi="http://schemas.microsoft.com/office/word/2010/wordprocessingInk" xmlns:wne="http://schemas.microsoft.com/office/word/2006/wordml" xmlns:wps="http://schemas.microsoft.com/office/word/2010/wordprocessingShape" mc:Ignorable="w14 wp14">
   <w:body>
     <w:sdt>
       <w:sdtPr>
@@ -227,7 +227,7 @@
                                 <a:avLst/>
                               </a:prstGeom>
                               <a:blipFill>
-                                <a:blip r:embed="rId6"/>
+                                <a:blip r:embed="rId7"/>
                                 <a:stretch>
                                   <a:fillRect r="-7574"/>
                                 </a:stretch>
@@ -271,14 +271,14 @@
                   </wp:anchor>
                 </w:drawing>
               </mc:Choice>
-              <mc:Fallback>
+              <mc:Fallback xmlns:w15="http://schemas.microsoft.com/office/word/2012/wordml">
                 <w:pict>
                   <v:group w14:anchorId="3C573A44" id="Group 149" o:spid="_x0000_s1026" style="position:absolute;margin-left:0;margin-top:0;width:8in;height:95.7pt;z-index:251659776;mso-width-percent:941;mso-height-percent:121;mso-top-percent:23;mso-position-horizontal:center;mso-position-horizontal-relative:page;mso-position-vertical-relative:page;mso-width-percent:941;mso-height-percent:121;mso-top-percent:23" coordorigin="" coordsize="73152,12161" o:gfxdata="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">
                     <v:shape id="Rectangle 51" o:spid="_x0000_s1027" style="position:absolute;width:73152;height:11303;visibility:visible;mso-wrap-style:square;v-text-anchor:middle" coordsize="7312660,1129665" o:gfxdata="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" path="m,l7312660,r,1129665l3619500,733425,,1091565,,xe" fillcolor="#4f81bd [3204]" stroked="f" strokeweight="2pt">
                       <v:path arrowok="t" o:connecttype="custom" o:connectlocs="0,0;7315200,0;7315200,1130373;3620757,733885;0,1092249;0,0" o:connectangles="0,0,0,0,0,0"/>
                     </v:shape>
                     <v:rect id="Rectangle 151" o:spid="_x0000_s1028" style="position:absolute;width:73152;height:12161;visibility:visible;mso-wrap-style:square;v-text-anchor:middle" o:gfxdata="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" stroked="f" strokeweight="2pt">
-                      <v:fill r:id="rId7" o:title="" recolor="t" rotate="t" type="frame"/>
+                      <v:fill r:id="rId8" o:title="" recolor="t" rotate="t" type="frame"/>
                     </v:rect>
                     <w10:wrap anchorx="page" anchory="page"/>
                   </v:group>
@@ -382,6 +382,7 @@
                                   <w:dataBinding w:prefixMappings="xmlns:ns0='http://schemas.microsoft.com/office/2006/coverPageProps' " w:xpath="/ns0:CoverPageProperties[1]/ns0:Abstract[1]" w:storeItemID="{55AF091B-3C7A-41E3-B477-F2FDAA23CFDA}"/>
                                   <w:text w:multiLine="1"/>
                                 </w:sdtPr>
+                                <w:sdtEndPr/>
                                 <w:sdtContent>
                                   <w:p>
                                     <w:pPr>
@@ -400,16 +401,7 @@
                                         <w:sz w:val="24"/>
                                         <w:szCs w:val="28"/>
                                       </w:rPr>
-                                      <w:t>Jasmine</w:t>
-                                    </w:r>
-                                    <w:r>
-                                      <w:rPr>
-                                        <w:rFonts w:ascii="Times New Roman" w:hAnsi="Times New Roman" w:cs="Times New Roman"/>
-                                        <w:color w:val="595959" w:themeColor="text1" w:themeTint="A6"/>
-                                        <w:sz w:val="24"/>
-                                        <w:szCs w:val="28"/>
-                                      </w:rPr>
-                                      <w:t xml:space="preserve"> Brewer, Samuel Elliott, Matthew Gross, Aniq Shahid, &amp; Li-yin Young</w:t>
+                                      <w:t>Jasmine Brewer, Samuel Elliott, Matthew Gross, Aniq Shahid, &amp; Li-yin Young</w:t>
                                     </w:r>
                                   </w:p>
                                 </w:sdtContent>
@@ -434,7 +426,7 @@
                   </wp:anchor>
                 </w:drawing>
               </mc:Choice>
-              <mc:Fallback>
+              <mc:Fallback xmlns:w15="http://schemas.microsoft.com/office/word/2012/wordml">
                 <w:pict>
                   <v:shapetype id="_x0000_t202" coordsize="21600,21600" o:spt="202" path="m,l,21600r21600,l21600,xe">
                     <v:stroke joinstyle="miter"/>
@@ -633,6 +625,7 @@
                                   <w:dataBinding w:prefixMappings="xmlns:ns0='http://purl.org/dc/elements/1.1/' xmlns:ns1='http://schemas.openxmlformats.org/package/2006/metadata/core-properties' " w:xpath="/ns1:coreProperties[1]/ns0:subject[1]" w:storeItemID="{6C3C8BC8-F283-45AE-878A-BAB7291924A1}"/>
                                   <w:text/>
                                 </w:sdtPr>
+                                <w:sdtEndPr/>
                                 <w:sdtContent>
                                   <w:p>
                                     <w:pPr>
@@ -683,7 +676,7 @@
                   </wp:anchor>
                 </w:drawing>
               </mc:Choice>
-              <mc:Fallback>
+              <mc:Fallback xmlns:w15="http://schemas.microsoft.com/office/word/2012/wordml">
                 <w:pict>
                   <v:shape id="Text Box 154" o:spid="_x0000_s1027" type="#_x0000_t202" style="position:absolute;margin-left:0;margin-top:0;width:8in;height:286.5pt;z-index:251655680;visibility:visible;mso-wrap-style:square;mso-width-percent:941;mso-height-percent:363;mso-top-percent:300;mso-wrap-distance-left:9pt;mso-wrap-distance-top:0;mso-wrap-distance-right:9pt;mso-wrap-distance-bottom:0;mso-position-horizontal:center;mso-position-horizontal-relative:page;mso-position-vertical-relative:page;mso-width-percent:941;mso-height-percent:363;mso-top-percent:300;mso-width-relative:page;mso-height-relative:page;v-text-anchor:bottom" o:gfxdata="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" filled="f" stroked="f" strokeweight=".5pt">
                     <v:textbox inset="126pt,0,54pt,0">
@@ -1081,9 +1074,6 @@
         <w:t xml:space="preserve"> intercommunication</w:t>
       </w:r>
       <w:r>
-        <w:t xml:space="preserve"> on distributed-memory architectures</w:t>
-      </w:r>
-      <w:r>
         <w:t>.</w:t>
       </w:r>
     </w:p>
@@ -1126,7 +1116,76 @@
         <w:spacing w:before="240"/>
       </w:pPr>
       <w:r>
-        <w:t>We implement these techniques and methods with the goal of producing an output code which can solve scientific problems that the input code could not. With this in mind, we intend to demonstrate our achievement by producing the following:</w:t>
+        <w:t>Put a statement here of what input data it takes and what output data is produced.</w:t>
+      </w:r>
+    </w:p>
+    <w:p>
+      <w:pPr>
+        <w:spacing w:before="240"/>
+        <w:rPr>
+          <w:b/>
+        </w:rPr>
+      </w:pPr>
+      <w:r>
+        <w:rPr>
+          <w:b/>
+        </w:rPr>
+        <w:t xml:space="preserve">Simple explanation of </w:t>
+      </w:r>
+      <w:r>
+        <w:rPr>
+          <w:b/>
+        </w:rPr>
+        <w:t xml:space="preserve">the problem you want to solve, </w:t>
+      </w:r>
+      <w:r>
+        <w:rPr>
+          <w:b/>
+        </w:rPr>
+        <w:t>what techniques and methods you plan to implement. W</w:t>
+      </w:r>
+      <w:r>
+        <w:rPr>
+          <w:b/>
+        </w:rPr>
+        <w:t xml:space="preserve">hat input data you plan to use </w:t>
+      </w:r>
+      <w:r>
+        <w:rPr>
+          <w:b/>
+        </w:rPr>
+        <w:t>and what kind of output data you intend to produce.</w:t>
+      </w:r>
+    </w:p>
+    <w:p>
+      <w:pPr>
+        <w:spacing w:before="240"/>
+        <w:rPr>
+          <w:b/>
+        </w:rPr>
+      </w:pPr>
+      <w:r>
+        <w:rPr>
+          <w:b/>
+        </w:rPr>
+        <w:t>Analysis</w:t>
+      </w:r>
+    </w:p>
+    <w:p>
+      <w:pPr>
+        <w:spacing w:before="240"/>
+      </w:pPr>
+      <w:r>
+        <w:t>We implement these techniques and methods with the goal of producing an output code which can solve scientific problems</w:t>
+      </w:r>
+      <w:r>
+        <w:t xml:space="preserve"> that the input code could not. We plan to do</w:t>
+      </w:r>
+      <w:r>
+        <w:t xml:space="preserve"> benchmarking as well as detailed profiling at the beginning of the project and after each of the above proposed implementations. </w:t>
+      </w:r>
+      <w:r>
+        <w:t>With this in mind, we intend to demonstrate our achievement by producing the following:</w:t>
       </w:r>
     </w:p>
     <w:p>
@@ -1147,6 +1206,21 @@
       <w:r>
         <w:t xml:space="preserve"> indicating the performance enhancement due to solving each significant sub-problem</w:t>
       </w:r>
+      <w:r>
+        <w:t>.</w:t>
+      </w:r>
+      <w:r>
+        <w:t xml:space="preserve"> </w:t>
+      </w:r>
+      <w:r>
+        <w:t>Performance improvement will be gauged by running the code on INTEL Phi</w:t>
+      </w:r>
+      <w:r>
+        <w:t xml:space="preserve">. Profiling </w:t>
+      </w:r>
+      <w:r>
+        <w:t>will be done using PerfSuite and Tau.</w:t>
+      </w:r>
     </w:p>
     <w:p>
       <w:pPr>
@@ -1161,82 +1235,52 @@
         <w:rPr>
           <w:b/>
         </w:rPr>
-        <w:t>In-depth profiling</w:t>
-      </w:r>
-      <w:r>
-        <w:rPr>
-          <w:b/>
-        </w:rPr>
-        <w:t xml:space="preserve"> analyses</w:t>
-      </w:r>
-      <w:r>
-        <w:t xml:space="preserve"> indicating that we understand </w:t>
-      </w:r>
-      <w:r>
-        <w:t>precisely the reasons behind our computational and memory performance.</w:t>
+        <w:lastRenderedPageBreak/>
+        <w:t>Scientific Results.</w:t>
+      </w:r>
+      <w:r>
+        <w:t xml:space="preserve"> We will finally demonstrate our code’s scalability and scientific capacity by simulating decaying turbulence, a simple-to-implement but computationally-intensive and interesting physical system.</w:t>
       </w:r>
     </w:p>
     <w:p>
       <w:pPr>
-        <w:pStyle w:val="ListParagraph"/>
-        <w:numPr>
-          <w:ilvl w:val="0"/>
-          <w:numId w:val="5"/>
-        </w:numPr>
         <w:spacing w:before="240"/>
       </w:pPr>
       <w:r>
         <w:rPr>
           <w:b/>
         </w:rPr>
-        <w:t>Scientific Results.</w:t>
-      </w:r>
-      <w:r>
-        <w:t xml:space="preserve"> </w:t>
-      </w:r>
-      <w:r>
-        <w:t>(I AM SOLICITING OPINIONS AS TO WHETHER THIS IS A GOAL THAT WE AS A TEAM WOULD LIKE TO ENDORSE OR NOT!)</w:t>
-      </w:r>
-      <w:r>
-        <w:t>We will finally demonstrate our code’s scalability and scientific capacity by simulating decaying turbulence, a simple-to-implement but computationally-intensive and interesting physical system.</w:t>
+        <w:tab/>
       </w:r>
     </w:p>
     <w:p>
       <w:pPr>
         <w:spacing w:before="240"/>
-        <w:rPr>
-          <w:b/>
-        </w:rPr>
-      </w:pPr>
-      <w:r>
-        <w:rPr>
-          <w:b/>
-        </w:rPr>
-        <w:t xml:space="preserve">Simple explanation of </w:t>
-      </w:r>
-      <w:r>
-        <w:rPr>
-          <w:b/>
-        </w:rPr>
-        <w:t xml:space="preserve">the problem you want to solve, </w:t>
-      </w:r>
-      <w:r>
-        <w:rPr>
-          <w:b/>
-        </w:rPr>
-        <w:t>what techniques and methods you plan to implement. W</w:t>
-      </w:r>
-      <w:r>
-        <w:rPr>
-          <w:b/>
-        </w:rPr>
-        <w:t xml:space="preserve">hat input data you plan to use </w:t>
-      </w:r>
-      <w:r>
-        <w:rPr>
-          <w:b/>
-        </w:rPr>
-        <w:t>and what kind of output data you intend to produce.</w:t>
+      </w:pPr>
+      <w:r>
+        <w:tab/>
+        <w:t xml:space="preserve">As mentioned, we will take a modular approach to improving the performance of existing code. </w:t>
+      </w:r>
+      <w:r>
+        <w:t xml:space="preserve">We will begin by optimizing data structures and basic iteration techniques. </w:t>
+      </w:r>
+      <w:r>
+        <w:t xml:space="preserve">This will be followed with an iteration that focuses on single core optimization using OpenMP. Another tier will then involve MPI implementation </w:t>
+      </w:r>
+      <w:r>
+        <w:t>in order to spread threading to multiple cores/nodes.</w:t>
+      </w:r>
+      <w:r>
+        <w:t xml:space="preserve"> Each iteration will be compared to the original code performance so as to evaluate exactly how effective our changes are and provide us with insight as to what could still be improved.</w:t>
+      </w:r>
+      <w:r>
+        <w:t xml:space="preserve"> By adopting this incremental development methodology, we aim to be able to correct mistakes and gain foresight into future changes in order to maximize both efficiency and code </w:t>
+      </w:r>
+      <w:r>
+        <w:t>development</w:t>
+      </w:r>
+      <w:r>
+        <w:t>.</w:t>
       </w:r>
     </w:p>
     <w:p>
@@ -1250,76 +1294,10 @@
         <w:rPr>
           <w:b/>
         </w:rPr>
-        <w:lastRenderedPageBreak/>
-        <w:t>Analysis</w:t>
-      </w:r>
-    </w:p>
-    <w:p>
-      <w:pPr>
-        <w:spacing w:before="240"/>
-      </w:pPr>
-      <w:r>
-        <w:rPr>
-          <w:b/>
-        </w:rPr>
-        <w:tab/>
-      </w:r>
-      <w:r>
-        <w:t xml:space="preserve">Performance improvement will be gauged by </w:t>
-      </w:r>
-      <w:r>
-        <w:t xml:space="preserve">running the code on INTEL Phi, and </w:t>
-      </w:r>
-      <w:r>
-        <w:t xml:space="preserve">doing </w:t>
-      </w:r>
-      <w:r>
-        <w:t xml:space="preserve">benchmarking as well as </w:t>
-      </w:r>
-      <w:r>
-        <w:t>detailed profiling at the beginning of the project and after each of the above proposed implementations. Profiling will include MFLOPS, time taken per function and total execution time, and will be done</w:t>
-      </w:r>
-      <w:r>
-        <w:t xml:space="preserve"> using PerfS</w:t>
-      </w:r>
-      <w:r>
-        <w:t>uite and Tau</w:t>
-      </w:r>
-      <w:r>
-        <w:t>.</w:t>
-      </w:r>
-    </w:p>
-    <w:p>
-      <w:pPr>
-        <w:spacing w:before="240"/>
-      </w:pPr>
-      <w:r>
-        <w:tab/>
-        <w:t xml:space="preserve">As mentioned, we will take a modular approach to improving the performance of existing code. </w:t>
-      </w:r>
-      <w:r>
-        <w:t xml:space="preserve">We will begin by optimizing data structures and basic iteration techniques. </w:t>
-      </w:r>
-      <w:r>
-        <w:t xml:space="preserve">This will be followed with an iteration that focuses on single core optimization using OpenMP. Another tier will then involve MPI implementation </w:t>
-      </w:r>
-      <w:r>
-        <w:t>in order to spread threading to multiple cores/nodes.</w:t>
-      </w:r>
-      <w:r>
-        <w:t xml:space="preserve"> Each iteration will be compared to the original code performance so as to evaluate exactly how effective our changes are and provide us with insight as to what could still be improved.</w:t>
-      </w:r>
-      <w:r>
-        <w:t xml:space="preserve"> By adopting this incremental development methodology, we aim to be able to correct mistakes and gain foresight into future changes in order to maximize both efficiency and code </w:t>
-      </w:r>
-      <w:r>
-        <w:t>development</w:t>
+        <w:t>References</w:t>
       </w:r>
       <w:bookmarkStart w:id="0" w:name="_GoBack"/>
       <w:bookmarkEnd w:id="0"/>
-      <w:r>
-        <w:t>.</w:t>
-      </w:r>
     </w:p>
     <w:sectPr>
       <w:pgSz w:w="12240" w:h="15840"/>
@@ -1334,7 +1312,7 @@
 </file>
 
 <file path=word/numbering.xml><?xml version="1.0" encoding="utf-8"?>
-<w:numbering xmlns:wpc="http://schemas.microsoft.com/office/word/2010/wordprocessingCanvas" xmlns:mc="http://schemas.openxmlformats.org/markup-compatibility/2006" xmlns:o="urn:schemas-microsoft-com:office:office" xmlns:r="http://schemas.openxmlformats.org/officeDocument/2006/relationships" xmlns:m="http://schemas.openxmlformats.org/officeDocument/2006/math" xmlns:v="urn:schemas-microsoft-com:vml" xmlns:wp14="http://schemas.microsoft.com/office/word/2010/wordprocessingDrawing" xmlns:wp="http://schemas.openxmlformats.org/drawingml/2006/wordprocessingDrawing" xmlns:w10="urn:schemas-microsoft-com:office:word" xmlns:w="http://schemas.openxmlformats.org/wordprocessingml/2006/main" xmlns:w14="http://schemas.microsoft.com/office/word/2010/wordml" xmlns:w15="http://schemas.microsoft.com/office/word/2012/wordml" xmlns:wpg="http://schemas.microsoft.com/office/word/2010/wordprocessingGroup" xmlns:wpi="http://schemas.microsoft.com/office/word/2010/wordprocessingInk" xmlns:wne="http://schemas.microsoft.com/office/word/2006/wordml" xmlns:wps="http://schemas.microsoft.com/office/word/2010/wordprocessingShape" mc:Ignorable="w14 w15 wp14">
+<w:numbering xmlns:wpc="http://schemas.microsoft.com/office/word/2010/wordprocessingCanvas" xmlns:mc="http://schemas.openxmlformats.org/markup-compatibility/2006" xmlns:o="urn:schemas-microsoft-com:office:office" xmlns:r="http://schemas.openxmlformats.org/officeDocument/2006/relationships" xmlns:m="http://schemas.openxmlformats.org/officeDocument/2006/math" xmlns:v="urn:schemas-microsoft-com:vml" xmlns:wp14="http://schemas.microsoft.com/office/word/2010/wordprocessingDrawing" xmlns:wp="http://schemas.openxmlformats.org/drawingml/2006/wordprocessingDrawing" xmlns:w10="urn:schemas-microsoft-com:office:word" xmlns:w="http://schemas.openxmlformats.org/wordprocessingml/2006/main" xmlns:w14="http://schemas.microsoft.com/office/word/2010/wordml" xmlns:wpg="http://schemas.microsoft.com/office/word/2010/wordprocessingGroup" xmlns:wpi="http://schemas.microsoft.com/office/word/2010/wordprocessingInk" xmlns:wne="http://schemas.microsoft.com/office/word/2006/wordml" xmlns:wps="http://schemas.microsoft.com/office/word/2010/wordprocessingShape" mc:Ignorable="w14 wp14">
   <w:abstractNum w:abstractNumId="0">
     <w:nsid w:val="0D1E71D0"/>
     <w:multiLevelType w:val="hybridMultilevel"/>
@@ -1801,7 +1779,7 @@
 </file>
 
 <file path=word/styles.xml><?xml version="1.0" encoding="utf-8"?>
-<w:styles xmlns:mc="http://schemas.openxmlformats.org/markup-compatibility/2006" xmlns:r="http://schemas.openxmlformats.org/officeDocument/2006/relationships" xmlns:w="http://schemas.openxmlformats.org/wordprocessingml/2006/main" xmlns:w14="http://schemas.microsoft.com/office/word/2010/wordml" xmlns:w15="http://schemas.microsoft.com/office/word/2012/wordml" mc:Ignorable="w14 w15">
+<w:styles xmlns:mc="http://schemas.openxmlformats.org/markup-compatibility/2006" xmlns:r="http://schemas.openxmlformats.org/officeDocument/2006/relationships" xmlns:w="http://schemas.openxmlformats.org/wordprocessingml/2006/main" xmlns:w14="http://schemas.microsoft.com/office/word/2010/wordml" mc:Ignorable="w14">
   <w:docDefaults>
     <w:rPrDefault>
       <w:rPr>
@@ -1817,378 +1795,144 @@
       </w:pPr>
     </w:pPrDefault>
   </w:docDefaults>
-  <w:latentStyles w:defLockedState="0" w:defUIPriority="99" w:defSemiHidden="0" w:defUnhideWhenUsed="0" w:defQFormat="0" w:count="371">
-    <w:lsdException w:name="Normal" w:uiPriority="0" w:qFormat="1"/>
-    <w:lsdException w:name="heading 1" w:uiPriority="9" w:qFormat="1"/>
-    <w:lsdException w:name="heading 2" w:semiHidden="1" w:uiPriority="9" w:unhideWhenUsed="1" w:qFormat="1"/>
-    <w:lsdException w:name="heading 3" w:semiHidden="1" w:uiPriority="9" w:unhideWhenUsed="1" w:qFormat="1"/>
-    <w:lsdException w:name="heading 4" w:semiHidden="1" w:uiPriority="9" w:unhideWhenUsed="1" w:qFormat="1"/>
-    <w:lsdException w:name="heading 5" w:semiHidden="1" w:uiPriority="9" w:unhideWhenUsed="1" w:qFormat="1"/>
-    <w:lsdException w:name="heading 6" w:semiHidden="1" w:uiPriority="9" w:unhideWhenUsed="1" w:qFormat="1"/>
-    <w:lsdException w:name="heading 7" w:semiHidden="1" w:uiPriority="9" w:unhideWhenUsed="1" w:qFormat="1"/>
-    <w:lsdException w:name="heading 8" w:semiHidden="1" w:uiPriority="9" w:unhideWhenUsed="1" w:qFormat="1"/>
-    <w:lsdException w:name="heading 9" w:semiHidden="1" w:uiPriority="9" w:unhideWhenUsed="1" w:qFormat="1"/>
-    <w:lsdException w:name="index 1" w:semiHidden="1" w:unhideWhenUsed="1"/>
-    <w:lsdException w:name="index 2" w:semiHidden="1" w:unhideWhenUsed="1"/>
-    <w:lsdException w:name="index 3" w:semiHidden="1" w:unhideWhenUsed="1"/>
-    <w:lsdException w:name="index 4" w:semiHidden="1" w:unhideWhenUsed="1"/>
-    <w:lsdException w:name="index 5" w:semiHidden="1" w:unhideWhenUsed="1"/>
-    <w:lsdException w:name="index 6" w:semiHidden="1" w:unhideWhenUsed="1"/>
-    <w:lsdException w:name="index 7" w:semiHidden="1" w:unhideWhenUsed="1"/>
-    <w:lsdException w:name="index 8" w:semiHidden="1" w:unhideWhenUsed="1"/>
-    <w:lsdException w:name="index 9" w:semiHidden="1" w:unhideWhenUsed="1"/>
-    <w:lsdException w:name="toc 1" w:semiHidden="1" w:uiPriority="39" w:unhideWhenUsed="1"/>
-    <w:lsdException w:name="toc 2" w:semiHidden="1" w:uiPriority="39" w:unhideWhenUsed="1"/>
-    <w:lsdException w:name="toc 3" w:semiHidden="1" w:uiPriority="39" w:unhideWhenUsed="1"/>
-    <w:lsdException w:name="toc 4" w:semiHidden="1" w:uiPriority="39" w:unhideWhenUsed="1"/>
-    <w:lsdException w:name="toc 5" w:semiHidden="1" w:uiPriority="39" w:unhideWhenUsed="1"/>
-    <w:lsdException w:name="toc 6" w:semiHidden="1" w:uiPriority="39" w:unhideWhenUsed="1"/>
-    <w:lsdException w:name="toc 7" w:semiHidden="1" w:uiPriority="39" w:unhideWhenUsed="1"/>
-    <w:lsdException w:name="toc 8" w:semiHidden="1" w:uiPriority="39" w:unhideWhenUsed="1"/>
-    <w:lsdException w:name="toc 9" w:semiHidden="1" w:uiPriority="39" w:unhideWhenUsed="1"/>
-    <w:lsdException w:name="Normal Indent" w:semiHidden="1" w:unhideWhenUsed="1"/>
-    <w:lsdException w:name="footnote text" w:semiHidden="1" w:unhideWhenUsed="1"/>
-    <w:lsdException w:name="annotation text" w:semiHidden="1" w:unhideWhenUsed="1"/>
-    <w:lsdException w:name="header" w:semiHidden="1" w:unhideWhenUsed="1"/>
-    <w:lsdException w:name="footer" w:semiHidden="1" w:unhideWhenUsed="1"/>
-    <w:lsdException w:name="index heading" w:semiHidden="1" w:unhideWhenUsed="1"/>
-    <w:lsdException w:name="caption" w:semiHidden="1" w:uiPriority="35" w:unhideWhenUsed="1" w:qFormat="1"/>
-    <w:lsdException w:name="table of figures" w:semiHidden="1" w:unhideWhenUsed="1"/>
-    <w:lsdException w:name="envelope address" w:semiHidden="1" w:unhideWhenUsed="1"/>
-    <w:lsdException w:name="envelope return" w:semiHidden="1" w:unhideWhenUsed="1"/>
-    <w:lsdException w:name="footnote reference" w:semiHidden="1" w:unhideWhenUsed="1"/>
-    <w:lsdException w:name="annotation reference" w:semiHidden="1" w:unhideWhenUsed="1"/>
-    <w:lsdException w:name="line number" w:semiHidden="1" w:unhideWhenUsed="1"/>
-    <w:lsdException w:name="page number" w:semiHidden="1" w:unhideWhenUsed="1"/>
-    <w:lsdException w:name="endnote reference" w:semiHidden="1" w:unhideWhenUsed="1"/>
-    <w:lsdException w:name="endnote text" w:semiHidden="1" w:unhideWhenUsed="1"/>
-    <w:lsdException w:name="table of authorities" w:semiHidden="1" w:unhideWhenUsed="1"/>
-    <w:lsdException w:name="macro" w:semiHidden="1" w:unhideWhenUsed="1"/>
-    <w:lsdException w:name="toa heading" w:semiHidden="1" w:unhideWhenUsed="1"/>
-    <w:lsdException w:name="List" w:semiHidden="1" w:unhideWhenUsed="1"/>
-    <w:lsdException w:name="List Bullet" w:semiHidden="1" w:unhideWhenUsed="1"/>
-    <w:lsdException w:name="List Number" w:semiHidden="1" w:unhideWhenUsed="1"/>
-    <w:lsdException w:name="List 2" w:semiHidden="1" w:unhideWhenUsed="1"/>
-    <w:lsdException w:name="List 3" w:semiHidden="1" w:unhideWhenUsed="1"/>
-    <w:lsdException w:name="List 4" w:semiHidden="1" w:unhideWhenUsed="1"/>
-    <w:lsdException w:name="List 5" w:semiHidden="1" w:unhideWhenUsed="1"/>
-    <w:lsdException w:name="List Bullet 2" w:semiHidden="1" w:unhideWhenUsed="1"/>
-    <w:lsdException w:name="List Bullet 3" w:semiHidden="1" w:unhideWhenUsed="1"/>
-    <w:lsdException w:name="List Bullet 4" w:semiHidden="1" w:unhideWhenUsed="1"/>
-    <w:lsdException w:name="List Bullet 5" w:semiHidden="1" w:unhideWhenUsed="1"/>
-    <w:lsdException w:name="List Number 2" w:semiHidden="1" w:unhideWhenUsed="1"/>
-    <w:lsdException w:name="List Number 3" w:semiHidden="1" w:unhideWhenUsed="1"/>
-    <w:lsdException w:name="List Number 4" w:semiHidden="1" w:unhideWhenUsed="1"/>
-    <w:lsdException w:name="List Number 5" w:semiHidden="1" w:unhideWhenUsed="1"/>
-    <w:lsdException w:name="Title" w:uiPriority="10" w:qFormat="1"/>
-    <w:lsdException w:name="Closing" w:semiHidden="1" w:unhideWhenUsed="1"/>
-    <w:lsdException w:name="Signature" w:semiHidden="1" w:unhideWhenUsed="1"/>
-    <w:lsdException w:name="Default Paragraph Font" w:semiHidden="1" w:uiPriority="1" w:unhideWhenUsed="1"/>
-    <w:lsdException w:name="Body Text" w:semiHidden="1" w:unhideWhenUsed="1"/>
-    <w:lsdException w:name="Body Text Indent" w:semiHidden="1" w:unhideWhenUsed="1"/>
-    <w:lsdException w:name="List Continue" w:semiHidden="1" w:unhideWhenUsed="1"/>
-    <w:lsdException w:name="List Continue 2" w:semiHidden="1" w:unhideWhenUsed="1"/>
-    <w:lsdException w:name="List Continue 3" w:semiHidden="1" w:unhideWhenUsed="1"/>
-    <w:lsdException w:name="List Continue 4" w:semiHidden="1" w:unhideWhenUsed="1"/>
-    <w:lsdException w:name="List Continue 5" w:semiHidden="1" w:unhideWhenUsed="1"/>
-    <w:lsdException w:name="Message Header" w:semiHidden="1" w:unhideWhenUsed="1"/>
-    <w:lsdException w:name="Subtitle" w:uiPriority="11" w:qFormat="1"/>
-    <w:lsdException w:name="Salutation" w:semiHidden="1" w:unhideWhenUsed="1"/>
-    <w:lsdException w:name="Date" w:semiHidden="1" w:unhideWhenUsed="1"/>
-    <w:lsdException w:name="Body Text First Indent" w:semiHidden="1" w:unhideWhenUsed="1"/>
-    <w:lsdException w:name="Body Text First Indent 2" w:semiHidden="1" w:unhideWhenUsed="1"/>
-    <w:lsdException w:name="Note Heading" w:semiHidden="1" w:unhideWhenUsed="1"/>
-    <w:lsdException w:name="Body Text 2" w:semiHidden="1" w:unhideWhenUsed="1"/>
-    <w:lsdException w:name="Body Text 3" w:semiHidden="1" w:unhideWhenUsed="1"/>
-    <w:lsdException w:name="Body Text Indent 2" w:semiHidden="1" w:unhideWhenUsed="1"/>
-    <w:lsdException w:name="Body Text Indent 3" w:semiHidden="1" w:unhideWhenUsed="1"/>
-    <w:lsdException w:name="Block Text" w:semiHidden="1" w:unhideWhenUsed="1"/>
-    <w:lsdException w:name="Hyperlink" w:semiHidden="1" w:unhideWhenUsed="1"/>
-    <w:lsdException w:name="FollowedHyperlink" w:semiHidden="1" w:unhideWhenUsed="1"/>
-    <w:lsdException w:name="Strong" w:uiPriority="22" w:qFormat="1"/>
-    <w:lsdException w:name="Emphasis" w:uiPriority="20" w:qFormat="1"/>
-    <w:lsdException w:name="Document Map" w:semiHidden="1" w:unhideWhenUsed="1"/>
-    <w:lsdException w:name="Plain Text" w:semiHidden="1" w:unhideWhenUsed="1"/>
-    <w:lsdException w:name="E-mail Signature" w:semiHidden="1" w:unhideWhenUsed="1"/>
-    <w:lsdException w:name="HTML Top of Form" w:semiHidden="1" w:unhideWhenUsed="1"/>
-    <w:lsdException w:name="HTML Bottom of Form" w:semiHidden="1" w:unhideWhenUsed="1"/>
-    <w:lsdException w:name="Normal (Web)" w:semiHidden="1" w:unhideWhenUsed="1"/>
-    <w:lsdException w:name="HTML Acronym" w:semiHidden="1" w:unhideWhenUsed="1"/>
-    <w:lsdException w:name="HTML Address" w:semiHidden="1" w:unhideWhenUsed="1"/>
-    <w:lsdException w:name="HTML Cite" w:semiHidden="1" w:unhideWhenUsed="1"/>
-    <w:lsdException w:name="HTML Code" w:semiHidden="1" w:unhideWhenUsed="1"/>
-    <w:lsdException w:name="HTML Definition" w:semiHidden="1" w:unhideWhenUsed="1"/>
-    <w:lsdException w:name="HTML Keyboard" w:semiHidden="1" w:unhideWhenUsed="1"/>
-    <w:lsdException w:name="HTML Preformatted" w:semiHidden="1" w:unhideWhenUsed="1"/>
-    <w:lsdException w:name="HTML Sample" w:semiHidden="1" w:unhideWhenUsed="1"/>
-    <w:lsdException w:name="HTML Typewriter" w:semiHidden="1" w:unhideWhenUsed="1"/>
-    <w:lsdException w:name="HTML Variable" w:semiHidden="1" w:unhideWhenUsed="1"/>
-    <w:lsdException w:name="Normal Table" w:semiHidden="1" w:unhideWhenUsed="1"/>
-    <w:lsdException w:name="annotation subject" w:semiHidden="1" w:unhideWhenUsed="1"/>
-    <w:lsdException w:name="No List" w:semiHidden="1" w:unhideWhenUsed="1"/>
-    <w:lsdException w:name="Outline List 1" w:semiHidden="1" w:unhideWhenUsed="1"/>
-    <w:lsdException w:name="Outline List 2" w:semiHidden="1" w:unhideWhenUsed="1"/>
-    <w:lsdException w:name="Outline List 3" w:semiHidden="1" w:unhideWhenUsed="1"/>
-    <w:lsdException w:name="Table Simple 1" w:semiHidden="1" w:unhideWhenUsed="1"/>
-    <w:lsdException w:name="Table Simple 2" w:semiHidden="1" w:unhideWhenUsed="1"/>
-    <w:lsdException w:name="Table Simple 3" w:semiHidden="1" w:unhideWhenUsed="1"/>
-    <w:lsdException w:name="Table Classic 1" w:semiHidden="1" w:unhideWhenUsed="1"/>
-    <w:lsdException w:name="Table Classic 2" w:semiHidden="1" w:unhideWhenUsed="1"/>
-    <w:lsdException w:name="Table Classic 3" w:semiHidden="1" w:unhideWhenUsed="1"/>
-    <w:lsdException w:name="Table Classic 4" w:semiHidden="1" w:unhideWhenUsed="1"/>
-    <w:lsdException w:name="Table Colorful 1" w:semiHidden="1" w:unhideWhenUsed="1"/>
-    <w:lsdException w:name="Table Colorful 2" w:semiHidden="1" w:unhideWhenUsed="1"/>
-    <w:lsdException w:name="Table Colorful 3" w:semiHidden="1" w:unhideWhenUsed="1"/>
-    <w:lsdException w:name="Table Columns 1" w:semiHidden="1" w:unhideWhenUsed="1"/>
-    <w:lsdException w:name="Table Columns 2" w:semiHidden="1" w:unhideWhenUsed="1"/>
-    <w:lsdException w:name="Table Columns 3" w:semiHidden="1" w:unhideWhenUsed="1"/>
-    <w:lsdException w:name="Table Columns 4" w:semiHidden="1" w:unhideWhenUsed="1"/>
-    <w:lsdException w:name="Table Columns 5" w:semiHidden="1" w:unhideWhenUsed="1"/>
-    <w:lsdException w:name="Table Grid 1" w:semiHidden="1" w:unhideWhenUsed="1"/>
-    <w:lsdException w:name="Table Grid 2" w:semiHidden="1" w:unhideWhenUsed="1"/>
-    <w:lsdException w:name="Table Grid 3" w:semiHidden="1" w:unhideWhenUsed="1"/>
-    <w:lsdException w:name="Table Grid 4" w:semiHidden="1" w:unhideWhenUsed="1"/>
-    <w:lsdException w:name="Table Grid 5" w:semiHidden="1" w:unhideWhenUsed="1"/>
-    <w:lsdException w:name="Table Grid 6" w:semiHidden="1" w:unhideWhenUsed="1"/>
-    <w:lsdException w:name="Table Grid 7" w:semiHidden="1" w:unhideWhenUsed="1"/>
-    <w:lsdException w:name="Table Grid 8" w:semiHidden="1" w:unhideWhenUsed="1"/>
-    <w:lsdException w:name="Table List 1" w:semiHidden="1" w:unhideWhenUsed="1"/>
-    <w:lsdException w:name="Table List 2" w:semiHidden="1" w:unhideWhenUsed="1"/>
-    <w:lsdException w:name="Table List 3" w:semiHidden="1" w:unhideWhenUsed="1"/>
-    <w:lsdException w:name="Table List 4" w:semiHidden="1" w:unhideWhenUsed="1"/>
-    <w:lsdException w:name="Table List 5" w:semiHidden="1" w:unhideWhenUsed="1"/>
-    <w:lsdException w:name="Table List 6" w:semiHidden="1" w:unhideWhenUsed="1"/>
-    <w:lsdException w:name="Table List 7" w:semiHidden="1" w:unhideWhenUsed="1"/>
-    <w:lsdException w:name="Table List 8" w:semiHidden="1" w:unhideWhenUsed="1"/>
-    <w:lsdException w:name="Table 3D effects 1" w:semiHidden="1" w:unhideWhenUsed="1"/>
-    <w:lsdException w:name="Table 3D effects 2" w:semiHidden="1" w:unhideWhenUsed="1"/>
-    <w:lsdException w:name="Table 3D effects 3" w:semiHidden="1" w:unhideWhenUsed="1"/>
-    <w:lsdException w:name="Table Contemporary" w:semiHidden="1" w:unhideWhenUsed="1"/>
-    <w:lsdException w:name="Table Elegant" w:semiHidden="1" w:unhideWhenUsed="1"/>
-    <w:lsdException w:name="Table Professional" w:semiHidden="1" w:unhideWhenUsed="1"/>
-    <w:lsdException w:name="Table Subtle 1" w:semiHidden="1" w:unhideWhenUsed="1"/>
-    <w:lsdException w:name="Table Subtle 2" w:semiHidden="1" w:unhideWhenUsed="1"/>
-    <w:lsdException w:name="Table Web 1" w:semiHidden="1" w:unhideWhenUsed="1"/>
-    <w:lsdException w:name="Table Web 2" w:semiHidden="1" w:unhideWhenUsed="1"/>
-    <w:lsdException w:name="Table Web 3" w:semiHidden="1" w:unhideWhenUsed="1"/>
-    <w:lsdException w:name="Balloon Text" w:semiHidden="1" w:unhideWhenUsed="1"/>
-    <w:lsdException w:name="Table Grid" w:uiPriority="59"/>
-    <w:lsdException w:name="Table Theme" w:semiHidden="1" w:unhideWhenUsed="1"/>
-    <w:lsdException w:name="Placeholder Text" w:semiHidden="1"/>
-    <w:lsdException w:name="No Spacing" w:uiPriority="1" w:qFormat="1"/>
-    <w:lsdException w:name="Light Shading" w:uiPriority="60"/>
-    <w:lsdException w:name="Light List" w:uiPriority="61"/>
-    <w:lsdException w:name="Light Grid" w:uiPriority="62"/>
-    <w:lsdException w:name="Medium Shading 1" w:uiPriority="63"/>
-    <w:lsdException w:name="Medium Shading 2" w:uiPriority="64"/>
-    <w:lsdException w:name="Medium List 1" w:uiPriority="65"/>
-    <w:lsdException w:name="Medium List 2" w:uiPriority="66"/>
-    <w:lsdException w:name="Medium Grid 1" w:uiPriority="67"/>
-    <w:lsdException w:name="Medium Grid 2" w:uiPriority="68"/>
-    <w:lsdException w:name="Medium Grid 3" w:uiPriority="69"/>
-    <w:lsdException w:name="Dark List" w:uiPriority="70"/>
-    <w:lsdException w:name="Colorful Shading" w:uiPriority="71"/>
-    <w:lsdException w:name="Colorful List" w:uiPriority="72"/>
-    <w:lsdException w:name="Colorful Grid" w:uiPriority="73"/>
-    <w:lsdException w:name="Light Shading Accent 1" w:uiPriority="60"/>
-    <w:lsdException w:name="Light List Accent 1" w:uiPriority="61"/>
-    <w:lsdException w:name="Light Grid Accent 1" w:uiPriority="62"/>
-    <w:lsdException w:name="Medium Shading 1 Accent 1" w:uiPriority="63"/>
-    <w:lsdException w:name="Medium Shading 2 Accent 1" w:uiPriority="64"/>
-    <w:lsdException w:name="Medium List 1 Accent 1" w:uiPriority="65"/>
-    <w:lsdException w:name="Revision" w:semiHidden="1"/>
-    <w:lsdException w:name="List Paragraph" w:uiPriority="34" w:qFormat="1"/>
-    <w:lsdException w:name="Quote" w:uiPriority="29" w:qFormat="1"/>
-    <w:lsdException w:name="Intense Quote" w:uiPriority="30" w:qFormat="1"/>
-    <w:lsdException w:name="Medium List 2 Accent 1" w:uiPriority="66"/>
-    <w:lsdException w:name="Medium Grid 1 Accent 1" w:uiPriority="67"/>
-    <w:lsdException w:name="Medium Grid 2 Accent 1" w:uiPriority="68"/>
-    <w:lsdException w:name="Medium Grid 3 Accent 1" w:uiPriority="69"/>
-    <w:lsdException w:name="Dark List Accent 1" w:uiPriority="70"/>
-    <w:lsdException w:name="Colorful Shading Accent 1" w:uiPriority="71"/>
-    <w:lsdException w:name="Colorful List Accent 1" w:uiPriority="72"/>
-    <w:lsdException w:name="Colorful Grid Accent 1" w:uiPriority="73"/>
-    <w:lsdException w:name="Light Shading Accent 2" w:uiPriority="60"/>
-    <w:lsdException w:name="Light List Accent 2" w:uiPriority="61"/>
-    <w:lsdException w:name="Light Grid Accent 2" w:uiPriority="62"/>
-    <w:lsdException w:name="Medium Shading 1 Accent 2" w:uiPriority="63"/>
-    <w:lsdException w:name="Medium Shading 2 Accent 2" w:uiPriority="64"/>
-    <w:lsdException w:name="Medium List 1 Accent 2" w:uiPriority="65"/>
-    <w:lsdException w:name="Medium List 2 Accent 2" w:uiPriority="66"/>
-    <w:lsdException w:name="Medium Grid 1 Accent 2" w:uiPriority="67"/>
-    <w:lsdException w:name="Medium Grid 2 Accent 2" w:uiPriority="68"/>
-    <w:lsdException w:name="Medium Grid 3 Accent 2" w:uiPriority="69"/>
-    <w:lsdException w:name="Dark List Accent 2" w:uiPriority="70"/>
-    <w:lsdException w:name="Colorful Shading Accent 2" w:uiPriority="71"/>
-    <w:lsdException w:name="Colorful List Accent 2" w:uiPriority="72"/>
-    <w:lsdException w:name="Colorful Grid Accent 2" w:uiPriority="73"/>
-    <w:lsdException w:name="Light Shading Accent 3" w:uiPriority="60"/>
-    <w:lsdException w:name="Light List Accent 3" w:uiPriority="61"/>
-    <w:lsdException w:name="Light Grid Accent 3" w:uiPriority="62"/>
-    <w:lsdException w:name="Medium Shading 1 Accent 3" w:uiPriority="63"/>
-    <w:lsdException w:name="Medium Shading 2 Accent 3" w:uiPriority="64"/>
-    <w:lsdException w:name="Medium List 1 Accent 3" w:uiPriority="65"/>
-    <w:lsdException w:name="Medium List 2 Accent 3" w:uiPriority="66"/>
-    <w:lsdException w:name="Medium Grid 1 Accent 3" w:uiPriority="67"/>
-    <w:lsdException w:name="Medium Grid 2 Accent 3" w:uiPriority="68"/>
-    <w:lsdException w:name="Medium Grid 3 Accent 3" w:uiPriority="69"/>
-    <w:lsdException w:name="Dark List Accent 3" w:uiPriority="70"/>
-    <w:lsdException w:name="Colorful Shading Accent 3" w:uiPriority="71"/>
-    <w:lsdException w:name="Colorful List Accent 3" w:uiPriority="72"/>
-    <w:lsdException w:name="Colorful Grid Accent 3" w:uiPriority="73"/>
-    <w:lsdException w:name="Light Shading Accent 4" w:uiPriority="60"/>
-    <w:lsdException w:name="Light List Accent 4" w:uiPriority="61"/>
-    <w:lsdException w:name="Light Grid Accent 4" w:uiPriority="62"/>
-    <w:lsdException w:name="Medium Shading 1 Accent 4" w:uiPriority="63"/>
-    <w:lsdException w:name="Medium Shading 2 Accent 4" w:uiPriority="64"/>
-    <w:lsdException w:name="Medium List 1 Accent 4" w:uiPriority="65"/>
-    <w:lsdException w:name="Medium List 2 Accent 4" w:uiPriority="66"/>
-    <w:lsdException w:name="Medium Grid 1 Accent 4" w:uiPriority="67"/>
-    <w:lsdException w:name="Medium Grid 2 Accent 4" w:uiPriority="68"/>
-    <w:lsdException w:name="Medium Grid 3 Accent 4" w:uiPriority="69"/>
-    <w:lsdException w:name="Dark List Accent 4" w:uiPriority="70"/>
-    <w:lsdException w:name="Colorful Shading Accent 4" w:uiPriority="71"/>
-    <w:lsdException w:name="Colorful List Accent 4" w:uiPriority="72"/>
-    <w:lsdException w:name="Colorful Grid Accent 4" w:uiPriority="73"/>
-    <w:lsdException w:name="Light Shading Accent 5" w:uiPriority="60"/>
-    <w:lsdException w:name="Light List Accent 5" w:uiPriority="61"/>
-    <w:lsdException w:name="Light Grid Accent 5" w:uiPriority="62"/>
-    <w:lsdException w:name="Medium Shading 1 Accent 5" w:uiPriority="63"/>
-    <w:lsdException w:name="Medium Shading 2 Accent 5" w:uiPriority="64"/>
-    <w:lsdException w:name="Medium List 1 Accent 5" w:uiPriority="65"/>
-    <w:lsdException w:name="Medium List 2 Accent 5" w:uiPriority="66"/>
-    <w:lsdException w:name="Medium Grid 1 Accent 5" w:uiPriority="67"/>
-    <w:lsdException w:name="Medium Grid 2 Accent 5" w:uiPriority="68"/>
-    <w:lsdException w:name="Medium Grid 3 Accent 5" w:uiPriority="69"/>
-    <w:lsdException w:name="Dark List Accent 5" w:uiPriority="70"/>
-    <w:lsdException w:name="Colorful Shading Accent 5" w:uiPriority="71"/>
-    <w:lsdException w:name="Colorful List Accent 5" w:uiPriority="72"/>
-    <w:lsdException w:name="Colorful Grid Accent 5" w:uiPriority="73"/>
-    <w:lsdException w:name="Light Shading Accent 6" w:uiPriority="60"/>
-    <w:lsdException w:name="Light List Accent 6" w:uiPriority="61"/>
-    <w:lsdException w:name="Light Grid Accent 6" w:uiPriority="62"/>
-    <w:lsdException w:name="Medium Shading 1 Accent 6" w:uiPriority="63"/>
-    <w:lsdException w:name="Medium Shading 2 Accent 6" w:uiPriority="64"/>
-    <w:lsdException w:name="Medium List 1 Accent 6" w:uiPriority="65"/>
-    <w:lsdException w:name="Medium List 2 Accent 6" w:uiPriority="66"/>
-    <w:lsdException w:name="Medium Grid 1 Accent 6" w:uiPriority="67"/>
-    <w:lsdException w:name="Medium Grid 2 Accent 6" w:uiPriority="68"/>
-    <w:lsdException w:name="Medium Grid 3 Accent 6" w:uiPriority="69"/>
-    <w:lsdException w:name="Dark List Accent 6" w:uiPriority="70"/>
-    <w:lsdException w:name="Colorful Shading Accent 6" w:uiPriority="71"/>
-    <w:lsdException w:name="Colorful List Accent 6" w:uiPriority="72"/>
-    <w:lsdException w:name="Colorful Grid Accent 6" w:uiPriority="73"/>
-    <w:lsdException w:name="Subtle Emphasis" w:uiPriority="19" w:qFormat="1"/>
-    <w:lsdException w:name="Intense Emphasis" w:uiPriority="21" w:qFormat="1"/>
-    <w:lsdException w:name="Subtle Reference" w:uiPriority="31" w:qFormat="1"/>
-    <w:lsdException w:name="Intense Reference" w:uiPriority="32" w:qFormat="1"/>
-    <w:lsdException w:name="Book Title" w:uiPriority="33" w:qFormat="1"/>
-    <w:lsdException w:name="Bibliography" w:semiHidden="1" w:uiPriority="37" w:unhideWhenUsed="1"/>
-    <w:lsdException w:name="TOC Heading" w:semiHidden="1" w:uiPriority="39" w:unhideWhenUsed="1" w:qFormat="1"/>
-    <w:lsdException w:name="Plain Table 1" w:uiPriority="41"/>
-    <w:lsdException w:name="Plain Table 2" w:uiPriority="42"/>
-    <w:lsdException w:name="Plain Table 3" w:uiPriority="43"/>
-    <w:lsdException w:name="Plain Table 4" w:uiPriority="44"/>
-    <w:lsdException w:name="Plain Table 5" w:uiPriority="45"/>
-    <w:lsdException w:name="Grid Table Light" w:uiPriority="40"/>
-    <w:lsdException w:name="Grid Table 1 Light" w:uiPriority="46"/>
-    <w:lsdException w:name="Grid Table 2" w:uiPriority="47"/>
-    <w:lsdException w:name="Grid Table 3" w:uiPriority="48"/>
-    <w:lsdException w:name="Grid Table 4" w:uiPriority="49"/>
-    <w:lsdException w:name="Grid Table 5 Dark" w:uiPriority="50"/>
-    <w:lsdException w:name="Grid Table 6 Colorful" w:uiPriority="51"/>
-    <w:lsdException w:name="Grid Table 7 Colorful" w:uiPriority="52"/>
-    <w:lsdException w:name="Grid Table 1 Light Accent 1" w:uiPriority="46"/>
-    <w:lsdException w:name="Grid Table 2 Accent 1" w:uiPriority="47"/>
-    <w:lsdException w:name="Grid Table 3 Accent 1" w:uiPriority="48"/>
-    <w:lsdException w:name="Grid Table 4 Accent 1" w:uiPriority="49"/>
-    <w:lsdException w:name="Grid Table 5 Dark Accent 1" w:uiPriority="50"/>
-    <w:lsdException w:name="Grid Table 6 Colorful Accent 1" w:uiPriority="51"/>
-    <w:lsdException w:name="Grid Table 7 Colorful Accent 1" w:uiPriority="52"/>
-    <w:lsdException w:name="Grid Table 1 Light Accent 2" w:uiPriority="46"/>
-    <w:lsdException w:name="Grid Table 2 Accent 2" w:uiPriority="47"/>
-    <w:lsdException w:name="Grid Table 3 Accent 2" w:uiPriority="48"/>
-    <w:lsdException w:name="Grid Table 4 Accent 2" w:uiPriority="49"/>
-    <w:lsdException w:name="Grid Table 5 Dark Accent 2" w:uiPriority="50"/>
-    <w:lsdException w:name="Grid Table 6 Colorful Accent 2" w:uiPriority="51"/>
-    <w:lsdException w:name="Grid Table 7 Colorful Accent 2" w:uiPriority="52"/>
-    <w:lsdException w:name="Grid Table 1 Light Accent 3" w:uiPriority="46"/>
-    <w:lsdException w:name="Grid Table 2 Accent 3" w:uiPriority="47"/>
-    <w:lsdException w:name="Grid Table 3 Accent 3" w:uiPriority="48"/>
-    <w:lsdException w:name="Grid Table 4 Accent 3" w:uiPriority="49"/>
-    <w:lsdException w:name="Grid Table 5 Dark Accent 3" w:uiPriority="50"/>
-    <w:lsdException w:name="Grid Table 6 Colorful Accent 3" w:uiPriority="51"/>
-    <w:lsdException w:name="Grid Table 7 Colorful Accent 3" w:uiPriority="52"/>
-    <w:lsdException w:name="Grid Table 1 Light Accent 4" w:uiPriority="46"/>
-    <w:lsdException w:name="Grid Table 2 Accent 4" w:uiPriority="47"/>
-    <w:lsdException w:name="Grid Table 3 Accent 4" w:uiPriority="48"/>
-    <w:lsdException w:name="Grid Table 4 Accent 4" w:uiPriority="49"/>
-    <w:lsdException w:name="Grid Table 5 Dark Accent 4" w:uiPriority="50"/>
-    <w:lsdException w:name="Grid Table 6 Colorful Accent 4" w:uiPriority="51"/>
-    <w:lsdException w:name="Grid Table 7 Colorful Accent 4" w:uiPriority="52"/>
-    <w:lsdException w:name="Grid Table 1 Light Accent 5" w:uiPriority="46"/>
-    <w:lsdException w:name="Grid Table 2 Accent 5" w:uiPriority="47"/>
-    <w:lsdException w:name="Grid Table 3 Accent 5" w:uiPriority="48"/>
-    <w:lsdException w:name="Grid Table 4 Accent 5" w:uiPriority="49"/>
-    <w:lsdException w:name="Grid Table 5 Dark Accent 5" w:uiPriority="50"/>
-    <w:lsdException w:name="Grid Table 6 Colorful Accent 5" w:uiPriority="51"/>
-    <w:lsdException w:name="Grid Table 7 Colorful Accent 5" w:uiPriority="52"/>
-    <w:lsdException w:name="Grid Table 1 Light Accent 6" w:uiPriority="46"/>
-    <w:lsdException w:name="Grid Table 2 Accent 6" w:uiPriority="47"/>
-    <w:lsdException w:name="Grid Table 3 Accent 6" w:uiPriority="48"/>
-    <w:lsdException w:name="Grid Table 4 Accent 6" w:uiPriority="49"/>
-    <w:lsdException w:name="Grid Table 5 Dark Accent 6" w:uiPriority="50"/>
-    <w:lsdException w:name="Grid Table 6 Colorful Accent 6" w:uiPriority="51"/>
-    <w:lsdException w:name="Grid Table 7 Colorful Accent 6" w:uiPriority="52"/>
-    <w:lsdException w:name="List Table 1 Light" w:uiPriority="46"/>
-    <w:lsdException w:name="List Table 2" w:uiPriority="47"/>
-    <w:lsdException w:name="List Table 3" w:uiPriority="48"/>
-    <w:lsdException w:name="List Table 4" w:uiPriority="49"/>
-    <w:lsdException w:name="List Table 5 Dark" w:uiPriority="50"/>
-    <w:lsdException w:name="List Table 6 Colorful" w:uiPriority="51"/>
-    <w:lsdException w:name="List Table 7 Colorful" w:uiPriority="52"/>
-    <w:lsdException w:name="List Table 1 Light Accent 1" w:uiPriority="46"/>
-    <w:lsdException w:name="List Table 2 Accent 1" w:uiPriority="47"/>
-    <w:lsdException w:name="List Table 3 Accent 1" w:uiPriority="48"/>
-    <w:lsdException w:name="List Table 4 Accent 1" w:uiPriority="49"/>
-    <w:lsdException w:name="List Table 5 Dark Accent 1" w:uiPriority="50"/>
-    <w:lsdException w:name="List Table 6 Colorful Accent 1" w:uiPriority="51"/>
-    <w:lsdException w:name="List Table 7 Colorful Accent 1" w:uiPriority="52"/>
-    <w:lsdException w:name="List Table 1 Light Accent 2" w:uiPriority="46"/>
-    <w:lsdException w:name="List Table 2 Accent 2" w:uiPriority="47"/>
-    <w:lsdException w:name="List Table 3 Accent 2" w:uiPriority="48"/>
-    <w:lsdException w:name="List Table 4 Accent 2" w:uiPriority="49"/>
-    <w:lsdException w:name="List Table 5 Dark Accent 2" w:uiPriority="50"/>
-    <w:lsdException w:name="List Table 6 Colorful Accent 2" w:uiPriority="51"/>
-    <w:lsdException w:name="List Table 7 Colorful Accent 2" w:uiPriority="52"/>
-    <w:lsdException w:name="List Table 1 Light Accent 3" w:uiPriority="46"/>
-    <w:lsdException w:name="List Table 2 Accent 3" w:uiPriority="47"/>
-    <w:lsdException w:name="List Table 3 Accent 3" w:uiPriority="48"/>
-    <w:lsdException w:name="List Table 4 Accent 3" w:uiPriority="49"/>
-    <w:lsdException w:name="List Table 5 Dark Accent 3" w:uiPriority="50"/>
-    <w:lsdException w:name="List Table 6 Colorful Accent 3" w:uiPriority="51"/>
-    <w:lsdException w:name="List Table 7 Colorful Accent 3" w:uiPriority="52"/>
-    <w:lsdException w:name="List Table 1 Light Accent 4" w:uiPriority="46"/>
-    <w:lsdException w:name="List Table 2 Accent 4" w:uiPriority="47"/>
-    <w:lsdException w:name="List Table 3 Accent 4" w:uiPriority="48"/>
-    <w:lsdException w:name="List Table 4 Accent 4" w:uiPriority="49"/>
-    <w:lsdException w:name="List Table 5 Dark Accent 4" w:uiPriority="50"/>
-    <w:lsdException w:name="List Table 6 Colorful Accent 4" w:uiPriority="51"/>
-    <w:lsdException w:name="List Table 7 Colorful Accent 4" w:uiPriority="52"/>
-    <w:lsdException w:name="List Table 1 Light Accent 5" w:uiPriority="46"/>
-    <w:lsdException w:name="List Table 2 Accent 5" w:uiPriority="47"/>
-    <w:lsdException w:name="List Table 3 Accent 5" w:uiPriority="48"/>
-    <w:lsdException w:name="List Table 4 Accent 5" w:uiPriority="49"/>
-    <w:lsdException w:name="List Table 5 Dark Accent 5" w:uiPriority="50"/>
-    <w:lsdException w:name="List Table 6 Colorful Accent 5" w:uiPriority="51"/>
-    <w:lsdException w:name="List Table 7 Colorful Accent 5" w:uiPriority="52"/>
-    <w:lsdException w:name="List Table 1 Light Accent 6" w:uiPriority="46"/>
-    <w:lsdException w:name="List Table 2 Accent 6" w:uiPriority="47"/>
-    <w:lsdException w:name="List Table 3 Accent 6" w:uiPriority="48"/>
-    <w:lsdException w:name="List Table 4 Accent 6" w:uiPriority="49"/>
-    <w:lsdException w:name="List Table 5 Dark Accent 6" w:uiPriority="50"/>
-    <w:lsdException w:name="List Table 6 Colorful Accent 6" w:uiPriority="51"/>
-    <w:lsdException w:name="List Table 7 Colorful Accent 6" w:uiPriority="52"/>
+  <w:latentStyles w:defLockedState="0" w:defUIPriority="99" w:defSemiHidden="1" w:defUnhideWhenUsed="1" w:defQFormat="0" w:count="267">
+    <w:lsdException w:name="Normal" w:semiHidden="0" w:uiPriority="0" w:unhideWhenUsed="0" w:qFormat="1"/>
+    <w:lsdException w:name="heading 1" w:semiHidden="0" w:uiPriority="9" w:unhideWhenUsed="0" w:qFormat="1"/>
+    <w:lsdException w:name="heading 2" w:uiPriority="9" w:qFormat="1"/>
+    <w:lsdException w:name="heading 3" w:uiPriority="9" w:qFormat="1"/>
+    <w:lsdException w:name="heading 4" w:uiPriority="9" w:qFormat="1"/>
+    <w:lsdException w:name="heading 5" w:uiPriority="9" w:qFormat="1"/>
+    <w:lsdException w:name="heading 6" w:uiPriority="9" w:qFormat="1"/>
+    <w:lsdException w:name="heading 7" w:uiPriority="9" w:qFormat="1"/>
+    <w:lsdException w:name="heading 8" w:uiPriority="9" w:qFormat="1"/>
+    <w:lsdException w:name="heading 9" w:uiPriority="9" w:qFormat="1"/>
+    <w:lsdException w:name="toc 1" w:uiPriority="39"/>
+    <w:lsdException w:name="toc 2" w:uiPriority="39"/>
+    <w:lsdException w:name="toc 3" w:uiPriority="39"/>
+    <w:lsdException w:name="toc 4" w:uiPriority="39"/>
+    <w:lsdException w:name="toc 5" w:uiPriority="39"/>
+    <w:lsdException w:name="toc 6" w:uiPriority="39"/>
+    <w:lsdException w:name="toc 7" w:uiPriority="39"/>
+    <w:lsdException w:name="toc 8" w:uiPriority="39"/>
+    <w:lsdException w:name="toc 9" w:uiPriority="39"/>
+    <w:lsdException w:name="caption" w:uiPriority="35" w:qFormat="1"/>
+    <w:lsdException w:name="Title" w:semiHidden="0" w:uiPriority="10" w:unhideWhenUsed="0" w:qFormat="1"/>
+    <w:lsdException w:name="Default Paragraph Font" w:uiPriority="1"/>
+    <w:lsdException w:name="Subtitle" w:semiHidden="0" w:uiPriority="11" w:unhideWhenUsed="0" w:qFormat="1"/>
+    <w:lsdException w:name="Strong" w:semiHidden="0" w:uiPriority="22" w:unhideWhenUsed="0" w:qFormat="1"/>
+    <w:lsdException w:name="Emphasis" w:semiHidden="0" w:uiPriority="20" w:unhideWhenUsed="0" w:qFormat="1"/>
+    <w:lsdException w:name="Table Grid" w:semiHidden="0" w:uiPriority="59" w:unhideWhenUsed="0"/>
+    <w:lsdException w:name="Placeholder Text" w:unhideWhenUsed="0"/>
+    <w:lsdException w:name="No Spacing" w:semiHidden="0" w:uiPriority="1" w:unhideWhenUsed="0" w:qFormat="1"/>
+    <w:lsdException w:name="Light Shading" w:semiHidden="0" w:uiPriority="60" w:unhideWhenUsed="0"/>
+    <w:lsdException w:name="Light List" w:semiHidden="0" w:uiPriority="61" w:unhideWhenUsed="0"/>
+    <w:lsdException w:name="Light Grid" w:semiHidden="0" w:uiPriority="62" w:unhideWhenUsed="0"/>
+    <w:lsdException w:name="Medium Shading 1" w:semiHidden="0" w:uiPriority="63" w:unhideWhenUsed="0"/>
+    <w:lsdException w:name="Medium Shading 2" w:semiHidden="0" w:uiPriority="64" w:unhideWhenUsed="0"/>
+    <w:lsdException w:name="Medium List 1" w:semiHidden="0" w:uiPriority="65" w:unhideWhenUsed="0"/>
+    <w:lsdException w:name="Medium List 2" w:semiHidden="0" w:uiPriority="66" w:unhideWhenUsed="0"/>
+    <w:lsdException w:name="Medium Grid 1" w:semiHidden="0" w:uiPriority="67" w:unhideWhenUsed="0"/>
+    <w:lsdException w:name="Medium Grid 2" w:semiHidden="0" w:uiPriority="68" w:unhideWhenUsed="0"/>
+    <w:lsdException w:name="Medium Grid 3" w:semiHidden="0" w:uiPriority="69" w:unhideWhenUsed="0"/>
+    <w:lsdException w:name="Dark List" w:semiHidden="0" w:uiPriority="70" w:unhideWhenUsed="0"/>
+    <w:lsdException w:name="Colorful Shading" w:semiHidden="0" w:uiPriority="71" w:unhideWhenUsed="0"/>
+    <w:lsdException w:name="Colorful List" w:semiHidden="0" w:uiPriority="72" w:unhideWhenUsed="0"/>
+    <w:lsdException w:name="Colorful Grid" w:semiHidden="0" w:uiPriority="73" w:unhideWhenUsed="0"/>
+    <w:lsdException w:name="Light Shading Accent 1" w:semiHidden="0" w:uiPriority="60" w:unhideWhenUsed="0"/>
+    <w:lsdException w:name="Light List Accent 1" w:semiHidden="0" w:uiPriority="61" w:unhideWhenUsed="0"/>
+    <w:lsdException w:name="Light Grid Accent 1" w:semiHidden="0" w:uiPriority="62" w:unhideWhenUsed="0"/>
+    <w:lsdException w:name="Medium Shading 1 Accent 1" w:semiHidden="0" w:uiPriority="63" w:unhideWhenUsed="0"/>
+    <w:lsdException w:name="Medium Shading 2 Accent 1" w:semiHidden="0" w:uiPriority="64" w:unhideWhenUsed="0"/>
+    <w:lsdException w:name="Medium List 1 Accent 1" w:semiHidden="0" w:uiPriority="65" w:unhideWhenUsed="0"/>
+    <w:lsdException w:name="Revision" w:unhideWhenUsed="0"/>
+    <w:lsdException w:name="List Paragraph" w:semiHidden="0" w:uiPriority="34" w:unhideWhenUsed="0" w:qFormat="1"/>
+    <w:lsdException w:name="Quote" w:semiHidden="0" w:uiPriority="29" w:unhideWhenUsed="0" w:qFormat="1"/>
+    <w:lsdException w:name="Intense Quote" w:semiHidden="0" w:uiPriority="30" w:unhideWhenUsed="0" w:qFormat="1"/>
+    <w:lsdException w:name="Medium List 2 Accent 1" w:semiHidden="0" w:uiPriority="66" w:unhideWhenUsed="0"/>
+    <w:lsdException w:name="Medium Grid 1 Accent 1" w:semiHidden="0" w:uiPriority="67" w:unhideWhenUsed="0"/>
+    <w:lsdException w:name="Medium Grid 2 Accent 1" w:semiHidden="0" w:uiPriority="68" w:unhideWhenUsed="0"/>
+    <w:lsdException w:name="Medium Grid 3 Accent 1" w:semiHidden="0" w:uiPriority="69" w:unhideWhenUsed="0"/>
+    <w:lsdException w:name="Dark List Accent 1" w:semiHidden="0" w:uiPriority="70" w:unhideWhenUsed="0"/>
+    <w:lsdException w:name="Colorful Shading Accent 1" w:semiHidden="0" w:uiPriority="71" w:unhideWhenUsed="0"/>
+    <w:lsdException w:name="Colorful List Accent 1" w:semiHidden="0" w:uiPriority="72" w:unhideWhenUsed="0"/>
+    <w:lsdException w:name="Colorful Grid Accent 1" w:semiHidden="0" w:uiPriority="73" w:unhideWhenUsed="0"/>
+    <w:lsdException w:name="Light Shading Accent 2" w:semiHidden="0" w:uiPriority="60" w:unhideWhenUsed="0"/>
+    <w:lsdException w:name="Light List Accent 2" w:semiHidden="0" w:uiPriority="61" w:unhideWhenUsed="0"/>
+    <w:lsdException w:name="Light Grid Accent 2" w:semiHidden="0" w:uiPriority="62" w:unhideWhenUsed="0"/>
+    <w:lsdException w:name="Medium Shading 1 Accent 2" w:semiHidden="0" w:uiPriority="63" w:unhideWhenUsed="0"/>
+    <w:lsdException w:name="Medium Shading 2 Accent 2" w:semiHidden="0" w:uiPriority="64" w:unhideWhenUsed="0"/>
+    <w:lsdException w:name="Medium List 1 Accent 2" w:semiHidden="0" w:uiPriority="65" w:unhideWhenUsed="0"/>
+    <w:lsdException w:name="Medium List 2 Accent 2" w:semiHidden="0" w:uiPriority="66" w:unhideWhenUsed="0"/>
+    <w:lsdException w:name="Medium Grid 1 Accent 2" w:semiHidden="0" w:uiPriority="67" w:unhideWhenUsed="0"/>
+    <w:lsdException w:name="Medium Grid 2 Accent 2" w:semiHidden="0" w:uiPriority="68" w:unhideWhenUsed="0"/>
+    <w:lsdException w:name="Medium Grid 3 Accent 2" w:semiHidden="0" w:uiPriority="69" w:unhideWhenUsed="0"/>
+    <w:lsdException w:name="Dark List Accent 2" w:semiHidden="0" w:uiPriority="70" w:unhideWhenUsed="0"/>
+    <w:lsdException w:name="Colorful Shading Accent 2" w:semiHidden="0" w:uiPriority="71" w:unhideWhenUsed="0"/>
+    <w:lsdException w:name="Colorful List Accent 2" w:semiHidden="0" w:uiPriority="72" w:unhideWhenUsed="0"/>
+    <w:lsdException w:name="Colorful Grid Accent 2" w:semiHidden="0" w:uiPriority="73" w:unhideWhenUsed="0"/>
+    <w:lsdException w:name="Light Shading Accent 3" w:semiHidden="0" w:uiPriority="60" w:unhideWhenUsed="0"/>
+    <w:lsdException w:name="Light List Accent 3" w:semiHidden="0" w:uiPriority="61" w:unhideWhenUsed="0"/>
+    <w:lsdException w:name="Light Grid Accent 3" w:semiHidden="0" w:uiPriority="62" w:unhideWhenUsed="0"/>
+    <w:lsdException w:name="Medium Shading 1 Accent 3" w:semiHidden="0" w:uiPriority="63" w:unhideWhenUsed="0"/>
+    <w:lsdException w:name="Medium Shading 2 Accent 3" w:semiHidden="0" w:uiPriority="64" w:unhideWhenUsed="0"/>
+    <w:lsdException w:name="Medium List 1 Accent 3" w:semiHidden="0" w:uiPriority="65" w:unhideWhenUsed="0"/>
+    <w:lsdException w:name="Medium List 2 Accent 3" w:semiHidden="0" w:uiPriority="66" w:unhideWhenUsed="0"/>
+    <w:lsdException w:name="Medium Grid 1 Accent 3" w:semiHidden="0" w:uiPriority="67" w:unhideWhenUsed="0"/>
+    <w:lsdException w:name="Medium Grid 2 Accent 3" w:semiHidden="0" w:uiPriority="68" w:unhideWhenUsed="0"/>
+    <w:lsdException w:name="Medium Grid 3 Accent 3" w:semiHidden="0" w:uiPriority="69" w:unhideWhenUsed="0"/>
+    <w:lsdException w:name="Dark List Accent 3" w:semiHidden="0" w:uiPriority="70" w:unhideWhenUsed="0"/>
+    <w:lsdException w:name="Colorful Shading Accent 3" w:semiHidden="0" w:uiPriority="71" w:unhideWhenUsed="0"/>
+    <w:lsdException w:name="Colorful List Accent 3" w:semiHidden="0" w:uiPriority="72" w:unhideWhenUsed="0"/>
+    <w:lsdException w:name="Colorful Grid Accent 3" w:semiHidden="0" w:uiPriority="73" w:unhideWhenUsed="0"/>
+    <w:lsdException w:name="Light Shading Accent 4" w:semiHidden="0" w:uiPriority="60" w:unhideWhenUsed="0"/>
+    <w:lsdException w:name="Light List Accent 4" w:semiHidden="0" w:uiPriority="61" w:unhideWhenUsed="0"/>
+    <w:lsdException w:name="Light Grid Accent 4" w:semiHidden="0" w:uiPriority="62" w:unhideWhenUsed="0"/>
+    <w:lsdException w:name="Medium Shading 1 Accent 4" w:semiHidden="0" w:uiPriority="63" w:unhideWhenUsed="0"/>
+    <w:lsdException w:name="Medium Shading 2 Accent 4" w:semiHidden="0" w:uiPriority="64" w:unhideWhenUsed="0"/>
+    <w:lsdException w:name="Medium List 1 Accent 4" w:semiHidden="0" w:uiPriority="65" w:unhideWhenUsed="0"/>
+    <w:lsdException w:name="Medium List 2 Accent 4" w:semiHidden="0" w:uiPriority="66" w:unhideWhenUsed="0"/>
+    <w:lsdException w:name="Medium Grid 1 Accent 4" w:semiHidden="0" w:uiPriority="67" w:unhideWhenUsed="0"/>
+    <w:lsdException w:name="Medium Grid 2 Accent 4" w:semiHidden="0" w:uiPriority="68" w:unhideWhenUsed="0"/>
+    <w:lsdException w:name="Medium Grid 3 Accent 4" w:semiHidden="0" w:uiPriority="69" w:unhideWhenUsed="0"/>
+    <w:lsdException w:name="Dark List Accent 4" w:semiHidden="0" w:uiPriority="70" w:unhideWhenUsed="0"/>
+    <w:lsdException w:name="Colorful Shading Accent 4" w:semiHidden="0" w:uiPriority="71" w:unhideWhenUsed="0"/>
+    <w:lsdException w:name="Colorful List Accent 4" w:semiHidden="0" w:uiPriority="72" w:unhideWhenUsed="0"/>
+    <w:lsdException w:name="Colorful Grid Accent 4" w:semiHidden="0" w:uiPriority="73" w:unhideWhenUsed="0"/>
+    <w:lsdException w:name="Light Shading Accent 5" w:semiHidden="0" w:uiPriority="60" w:unhideWhenUsed="0"/>
+    <w:lsdException w:name="Light List Accent 5" w:semiHidden="0" w:uiPriority="61" w:unhideWhenUsed="0"/>
+    <w:lsdException w:name="Light Grid Accent 5" w:semiHidden="0" w:uiPriority="62" w:unhideWhenUsed="0"/>
+    <w:lsdException w:name="Medium Shading 1 Accent 5" w:semiHidden="0" w:uiPriority="63" w:unhideWhenUsed="0"/>
+    <w:lsdException w:name="Medium Shading 2 Accent 5" w:semiHidden="0" w:uiPriority="64" w:unhideWhenUsed="0"/>
+    <w:lsdException w:name="Medium List 1 Accent 5" w:semiHidden="0" w:uiPriority="65" w:unhideWhenUsed="0"/>
+    <w:lsdException w:name="Medium List 2 Accent 5" w:semiHidden="0" w:uiPriority="66" w:unhideWhenUsed="0"/>
+    <w:lsdException w:name="Medium Grid 1 Accent 5" w:semiHidden="0" w:uiPriority="67" w:unhideWhenUsed="0"/>
+    <w:lsdException w:name="Medium Grid 2 Accent 5" w:semiHidden="0" w:uiPriority="68" w:unhideWhenUsed="0"/>
+    <w:lsdException w:name="Medium Grid 3 Accent 5" w:semiHidden="0" w:uiPriority="69" w:unhideWhenUsed="0"/>
+    <w:lsdException w:name="Dark List Accent 5" w:semiHidden="0" w:uiPriority="70" w:unhideWhenUsed="0"/>
+    <w:lsdException w:name="Colorful Shading Accent 5" w:semiHidden="0" w:uiPriority="71" w:unhideWhenUsed="0"/>
+    <w:lsdException w:name="Colorful List Accent 5" w:semiHidden="0" w:uiPriority="72" w:unhideWhenUsed="0"/>
+    <w:lsdException w:name="Colorful Grid Accent 5" w:semiHidden="0" w:uiPriority="73" w:unhideWhenUsed="0"/>
+    <w:lsdException w:name="Light Shading Accent 6" w:semiHidden="0" w:uiPriority="60" w:unhideWhenUsed="0"/>
+    <w:lsdException w:name="Light List Accent 6" w:semiHidden="0" w:uiPriority="61" w:unhideWhenUsed="0"/>
+    <w:lsdException w:name="Light Grid Accent 6" w:semiHidden="0" w:uiPriority="62" w:unhideWhenUsed="0"/>
+    <w:lsdException w:name="Medium Shading 1 Accent 6" w:semiHidden="0" w:uiPriority="63" w:unhideWhenUsed="0"/>
+    <w:lsdException w:name="Medium Shading 2 Accent 6" w:semiHidden="0" w:uiPriority="64" w:unhideWhenUsed="0"/>
+    <w:lsdException w:name="Medium List 1 Accent 6" w:semiHidden="0" w:uiPriority="65" w:unhideWhenUsed="0"/>
+    <w:lsdException w:name="Medium List 2 Accent 6" w:semiHidden="0" w:uiPriority="66" w:unhideWhenUsed="0"/>
+    <w:lsdException w:name="Medium Grid 1 Accent 6" w:semiHidden="0" w:uiPriority="67" w:unhideWhenUsed="0"/>
+    <w:lsdException w:name="Medium Grid 2 Accent 6" w:semiHidden="0" w:uiPriority="68" w:unhideWhenUsed="0"/>
+    <w:lsdException w:name="Medium Grid 3 Accent 6" w:semiHidden="0" w:uiPriority="69" w:unhideWhenUsed="0"/>
+    <w:lsdException w:name="Dark List Accent 6" w:semiHidden="0" w:uiPriority="70" w:unhideWhenUsed="0"/>
+    <w:lsdException w:name="Colorful Shading Accent 6" w:semiHidden="0" w:uiPriority="71" w:unhideWhenUsed="0"/>
+    <w:lsdException w:name="Colorful List Accent 6" w:semiHidden="0" w:uiPriority="72" w:unhideWhenUsed="0"/>
+    <w:lsdException w:name="Colorful Grid Accent 6" w:semiHidden="0" w:uiPriority="73" w:unhideWhenUsed="0"/>
+    <w:lsdException w:name="Subtle Emphasis" w:semiHidden="0" w:uiPriority="19" w:unhideWhenUsed="0" w:qFormat="1"/>
+    <w:lsdException w:name="Intense Emphasis" w:semiHidden="0" w:uiPriority="21" w:unhideWhenUsed="0" w:qFormat="1"/>
+    <w:lsdException w:name="Subtle Reference" w:semiHidden="0" w:uiPriority="31" w:unhideWhenUsed="0" w:qFormat="1"/>
+    <w:lsdException w:name="Intense Reference" w:semiHidden="0" w:uiPriority="32" w:unhideWhenUsed="0" w:qFormat="1"/>
+    <w:lsdException w:name="Book Title" w:semiHidden="0" w:uiPriority="33" w:unhideWhenUsed="0" w:qFormat="1"/>
+    <w:lsdException w:name="Bibliography" w:uiPriority="37"/>
+    <w:lsdException w:name="TOC Heading" w:uiPriority="39" w:qFormat="1"/>
   </w:latentStyles>
   <w:style w:type="paragraph" w:default="1" w:styleId="Normal">
     <w:name w:val="Normal"/>
@@ -2253,6 +1997,290 @@
     <w:rsid w:val="001D0354"/>
     <w:rPr>
       <w:rFonts w:eastAsiaTheme="minorEastAsia"/>
+    </w:rPr>
+  </w:style>
+  <w:style w:type="paragraph" w:styleId="BalloonText">
+    <w:name w:val="Balloon Text"/>
+    <w:basedOn w:val="Normal"/>
+    <w:link w:val="BalloonTextChar"/>
+    <w:uiPriority w:val="99"/>
+    <w:semiHidden/>
+    <w:unhideWhenUsed/>
+    <w:rsid w:val="00D528F1"/>
+    <w:pPr>
+      <w:spacing w:after="0" w:line="240" w:lineRule="auto"/>
+    </w:pPr>
+    <w:rPr>
+      <w:rFonts w:ascii="Tahoma" w:hAnsi="Tahoma" w:cs="Tahoma"/>
+      <w:sz w:val="16"/>
+      <w:szCs w:val="16"/>
+    </w:rPr>
+  </w:style>
+  <w:style w:type="character" w:customStyle="1" w:styleId="BalloonTextChar">
+    <w:name w:val="Balloon Text Char"/>
+    <w:basedOn w:val="DefaultParagraphFont"/>
+    <w:link w:val="BalloonText"/>
+    <w:uiPriority w:val="99"/>
+    <w:semiHidden/>
+    <w:rsid w:val="00D528F1"/>
+    <w:rPr>
+      <w:rFonts w:ascii="Tahoma" w:hAnsi="Tahoma" w:cs="Tahoma"/>
+      <w:sz w:val="16"/>
+      <w:szCs w:val="16"/>
+    </w:rPr>
+  </w:style>
+</w:styles>
+</file>
+
+<file path=word/stylesWithEffects.xml><?xml version="1.0" encoding="utf-8"?>
+<w:styles xmlns:wpc="http://schemas.microsoft.com/office/word/2010/wordprocessingCanvas" xmlns:mc="http://schemas.openxmlformats.org/markup-compatibility/2006" xmlns:o="urn:schemas-microsoft-com:office:office" xmlns:r="http://schemas.openxmlformats.org/officeDocument/2006/relationships" xmlns:m="http://schemas.openxmlformats.org/officeDocument/2006/math" xmlns:v="urn:schemas-microsoft-com:vml" xmlns:wp14="http://schemas.microsoft.com/office/word/2010/wordprocessingDrawing" xmlns:wp="http://schemas.openxmlformats.org/drawingml/2006/wordprocessingDrawing" xmlns:w10="urn:schemas-microsoft-com:office:word" xmlns:w="http://schemas.openxmlformats.org/wordprocessingml/2006/main" xmlns:w14="http://schemas.microsoft.com/office/word/2010/wordml" xmlns:wpg="http://schemas.microsoft.com/office/word/2010/wordprocessingGroup" xmlns:wpi="http://schemas.microsoft.com/office/word/2010/wordprocessingInk" xmlns:wne="http://schemas.microsoft.com/office/word/2006/wordml" xmlns:wps="http://schemas.microsoft.com/office/word/2010/wordprocessingShape" mc:Ignorable="w14 wp14">
+  <w:docDefaults>
+    <w:rPrDefault>
+      <w:rPr>
+        <w:rFonts w:asciiTheme="minorHAnsi" w:eastAsiaTheme="minorHAnsi" w:hAnsiTheme="minorHAnsi" w:cstheme="minorBidi"/>
+        <w:sz w:val="22"/>
+        <w:szCs w:val="22"/>
+        <w:lang w:val="en-US" w:eastAsia="en-US" w:bidi="ar-SA"/>
+      </w:rPr>
+    </w:rPrDefault>
+    <w:pPrDefault>
+      <w:pPr>
+        <w:spacing w:after="200" w:line="276" w:lineRule="auto"/>
+      </w:pPr>
+    </w:pPrDefault>
+  </w:docDefaults>
+  <w:latentStyles w:defLockedState="0" w:defUIPriority="99" w:defSemiHidden="1" w:defUnhideWhenUsed="1" w:defQFormat="0" w:count="267">
+    <w:lsdException w:name="Normal" w:semiHidden="0" w:uiPriority="0" w:unhideWhenUsed="0" w:qFormat="1"/>
+    <w:lsdException w:name="heading 1" w:semiHidden="0" w:uiPriority="9" w:unhideWhenUsed="0" w:qFormat="1"/>
+    <w:lsdException w:name="heading 2" w:uiPriority="9" w:qFormat="1"/>
+    <w:lsdException w:name="heading 3" w:uiPriority="9" w:qFormat="1"/>
+    <w:lsdException w:name="heading 4" w:uiPriority="9" w:qFormat="1"/>
+    <w:lsdException w:name="heading 5" w:uiPriority="9" w:qFormat="1"/>
+    <w:lsdException w:name="heading 6" w:uiPriority="9" w:qFormat="1"/>
+    <w:lsdException w:name="heading 7" w:uiPriority="9" w:qFormat="1"/>
+    <w:lsdException w:name="heading 8" w:uiPriority="9" w:qFormat="1"/>
+    <w:lsdException w:name="heading 9" w:uiPriority="9" w:qFormat="1"/>
+    <w:lsdException w:name="toc 1" w:uiPriority="39"/>
+    <w:lsdException w:name="toc 2" w:uiPriority="39"/>
+    <w:lsdException w:name="toc 3" w:uiPriority="39"/>
+    <w:lsdException w:name="toc 4" w:uiPriority="39"/>
+    <w:lsdException w:name="toc 5" w:uiPriority="39"/>
+    <w:lsdException w:name="toc 6" w:uiPriority="39"/>
+    <w:lsdException w:name="toc 7" w:uiPriority="39"/>
+    <w:lsdException w:name="toc 8" w:uiPriority="39"/>
+    <w:lsdException w:name="toc 9" w:uiPriority="39"/>
+    <w:lsdException w:name="caption" w:uiPriority="35" w:qFormat="1"/>
+    <w:lsdException w:name="Title" w:semiHidden="0" w:uiPriority="10" w:unhideWhenUsed="0" w:qFormat="1"/>
+    <w:lsdException w:name="Default Paragraph Font" w:uiPriority="1"/>
+    <w:lsdException w:name="Subtitle" w:semiHidden="0" w:uiPriority="11" w:unhideWhenUsed="0" w:qFormat="1"/>
+    <w:lsdException w:name="Strong" w:semiHidden="0" w:uiPriority="22" w:unhideWhenUsed="0" w:qFormat="1"/>
+    <w:lsdException w:name="Emphasis" w:semiHidden="0" w:uiPriority="20" w:unhideWhenUsed="0" w:qFormat="1"/>
+    <w:lsdException w:name="Table Grid" w:semiHidden="0" w:uiPriority="59" w:unhideWhenUsed="0"/>
+    <w:lsdException w:name="Placeholder Text" w:unhideWhenUsed="0"/>
+    <w:lsdException w:name="No Spacing" w:semiHidden="0" w:uiPriority="1" w:unhideWhenUsed="0" w:qFormat="1"/>
+    <w:lsdException w:name="Light Shading" w:semiHidden="0" w:uiPriority="60" w:unhideWhenUsed="0"/>
+    <w:lsdException w:name="Light List" w:semiHidden="0" w:uiPriority="61" w:unhideWhenUsed="0"/>
+    <w:lsdException w:name="Light Grid" w:semiHidden="0" w:uiPriority="62" w:unhideWhenUsed="0"/>
+    <w:lsdException w:name="Medium Shading 1" w:semiHidden="0" w:uiPriority="63" w:unhideWhenUsed="0"/>
+    <w:lsdException w:name="Medium Shading 2" w:semiHidden="0" w:uiPriority="64" w:unhideWhenUsed="0"/>
+    <w:lsdException w:name="Medium List 1" w:semiHidden="0" w:uiPriority="65" w:unhideWhenUsed="0"/>
+    <w:lsdException w:name="Medium List 2" w:semiHidden="0" w:uiPriority="66" w:unhideWhenUsed="0"/>
+    <w:lsdException w:name="Medium Grid 1" w:semiHidden="0" w:uiPriority="67" w:unhideWhenUsed="0"/>
+    <w:lsdException w:name="Medium Grid 2" w:semiHidden="0" w:uiPriority="68" w:unhideWhenUsed="0"/>
+    <w:lsdException w:name="Medium Grid 3" w:semiHidden="0" w:uiPriority="69" w:unhideWhenUsed="0"/>
+    <w:lsdException w:name="Dark List" w:semiHidden="0" w:uiPriority="70" w:unhideWhenUsed="0"/>
+    <w:lsdException w:name="Colorful Shading" w:semiHidden="0" w:uiPriority="71" w:unhideWhenUsed="0"/>
+    <w:lsdException w:name="Colorful List" w:semiHidden="0" w:uiPriority="72" w:unhideWhenUsed="0"/>
+    <w:lsdException w:name="Colorful Grid" w:semiHidden="0" w:uiPriority="73" w:unhideWhenUsed="0"/>
+    <w:lsdException w:name="Light Shading Accent 1" w:semiHidden="0" w:uiPriority="60" w:unhideWhenUsed="0"/>
+    <w:lsdException w:name="Light List Accent 1" w:semiHidden="0" w:uiPriority="61" w:unhideWhenUsed="0"/>
+    <w:lsdException w:name="Light Grid Accent 1" w:semiHidden="0" w:uiPriority="62" w:unhideWhenUsed="0"/>
+    <w:lsdException w:name="Medium Shading 1 Accent 1" w:semiHidden="0" w:uiPriority="63" w:unhideWhenUsed="0"/>
+    <w:lsdException w:name="Medium Shading 2 Accent 1" w:semiHidden="0" w:uiPriority="64" w:unhideWhenUsed="0"/>
+    <w:lsdException w:name="Medium List 1 Accent 1" w:semiHidden="0" w:uiPriority="65" w:unhideWhenUsed="0"/>
+    <w:lsdException w:name="Revision" w:unhideWhenUsed="0"/>
+    <w:lsdException w:name="List Paragraph" w:semiHidden="0" w:uiPriority="34" w:unhideWhenUsed="0" w:qFormat="1"/>
+    <w:lsdException w:name="Quote" w:semiHidden="0" w:uiPriority="29" w:unhideWhenUsed="0" w:qFormat="1"/>
+    <w:lsdException w:name="Intense Quote" w:semiHidden="0" w:uiPriority="30" w:unhideWhenUsed="0" w:qFormat="1"/>
+    <w:lsdException w:name="Medium List 2 Accent 1" w:semiHidden="0" w:uiPriority="66" w:unhideWhenUsed="0"/>
+    <w:lsdException w:name="Medium Grid 1 Accent 1" w:semiHidden="0" w:uiPriority="67" w:unhideWhenUsed="0"/>
+    <w:lsdException w:name="Medium Grid 2 Accent 1" w:semiHidden="0" w:uiPriority="68" w:unhideWhenUsed="0"/>
+    <w:lsdException w:name="Medium Grid 3 Accent 1" w:semiHidden="0" w:uiPriority="69" w:unhideWhenUsed="0"/>
+    <w:lsdException w:name="Dark List Accent 1" w:semiHidden="0" w:uiPriority="70" w:unhideWhenUsed="0"/>
+    <w:lsdException w:name="Colorful Shading Accent 1" w:semiHidden="0" w:uiPriority="71" w:unhideWhenUsed="0"/>
+    <w:lsdException w:name="Colorful List Accent 1" w:semiHidden="0" w:uiPriority="72" w:unhideWhenUsed="0"/>
+    <w:lsdException w:name="Colorful Grid Accent 1" w:semiHidden="0" w:uiPriority="73" w:unhideWhenUsed="0"/>
+    <w:lsdException w:name="Light Shading Accent 2" w:semiHidden="0" w:uiPriority="60" w:unhideWhenUsed="0"/>
+    <w:lsdException w:name="Light List Accent 2" w:semiHidden="0" w:uiPriority="61" w:unhideWhenUsed="0"/>
+    <w:lsdException w:name="Light Grid Accent 2" w:semiHidden="0" w:uiPriority="62" w:unhideWhenUsed="0"/>
+    <w:lsdException w:name="Medium Shading 1 Accent 2" w:semiHidden="0" w:uiPriority="63" w:unhideWhenUsed="0"/>
+    <w:lsdException w:name="Medium Shading 2 Accent 2" w:semiHidden="0" w:uiPriority="64" w:unhideWhenUsed="0"/>
+    <w:lsdException w:name="Medium List 1 Accent 2" w:semiHidden="0" w:uiPriority="65" w:unhideWhenUsed="0"/>
+    <w:lsdException w:name="Medium List 2 Accent 2" w:semiHidden="0" w:uiPriority="66" w:unhideWhenUsed="0"/>
+    <w:lsdException w:name="Medium Grid 1 Accent 2" w:semiHidden="0" w:uiPriority="67" w:unhideWhenUsed="0"/>
+    <w:lsdException w:name="Medium Grid 2 Accent 2" w:semiHidden="0" w:uiPriority="68" w:unhideWhenUsed="0"/>
+    <w:lsdException w:name="Medium Grid 3 Accent 2" w:semiHidden="0" w:uiPriority="69" w:unhideWhenUsed="0"/>
+    <w:lsdException w:name="Dark List Accent 2" w:semiHidden="0" w:uiPriority="70" w:unhideWhenUsed="0"/>
+    <w:lsdException w:name="Colorful Shading Accent 2" w:semiHidden="0" w:uiPriority="71" w:unhideWhenUsed="0"/>
+    <w:lsdException w:name="Colorful List Accent 2" w:semiHidden="0" w:uiPriority="72" w:unhideWhenUsed="0"/>
+    <w:lsdException w:name="Colorful Grid Accent 2" w:semiHidden="0" w:uiPriority="73" w:unhideWhenUsed="0"/>
+    <w:lsdException w:name="Light Shading Accent 3" w:semiHidden="0" w:uiPriority="60" w:unhideWhenUsed="0"/>
+    <w:lsdException w:name="Light List Accent 3" w:semiHidden="0" w:uiPriority="61" w:unhideWhenUsed="0"/>
+    <w:lsdException w:name="Light Grid Accent 3" w:semiHidden="0" w:uiPriority="62" w:unhideWhenUsed="0"/>
+    <w:lsdException w:name="Medium Shading 1 Accent 3" w:semiHidden="0" w:uiPriority="63" w:unhideWhenUsed="0"/>
+    <w:lsdException w:name="Medium Shading 2 Accent 3" w:semiHidden="0" w:uiPriority="64" w:unhideWhenUsed="0"/>
+    <w:lsdException w:name="Medium List 1 Accent 3" w:semiHidden="0" w:uiPriority="65" w:unhideWhenUsed="0"/>
+    <w:lsdException w:name="Medium List 2 Accent 3" w:semiHidden="0" w:uiPriority="66" w:unhideWhenUsed="0"/>
+    <w:lsdException w:name="Medium Grid 1 Accent 3" w:semiHidden="0" w:uiPriority="67" w:unhideWhenUsed="0"/>
+    <w:lsdException w:name="Medium Grid 2 Accent 3" w:semiHidden="0" w:uiPriority="68" w:unhideWhenUsed="0"/>
+    <w:lsdException w:name="Medium Grid 3 Accent 3" w:semiHidden="0" w:uiPriority="69" w:unhideWhenUsed="0"/>
+    <w:lsdException w:name="Dark List Accent 3" w:semiHidden="0" w:uiPriority="70" w:unhideWhenUsed="0"/>
+    <w:lsdException w:name="Colorful Shading Accent 3" w:semiHidden="0" w:uiPriority="71" w:unhideWhenUsed="0"/>
+    <w:lsdException w:name="Colorful List Accent 3" w:semiHidden="0" w:uiPriority="72" w:unhideWhenUsed="0"/>
+    <w:lsdException w:name="Colorful Grid Accent 3" w:semiHidden="0" w:uiPriority="73" w:unhideWhenUsed="0"/>
+    <w:lsdException w:name="Light Shading Accent 4" w:semiHidden="0" w:uiPriority="60" w:unhideWhenUsed="0"/>
+    <w:lsdException w:name="Light List Accent 4" w:semiHidden="0" w:uiPriority="61" w:unhideWhenUsed="0"/>
+    <w:lsdException w:name="Light Grid Accent 4" w:semiHidden="0" w:uiPriority="62" w:unhideWhenUsed="0"/>
+    <w:lsdException w:name="Medium Shading 1 Accent 4" w:semiHidden="0" w:uiPriority="63" w:unhideWhenUsed="0"/>
+    <w:lsdException w:name="Medium Shading 2 Accent 4" w:semiHidden="0" w:uiPriority="64" w:unhideWhenUsed="0"/>
+    <w:lsdException w:name="Medium List 1 Accent 4" w:semiHidden="0" w:uiPriority="65" w:unhideWhenUsed="0"/>
+    <w:lsdException w:name="Medium List 2 Accent 4" w:semiHidden="0" w:uiPriority="66" w:unhideWhenUsed="0"/>
+    <w:lsdException w:name="Medium Grid 1 Accent 4" w:semiHidden="0" w:uiPriority="67" w:unhideWhenUsed="0"/>
+    <w:lsdException w:name="Medium Grid 2 Accent 4" w:semiHidden="0" w:uiPriority="68" w:unhideWhenUsed="0"/>
+    <w:lsdException w:name="Medium Grid 3 Accent 4" w:semiHidden="0" w:uiPriority="69" w:unhideWhenUsed="0"/>
+    <w:lsdException w:name="Dark List Accent 4" w:semiHidden="0" w:uiPriority="70" w:unhideWhenUsed="0"/>
+    <w:lsdException w:name="Colorful Shading Accent 4" w:semiHidden="0" w:uiPriority="71" w:unhideWhenUsed="0"/>
+    <w:lsdException w:name="Colorful List Accent 4" w:semiHidden="0" w:uiPriority="72" w:unhideWhenUsed="0"/>
+    <w:lsdException w:name="Colorful Grid Accent 4" w:semiHidden="0" w:uiPriority="73" w:unhideWhenUsed="0"/>
+    <w:lsdException w:name="Light Shading Accent 5" w:semiHidden="0" w:uiPriority="60" w:unhideWhenUsed="0"/>
+    <w:lsdException w:name="Light List Accent 5" w:semiHidden="0" w:uiPriority="61" w:unhideWhenUsed="0"/>
+    <w:lsdException w:name="Light Grid Accent 5" w:semiHidden="0" w:uiPriority="62" w:unhideWhenUsed="0"/>
+    <w:lsdException w:name="Medium Shading 1 Accent 5" w:semiHidden="0" w:uiPriority="63" w:unhideWhenUsed="0"/>
+    <w:lsdException w:name="Medium Shading 2 Accent 5" w:semiHidden="0" w:uiPriority="64" w:unhideWhenUsed="0"/>
+    <w:lsdException w:name="Medium List 1 Accent 5" w:semiHidden="0" w:uiPriority="65" w:unhideWhenUsed="0"/>
+    <w:lsdException w:name="Medium List 2 Accent 5" w:semiHidden="0" w:uiPriority="66" w:unhideWhenUsed="0"/>
+    <w:lsdException w:name="Medium Grid 1 Accent 5" w:semiHidden="0" w:uiPriority="67" w:unhideWhenUsed="0"/>
+    <w:lsdException w:name="Medium Grid 2 Accent 5" w:semiHidden="0" w:uiPriority="68" w:unhideWhenUsed="0"/>
+    <w:lsdException w:name="Medium Grid 3 Accent 5" w:semiHidden="0" w:uiPriority="69" w:unhideWhenUsed="0"/>
+    <w:lsdException w:name="Dark List Accent 5" w:semiHidden="0" w:uiPriority="70" w:unhideWhenUsed="0"/>
+    <w:lsdException w:name="Colorful Shading Accent 5" w:semiHidden="0" w:uiPriority="71" w:unhideWhenUsed="0"/>
+    <w:lsdException w:name="Colorful List Accent 5" w:semiHidden="0" w:uiPriority="72" w:unhideWhenUsed="0"/>
+    <w:lsdException w:name="Colorful Grid Accent 5" w:semiHidden="0" w:uiPriority="73" w:unhideWhenUsed="0"/>
+    <w:lsdException w:name="Light Shading Accent 6" w:semiHidden="0" w:uiPriority="60" w:unhideWhenUsed="0"/>
+    <w:lsdException w:name="Light List Accent 6" w:semiHidden="0" w:uiPriority="61" w:unhideWhenUsed="0"/>
+    <w:lsdException w:name="Light Grid Accent 6" w:semiHidden="0" w:uiPriority="62" w:unhideWhenUsed="0"/>
+    <w:lsdException w:name="Medium Shading 1 Accent 6" w:semiHidden="0" w:uiPriority="63" w:unhideWhenUsed="0"/>
+    <w:lsdException w:name="Medium Shading 2 Accent 6" w:semiHidden="0" w:uiPriority="64" w:unhideWhenUsed="0"/>
+    <w:lsdException w:name="Medium List 1 Accent 6" w:semiHidden="0" w:uiPriority="65" w:unhideWhenUsed="0"/>
+    <w:lsdException w:name="Medium List 2 Accent 6" w:semiHidden="0" w:uiPriority="66" w:unhideWhenUsed="0"/>
+    <w:lsdException w:name="Medium Grid 1 Accent 6" w:semiHidden="0" w:uiPriority="67" w:unhideWhenUsed="0"/>
+    <w:lsdException w:name="Medium Grid 2 Accent 6" w:semiHidden="0" w:uiPriority="68" w:unhideWhenUsed="0"/>
+    <w:lsdException w:name="Medium Grid 3 Accent 6" w:semiHidden="0" w:uiPriority="69" w:unhideWhenUsed="0"/>
+    <w:lsdException w:name="Dark List Accent 6" w:semiHidden="0" w:uiPriority="70" w:unhideWhenUsed="0"/>
+    <w:lsdException w:name="Colorful Shading Accent 6" w:semiHidden="0" w:uiPriority="71" w:unhideWhenUsed="0"/>
+    <w:lsdException w:name="Colorful List Accent 6" w:semiHidden="0" w:uiPriority="72" w:unhideWhenUsed="0"/>
+    <w:lsdException w:name="Colorful Grid Accent 6" w:semiHidden="0" w:uiPriority="73" w:unhideWhenUsed="0"/>
+    <w:lsdException w:name="Subtle Emphasis" w:semiHidden="0" w:uiPriority="19" w:unhideWhenUsed="0" w:qFormat="1"/>
+    <w:lsdException w:name="Intense Emphasis" w:semiHidden="0" w:uiPriority="21" w:unhideWhenUsed="0" w:qFormat="1"/>
+    <w:lsdException w:name="Subtle Reference" w:semiHidden="0" w:uiPriority="31" w:unhideWhenUsed="0" w:qFormat="1"/>
+    <w:lsdException w:name="Intense Reference" w:semiHidden="0" w:uiPriority="32" w:unhideWhenUsed="0" w:qFormat="1"/>
+    <w:lsdException w:name="Book Title" w:semiHidden="0" w:uiPriority="33" w:unhideWhenUsed="0" w:qFormat="1"/>
+    <w:lsdException w:name="Bibliography" w:uiPriority="37"/>
+    <w:lsdException w:name="TOC Heading" w:uiPriority="39" w:qFormat="1"/>
+  </w:latentStyles>
+  <w:style w:type="paragraph" w:default="1" w:styleId="Normal">
+    <w:name w:val="Normal"/>
+    <w:qFormat/>
+  </w:style>
+  <w:style w:type="character" w:default="1" w:styleId="DefaultParagraphFont">
+    <w:name w:val="Default Paragraph Font"/>
+    <w:uiPriority w:val="1"/>
+    <w:semiHidden/>
+    <w:unhideWhenUsed/>
+  </w:style>
+  <w:style w:type="table" w:default="1" w:styleId="TableNormal">
+    <w:name w:val="Normal Table"/>
+    <w:uiPriority w:val="99"/>
+    <w:semiHidden/>
+    <w:unhideWhenUsed/>
+    <w:tblPr>
+      <w:tblInd w:w="0" w:type="dxa"/>
+      <w:tblCellMar>
+        <w:top w:w="0" w:type="dxa"/>
+        <w:left w:w="108" w:type="dxa"/>
+        <w:bottom w:w="0" w:type="dxa"/>
+        <w:right w:w="108" w:type="dxa"/>
+      </w:tblCellMar>
+    </w:tblPr>
+  </w:style>
+  <w:style w:type="numbering" w:default="1" w:styleId="NoList">
+    <w:name w:val="No List"/>
+    <w:uiPriority w:val="99"/>
+    <w:semiHidden/>
+    <w:unhideWhenUsed/>
+  </w:style>
+  <w:style w:type="paragraph" w:styleId="ListParagraph">
+    <w:name w:val="List Paragraph"/>
+    <w:basedOn w:val="Normal"/>
+    <w:uiPriority w:val="34"/>
+    <w:qFormat/>
+    <w:rsid w:val="00F3643C"/>
+    <w:pPr>
+      <w:ind w:left="720"/>
+      <w:contextualSpacing/>
+    </w:pPr>
+  </w:style>
+  <w:style w:type="paragraph" w:styleId="NoSpacing">
+    <w:name w:val="No Spacing"/>
+    <w:link w:val="NoSpacingChar"/>
+    <w:uiPriority w:val="1"/>
+    <w:qFormat/>
+    <w:rsid w:val="001D0354"/>
+    <w:pPr>
+      <w:spacing w:after="0" w:line="240" w:lineRule="auto"/>
+    </w:pPr>
+    <w:rPr>
+      <w:rFonts w:eastAsiaTheme="minorEastAsia"/>
+    </w:rPr>
+  </w:style>
+  <w:style w:type="character" w:customStyle="1" w:styleId="NoSpacingChar">
+    <w:name w:val="No Spacing Char"/>
+    <w:basedOn w:val="DefaultParagraphFont"/>
+    <w:link w:val="NoSpacing"/>
+    <w:uiPriority w:val="1"/>
+    <w:rsid w:val="001D0354"/>
+    <w:rPr>
+      <w:rFonts w:eastAsiaTheme="minorEastAsia"/>
+    </w:rPr>
+  </w:style>
+  <w:style w:type="paragraph" w:styleId="BalloonText">
+    <w:name w:val="Balloon Text"/>
+    <w:basedOn w:val="Normal"/>
+    <w:link w:val="BalloonTextChar"/>
+    <w:uiPriority w:val="99"/>
+    <w:semiHidden/>
+    <w:unhideWhenUsed/>
+    <w:rsid w:val="00D528F1"/>
+    <w:pPr>
+      <w:spacing w:after="0" w:line="240" w:lineRule="auto"/>
+    </w:pPr>
+    <w:rPr>
+      <w:rFonts w:ascii="Tahoma" w:hAnsi="Tahoma" w:cs="Tahoma"/>
+      <w:sz w:val="16"/>
+      <w:szCs w:val="16"/>
+    </w:rPr>
+  </w:style>
+  <w:style w:type="character" w:customStyle="1" w:styleId="BalloonTextChar">
+    <w:name w:val="Balloon Text Char"/>
+    <w:basedOn w:val="DefaultParagraphFont"/>
+    <w:link w:val="BalloonText"/>
+    <w:uiPriority w:val="99"/>
+    <w:semiHidden/>
+    <w:rsid w:val="00D528F1"/>
+    <w:rPr>
+      <w:rFonts w:ascii="Tahoma" w:hAnsi="Tahoma" w:cs="Tahoma"/>
+      <w:sz w:val="16"/>
+      <w:szCs w:val="16"/>
     </w:rPr>
   </w:style>
 </w:styles>

</xml_diff>

<commit_message>
An attempt to integrate the changes everyone has made. Please edit at will.
</commit_message>
<xml_diff>
--- a/Project_Proposal.docx
+++ b/Project_Proposal.docx
@@ -924,6 +924,9 @@
         <w:t xml:space="preserve">implementing </w:t>
       </w:r>
       <w:r>
+        <w:t xml:space="preserve">the </w:t>
+      </w:r>
+      <w:r>
         <w:t>following:</w:t>
       </w:r>
     </w:p>
@@ -1116,8 +1119,13 @@
         <w:spacing w:before="240"/>
       </w:pPr>
       <w:r>
-        <w:t>Put a statement here of what input data it takes and what output data is produced.</w:t>
-      </w:r>
+        <w:t>The input data for the program</w:t>
+      </w:r>
+      <w:r>
+        <w:t xml:space="preserve"> are the grid size, lattice resolution, time duration, and time resolution of the simulation, as well as a prescribed set of initial conditions which depend on the problem to be solved. The output data are the macroscopic variables (for example, local density and fluid velocity) at each time step.</w:t>
+      </w:r>
+      <w:bookmarkStart w:id="0" w:name="_GoBack"/>
+      <w:bookmarkEnd w:id="0"/>
     </w:p>
     <w:p>
       <w:pPr>
@@ -1130,62 +1138,36 @@
         <w:rPr>
           <w:b/>
         </w:rPr>
-        <w:t xml:space="preserve">Simple explanation of </w:t>
-      </w:r>
-      <w:r>
-        <w:rPr>
-          <w:b/>
-        </w:rPr>
-        <w:t xml:space="preserve">the problem you want to solve, </w:t>
-      </w:r>
-      <w:r>
-        <w:rPr>
-          <w:b/>
-        </w:rPr>
-        <w:t>what techniques and methods you plan to implement. W</w:t>
-      </w:r>
-      <w:r>
-        <w:rPr>
-          <w:b/>
-        </w:rPr>
-        <w:t xml:space="preserve">hat input data you plan to use </w:t>
-      </w:r>
-      <w:r>
-        <w:rPr>
-          <w:b/>
-        </w:rPr>
-        <w:t>and what kind of output data you intend to produce.</w:t>
+        <w:t>Analysis</w:t>
       </w:r>
     </w:p>
     <w:p>
       <w:pPr>
         <w:spacing w:before="240"/>
-        <w:rPr>
-          <w:b/>
-        </w:rPr>
-      </w:pPr>
-      <w:r>
-        <w:rPr>
-          <w:b/>
-        </w:rPr>
-        <w:t>Analysis</w:t>
-      </w:r>
-    </w:p>
-    <w:p>
-      <w:pPr>
-        <w:spacing w:before="240"/>
       </w:pPr>
       <w:r>
         <w:t>We implement these techniques and methods with the goal of producing an output code which can solve scientific problems</w:t>
       </w:r>
       <w:r>
-        <w:t xml:space="preserve"> that the input code could not. We plan to do</w:t>
-      </w:r>
-      <w:r>
-        <w:t xml:space="preserve"> benchmarking as well as detailed profiling at the beginning of the project and after each of the above proposed implementations. </w:t>
-      </w:r>
-      <w:r>
-        <w:t>With this in mind, we intend to demonstrate our achievement by producing the following:</w:t>
+        <w:t xml:space="preserve"> that the input code could not. </w:t>
+      </w:r>
+      <w:r>
+        <w:t>The performance of each</w:t>
+      </w:r>
+      <w:r>
+        <w:t xml:space="preserve"> </w:t>
+      </w:r>
+      <w:r>
+        <w:t>code version</w:t>
+      </w:r>
+      <w:r>
+        <w:t xml:space="preserve"> will be compared to the original code performance so as to evaluate exactly how effective our changes are and provide us with insight as to what could still be improved. By adopting this incremental development methodology, we aim to be able to correct mistakes and gain foresight into future changes in order to maximize both efficiency and code development.</w:t>
+      </w:r>
+      <w:r>
+        <w:t xml:space="preserve"> We</w:t>
+      </w:r>
+      <w:r>
+        <w:t xml:space="preserve"> intend to demonstrate our achievement by producing the following:</w:t>
       </w:r>
     </w:p>
     <w:p>
@@ -1201,6 +1183,7 @@
         <w:rPr>
           <w:b/>
         </w:rPr>
+        <w:lastRenderedPageBreak/>
         <w:t>Benchmarks</w:t>
       </w:r>
       <w:r>
@@ -1213,13 +1196,13 @@
         <w:t xml:space="preserve"> </w:t>
       </w:r>
       <w:r>
+        <w:t xml:space="preserve">We plan to do benchmarking at the beginning of the project and after each new implementation. </w:t>
+      </w:r>
+      <w:r>
         <w:t>Performance improvement will be gauged by running the code on INTEL Phi</w:t>
       </w:r>
       <w:r>
-        <w:t xml:space="preserve">. Profiling </w:t>
-      </w:r>
-      <w:r>
-        <w:t>will be done using PerfSuite and Tau.</w:t>
+        <w:t xml:space="preserve">. </w:t>
       </w:r>
     </w:p>
     <w:p>
@@ -1235,52 +1218,38 @@
         <w:rPr>
           <w:b/>
         </w:rPr>
-        <w:lastRenderedPageBreak/>
-        <w:t>Scientific Results.</w:t>
-      </w:r>
-      <w:r>
-        <w:t xml:space="preserve"> We will finally demonstrate our code’s scalability and scientific capacity by simulating decaying turbulence, a simple-to-implement but computationally-intensive and interesting physical system.</w:t>
+        <w:t xml:space="preserve">Detailed profiling analysis </w:t>
+      </w:r>
+      <w:r>
+        <w:t xml:space="preserve">will be done at the beginning of the project and after the completion of each major project task. </w:t>
+      </w:r>
+      <w:r>
+        <w:t>Profiling</w:t>
+      </w:r>
+      <w:r>
+        <w:t xml:space="preserve"> </w:t>
+      </w:r>
+      <w:r>
+        <w:t>will be done using PerfSuite and Tau.</w:t>
       </w:r>
     </w:p>
     <w:p>
       <w:pPr>
+        <w:pStyle w:val="ListParagraph"/>
+        <w:numPr>
+          <w:ilvl w:val="0"/>
+          <w:numId w:val="5"/>
+        </w:numPr>
         <w:spacing w:before="240"/>
       </w:pPr>
       <w:r>
         <w:rPr>
           <w:b/>
         </w:rPr>
-        <w:tab/>
-      </w:r>
-    </w:p>
-    <w:p>
-      <w:pPr>
-        <w:spacing w:before="240"/>
-      </w:pPr>
-      <w:r>
-        <w:tab/>
-        <w:t xml:space="preserve">As mentioned, we will take a modular approach to improving the performance of existing code. </w:t>
-      </w:r>
-      <w:r>
-        <w:t xml:space="preserve">We will begin by optimizing data structures and basic iteration techniques. </w:t>
-      </w:r>
-      <w:r>
-        <w:t xml:space="preserve">This will be followed with an iteration that focuses on single core optimization using OpenMP. Another tier will then involve MPI implementation </w:t>
-      </w:r>
-      <w:r>
-        <w:t>in order to spread threading to multiple cores/nodes.</w:t>
-      </w:r>
-      <w:r>
-        <w:t xml:space="preserve"> Each iteration will be compared to the original code performance so as to evaluate exactly how effective our changes are and provide us with insight as to what could still be improved.</w:t>
-      </w:r>
-      <w:r>
-        <w:t xml:space="preserve"> By adopting this incremental development methodology, we aim to be able to correct mistakes and gain foresight into future changes in order to maximize both efficiency and code </w:t>
-      </w:r>
-      <w:r>
-        <w:t>development</w:t>
-      </w:r>
-      <w:r>
-        <w:t>.</w:t>
+        <w:t>Scientific Results.</w:t>
+      </w:r>
+      <w:r>
+        <w:t xml:space="preserve"> We will finally demonstrate our code’s scalability and scientific capacity by simulating decaying turbulence, a simple-to-implement but computationally-intensive and interesting physical system.</w:t>
       </w:r>
     </w:p>
     <w:p>
@@ -1296,8 +1265,132 @@
         </w:rPr>
         <w:t>References</w:t>
       </w:r>
-      <w:bookmarkStart w:id="0" w:name="_GoBack"/>
-      <w:bookmarkEnd w:id="0"/>
+    </w:p>
+    <w:p>
+      <w:pPr>
+        <w:pStyle w:val="ListParagraph"/>
+        <w:numPr>
+          <w:ilvl w:val="0"/>
+          <w:numId w:val="6"/>
+        </w:numPr>
+        <w:spacing w:before="240"/>
+      </w:pPr>
+      <w:r>
+        <w:t>Succi, Sauro. “The Lattice Boltzmann Equation for Fluid Dynamics and Beyond.”</w:t>
+      </w:r>
+      <w:r>
+        <w:t xml:space="preserve"> </w:t>
+      </w:r>
+      <w:r>
+        <w:rPr>
+          <w:i/>
+        </w:rPr>
+        <w:t>Oxford University Press .</w:t>
+      </w:r>
+      <w:r>
+        <w:t xml:space="preserve"> 2001.</w:t>
+      </w:r>
+    </w:p>
+    <w:p>
+      <w:pPr>
+        <w:pStyle w:val="ListParagraph"/>
+        <w:numPr>
+          <w:ilvl w:val="0"/>
+          <w:numId w:val="6"/>
+        </w:numPr>
+        <w:spacing w:before="240"/>
+      </w:pPr>
+      <w:r>
+        <w:t xml:space="preserve">Latt, Jonas. “Hydrodynamic Limit of the Lattice Boltzmann Equations.” </w:t>
+      </w:r>
+      <w:r>
+        <w:rPr>
+          <w:i/>
+        </w:rPr>
+        <w:t>Thesis, University of Geneva</w:t>
+      </w:r>
+      <w:r>
+        <w:t>. 2007.</w:t>
+      </w:r>
+    </w:p>
+    <w:p>
+      <w:pPr>
+        <w:pStyle w:val="ListParagraph"/>
+        <w:numPr>
+          <w:ilvl w:val="0"/>
+          <w:numId w:val="6"/>
+        </w:numPr>
+        <w:spacing w:before="240"/>
+      </w:pPr>
+      <w:r>
+        <w:t xml:space="preserve">Shiyi, Chen and Gary D. Doolen. “Lattice Boltzmann method for fluid flows.” </w:t>
+      </w:r>
+      <w:r>
+        <w:rPr>
+          <w:i/>
+        </w:rPr>
+        <w:t>Annual Review of Fluid Mechanics</w:t>
+      </w:r>
+      <w:r>
+        <w:t>. 1998, 30.</w:t>
+      </w:r>
+    </w:p>
+    <w:p>
+      <w:pPr>
+        <w:pStyle w:val="ListParagraph"/>
+        <w:numPr>
+          <w:ilvl w:val="0"/>
+          <w:numId w:val="6"/>
+        </w:numPr>
+        <w:spacing w:before="240"/>
+      </w:pPr>
+      <w:r>
+        <w:t xml:space="preserve">He, Chen, and Doolen. “A Novel Thermal Model for the Lattice Boltzmann Method in the Incompressible Limit.” </w:t>
+      </w:r>
+      <w:r>
+        <w:rPr>
+          <w:i/>
+        </w:rPr>
+        <w:t xml:space="preserve">Journal of Computational Physics </w:t>
+      </w:r>
+      <w:r>
+        <w:rPr>
+          <w:b/>
+          <w:i/>
+        </w:rPr>
+        <w:t>146</w:t>
+      </w:r>
+      <w:r>
+        <w:rPr>
+          <w:i/>
+        </w:rPr>
+        <w:t>.</w:t>
+      </w:r>
+      <w:r>
+        <w:t xml:space="preserve"> 1998, 282-300.</w:t>
+      </w:r>
+    </w:p>
+    <w:p>
+      <w:pPr>
+        <w:pStyle w:val="ListParagraph"/>
+        <w:numPr>
+          <w:ilvl w:val="0"/>
+          <w:numId w:val="6"/>
+        </w:numPr>
+        <w:spacing w:before="240"/>
+      </w:pPr>
+      <w:r>
+        <w:t xml:space="preserve">Paul J. Dellar. “Bulk and shear viscosities in lattice Boltzmann equations.” </w:t>
+      </w:r>
+      <w:r>
+        <w:rPr>
+          <w:i/>
+        </w:rPr>
+        <w:t>Physical Review E</w:t>
+      </w:r>
+      <w:r>
+        <w:t>. 64.031203.</w:t>
+      </w:r>
     </w:p>
     <w:sectPr>
       <w:pgSz w:w="12240" w:h="15840"/>
@@ -1582,6 +1675,95 @@
     </w:lvl>
   </w:abstractNum>
   <w:abstractNum w:abstractNumId="3">
+    <w:nsid w:val="483C67A8"/>
+    <w:multiLevelType w:val="hybridMultilevel"/>
+    <w:tmpl w:val="A6F0F78A"/>
+    <w:lvl w:ilvl="0" w:tplc="04090011">
+      <w:start w:val="1"/>
+      <w:numFmt w:val="decimal"/>
+      <w:lvlText w:val="%1)"/>
+      <w:lvlJc w:val="left"/>
+      <w:pPr>
+        <w:ind w:left="720" w:hanging="360"/>
+      </w:pPr>
+      <w:rPr>
+        <w:rFonts w:hint="default"/>
+      </w:rPr>
+    </w:lvl>
+    <w:lvl w:ilvl="1" w:tplc="04090019" w:tentative="1">
+      <w:start w:val="1"/>
+      <w:numFmt w:val="lowerLetter"/>
+      <w:lvlText w:val="%2."/>
+      <w:lvlJc w:val="left"/>
+      <w:pPr>
+        <w:ind w:left="1440" w:hanging="360"/>
+      </w:pPr>
+    </w:lvl>
+    <w:lvl w:ilvl="2" w:tplc="0409001B" w:tentative="1">
+      <w:start w:val="1"/>
+      <w:numFmt w:val="lowerRoman"/>
+      <w:lvlText w:val="%3."/>
+      <w:lvlJc w:val="right"/>
+      <w:pPr>
+        <w:ind w:left="2160" w:hanging="180"/>
+      </w:pPr>
+    </w:lvl>
+    <w:lvl w:ilvl="3" w:tplc="0409000F" w:tentative="1">
+      <w:start w:val="1"/>
+      <w:numFmt w:val="decimal"/>
+      <w:lvlText w:val="%4."/>
+      <w:lvlJc w:val="left"/>
+      <w:pPr>
+        <w:ind w:left="2880" w:hanging="360"/>
+      </w:pPr>
+    </w:lvl>
+    <w:lvl w:ilvl="4" w:tplc="04090019" w:tentative="1">
+      <w:start w:val="1"/>
+      <w:numFmt w:val="lowerLetter"/>
+      <w:lvlText w:val="%5."/>
+      <w:lvlJc w:val="left"/>
+      <w:pPr>
+        <w:ind w:left="3600" w:hanging="360"/>
+      </w:pPr>
+    </w:lvl>
+    <w:lvl w:ilvl="5" w:tplc="0409001B" w:tentative="1">
+      <w:start w:val="1"/>
+      <w:numFmt w:val="lowerRoman"/>
+      <w:lvlText w:val="%6."/>
+      <w:lvlJc w:val="right"/>
+      <w:pPr>
+        <w:ind w:left="4320" w:hanging="180"/>
+      </w:pPr>
+    </w:lvl>
+    <w:lvl w:ilvl="6" w:tplc="0409000F" w:tentative="1">
+      <w:start w:val="1"/>
+      <w:numFmt w:val="decimal"/>
+      <w:lvlText w:val="%7."/>
+      <w:lvlJc w:val="left"/>
+      <w:pPr>
+        <w:ind w:left="5040" w:hanging="360"/>
+      </w:pPr>
+    </w:lvl>
+    <w:lvl w:ilvl="7" w:tplc="04090019" w:tentative="1">
+      <w:start w:val="1"/>
+      <w:numFmt w:val="lowerLetter"/>
+      <w:lvlText w:val="%8."/>
+      <w:lvlJc w:val="left"/>
+      <w:pPr>
+        <w:ind w:left="5760" w:hanging="360"/>
+      </w:pPr>
+    </w:lvl>
+    <w:lvl w:ilvl="8" w:tplc="0409001B" w:tentative="1">
+      <w:start w:val="1"/>
+      <w:numFmt w:val="lowerRoman"/>
+      <w:lvlText w:val="%9."/>
+      <w:lvlJc w:val="right"/>
+      <w:pPr>
+        <w:ind w:left="6480" w:hanging="180"/>
+      </w:pPr>
+    </w:lvl>
+  </w:abstractNum>
+  <w:abstractNum w:abstractNumId="4">
     <w:nsid w:val="552112D4"/>
     <w:multiLevelType w:val="hybridMultilevel"/>
     <w:tmpl w:val="C4A68E00"/>
@@ -1670,7 +1852,7 @@
       </w:pPr>
     </w:lvl>
   </w:abstractNum>
-  <w:abstractNum w:abstractNumId="4">
+  <w:abstractNum w:abstractNumId="5">
     <w:nsid w:val="602D6EF6"/>
     <w:multiLevelType w:val="hybridMultilevel"/>
     <w:tmpl w:val="B5DE9290"/>
@@ -1767,12 +1949,15 @@
     <w:abstractNumId w:val="0"/>
   </w:num>
   <w:num w:numId="3">
-    <w:abstractNumId w:val="4"/>
+    <w:abstractNumId w:val="5"/>
   </w:num>
   <w:num w:numId="4">
     <w:abstractNumId w:val="1"/>
   </w:num>
   <w:num w:numId="5">
+    <w:abstractNumId w:val="4"/>
+  </w:num>
+  <w:num w:numId="6">
     <w:abstractNumId w:val="3"/>
   </w:num>
 </w:numbering>

</xml_diff>

<commit_message>
Second Draft of Proposal
</commit_message>
<xml_diff>
--- a/Project_Proposal.docx
+++ b/Project_Proposal.docx
@@ -1,17 +1,14 @@
 
 <file path=word/document.xml><?xml version="1.0" encoding="utf-8"?>
-<w:document xmlns:r="http://schemas.openxmlformats.org/officeDocument/2006/relationships" xmlns:wp="http://schemas.openxmlformats.org/drawingml/2006/wordprocessingDrawing" xmlns:w="http://schemas.openxmlformats.org/wordprocessingml/2006/main" xmlns:w10="urn:schemas-microsoft-com:office:word" xmlns:w14="http://schemas.microsoft.com/office/word/2010/wordml" xmlns:wps="http://schemas.microsoft.com/office/word/2010/wordprocessingShape" xmlns:wpg="http://schemas.microsoft.com/office/word/2010/wordprocessingGroup" xmlns:mc="http://schemas.openxmlformats.org/markup-compatibility/2006" xmlns:v="urn:schemas-microsoft-com:vml" xmlns:o="urn:schemas-microsoft-com:office:office" mc:Ignorable="w14">
+<w:document xmlns:wpc="http://schemas.microsoft.com/office/word/2010/wordprocessingCanvas" xmlns:mc="http://schemas.openxmlformats.org/markup-compatibility/2006" xmlns:o="urn:schemas-microsoft-com:office:office" xmlns:r="http://schemas.openxmlformats.org/officeDocument/2006/relationships" xmlns:m="http://schemas.openxmlformats.org/officeDocument/2006/math" xmlns:v="urn:schemas-microsoft-com:vml" xmlns:wp14="http://schemas.microsoft.com/office/word/2010/wordprocessingDrawing" xmlns:wp="http://schemas.openxmlformats.org/drawingml/2006/wordprocessingDrawing" xmlns:w10="urn:schemas-microsoft-com:office:word" xmlns:w="http://schemas.openxmlformats.org/wordprocessingml/2006/main" xmlns:w14="http://schemas.microsoft.com/office/word/2010/wordml" xmlns:wpg="http://schemas.microsoft.com/office/word/2010/wordprocessingGroup" xmlns:wpi="http://schemas.microsoft.com/office/word/2010/wordprocessingInk" xmlns:wne="http://schemas.microsoft.com/office/word/2006/wordml" xmlns:wps="http://schemas.microsoft.com/office/word/2010/wordprocessingShape" mc:Ignorable="w14 wp14">
   <w:body>
     <w:p>
       <w:pPr>
         <w:pStyle w:val="Body"/>
-        <w:rPr>
-          <w:rtl w:val="0"/>
-        </w:rPr>
       </w:pPr>
       <w:r>
         <w:rPr>
-          <w:rtl w:val="0"/>
+          <w:noProof/>
         </w:rPr>
         <mc:AlternateContent>
           <mc:Choice Requires="wpg">
@@ -69,7 +66,7 @@
                             </a:cxnLst>
                             <a:rect l="0" t="0" r="r" b="b"/>
                             <a:pathLst>
-                              <a:path w="21600" h="21600" fill="norm" stroke="1" extrusionOk="0">
+                              <a:path w="21600" h="21600" extrusionOk="0">
                                 <a:moveTo>
                                   <a:pt x="0" y="0"/>
                                 </a:moveTo>
@@ -115,8 +112,8 @@
                             <a:avLst/>
                           </a:prstGeom>
                           <a:blipFill rotWithShape="1">
-                            <a:blip r:embed="rId4"/>
-                            <a:srcRect l="0" t="0" r="0" b="0"/>
+                            <a:blip r:embed="rId8"/>
+                            <a:srcRect/>
                             <a:stretch>
                               <a:fillRect/>
                             </a:stretch>
@@ -144,7 +141,7 @@
                   <v:stroke on="f" weight="1.0pt" dashstyle="solid" endcap="flat" miterlimit="400.0%" joinstyle="miter" linestyle="single" startarrow="none" startarrowwidth="medium" startarrowlength="medium" endarrow="none" endarrowwidth="medium" endarrowlength="medium"/>
                 </v:shape>
                 <v:rect id="_x0000_s1028" style="position:absolute;left:0;top:1;width:7315200;height:1215390;">
-                  <v:fill r:id="rId4" o:title="image1.png" rotate="t" type="frame"/>
+                  <v:fill r:id="rId9" o:title="image1.png" rotate="t" type="frame"/>
                   <v:stroke on="f" weight="1.0pt" dashstyle="solid" endcap="flat" miterlimit="400.0%" joinstyle="miter" linestyle="single" startarrow="none" startarrowwidth="medium" startarrowlength="medium" endarrow="none" endarrowwidth="medium" endarrowlength="medium"/>
                 </v:rect>
               </v:group>
@@ -154,7 +151,7 @@
       </w:r>
       <w:r>
         <w:rPr>
-          <w:rtl w:val="0"/>
+          <w:noProof/>
         </w:rPr>
         <mc:AlternateContent>
           <mc:Choice Requires="wps">
@@ -169,7 +166,7 @@
                 </wp:positionV>
                 <wp:extent cx="7315200" cy="1009650"/>
                 <wp:effectExtent l="0" t="0" r="0" b="0"/>
-                <wp:wrapSquare wrapText="bothSides" distL="57150" distR="57150" distT="57150" distB="57150"/>
+                <wp:wrapSquare wrapText="bothSides" distT="57150" distB="57150" distL="57150" distR="57150"/>
                 <wp:docPr id="1073741828" name="officeArt object"/>
                 <wp:cNvGraphicFramePr/>
                 <a:graphic xmlns:a="http://schemas.openxmlformats.org/drawingml/2006/main">
@@ -195,31 +192,29 @@
                         <w:txbxContent>
                           <w:p>
                             <w:pPr>
-                              <w:pStyle w:val="No Spacing"/>
+                              <w:pStyle w:val="NoSpacing"/>
                               <w:jc w:val="right"/>
                               <w:rPr>
-                                <w:color w:val="4f81bd"/>
+                                <w:color w:val="4F81BD"/>
                                 <w:sz w:val="28"/>
                                 <w:szCs w:val="28"/>
-                                <w:u w:color="4f81bd"/>
+                                <w:u w:color="4F81BD"/>
                               </w:rPr>
                             </w:pPr>
                             <w:r>
                               <w:rPr>
                                 <w:rFonts w:ascii="Trebuchet MS"/>
-                                <w:color w:val="4f81bd"/>
+                                <w:color w:val="4F81BD"/>
                                 <w:sz w:val="28"/>
                                 <w:szCs w:val="28"/>
-                                <w:u w:color="4f81bd"/>
-                                <w:rtl w:val="0"/>
-                                <w:lang w:val="en-US"/>
+                                <w:u w:color="4F81BD"/>
                               </w:rPr>
                               <w:t>Members</w:t>
                             </w:r>
                           </w:p>
                           <w:p>
                             <w:pPr>
-                              <w:pStyle w:val="No Spacing"/>
+                              <w:pStyle w:val="NoSpacing"/>
                               <w:jc w:val="right"/>
                             </w:pPr>
                             <w:r>
@@ -229,8 +224,6 @@
                                 <w:sz w:val="24"/>
                                 <w:szCs w:val="24"/>
                                 <w:u w:color="595959"/>
-                                <w:rtl w:val="0"/>
-                                <w:lang w:val="en-US"/>
                               </w:rPr>
                               <w:t>Jasmine Brewer, Samuel Elliott, Matthew Gross, Aniq Shahid, &amp; Li-yin Young</w:t>
                             </w:r>
@@ -305,7 +298,7 @@
       </w:r>
       <w:r>
         <w:rPr>
-          <w:rtl w:val="0"/>
+          <w:noProof/>
         </w:rPr>
         <mc:AlternateContent>
           <mc:Choice Requires="wps">
@@ -320,7 +313,7 @@
                 </wp:positionV>
                 <wp:extent cx="7315200" cy="3638550"/>
                 <wp:effectExtent l="0" t="0" r="0" b="0"/>
-                <wp:wrapSquare wrapText="bothSides" distL="57150" distR="57150" distT="57150" distB="57150"/>
+                <wp:wrapSquare wrapText="bothSides" distT="57150" distB="57150" distL="57150" distR="57150"/>
                 <wp:docPr id="1073741829" name="officeArt object"/>
                 <wp:cNvGraphicFramePr/>
                 <a:graphic xmlns:a="http://schemas.openxmlformats.org/drawingml/2006/main">
@@ -349,22 +342,20 @@
                               <w:pStyle w:val="Body"/>
                               <w:jc w:val="right"/>
                               <w:rPr>
-                                <w:color w:val="4f81bd"/>
+                                <w:color w:val="4F81BD"/>
                                 <w:sz w:val="64"/>
                                 <w:szCs w:val="64"/>
-                                <w:u w:color="4f81bd"/>
+                                <w:u w:color="4F81BD"/>
                               </w:rPr>
                             </w:pPr>
                             <w:r>
                               <w:rPr>
                                 <w:rFonts w:ascii="Trebuchet MS"/>
-                                <w:caps w:val="1"/>
-                                <w:color w:val="4f81bd"/>
+                                <w:caps/>
+                                <w:color w:val="4F81BD"/>
                                 <w:sz w:val="64"/>
                                 <w:szCs w:val="64"/>
-                                <w:u w:color="4f81bd"/>
-                                <w:rtl w:val="0"/>
-                                <w:lang w:val="en-US"/>
+                                <w:u w:color="4F81BD"/>
                               </w:rPr>
                               <w:t>Optimizing Hydrodynamic Simulations of Quantum Fluids</w:t>
                             </w:r>
@@ -381,8 +372,6 @@
                                 <w:sz w:val="36"/>
                                 <w:szCs w:val="36"/>
                                 <w:u w:color="404040"/>
-                                <w:rtl w:val="0"/>
-                                <w:lang w:val="en-US"/>
                               </w:rPr>
                               <w:t>CSCI 4576/5576 Project Proposal, Fall 2014</w:t>
                             </w:r>
@@ -463,12 +452,10 @@
       </w:pPr>
       <w:r>
         <w:rPr>
-          <w:rFonts w:ascii="Calibri" w:cs="Calibri" w:hAnsi="Calibri" w:eastAsia="Calibri"/>
-          <w:b w:val="1"/>
-          <w:bCs w:val="1"/>
+          <w:b/>
+          <w:bCs/>
           <w:sz w:val="32"/>
           <w:szCs w:val="32"/>
-          <w:rtl w:val="0"/>
         </w:rPr>
         <w:br w:type="page"/>
       </w:r>
@@ -477,9 +464,8 @@
       <w:pPr>
         <w:pStyle w:val="Body"/>
         <w:rPr>
-          <w:rFonts w:ascii="Calibri" w:cs="Calibri" w:hAnsi="Calibri" w:eastAsia="Calibri"/>
-          <w:b w:val="1"/>
-          <w:bCs w:val="1"/>
+          <w:b/>
+          <w:bCs/>
           <w:sz w:val="32"/>
           <w:szCs w:val="32"/>
         </w:rPr>
@@ -489,18 +475,16 @@
       <w:pPr>
         <w:pStyle w:val="Body"/>
         <w:rPr>
-          <w:rFonts w:ascii="Calibri" w:cs="Calibri" w:hAnsi="Calibri" w:eastAsia="Calibri"/>
-          <w:b w:val="1"/>
-          <w:bCs w:val="1"/>
-          <w:rtl w:val="0"/>
+          <w:rFonts w:ascii="Trebuchet MS" w:hAnsi="Trebuchet MS"/>
+          <w:b/>
+          <w:bCs/>
         </w:rPr>
       </w:pPr>
       <w:r>
         <w:rPr>
-          <w:rFonts w:ascii="Calibri" w:cs="Calibri" w:hAnsi="Calibri" w:eastAsia="Calibri"/>
-          <w:b w:val="1"/>
-          <w:bCs w:val="1"/>
-          <w:rtl w:val="0"/>
+          <w:rFonts w:ascii="Trebuchet MS" w:hAnsi="Trebuchet MS"/>
+          <w:b/>
+          <w:bCs/>
           <w:lang w:val="fr-FR"/>
         </w:rPr>
         <w:t>Introduction</w:t>
@@ -511,14 +495,12 @@
         <w:pStyle w:val="Body"/>
         <w:spacing w:before="240"/>
         <w:rPr>
-          <w:rtl w:val="0"/>
+          <w:rFonts w:ascii="Trebuchet MS" w:hAnsi="Trebuchet MS"/>
         </w:rPr>
       </w:pPr>
       <w:r>
         <w:rPr>
-          <w:rFonts w:ascii="Trebuchet MS"/>
-          <w:rtl w:val="0"/>
-          <w:lang w:val="en-US"/>
+          <w:rFonts w:ascii="Trebuchet MS" w:hAnsi="Trebuchet MS"/>
         </w:rPr>
         <w:tab/>
         <w:t>The lattice Boltzmann method was first popularized for its success in mainstream computational fluid dynamics, but has recently also emerged as an important tool in the fields of physics, biology, and chemistry for understanding complex fluids. Unfortunately, the range of physical problems which can be solved with the algorithm is currently severely limited by its high memory and computational requirements. The capacity of the lattice Boltzmann method to solve scientific problems has therefore become an important problem in high performance scientific computing. The proposed project intends to tackle this problem directly by optimizing an existing scientific code that simulates the evolution of a quantum fluid for more efficient and scalable overall performance.</w:t>
@@ -529,18 +511,16 @@
         <w:pStyle w:val="Body"/>
         <w:spacing w:before="240"/>
         <w:rPr>
-          <w:rFonts w:ascii="Calibri" w:cs="Calibri" w:hAnsi="Calibri" w:eastAsia="Calibri"/>
-          <w:b w:val="1"/>
-          <w:bCs w:val="1"/>
-          <w:rtl w:val="0"/>
+          <w:rFonts w:ascii="Trebuchet MS" w:hAnsi="Trebuchet MS"/>
+          <w:b/>
+          <w:bCs/>
         </w:rPr>
       </w:pPr>
       <w:r>
         <w:rPr>
-          <w:rFonts w:ascii="Calibri" w:cs="Calibri" w:hAnsi="Calibri" w:eastAsia="Calibri"/>
-          <w:b w:val="1"/>
-          <w:bCs w:val="1"/>
-          <w:rtl w:val="0"/>
+          <w:rFonts w:ascii="Trebuchet MS" w:hAnsi="Trebuchet MS"/>
+          <w:b/>
+          <w:bCs/>
         </w:rPr>
         <w:t>Problem</w:t>
       </w:r>
@@ -550,197 +530,202 @@
         <w:pStyle w:val="Body"/>
         <w:spacing w:before="240"/>
         <w:rPr>
-          <w:rtl w:val="0"/>
+          <w:rFonts w:ascii="Trebuchet MS" w:hAnsi="Trebuchet MS"/>
         </w:rPr>
       </w:pPr>
       <w:r>
         <w:rPr>
-          <w:rFonts w:ascii="Trebuchet MS"/>
-          <w:rtl w:val="0"/>
-          <w:lang w:val="en-US"/>
+          <w:rFonts w:ascii="Trebuchet MS" w:hAnsi="Trebuchet MS"/>
         </w:rPr>
         <w:tab/>
         <w:t>The na</w:t>
       </w:r>
       <w:r>
         <w:rPr>
-          <w:rFonts w:hAnsi="Trebuchet MS" w:hint="default"/>
-          <w:rtl w:val="0"/>
+          <w:rFonts w:ascii="Trebuchet MS" w:hAnsi="Trebuchet MS"/>
           <w:lang w:val="nl-NL"/>
         </w:rPr>
         <w:t>ï</w:t>
       </w:r>
       <w:r>
         <w:rPr>
-          <w:rFonts w:ascii="Trebuchet MS"/>
-          <w:rtl w:val="0"/>
-          <w:lang w:val="en-US"/>
+          <w:rFonts w:ascii="Trebuchet MS" w:hAnsi="Trebuchet MS"/>
         </w:rPr>
         <w:t>ve implementation of the lattice Boltzmann method which has been previously implemented is overly restrictive on the simulation sizes achievable with available resources, due at least in part to lack of parallelism and inefficient data and memory handling. We propose to remedy these problems by implementing the following:</w:t>
       </w:r>
     </w:p>
     <w:p>
       <w:pPr>
-        <w:pStyle w:val="List Paragraph"/>
+        <w:pStyle w:val="ListParagraph"/>
         <w:numPr>
           <w:ilvl w:val="0"/>
           <w:numId w:val="3"/>
         </w:numPr>
         <w:tabs>
           <w:tab w:val="num" w:pos="720"/>
-          <w:tab w:val="clear" w:pos="0"/>
         </w:tabs>
         <w:spacing w:before="240"/>
-        <w:ind w:left="720" w:hanging="360"/>
-        <w:rPr>
-          <w:position w:val="0"/>
-          <w:rtl w:val="0"/>
+        <w:ind w:hanging="360"/>
+        <w:rPr>
+          <w:rFonts w:ascii="Trebuchet MS" w:hAnsi="Trebuchet MS"/>
         </w:rPr>
       </w:pPr>
       <w:r>
         <w:rPr>
-          <w:rFonts w:ascii="Calibri" w:cs="Calibri" w:hAnsi="Calibri" w:eastAsia="Calibri"/>
-          <w:b w:val="1"/>
-          <w:bCs w:val="1"/>
-          <w:rtl w:val="0"/>
-          <w:lang w:val="en-US"/>
+          <w:rFonts w:ascii="Trebuchet MS" w:hAnsi="Trebuchet MS"/>
+          <w:b/>
+          <w:bCs/>
         </w:rPr>
         <w:t xml:space="preserve">Single-Core Optimization: </w:t>
       </w:r>
       <w:r>
         <w:rPr>
-          <w:rFonts w:ascii="Trebuchet MS"/>
-          <w:rtl w:val="0"/>
-          <w:lang w:val="en-US"/>
+          <w:rFonts w:ascii="Trebuchet MS" w:hAnsi="Trebuchet MS"/>
         </w:rPr>
         <w:t>We will vectorize computations and adopt blocking wherever these result in improved performance and reevaluate data structures to improve memory-usage.</w:t>
       </w:r>
     </w:p>
     <w:p>
       <w:pPr>
-        <w:pStyle w:val="List Paragraph"/>
+        <w:pStyle w:val="ListParagraph"/>
         <w:numPr>
           <w:ilvl w:val="0"/>
           <w:numId w:val="3"/>
         </w:numPr>
         <w:tabs>
           <w:tab w:val="num" w:pos="720"/>
-          <w:tab w:val="clear" w:pos="0"/>
         </w:tabs>
         <w:spacing w:before="240"/>
-        <w:ind w:left="720" w:hanging="360"/>
-        <w:rPr>
-          <w:position w:val="0"/>
-          <w:rtl w:val="0"/>
+        <w:ind w:hanging="360"/>
+        <w:rPr>
+          <w:rFonts w:ascii="Trebuchet MS" w:hAnsi="Trebuchet MS"/>
         </w:rPr>
       </w:pPr>
       <w:r>
         <w:rPr>
-          <w:rFonts w:ascii="Calibri" w:cs="Calibri" w:hAnsi="Calibri" w:eastAsia="Calibri"/>
-          <w:b w:val="1"/>
-          <w:bCs w:val="1"/>
-          <w:rtl w:val="0"/>
-          <w:lang w:val="en-US"/>
+          <w:rFonts w:ascii="Trebuchet MS" w:hAnsi="Trebuchet MS"/>
+          <w:b/>
+          <w:bCs/>
         </w:rPr>
         <w:t xml:space="preserve">OpenMP: </w:t>
       </w:r>
       <w:r>
         <w:rPr>
-          <w:rFonts w:ascii="Trebuchet MS"/>
-          <w:rtl w:val="0"/>
-          <w:lang w:val="en-US"/>
-        </w:rPr>
-        <w:t>We will parallelize data-independent sections of the single-core optimized code using OpenMP.</w:t>
-      </w:r>
-      <w:r>
-        <w:rPr>
-          <w:rFonts w:ascii="Trebuchet MS"/>
-          <w:rtl w:val="0"/>
-          <w:lang w:val="en-US"/>
-        </w:rPr>
-        <w:t xml:space="preserve"> </w:t>
-      </w:r>
-      <w:r>
-        <w:rPr>
-          <w:rFonts w:ascii="Trebuchet MS"/>
-          <w:rtl w:val="0"/>
-          <w:lang w:val="en-US"/>
-        </w:rPr>
-        <w:t xml:space="preserve">The final code will combine hybrid MPI and OpenMP model. We need to decide inter-node bandwidth. The problem we need to figure out is although MPI process is multi-threaded, only master thread will make MPI called. </w:t>
+          <w:rFonts w:ascii="Trebuchet MS" w:hAnsi="Trebuchet MS"/>
+        </w:rPr>
+        <w:t xml:space="preserve">We will parallelize data-independent sections of the single-core optimized code using OpenMP. </w:t>
       </w:r>
     </w:p>
     <w:p>
       <w:pPr>
-        <w:pStyle w:val="List Paragraph"/>
+        <w:pStyle w:val="ListParagraph"/>
         <w:numPr>
           <w:ilvl w:val="0"/>
           <w:numId w:val="3"/>
         </w:numPr>
         <w:tabs>
           <w:tab w:val="num" w:pos="720"/>
-          <w:tab w:val="clear" w:pos="0"/>
         </w:tabs>
         <w:spacing w:before="240"/>
-        <w:ind w:left="720" w:hanging="360"/>
-        <w:rPr>
-          <w:position w:val="0"/>
-          <w:rtl w:val="0"/>
+        <w:ind w:hanging="360"/>
+        <w:rPr>
+          <w:rFonts w:ascii="Trebuchet MS" w:hAnsi="Trebuchet MS"/>
         </w:rPr>
       </w:pPr>
       <w:r>
         <w:rPr>
-          <w:rFonts w:ascii="Calibri" w:cs="Calibri" w:hAnsi="Calibri" w:eastAsia="Calibri"/>
-          <w:b w:val="1"/>
-          <w:bCs w:val="1"/>
-          <w:rtl w:val="0"/>
-          <w:lang w:val="en-US"/>
+          <w:rFonts w:ascii="Trebuchet MS" w:hAnsi="Trebuchet MS"/>
+          <w:b/>
+          <w:bCs/>
         </w:rPr>
         <w:t>MPI:</w:t>
       </w:r>
       <w:r>
         <w:rPr>
-          <w:rFonts w:ascii="Trebuchet MS"/>
-          <w:rtl w:val="0"/>
-          <w:lang w:val="en-US"/>
+          <w:rFonts w:ascii="Trebuchet MS" w:hAnsi="Trebuchet MS"/>
         </w:rPr>
         <w:t xml:space="preserve"> We will implement MPI for running OpenMP-implemented functions in parallel and handling intercommunication.</w:t>
+      </w:r>
+      <w:r>
+        <w:rPr>
+          <w:rFonts w:ascii="Trebuchet MS" w:hAnsi="Trebuchet MS"/>
+        </w:rPr>
+        <w:t xml:space="preserve"> </w:t>
+      </w:r>
+      <w:r>
+        <w:rPr>
+          <w:rFonts w:ascii="Trebuchet MS" w:hAnsi="Trebuchet MS"/>
+        </w:rPr>
+        <w:t>The final code will combine hybrid MPI and OpenMP model. The hybrid model will be run on both the Intel Xeon and Phi processors.</w:t>
       </w:r>
     </w:p>
     <w:p>
       <w:pPr>
-        <w:pStyle w:val="List Paragraph"/>
+        <w:pStyle w:val="ListParagraph"/>
         <w:numPr>
           <w:ilvl w:val="0"/>
           <w:numId w:val="3"/>
         </w:numPr>
         <w:tabs>
           <w:tab w:val="num" w:pos="720"/>
-          <w:tab w:val="clear" w:pos="0"/>
         </w:tabs>
         <w:spacing w:before="240"/>
-        <w:ind w:left="720" w:hanging="360"/>
-        <w:rPr>
-          <w:position w:val="0"/>
-          <w:rtl w:val="0"/>
+        <w:ind w:hanging="360"/>
+        <w:rPr>
+          <w:rFonts w:ascii="Trebuchet MS" w:hAnsi="Trebuchet MS"/>
         </w:rPr>
       </w:pPr>
       <w:r>
         <w:rPr>
-          <w:rFonts w:ascii="Calibri" w:cs="Calibri" w:hAnsi="Calibri" w:eastAsia="Calibri"/>
-          <w:b w:val="1"/>
-          <w:bCs w:val="1"/>
-          <w:rtl w:val="0"/>
-          <w:lang w:val="en-US"/>
+          <w:rFonts w:ascii="Trebuchet MS" w:hAnsi="Trebuchet MS"/>
+          <w:b/>
+          <w:bCs/>
         </w:rPr>
         <w:t xml:space="preserve">Data Handling: </w:t>
       </w:r>
       <w:r>
         <w:rPr>
-          <w:rFonts w:ascii="Trebuchet MS"/>
-          <w:rtl w:val="0"/>
-          <w:lang w:val="en-US"/>
+          <w:rFonts w:ascii="Trebuchet MS" w:hAnsi="Trebuchet MS"/>
         </w:rPr>
         <w:t xml:space="preserve">We will port IO to HDF5 to improve data write times, implement data compression, and improve data processing. </w:t>
+      </w:r>
+    </w:p>
+    <w:p>
+      <w:pPr>
+        <w:pStyle w:val="ListParagraph"/>
+        <w:numPr>
+          <w:ilvl w:val="0"/>
+          <w:numId w:val="3"/>
+        </w:numPr>
+        <w:tabs>
+          <w:tab w:val="num" w:pos="720"/>
+        </w:tabs>
+        <w:spacing w:before="240"/>
+        <w:ind w:hanging="360"/>
+        <w:rPr>
+          <w:rFonts w:ascii="Trebuchet MS" w:hAnsi="Trebuchet MS"/>
+        </w:rPr>
+      </w:pPr>
+      <w:r>
+        <w:rPr>
+          <w:rFonts w:ascii="Trebuchet MS" w:hAnsi="Trebuchet MS"/>
+          <w:b/>
+          <w:bCs/>
+        </w:rPr>
+        <w:t>Intel Phi:</w:t>
+      </w:r>
+      <w:r>
+        <w:rPr>
+          <w:rFonts w:ascii="Trebuchet MS" w:hAnsi="Trebuchet MS"/>
+          <w:b/>
+        </w:rPr>
+        <w:t xml:space="preserve"> </w:t>
+      </w:r>
+      <w:r>
+        <w:rPr>
+          <w:rFonts w:ascii="Trebuchet MS" w:hAnsi="Trebuchet MS"/>
+        </w:rPr>
+        <w:t>We will optimize the hybrid model for the lower clock frequency and higher number of cores on the Intel Phi. We will run benchmarks on Helios without the Intel Phi processors to compare directly the performance effect of the Phi processors. We will compare the Intel Phi implementation to performance on Janus in terms of the time of computation and time of computation per power usage. We will also investigate whether there are problem sizes which cannot be run on Janus that can be run on the Intel Phi processors.</w:t>
       </w:r>
     </w:p>
     <w:p>
@@ -748,36 +733,24 @@
         <w:pStyle w:val="Body"/>
         <w:spacing w:before="240"/>
         <w:rPr>
-          <w:rtl w:val="0"/>
+          <w:rFonts w:ascii="Trebuchet MS" w:hAnsi="Trebuchet MS"/>
         </w:rPr>
       </w:pPr>
-      <w:r>
-        <w:rPr>
-          <w:rFonts w:ascii="Trebuchet MS"/>
-          <w:rtl w:val="0"/>
-          <w:lang w:val="en-US"/>
-        </w:rPr>
-        <w:t>The input data for the program are the grid size, lattice resolution, time duration, and time resolution of the simulation, as well as a prescribed set of initial conditions which depend on the problem to be solved. The output data are the macroscopic variables (for example, local density and fluid velocity) at each time step.</w:t>
-      </w:r>
     </w:p>
     <w:p>
       <w:pPr>
         <w:pStyle w:val="Body"/>
         <w:spacing w:before="240"/>
         <w:rPr>
-          <w:rFonts w:ascii="Calibri" w:cs="Calibri" w:hAnsi="Calibri" w:eastAsia="Calibri"/>
-          <w:b w:val="1"/>
-          <w:bCs w:val="1"/>
+          <w:rFonts w:ascii="Trebuchet MS" w:hAnsi="Trebuchet MS"/>
         </w:rPr>
       </w:pPr>
       <w:r>
         <w:rPr>
-          <w:rFonts w:ascii="Calibri" w:cs="Calibri" w:hAnsi="Calibri" w:eastAsia="Calibri"/>
-          <w:b w:val="1"/>
-          <w:bCs w:val="1"/>
-          <w:rtl w:val="0"/>
-        </w:rPr>
-        <w:t>Analysis</w:t>
+          <w:rFonts w:ascii="Trebuchet MS" w:hAnsi="Trebuchet MS"/>
+        </w:rPr>
+        <w:lastRenderedPageBreak/>
+        <w:t>The input data for the program are the grid size, lattice resolution, time duration, and time resolution of the simulation, as well as a prescribed set of initial conditions which depend on the problem to be solved. The output data are the macroscopic variables (for example, local density and fluid velocity) at each time step.</w:t>
       </w:r>
     </w:p>
     <w:p>
@@ -785,143 +758,191 @@
         <w:pStyle w:val="Body"/>
         <w:spacing w:before="240"/>
         <w:rPr>
-          <w:rtl w:val="0"/>
+          <w:rFonts w:ascii="Trebuchet MS" w:hAnsi="Trebuchet MS"/>
         </w:rPr>
       </w:pPr>
       <w:r>
         <w:rPr>
-          <w:rFonts w:ascii="Trebuchet MS"/>
-          <w:rtl w:val="0"/>
-          <w:lang w:val="en-US"/>
-        </w:rPr>
-        <w:t>We implement these techniques and methods with the goal of producing an output code which can solve scientific problems that the input code could not. The performance of each code version will be compared to the original code performance so as to evaluate exactly how effective our changes are and provide us with insight as to what could still be improved. By adopting this incremental development methodology, we aim to be able to correct mistakes and gain foresight into future changes in order to maximize both efficiency and code development. We intend to demonstrate our achievement by producing the following:</w:t>
-      </w:r>
+          <w:rFonts w:ascii="Trebuchet MS" w:hAnsi="Trebuchet MS"/>
+        </w:rPr>
+        <w:t>The physical case for the 2D benchmark will be a lattice size of 1001 by 1001 with a standard deviation of 100</w:t>
+      </w:r>
+      <w:r>
+        <w:rPr>
+          <w:rFonts w:ascii="Trebuchet MS" w:hAnsi="Trebuchet MS"/>
+        </w:rPr>
+        <w:t xml:space="preserve"> and 1000 time steps</w:t>
+      </w:r>
+      <w:r>
+        <w:rPr>
+          <w:rFonts w:ascii="Trebuchet MS" w:hAnsi="Trebuchet MS"/>
+        </w:rPr>
+        <w:t xml:space="preserve">. The physical case for the 3D benchmark will be a lattice size of </w:t>
+      </w:r>
+      <w:r>
+        <w:rPr>
+          <w:rFonts w:ascii="Trebuchet MS" w:hAnsi="Trebuchet MS"/>
+        </w:rPr>
+        <w:t xml:space="preserve">251 by 251 by 251 with a standard deviation of 50 and 500 time steps. We will gauge the scaling performance </w:t>
+      </w:r>
+      <w:r>
+        <w:rPr>
+          <w:rFonts w:ascii="Trebuchet MS" w:hAnsi="Trebuchet MS"/>
+        </w:rPr>
+        <w:t xml:space="preserve">by changing the lattice size and standard deviation by the same factor and leaving the time steps the same. We will then </w:t>
+      </w:r>
+      <w:r>
+        <w:rPr>
+          <w:rFonts w:ascii="Trebuchet MS" w:hAnsi="Trebuchet MS"/>
+        </w:rPr>
+        <w:t xml:space="preserve">benchmark </w:t>
+      </w:r>
+      <w:r>
+        <w:rPr>
+          <w:rFonts w:ascii="Trebuchet MS" w:hAnsi="Trebuchet MS"/>
+        </w:rPr>
+        <w:t>the physical case, for which the number of time steps must be increased by the same factor</w:t>
+      </w:r>
+      <w:r>
+        <w:rPr>
+          <w:rFonts w:ascii="Trebuchet MS" w:hAnsi="Trebuchet MS"/>
+        </w:rPr>
+        <w:t xml:space="preserve"> as the lattice size and standard deviation</w:t>
+      </w:r>
+      <w:r>
+        <w:rPr>
+          <w:rFonts w:ascii="Trebuchet MS" w:hAnsi="Trebuchet MS"/>
+        </w:rPr>
+        <w:t>, and analyze how the code performs in terms of strong and weak scaling.</w:t>
+      </w:r>
+      <w:bookmarkStart w:id="0" w:name="_GoBack"/>
+      <w:bookmarkEnd w:id="0"/>
     </w:p>
     <w:p>
       <w:pPr>
-        <w:pStyle w:val="List Paragraph"/>
+        <w:pStyle w:val="Body"/>
+        <w:spacing w:before="240"/>
+        <w:rPr>
+          <w:rFonts w:ascii="Trebuchet MS" w:hAnsi="Trebuchet MS"/>
+          <w:b/>
+          <w:bCs/>
+        </w:rPr>
+      </w:pPr>
+      <w:r>
+        <w:rPr>
+          <w:rFonts w:ascii="Trebuchet MS" w:hAnsi="Trebuchet MS"/>
+          <w:b/>
+          <w:bCs/>
+        </w:rPr>
+        <w:t>Analysis</w:t>
+      </w:r>
+    </w:p>
+    <w:p>
+      <w:pPr>
+        <w:pStyle w:val="Body"/>
+        <w:spacing w:before="240"/>
+        <w:rPr>
+          <w:rFonts w:ascii="Trebuchet MS" w:hAnsi="Trebuchet MS"/>
+        </w:rPr>
+      </w:pPr>
+      <w:r>
+        <w:rPr>
+          <w:rFonts w:ascii="Trebuchet MS" w:hAnsi="Trebuchet MS"/>
+        </w:rPr>
+        <w:t>We implement these techniques and methods with the goal of producing an output code which can solve scientific problems that the input code could not. The performance of each code version will be compared to the original code performance so as to evaluate exactly how effective our changes are and provide us with insight as to what could still be improved. By adopting this incremental development methodology, we aim to be able to correct mistakes and gain foresight into future changes in order to maximize both efficiency and code development. We intend to demonstrate our achievement by producing the following:</w:t>
+      </w:r>
+    </w:p>
+    <w:p>
+      <w:pPr>
+        <w:pStyle w:val="ListParagraph"/>
         <w:numPr>
           <w:ilvl w:val="0"/>
           <w:numId w:val="6"/>
         </w:numPr>
         <w:tabs>
           <w:tab w:val="num" w:pos="720"/>
-          <w:tab w:val="clear" w:pos="0"/>
         </w:tabs>
         <w:spacing w:before="240"/>
-        <w:ind w:left="720" w:hanging="360"/>
-        <w:rPr>
-          <w:position w:val="0"/>
-          <w:rtl w:val="0"/>
+        <w:ind w:hanging="360"/>
+        <w:rPr>
+          <w:rFonts w:ascii="Trebuchet MS" w:hAnsi="Trebuchet MS"/>
         </w:rPr>
       </w:pPr>
       <w:r>
         <w:rPr>
-          <w:rFonts w:ascii="Calibri" w:cs="Calibri" w:hAnsi="Calibri" w:eastAsia="Calibri"/>
-          <w:b w:val="1"/>
-          <w:bCs w:val="1"/>
-          <w:rtl w:val="0"/>
-          <w:lang w:val="en-US"/>
+          <w:rFonts w:ascii="Trebuchet MS" w:hAnsi="Trebuchet MS"/>
+          <w:b/>
+          <w:bCs/>
         </w:rPr>
         <w:t>Benchmarks</w:t>
       </w:r>
       <w:r>
         <w:rPr>
-          <w:rFonts w:ascii="Trebuchet MS"/>
-          <w:rtl w:val="0"/>
-          <w:lang w:val="en-US"/>
+          <w:rFonts w:ascii="Trebuchet MS" w:hAnsi="Trebuchet MS"/>
         </w:rPr>
         <w:t xml:space="preserve"> indicating the performance enhancement due to solving each significant sub-problem. We plan to do benchmarking at the beginning of the project and after each new implementation. Performance improvement will be gauged by running the code on INTEL Phi. </w:t>
       </w:r>
     </w:p>
     <w:p>
       <w:pPr>
-        <w:pStyle w:val="List Paragraph"/>
+        <w:pStyle w:val="ListParagraph"/>
         <w:numPr>
           <w:ilvl w:val="0"/>
           <w:numId w:val="6"/>
         </w:numPr>
         <w:tabs>
           <w:tab w:val="num" w:pos="720"/>
-          <w:tab w:val="clear" w:pos="0"/>
         </w:tabs>
         <w:spacing w:before="240"/>
-        <w:ind w:left="720" w:hanging="360"/>
-        <w:rPr>
-          <w:position w:val="0"/>
-          <w:rtl w:val="0"/>
+        <w:ind w:hanging="360"/>
+        <w:rPr>
+          <w:rFonts w:ascii="Trebuchet MS" w:hAnsi="Trebuchet MS"/>
         </w:rPr>
       </w:pPr>
       <w:r>
         <w:rPr>
-          <w:rFonts w:ascii="Calibri" w:cs="Calibri" w:hAnsi="Calibri" w:eastAsia="Calibri"/>
-          <w:b w:val="1"/>
-          <w:bCs w:val="1"/>
-          <w:rtl w:val="0"/>
-          <w:lang w:val="en-US"/>
+          <w:rFonts w:ascii="Trebuchet MS" w:hAnsi="Trebuchet MS"/>
+          <w:b/>
+          <w:bCs/>
         </w:rPr>
         <w:t xml:space="preserve">Detailed profiling analysis </w:t>
       </w:r>
       <w:r>
         <w:rPr>
-          <w:rFonts w:ascii="Trebuchet MS"/>
-          <w:rtl w:val="0"/>
-          <w:lang w:val="en-US"/>
+          <w:rFonts w:ascii="Trebuchet MS" w:hAnsi="Trebuchet MS"/>
         </w:rPr>
         <w:t>will be done at the beginning of the project and after the completion of each major project task. Profiling will be done using PerfSuite and Tau.</w:t>
       </w:r>
     </w:p>
     <w:p>
       <w:pPr>
-        <w:pStyle w:val="List Paragraph"/>
+        <w:pStyle w:val="ListParagraph"/>
         <w:numPr>
           <w:ilvl w:val="0"/>
           <w:numId w:val="6"/>
         </w:numPr>
         <w:tabs>
           <w:tab w:val="num" w:pos="720"/>
-          <w:tab w:val="clear" w:pos="0"/>
         </w:tabs>
         <w:spacing w:before="240"/>
-        <w:ind w:left="720" w:hanging="360"/>
-        <w:rPr>
-          <w:position w:val="0"/>
-          <w:rtl w:val="0"/>
+        <w:ind w:hanging="360"/>
+        <w:rPr>
+          <w:rFonts w:ascii="Trebuchet MS" w:hAnsi="Trebuchet MS"/>
         </w:rPr>
       </w:pPr>
       <w:r>
         <w:rPr>
-          <w:rFonts w:ascii="Calibri" w:cs="Calibri" w:hAnsi="Calibri" w:eastAsia="Calibri"/>
-          <w:b w:val="1"/>
-          <w:bCs w:val="1"/>
-          <w:rtl w:val="0"/>
-          <w:lang w:val="en-US"/>
+          <w:rFonts w:ascii="Trebuchet MS" w:hAnsi="Trebuchet MS"/>
+          <w:b/>
+          <w:bCs/>
         </w:rPr>
         <w:t>Scientific Results.</w:t>
       </w:r>
       <w:r>
         <w:rPr>
-          <w:rFonts w:ascii="Trebuchet MS"/>
-          <w:rtl w:val="0"/>
-          <w:lang w:val="en-US"/>
-        </w:rPr>
-        <w:t xml:space="preserve"> We will finally demonstrate our code</w:t>
-      </w:r>
-      <w:r>
-        <w:rPr>
-          <w:rFonts w:hAnsi="Trebuchet MS" w:hint="default"/>
-          <w:rtl w:val="0"/>
-          <w:lang w:val="en-US"/>
-        </w:rPr>
-        <w:t>’</w:t>
-      </w:r>
-      <w:r>
-        <w:rPr>
-          <w:rFonts w:ascii="Trebuchet MS"/>
-          <w:rtl w:val="0"/>
-          <w:lang w:val="en-US"/>
-        </w:rPr>
-        <w:t>s scalability and scientific capacity by simulating decaying turbulence, a simple-to-implement but computationally-intensive and interesting physical system.</w:t>
+          <w:rFonts w:ascii="Trebuchet MS" w:hAnsi="Trebuchet MS"/>
+        </w:rPr>
+        <w:t xml:space="preserve"> We will finally demonstrate our code’s scalability and scientific capacity by simulating decaying turbulence, a simple-to-implement but computationally-intensive and interesting physical system.</w:t>
       </w:r>
     </w:p>
     <w:p>
@@ -929,466 +950,333 @@
         <w:pStyle w:val="Body"/>
         <w:spacing w:before="240"/>
         <w:rPr>
-          <w:rFonts w:ascii="Calibri" w:cs="Calibri" w:hAnsi="Calibri" w:eastAsia="Calibri"/>
-          <w:b w:val="1"/>
-          <w:bCs w:val="1"/>
+          <w:rFonts w:ascii="Trebuchet MS" w:hAnsi="Trebuchet MS"/>
+          <w:b/>
+          <w:bCs/>
         </w:rPr>
       </w:pPr>
       <w:r>
         <w:rPr>
-          <w:rFonts w:ascii="Calibri" w:cs="Calibri" w:hAnsi="Calibri" w:eastAsia="Calibri"/>
-          <w:b w:val="1"/>
-          <w:bCs w:val="1"/>
-          <w:rtl w:val="0"/>
-          <w:lang w:val="en-US"/>
+          <w:rFonts w:ascii="Trebuchet MS" w:hAnsi="Trebuchet MS"/>
+          <w:b/>
+          <w:bCs/>
         </w:rPr>
         <w:t>References</w:t>
       </w:r>
     </w:p>
     <w:p>
       <w:pPr>
-        <w:pStyle w:val="List Paragraph"/>
+        <w:pStyle w:val="ListParagraph"/>
         <w:numPr>
           <w:ilvl w:val="0"/>
           <w:numId w:val="9"/>
         </w:numPr>
         <w:tabs>
           <w:tab w:val="num" w:pos="720"/>
-          <w:tab w:val="clear" w:pos="0"/>
         </w:tabs>
         <w:spacing w:before="240"/>
-        <w:ind w:left="720" w:hanging="360"/>
-        <w:rPr>
-          <w:position w:val="0"/>
-          <w:rtl w:val="0"/>
+        <w:ind w:hanging="360"/>
+        <w:rPr>
+          <w:rFonts w:ascii="Trebuchet MS" w:hAnsi="Trebuchet MS"/>
         </w:rPr>
       </w:pPr>
       <w:r>
         <w:rPr>
-          <w:rFonts w:ascii="Trebuchet MS"/>
-          <w:rtl w:val="0"/>
-          <w:lang w:val="en-US"/>
-        </w:rPr>
-        <w:t xml:space="preserve">Succi, Sauro. </w:t>
-      </w:r>
-      <w:r>
-        <w:rPr>
-          <w:rFonts w:hAnsi="Trebuchet MS" w:hint="default"/>
-          <w:rtl w:val="0"/>
-          <w:lang w:val="en-US"/>
-        </w:rPr>
-        <w:t>“</w:t>
-      </w:r>
-      <w:r>
-        <w:rPr>
-          <w:rFonts w:ascii="Trebuchet MS"/>
-          <w:rtl w:val="0"/>
-          <w:lang w:val="en-US"/>
-        </w:rPr>
-        <w:t>The Lattice Boltzmann Equation for Fluid Dynamics and Beyond.</w:t>
-      </w:r>
-      <w:r>
-        <w:rPr>
-          <w:rFonts w:hAnsi="Trebuchet MS" w:hint="default"/>
-          <w:rtl w:val="0"/>
-          <w:lang w:val="en-US"/>
-        </w:rPr>
-        <w:t xml:space="preserve">” </w:t>
-      </w:r>
-      <w:r>
-        <w:rPr>
-          <w:rFonts w:ascii="Calibri" w:cs="Calibri" w:hAnsi="Calibri" w:eastAsia="Calibri"/>
-          <w:i w:val="1"/>
-          <w:iCs w:val="1"/>
-          <w:rtl w:val="0"/>
-          <w:lang w:val="en-US"/>
+          <w:rFonts w:ascii="Trebuchet MS" w:hAnsi="Trebuchet MS"/>
+        </w:rPr>
+        <w:t xml:space="preserve">Succi, Sauro. “The Lattice Boltzmann Equation for Fluid Dynamics and Beyond.” </w:t>
+      </w:r>
+      <w:r>
+        <w:rPr>
+          <w:rFonts w:ascii="Trebuchet MS" w:hAnsi="Trebuchet MS"/>
+          <w:i/>
+          <w:iCs/>
         </w:rPr>
         <w:t>Oxford University Press .</w:t>
       </w:r>
       <w:r>
         <w:rPr>
-          <w:rFonts w:ascii="Trebuchet MS"/>
-          <w:rtl w:val="0"/>
-          <w:lang w:val="en-US"/>
+          <w:rFonts w:ascii="Trebuchet MS" w:hAnsi="Trebuchet MS"/>
         </w:rPr>
         <w:t xml:space="preserve"> 2001.</w:t>
       </w:r>
     </w:p>
     <w:p>
       <w:pPr>
-        <w:pStyle w:val="List Paragraph"/>
+        <w:pStyle w:val="ListParagraph"/>
         <w:numPr>
           <w:ilvl w:val="0"/>
           <w:numId w:val="9"/>
         </w:numPr>
         <w:tabs>
           <w:tab w:val="num" w:pos="720"/>
-          <w:tab w:val="clear" w:pos="0"/>
         </w:tabs>
         <w:spacing w:before="240"/>
-        <w:ind w:left="720" w:hanging="360"/>
-        <w:rPr>
-          <w:position w:val="0"/>
-          <w:rtl w:val="0"/>
+        <w:ind w:hanging="360"/>
+        <w:rPr>
+          <w:rFonts w:ascii="Trebuchet MS" w:hAnsi="Trebuchet MS"/>
         </w:rPr>
       </w:pPr>
       <w:r>
         <w:rPr>
-          <w:rFonts w:ascii="Trebuchet MS"/>
-          <w:rtl w:val="0"/>
-          <w:lang w:val="en-US"/>
-        </w:rPr>
-        <w:t xml:space="preserve">Latt, Jonas. </w:t>
-      </w:r>
-      <w:r>
-        <w:rPr>
-          <w:rFonts w:hAnsi="Trebuchet MS" w:hint="default"/>
-          <w:rtl w:val="0"/>
-          <w:lang w:val="en-US"/>
-        </w:rPr>
-        <w:t>“</w:t>
-      </w:r>
-      <w:r>
-        <w:rPr>
-          <w:rFonts w:ascii="Trebuchet MS"/>
-          <w:rtl w:val="0"/>
-          <w:lang w:val="en-US"/>
-        </w:rPr>
-        <w:t>Hydrodynamic Limit of the Lattice Boltzmann Equations.</w:t>
-      </w:r>
-      <w:r>
-        <w:rPr>
-          <w:rFonts w:hAnsi="Trebuchet MS" w:hint="default"/>
-          <w:rtl w:val="0"/>
-          <w:lang w:val="en-US"/>
-        </w:rPr>
-        <w:t xml:space="preserve">” </w:t>
-      </w:r>
-      <w:r>
-        <w:rPr>
-          <w:rFonts w:ascii="Calibri" w:cs="Calibri" w:hAnsi="Calibri" w:eastAsia="Calibri"/>
-          <w:i w:val="1"/>
-          <w:iCs w:val="1"/>
-          <w:rtl w:val="0"/>
-          <w:lang w:val="en-US"/>
+          <w:rFonts w:ascii="Trebuchet MS" w:hAnsi="Trebuchet MS"/>
+        </w:rPr>
+        <w:t xml:space="preserve">Latt, Jonas. “Hydrodynamic Limit of the Lattice Boltzmann Equations.” </w:t>
+      </w:r>
+      <w:r>
+        <w:rPr>
+          <w:rFonts w:ascii="Trebuchet MS" w:hAnsi="Trebuchet MS"/>
+          <w:i/>
+          <w:iCs/>
         </w:rPr>
         <w:t>Thesis, University of Geneva</w:t>
       </w:r>
       <w:r>
         <w:rPr>
-          <w:rFonts w:ascii="Trebuchet MS"/>
-          <w:rtl w:val="0"/>
-          <w:lang w:val="en-US"/>
+          <w:rFonts w:ascii="Trebuchet MS" w:hAnsi="Trebuchet MS"/>
         </w:rPr>
         <w:t>. 2007.</w:t>
       </w:r>
     </w:p>
     <w:p>
       <w:pPr>
-        <w:pStyle w:val="List Paragraph"/>
+        <w:pStyle w:val="ListParagraph"/>
         <w:numPr>
           <w:ilvl w:val="0"/>
           <w:numId w:val="9"/>
         </w:numPr>
         <w:tabs>
           <w:tab w:val="num" w:pos="720"/>
-          <w:tab w:val="clear" w:pos="0"/>
         </w:tabs>
         <w:spacing w:before="240"/>
-        <w:ind w:left="720" w:hanging="360"/>
-        <w:rPr>
-          <w:position w:val="0"/>
-          <w:rtl w:val="0"/>
+        <w:ind w:hanging="360"/>
+        <w:rPr>
+          <w:rFonts w:ascii="Trebuchet MS" w:hAnsi="Trebuchet MS"/>
         </w:rPr>
       </w:pPr>
       <w:r>
         <w:rPr>
-          <w:rFonts w:ascii="Trebuchet MS"/>
-          <w:rtl w:val="0"/>
-          <w:lang w:val="en-US"/>
-        </w:rPr>
-        <w:t xml:space="preserve">Shiyi, Chen and Gary D. Doolen. </w:t>
-      </w:r>
-      <w:r>
-        <w:rPr>
-          <w:rFonts w:hAnsi="Trebuchet MS" w:hint="default"/>
-          <w:rtl w:val="0"/>
-          <w:lang w:val="en-US"/>
-        </w:rPr>
-        <w:t>“</w:t>
-      </w:r>
-      <w:r>
-        <w:rPr>
-          <w:rFonts w:ascii="Trebuchet MS"/>
-          <w:rtl w:val="0"/>
-          <w:lang w:val="en-US"/>
-        </w:rPr>
-        <w:t>Lattice Boltzmann method for fluid flows.</w:t>
-      </w:r>
-      <w:r>
-        <w:rPr>
-          <w:rFonts w:hAnsi="Trebuchet MS" w:hint="default"/>
-          <w:rtl w:val="0"/>
-          <w:lang w:val="en-US"/>
-        </w:rPr>
-        <w:t xml:space="preserve">” </w:t>
-      </w:r>
-      <w:r>
-        <w:rPr>
-          <w:rFonts w:ascii="Calibri" w:cs="Calibri" w:hAnsi="Calibri" w:eastAsia="Calibri"/>
-          <w:i w:val="1"/>
-          <w:iCs w:val="1"/>
-          <w:rtl w:val="0"/>
-          <w:lang w:val="en-US"/>
+          <w:rFonts w:ascii="Trebuchet MS" w:hAnsi="Trebuchet MS"/>
+        </w:rPr>
+        <w:t xml:space="preserve">Shiyi, Chen and Gary D. Doolen. “Lattice Boltzmann method for fluid flows.” </w:t>
+      </w:r>
+      <w:r>
+        <w:rPr>
+          <w:rFonts w:ascii="Trebuchet MS" w:hAnsi="Trebuchet MS"/>
+          <w:i/>
+          <w:iCs/>
         </w:rPr>
         <w:t>Annual Review of Fluid Mechanics</w:t>
       </w:r>
       <w:r>
         <w:rPr>
-          <w:rFonts w:ascii="Trebuchet MS"/>
-          <w:rtl w:val="0"/>
-          <w:lang w:val="en-US"/>
+          <w:rFonts w:ascii="Trebuchet MS" w:hAnsi="Trebuchet MS"/>
         </w:rPr>
         <w:t>. 1998, 30.</w:t>
       </w:r>
     </w:p>
     <w:p>
       <w:pPr>
-        <w:pStyle w:val="List Paragraph"/>
+        <w:pStyle w:val="ListParagraph"/>
         <w:numPr>
           <w:ilvl w:val="0"/>
           <w:numId w:val="9"/>
         </w:numPr>
         <w:tabs>
           <w:tab w:val="num" w:pos="720"/>
-          <w:tab w:val="clear" w:pos="0"/>
         </w:tabs>
         <w:spacing w:before="240"/>
-        <w:ind w:left="720" w:hanging="360"/>
-        <w:rPr>
-          <w:position w:val="0"/>
-          <w:rtl w:val="0"/>
+        <w:ind w:hanging="360"/>
+        <w:rPr>
+          <w:rFonts w:ascii="Trebuchet MS" w:hAnsi="Trebuchet MS"/>
         </w:rPr>
       </w:pPr>
       <w:r>
         <w:rPr>
-          <w:rFonts w:ascii="Trebuchet MS"/>
-          <w:rtl w:val="0"/>
-          <w:lang w:val="en-US"/>
-        </w:rPr>
-        <w:t xml:space="preserve">He, Chen, and Doolen. </w:t>
-      </w:r>
-      <w:r>
-        <w:rPr>
-          <w:rFonts w:hAnsi="Trebuchet MS" w:hint="default"/>
-          <w:rtl w:val="0"/>
-          <w:lang w:val="en-US"/>
-        </w:rPr>
-        <w:t>“</w:t>
-      </w:r>
-      <w:r>
-        <w:rPr>
-          <w:rFonts w:ascii="Trebuchet MS"/>
-          <w:rtl w:val="0"/>
-          <w:lang w:val="en-US"/>
-        </w:rPr>
-        <w:t>A Novel Thermal Model for the Lattice Boltzmann Method in the Incompressible Limit.</w:t>
-      </w:r>
-      <w:r>
-        <w:rPr>
-          <w:rFonts w:hAnsi="Trebuchet MS" w:hint="default"/>
-          <w:rtl w:val="0"/>
-          <w:lang w:val="en-US"/>
-        </w:rPr>
-        <w:t xml:space="preserve">” </w:t>
-      </w:r>
-      <w:r>
-        <w:rPr>
-          <w:rFonts w:ascii="Calibri" w:cs="Calibri" w:hAnsi="Calibri" w:eastAsia="Calibri"/>
-          <w:i w:val="1"/>
-          <w:iCs w:val="1"/>
-          <w:rtl w:val="0"/>
-          <w:lang w:val="en-US"/>
+          <w:rFonts w:ascii="Trebuchet MS" w:hAnsi="Trebuchet MS"/>
+        </w:rPr>
+        <w:lastRenderedPageBreak/>
+        <w:t xml:space="preserve">He, Chen, and Doolen. “A Novel Thermal Model for the Lattice Boltzmann Method in the Incompressible Limit.” </w:t>
+      </w:r>
+      <w:r>
+        <w:rPr>
+          <w:rFonts w:ascii="Trebuchet MS" w:hAnsi="Trebuchet MS"/>
+          <w:i/>
+          <w:iCs/>
         </w:rPr>
         <w:t xml:space="preserve">Journal of Computational Physics </w:t>
       </w:r>
       <w:r>
         <w:rPr>
-          <w:rFonts w:ascii="Calibri" w:cs="Calibri" w:hAnsi="Calibri" w:eastAsia="Calibri"/>
-          <w:b w:val="1"/>
-          <w:bCs w:val="1"/>
-          <w:i w:val="1"/>
-          <w:iCs w:val="1"/>
-          <w:rtl w:val="0"/>
-          <w:lang w:val="en-US"/>
+          <w:rFonts w:ascii="Trebuchet MS" w:hAnsi="Trebuchet MS"/>
+          <w:b/>
+          <w:bCs/>
+          <w:i/>
+          <w:iCs/>
         </w:rPr>
         <w:t>146</w:t>
       </w:r>
       <w:r>
         <w:rPr>
-          <w:rFonts w:ascii="Calibri" w:cs="Calibri" w:hAnsi="Calibri" w:eastAsia="Calibri"/>
-          <w:i w:val="1"/>
-          <w:iCs w:val="1"/>
-          <w:rtl w:val="0"/>
-          <w:lang w:val="en-US"/>
+          <w:rFonts w:ascii="Trebuchet MS" w:hAnsi="Trebuchet MS"/>
+          <w:i/>
+          <w:iCs/>
         </w:rPr>
         <w:t>.</w:t>
       </w:r>
       <w:r>
         <w:rPr>
-          <w:rFonts w:ascii="Trebuchet MS"/>
-          <w:rtl w:val="0"/>
-          <w:lang w:val="en-US"/>
+          <w:rFonts w:ascii="Trebuchet MS" w:hAnsi="Trebuchet MS"/>
         </w:rPr>
         <w:t xml:space="preserve"> 1998, 282-300.</w:t>
       </w:r>
     </w:p>
     <w:p>
       <w:pPr>
-        <w:pStyle w:val="List Paragraph"/>
+        <w:pStyle w:val="ListParagraph"/>
         <w:numPr>
           <w:ilvl w:val="0"/>
           <w:numId w:val="9"/>
         </w:numPr>
         <w:tabs>
           <w:tab w:val="num" w:pos="720"/>
-          <w:tab w:val="clear" w:pos="0"/>
         </w:tabs>
         <w:spacing w:before="240"/>
-        <w:ind w:left="720" w:hanging="360"/>
-        <w:rPr>
-          <w:position w:val="0"/>
+        <w:ind w:hanging="360"/>
+        <w:rPr>
+          <w:rFonts w:ascii="Trebuchet MS" w:hAnsi="Trebuchet MS"/>
         </w:rPr>
       </w:pPr>
       <w:r>
         <w:rPr>
-          <w:rFonts w:ascii="Trebuchet MS"/>
-          <w:rtl w:val="0"/>
-          <w:lang w:val="en-US"/>
-        </w:rPr>
-        <w:t xml:space="preserve">Paul J. Dellar. </w:t>
-      </w:r>
-      <w:r>
-        <w:rPr>
-          <w:rFonts w:hAnsi="Trebuchet MS" w:hint="default"/>
-          <w:rtl w:val="0"/>
-          <w:lang w:val="en-US"/>
-        </w:rPr>
-        <w:t>“</w:t>
-      </w:r>
-      <w:r>
-        <w:rPr>
-          <w:rFonts w:ascii="Trebuchet MS"/>
-          <w:rtl w:val="0"/>
-          <w:lang w:val="en-US"/>
-        </w:rPr>
-        <w:t>Bulk and shear viscosities in lattice Boltzmann equations.</w:t>
-      </w:r>
-      <w:r>
-        <w:rPr>
-          <w:rFonts w:hAnsi="Trebuchet MS" w:hint="default"/>
-          <w:rtl w:val="0"/>
-          <w:lang w:val="en-US"/>
-        </w:rPr>
-        <w:t xml:space="preserve">” </w:t>
-      </w:r>
-      <w:r>
-        <w:rPr>
-          <w:rFonts w:ascii="Calibri" w:cs="Calibri" w:hAnsi="Calibri" w:eastAsia="Calibri"/>
-          <w:i w:val="1"/>
-          <w:iCs w:val="1"/>
-          <w:rtl w:val="0"/>
-          <w:lang w:val="en-US"/>
+          <w:rFonts w:ascii="Trebuchet MS" w:hAnsi="Trebuchet MS"/>
+        </w:rPr>
+        <w:t xml:space="preserve">Paul J. Dellar. “Bulk and shear viscosities in lattice Boltzmann equations.” </w:t>
+      </w:r>
+      <w:r>
+        <w:rPr>
+          <w:rFonts w:ascii="Trebuchet MS" w:hAnsi="Trebuchet MS"/>
+          <w:i/>
+          <w:iCs/>
         </w:rPr>
         <w:t>Physical Review E</w:t>
       </w:r>
       <w:r>
         <w:rPr>
-          <w:rFonts w:ascii="Trebuchet MS"/>
-          <w:rtl w:val="0"/>
-          <w:lang w:val="en-US"/>
+          <w:rFonts w:ascii="Trebuchet MS" w:hAnsi="Trebuchet MS"/>
         </w:rPr>
         <w:t>. 64.031203.</w:t>
       </w:r>
     </w:p>
     <w:sectPr>
-      <w:headerReference w:type="default" r:id="rId5"/>
-      <w:headerReference w:type="first" r:id="rId6"/>
-      <w:footerReference w:type="default" r:id="rId7"/>
-      <w:footerReference w:type="first" r:id="rId8"/>
-      <w:pgSz w:w="12240" w:h="15840" w:orient="portrait"/>
-      <w:pgMar w:top="1440" w:right="1440" w:bottom="1440" w:left="1440" w:header="720" w:footer="720"/>
+      <w:headerReference w:type="default" r:id="rId10"/>
+      <w:footerReference w:type="default" r:id="rId11"/>
+      <w:headerReference w:type="first" r:id="rId12"/>
+      <w:footerReference w:type="first" r:id="rId13"/>
+      <w:pgSz w:w="12240" w:h="15840"/>
+      <w:pgMar w:top="1440" w:right="1440" w:bottom="1440" w:left="1440" w:header="720" w:footer="720" w:gutter="0"/>
       <w:pgNumType w:start="0"/>
-      <w:titlePg w:val="1"/>
-      <w:bidi w:val="0"/>
+      <w:cols w:space="720"/>
+      <w:titlePg/>
     </w:sectPr>
   </w:body>
 </w:document>
 </file>
 
+<file path=word/endnotes.xml><?xml version="1.0" encoding="utf-8"?>
+<w:endnotes xmlns:wpc="http://schemas.microsoft.com/office/word/2010/wordprocessingCanvas" xmlns:mc="http://schemas.openxmlformats.org/markup-compatibility/2006" xmlns:o="urn:schemas-microsoft-com:office:office" xmlns:r="http://schemas.openxmlformats.org/officeDocument/2006/relationships" xmlns:m="http://schemas.openxmlformats.org/officeDocument/2006/math" xmlns:v="urn:schemas-microsoft-com:vml" xmlns:wp14="http://schemas.microsoft.com/office/word/2010/wordprocessingDrawing" xmlns:wp="http://schemas.openxmlformats.org/drawingml/2006/wordprocessingDrawing" xmlns:w10="urn:schemas-microsoft-com:office:word" xmlns:w="http://schemas.openxmlformats.org/wordprocessingml/2006/main" xmlns:w14="http://schemas.microsoft.com/office/word/2010/wordml" xmlns:wpg="http://schemas.microsoft.com/office/word/2010/wordprocessingGroup" xmlns:wpi="http://schemas.microsoft.com/office/word/2010/wordprocessingInk" xmlns:wne="http://schemas.microsoft.com/office/word/2006/wordml" xmlns:wps="http://schemas.microsoft.com/office/word/2010/wordprocessingShape" mc:Ignorable="w14 wp14">
+  <w:endnote w:type="separator" w:id="-1">
+    <w:p>
+      <w:r>
+        <w:separator/>
+      </w:r>
+    </w:p>
+  </w:endnote>
+  <w:endnote w:type="continuationSeparator" w:id="0">
+    <w:p>
+      <w:r>
+        <w:continuationSeparator/>
+      </w:r>
+    </w:p>
+  </w:endnote>
+</w:endnotes>
+</file>
+
 <file path=word/footer1.xml><?xml version="1.0" encoding="utf-8"?>
-<w:ftr xmlns:r="http://schemas.openxmlformats.org/officeDocument/2006/relationships" xmlns:wp="http://schemas.openxmlformats.org/drawingml/2006/wordprocessingDrawing" xmlns:w="http://schemas.openxmlformats.org/wordprocessingml/2006/main" xmlns:w10="urn:schemas-microsoft-com:office:word" xmlns:w14="http://schemas.microsoft.com/office/word/2010/wordml" xmlns:wps="http://schemas.microsoft.com/office/word/2010/wordprocessingShape" xmlns:wpg="http://schemas.microsoft.com/office/word/2010/wordprocessingGroup" xmlns:mc="http://schemas.openxmlformats.org/markup-compatibility/2006" xmlns:v="urn:schemas-microsoft-com:vml" xmlns:o="urn:schemas-microsoft-com:office:office" mc:Ignorable="w14">
+<w:ftr xmlns:wpc="http://schemas.microsoft.com/office/word/2010/wordprocessingCanvas" xmlns:mc="http://schemas.openxmlformats.org/markup-compatibility/2006" xmlns:o="urn:schemas-microsoft-com:office:office" xmlns:r="http://schemas.openxmlformats.org/officeDocument/2006/relationships" xmlns:m="http://schemas.openxmlformats.org/officeDocument/2006/math" xmlns:v="urn:schemas-microsoft-com:vml" xmlns:wp14="http://schemas.microsoft.com/office/word/2010/wordprocessingDrawing" xmlns:wp="http://schemas.openxmlformats.org/drawingml/2006/wordprocessingDrawing" xmlns:w10="urn:schemas-microsoft-com:office:word" xmlns:w="http://schemas.openxmlformats.org/wordprocessingml/2006/main" xmlns:w14="http://schemas.microsoft.com/office/word/2010/wordml" xmlns:wpg="http://schemas.microsoft.com/office/word/2010/wordprocessingGroup" xmlns:wpi="http://schemas.microsoft.com/office/word/2010/wordprocessingInk" xmlns:wne="http://schemas.microsoft.com/office/word/2006/wordml" xmlns:wps="http://schemas.microsoft.com/office/word/2010/wordprocessingShape" mc:Ignorable="w14 wp14">
   <w:p>
     <w:pPr>
-      <w:pStyle w:val="Header &amp; Footer"/>
-      <w:bidi w:val="0"/>
+      <w:pStyle w:val="HeaderFooter"/>
     </w:pPr>
-    <w:r/>
   </w:p>
 </w:ftr>
 </file>
 
 <file path=word/footer2.xml><?xml version="1.0" encoding="utf-8"?>
-<w:ftr xmlns:r="http://schemas.openxmlformats.org/officeDocument/2006/relationships" xmlns:wp="http://schemas.openxmlformats.org/drawingml/2006/wordprocessingDrawing" xmlns:w="http://schemas.openxmlformats.org/wordprocessingml/2006/main" xmlns:w10="urn:schemas-microsoft-com:office:word" xmlns:w14="http://schemas.microsoft.com/office/word/2010/wordml" xmlns:wps="http://schemas.microsoft.com/office/word/2010/wordprocessingShape" xmlns:wpg="http://schemas.microsoft.com/office/word/2010/wordprocessingGroup" xmlns:mc="http://schemas.openxmlformats.org/markup-compatibility/2006" xmlns:v="urn:schemas-microsoft-com:vml" xmlns:o="urn:schemas-microsoft-com:office:office" mc:Ignorable="w14">
+<w:ftr xmlns:wpc="http://schemas.microsoft.com/office/word/2010/wordprocessingCanvas" xmlns:mc="http://schemas.openxmlformats.org/markup-compatibility/2006" xmlns:o="urn:schemas-microsoft-com:office:office" xmlns:r="http://schemas.openxmlformats.org/officeDocument/2006/relationships" xmlns:m="http://schemas.openxmlformats.org/officeDocument/2006/math" xmlns:v="urn:schemas-microsoft-com:vml" xmlns:wp14="http://schemas.microsoft.com/office/word/2010/wordprocessingDrawing" xmlns:wp="http://schemas.openxmlformats.org/drawingml/2006/wordprocessingDrawing" xmlns:w10="urn:schemas-microsoft-com:office:word" xmlns:w="http://schemas.openxmlformats.org/wordprocessingml/2006/main" xmlns:w14="http://schemas.microsoft.com/office/word/2010/wordml" xmlns:wpg="http://schemas.microsoft.com/office/word/2010/wordprocessingGroup" xmlns:wpi="http://schemas.microsoft.com/office/word/2010/wordprocessingInk" xmlns:wne="http://schemas.microsoft.com/office/word/2006/wordml" xmlns:wps="http://schemas.microsoft.com/office/word/2010/wordprocessingShape" mc:Ignorable="w14 wp14">
   <w:p>
     <w:pPr>
-      <w:pStyle w:val="Header &amp; Footer"/>
-      <w:bidi w:val="0"/>
+      <w:pStyle w:val="HeaderFooter"/>
     </w:pPr>
-    <w:r/>
   </w:p>
 </w:ftr>
 </file>
 
+<file path=word/footnotes.xml><?xml version="1.0" encoding="utf-8"?>
+<w:footnotes xmlns:wpc="http://schemas.microsoft.com/office/word/2010/wordprocessingCanvas" xmlns:mc="http://schemas.openxmlformats.org/markup-compatibility/2006" xmlns:o="urn:schemas-microsoft-com:office:office" xmlns:r="http://schemas.openxmlformats.org/officeDocument/2006/relationships" xmlns:m="http://schemas.openxmlformats.org/officeDocument/2006/math" xmlns:v="urn:schemas-microsoft-com:vml" xmlns:wp14="http://schemas.microsoft.com/office/word/2010/wordprocessingDrawing" xmlns:wp="http://schemas.openxmlformats.org/drawingml/2006/wordprocessingDrawing" xmlns:w10="urn:schemas-microsoft-com:office:word" xmlns:w="http://schemas.openxmlformats.org/wordprocessingml/2006/main" xmlns:w14="http://schemas.microsoft.com/office/word/2010/wordml" xmlns:wpg="http://schemas.microsoft.com/office/word/2010/wordprocessingGroup" xmlns:wpi="http://schemas.microsoft.com/office/word/2010/wordprocessingInk" xmlns:wne="http://schemas.microsoft.com/office/word/2006/wordml" xmlns:wps="http://schemas.microsoft.com/office/word/2010/wordprocessingShape" mc:Ignorable="w14 wp14">
+  <w:footnote w:type="separator" w:id="-1">
+    <w:p>
+      <w:r>
+        <w:separator/>
+      </w:r>
+    </w:p>
+  </w:footnote>
+  <w:footnote w:type="continuationSeparator" w:id="0">
+    <w:p>
+      <w:r>
+        <w:continuationSeparator/>
+      </w:r>
+    </w:p>
+  </w:footnote>
+</w:footnotes>
+</file>
+
 <file path=word/header1.xml><?xml version="1.0" encoding="utf-8"?>
-<w:hdr xmlns:r="http://schemas.openxmlformats.org/officeDocument/2006/relationships" xmlns:wp="http://schemas.openxmlformats.org/drawingml/2006/wordprocessingDrawing" xmlns:w="http://schemas.openxmlformats.org/wordprocessingml/2006/main" xmlns:w10="urn:schemas-microsoft-com:office:word" xmlns:w14="http://schemas.microsoft.com/office/word/2010/wordml" xmlns:wps="http://schemas.microsoft.com/office/word/2010/wordprocessingShape" xmlns:wpg="http://schemas.microsoft.com/office/word/2010/wordprocessingGroup" xmlns:mc="http://schemas.openxmlformats.org/markup-compatibility/2006" xmlns:v="urn:schemas-microsoft-com:vml" xmlns:o="urn:schemas-microsoft-com:office:office" mc:Ignorable="w14">
+<w:hdr xmlns:wpc="http://schemas.microsoft.com/office/word/2010/wordprocessingCanvas" xmlns:mc="http://schemas.openxmlformats.org/markup-compatibility/2006" xmlns:o="urn:schemas-microsoft-com:office:office" xmlns:r="http://schemas.openxmlformats.org/officeDocument/2006/relationships" xmlns:m="http://schemas.openxmlformats.org/officeDocument/2006/math" xmlns:v="urn:schemas-microsoft-com:vml" xmlns:wp14="http://schemas.microsoft.com/office/word/2010/wordprocessingDrawing" xmlns:wp="http://schemas.openxmlformats.org/drawingml/2006/wordprocessingDrawing" xmlns:w10="urn:schemas-microsoft-com:office:word" xmlns:w="http://schemas.openxmlformats.org/wordprocessingml/2006/main" xmlns:w14="http://schemas.microsoft.com/office/word/2010/wordml" xmlns:wpg="http://schemas.microsoft.com/office/word/2010/wordprocessingGroup" xmlns:wpi="http://schemas.microsoft.com/office/word/2010/wordprocessingInk" xmlns:wne="http://schemas.microsoft.com/office/word/2006/wordml" xmlns:wps="http://schemas.microsoft.com/office/word/2010/wordprocessingShape" mc:Ignorable="w14 wp14">
   <w:p>
     <w:pPr>
-      <w:pStyle w:val="Header &amp; Footer"/>
-      <w:bidi w:val="0"/>
+      <w:pStyle w:val="HeaderFooter"/>
     </w:pPr>
-    <w:r/>
   </w:p>
 </w:hdr>
 </file>
 
 <file path=word/header2.xml><?xml version="1.0" encoding="utf-8"?>
-<w:hdr xmlns:r="http://schemas.openxmlformats.org/officeDocument/2006/relationships" xmlns:wp="http://schemas.openxmlformats.org/drawingml/2006/wordprocessingDrawing" xmlns:w="http://schemas.openxmlformats.org/wordprocessingml/2006/main" xmlns:w10="urn:schemas-microsoft-com:office:word" xmlns:w14="http://schemas.microsoft.com/office/word/2010/wordml" xmlns:wps="http://schemas.microsoft.com/office/word/2010/wordprocessingShape" xmlns:wpg="http://schemas.microsoft.com/office/word/2010/wordprocessingGroup" xmlns:mc="http://schemas.openxmlformats.org/markup-compatibility/2006" xmlns:v="urn:schemas-microsoft-com:vml" xmlns:o="urn:schemas-microsoft-com:office:office" mc:Ignorable="w14">
+<w:hdr xmlns:wpc="http://schemas.microsoft.com/office/word/2010/wordprocessingCanvas" xmlns:mc="http://schemas.openxmlformats.org/markup-compatibility/2006" xmlns:o="urn:schemas-microsoft-com:office:office" xmlns:r="http://schemas.openxmlformats.org/officeDocument/2006/relationships" xmlns:m="http://schemas.openxmlformats.org/officeDocument/2006/math" xmlns:v="urn:schemas-microsoft-com:vml" xmlns:wp14="http://schemas.microsoft.com/office/word/2010/wordprocessingDrawing" xmlns:wp="http://schemas.openxmlformats.org/drawingml/2006/wordprocessingDrawing" xmlns:w10="urn:schemas-microsoft-com:office:word" xmlns:w="http://schemas.openxmlformats.org/wordprocessingml/2006/main" xmlns:w14="http://schemas.microsoft.com/office/word/2010/wordml" xmlns:wpg="http://schemas.microsoft.com/office/word/2010/wordprocessingGroup" xmlns:wpi="http://schemas.microsoft.com/office/word/2010/wordprocessingInk" xmlns:wne="http://schemas.microsoft.com/office/word/2006/wordml" xmlns:wps="http://schemas.microsoft.com/office/word/2010/wordprocessingShape" mc:Ignorable="w14 wp14">
   <w:p>
     <w:pPr>
-      <w:pStyle w:val="Header &amp; Footer"/>
-      <w:bidi w:val="0"/>
+      <w:pStyle w:val="HeaderFooter"/>
     </w:pPr>
-    <w:r/>
   </w:p>
 </w:hdr>
 </file>
 
 <file path=word/numbering.xml><?xml version="1.0" encoding="utf-8"?>
-<w:numbering xmlns:w="http://schemas.openxmlformats.org/wordprocessingml/2006/main" xmlns:wp="http://schemas.openxmlformats.org/drawingml/2006/wordprocessingDrawing" xmlns:w14="http://schemas.microsoft.com/office/word/2010/wordml" xmlns:r="http://schemas.openxmlformats.org/officeDocument/2006/relationships" xmlns:v="urn:schemas-microsoft-com:vml" xmlns:o="urn:schemas-microsoft-com:office:office">
+<w:numbering xmlns:wpc="http://schemas.microsoft.com/office/word/2010/wordprocessingCanvas" xmlns:mc="http://schemas.openxmlformats.org/markup-compatibility/2006" xmlns:o="urn:schemas-microsoft-com:office:office" xmlns:r="http://schemas.openxmlformats.org/officeDocument/2006/relationships" xmlns:m="http://schemas.openxmlformats.org/officeDocument/2006/math" xmlns:v="urn:schemas-microsoft-com:vml" xmlns:wp14="http://schemas.microsoft.com/office/word/2010/wordprocessingDrawing" xmlns:wp="http://schemas.openxmlformats.org/drawingml/2006/wordprocessingDrawing" xmlns:w10="urn:schemas-microsoft-com:office:word" xmlns:w="http://schemas.openxmlformats.org/wordprocessingml/2006/main" xmlns:w14="http://schemas.microsoft.com/office/word/2010/wordml" xmlns:wpg="http://schemas.microsoft.com/office/word/2010/wordprocessingGroup" xmlns:wpi="http://schemas.microsoft.com/office/word/2010/wordprocessingInk" xmlns:wne="http://schemas.microsoft.com/office/word/2006/wordml" xmlns:wps="http://schemas.microsoft.com/office/word/2010/wordprocessingShape" mc:Ignorable="w14 wp14">
   <w:abstractNum w:abstractNumId="0">
+    <w:nsid w:val="06533EB1"/>
     <w:multiLevelType w:val="multilevel"/>
+    <w:tmpl w:val="BD806B58"/>
+    <w:styleLink w:val="List0"/>
     <w:lvl w:ilvl="0">
       <w:start w:val="1"/>
       <w:numFmt w:val="decimal"/>
-      <w:suff w:val="tab"/>
       <w:lvlText w:val="%1)"/>
       <w:lvlJc w:val="left"/>
-      <w:pPr/>
-      <w:rPr>
-        <w:rFonts w:ascii="Calibri" w:cs="Calibri" w:hAnsi="Calibri" w:eastAsia="Calibri"/>
-        <w:b w:val="1"/>
-        <w:bCs w:val="1"/>
+      <w:rPr>
+        <w:rFonts w:ascii="Calibri" w:eastAsia="Calibri" w:hAnsi="Calibri" w:cs="Calibri"/>
+        <w:b/>
+        <w:bCs/>
         <w:position w:val="0"/>
         <w:rtl w:val="0"/>
       </w:rPr>
@@ -1396,14 +1284,12 @@
     <w:lvl w:ilvl="1">
       <w:start w:val="1"/>
       <w:numFmt w:val="lowerLetter"/>
-      <w:suff w:val="tab"/>
       <w:lvlText w:val="%2."/>
       <w:lvlJc w:val="left"/>
-      <w:pPr/>
-      <w:rPr>
-        <w:rFonts w:ascii="Calibri" w:cs="Calibri" w:hAnsi="Calibri" w:eastAsia="Calibri"/>
-        <w:b w:val="1"/>
-        <w:bCs w:val="1"/>
+      <w:rPr>
+        <w:rFonts w:ascii="Calibri" w:eastAsia="Calibri" w:hAnsi="Calibri" w:cs="Calibri"/>
+        <w:b/>
+        <w:bCs/>
         <w:position w:val="0"/>
         <w:rtl w:val="0"/>
       </w:rPr>
@@ -1411,14 +1297,12 @@
     <w:lvl w:ilvl="2">
       <w:start w:val="1"/>
       <w:numFmt w:val="lowerRoman"/>
-      <w:suff w:val="tab"/>
       <w:lvlText w:val="%3."/>
       <w:lvlJc w:val="left"/>
-      <w:pPr/>
-      <w:rPr>
-        <w:rFonts w:ascii="Calibri" w:cs="Calibri" w:hAnsi="Calibri" w:eastAsia="Calibri"/>
-        <w:b w:val="1"/>
-        <w:bCs w:val="1"/>
+      <w:rPr>
+        <w:rFonts w:ascii="Calibri" w:eastAsia="Calibri" w:hAnsi="Calibri" w:cs="Calibri"/>
+        <w:b/>
+        <w:bCs/>
         <w:position w:val="0"/>
         <w:rtl w:val="0"/>
       </w:rPr>
@@ -1426,14 +1310,12 @@
     <w:lvl w:ilvl="3">
       <w:start w:val="1"/>
       <w:numFmt w:val="decimal"/>
-      <w:suff w:val="tab"/>
       <w:lvlText w:val="%4."/>
       <w:lvlJc w:val="left"/>
-      <w:pPr/>
-      <w:rPr>
-        <w:rFonts w:ascii="Calibri" w:cs="Calibri" w:hAnsi="Calibri" w:eastAsia="Calibri"/>
-        <w:b w:val="1"/>
-        <w:bCs w:val="1"/>
+      <w:rPr>
+        <w:rFonts w:ascii="Calibri" w:eastAsia="Calibri" w:hAnsi="Calibri" w:cs="Calibri"/>
+        <w:b/>
+        <w:bCs/>
         <w:position w:val="0"/>
         <w:rtl w:val="0"/>
       </w:rPr>
@@ -1441,14 +1323,12 @@
     <w:lvl w:ilvl="4">
       <w:start w:val="1"/>
       <w:numFmt w:val="lowerLetter"/>
-      <w:suff w:val="tab"/>
       <w:lvlText w:val="%5."/>
       <w:lvlJc w:val="left"/>
-      <w:pPr/>
-      <w:rPr>
-        <w:rFonts w:ascii="Calibri" w:cs="Calibri" w:hAnsi="Calibri" w:eastAsia="Calibri"/>
-        <w:b w:val="1"/>
-        <w:bCs w:val="1"/>
+      <w:rPr>
+        <w:rFonts w:ascii="Calibri" w:eastAsia="Calibri" w:hAnsi="Calibri" w:cs="Calibri"/>
+        <w:b/>
+        <w:bCs/>
         <w:position w:val="0"/>
         <w:rtl w:val="0"/>
       </w:rPr>
@@ -1456,14 +1336,12 @@
     <w:lvl w:ilvl="5">
       <w:start w:val="1"/>
       <w:numFmt w:val="lowerRoman"/>
-      <w:suff w:val="tab"/>
       <w:lvlText w:val="%6."/>
       <w:lvlJc w:val="left"/>
-      <w:pPr/>
-      <w:rPr>
-        <w:rFonts w:ascii="Calibri" w:cs="Calibri" w:hAnsi="Calibri" w:eastAsia="Calibri"/>
-        <w:b w:val="1"/>
-        <w:bCs w:val="1"/>
+      <w:rPr>
+        <w:rFonts w:ascii="Calibri" w:eastAsia="Calibri" w:hAnsi="Calibri" w:cs="Calibri"/>
+        <w:b/>
+        <w:bCs/>
         <w:position w:val="0"/>
         <w:rtl w:val="0"/>
       </w:rPr>
@@ -1471,14 +1349,12 @@
     <w:lvl w:ilvl="6">
       <w:start w:val="1"/>
       <w:numFmt w:val="decimal"/>
-      <w:suff w:val="tab"/>
       <w:lvlText w:val="%7."/>
       <w:lvlJc w:val="left"/>
-      <w:pPr/>
-      <w:rPr>
-        <w:rFonts w:ascii="Calibri" w:cs="Calibri" w:hAnsi="Calibri" w:eastAsia="Calibri"/>
-        <w:b w:val="1"/>
-        <w:bCs w:val="1"/>
+      <w:rPr>
+        <w:rFonts w:ascii="Calibri" w:eastAsia="Calibri" w:hAnsi="Calibri" w:cs="Calibri"/>
+        <w:b/>
+        <w:bCs/>
         <w:position w:val="0"/>
         <w:rtl w:val="0"/>
       </w:rPr>
@@ -1486,14 +1362,12 @@
     <w:lvl w:ilvl="7">
       <w:start w:val="1"/>
       <w:numFmt w:val="lowerLetter"/>
-      <w:suff w:val="tab"/>
       <w:lvlText w:val="%8."/>
       <w:lvlJc w:val="left"/>
-      <w:pPr/>
-      <w:rPr>
-        <w:rFonts w:ascii="Calibri" w:cs="Calibri" w:hAnsi="Calibri" w:eastAsia="Calibri"/>
-        <w:b w:val="1"/>
-        <w:bCs w:val="1"/>
+      <w:rPr>
+        <w:rFonts w:ascii="Calibri" w:eastAsia="Calibri" w:hAnsi="Calibri" w:cs="Calibri"/>
+        <w:b/>
+        <w:bCs/>
         <w:position w:val="0"/>
         <w:rtl w:val="0"/>
       </w:rPr>
@@ -1501,28 +1375,26 @@
     <w:lvl w:ilvl="8">
       <w:start w:val="1"/>
       <w:numFmt w:val="lowerRoman"/>
-      <w:suff w:val="tab"/>
       <w:lvlText w:val="%9."/>
       <w:lvlJc w:val="left"/>
-      <w:pPr/>
-      <w:rPr>
-        <w:rFonts w:ascii="Calibri" w:cs="Calibri" w:hAnsi="Calibri" w:eastAsia="Calibri"/>
-        <w:b w:val="1"/>
-        <w:bCs w:val="1"/>
+      <w:rPr>
+        <w:rFonts w:ascii="Calibri" w:eastAsia="Calibri" w:hAnsi="Calibri" w:cs="Calibri"/>
+        <w:b/>
+        <w:bCs/>
         <w:position w:val="0"/>
         <w:rtl w:val="0"/>
       </w:rPr>
     </w:lvl>
   </w:abstractNum>
   <w:abstractNum w:abstractNumId="1">
+    <w:nsid w:val="09D600EA"/>
     <w:multiLevelType w:val="multilevel"/>
+    <w:tmpl w:val="868631A0"/>
     <w:lvl w:ilvl="0">
       <w:start w:val="1"/>
       <w:numFmt w:val="decimal"/>
-      <w:suff w:val="tab"/>
       <w:lvlText w:val="%1)"/>
       <w:lvlJc w:val="left"/>
-      <w:pPr/>
       <w:rPr>
         <w:position w:val="0"/>
       </w:rPr>
@@ -1530,10 +1402,8 @@
     <w:lvl w:ilvl="1">
       <w:start w:val="1"/>
       <w:numFmt w:val="lowerLetter"/>
-      <w:suff w:val="tab"/>
       <w:lvlText w:val="%2."/>
       <w:lvlJc w:val="left"/>
-      <w:pPr/>
       <w:rPr>
         <w:position w:val="0"/>
       </w:rPr>
@@ -1541,10 +1411,8 @@
     <w:lvl w:ilvl="2">
       <w:start w:val="1"/>
       <w:numFmt w:val="lowerRoman"/>
-      <w:suff w:val="tab"/>
       <w:lvlText w:val="%3."/>
       <w:lvlJc w:val="left"/>
-      <w:pPr/>
       <w:rPr>
         <w:position w:val="0"/>
       </w:rPr>
@@ -1552,10 +1420,8 @@
     <w:lvl w:ilvl="3">
       <w:start w:val="1"/>
       <w:numFmt w:val="decimal"/>
-      <w:suff w:val="tab"/>
       <w:lvlText w:val="%4."/>
       <w:lvlJc w:val="left"/>
-      <w:pPr/>
       <w:rPr>
         <w:position w:val="0"/>
       </w:rPr>
@@ -1563,10 +1429,8 @@
     <w:lvl w:ilvl="4">
       <w:start w:val="1"/>
       <w:numFmt w:val="lowerLetter"/>
-      <w:suff w:val="tab"/>
       <w:lvlText w:val="%5."/>
       <w:lvlJc w:val="left"/>
-      <w:pPr/>
       <w:rPr>
         <w:position w:val="0"/>
       </w:rPr>
@@ -1574,10 +1438,8 @@
     <w:lvl w:ilvl="5">
       <w:start w:val="1"/>
       <w:numFmt w:val="lowerRoman"/>
-      <w:suff w:val="tab"/>
       <w:lvlText w:val="%6."/>
       <w:lvlJc w:val="left"/>
-      <w:pPr/>
       <w:rPr>
         <w:position w:val="0"/>
       </w:rPr>
@@ -1585,10 +1447,8 @@
     <w:lvl w:ilvl="6">
       <w:start w:val="1"/>
       <w:numFmt w:val="decimal"/>
-      <w:suff w:val="tab"/>
       <w:lvlText w:val="%7."/>
       <w:lvlJc w:val="left"/>
-      <w:pPr/>
       <w:rPr>
         <w:position w:val="0"/>
       </w:rPr>
@@ -1596,10 +1456,8 @@
     <w:lvl w:ilvl="7">
       <w:start w:val="1"/>
       <w:numFmt w:val="lowerLetter"/>
-      <w:suff w:val="tab"/>
       <w:lvlText w:val="%8."/>
       <w:lvlJc w:val="left"/>
-      <w:pPr/>
       <w:rPr>
         <w:position w:val="0"/>
       </w:rPr>
@@ -1607,29 +1465,24 @@
     <w:lvl w:ilvl="8">
       <w:start w:val="1"/>
       <w:numFmt w:val="lowerRoman"/>
-      <w:suff w:val="tab"/>
       <w:lvlText w:val="%9."/>
       <w:lvlJc w:val="left"/>
-      <w:pPr/>
       <w:rPr>
         <w:position w:val="0"/>
       </w:rPr>
     </w:lvl>
   </w:abstractNum>
   <w:abstractNum w:abstractNumId="2">
+    <w:nsid w:val="26C50BBB"/>
     <w:multiLevelType w:val="multilevel"/>
-    <w:styleLink w:val="List 0"/>
+    <w:tmpl w:val="7EF6114C"/>
+    <w:styleLink w:val="List21"/>
     <w:lvl w:ilvl="0">
       <w:start w:val="1"/>
       <w:numFmt w:val="decimal"/>
-      <w:suff w:val="tab"/>
       <w:lvlText w:val="%1)"/>
       <w:lvlJc w:val="left"/>
-      <w:pPr/>
-      <w:rPr>
-        <w:rFonts w:ascii="Calibri" w:cs="Calibri" w:hAnsi="Calibri" w:eastAsia="Calibri"/>
-        <w:b w:val="1"/>
-        <w:bCs w:val="1"/>
+      <w:rPr>
         <w:position w:val="0"/>
         <w:rtl w:val="0"/>
       </w:rPr>
@@ -1637,14 +1490,9 @@
     <w:lvl w:ilvl="1">
       <w:start w:val="1"/>
       <w:numFmt w:val="lowerLetter"/>
-      <w:suff w:val="tab"/>
       <w:lvlText w:val="%2."/>
       <w:lvlJc w:val="left"/>
-      <w:pPr/>
-      <w:rPr>
-        <w:rFonts w:ascii="Calibri" w:cs="Calibri" w:hAnsi="Calibri" w:eastAsia="Calibri"/>
-        <w:b w:val="1"/>
-        <w:bCs w:val="1"/>
+      <w:rPr>
         <w:position w:val="0"/>
         <w:rtl w:val="0"/>
       </w:rPr>
@@ -1652,14 +1500,9 @@
     <w:lvl w:ilvl="2">
       <w:start w:val="1"/>
       <w:numFmt w:val="lowerRoman"/>
-      <w:suff w:val="tab"/>
       <w:lvlText w:val="%3."/>
       <w:lvlJc w:val="left"/>
-      <w:pPr/>
-      <w:rPr>
-        <w:rFonts w:ascii="Calibri" w:cs="Calibri" w:hAnsi="Calibri" w:eastAsia="Calibri"/>
-        <w:b w:val="1"/>
-        <w:bCs w:val="1"/>
+      <w:rPr>
         <w:position w:val="0"/>
         <w:rtl w:val="0"/>
       </w:rPr>
@@ -1667,14 +1510,9 @@
     <w:lvl w:ilvl="3">
       <w:start w:val="1"/>
       <w:numFmt w:val="decimal"/>
-      <w:suff w:val="tab"/>
       <w:lvlText w:val="%4."/>
       <w:lvlJc w:val="left"/>
-      <w:pPr/>
-      <w:rPr>
-        <w:rFonts w:ascii="Calibri" w:cs="Calibri" w:hAnsi="Calibri" w:eastAsia="Calibri"/>
-        <w:b w:val="1"/>
-        <w:bCs w:val="1"/>
+      <w:rPr>
         <w:position w:val="0"/>
         <w:rtl w:val="0"/>
       </w:rPr>
@@ -1682,14 +1520,9 @@
     <w:lvl w:ilvl="4">
       <w:start w:val="1"/>
       <w:numFmt w:val="lowerLetter"/>
-      <w:suff w:val="tab"/>
       <w:lvlText w:val="%5."/>
       <w:lvlJc w:val="left"/>
-      <w:pPr/>
-      <w:rPr>
-        <w:rFonts w:ascii="Calibri" w:cs="Calibri" w:hAnsi="Calibri" w:eastAsia="Calibri"/>
-        <w:b w:val="1"/>
-        <w:bCs w:val="1"/>
+      <w:rPr>
         <w:position w:val="0"/>
         <w:rtl w:val="0"/>
       </w:rPr>
@@ -1697,14 +1530,9 @@
     <w:lvl w:ilvl="5">
       <w:start w:val="1"/>
       <w:numFmt w:val="lowerRoman"/>
-      <w:suff w:val="tab"/>
       <w:lvlText w:val="%6."/>
       <w:lvlJc w:val="left"/>
-      <w:pPr/>
-      <w:rPr>
-        <w:rFonts w:ascii="Calibri" w:cs="Calibri" w:hAnsi="Calibri" w:eastAsia="Calibri"/>
-        <w:b w:val="1"/>
-        <w:bCs w:val="1"/>
+      <w:rPr>
         <w:position w:val="0"/>
         <w:rtl w:val="0"/>
       </w:rPr>
@@ -1712,14 +1540,9 @@
     <w:lvl w:ilvl="6">
       <w:start w:val="1"/>
       <w:numFmt w:val="decimal"/>
-      <w:suff w:val="tab"/>
       <w:lvlText w:val="%7."/>
       <w:lvlJc w:val="left"/>
-      <w:pPr/>
-      <w:rPr>
-        <w:rFonts w:ascii="Calibri" w:cs="Calibri" w:hAnsi="Calibri" w:eastAsia="Calibri"/>
-        <w:b w:val="1"/>
-        <w:bCs w:val="1"/>
+      <w:rPr>
         <w:position w:val="0"/>
         <w:rtl w:val="0"/>
       </w:rPr>
@@ -1727,14 +1550,9 @@
     <w:lvl w:ilvl="7">
       <w:start w:val="1"/>
       <w:numFmt w:val="lowerLetter"/>
-      <w:suff w:val="tab"/>
       <w:lvlText w:val="%8."/>
       <w:lvlJc w:val="left"/>
-      <w:pPr/>
-      <w:rPr>
-        <w:rFonts w:ascii="Calibri" w:cs="Calibri" w:hAnsi="Calibri" w:eastAsia="Calibri"/>
-        <w:b w:val="1"/>
-        <w:bCs w:val="1"/>
+      <w:rPr>
         <w:position w:val="0"/>
         <w:rtl w:val="0"/>
       </w:rPr>
@@ -1742,32 +1560,27 @@
     <w:lvl w:ilvl="8">
       <w:start w:val="1"/>
       <w:numFmt w:val="lowerRoman"/>
-      <w:suff w:val="tab"/>
       <w:lvlText w:val="%9."/>
       <w:lvlJc w:val="left"/>
-      <w:pPr/>
-      <w:rPr>
-        <w:rFonts w:ascii="Calibri" w:cs="Calibri" w:hAnsi="Calibri" w:eastAsia="Calibri"/>
-        <w:b w:val="1"/>
-        <w:bCs w:val="1"/>
+      <w:rPr>
         <w:position w:val="0"/>
         <w:rtl w:val="0"/>
       </w:rPr>
     </w:lvl>
   </w:abstractNum>
   <w:abstractNum w:abstractNumId="3">
+    <w:nsid w:val="3A7D18A3"/>
     <w:multiLevelType w:val="multilevel"/>
+    <w:tmpl w:val="977634B6"/>
     <w:lvl w:ilvl="0">
       <w:start w:val="1"/>
       <w:numFmt w:val="decimal"/>
-      <w:suff w:val="tab"/>
       <w:lvlText w:val="%1)"/>
       <w:lvlJc w:val="left"/>
-      <w:pPr/>
-      <w:rPr>
-        <w:rFonts w:ascii="Calibri" w:cs="Calibri" w:hAnsi="Calibri" w:eastAsia="Calibri"/>
-        <w:b w:val="1"/>
-        <w:bCs w:val="1"/>
+      <w:rPr>
+        <w:rFonts w:ascii="Calibri" w:eastAsia="Calibri" w:hAnsi="Calibri" w:cs="Calibri"/>
+        <w:b/>
+        <w:bCs/>
         <w:position w:val="0"/>
         <w:rtl w:val="0"/>
       </w:rPr>
@@ -1775,14 +1588,12 @@
     <w:lvl w:ilvl="1">
       <w:start w:val="1"/>
       <w:numFmt w:val="lowerLetter"/>
-      <w:suff w:val="tab"/>
       <w:lvlText w:val="%2."/>
       <w:lvlJc w:val="left"/>
-      <w:pPr/>
-      <w:rPr>
-        <w:rFonts w:ascii="Calibri" w:cs="Calibri" w:hAnsi="Calibri" w:eastAsia="Calibri"/>
-        <w:b w:val="1"/>
-        <w:bCs w:val="1"/>
+      <w:rPr>
+        <w:rFonts w:ascii="Calibri" w:eastAsia="Calibri" w:hAnsi="Calibri" w:cs="Calibri"/>
+        <w:b/>
+        <w:bCs/>
         <w:position w:val="0"/>
         <w:rtl w:val="0"/>
       </w:rPr>
@@ -1790,14 +1601,12 @@
     <w:lvl w:ilvl="2">
       <w:start w:val="1"/>
       <w:numFmt w:val="lowerRoman"/>
-      <w:suff w:val="tab"/>
       <w:lvlText w:val="%3."/>
       <w:lvlJc w:val="left"/>
-      <w:pPr/>
-      <w:rPr>
-        <w:rFonts w:ascii="Calibri" w:cs="Calibri" w:hAnsi="Calibri" w:eastAsia="Calibri"/>
-        <w:b w:val="1"/>
-        <w:bCs w:val="1"/>
+      <w:rPr>
+        <w:rFonts w:ascii="Calibri" w:eastAsia="Calibri" w:hAnsi="Calibri" w:cs="Calibri"/>
+        <w:b/>
+        <w:bCs/>
         <w:position w:val="0"/>
         <w:rtl w:val="0"/>
       </w:rPr>
@@ -1805,14 +1614,12 @@
     <w:lvl w:ilvl="3">
       <w:start w:val="1"/>
       <w:numFmt w:val="decimal"/>
-      <w:suff w:val="tab"/>
       <w:lvlText w:val="%4."/>
       <w:lvlJc w:val="left"/>
-      <w:pPr/>
-      <w:rPr>
-        <w:rFonts w:ascii="Calibri" w:cs="Calibri" w:hAnsi="Calibri" w:eastAsia="Calibri"/>
-        <w:b w:val="1"/>
-        <w:bCs w:val="1"/>
+      <w:rPr>
+        <w:rFonts w:ascii="Calibri" w:eastAsia="Calibri" w:hAnsi="Calibri" w:cs="Calibri"/>
+        <w:b/>
+        <w:bCs/>
         <w:position w:val="0"/>
         <w:rtl w:val="0"/>
       </w:rPr>
@@ -1820,14 +1627,12 @@
     <w:lvl w:ilvl="4">
       <w:start w:val="1"/>
       <w:numFmt w:val="lowerLetter"/>
-      <w:suff w:val="tab"/>
       <w:lvlText w:val="%5."/>
       <w:lvlJc w:val="left"/>
-      <w:pPr/>
-      <w:rPr>
-        <w:rFonts w:ascii="Calibri" w:cs="Calibri" w:hAnsi="Calibri" w:eastAsia="Calibri"/>
-        <w:b w:val="1"/>
-        <w:bCs w:val="1"/>
+      <w:rPr>
+        <w:rFonts w:ascii="Calibri" w:eastAsia="Calibri" w:hAnsi="Calibri" w:cs="Calibri"/>
+        <w:b/>
+        <w:bCs/>
         <w:position w:val="0"/>
         <w:rtl w:val="0"/>
       </w:rPr>
@@ -1835,14 +1640,12 @@
     <w:lvl w:ilvl="5">
       <w:start w:val="1"/>
       <w:numFmt w:val="lowerRoman"/>
-      <w:suff w:val="tab"/>
       <w:lvlText w:val="%6."/>
       <w:lvlJc w:val="left"/>
-      <w:pPr/>
-      <w:rPr>
-        <w:rFonts w:ascii="Calibri" w:cs="Calibri" w:hAnsi="Calibri" w:eastAsia="Calibri"/>
-        <w:b w:val="1"/>
-        <w:bCs w:val="1"/>
+      <w:rPr>
+        <w:rFonts w:ascii="Calibri" w:eastAsia="Calibri" w:hAnsi="Calibri" w:cs="Calibri"/>
+        <w:b/>
+        <w:bCs/>
         <w:position w:val="0"/>
         <w:rtl w:val="0"/>
       </w:rPr>
@@ -1850,14 +1653,12 @@
     <w:lvl w:ilvl="6">
       <w:start w:val="1"/>
       <w:numFmt w:val="decimal"/>
-      <w:suff w:val="tab"/>
       <w:lvlText w:val="%7."/>
       <w:lvlJc w:val="left"/>
-      <w:pPr/>
-      <w:rPr>
-        <w:rFonts w:ascii="Calibri" w:cs="Calibri" w:hAnsi="Calibri" w:eastAsia="Calibri"/>
-        <w:b w:val="1"/>
-        <w:bCs w:val="1"/>
+      <w:rPr>
+        <w:rFonts w:ascii="Calibri" w:eastAsia="Calibri" w:hAnsi="Calibri" w:cs="Calibri"/>
+        <w:b/>
+        <w:bCs/>
         <w:position w:val="0"/>
         <w:rtl w:val="0"/>
       </w:rPr>
@@ -1865,14 +1666,12 @@
     <w:lvl w:ilvl="7">
       <w:start w:val="1"/>
       <w:numFmt w:val="lowerLetter"/>
-      <w:suff w:val="tab"/>
       <w:lvlText w:val="%8."/>
       <w:lvlJc w:val="left"/>
-      <w:pPr/>
-      <w:rPr>
-        <w:rFonts w:ascii="Calibri" w:cs="Calibri" w:hAnsi="Calibri" w:eastAsia="Calibri"/>
-        <w:b w:val="1"/>
-        <w:bCs w:val="1"/>
+      <w:rPr>
+        <w:rFonts w:ascii="Calibri" w:eastAsia="Calibri" w:hAnsi="Calibri" w:cs="Calibri"/>
+        <w:b/>
+        <w:bCs/>
         <w:position w:val="0"/>
         <w:rtl w:val="0"/>
       </w:rPr>
@@ -1880,269 +1679,234 @@
     <w:lvl w:ilvl="8">
       <w:start w:val="1"/>
       <w:numFmt w:val="lowerRoman"/>
-      <w:suff w:val="tab"/>
       <w:lvlText w:val="%9."/>
       <w:lvlJc w:val="left"/>
-      <w:pPr/>
-      <w:rPr>
-        <w:rFonts w:ascii="Calibri" w:cs="Calibri" w:hAnsi="Calibri" w:eastAsia="Calibri"/>
-        <w:b w:val="1"/>
-        <w:bCs w:val="1"/>
+      <w:rPr>
+        <w:rFonts w:ascii="Calibri" w:eastAsia="Calibri" w:hAnsi="Calibri" w:cs="Calibri"/>
+        <w:b/>
+        <w:bCs/>
         <w:position w:val="0"/>
         <w:rtl w:val="0"/>
       </w:rPr>
     </w:lvl>
   </w:abstractNum>
   <w:abstractNum w:abstractNumId="4">
+    <w:nsid w:val="3CF12E1A"/>
     <w:multiLevelType w:val="multilevel"/>
+    <w:tmpl w:val="BB08CBB0"/>
     <w:lvl w:ilvl="0">
       <w:start w:val="1"/>
       <w:numFmt w:val="decimal"/>
-      <w:suff w:val="tab"/>
       <w:lvlText w:val="%1)"/>
       <w:lvlJc w:val="left"/>
-      <w:pPr/>
-      <w:rPr>
-        <w:position w:val="0"/>
+      <w:rPr>
+        <w:rFonts w:ascii="Calibri" w:eastAsia="Calibri" w:hAnsi="Calibri" w:cs="Calibri"/>
+        <w:b/>
+        <w:bCs/>
+        <w:position w:val="0"/>
+        <w:rtl w:val="0"/>
       </w:rPr>
     </w:lvl>
     <w:lvl w:ilvl="1">
       <w:start w:val="1"/>
       <w:numFmt w:val="lowerLetter"/>
-      <w:suff w:val="tab"/>
       <w:lvlText w:val="%2."/>
       <w:lvlJc w:val="left"/>
-      <w:pPr/>
-      <w:rPr>
-        <w:position w:val="0"/>
+      <w:rPr>
+        <w:rFonts w:ascii="Calibri" w:eastAsia="Calibri" w:hAnsi="Calibri" w:cs="Calibri"/>
+        <w:b/>
+        <w:bCs/>
+        <w:position w:val="0"/>
+        <w:rtl w:val="0"/>
       </w:rPr>
     </w:lvl>
     <w:lvl w:ilvl="2">
       <w:start w:val="1"/>
       <w:numFmt w:val="lowerRoman"/>
-      <w:suff w:val="tab"/>
       <w:lvlText w:val="%3."/>
       <w:lvlJc w:val="left"/>
-      <w:pPr/>
-      <w:rPr>
-        <w:position w:val="0"/>
+      <w:rPr>
+        <w:rFonts w:ascii="Calibri" w:eastAsia="Calibri" w:hAnsi="Calibri" w:cs="Calibri"/>
+        <w:b/>
+        <w:bCs/>
+        <w:position w:val="0"/>
+        <w:rtl w:val="0"/>
       </w:rPr>
     </w:lvl>
     <w:lvl w:ilvl="3">
       <w:start w:val="1"/>
       <w:numFmt w:val="decimal"/>
-      <w:suff w:val="tab"/>
       <w:lvlText w:val="%4."/>
       <w:lvlJc w:val="left"/>
-      <w:pPr/>
-      <w:rPr>
-        <w:position w:val="0"/>
+      <w:rPr>
+        <w:rFonts w:ascii="Calibri" w:eastAsia="Calibri" w:hAnsi="Calibri" w:cs="Calibri"/>
+        <w:b/>
+        <w:bCs/>
+        <w:position w:val="0"/>
+        <w:rtl w:val="0"/>
       </w:rPr>
     </w:lvl>
     <w:lvl w:ilvl="4">
       <w:start w:val="1"/>
       <w:numFmt w:val="lowerLetter"/>
-      <w:suff w:val="tab"/>
       <w:lvlText w:val="%5."/>
       <w:lvlJc w:val="left"/>
-      <w:pPr/>
-      <w:rPr>
-        <w:position w:val="0"/>
+      <w:rPr>
+        <w:rFonts w:ascii="Calibri" w:eastAsia="Calibri" w:hAnsi="Calibri" w:cs="Calibri"/>
+        <w:b/>
+        <w:bCs/>
+        <w:position w:val="0"/>
+        <w:rtl w:val="0"/>
       </w:rPr>
     </w:lvl>
     <w:lvl w:ilvl="5">
       <w:start w:val="1"/>
       <w:numFmt w:val="lowerRoman"/>
-      <w:suff w:val="tab"/>
       <w:lvlText w:val="%6."/>
       <w:lvlJc w:val="left"/>
-      <w:pPr/>
-      <w:rPr>
-        <w:position w:val="0"/>
+      <w:rPr>
+        <w:rFonts w:ascii="Calibri" w:eastAsia="Calibri" w:hAnsi="Calibri" w:cs="Calibri"/>
+        <w:b/>
+        <w:bCs/>
+        <w:position w:val="0"/>
+        <w:rtl w:val="0"/>
       </w:rPr>
     </w:lvl>
     <w:lvl w:ilvl="6">
       <w:start w:val="1"/>
       <w:numFmt w:val="decimal"/>
-      <w:suff w:val="tab"/>
       <w:lvlText w:val="%7."/>
       <w:lvlJc w:val="left"/>
-      <w:pPr/>
-      <w:rPr>
-        <w:position w:val="0"/>
+      <w:rPr>
+        <w:rFonts w:ascii="Calibri" w:eastAsia="Calibri" w:hAnsi="Calibri" w:cs="Calibri"/>
+        <w:b/>
+        <w:bCs/>
+        <w:position w:val="0"/>
+        <w:rtl w:val="0"/>
       </w:rPr>
     </w:lvl>
     <w:lvl w:ilvl="7">
       <w:start w:val="1"/>
       <w:numFmt w:val="lowerLetter"/>
-      <w:suff w:val="tab"/>
       <w:lvlText w:val="%8."/>
       <w:lvlJc w:val="left"/>
-      <w:pPr/>
-      <w:rPr>
-        <w:position w:val="0"/>
+      <w:rPr>
+        <w:rFonts w:ascii="Calibri" w:eastAsia="Calibri" w:hAnsi="Calibri" w:cs="Calibri"/>
+        <w:b/>
+        <w:bCs/>
+        <w:position w:val="0"/>
+        <w:rtl w:val="0"/>
       </w:rPr>
     </w:lvl>
     <w:lvl w:ilvl="8">
       <w:start w:val="1"/>
       <w:numFmt w:val="lowerRoman"/>
-      <w:suff w:val="tab"/>
       <w:lvlText w:val="%9."/>
       <w:lvlJc w:val="left"/>
-      <w:pPr/>
-      <w:rPr>
-        <w:position w:val="0"/>
+      <w:rPr>
+        <w:rFonts w:ascii="Calibri" w:eastAsia="Calibri" w:hAnsi="Calibri" w:cs="Calibri"/>
+        <w:b/>
+        <w:bCs/>
+        <w:position w:val="0"/>
+        <w:rtl w:val="0"/>
       </w:rPr>
     </w:lvl>
   </w:abstractNum>
   <w:abstractNum w:abstractNumId="5">
+    <w:nsid w:val="4100654E"/>
     <w:multiLevelType w:val="multilevel"/>
-    <w:styleLink w:val="List 1"/>
+    <w:tmpl w:val="621A1294"/>
     <w:lvl w:ilvl="0">
       <w:start w:val="1"/>
       <w:numFmt w:val="decimal"/>
-      <w:suff w:val="tab"/>
       <w:lvlText w:val="%1)"/>
       <w:lvlJc w:val="left"/>
-      <w:pPr/>
-      <w:rPr>
-        <w:rFonts w:ascii="Calibri" w:cs="Calibri" w:hAnsi="Calibri" w:eastAsia="Calibri"/>
-        <w:b w:val="1"/>
-        <w:bCs w:val="1"/>
-        <w:position w:val="0"/>
-        <w:rtl w:val="0"/>
+      <w:rPr>
+        <w:position w:val="0"/>
       </w:rPr>
     </w:lvl>
     <w:lvl w:ilvl="1">
       <w:start w:val="1"/>
       <w:numFmt w:val="lowerLetter"/>
-      <w:suff w:val="tab"/>
       <w:lvlText w:val="%2."/>
       <w:lvlJc w:val="left"/>
-      <w:pPr/>
-      <w:rPr>
-        <w:rFonts w:ascii="Calibri" w:cs="Calibri" w:hAnsi="Calibri" w:eastAsia="Calibri"/>
-        <w:b w:val="1"/>
-        <w:bCs w:val="1"/>
-        <w:position w:val="0"/>
-        <w:rtl w:val="0"/>
+      <w:rPr>
+        <w:position w:val="0"/>
       </w:rPr>
     </w:lvl>
     <w:lvl w:ilvl="2">
       <w:start w:val="1"/>
       <w:numFmt w:val="lowerRoman"/>
-      <w:suff w:val="tab"/>
       <w:lvlText w:val="%3."/>
       <w:lvlJc w:val="left"/>
-      <w:pPr/>
-      <w:rPr>
-        <w:rFonts w:ascii="Calibri" w:cs="Calibri" w:hAnsi="Calibri" w:eastAsia="Calibri"/>
-        <w:b w:val="1"/>
-        <w:bCs w:val="1"/>
-        <w:position w:val="0"/>
-        <w:rtl w:val="0"/>
+      <w:rPr>
+        <w:position w:val="0"/>
       </w:rPr>
     </w:lvl>
     <w:lvl w:ilvl="3">
       <w:start w:val="1"/>
       <w:numFmt w:val="decimal"/>
-      <w:suff w:val="tab"/>
       <w:lvlText w:val="%4."/>
       <w:lvlJc w:val="left"/>
-      <w:pPr/>
-      <w:rPr>
-        <w:rFonts w:ascii="Calibri" w:cs="Calibri" w:hAnsi="Calibri" w:eastAsia="Calibri"/>
-        <w:b w:val="1"/>
-        <w:bCs w:val="1"/>
-        <w:position w:val="0"/>
-        <w:rtl w:val="0"/>
+      <w:rPr>
+        <w:position w:val="0"/>
       </w:rPr>
     </w:lvl>
     <w:lvl w:ilvl="4">
       <w:start w:val="1"/>
       <w:numFmt w:val="lowerLetter"/>
-      <w:suff w:val="tab"/>
       <w:lvlText w:val="%5."/>
       <w:lvlJc w:val="left"/>
-      <w:pPr/>
-      <w:rPr>
-        <w:rFonts w:ascii="Calibri" w:cs="Calibri" w:hAnsi="Calibri" w:eastAsia="Calibri"/>
-        <w:b w:val="1"/>
-        <w:bCs w:val="1"/>
-        <w:position w:val="0"/>
-        <w:rtl w:val="0"/>
+      <w:rPr>
+        <w:position w:val="0"/>
       </w:rPr>
     </w:lvl>
     <w:lvl w:ilvl="5">
       <w:start w:val="1"/>
       <w:numFmt w:val="lowerRoman"/>
-      <w:suff w:val="tab"/>
       <w:lvlText w:val="%6."/>
       <w:lvlJc w:val="left"/>
-      <w:pPr/>
-      <w:rPr>
-        <w:rFonts w:ascii="Calibri" w:cs="Calibri" w:hAnsi="Calibri" w:eastAsia="Calibri"/>
-        <w:b w:val="1"/>
-        <w:bCs w:val="1"/>
-        <w:position w:val="0"/>
-        <w:rtl w:val="0"/>
+      <w:rPr>
+        <w:position w:val="0"/>
       </w:rPr>
     </w:lvl>
     <w:lvl w:ilvl="6">
       <w:start w:val="1"/>
       <w:numFmt w:val="decimal"/>
-      <w:suff w:val="tab"/>
       <w:lvlText w:val="%7."/>
       <w:lvlJc w:val="left"/>
-      <w:pPr/>
-      <w:rPr>
-        <w:rFonts w:ascii="Calibri" w:cs="Calibri" w:hAnsi="Calibri" w:eastAsia="Calibri"/>
-        <w:b w:val="1"/>
-        <w:bCs w:val="1"/>
-        <w:position w:val="0"/>
-        <w:rtl w:val="0"/>
+      <w:rPr>
+        <w:position w:val="0"/>
       </w:rPr>
     </w:lvl>
     <w:lvl w:ilvl="7">
       <w:start w:val="1"/>
       <w:numFmt w:val="lowerLetter"/>
-      <w:suff w:val="tab"/>
       <w:lvlText w:val="%8."/>
       <w:lvlJc w:val="left"/>
-      <w:pPr/>
-      <w:rPr>
-        <w:rFonts w:ascii="Calibri" w:cs="Calibri" w:hAnsi="Calibri" w:eastAsia="Calibri"/>
-        <w:b w:val="1"/>
-        <w:bCs w:val="1"/>
-        <w:position w:val="0"/>
-        <w:rtl w:val="0"/>
+      <w:rPr>
+        <w:position w:val="0"/>
       </w:rPr>
     </w:lvl>
     <w:lvl w:ilvl="8">
       <w:start w:val="1"/>
       <w:numFmt w:val="lowerRoman"/>
-      <w:suff w:val="tab"/>
       <w:lvlText w:val="%9."/>
       <w:lvlJc w:val="left"/>
-      <w:pPr/>
-      <w:rPr>
-        <w:rFonts w:ascii="Calibri" w:cs="Calibri" w:hAnsi="Calibri" w:eastAsia="Calibri"/>
-        <w:b w:val="1"/>
-        <w:bCs w:val="1"/>
-        <w:position w:val="0"/>
-        <w:rtl w:val="0"/>
+      <w:rPr>
+        <w:position w:val="0"/>
       </w:rPr>
     </w:lvl>
   </w:abstractNum>
   <w:abstractNum w:abstractNumId="6">
+    <w:nsid w:val="495D2E9E"/>
     <w:multiLevelType w:val="multilevel"/>
+    <w:tmpl w:val="50F2D70A"/>
     <w:lvl w:ilvl="0">
       <w:start w:val="1"/>
       <w:numFmt w:val="decimal"/>
-      <w:suff w:val="tab"/>
       <w:lvlText w:val="%1)"/>
       <w:lvlJc w:val="left"/>
-      <w:pPr/>
       <w:rPr>
         <w:position w:val="0"/>
         <w:rtl w:val="0"/>
@@ -2151,10 +1915,8 @@
     <w:lvl w:ilvl="1">
       <w:start w:val="1"/>
       <w:numFmt w:val="lowerLetter"/>
-      <w:suff w:val="tab"/>
       <w:lvlText w:val="%2."/>
       <w:lvlJc w:val="left"/>
-      <w:pPr/>
       <w:rPr>
         <w:position w:val="0"/>
         <w:rtl w:val="0"/>
@@ -2163,10 +1925,8 @@
     <w:lvl w:ilvl="2">
       <w:start w:val="1"/>
       <w:numFmt w:val="lowerRoman"/>
-      <w:suff w:val="tab"/>
       <w:lvlText w:val="%3."/>
       <w:lvlJc w:val="left"/>
-      <w:pPr/>
       <w:rPr>
         <w:position w:val="0"/>
         <w:rtl w:val="0"/>
@@ -2175,10 +1935,8 @@
     <w:lvl w:ilvl="3">
       <w:start w:val="1"/>
       <w:numFmt w:val="decimal"/>
-      <w:suff w:val="tab"/>
       <w:lvlText w:val="%4."/>
       <w:lvlJc w:val="left"/>
-      <w:pPr/>
       <w:rPr>
         <w:position w:val="0"/>
         <w:rtl w:val="0"/>
@@ -2187,10 +1945,8 @@
     <w:lvl w:ilvl="4">
       <w:start w:val="1"/>
       <w:numFmt w:val="lowerLetter"/>
-      <w:suff w:val="tab"/>
       <w:lvlText w:val="%5."/>
       <w:lvlJc w:val="left"/>
-      <w:pPr/>
       <w:rPr>
         <w:position w:val="0"/>
         <w:rtl w:val="0"/>
@@ -2199,10 +1955,8 @@
     <w:lvl w:ilvl="5">
       <w:start w:val="1"/>
       <w:numFmt w:val="lowerRoman"/>
-      <w:suff w:val="tab"/>
       <w:lvlText w:val="%6."/>
       <w:lvlJc w:val="left"/>
-      <w:pPr/>
       <w:rPr>
         <w:position w:val="0"/>
         <w:rtl w:val="0"/>
@@ -2211,10 +1965,8 @@
     <w:lvl w:ilvl="6">
       <w:start w:val="1"/>
       <w:numFmt w:val="decimal"/>
-      <w:suff w:val="tab"/>
       <w:lvlText w:val="%7."/>
       <w:lvlJc w:val="left"/>
-      <w:pPr/>
       <w:rPr>
         <w:position w:val="0"/>
         <w:rtl w:val="0"/>
@@ -2223,10 +1975,8 @@
     <w:lvl w:ilvl="7">
       <w:start w:val="1"/>
       <w:numFmt w:val="lowerLetter"/>
-      <w:suff w:val="tab"/>
       <w:lvlText w:val="%8."/>
       <w:lvlJc w:val="left"/>
-      <w:pPr/>
       <w:rPr>
         <w:position w:val="0"/>
         <w:rtl w:val="0"/>
@@ -2235,10 +1985,8 @@
     <w:lvl w:ilvl="8">
       <w:start w:val="1"/>
       <w:numFmt w:val="lowerRoman"/>
-      <w:suff w:val="tab"/>
       <w:lvlText w:val="%9."/>
       <w:lvlJc w:val="left"/>
-      <w:pPr/>
       <w:rPr>
         <w:position w:val="0"/>
         <w:rtl w:val="0"/>
@@ -2246,14 +1994,14 @@
     </w:lvl>
   </w:abstractNum>
   <w:abstractNum w:abstractNumId="7">
+    <w:nsid w:val="6F4E47D4"/>
     <w:multiLevelType w:val="multilevel"/>
+    <w:tmpl w:val="B1F0F42C"/>
     <w:lvl w:ilvl="0">
       <w:start w:val="1"/>
       <w:numFmt w:val="decimal"/>
-      <w:suff w:val="tab"/>
       <w:lvlText w:val="%1)"/>
       <w:lvlJc w:val="left"/>
-      <w:pPr/>
       <w:rPr>
         <w:position w:val="0"/>
       </w:rPr>
@@ -2261,10 +2009,8 @@
     <w:lvl w:ilvl="1">
       <w:start w:val="1"/>
       <w:numFmt w:val="lowerLetter"/>
-      <w:suff w:val="tab"/>
       <w:lvlText w:val="%2."/>
       <w:lvlJc w:val="left"/>
-      <w:pPr/>
       <w:rPr>
         <w:position w:val="0"/>
       </w:rPr>
@@ -2272,10 +2018,8 @@
     <w:lvl w:ilvl="2">
       <w:start w:val="1"/>
       <w:numFmt w:val="lowerRoman"/>
-      <w:suff w:val="tab"/>
       <w:lvlText w:val="%3."/>
       <w:lvlJc w:val="left"/>
-      <w:pPr/>
       <w:rPr>
         <w:position w:val="0"/>
       </w:rPr>
@@ -2283,10 +2027,8 @@
     <w:lvl w:ilvl="3">
       <w:start w:val="1"/>
       <w:numFmt w:val="decimal"/>
-      <w:suff w:val="tab"/>
       <w:lvlText w:val="%4."/>
       <w:lvlJc w:val="left"/>
-      <w:pPr/>
       <w:rPr>
         <w:position w:val="0"/>
       </w:rPr>
@@ -2294,10 +2036,8 @@
     <w:lvl w:ilvl="4">
       <w:start w:val="1"/>
       <w:numFmt w:val="lowerLetter"/>
-      <w:suff w:val="tab"/>
       <w:lvlText w:val="%5."/>
       <w:lvlJc w:val="left"/>
-      <w:pPr/>
       <w:rPr>
         <w:position w:val="0"/>
       </w:rPr>
@@ -2305,10 +2045,8 @@
     <w:lvl w:ilvl="5">
       <w:start w:val="1"/>
       <w:numFmt w:val="lowerRoman"/>
-      <w:suff w:val="tab"/>
       <w:lvlText w:val="%6."/>
       <w:lvlJc w:val="left"/>
-      <w:pPr/>
       <w:rPr>
         <w:position w:val="0"/>
       </w:rPr>
@@ -2316,10 +2054,8 @@
     <w:lvl w:ilvl="6">
       <w:start w:val="1"/>
       <w:numFmt w:val="decimal"/>
-      <w:suff w:val="tab"/>
       <w:lvlText w:val="%7."/>
       <w:lvlJc w:val="left"/>
-      <w:pPr/>
       <w:rPr>
         <w:position w:val="0"/>
       </w:rPr>
@@ -2327,10 +2063,8 @@
     <w:lvl w:ilvl="7">
       <w:start w:val="1"/>
       <w:numFmt w:val="lowerLetter"/>
-      <w:suff w:val="tab"/>
       <w:lvlText w:val="%8."/>
       <w:lvlJc w:val="left"/>
-      <w:pPr/>
       <w:rPr>
         <w:position w:val="0"/>
       </w:rPr>
@@ -2338,26 +2072,27 @@
     <w:lvl w:ilvl="8">
       <w:start w:val="1"/>
       <w:numFmt w:val="lowerRoman"/>
-      <w:suff w:val="tab"/>
       <w:lvlText w:val="%9."/>
       <w:lvlJc w:val="left"/>
-      <w:pPr/>
       <w:rPr>
         <w:position w:val="0"/>
       </w:rPr>
     </w:lvl>
   </w:abstractNum>
   <w:abstractNum w:abstractNumId="8">
+    <w:nsid w:val="7A402C9F"/>
     <w:multiLevelType w:val="multilevel"/>
-    <w:styleLink w:val="List 2"/>
+    <w:tmpl w:val="FCB082C0"/>
+    <w:styleLink w:val="List1"/>
     <w:lvl w:ilvl="0">
       <w:start w:val="1"/>
       <w:numFmt w:val="decimal"/>
-      <w:suff w:val="tab"/>
       <w:lvlText w:val="%1)"/>
       <w:lvlJc w:val="left"/>
-      <w:pPr/>
-      <w:rPr>
+      <w:rPr>
+        <w:rFonts w:ascii="Calibri" w:eastAsia="Calibri" w:hAnsi="Calibri" w:cs="Calibri"/>
+        <w:b/>
+        <w:bCs/>
         <w:position w:val="0"/>
         <w:rtl w:val="0"/>
       </w:rPr>
@@ -2365,11 +2100,12 @@
     <w:lvl w:ilvl="1">
       <w:start w:val="1"/>
       <w:numFmt w:val="lowerLetter"/>
-      <w:suff w:val="tab"/>
       <w:lvlText w:val="%2."/>
       <w:lvlJc w:val="left"/>
-      <w:pPr/>
-      <w:rPr>
+      <w:rPr>
+        <w:rFonts w:ascii="Calibri" w:eastAsia="Calibri" w:hAnsi="Calibri" w:cs="Calibri"/>
+        <w:b/>
+        <w:bCs/>
         <w:position w:val="0"/>
         <w:rtl w:val="0"/>
       </w:rPr>
@@ -2377,11 +2113,12 @@
     <w:lvl w:ilvl="2">
       <w:start w:val="1"/>
       <w:numFmt w:val="lowerRoman"/>
-      <w:suff w:val="tab"/>
       <w:lvlText w:val="%3."/>
       <w:lvlJc w:val="left"/>
-      <w:pPr/>
-      <w:rPr>
+      <w:rPr>
+        <w:rFonts w:ascii="Calibri" w:eastAsia="Calibri" w:hAnsi="Calibri" w:cs="Calibri"/>
+        <w:b/>
+        <w:bCs/>
         <w:position w:val="0"/>
         <w:rtl w:val="0"/>
       </w:rPr>
@@ -2389,11 +2126,12 @@
     <w:lvl w:ilvl="3">
       <w:start w:val="1"/>
       <w:numFmt w:val="decimal"/>
-      <w:suff w:val="tab"/>
       <w:lvlText w:val="%4."/>
       <w:lvlJc w:val="left"/>
-      <w:pPr/>
-      <w:rPr>
+      <w:rPr>
+        <w:rFonts w:ascii="Calibri" w:eastAsia="Calibri" w:hAnsi="Calibri" w:cs="Calibri"/>
+        <w:b/>
+        <w:bCs/>
         <w:position w:val="0"/>
         <w:rtl w:val="0"/>
       </w:rPr>
@@ -2401,11 +2139,12 @@
     <w:lvl w:ilvl="4">
       <w:start w:val="1"/>
       <w:numFmt w:val="lowerLetter"/>
-      <w:suff w:val="tab"/>
       <w:lvlText w:val="%5."/>
       <w:lvlJc w:val="left"/>
-      <w:pPr/>
-      <w:rPr>
+      <w:rPr>
+        <w:rFonts w:ascii="Calibri" w:eastAsia="Calibri" w:hAnsi="Calibri" w:cs="Calibri"/>
+        <w:b/>
+        <w:bCs/>
         <w:position w:val="0"/>
         <w:rtl w:val="0"/>
       </w:rPr>
@@ -2413,11 +2152,12 @@
     <w:lvl w:ilvl="5">
       <w:start w:val="1"/>
       <w:numFmt w:val="lowerRoman"/>
-      <w:suff w:val="tab"/>
       <w:lvlText w:val="%6."/>
       <w:lvlJc w:val="left"/>
-      <w:pPr/>
-      <w:rPr>
+      <w:rPr>
+        <w:rFonts w:ascii="Calibri" w:eastAsia="Calibri" w:hAnsi="Calibri" w:cs="Calibri"/>
+        <w:b/>
+        <w:bCs/>
         <w:position w:val="0"/>
         <w:rtl w:val="0"/>
       </w:rPr>
@@ -2425,11 +2165,12 @@
     <w:lvl w:ilvl="6">
       <w:start w:val="1"/>
       <w:numFmt w:val="decimal"/>
-      <w:suff w:val="tab"/>
       <w:lvlText w:val="%7."/>
       <w:lvlJc w:val="left"/>
-      <w:pPr/>
-      <w:rPr>
+      <w:rPr>
+        <w:rFonts w:ascii="Calibri" w:eastAsia="Calibri" w:hAnsi="Calibri" w:cs="Calibri"/>
+        <w:b/>
+        <w:bCs/>
         <w:position w:val="0"/>
         <w:rtl w:val="0"/>
       </w:rPr>
@@ -2437,11 +2178,12 @@
     <w:lvl w:ilvl="7">
       <w:start w:val="1"/>
       <w:numFmt w:val="lowerLetter"/>
-      <w:suff w:val="tab"/>
       <w:lvlText w:val="%8."/>
       <w:lvlJc w:val="left"/>
-      <w:pPr/>
-      <w:rPr>
+      <w:rPr>
+        <w:rFonts w:ascii="Calibri" w:eastAsia="Calibri" w:hAnsi="Calibri" w:cs="Calibri"/>
+        <w:b/>
+        <w:bCs/>
         <w:position w:val="0"/>
         <w:rtl w:val="0"/>
       </w:rPr>
@@ -2449,87 +2191,59 @@
     <w:lvl w:ilvl="8">
       <w:start w:val="1"/>
       <w:numFmt w:val="lowerRoman"/>
-      <w:suff w:val="tab"/>
       <w:lvlText w:val="%9."/>
       <w:lvlJc w:val="left"/>
-      <w:pPr/>
-      <w:rPr>
+      <w:rPr>
+        <w:rFonts w:ascii="Calibri" w:eastAsia="Calibri" w:hAnsi="Calibri" w:cs="Calibri"/>
+        <w:b/>
+        <w:bCs/>
         <w:position w:val="0"/>
         <w:rtl w:val="0"/>
       </w:rPr>
     </w:lvl>
   </w:abstractNum>
   <w:num w:numId="1">
+    <w:abstractNumId w:val="3"/>
+  </w:num>
+  <w:num w:numId="2">
+    <w:abstractNumId w:val="5"/>
+  </w:num>
+  <w:num w:numId="3">
     <w:abstractNumId w:val="0"/>
   </w:num>
-  <w:num w:numId="2">
-    <w:abstractNumId w:val="1"/>
-  </w:num>
-  <w:num w:numId="3">
-    <w:abstractNumId w:val="2"/>
-  </w:num>
   <w:num w:numId="4">
-    <w:abstractNumId w:val="3"/>
+    <w:abstractNumId w:val="4"/>
   </w:num>
   <w:num w:numId="5">
-    <w:abstractNumId w:val="4"/>
+    <w:abstractNumId w:val="7"/>
   </w:num>
   <w:num w:numId="6">
-    <w:abstractNumId w:val="5"/>
+    <w:abstractNumId w:val="8"/>
   </w:num>
   <w:num w:numId="7">
     <w:abstractNumId w:val="6"/>
   </w:num>
   <w:num w:numId="8">
-    <w:abstractNumId w:val="7"/>
+    <w:abstractNumId w:val="1"/>
   </w:num>
   <w:num w:numId="9">
-    <w:abstractNumId w:val="8"/>
+    <w:abstractNumId w:val="2"/>
   </w:num>
 </w:numbering>
 </file>
 
 <file path=word/styles.xml><?xml version="1.0" encoding="utf-8"?>
-<w:styles xmlns:w="http://schemas.openxmlformats.org/wordprocessingml/2006/main" xmlns:mc="http://schemas.openxmlformats.org/markup-compatibility/2006" xmlns:w14="http://schemas.microsoft.com/office/word/2010/wordml" mc:Ignorable="w14">
+<w:styles xmlns:mc="http://schemas.openxmlformats.org/markup-compatibility/2006" xmlns:r="http://schemas.openxmlformats.org/officeDocument/2006/relationships" xmlns:w="http://schemas.openxmlformats.org/wordprocessingml/2006/main" xmlns:w14="http://schemas.microsoft.com/office/word/2010/wordml" mc:Ignorable="w14">
   <w:docDefaults>
     <w:rPrDefault>
       <w:rPr>
-        <w:rFonts w:ascii="Times New Roman" w:cs="Times New Roman" w:hAnsi="Times New Roman" w:eastAsia="Arial Unicode MS"/>
-        <w:b w:val="0"/>
-        <w:bCs w:val="0"/>
-        <w:i w:val="0"/>
-        <w:iCs w:val="0"/>
-        <w:caps w:val="0"/>
-        <w:smallCaps w:val="0"/>
-        <w:strike w:val="0"/>
-        <w:dstrike w:val="0"/>
-        <w:outline w:val="0"/>
-        <w:emboss w:val="0"/>
-        <w:imprint w:val="0"/>
-        <w:vanish w:val="0"/>
-        <w:color w:val="auto"/>
-        <w:spacing w:val="0"/>
-        <w:w w:val="100"/>
-        <w:kern w:val="0"/>
-        <w:position w:val="0"/>
-        <w:sz w:val="20"/>
-        <w:szCs w:val="20"/>
-        <w:u w:val="none" w:color="auto"/>
+        <w:rFonts w:ascii="Times New Roman" w:eastAsia="Arial Unicode MS" w:hAnsi="Times New Roman" w:cs="Times New Roman"/>
         <w:bdr w:val="nil"/>
-        <w:vertAlign w:val="baseline"/>
-        <w:lang/>
+        <w:lang w:val="en-US" w:eastAsia="en-US" w:bidi="ar-SA"/>
       </w:rPr>
     </w:rPrDefault>
     <w:pPrDefault>
       <w:pPr>
-        <w:pageBreakBefore w:val="0"/>
-        <w:framePr w:anchorLock="0" w:w="0" w:h="0" w:vSpace="0" w:hSpace="0" w:xAlign="left" w:y="0" w:hRule="exact" w:vAnchor="margin"/>
-        <w:widowControl w:val="1"/>
-        <w:numPr>
-          <w:ilvl w:val="0"/>
-          <w:numId w:val="0"/>
-        </w:numPr>
-        <w:suppressLineNumbers w:val="0"/>
         <w:pBdr>
           <w:top w:val="nil"/>
           <w:left w:val="nil"/>
@@ -2538,27 +2252,181 @@
           <w:between w:val="nil"/>
           <w:bar w:val="nil"/>
         </w:pBdr>
-        <w:suppressAutoHyphens w:val="0"/>
-        <w:spacing w:before="0" w:beforeAutospacing="0" w:after="0" w:afterAutospacing="0" w:line="240" w:lineRule="auto"/>
-        <w:ind w:left="0" w:right="0" w:firstLine="0"/>
-        <w:jc w:val="left"/>
-        <w:outlineLvl w:val="9"/>
       </w:pPr>
     </w:pPrDefault>
   </w:docDefaults>
+  <w:latentStyles w:defLockedState="0" w:defUIPriority="99" w:defSemiHidden="1" w:defUnhideWhenUsed="1" w:defQFormat="0" w:count="267">
+    <w:lsdException w:name="Normal" w:semiHidden="0" w:uiPriority="0" w:unhideWhenUsed="0" w:qFormat="1"/>
+    <w:lsdException w:name="heading 1" w:semiHidden="0" w:uiPriority="9" w:unhideWhenUsed="0" w:qFormat="1"/>
+    <w:lsdException w:name="heading 2" w:uiPriority="9" w:qFormat="1"/>
+    <w:lsdException w:name="heading 3" w:uiPriority="9" w:qFormat="1"/>
+    <w:lsdException w:name="heading 4" w:uiPriority="9" w:qFormat="1"/>
+    <w:lsdException w:name="heading 5" w:uiPriority="9" w:qFormat="1"/>
+    <w:lsdException w:name="heading 6" w:uiPriority="9" w:qFormat="1"/>
+    <w:lsdException w:name="heading 7" w:uiPriority="9" w:qFormat="1"/>
+    <w:lsdException w:name="heading 8" w:uiPriority="9" w:qFormat="1"/>
+    <w:lsdException w:name="heading 9" w:uiPriority="9" w:qFormat="1"/>
+    <w:lsdException w:name="toc 1" w:uiPriority="39"/>
+    <w:lsdException w:name="toc 2" w:uiPriority="39"/>
+    <w:lsdException w:name="toc 3" w:uiPriority="39"/>
+    <w:lsdException w:name="toc 4" w:uiPriority="39"/>
+    <w:lsdException w:name="toc 5" w:uiPriority="39"/>
+    <w:lsdException w:name="toc 6" w:uiPriority="39"/>
+    <w:lsdException w:name="toc 7" w:uiPriority="39"/>
+    <w:lsdException w:name="toc 8" w:uiPriority="39"/>
+    <w:lsdException w:name="toc 9" w:uiPriority="39"/>
+    <w:lsdException w:name="caption" w:uiPriority="35" w:qFormat="1"/>
+    <w:lsdException w:name="Title" w:semiHidden="0" w:uiPriority="10" w:unhideWhenUsed="0" w:qFormat="1"/>
+    <w:lsdException w:name="Default Paragraph Font" w:uiPriority="1"/>
+    <w:lsdException w:name="Subtitle" w:semiHidden="0" w:uiPriority="11" w:unhideWhenUsed="0" w:qFormat="1"/>
+    <w:lsdException w:name="Strong" w:semiHidden="0" w:uiPriority="22" w:unhideWhenUsed="0" w:qFormat="1"/>
+    <w:lsdException w:name="Emphasis" w:semiHidden="0" w:uiPriority="20" w:unhideWhenUsed="0" w:qFormat="1"/>
+    <w:lsdException w:name="Table Grid" w:semiHidden="0" w:uiPriority="59" w:unhideWhenUsed="0"/>
+    <w:lsdException w:name="Placeholder Text" w:unhideWhenUsed="0"/>
+    <w:lsdException w:name="No Spacing" w:semiHidden="0" w:uiPriority="1" w:unhideWhenUsed="0" w:qFormat="1"/>
+    <w:lsdException w:name="Light Shading" w:semiHidden="0" w:uiPriority="60" w:unhideWhenUsed="0"/>
+    <w:lsdException w:name="Light List" w:semiHidden="0" w:uiPriority="61" w:unhideWhenUsed="0"/>
+    <w:lsdException w:name="Light Grid" w:semiHidden="0" w:uiPriority="62" w:unhideWhenUsed="0"/>
+    <w:lsdException w:name="Medium Shading 1" w:semiHidden="0" w:uiPriority="63" w:unhideWhenUsed="0"/>
+    <w:lsdException w:name="Medium Shading 2" w:semiHidden="0" w:uiPriority="64" w:unhideWhenUsed="0"/>
+    <w:lsdException w:name="Medium List 1" w:semiHidden="0" w:uiPriority="65" w:unhideWhenUsed="0"/>
+    <w:lsdException w:name="Medium List 2" w:semiHidden="0" w:uiPriority="66" w:unhideWhenUsed="0"/>
+    <w:lsdException w:name="Medium Grid 1" w:semiHidden="0" w:uiPriority="67" w:unhideWhenUsed="0"/>
+    <w:lsdException w:name="Medium Grid 2" w:semiHidden="0" w:uiPriority="68" w:unhideWhenUsed="0"/>
+    <w:lsdException w:name="Medium Grid 3" w:semiHidden="0" w:uiPriority="69" w:unhideWhenUsed="0"/>
+    <w:lsdException w:name="Dark List" w:semiHidden="0" w:uiPriority="70" w:unhideWhenUsed="0"/>
+    <w:lsdException w:name="Colorful Shading" w:semiHidden="0" w:uiPriority="71" w:unhideWhenUsed="0"/>
+    <w:lsdException w:name="Colorful List" w:semiHidden="0" w:uiPriority="72" w:unhideWhenUsed="0"/>
+    <w:lsdException w:name="Colorful Grid" w:semiHidden="0" w:uiPriority="73" w:unhideWhenUsed="0"/>
+    <w:lsdException w:name="Light Shading Accent 1" w:semiHidden="0" w:uiPriority="60" w:unhideWhenUsed="0"/>
+    <w:lsdException w:name="Light List Accent 1" w:semiHidden="0" w:uiPriority="61" w:unhideWhenUsed="0"/>
+    <w:lsdException w:name="Light Grid Accent 1" w:semiHidden="0" w:uiPriority="62" w:unhideWhenUsed="0"/>
+    <w:lsdException w:name="Medium Shading 1 Accent 1" w:semiHidden="0" w:uiPriority="63" w:unhideWhenUsed="0"/>
+    <w:lsdException w:name="Medium Shading 2 Accent 1" w:semiHidden="0" w:uiPriority="64" w:unhideWhenUsed="0"/>
+    <w:lsdException w:name="Medium List 1 Accent 1" w:semiHidden="0" w:uiPriority="65" w:unhideWhenUsed="0"/>
+    <w:lsdException w:name="Revision" w:unhideWhenUsed="0"/>
+    <w:lsdException w:name="List Paragraph" w:semiHidden="0" w:uiPriority="34" w:unhideWhenUsed="0" w:qFormat="1"/>
+    <w:lsdException w:name="Quote" w:semiHidden="0" w:uiPriority="29" w:unhideWhenUsed="0" w:qFormat="1"/>
+    <w:lsdException w:name="Intense Quote" w:semiHidden="0" w:uiPriority="30" w:unhideWhenUsed="0" w:qFormat="1"/>
+    <w:lsdException w:name="Medium List 2 Accent 1" w:semiHidden="0" w:uiPriority="66" w:unhideWhenUsed="0"/>
+    <w:lsdException w:name="Medium Grid 1 Accent 1" w:semiHidden="0" w:uiPriority="67" w:unhideWhenUsed="0"/>
+    <w:lsdException w:name="Medium Grid 2 Accent 1" w:semiHidden="0" w:uiPriority="68" w:unhideWhenUsed="0"/>
+    <w:lsdException w:name="Medium Grid 3 Accent 1" w:semiHidden="0" w:uiPriority="69" w:unhideWhenUsed="0"/>
+    <w:lsdException w:name="Dark List Accent 1" w:semiHidden="0" w:uiPriority="70" w:unhideWhenUsed="0"/>
+    <w:lsdException w:name="Colorful Shading Accent 1" w:semiHidden="0" w:uiPriority="71" w:unhideWhenUsed="0"/>
+    <w:lsdException w:name="Colorful List Accent 1" w:semiHidden="0" w:uiPriority="72" w:unhideWhenUsed="0"/>
+    <w:lsdException w:name="Colorful Grid Accent 1" w:semiHidden="0" w:uiPriority="73" w:unhideWhenUsed="0"/>
+    <w:lsdException w:name="Light Shading Accent 2" w:semiHidden="0" w:uiPriority="60" w:unhideWhenUsed="0"/>
+    <w:lsdException w:name="Light List Accent 2" w:semiHidden="0" w:uiPriority="61" w:unhideWhenUsed="0"/>
+    <w:lsdException w:name="Light Grid Accent 2" w:semiHidden="0" w:uiPriority="62" w:unhideWhenUsed="0"/>
+    <w:lsdException w:name="Medium Shading 1 Accent 2" w:semiHidden="0" w:uiPriority="63" w:unhideWhenUsed="0"/>
+    <w:lsdException w:name="Medium Shading 2 Accent 2" w:semiHidden="0" w:uiPriority="64" w:unhideWhenUsed="0"/>
+    <w:lsdException w:name="Medium List 1 Accent 2" w:semiHidden="0" w:uiPriority="65" w:unhideWhenUsed="0"/>
+    <w:lsdException w:name="Medium List 2 Accent 2" w:semiHidden="0" w:uiPriority="66" w:unhideWhenUsed="0"/>
+    <w:lsdException w:name="Medium Grid 1 Accent 2" w:semiHidden="0" w:uiPriority="67" w:unhideWhenUsed="0"/>
+    <w:lsdException w:name="Medium Grid 2 Accent 2" w:semiHidden="0" w:uiPriority="68" w:unhideWhenUsed="0"/>
+    <w:lsdException w:name="Medium Grid 3 Accent 2" w:semiHidden="0" w:uiPriority="69" w:unhideWhenUsed="0"/>
+    <w:lsdException w:name="Dark List Accent 2" w:semiHidden="0" w:uiPriority="70" w:unhideWhenUsed="0"/>
+    <w:lsdException w:name="Colorful Shading Accent 2" w:semiHidden="0" w:uiPriority="71" w:unhideWhenUsed="0"/>
+    <w:lsdException w:name="Colorful List Accent 2" w:semiHidden="0" w:uiPriority="72" w:unhideWhenUsed="0"/>
+    <w:lsdException w:name="Colorful Grid Accent 2" w:semiHidden="0" w:uiPriority="73" w:unhideWhenUsed="0"/>
+    <w:lsdException w:name="Light Shading Accent 3" w:semiHidden="0" w:uiPriority="60" w:unhideWhenUsed="0"/>
+    <w:lsdException w:name="Light List Accent 3" w:semiHidden="0" w:uiPriority="61" w:unhideWhenUsed="0"/>
+    <w:lsdException w:name="Light Grid Accent 3" w:semiHidden="0" w:uiPriority="62" w:unhideWhenUsed="0"/>
+    <w:lsdException w:name="Medium Shading 1 Accent 3" w:semiHidden="0" w:uiPriority="63" w:unhideWhenUsed="0"/>
+    <w:lsdException w:name="Medium Shading 2 Accent 3" w:semiHidden="0" w:uiPriority="64" w:unhideWhenUsed="0"/>
+    <w:lsdException w:name="Medium List 1 Accent 3" w:semiHidden="0" w:uiPriority="65" w:unhideWhenUsed="0"/>
+    <w:lsdException w:name="Medium List 2 Accent 3" w:semiHidden="0" w:uiPriority="66" w:unhideWhenUsed="0"/>
+    <w:lsdException w:name="Medium Grid 1 Accent 3" w:semiHidden="0" w:uiPriority="67" w:unhideWhenUsed="0"/>
+    <w:lsdException w:name="Medium Grid 2 Accent 3" w:semiHidden="0" w:uiPriority="68" w:unhideWhenUsed="0"/>
+    <w:lsdException w:name="Medium Grid 3 Accent 3" w:semiHidden="0" w:uiPriority="69" w:unhideWhenUsed="0"/>
+    <w:lsdException w:name="Dark List Accent 3" w:semiHidden="0" w:uiPriority="70" w:unhideWhenUsed="0"/>
+    <w:lsdException w:name="Colorful Shading Accent 3" w:semiHidden="0" w:uiPriority="71" w:unhideWhenUsed="0"/>
+    <w:lsdException w:name="Colorful List Accent 3" w:semiHidden="0" w:uiPriority="72" w:unhideWhenUsed="0"/>
+    <w:lsdException w:name="Colorful Grid Accent 3" w:semiHidden="0" w:uiPriority="73" w:unhideWhenUsed="0"/>
+    <w:lsdException w:name="Light Shading Accent 4" w:semiHidden="0" w:uiPriority="60" w:unhideWhenUsed="0"/>
+    <w:lsdException w:name="Light List Accent 4" w:semiHidden="0" w:uiPriority="61" w:unhideWhenUsed="0"/>
+    <w:lsdException w:name="Light Grid Accent 4" w:semiHidden="0" w:uiPriority="62" w:unhideWhenUsed="0"/>
+    <w:lsdException w:name="Medium Shading 1 Accent 4" w:semiHidden="0" w:uiPriority="63" w:unhideWhenUsed="0"/>
+    <w:lsdException w:name="Medium Shading 2 Accent 4" w:semiHidden="0" w:uiPriority="64" w:unhideWhenUsed="0"/>
+    <w:lsdException w:name="Medium List 1 Accent 4" w:semiHidden="0" w:uiPriority="65" w:unhideWhenUsed="0"/>
+    <w:lsdException w:name="Medium List 2 Accent 4" w:semiHidden="0" w:uiPriority="66" w:unhideWhenUsed="0"/>
+    <w:lsdException w:name="Medium Grid 1 Accent 4" w:semiHidden="0" w:uiPriority="67" w:unhideWhenUsed="0"/>
+    <w:lsdException w:name="Medium Grid 2 Accent 4" w:semiHidden="0" w:uiPriority="68" w:unhideWhenUsed="0"/>
+    <w:lsdException w:name="Medium Grid 3 Accent 4" w:semiHidden="0" w:uiPriority="69" w:unhideWhenUsed="0"/>
+    <w:lsdException w:name="Dark List Accent 4" w:semiHidden="0" w:uiPriority="70" w:unhideWhenUsed="0"/>
+    <w:lsdException w:name="Colorful Shading Accent 4" w:semiHidden="0" w:uiPriority="71" w:unhideWhenUsed="0"/>
+    <w:lsdException w:name="Colorful List Accent 4" w:semiHidden="0" w:uiPriority="72" w:unhideWhenUsed="0"/>
+    <w:lsdException w:name="Colorful Grid Accent 4" w:semiHidden="0" w:uiPriority="73" w:unhideWhenUsed="0"/>
+    <w:lsdException w:name="Light Shading Accent 5" w:semiHidden="0" w:uiPriority="60" w:unhideWhenUsed="0"/>
+    <w:lsdException w:name="Light List Accent 5" w:semiHidden="0" w:uiPriority="61" w:unhideWhenUsed="0"/>
+    <w:lsdException w:name="Light Grid Accent 5" w:semiHidden="0" w:uiPriority="62" w:unhideWhenUsed="0"/>
+    <w:lsdException w:name="Medium Shading 1 Accent 5" w:semiHidden="0" w:uiPriority="63" w:unhideWhenUsed="0"/>
+    <w:lsdException w:name="Medium Shading 2 Accent 5" w:semiHidden="0" w:uiPriority="64" w:unhideWhenUsed="0"/>
+    <w:lsdException w:name="Medium List 1 Accent 5" w:semiHidden="0" w:uiPriority="65" w:unhideWhenUsed="0"/>
+    <w:lsdException w:name="Medium List 2 Accent 5" w:semiHidden="0" w:uiPriority="66" w:unhideWhenUsed="0"/>
+    <w:lsdException w:name="Medium Grid 1 Accent 5" w:semiHidden="0" w:uiPriority="67" w:unhideWhenUsed="0"/>
+    <w:lsdException w:name="Medium Grid 2 Accent 5" w:semiHidden="0" w:uiPriority="68" w:unhideWhenUsed="0"/>
+    <w:lsdException w:name="Medium Grid 3 Accent 5" w:semiHidden="0" w:uiPriority="69" w:unhideWhenUsed="0"/>
+    <w:lsdException w:name="Dark List Accent 5" w:semiHidden="0" w:uiPriority="70" w:unhideWhenUsed="0"/>
+    <w:lsdException w:name="Colorful Shading Accent 5" w:semiHidden="0" w:uiPriority="71" w:unhideWhenUsed="0"/>
+    <w:lsdException w:name="Colorful List Accent 5" w:semiHidden="0" w:uiPriority="72" w:unhideWhenUsed="0"/>
+    <w:lsdException w:name="Colorful Grid Accent 5" w:semiHidden="0" w:uiPriority="73" w:unhideWhenUsed="0"/>
+    <w:lsdException w:name="Light Shading Accent 6" w:semiHidden="0" w:uiPriority="60" w:unhideWhenUsed="0"/>
+    <w:lsdException w:name="Light List Accent 6" w:semiHidden="0" w:uiPriority="61" w:unhideWhenUsed="0"/>
+    <w:lsdException w:name="Light Grid Accent 6" w:semiHidden="0" w:uiPriority="62" w:unhideWhenUsed="0"/>
+    <w:lsdException w:name="Medium Shading 1 Accent 6" w:semiHidden="0" w:uiPriority="63" w:unhideWhenUsed="0"/>
+    <w:lsdException w:name="Medium Shading 2 Accent 6" w:semiHidden="0" w:uiPriority="64" w:unhideWhenUsed="0"/>
+    <w:lsdException w:name="Medium List 1 Accent 6" w:semiHidden="0" w:uiPriority="65" w:unhideWhenUsed="0"/>
+    <w:lsdException w:name="Medium List 2 Accent 6" w:semiHidden="0" w:uiPriority="66" w:unhideWhenUsed="0"/>
+    <w:lsdException w:name="Medium Grid 1 Accent 6" w:semiHidden="0" w:uiPriority="67" w:unhideWhenUsed="0"/>
+    <w:lsdException w:name="Medium Grid 2 Accent 6" w:semiHidden="0" w:uiPriority="68" w:unhideWhenUsed="0"/>
+    <w:lsdException w:name="Medium Grid 3 Accent 6" w:semiHidden="0" w:uiPriority="69" w:unhideWhenUsed="0"/>
+    <w:lsdException w:name="Dark List Accent 6" w:semiHidden="0" w:uiPriority="70" w:unhideWhenUsed="0"/>
+    <w:lsdException w:name="Colorful Shading Accent 6" w:semiHidden="0" w:uiPriority="71" w:unhideWhenUsed="0"/>
+    <w:lsdException w:name="Colorful List Accent 6" w:semiHidden="0" w:uiPriority="72" w:unhideWhenUsed="0"/>
+    <w:lsdException w:name="Colorful Grid Accent 6" w:semiHidden="0" w:uiPriority="73" w:unhideWhenUsed="0"/>
+    <w:lsdException w:name="Subtle Emphasis" w:semiHidden="0" w:uiPriority="19" w:unhideWhenUsed="0" w:qFormat="1"/>
+    <w:lsdException w:name="Intense Emphasis" w:semiHidden="0" w:uiPriority="21" w:unhideWhenUsed="0" w:qFormat="1"/>
+    <w:lsdException w:name="Subtle Reference" w:semiHidden="0" w:uiPriority="31" w:unhideWhenUsed="0" w:qFormat="1"/>
+    <w:lsdException w:name="Intense Reference" w:semiHidden="0" w:uiPriority="32" w:unhideWhenUsed="0" w:qFormat="1"/>
+    <w:lsdException w:name="Book Title" w:semiHidden="0" w:uiPriority="33" w:unhideWhenUsed="0" w:qFormat="1"/>
+    <w:lsdException w:name="Bibliography" w:uiPriority="37"/>
+    <w:lsdException w:name="TOC Heading" w:uiPriority="39" w:qFormat="1"/>
+  </w:latentStyles>
   <w:style w:type="paragraph" w:default="1" w:styleId="Normal">
     <w:name w:val="Normal"/>
-    <w:next w:val="Normal"/>
-    <w:pPr/>
     <w:rPr>
       <w:sz w:val="24"/>
       <w:szCs w:val="24"/>
-      <w:lang w:val="en-US" w:eastAsia="en-US" w:bidi="ar-SA"/>
     </w:rPr>
   </w:style>
-  <w:style w:type="character" w:default="1" w:styleId="Default Paragraph Font">
+  <w:style w:type="character" w:default="1" w:styleId="DefaultParagraphFont">
     <w:name w:val="Default Paragraph Font"/>
-    <w:next w:val="Default Paragraph Font"/>
+    <w:uiPriority w:val="1"/>
+    <w:semiHidden/>
+    <w:unhideWhenUsed/>
+  </w:style>
+  <w:style w:type="table" w:default="1" w:styleId="TableNormal">
+    <w:name w:val="Normal Table"/>
+    <w:uiPriority w:val="99"/>
+    <w:semiHidden/>
+    <w:unhideWhenUsed/>
+    <w:tblPr>
+      <w:tblInd w:w="0" w:type="dxa"/>
+      <w:tblCellMar>
+        <w:top w:w="0" w:type="dxa"/>
+        <w:left w:w="108" w:type="dxa"/>
+        <w:bottom w:w="0" w:type="dxa"/>
+        <w:right w:w="108" w:type="dxa"/>
+      </w:tblCellMar>
+    </w:tblPr>
+  </w:style>
+  <w:style w:type="numbering" w:default="1" w:styleId="NoList">
+    <w:name w:val="No List"/>
+    <w:uiPriority w:val="99"/>
+    <w:semiHidden/>
+    <w:unhideWhenUsed/>
   </w:style>
   <w:style w:type="character" w:styleId="Hyperlink">
     <w:name w:val="Hyperlink"/>
@@ -2566,248 +2434,390 @@
       <w:u w:val="single"/>
     </w:rPr>
   </w:style>
-  <w:style w:type="table" w:default="1" w:styleId="Table Normal">
-    <w:name w:val="Table Normal"/>
-    <w:next w:val="Table Normal"/>
-    <w:pPr/>
-    <w:tblPr>
-      <w:tblInd w:w="0" w:type="dxa"/>
-    </w:tblPr>
-    <w:trPr/>
-    <w:tcPr/>
-    <w:tblStylePr w:type="firstRow"/>
-    <w:tblStylePr w:type="lastRow"/>
-    <w:tblStylePr w:type="firstCol"/>
-    <w:tblStylePr w:type="lastCol"/>
-    <w:tblStylePr w:type="band1Vert"/>
-    <w:tblStylePr w:type="band2Vert"/>
-    <w:tblStylePr w:type="band1Horz"/>
-    <w:tblStylePr w:type="band2Horz"/>
-    <w:tblStylePr w:type="neCell"/>
-    <w:tblStylePr w:type="nwCell"/>
-    <w:tblStylePr w:type="seCell"/>
-    <w:tblStylePr w:type="swCell"/>
-  </w:style>
-  <w:style w:type="numbering" w:default="1" w:styleId="No List">
-    <w:name w:val="No List"/>
-    <w:next w:val="No List"/>
-    <w:pPr/>
-  </w:style>
-  <w:style w:type="paragraph" w:styleId="Header &amp; Footer">
+  <w:style w:type="paragraph" w:customStyle="1" w:styleId="HeaderFooter">
     <w:name w:val="Header &amp; Footer"/>
-    <w:next w:val="Header &amp; Footer"/>
     <w:pPr>
-      <w:keepNext w:val="0"/>
-      <w:keepLines w:val="0"/>
-      <w:pageBreakBefore w:val="0"/>
-      <w:widowControl w:val="1"/>
-      <w:shd w:val="clear" w:color="auto" w:fill="auto"/>
       <w:tabs>
         <w:tab w:val="right" w:pos="9020"/>
       </w:tabs>
-      <w:suppressAutoHyphens w:val="0"/>
-      <w:bidi w:val="0"/>
-      <w:spacing w:before="0" w:after="0" w:line="240" w:lineRule="auto"/>
-      <w:ind w:left="0" w:right="0" w:firstLine="0"/>
-      <w:jc w:val="left"/>
-      <w:outlineLvl w:val="9"/>
     </w:pPr>
     <w:rPr>
-      <w:rFonts w:ascii="Helvetica" w:cs="Arial Unicode MS" w:hAnsi="Arial Unicode MS" w:eastAsia="Arial Unicode MS"/>
-      <w:b w:val="0"/>
-      <w:bCs w:val="0"/>
-      <w:i w:val="0"/>
-      <w:iCs w:val="0"/>
-      <w:caps w:val="0"/>
-      <w:smallCaps w:val="0"/>
-      <w:strike w:val="0"/>
-      <w:dstrike w:val="0"/>
-      <w:outline w:val="0"/>
+      <w:rFonts w:ascii="Helvetica" w:hAnsi="Arial Unicode MS" w:cs="Arial Unicode MS"/>
       <w:color w:val="000000"/>
-      <w:spacing w:val="0"/>
-      <w:kern w:val="0"/>
-      <w:position w:val="0"/>
       <w:sz w:val="24"/>
       <w:szCs w:val="24"/>
-      <w:u w:val="none"/>
-      <w:vertAlign w:val="baseline"/>
     </w:rPr>
   </w:style>
-  <w:style w:type="paragraph" w:styleId="Body">
+  <w:style w:type="paragraph" w:customStyle="1" w:styleId="Body">
     <w:name w:val="Body"/>
-    <w:next w:val="Body"/>
     <w:pPr>
-      <w:keepNext w:val="0"/>
-      <w:keepLines w:val="0"/>
-      <w:pageBreakBefore w:val="0"/>
-      <w:widowControl w:val="1"/>
-      <w:shd w:val="clear" w:color="auto" w:fill="auto"/>
-      <w:suppressAutoHyphens w:val="0"/>
-      <w:bidi w:val="0"/>
-      <w:spacing w:before="0" w:after="200" w:line="276" w:lineRule="auto"/>
-      <w:ind w:left="0" w:right="0" w:firstLine="0"/>
-      <w:jc w:val="left"/>
-      <w:outlineLvl w:val="9"/>
+      <w:spacing w:after="200" w:line="276" w:lineRule="auto"/>
     </w:pPr>
     <w:rPr>
-      <w:rFonts w:ascii="Calibri" w:cs="Calibri" w:hAnsi="Calibri" w:eastAsia="Calibri"/>
-      <w:b w:val="0"/>
-      <w:bCs w:val="0"/>
-      <w:i w:val="0"/>
-      <w:iCs w:val="0"/>
-      <w:caps w:val="0"/>
-      <w:smallCaps w:val="0"/>
-      <w:strike w:val="0"/>
-      <w:dstrike w:val="0"/>
-      <w:outline w:val="0"/>
+      <w:rFonts w:ascii="Calibri" w:eastAsia="Calibri" w:hAnsi="Calibri" w:cs="Calibri"/>
       <w:color w:val="000000"/>
-      <w:spacing w:val="0"/>
-      <w:kern w:val="0"/>
-      <w:position w:val="0"/>
       <w:sz w:val="22"/>
       <w:szCs w:val="22"/>
-      <w:u w:val="none" w:color="000000"/>
-      <w:vertAlign w:val="baseline"/>
+      <w:u w:color="000000"/>
     </w:rPr>
   </w:style>
-  <w:style w:type="paragraph" w:styleId="No Spacing">
+  <w:style w:type="paragraph" w:styleId="NoSpacing">
     <w:name w:val="No Spacing"/>
-    <w:next w:val="No Spacing"/>
+    <w:rPr>
+      <w:rFonts w:ascii="Calibri" w:eastAsia="Calibri" w:hAnsi="Calibri" w:cs="Calibri"/>
+      <w:color w:val="000000"/>
+      <w:sz w:val="22"/>
+      <w:szCs w:val="22"/>
+      <w:u w:color="000000"/>
+    </w:rPr>
+  </w:style>
+  <w:style w:type="paragraph" w:styleId="ListParagraph">
+    <w:name w:val="List Paragraph"/>
     <w:pPr>
-      <w:keepNext w:val="0"/>
-      <w:keepLines w:val="0"/>
-      <w:pageBreakBefore w:val="0"/>
-      <w:widowControl w:val="1"/>
-      <w:shd w:val="clear" w:color="auto" w:fill="auto"/>
-      <w:suppressAutoHyphens w:val="0"/>
-      <w:bidi w:val="0"/>
-      <w:spacing w:before="0" w:after="0" w:line="240" w:lineRule="auto"/>
-      <w:ind w:left="0" w:right="0" w:firstLine="0"/>
-      <w:jc w:val="left"/>
-      <w:outlineLvl w:val="9"/>
+      <w:spacing w:after="200" w:line="276" w:lineRule="auto"/>
+      <w:ind w:left="720"/>
     </w:pPr>
     <w:rPr>
-      <w:rFonts w:ascii="Calibri" w:cs="Calibri" w:hAnsi="Calibri" w:eastAsia="Calibri"/>
-      <w:b w:val="0"/>
-      <w:bCs w:val="0"/>
-      <w:i w:val="0"/>
-      <w:iCs w:val="0"/>
-      <w:caps w:val="0"/>
-      <w:smallCaps w:val="0"/>
-      <w:strike w:val="0"/>
-      <w:dstrike w:val="0"/>
-      <w:outline w:val="0"/>
+      <w:rFonts w:ascii="Calibri" w:eastAsia="Calibri" w:hAnsi="Calibri" w:cs="Calibri"/>
       <w:color w:val="000000"/>
-      <w:spacing w:val="0"/>
-      <w:kern w:val="0"/>
-      <w:position w:val="0"/>
       <w:sz w:val="22"/>
       <w:szCs w:val="22"/>
-      <w:u w:val="none" w:color="000000"/>
-      <w:vertAlign w:val="baseline"/>
-      <w:lang w:val="en-US"/>
+      <w:u w:color="000000"/>
     </w:rPr>
   </w:style>
-  <w:style w:type="paragraph" w:styleId="List Paragraph">
-    <w:name w:val="List Paragraph"/>
-    <w:next w:val="List Paragraph"/>
-    <w:pPr>
-      <w:keepNext w:val="0"/>
-      <w:keepLines w:val="0"/>
-      <w:pageBreakBefore w:val="0"/>
-      <w:widowControl w:val="1"/>
-      <w:shd w:val="clear" w:color="auto" w:fill="auto"/>
-      <w:suppressAutoHyphens w:val="0"/>
-      <w:bidi w:val="0"/>
-      <w:spacing w:before="0" w:after="200" w:line="276" w:lineRule="auto"/>
-      <w:ind w:left="720" w:right="0" w:firstLine="0"/>
-      <w:jc w:val="left"/>
-      <w:outlineLvl w:val="9"/>
-    </w:pPr>
-    <w:rPr>
-      <w:rFonts w:ascii="Calibri" w:cs="Calibri" w:hAnsi="Calibri" w:eastAsia="Calibri"/>
-      <w:b w:val="0"/>
-      <w:bCs w:val="0"/>
-      <w:i w:val="0"/>
-      <w:iCs w:val="0"/>
-      <w:caps w:val="0"/>
-      <w:smallCaps w:val="0"/>
-      <w:strike w:val="0"/>
-      <w:dstrike w:val="0"/>
-      <w:outline w:val="0"/>
-      <w:color w:val="000000"/>
-      <w:spacing w:val="0"/>
-      <w:kern w:val="0"/>
-      <w:position w:val="0"/>
-      <w:sz w:val="22"/>
-      <w:szCs w:val="22"/>
-      <w:u w:val="none" w:color="000000"/>
-      <w:vertAlign w:val="baseline"/>
-      <w:lang w:val="en-US"/>
-    </w:rPr>
-  </w:style>
-  <w:style w:type="numbering" w:styleId="List 0">
+  <w:style w:type="numbering" w:customStyle="1" w:styleId="List0">
     <w:name w:val="List 0"/>
-    <w:basedOn w:val="Imported Style 1"/>
-    <w:next w:val="List 0"/>
+    <w:basedOn w:val="ImportedStyle1"/>
     <w:pPr>
       <w:numPr>
-        <w:numId w:val="1"/>
+        <w:numId w:val="3"/>
       </w:numPr>
     </w:pPr>
   </w:style>
-  <w:style w:type="numbering" w:styleId="Imported Style 1">
+  <w:style w:type="numbering" w:customStyle="1" w:styleId="ImportedStyle1">
     <w:name w:val="Imported Style 1"/>
-    <w:next w:val="Imported Style 1"/>
+  </w:style>
+  <w:style w:type="numbering" w:customStyle="1" w:styleId="List1">
+    <w:name w:val="List 1"/>
+    <w:basedOn w:val="ImportedStyle2"/>
     <w:pPr>
       <w:numPr>
-        <w:numId w:val="2"/>
+        <w:numId w:val="6"/>
       </w:numPr>
     </w:pPr>
   </w:style>
-  <w:style w:type="numbering" w:styleId="List 1">
-    <w:name w:val="List 1"/>
-    <w:basedOn w:val="Imported Style 2"/>
-    <w:next w:val="List 1"/>
+  <w:style w:type="numbering" w:customStyle="1" w:styleId="ImportedStyle2">
+    <w:name w:val="Imported Style 2"/>
+  </w:style>
+  <w:style w:type="numbering" w:customStyle="1" w:styleId="List21">
+    <w:name w:val="List 21"/>
+    <w:basedOn w:val="ImportedStyle3"/>
     <w:pPr>
       <w:numPr>
-        <w:numId w:val="4"/>
+        <w:numId w:val="9"/>
       </w:numPr>
     </w:pPr>
   </w:style>
-  <w:style w:type="numbering" w:styleId="Imported Style 2">
-    <w:name w:val="Imported Style 2"/>
-    <w:next w:val="Imported Style 2"/>
+  <w:style w:type="numbering" w:customStyle="1" w:styleId="ImportedStyle3">
+    <w:name w:val="Imported Style 3"/>
+  </w:style>
+</w:styles>
+</file>
+
+<file path=word/stylesWithEffects.xml><?xml version="1.0" encoding="utf-8"?>
+<w:styles xmlns:wpc="http://schemas.microsoft.com/office/word/2010/wordprocessingCanvas" xmlns:mc="http://schemas.openxmlformats.org/markup-compatibility/2006" xmlns:o="urn:schemas-microsoft-com:office:office" xmlns:r="http://schemas.openxmlformats.org/officeDocument/2006/relationships" xmlns:m="http://schemas.openxmlformats.org/officeDocument/2006/math" xmlns:v="urn:schemas-microsoft-com:vml" xmlns:wp14="http://schemas.microsoft.com/office/word/2010/wordprocessingDrawing" xmlns:wp="http://schemas.openxmlformats.org/drawingml/2006/wordprocessingDrawing" xmlns:w10="urn:schemas-microsoft-com:office:word" xmlns:w="http://schemas.openxmlformats.org/wordprocessingml/2006/main" xmlns:w14="http://schemas.microsoft.com/office/word/2010/wordml" xmlns:wpg="http://schemas.microsoft.com/office/word/2010/wordprocessingGroup" xmlns:wpi="http://schemas.microsoft.com/office/word/2010/wordprocessingInk" xmlns:wne="http://schemas.microsoft.com/office/word/2006/wordml" xmlns:wps="http://schemas.microsoft.com/office/word/2010/wordprocessingShape" mc:Ignorable="w14 wp14">
+  <w:docDefaults>
+    <w:rPrDefault>
+      <w:rPr>
+        <w:rFonts w:ascii="Times New Roman" w:eastAsia="Arial Unicode MS" w:hAnsi="Times New Roman" w:cs="Times New Roman"/>
+        <w:bdr w:val="nil"/>
+        <w:lang w:val="en-US" w:eastAsia="en-US" w:bidi="ar-SA"/>
+      </w:rPr>
+    </w:rPrDefault>
+    <w:pPrDefault>
+      <w:pPr>
+        <w:pBdr>
+          <w:top w:val="nil"/>
+          <w:left w:val="nil"/>
+          <w:bottom w:val="nil"/>
+          <w:right w:val="nil"/>
+          <w:between w:val="nil"/>
+          <w:bar w:val="nil"/>
+        </w:pBdr>
+      </w:pPr>
+    </w:pPrDefault>
+  </w:docDefaults>
+  <w:latentStyles w:defLockedState="0" w:defUIPriority="99" w:defSemiHidden="1" w:defUnhideWhenUsed="1" w:defQFormat="0" w:count="267">
+    <w:lsdException w:name="Normal" w:semiHidden="0" w:uiPriority="0" w:unhideWhenUsed="0" w:qFormat="1"/>
+    <w:lsdException w:name="heading 1" w:semiHidden="0" w:uiPriority="9" w:unhideWhenUsed="0" w:qFormat="1"/>
+    <w:lsdException w:name="heading 2" w:uiPriority="9" w:qFormat="1"/>
+    <w:lsdException w:name="heading 3" w:uiPriority="9" w:qFormat="1"/>
+    <w:lsdException w:name="heading 4" w:uiPriority="9" w:qFormat="1"/>
+    <w:lsdException w:name="heading 5" w:uiPriority="9" w:qFormat="1"/>
+    <w:lsdException w:name="heading 6" w:uiPriority="9" w:qFormat="1"/>
+    <w:lsdException w:name="heading 7" w:uiPriority="9" w:qFormat="1"/>
+    <w:lsdException w:name="heading 8" w:uiPriority="9" w:qFormat="1"/>
+    <w:lsdException w:name="heading 9" w:uiPriority="9" w:qFormat="1"/>
+    <w:lsdException w:name="toc 1" w:uiPriority="39"/>
+    <w:lsdException w:name="toc 2" w:uiPriority="39"/>
+    <w:lsdException w:name="toc 3" w:uiPriority="39"/>
+    <w:lsdException w:name="toc 4" w:uiPriority="39"/>
+    <w:lsdException w:name="toc 5" w:uiPriority="39"/>
+    <w:lsdException w:name="toc 6" w:uiPriority="39"/>
+    <w:lsdException w:name="toc 7" w:uiPriority="39"/>
+    <w:lsdException w:name="toc 8" w:uiPriority="39"/>
+    <w:lsdException w:name="toc 9" w:uiPriority="39"/>
+    <w:lsdException w:name="caption" w:uiPriority="35" w:qFormat="1"/>
+    <w:lsdException w:name="Title" w:semiHidden="0" w:uiPriority="10" w:unhideWhenUsed="0" w:qFormat="1"/>
+    <w:lsdException w:name="Default Paragraph Font" w:uiPriority="1"/>
+    <w:lsdException w:name="Subtitle" w:semiHidden="0" w:uiPriority="11" w:unhideWhenUsed="0" w:qFormat="1"/>
+    <w:lsdException w:name="Strong" w:semiHidden="0" w:uiPriority="22" w:unhideWhenUsed="0" w:qFormat="1"/>
+    <w:lsdException w:name="Emphasis" w:semiHidden="0" w:uiPriority="20" w:unhideWhenUsed="0" w:qFormat="1"/>
+    <w:lsdException w:name="Table Grid" w:semiHidden="0" w:uiPriority="59" w:unhideWhenUsed="0"/>
+    <w:lsdException w:name="Placeholder Text" w:unhideWhenUsed="0"/>
+    <w:lsdException w:name="No Spacing" w:semiHidden="0" w:uiPriority="1" w:unhideWhenUsed="0" w:qFormat="1"/>
+    <w:lsdException w:name="Light Shading" w:semiHidden="0" w:uiPriority="60" w:unhideWhenUsed="0"/>
+    <w:lsdException w:name="Light List" w:semiHidden="0" w:uiPriority="61" w:unhideWhenUsed="0"/>
+    <w:lsdException w:name="Light Grid" w:semiHidden="0" w:uiPriority="62" w:unhideWhenUsed="0"/>
+    <w:lsdException w:name="Medium Shading 1" w:semiHidden="0" w:uiPriority="63" w:unhideWhenUsed="0"/>
+    <w:lsdException w:name="Medium Shading 2" w:semiHidden="0" w:uiPriority="64" w:unhideWhenUsed="0"/>
+    <w:lsdException w:name="Medium List 1" w:semiHidden="0" w:uiPriority="65" w:unhideWhenUsed="0"/>
+    <w:lsdException w:name="Medium List 2" w:semiHidden="0" w:uiPriority="66" w:unhideWhenUsed="0"/>
+    <w:lsdException w:name="Medium Grid 1" w:semiHidden="0" w:uiPriority="67" w:unhideWhenUsed="0"/>
+    <w:lsdException w:name="Medium Grid 2" w:semiHidden="0" w:uiPriority="68" w:unhideWhenUsed="0"/>
+    <w:lsdException w:name="Medium Grid 3" w:semiHidden="0" w:uiPriority="69" w:unhideWhenUsed="0"/>
+    <w:lsdException w:name="Dark List" w:semiHidden="0" w:uiPriority="70" w:unhideWhenUsed="0"/>
+    <w:lsdException w:name="Colorful Shading" w:semiHidden="0" w:uiPriority="71" w:unhideWhenUsed="0"/>
+    <w:lsdException w:name="Colorful List" w:semiHidden="0" w:uiPriority="72" w:unhideWhenUsed="0"/>
+    <w:lsdException w:name="Colorful Grid" w:semiHidden="0" w:uiPriority="73" w:unhideWhenUsed="0"/>
+    <w:lsdException w:name="Light Shading Accent 1" w:semiHidden="0" w:uiPriority="60" w:unhideWhenUsed="0"/>
+    <w:lsdException w:name="Light List Accent 1" w:semiHidden="0" w:uiPriority="61" w:unhideWhenUsed="0"/>
+    <w:lsdException w:name="Light Grid Accent 1" w:semiHidden="0" w:uiPriority="62" w:unhideWhenUsed="0"/>
+    <w:lsdException w:name="Medium Shading 1 Accent 1" w:semiHidden="0" w:uiPriority="63" w:unhideWhenUsed="0"/>
+    <w:lsdException w:name="Medium Shading 2 Accent 1" w:semiHidden="0" w:uiPriority="64" w:unhideWhenUsed="0"/>
+    <w:lsdException w:name="Medium List 1 Accent 1" w:semiHidden="0" w:uiPriority="65" w:unhideWhenUsed="0"/>
+    <w:lsdException w:name="Revision" w:unhideWhenUsed="0"/>
+    <w:lsdException w:name="List Paragraph" w:semiHidden="0" w:uiPriority="34" w:unhideWhenUsed="0" w:qFormat="1"/>
+    <w:lsdException w:name="Quote" w:semiHidden="0" w:uiPriority="29" w:unhideWhenUsed="0" w:qFormat="1"/>
+    <w:lsdException w:name="Intense Quote" w:semiHidden="0" w:uiPriority="30" w:unhideWhenUsed="0" w:qFormat="1"/>
+    <w:lsdException w:name="Medium List 2 Accent 1" w:semiHidden="0" w:uiPriority="66" w:unhideWhenUsed="0"/>
+    <w:lsdException w:name="Medium Grid 1 Accent 1" w:semiHidden="0" w:uiPriority="67" w:unhideWhenUsed="0"/>
+    <w:lsdException w:name="Medium Grid 2 Accent 1" w:semiHidden="0" w:uiPriority="68" w:unhideWhenUsed="0"/>
+    <w:lsdException w:name="Medium Grid 3 Accent 1" w:semiHidden="0" w:uiPriority="69" w:unhideWhenUsed="0"/>
+    <w:lsdException w:name="Dark List Accent 1" w:semiHidden="0" w:uiPriority="70" w:unhideWhenUsed="0"/>
+    <w:lsdException w:name="Colorful Shading Accent 1" w:semiHidden="0" w:uiPriority="71" w:unhideWhenUsed="0"/>
+    <w:lsdException w:name="Colorful List Accent 1" w:semiHidden="0" w:uiPriority="72" w:unhideWhenUsed="0"/>
+    <w:lsdException w:name="Colorful Grid Accent 1" w:semiHidden="0" w:uiPriority="73" w:unhideWhenUsed="0"/>
+    <w:lsdException w:name="Light Shading Accent 2" w:semiHidden="0" w:uiPriority="60" w:unhideWhenUsed="0"/>
+    <w:lsdException w:name="Light List Accent 2" w:semiHidden="0" w:uiPriority="61" w:unhideWhenUsed="0"/>
+    <w:lsdException w:name="Light Grid Accent 2" w:semiHidden="0" w:uiPriority="62" w:unhideWhenUsed="0"/>
+    <w:lsdException w:name="Medium Shading 1 Accent 2" w:semiHidden="0" w:uiPriority="63" w:unhideWhenUsed="0"/>
+    <w:lsdException w:name="Medium Shading 2 Accent 2" w:semiHidden="0" w:uiPriority="64" w:unhideWhenUsed="0"/>
+    <w:lsdException w:name="Medium List 1 Accent 2" w:semiHidden="0" w:uiPriority="65" w:unhideWhenUsed="0"/>
+    <w:lsdException w:name="Medium List 2 Accent 2" w:semiHidden="0" w:uiPriority="66" w:unhideWhenUsed="0"/>
+    <w:lsdException w:name="Medium Grid 1 Accent 2" w:semiHidden="0" w:uiPriority="67" w:unhideWhenUsed="0"/>
+    <w:lsdException w:name="Medium Grid 2 Accent 2" w:semiHidden="0" w:uiPriority="68" w:unhideWhenUsed="0"/>
+    <w:lsdException w:name="Medium Grid 3 Accent 2" w:semiHidden="0" w:uiPriority="69" w:unhideWhenUsed="0"/>
+    <w:lsdException w:name="Dark List Accent 2" w:semiHidden="0" w:uiPriority="70" w:unhideWhenUsed="0"/>
+    <w:lsdException w:name="Colorful Shading Accent 2" w:semiHidden="0" w:uiPriority="71" w:unhideWhenUsed="0"/>
+    <w:lsdException w:name="Colorful List Accent 2" w:semiHidden="0" w:uiPriority="72" w:unhideWhenUsed="0"/>
+    <w:lsdException w:name="Colorful Grid Accent 2" w:semiHidden="0" w:uiPriority="73" w:unhideWhenUsed="0"/>
+    <w:lsdException w:name="Light Shading Accent 3" w:semiHidden="0" w:uiPriority="60" w:unhideWhenUsed="0"/>
+    <w:lsdException w:name="Light List Accent 3" w:semiHidden="0" w:uiPriority="61" w:unhideWhenUsed="0"/>
+    <w:lsdException w:name="Light Grid Accent 3" w:semiHidden="0" w:uiPriority="62" w:unhideWhenUsed="0"/>
+    <w:lsdException w:name="Medium Shading 1 Accent 3" w:semiHidden="0" w:uiPriority="63" w:unhideWhenUsed="0"/>
+    <w:lsdException w:name="Medium Shading 2 Accent 3" w:semiHidden="0" w:uiPriority="64" w:unhideWhenUsed="0"/>
+    <w:lsdException w:name="Medium List 1 Accent 3" w:semiHidden="0" w:uiPriority="65" w:unhideWhenUsed="0"/>
+    <w:lsdException w:name="Medium List 2 Accent 3" w:semiHidden="0" w:uiPriority="66" w:unhideWhenUsed="0"/>
+    <w:lsdException w:name="Medium Grid 1 Accent 3" w:semiHidden="0" w:uiPriority="67" w:unhideWhenUsed="0"/>
+    <w:lsdException w:name="Medium Grid 2 Accent 3" w:semiHidden="0" w:uiPriority="68" w:unhideWhenUsed="0"/>
+    <w:lsdException w:name="Medium Grid 3 Accent 3" w:semiHidden="0" w:uiPriority="69" w:unhideWhenUsed="0"/>
+    <w:lsdException w:name="Dark List Accent 3" w:semiHidden="0" w:uiPriority="70" w:unhideWhenUsed="0"/>
+    <w:lsdException w:name="Colorful Shading Accent 3" w:semiHidden="0" w:uiPriority="71" w:unhideWhenUsed="0"/>
+    <w:lsdException w:name="Colorful List Accent 3" w:semiHidden="0" w:uiPriority="72" w:unhideWhenUsed="0"/>
+    <w:lsdException w:name="Colorful Grid Accent 3" w:semiHidden="0" w:uiPriority="73" w:unhideWhenUsed="0"/>
+    <w:lsdException w:name="Light Shading Accent 4" w:semiHidden="0" w:uiPriority="60" w:unhideWhenUsed="0"/>
+    <w:lsdException w:name="Light List Accent 4" w:semiHidden="0" w:uiPriority="61" w:unhideWhenUsed="0"/>
+    <w:lsdException w:name="Light Grid Accent 4" w:semiHidden="0" w:uiPriority="62" w:unhideWhenUsed="0"/>
+    <w:lsdException w:name="Medium Shading 1 Accent 4" w:semiHidden="0" w:uiPriority="63" w:unhideWhenUsed="0"/>
+    <w:lsdException w:name="Medium Shading 2 Accent 4" w:semiHidden="0" w:uiPriority="64" w:unhideWhenUsed="0"/>
+    <w:lsdException w:name="Medium List 1 Accent 4" w:semiHidden="0" w:uiPriority="65" w:unhideWhenUsed="0"/>
+    <w:lsdException w:name="Medium List 2 Accent 4" w:semiHidden="0" w:uiPriority="66" w:unhideWhenUsed="0"/>
+    <w:lsdException w:name="Medium Grid 1 Accent 4" w:semiHidden="0" w:uiPriority="67" w:unhideWhenUsed="0"/>
+    <w:lsdException w:name="Medium Grid 2 Accent 4" w:semiHidden="0" w:uiPriority="68" w:unhideWhenUsed="0"/>
+    <w:lsdException w:name="Medium Grid 3 Accent 4" w:semiHidden="0" w:uiPriority="69" w:unhideWhenUsed="0"/>
+    <w:lsdException w:name="Dark List Accent 4" w:semiHidden="0" w:uiPriority="70" w:unhideWhenUsed="0"/>
+    <w:lsdException w:name="Colorful Shading Accent 4" w:semiHidden="0" w:uiPriority="71" w:unhideWhenUsed="0"/>
+    <w:lsdException w:name="Colorful List Accent 4" w:semiHidden="0" w:uiPriority="72" w:unhideWhenUsed="0"/>
+    <w:lsdException w:name="Colorful Grid Accent 4" w:semiHidden="0" w:uiPriority="73" w:unhideWhenUsed="0"/>
+    <w:lsdException w:name="Light Shading Accent 5" w:semiHidden="0" w:uiPriority="60" w:unhideWhenUsed="0"/>
+    <w:lsdException w:name="Light List Accent 5" w:semiHidden="0" w:uiPriority="61" w:unhideWhenUsed="0"/>
+    <w:lsdException w:name="Light Grid Accent 5" w:semiHidden="0" w:uiPriority="62" w:unhideWhenUsed="0"/>
+    <w:lsdException w:name="Medium Shading 1 Accent 5" w:semiHidden="0" w:uiPriority="63" w:unhideWhenUsed="0"/>
+    <w:lsdException w:name="Medium Shading 2 Accent 5" w:semiHidden="0" w:uiPriority="64" w:unhideWhenUsed="0"/>
+    <w:lsdException w:name="Medium List 1 Accent 5" w:semiHidden="0" w:uiPriority="65" w:unhideWhenUsed="0"/>
+    <w:lsdException w:name="Medium List 2 Accent 5" w:semiHidden="0" w:uiPriority="66" w:unhideWhenUsed="0"/>
+    <w:lsdException w:name="Medium Grid 1 Accent 5" w:semiHidden="0" w:uiPriority="67" w:unhideWhenUsed="0"/>
+    <w:lsdException w:name="Medium Grid 2 Accent 5" w:semiHidden="0" w:uiPriority="68" w:unhideWhenUsed="0"/>
+    <w:lsdException w:name="Medium Grid 3 Accent 5" w:semiHidden="0" w:uiPriority="69" w:unhideWhenUsed="0"/>
+    <w:lsdException w:name="Dark List Accent 5" w:semiHidden="0" w:uiPriority="70" w:unhideWhenUsed="0"/>
+    <w:lsdException w:name="Colorful Shading Accent 5" w:semiHidden="0" w:uiPriority="71" w:unhideWhenUsed="0"/>
+    <w:lsdException w:name="Colorful List Accent 5" w:semiHidden="0" w:uiPriority="72" w:unhideWhenUsed="0"/>
+    <w:lsdException w:name="Colorful Grid Accent 5" w:semiHidden="0" w:uiPriority="73" w:unhideWhenUsed="0"/>
+    <w:lsdException w:name="Light Shading Accent 6" w:semiHidden="0" w:uiPriority="60" w:unhideWhenUsed="0"/>
+    <w:lsdException w:name="Light List Accent 6" w:semiHidden="0" w:uiPriority="61" w:unhideWhenUsed="0"/>
+    <w:lsdException w:name="Light Grid Accent 6" w:semiHidden="0" w:uiPriority="62" w:unhideWhenUsed="0"/>
+    <w:lsdException w:name="Medium Shading 1 Accent 6" w:semiHidden="0" w:uiPriority="63" w:unhideWhenUsed="0"/>
+    <w:lsdException w:name="Medium Shading 2 Accent 6" w:semiHidden="0" w:uiPriority="64" w:unhideWhenUsed="0"/>
+    <w:lsdException w:name="Medium List 1 Accent 6" w:semiHidden="0" w:uiPriority="65" w:unhideWhenUsed="0"/>
+    <w:lsdException w:name="Medium List 2 Accent 6" w:semiHidden="0" w:uiPriority="66" w:unhideWhenUsed="0"/>
+    <w:lsdException w:name="Medium Grid 1 Accent 6" w:semiHidden="0" w:uiPriority="67" w:unhideWhenUsed="0"/>
+    <w:lsdException w:name="Medium Grid 2 Accent 6" w:semiHidden="0" w:uiPriority="68" w:unhideWhenUsed="0"/>
+    <w:lsdException w:name="Medium Grid 3 Accent 6" w:semiHidden="0" w:uiPriority="69" w:unhideWhenUsed="0"/>
+    <w:lsdException w:name="Dark List Accent 6" w:semiHidden="0" w:uiPriority="70" w:unhideWhenUsed="0"/>
+    <w:lsdException w:name="Colorful Shading Accent 6" w:semiHidden="0" w:uiPriority="71" w:unhideWhenUsed="0"/>
+    <w:lsdException w:name="Colorful List Accent 6" w:semiHidden="0" w:uiPriority="72" w:unhideWhenUsed="0"/>
+    <w:lsdException w:name="Colorful Grid Accent 6" w:semiHidden="0" w:uiPriority="73" w:unhideWhenUsed="0"/>
+    <w:lsdException w:name="Subtle Emphasis" w:semiHidden="0" w:uiPriority="19" w:unhideWhenUsed="0" w:qFormat="1"/>
+    <w:lsdException w:name="Intense Emphasis" w:semiHidden="0" w:uiPriority="21" w:unhideWhenUsed="0" w:qFormat="1"/>
+    <w:lsdException w:name="Subtle Reference" w:semiHidden="0" w:uiPriority="31" w:unhideWhenUsed="0" w:qFormat="1"/>
+    <w:lsdException w:name="Intense Reference" w:semiHidden="0" w:uiPriority="32" w:unhideWhenUsed="0" w:qFormat="1"/>
+    <w:lsdException w:name="Book Title" w:semiHidden="0" w:uiPriority="33" w:unhideWhenUsed="0" w:qFormat="1"/>
+    <w:lsdException w:name="Bibliography" w:uiPriority="37"/>
+    <w:lsdException w:name="TOC Heading" w:uiPriority="39" w:qFormat="1"/>
+  </w:latentStyles>
+  <w:style w:type="paragraph" w:default="1" w:styleId="Normal">
+    <w:name w:val="Normal"/>
+    <w:rPr>
+      <w:sz w:val="24"/>
+      <w:szCs w:val="24"/>
+    </w:rPr>
+  </w:style>
+  <w:style w:type="character" w:default="1" w:styleId="DefaultParagraphFont">
+    <w:name w:val="Default Paragraph Font"/>
+    <w:uiPriority w:val="1"/>
+    <w:semiHidden/>
+    <w:unhideWhenUsed/>
+  </w:style>
+  <w:style w:type="table" w:default="1" w:styleId="TableNormal">
+    <w:name w:val="Normal Table"/>
+    <w:uiPriority w:val="99"/>
+    <w:semiHidden/>
+    <w:unhideWhenUsed/>
+    <w:tblPr>
+      <w:tblInd w:w="0" w:type="dxa"/>
+      <w:tblCellMar>
+        <w:top w:w="0" w:type="dxa"/>
+        <w:left w:w="108" w:type="dxa"/>
+        <w:bottom w:w="0" w:type="dxa"/>
+        <w:right w:w="108" w:type="dxa"/>
+      </w:tblCellMar>
+    </w:tblPr>
+  </w:style>
+  <w:style w:type="numbering" w:default="1" w:styleId="NoList">
+    <w:name w:val="No List"/>
+    <w:uiPriority w:val="99"/>
+    <w:semiHidden/>
+    <w:unhideWhenUsed/>
+  </w:style>
+  <w:style w:type="character" w:styleId="Hyperlink">
+    <w:name w:val="Hyperlink"/>
+    <w:rPr>
+      <w:u w:val="single"/>
+    </w:rPr>
+  </w:style>
+  <w:style w:type="paragraph" w:customStyle="1" w:styleId="HeaderFooter">
+    <w:name w:val="Header &amp; Footer"/>
+    <w:pPr>
+      <w:tabs>
+        <w:tab w:val="right" w:pos="9020"/>
+      </w:tabs>
+    </w:pPr>
+    <w:rPr>
+      <w:rFonts w:ascii="Helvetica" w:hAnsi="Arial Unicode MS" w:cs="Arial Unicode MS"/>
+      <w:color w:val="000000"/>
+      <w:sz w:val="24"/>
+      <w:szCs w:val="24"/>
+    </w:rPr>
+  </w:style>
+  <w:style w:type="paragraph" w:customStyle="1" w:styleId="Body">
+    <w:name w:val="Body"/>
+    <w:pPr>
+      <w:spacing w:after="200" w:line="276" w:lineRule="auto"/>
+    </w:pPr>
+    <w:rPr>
+      <w:rFonts w:ascii="Calibri" w:eastAsia="Calibri" w:hAnsi="Calibri" w:cs="Calibri"/>
+      <w:color w:val="000000"/>
+      <w:sz w:val="22"/>
+      <w:szCs w:val="22"/>
+      <w:u w:color="000000"/>
+    </w:rPr>
+  </w:style>
+  <w:style w:type="paragraph" w:styleId="NoSpacing">
+    <w:name w:val="No Spacing"/>
+    <w:rPr>
+      <w:rFonts w:ascii="Calibri" w:eastAsia="Calibri" w:hAnsi="Calibri" w:cs="Calibri"/>
+      <w:color w:val="000000"/>
+      <w:sz w:val="22"/>
+      <w:szCs w:val="22"/>
+      <w:u w:color="000000"/>
+    </w:rPr>
+  </w:style>
+  <w:style w:type="paragraph" w:styleId="ListParagraph">
+    <w:name w:val="List Paragraph"/>
+    <w:pPr>
+      <w:spacing w:after="200" w:line="276" w:lineRule="auto"/>
+      <w:ind w:left="720"/>
+    </w:pPr>
+    <w:rPr>
+      <w:rFonts w:ascii="Calibri" w:eastAsia="Calibri" w:hAnsi="Calibri" w:cs="Calibri"/>
+      <w:color w:val="000000"/>
+      <w:sz w:val="22"/>
+      <w:szCs w:val="22"/>
+      <w:u w:color="000000"/>
+    </w:rPr>
+  </w:style>
+  <w:style w:type="numbering" w:customStyle="1" w:styleId="List0">
+    <w:name w:val="List 0"/>
+    <w:basedOn w:val="ImportedStyle1"/>
     <w:pPr>
       <w:numPr>
-        <w:numId w:val="5"/>
+        <w:numId w:val="3"/>
       </w:numPr>
     </w:pPr>
   </w:style>
-  <w:style w:type="numbering" w:styleId="List 2">
-    <w:name w:val="List 2"/>
-    <w:basedOn w:val="Imported Style 3"/>
-    <w:next w:val="List 2"/>
+  <w:style w:type="numbering" w:customStyle="1" w:styleId="ImportedStyle1">
+    <w:name w:val="Imported Style 1"/>
+  </w:style>
+  <w:style w:type="numbering" w:customStyle="1" w:styleId="List1">
+    <w:name w:val="List 1"/>
+    <w:basedOn w:val="ImportedStyle2"/>
     <w:pPr>
       <w:numPr>
-        <w:numId w:val="7"/>
+        <w:numId w:val="6"/>
       </w:numPr>
     </w:pPr>
   </w:style>
-  <w:style w:type="numbering" w:styleId="Imported Style 3">
-    <w:name w:val="Imported Style 3"/>
-    <w:next w:val="Imported Style 3"/>
+  <w:style w:type="numbering" w:customStyle="1" w:styleId="ImportedStyle2">
+    <w:name w:val="Imported Style 2"/>
+  </w:style>
+  <w:style w:type="numbering" w:customStyle="1" w:styleId="List21">
+    <w:name w:val="List 21"/>
+    <w:basedOn w:val="ImportedStyle3"/>
     <w:pPr>
       <w:numPr>
-        <w:numId w:val="8"/>
+        <w:numId w:val="9"/>
       </w:numPr>
     </w:pPr>
+  </w:style>
+  <w:style w:type="numbering" w:customStyle="1" w:styleId="ImportedStyle3">
+    <w:name w:val="Imported Style 3"/>
   </w:style>
 </w:styles>
 </file>
 
 <file path=word/theme/theme1.xml><?xml version="1.0" encoding="utf-8"?>
-<a:theme xmlns:a="http://schemas.openxmlformats.org/drawingml/2006/main" xmlns:r="http://schemas.openxmlformats.org/officeDocument/2006/relationships" name="Blank">
+<a:theme xmlns:a="http://schemas.openxmlformats.org/drawingml/2006/main" name="Blank">
   <a:themeElements>
     <a:clrScheme name="Blank">
       <a:dk1>
@@ -2999,7 +3009,7 @@
       <a:effectStyleLst>
         <a:effectStyle>
           <a:effectLst>
-            <a:outerShdw sx="100000" sy="100000" kx="0" ky="0" algn="b" rotWithShape="0" blurRad="38100" dist="25400" dir="5400000">
+            <a:outerShdw blurRad="38100" dist="25400" dir="5400000" rotWithShape="0">
               <a:srgbClr val="000000">
                 <a:alpha val="50000"/>
               </a:srgbClr>
@@ -3008,7 +3018,7 @@
         </a:effectStyle>
         <a:effectStyle>
           <a:effectLst>
-            <a:outerShdw sx="100000" sy="100000" kx="0" ky="0" algn="b" rotWithShape="0" blurRad="38100" dist="25400" dir="5400000">
+            <a:outerShdw blurRad="38100" dist="25400" dir="5400000" rotWithShape="0">
               <a:srgbClr val="000000">
                 <a:alpha val="50000"/>
               </a:srgbClr>
@@ -3017,7 +3027,7 @@
         </a:effectStyle>
         <a:effectStyle>
           <a:effectLst>
-            <a:outerShdw sx="100000" sy="100000" kx="0" ky="0" algn="b" rotWithShape="0" blurRad="38100" dist="25400" dir="5400000">
+            <a:outerShdw blurRad="38100" dist="25400" dir="5400000" rotWithShape="0">
               <a:srgbClr val="000000">
                 <a:alpha val="50000"/>
               </a:srgbClr>
@@ -3026,7 +3036,7 @@
         </a:effectStyle>
         <a:effectStyle>
           <a:effectLst>
-            <a:outerShdw sx="100000" sy="100000" kx="0" ky="0" algn="b" rotWithShape="0" blurRad="40000" dist="20000" dir="5400000">
+            <a:outerShdw blurRad="40000" dist="20000" dir="5400000" rotWithShape="0">
               <a:srgbClr val="000000">
                 <a:alpha val="38000"/>
               </a:srgbClr>
@@ -3035,7 +3045,7 @@
         </a:effectStyle>
         <a:effectStyle>
           <a:effectLst>
-            <a:outerShdw sx="100000" sy="100000" kx="0" ky="0" algn="b" rotWithShape="0" blurRad="40000" dist="23000" dir="5400000">
+            <a:outerShdw blurRad="40000" dist="23000" dir="5400000" rotWithShape="0">
               <a:srgbClr val="000000">
                 <a:alpha val="35000"/>
               </a:srgbClr>
@@ -3044,7 +3054,7 @@
         </a:effectStyle>
         <a:effectStyle>
           <a:effectLst>
-            <a:outerShdw sx="100000" sy="100000" kx="0" ky="0" algn="b" rotWithShape="0" blurRad="40000" dist="23000" dir="5400000">
+            <a:outerShdw blurRad="40000" dist="23000" dir="5400000" rotWithShape="0">
               <a:srgbClr val="000000">
                 <a:alpha val="35000"/>
               </a:srgbClr>
@@ -3156,8 +3166,8 @@
     <a:spDef>
       <a:spPr>
         <a:blipFill rotWithShape="1">
-          <a:blip r:embed="rId1"/>
-          <a:srcRect l="0" t="0" r="0" b="0"/>
+          <a:blip xmlns:r="http://schemas.openxmlformats.org/officeDocument/2006/relationships" r:embed="rId1"/>
+          <a:srcRect/>
           <a:tile tx="0" ty="0" sx="100000" sy="100000" flip="none" algn="tl"/>
         </a:blipFill>
         <a:ln w="12700" cap="flat">
@@ -3165,14 +3175,14 @@
           <a:miter lim="400000"/>
         </a:ln>
         <a:effectLst>
-          <a:outerShdw sx="100000" sy="100000" kx="0" ky="0" algn="b" rotWithShape="0" blurRad="38100" dist="25400" dir="5400000">
+          <a:outerShdw blurRad="38100" dist="25400" dir="5400000" rotWithShape="0">
             <a:srgbClr val="000000">
               <a:alpha val="50000"/>
             </a:srgbClr>
           </a:outerShdw>
         </a:effectLst>
       </a:spPr>
-      <a:bodyPr rot="0" spcFirstLastPara="1" vertOverflow="overflow" horzOverflow="overflow" vert="horz" wrap="square" lIns="50800" tIns="50800" rIns="50800" bIns="50800" numCol="1" spcCol="38100" rtlCol="0" anchor="ctr" upright="0">
+      <a:bodyPr rot="0" spcFirstLastPara="1" vertOverflow="overflow" horzOverflow="overflow" vert="horz" wrap="square" lIns="50800" tIns="50800" rIns="50800" bIns="50800" numCol="1" spcCol="38100" rtlCol="0" anchor="ctr">
         <a:spAutoFit/>
       </a:bodyPr>
       <a:lstStyle>
@@ -3191,7 +3201,7 @@
           <a:buFontTx/>
           <a:buNone/>
           <a:tabLst/>
-          <a:defRPr b="0" baseline="0" cap="none" i="0" spc="0" strike="noStrike" sz="1200" u="none" kumimoji="0" normalizeH="0">
+          <a:defRPr kumimoji="0" sz="1200" b="0" i="0" u="none" strike="noStrike" cap="none" spc="0" normalizeH="0" baseline="0">
             <a:ln>
               <a:noFill/>
             </a:ln>
@@ -3199,7 +3209,7 @@
               <a:srgbClr val="FFFFFF"/>
             </a:solidFill>
             <a:effectLst>
-              <a:outerShdw sx="100000" sy="100000" kx="0" ky="0" algn="b" rotWithShape="0" blurRad="25400" dist="23998" dir="2700000">
+              <a:outerShdw blurRad="25400" dist="23998" dir="2700000" rotWithShape="0">
                 <a:srgbClr val="000000">
                   <a:alpha val="31034"/>
                 </a:srgbClr>
@@ -3227,7 +3237,7 @@
           <a:buFontTx/>
           <a:buNone/>
           <a:tabLst/>
-          <a:defRPr b="0" baseline="0" cap="none" i="0" spc="0" strike="noStrike" sz="1800" u="none" kumimoji="0" normalizeH="0">
+          <a:defRPr kumimoji="0" sz="1800" b="0" i="0" u="none" strike="noStrike" cap="none" spc="0" normalizeH="0" baseline="0">
             <a:ln>
               <a:noFill/>
             </a:ln>
@@ -3253,7 +3263,7 @@
           <a:buFontTx/>
           <a:buNone/>
           <a:tabLst/>
-          <a:defRPr b="0" baseline="0" cap="none" i="0" spc="0" strike="noStrike" sz="1800" u="none" kumimoji="0" normalizeH="0">
+          <a:defRPr kumimoji="0" sz="1800" b="0" i="0" u="none" strike="noStrike" cap="none" spc="0" normalizeH="0" baseline="0">
             <a:ln>
               <a:noFill/>
             </a:ln>
@@ -3279,7 +3289,7 @@
           <a:buFontTx/>
           <a:buNone/>
           <a:tabLst/>
-          <a:defRPr b="0" baseline="0" cap="none" i="0" spc="0" strike="noStrike" sz="1800" u="none" kumimoji="0" normalizeH="0">
+          <a:defRPr kumimoji="0" sz="1800" b="0" i="0" u="none" strike="noStrike" cap="none" spc="0" normalizeH="0" baseline="0">
             <a:ln>
               <a:noFill/>
             </a:ln>
@@ -3305,7 +3315,7 @@
           <a:buFontTx/>
           <a:buNone/>
           <a:tabLst/>
-          <a:defRPr b="0" baseline="0" cap="none" i="0" spc="0" strike="noStrike" sz="1800" u="none" kumimoji="0" normalizeH="0">
+          <a:defRPr kumimoji="0" sz="1800" b="0" i="0" u="none" strike="noStrike" cap="none" spc="0" normalizeH="0" baseline="0">
             <a:ln>
               <a:noFill/>
             </a:ln>
@@ -3331,7 +3341,7 @@
           <a:buFontTx/>
           <a:buNone/>
           <a:tabLst/>
-          <a:defRPr b="0" baseline="0" cap="none" i="0" spc="0" strike="noStrike" sz="1800" u="none" kumimoji="0" normalizeH="0">
+          <a:defRPr kumimoji="0" sz="1800" b="0" i="0" u="none" strike="noStrike" cap="none" spc="0" normalizeH="0" baseline="0">
             <a:ln>
               <a:noFill/>
             </a:ln>
@@ -3357,7 +3367,7 @@
           <a:buFontTx/>
           <a:buNone/>
           <a:tabLst/>
-          <a:defRPr b="0" baseline="0" cap="none" i="0" spc="0" strike="noStrike" sz="1800" u="none" kumimoji="0" normalizeH="0">
+          <a:defRPr kumimoji="0" sz="1800" b="0" i="0" u="none" strike="noStrike" cap="none" spc="0" normalizeH="0" baseline="0">
             <a:ln>
               <a:noFill/>
             </a:ln>
@@ -3383,7 +3393,7 @@
           <a:buFontTx/>
           <a:buNone/>
           <a:tabLst/>
-          <a:defRPr b="0" baseline="0" cap="none" i="0" spc="0" strike="noStrike" sz="1800" u="none" kumimoji="0" normalizeH="0">
+          <a:defRPr kumimoji="0" sz="1800" b="0" i="0" u="none" strike="noStrike" cap="none" spc="0" normalizeH="0" baseline="0">
             <a:ln>
               <a:noFill/>
             </a:ln>
@@ -3409,7 +3419,7 @@
           <a:buFontTx/>
           <a:buNone/>
           <a:tabLst/>
-          <a:defRPr b="0" baseline="0" cap="none" i="0" spc="0" strike="noStrike" sz="1800" u="none" kumimoji="0" normalizeH="0">
+          <a:defRPr kumimoji="0" sz="1800" b="0" i="0" u="none" strike="noStrike" cap="none" spc="0" normalizeH="0" baseline="0">
             <a:ln>
               <a:noFill/>
             </a:ln>
@@ -3435,7 +3445,7 @@
           <a:buFontTx/>
           <a:buNone/>
           <a:tabLst/>
-          <a:defRPr b="0" baseline="0" cap="none" i="0" spc="0" strike="noStrike" sz="1800" u="none" kumimoji="0" normalizeH="0">
+          <a:defRPr kumimoji="0" sz="1800" b="0" i="0" u="none" strike="noStrike" cap="none" spc="0" normalizeH="0" baseline="0">
             <a:ln>
               <a:noFill/>
             </a:ln>
@@ -3448,9 +3458,15 @@
         </a:lvl9pPr>
       </a:lstStyle>
       <a:style>
-        <a:lnRef idx="0"/>
-        <a:fillRef idx="0"/>
-        <a:effectRef idx="0"/>
+        <a:lnRef idx="0">
+          <a:scrgbClr r="0" g="0" b="0"/>
+        </a:lnRef>
+        <a:fillRef idx="0">
+          <a:scrgbClr r="0" g="0" b="0"/>
+        </a:fillRef>
+        <a:effectRef idx="0">
+          <a:scrgbClr r="0" g="0" b="0"/>
+        </a:effectRef>
         <a:fontRef idx="none"/>
       </a:style>
     </a:spDef>
@@ -3466,7 +3482,7 @@
         </a:ln>
         <a:effectLst/>
       </a:spPr>
-      <a:bodyPr rot="0" spcFirstLastPara="1" vertOverflow="overflow" horzOverflow="overflow" vert="horz" wrap="square" lIns="91439" tIns="45719" rIns="91439" bIns="45719" numCol="1" spcCol="38100" rtlCol="0" anchor="t" upright="0">
+      <a:bodyPr rot="0" spcFirstLastPara="1" vertOverflow="overflow" horzOverflow="overflow" vert="horz" wrap="square" lIns="91439" tIns="45719" rIns="91439" bIns="45719" numCol="1" spcCol="38100" rtlCol="0" anchor="t">
         <a:noAutofit/>
       </a:bodyPr>
       <a:lstStyle>
@@ -3485,7 +3501,7 @@
           <a:buFontTx/>
           <a:buNone/>
           <a:tabLst/>
-          <a:defRPr b="0" baseline="0" cap="none" i="0" spc="0" strike="noStrike" sz="1800" u="none" kumimoji="0" normalizeH="0">
+          <a:defRPr kumimoji="0" sz="1800" b="0" i="0" u="none" strike="noStrike" cap="none" spc="0" normalizeH="0" baseline="0">
             <a:ln>
               <a:noFill/>
             </a:ln>
@@ -3511,7 +3527,7 @@
           <a:buFontTx/>
           <a:buNone/>
           <a:tabLst/>
-          <a:defRPr b="0" baseline="0" cap="none" i="0" spc="0" strike="noStrike" sz="1800" u="none" kumimoji="0" normalizeH="0">
+          <a:defRPr kumimoji="0" sz="1800" b="0" i="0" u="none" strike="noStrike" cap="none" spc="0" normalizeH="0" baseline="0">
             <a:ln>
               <a:noFill/>
             </a:ln>
@@ -3537,7 +3553,7 @@
           <a:buFontTx/>
           <a:buNone/>
           <a:tabLst/>
-          <a:defRPr b="0" baseline="0" cap="none" i="0" spc="0" strike="noStrike" sz="1800" u="none" kumimoji="0" normalizeH="0">
+          <a:defRPr kumimoji="0" sz="1800" b="0" i="0" u="none" strike="noStrike" cap="none" spc="0" normalizeH="0" baseline="0">
             <a:ln>
               <a:noFill/>
             </a:ln>
@@ -3563,7 +3579,7 @@
           <a:buFontTx/>
           <a:buNone/>
           <a:tabLst/>
-          <a:defRPr b="0" baseline="0" cap="none" i="0" spc="0" strike="noStrike" sz="1800" u="none" kumimoji="0" normalizeH="0">
+          <a:defRPr kumimoji="0" sz="1800" b="0" i="0" u="none" strike="noStrike" cap="none" spc="0" normalizeH="0" baseline="0">
             <a:ln>
               <a:noFill/>
             </a:ln>
@@ -3589,7 +3605,7 @@
           <a:buFontTx/>
           <a:buNone/>
           <a:tabLst/>
-          <a:defRPr b="0" baseline="0" cap="none" i="0" spc="0" strike="noStrike" sz="1800" u="none" kumimoji="0" normalizeH="0">
+          <a:defRPr kumimoji="0" sz="1800" b="0" i="0" u="none" strike="noStrike" cap="none" spc="0" normalizeH="0" baseline="0">
             <a:ln>
               <a:noFill/>
             </a:ln>
@@ -3615,7 +3631,7 @@
           <a:buFontTx/>
           <a:buNone/>
           <a:tabLst/>
-          <a:defRPr b="0" baseline="0" cap="none" i="0" spc="0" strike="noStrike" sz="1800" u="none" kumimoji="0" normalizeH="0">
+          <a:defRPr kumimoji="0" sz="1800" b="0" i="0" u="none" strike="noStrike" cap="none" spc="0" normalizeH="0" baseline="0">
             <a:ln>
               <a:noFill/>
             </a:ln>
@@ -3641,7 +3657,7 @@
           <a:buFontTx/>
           <a:buNone/>
           <a:tabLst/>
-          <a:defRPr b="0" baseline="0" cap="none" i="0" spc="0" strike="noStrike" sz="1800" u="none" kumimoji="0" normalizeH="0">
+          <a:defRPr kumimoji="0" sz="1800" b="0" i="0" u="none" strike="noStrike" cap="none" spc="0" normalizeH="0" baseline="0">
             <a:ln>
               <a:noFill/>
             </a:ln>
@@ -3667,7 +3683,7 @@
           <a:buFontTx/>
           <a:buNone/>
           <a:tabLst/>
-          <a:defRPr b="0" baseline="0" cap="none" i="0" spc="0" strike="noStrike" sz="1800" u="none" kumimoji="0" normalizeH="0">
+          <a:defRPr kumimoji="0" sz="1800" b="0" i="0" u="none" strike="noStrike" cap="none" spc="0" normalizeH="0" baseline="0">
             <a:ln>
               <a:noFill/>
             </a:ln>
@@ -3693,7 +3709,7 @@
           <a:buFontTx/>
           <a:buNone/>
           <a:tabLst/>
-          <a:defRPr b="0" baseline="0" cap="none" i="0" spc="0" strike="noStrike" sz="1800" u="none" kumimoji="0" normalizeH="0">
+          <a:defRPr kumimoji="0" sz="1800" b="0" i="0" u="none" strike="noStrike" cap="none" spc="0" normalizeH="0" baseline="0">
             <a:ln>
               <a:noFill/>
             </a:ln>
@@ -3719,7 +3735,7 @@
           <a:buFontTx/>
           <a:buNone/>
           <a:tabLst/>
-          <a:defRPr b="0" baseline="0" cap="none" i="0" spc="0" strike="noStrike" sz="1800" u="none" kumimoji="0" normalizeH="0">
+          <a:defRPr kumimoji="0" sz="1800" b="0" i="0" u="none" strike="noStrike" cap="none" spc="0" normalizeH="0" baseline="0">
             <a:ln>
               <a:noFill/>
             </a:ln>
@@ -3732,9 +3748,15 @@
         </a:lvl9pPr>
       </a:lstStyle>
       <a:style>
-        <a:lnRef idx="0"/>
-        <a:fillRef idx="0"/>
-        <a:effectRef idx="0"/>
+        <a:lnRef idx="0">
+          <a:scrgbClr r="0" g="0" b="0"/>
+        </a:lnRef>
+        <a:fillRef idx="0">
+          <a:scrgbClr r="0" g="0" b="0"/>
+        </a:fillRef>
+        <a:effectRef idx="0">
+          <a:scrgbClr r="0" g="0" b="0"/>
+        </a:effectRef>
         <a:fontRef idx="none"/>
       </a:style>
     </a:lnDef>
@@ -3747,7 +3769,7 @@
         </a:ln>
         <a:effectLst/>
       </a:spPr>
-      <a:bodyPr rot="0" spcFirstLastPara="1" vertOverflow="overflow" horzOverflow="overflow" vert="horz" wrap="square" lIns="50800" tIns="50800" rIns="50800" bIns="50800" numCol="1" spcCol="38100" rtlCol="0" anchor="t" upright="0">
+      <a:bodyPr rot="0" spcFirstLastPara="1" vertOverflow="overflow" horzOverflow="overflow" vert="horz" wrap="square" lIns="50800" tIns="50800" rIns="50800" bIns="50800" numCol="1" spcCol="38100" rtlCol="0" anchor="t">
         <a:spAutoFit/>
       </a:bodyPr>
       <a:lstStyle>
@@ -3766,7 +3788,7 @@
           <a:buFontTx/>
           <a:buNone/>
           <a:tabLst/>
-          <a:defRPr b="0" baseline="0" cap="none" i="0" spc="0" strike="noStrike" sz="1100" u="none" kumimoji="0" normalizeH="0">
+          <a:defRPr kumimoji="0" sz="1100" b="0" i="0" u="none" strike="noStrike" cap="none" spc="0" normalizeH="0" baseline="0">
             <a:ln>
               <a:noFill/>
             </a:ln>
@@ -3800,7 +3822,7 @@
           <a:buFontTx/>
           <a:buNone/>
           <a:tabLst/>
-          <a:defRPr b="0" baseline="0" cap="none" i="0" spc="0" strike="noStrike" sz="1800" u="none" kumimoji="0" normalizeH="0">
+          <a:defRPr kumimoji="0" sz="1800" b="0" i="0" u="none" strike="noStrike" cap="none" spc="0" normalizeH="0" baseline="0">
             <a:ln>
               <a:noFill/>
             </a:ln>
@@ -3826,7 +3848,7 @@
           <a:buFontTx/>
           <a:buNone/>
           <a:tabLst/>
-          <a:defRPr b="0" baseline="0" cap="none" i="0" spc="0" strike="noStrike" sz="1800" u="none" kumimoji="0" normalizeH="0">
+          <a:defRPr kumimoji="0" sz="1800" b="0" i="0" u="none" strike="noStrike" cap="none" spc="0" normalizeH="0" baseline="0">
             <a:ln>
               <a:noFill/>
             </a:ln>
@@ -3852,7 +3874,7 @@
           <a:buFontTx/>
           <a:buNone/>
           <a:tabLst/>
-          <a:defRPr b="0" baseline="0" cap="none" i="0" spc="0" strike="noStrike" sz="1800" u="none" kumimoji="0" normalizeH="0">
+          <a:defRPr kumimoji="0" sz="1800" b="0" i="0" u="none" strike="noStrike" cap="none" spc="0" normalizeH="0" baseline="0">
             <a:ln>
               <a:noFill/>
             </a:ln>
@@ -3878,7 +3900,7 @@
           <a:buFontTx/>
           <a:buNone/>
           <a:tabLst/>
-          <a:defRPr b="0" baseline="0" cap="none" i="0" spc="0" strike="noStrike" sz="1800" u="none" kumimoji="0" normalizeH="0">
+          <a:defRPr kumimoji="0" sz="1800" b="0" i="0" u="none" strike="noStrike" cap="none" spc="0" normalizeH="0" baseline="0">
             <a:ln>
               <a:noFill/>
             </a:ln>
@@ -3904,7 +3926,7 @@
           <a:buFontTx/>
           <a:buNone/>
           <a:tabLst/>
-          <a:defRPr b="0" baseline="0" cap="none" i="0" spc="0" strike="noStrike" sz="1800" u="none" kumimoji="0" normalizeH="0">
+          <a:defRPr kumimoji="0" sz="1800" b="0" i="0" u="none" strike="noStrike" cap="none" spc="0" normalizeH="0" baseline="0">
             <a:ln>
               <a:noFill/>
             </a:ln>
@@ -3930,7 +3952,7 @@
           <a:buFontTx/>
           <a:buNone/>
           <a:tabLst/>
-          <a:defRPr b="0" baseline="0" cap="none" i="0" spc="0" strike="noStrike" sz="1800" u="none" kumimoji="0" normalizeH="0">
+          <a:defRPr kumimoji="0" sz="1800" b="0" i="0" u="none" strike="noStrike" cap="none" spc="0" normalizeH="0" baseline="0">
             <a:ln>
               <a:noFill/>
             </a:ln>
@@ -3956,7 +3978,7 @@
           <a:buFontTx/>
           <a:buNone/>
           <a:tabLst/>
-          <a:defRPr b="0" baseline="0" cap="none" i="0" spc="0" strike="noStrike" sz="1800" u="none" kumimoji="0" normalizeH="0">
+          <a:defRPr kumimoji="0" sz="1800" b="0" i="0" u="none" strike="noStrike" cap="none" spc="0" normalizeH="0" baseline="0">
             <a:ln>
               <a:noFill/>
             </a:ln>
@@ -3982,7 +4004,7 @@
           <a:buFontTx/>
           <a:buNone/>
           <a:tabLst/>
-          <a:defRPr b="0" baseline="0" cap="none" i="0" spc="0" strike="noStrike" sz="1800" u="none" kumimoji="0" normalizeH="0">
+          <a:defRPr kumimoji="0" sz="1800" b="0" i="0" u="none" strike="noStrike" cap="none" spc="0" normalizeH="0" baseline="0">
             <a:ln>
               <a:noFill/>
             </a:ln>
@@ -4008,7 +4030,7 @@
           <a:buFontTx/>
           <a:buNone/>
           <a:tabLst/>
-          <a:defRPr b="0" baseline="0" cap="none" i="0" spc="0" strike="noStrike" sz="1800" u="none" kumimoji="0" normalizeH="0">
+          <a:defRPr kumimoji="0" sz="1800" b="0" i="0" u="none" strike="noStrike" cap="none" spc="0" normalizeH="0" baseline="0">
             <a:ln>
               <a:noFill/>
             </a:ln>
@@ -4021,12 +4043,19 @@
         </a:lvl9pPr>
       </a:lstStyle>
       <a:style>
-        <a:lnRef idx="0"/>
-        <a:fillRef idx="0"/>
-        <a:effectRef idx="0"/>
+        <a:lnRef idx="0">
+          <a:scrgbClr r="0" g="0" b="0"/>
+        </a:lnRef>
+        <a:fillRef idx="0">
+          <a:scrgbClr r="0" g="0" b="0"/>
+        </a:fillRef>
+        <a:effectRef idx="0">
+          <a:scrgbClr r="0" g="0" b="0"/>
+        </a:effectRef>
         <a:fontRef idx="none"/>
       </a:style>
     </a:txDef>
   </a:objectDefaults>
+  <a:extraClrSchemeLst/>
 </a:theme>
 </file>
</xml_diff>

<commit_message>
Samm's changes that he asked me to commit
</commit_message>
<xml_diff>
--- a/Project_Proposal.docx
+++ b/Project_Proposal.docx
@@ -1,6 +1,6 @@
 
 <file path=word/document.xml><?xml version="1.0" encoding="utf-8"?>
-<w:document xmlns:wpc="http://schemas.microsoft.com/office/word/2010/wordprocessingCanvas" xmlns:mc="http://schemas.openxmlformats.org/markup-compatibility/2006" xmlns:o="urn:schemas-microsoft-com:office:office" xmlns:r="http://schemas.openxmlformats.org/officeDocument/2006/relationships" xmlns:m="http://schemas.openxmlformats.org/officeDocument/2006/math" xmlns:v="urn:schemas-microsoft-com:vml" xmlns:wp14="http://schemas.microsoft.com/office/word/2010/wordprocessingDrawing" xmlns:wp="http://schemas.openxmlformats.org/drawingml/2006/wordprocessingDrawing" xmlns:w10="urn:schemas-microsoft-com:office:word" xmlns:w="http://schemas.openxmlformats.org/wordprocessingml/2006/main" xmlns:w14="http://schemas.microsoft.com/office/word/2010/wordml" xmlns:wpg="http://schemas.microsoft.com/office/word/2010/wordprocessingGroup" xmlns:wpi="http://schemas.microsoft.com/office/word/2010/wordprocessingInk" xmlns:wne="http://schemas.microsoft.com/office/word/2006/wordml" xmlns:wps="http://schemas.microsoft.com/office/word/2010/wordprocessingShape" mc:Ignorable="w14 wp14">
+<w:document xmlns:wpc="http://schemas.microsoft.com/office/word/2010/wordprocessingCanvas" xmlns:mo="http://schemas.microsoft.com/office/mac/office/2008/main" xmlns:mc="http://schemas.openxmlformats.org/markup-compatibility/2006" xmlns:mv="urn:schemas-microsoft-com:mac:vml" xmlns:o="urn:schemas-microsoft-com:office:office" xmlns:r="http://schemas.openxmlformats.org/officeDocument/2006/relationships" xmlns:m="http://schemas.openxmlformats.org/officeDocument/2006/math" xmlns:v="urn:schemas-microsoft-com:vml" xmlns:wp14="http://schemas.microsoft.com/office/word/2010/wordprocessingDrawing" xmlns:wp="http://schemas.openxmlformats.org/drawingml/2006/wordprocessingDrawing" xmlns:w10="urn:schemas-microsoft-com:office:word" xmlns:w="http://schemas.openxmlformats.org/wordprocessingml/2006/main" xmlns:w14="http://schemas.microsoft.com/office/word/2010/wordml" xmlns:wpg="http://schemas.microsoft.com/office/word/2010/wordprocessingGroup" xmlns:wpi="http://schemas.microsoft.com/office/word/2010/wordprocessingInk" xmlns:wne="http://schemas.microsoft.com/office/word/2006/wordml" xmlns:wps="http://schemas.microsoft.com/office/word/2010/wordprocessingShape" mc:Ignorable="w14 wp14">
   <w:body>
     <w:p>
       <w:pPr>
@@ -225,7 +225,51 @@
                                 <w:szCs w:val="24"/>
                                 <w:u w:color="595959"/>
                               </w:rPr>
-                              <w:t>Jasmine Brewer, Samuel Elliott, Matthew Gross, Aniq Shahid, &amp; Li-yin Young</w:t>
+                              <w:t xml:space="preserve">Jasmine Brewer, Samuel Elliott, Matthew Gross, </w:t>
+                            </w:r>
+                            <w:proofErr w:type="spellStart"/>
+                            <w:r>
+                              <w:rPr>
+                                <w:rFonts w:ascii="Times New Roman"/>
+                                <w:color w:val="595959"/>
+                                <w:sz w:val="24"/>
+                                <w:szCs w:val="24"/>
+                                <w:u w:color="595959"/>
+                              </w:rPr>
+                              <w:t>Aniq</w:t>
+                            </w:r>
+                            <w:proofErr w:type="spellEnd"/>
+                            <w:r>
+                              <w:rPr>
+                                <w:rFonts w:ascii="Times New Roman"/>
+                                <w:color w:val="595959"/>
+                                <w:sz w:val="24"/>
+                                <w:szCs w:val="24"/>
+                                <w:u w:color="595959"/>
+                              </w:rPr>
+                              <w:t xml:space="preserve"> </w:t>
+                            </w:r>
+                            <w:proofErr w:type="spellStart"/>
+                            <w:r>
+                              <w:rPr>
+                                <w:rFonts w:ascii="Times New Roman"/>
+                                <w:color w:val="595959"/>
+                                <w:sz w:val="24"/>
+                                <w:szCs w:val="24"/>
+                                <w:u w:color="595959"/>
+                              </w:rPr>
+                              <w:t>Shahid</w:t>
+                            </w:r>
+                            <w:proofErr w:type="spellEnd"/>
+                            <w:r>
+                              <w:rPr>
+                                <w:rFonts w:ascii="Times New Roman"/>
+                                <w:color w:val="595959"/>
+                                <w:sz w:val="24"/>
+                                <w:szCs w:val="24"/>
+                                <w:u w:color="595959"/>
+                              </w:rPr>
+                              <w:t>, &amp; Li-yin Young</w:t>
                             </w:r>
                           </w:p>
                         </w:txbxContent>
@@ -503,7 +547,21 @@
           <w:rFonts w:ascii="Trebuchet MS" w:hAnsi="Trebuchet MS"/>
         </w:rPr>
         <w:tab/>
-        <w:t>The lattice Boltzmann method was first popularized for its success in mainstream computational fluid dynamics, but has recently also emerged as an important tool in the fields of physics, biology, and chemistry for understanding complex fluids. Unfortunately, the range of physical problems which can be solved with the algorithm is currently severely limited by its high memory and computational requirements. The capacity of the lattice Boltzmann method to solve scientific problems has therefore become an important problem in high performance scientific computing. The proposed project intends to tackle this problem directly by optimizing an existing scientific code that simulates the evolution of a quantum fluid for more efficient and scalable overall performance.</w:t>
+        <w:t xml:space="preserve">The lattice Boltzmann method was first popularized for its success in mainstream computational fluid dynamics, but has recently also emerged as an important tool in the fields of physics, biology, and chemistry for understanding complex fluids. Unfortunately, the range of physical </w:t>
+      </w:r>
+      <w:proofErr w:type="gramStart"/>
+      <w:r>
+        <w:rPr>
+          <w:rFonts w:ascii="Trebuchet MS" w:hAnsi="Trebuchet MS"/>
+        </w:rPr>
+        <w:t>problems which can be solved with the algorithm</w:t>
+      </w:r>
+      <w:proofErr w:type="gramEnd"/>
+      <w:r>
+        <w:rPr>
+          <w:rFonts w:ascii="Trebuchet MS" w:hAnsi="Trebuchet MS"/>
+        </w:rPr>
+        <w:t xml:space="preserve"> is currently severely limited by its high memory and computational requirements. The capacity of the lattice Boltzmann method to solve scientific problems has therefore become an important problem in high performance scientific computing. The proposed project intends to tackle this problem directly by optimizing an existing scientific code that simulates the evolution of a quantum fluid for more efficient and scalable overall performance.</w:t>
       </w:r>
     </w:p>
     <w:p>
@@ -538,8 +596,16 @@
           <w:rFonts w:ascii="Trebuchet MS" w:hAnsi="Trebuchet MS"/>
         </w:rPr>
         <w:tab/>
-        <w:t>The na</w:t>
-      </w:r>
+        <w:t xml:space="preserve">The </w:t>
+      </w:r>
+      <w:proofErr w:type="spellStart"/>
+      <w:r>
+        <w:rPr>
+          <w:rFonts w:ascii="Trebuchet MS" w:hAnsi="Trebuchet MS"/>
+        </w:rPr>
+        <w:t>na</w:t>
+      </w:r>
+      <w:proofErr w:type="spellEnd"/>
       <w:r>
         <w:rPr>
           <w:rFonts w:ascii="Trebuchet MS" w:hAnsi="Trebuchet MS"/>
@@ -547,11 +613,33 @@
         </w:rPr>
         <w:t>ï</w:t>
       </w:r>
-      <w:r>
-        <w:rPr>
-          <w:rFonts w:ascii="Trebuchet MS" w:hAnsi="Trebuchet MS"/>
-        </w:rPr>
-        <w:t>ve implementation of the lattice Boltzmann method which has been previously implemented is overly restrictive on the simulation sizes achievable with available resources, due at least in part to lack of parallelism and inefficient data and memory handling. We propose to remedy these problems by implementing the following:</w:t>
+      <w:proofErr w:type="spellStart"/>
+      <w:r>
+        <w:rPr>
+          <w:rFonts w:ascii="Trebuchet MS" w:hAnsi="Trebuchet MS"/>
+        </w:rPr>
+        <w:t>ve</w:t>
+      </w:r>
+      <w:proofErr w:type="spellEnd"/>
+      <w:r>
+        <w:rPr>
+          <w:rFonts w:ascii="Trebuchet MS" w:hAnsi="Trebuchet MS"/>
+        </w:rPr>
+        <w:t xml:space="preserve"> implementation of the lattice Boltzmann method </w:t>
+      </w:r>
+      <w:proofErr w:type="gramStart"/>
+      <w:r>
+        <w:rPr>
+          <w:rFonts w:ascii="Trebuchet MS" w:hAnsi="Trebuchet MS"/>
+        </w:rPr>
+        <w:t>which</w:t>
+      </w:r>
+      <w:proofErr w:type="gramEnd"/>
+      <w:r>
+        <w:rPr>
+          <w:rFonts w:ascii="Trebuchet MS" w:hAnsi="Trebuchet MS"/>
+        </w:rPr>
+        <w:t xml:space="preserve"> has been previously implemented is overly restrictive on the simulation sizes achievable with available resources, due at least in part to lack of parallelism and inefficient data and memory handling. We propose to remedy these problems by implementing the following:</w:t>
       </w:r>
     </w:p>
     <w:p>
@@ -582,7 +670,35 @@
         <w:rPr>
           <w:rFonts w:ascii="Trebuchet MS" w:hAnsi="Trebuchet MS"/>
         </w:rPr>
-        <w:t>We will vectorize computations and adopt blocking wherever these result in improved performance and reevaluate data structures to improve memory-usage.</w:t>
+        <w:t xml:space="preserve">We will </w:t>
+      </w:r>
+      <w:proofErr w:type="spellStart"/>
+      <w:r>
+        <w:rPr>
+          <w:rFonts w:ascii="Trebuchet MS" w:hAnsi="Trebuchet MS"/>
+        </w:rPr>
+        <w:t>vectorize</w:t>
+      </w:r>
+      <w:proofErr w:type="spellEnd"/>
+      <w:r>
+        <w:rPr>
+          <w:rFonts w:ascii="Trebuchet MS" w:hAnsi="Trebuchet MS"/>
+        </w:rPr>
+        <w:t xml:space="preserve"> computations and adopt blocking wherever </w:t>
+      </w:r>
+      <w:proofErr w:type="gramStart"/>
+      <w:r>
+        <w:rPr>
+          <w:rFonts w:ascii="Trebuchet MS" w:hAnsi="Trebuchet MS"/>
+        </w:rPr>
+        <w:t>these result</w:t>
+      </w:r>
+      <w:proofErr w:type="gramEnd"/>
+      <w:r>
+        <w:rPr>
+          <w:rFonts w:ascii="Trebuchet MS" w:hAnsi="Trebuchet MS"/>
+        </w:rPr>
+        <w:t xml:space="preserve"> in improved performance and reevaluate data structures to improve memory-usage.</w:t>
       </w:r>
     </w:p>
     <w:p>
@@ -601,19 +717,43 @@
           <w:rFonts w:ascii="Trebuchet MS" w:hAnsi="Trebuchet MS"/>
         </w:rPr>
       </w:pPr>
+      <w:proofErr w:type="spellStart"/>
       <w:r>
         <w:rPr>
           <w:rFonts w:ascii="Trebuchet MS" w:hAnsi="Trebuchet MS"/>
           <w:b/>
           <w:bCs/>
         </w:rPr>
-        <w:t xml:space="preserve">OpenMP: </w:t>
-      </w:r>
-      <w:r>
-        <w:rPr>
-          <w:rFonts w:ascii="Trebuchet MS" w:hAnsi="Trebuchet MS"/>
-        </w:rPr>
-        <w:t xml:space="preserve">We will parallelize data-independent sections of the single-core optimized code using OpenMP. </w:t>
+        <w:t>OpenMP</w:t>
+      </w:r>
+      <w:proofErr w:type="spellEnd"/>
+      <w:r>
+        <w:rPr>
+          <w:rFonts w:ascii="Trebuchet MS" w:hAnsi="Trebuchet MS"/>
+          <w:b/>
+          <w:bCs/>
+        </w:rPr>
+        <w:t xml:space="preserve">: </w:t>
+      </w:r>
+      <w:r>
+        <w:rPr>
+          <w:rFonts w:ascii="Trebuchet MS" w:hAnsi="Trebuchet MS"/>
+        </w:rPr>
+        <w:t xml:space="preserve">We will parallelize data-independent sections of the single-core optimized code using </w:t>
+      </w:r>
+      <w:proofErr w:type="spellStart"/>
+      <w:r>
+        <w:rPr>
+          <w:rFonts w:ascii="Trebuchet MS" w:hAnsi="Trebuchet MS"/>
+        </w:rPr>
+        <w:t>OpenMP</w:t>
+      </w:r>
+      <w:proofErr w:type="spellEnd"/>
+      <w:r>
+        <w:rPr>
+          <w:rFonts w:ascii="Trebuchet MS" w:hAnsi="Trebuchet MS"/>
+        </w:rPr>
+        <w:t xml:space="preserve">. </w:t>
       </w:r>
     </w:p>
     <w:p>
@@ -644,19 +784,41 @@
         <w:rPr>
           <w:rFonts w:ascii="Trebuchet MS" w:hAnsi="Trebuchet MS"/>
         </w:rPr>
-        <w:t xml:space="preserve"> We will implement MPI for running OpenMP-implemented functions in parallel and handling intercommunication.</w:t>
-      </w:r>
-      <w:r>
-        <w:rPr>
-          <w:rFonts w:ascii="Trebuchet MS" w:hAnsi="Trebuchet MS"/>
-        </w:rPr>
-        <w:t xml:space="preserve"> </w:t>
-      </w:r>
-      <w:r>
-        <w:rPr>
-          <w:rFonts w:ascii="Trebuchet MS" w:hAnsi="Trebuchet MS"/>
-        </w:rPr>
-        <w:t>The final code will combine hybrid MPI and OpenMP model. The hybrid model will be run on both the Intel Xeon and Phi processors.</w:t>
+        <w:t xml:space="preserve"> We will implement MPI for running </w:t>
+      </w:r>
+      <w:proofErr w:type="spellStart"/>
+      <w:r>
+        <w:rPr>
+          <w:rFonts w:ascii="Trebuchet MS" w:hAnsi="Trebuchet MS"/>
+        </w:rPr>
+        <w:t>OpenMP</w:t>
+      </w:r>
+      <w:proofErr w:type="spellEnd"/>
+      <w:r>
+        <w:rPr>
+          <w:rFonts w:ascii="Trebuchet MS" w:hAnsi="Trebuchet MS"/>
+        </w:rPr>
+        <w:t>-implemented functions in parallel and handling intercommunication.</w:t>
+      </w:r>
+      <w:r>
+        <w:rPr>
+          <w:rFonts w:ascii="Trebuchet MS" w:hAnsi="Trebuchet MS"/>
+        </w:rPr>
+        <w:t xml:space="preserve"> The final code will combine hybrid MPI and </w:t>
+      </w:r>
+      <w:proofErr w:type="spellStart"/>
+      <w:r>
+        <w:rPr>
+          <w:rFonts w:ascii="Trebuchet MS" w:hAnsi="Trebuchet MS"/>
+        </w:rPr>
+        <w:t>OpenMP</w:t>
+      </w:r>
+      <w:proofErr w:type="spellEnd"/>
+      <w:r>
+        <w:rPr>
+          <w:rFonts w:ascii="Trebuchet MS" w:hAnsi="Trebuchet MS"/>
+        </w:rPr>
+        <w:t xml:space="preserve"> model. The hybrid model will be run on both the Intel Xeon and Phi processors.</w:t>
       </w:r>
     </w:p>
     <w:p>
@@ -725,7 +887,108 @@
         <w:rPr>
           <w:rFonts w:ascii="Trebuchet MS" w:hAnsi="Trebuchet MS"/>
         </w:rPr>
-        <w:t>We will optimize the hybrid model for the lower clock frequency and higher number of cores on the Intel Phi. We will run benchmarks on Helios without the Intel Phi processors to compare directly the performance effect of the Phi processors. We will compare the Intel Phi implementation to performance on Janus in terms of the time of computation and time of computation per power usage. We will also investigate whether there are problem sizes which cannot be run on Janus that can be run on the Intel Phi processors.</w:t>
+        <w:t xml:space="preserve">The Intel Xeon Phi coprocessors have proven to be a very efficient option for highly parallelizable HPC applications. We will extend the hybrid </w:t>
+      </w:r>
+      <w:proofErr w:type="spellStart"/>
+      <w:r>
+        <w:rPr>
+          <w:rFonts w:ascii="Trebuchet MS" w:hAnsi="Trebuchet MS"/>
+        </w:rPr>
+        <w:t>OpenMP</w:t>
+      </w:r>
+      <w:proofErr w:type="spellEnd"/>
+      <w:r>
+        <w:rPr>
+          <w:rFonts w:ascii="Trebuchet MS" w:hAnsi="Trebuchet MS"/>
+        </w:rPr>
+        <w:t xml:space="preserve">/MPI implementation to take advantage of an architecture using the Xeon </w:t>
+      </w:r>
+      <w:r>
+        <w:rPr>
+          <w:rFonts w:ascii="Trebuchet MS" w:hAnsi="Trebuchet MS"/>
+        </w:rPr>
+        <w:t>Phi coprocessors. W</w:t>
+      </w:r>
+      <w:r>
+        <w:rPr>
+          <w:rFonts w:ascii="Trebuchet MS" w:hAnsi="Trebuchet MS"/>
+        </w:rPr>
+        <w:t xml:space="preserve">e would like to compare the performance </w:t>
+      </w:r>
+      <w:r>
+        <w:rPr>
+          <w:rFonts w:ascii="Trebuchet MS" w:hAnsi="Trebuchet MS"/>
+        </w:rPr>
+        <w:t xml:space="preserve">of the benchmark cases </w:t>
+      </w:r>
+      <w:r>
+        <w:rPr>
+          <w:rFonts w:ascii="Trebuchet MS" w:hAnsi="Trebuchet MS"/>
+        </w:rPr>
+        <w:t xml:space="preserve">on a single machine to keep as much external variables as consistent as possible. We will use the CU Cluster Challenge team’s cluster, Helios, </w:t>
+      </w:r>
+      <w:r>
+        <w:rPr>
+          <w:rFonts w:ascii="Trebuchet MS" w:hAnsi="Trebuchet MS"/>
+        </w:rPr>
+        <w:t>which has 2 Xeon Phis on each of its 4 Dell R720 nodes</w:t>
+      </w:r>
+      <w:r>
+        <w:rPr>
+          <w:rFonts w:ascii="Trebuchet MS" w:hAnsi="Trebuchet MS"/>
+        </w:rPr>
+        <w:t xml:space="preserve">. Power usage is a huge aspect of </w:t>
+      </w:r>
+      <w:r>
+        <w:rPr>
+          <w:rFonts w:ascii="Trebuchet MS" w:hAnsi="Trebuchet MS"/>
+        </w:rPr>
+        <w:t>HPC and therefore we will also analyze our different implementati</w:t>
+      </w:r>
+      <w:r>
+        <w:rPr>
+          <w:rFonts w:ascii="Trebuchet MS" w:hAnsi="Trebuchet MS"/>
+        </w:rPr>
+        <w:t xml:space="preserve">ons using performance per watt. The completion of this task will also coincide with any architecture-based performance analysis we would like to pursue. </w:t>
+      </w:r>
+      <w:r>
+        <w:rPr>
+          <w:rFonts w:ascii="Trebuchet MS" w:hAnsi="Trebuchet MS"/>
+        </w:rPr>
+        <w:t xml:space="preserve">Clearly timeframes are also of importance and we would like to see </w:t>
+      </w:r>
+      <w:r>
+        <w:rPr>
+          <w:rFonts w:ascii="Trebuchet MS" w:hAnsi="Trebuchet MS"/>
+        </w:rPr>
+        <w:lastRenderedPageBreak/>
+        <w:t>which implementations</w:t>
+      </w:r>
+      <w:r>
+        <w:rPr>
+          <w:rFonts w:ascii="Trebuchet MS" w:hAnsi="Trebuchet MS"/>
+        </w:rPr>
+        <w:t>, using their respective optimal architecture,</w:t>
+      </w:r>
+      <w:r>
+        <w:rPr>
+          <w:rFonts w:ascii="Trebuchet MS" w:hAnsi="Trebuchet MS"/>
+        </w:rPr>
+        <w:t xml:space="preserve"> can most quickly comp</w:t>
+      </w:r>
+      <w:r>
+        <w:rPr>
+          <w:rFonts w:ascii="Trebuchet MS" w:hAnsi="Trebuchet MS"/>
+        </w:rPr>
+        <w:t>lete high intensity simulations.</w:t>
+      </w:r>
+      <w:bookmarkStart w:id="0" w:name="_GoBack"/>
+      <w:bookmarkEnd w:id="0"/>
+      <w:r>
+        <w:rPr>
+          <w:rFonts w:ascii="Trebuchet MS" w:hAnsi="Trebuchet MS"/>
+        </w:rPr>
+        <w:t xml:space="preserve"> </w:t>
       </w:r>
     </w:p>
     <w:p>
@@ -736,6 +999,26 @@
           <w:rFonts w:ascii="Trebuchet MS" w:hAnsi="Trebuchet MS"/>
         </w:rPr>
       </w:pPr>
+      <w:r>
+        <w:rPr>
+          <w:rFonts w:ascii="Trebuchet MS" w:hAnsi="Trebuchet MS"/>
+        </w:rPr>
+        <w:t xml:space="preserve">The input data for the program are the grid size, lattice resolution, time duration, and time resolution of the simulation, as well as a prescribed set of initial </w:t>
+      </w:r>
+      <w:proofErr w:type="gramStart"/>
+      <w:r>
+        <w:rPr>
+          <w:rFonts w:ascii="Trebuchet MS" w:hAnsi="Trebuchet MS"/>
+        </w:rPr>
+        <w:t>conditions which</w:t>
+      </w:r>
+      <w:proofErr w:type="gramEnd"/>
+      <w:r>
+        <w:rPr>
+          <w:rFonts w:ascii="Trebuchet MS" w:hAnsi="Trebuchet MS"/>
+        </w:rPr>
+        <w:t xml:space="preserve"> depend on the problem to be solved. The output data are the macroscopic variables (for example, local density and fluid velocity) at each time step.</w:t>
+      </w:r>
     </w:p>
     <w:p>
       <w:pPr>
@@ -749,8 +1032,55 @@
         <w:rPr>
           <w:rFonts w:ascii="Trebuchet MS" w:hAnsi="Trebuchet MS"/>
         </w:rPr>
-        <w:lastRenderedPageBreak/>
-        <w:t>The input data for the program are the grid size, lattice resolution, time duration, and time resolution of the simulation, as well as a prescribed set of initial conditions which depend on the problem to be solved. The output data are the macroscopic variables (for example, local density and fluid velocity) at each time step.</w:t>
+        <w:t>The physical case for the 2D benchmark will be a lattice size of 1001 by 1001 with a standard deviation of 100</w:t>
+      </w:r>
+      <w:r>
+        <w:rPr>
+          <w:rFonts w:ascii="Trebuchet MS" w:hAnsi="Trebuchet MS"/>
+        </w:rPr>
+        <w:t xml:space="preserve"> and 1000 time steps</w:t>
+      </w:r>
+      <w:r>
+        <w:rPr>
+          <w:rFonts w:ascii="Trebuchet MS" w:hAnsi="Trebuchet MS"/>
+        </w:rPr>
+        <w:t xml:space="preserve">. The physical case for the 3D benchmark will be a lattice size of </w:t>
+      </w:r>
+      <w:r>
+        <w:rPr>
+          <w:rFonts w:ascii="Trebuchet MS" w:hAnsi="Trebuchet MS"/>
+        </w:rPr>
+        <w:t xml:space="preserve">251 by 251 by 251 with a standard deviation of 50 and 500 time steps. We will gauge the scaling performance </w:t>
+      </w:r>
+      <w:r>
+        <w:rPr>
+          <w:rFonts w:ascii="Trebuchet MS" w:hAnsi="Trebuchet MS"/>
+        </w:rPr>
+        <w:t xml:space="preserve">by changing the lattice size and standard deviation by the same factor and leaving the time steps the same. We will then </w:t>
+      </w:r>
+      <w:r>
+        <w:rPr>
+          <w:rFonts w:ascii="Trebuchet MS" w:hAnsi="Trebuchet MS"/>
+        </w:rPr>
+        <w:t xml:space="preserve">benchmark </w:t>
+      </w:r>
+      <w:r>
+        <w:rPr>
+          <w:rFonts w:ascii="Trebuchet MS" w:hAnsi="Trebuchet MS"/>
+        </w:rPr>
+        <w:t>the physical case, for which the number of time steps must be increased by the same factor</w:t>
+      </w:r>
+      <w:r>
+        <w:rPr>
+          <w:rFonts w:ascii="Trebuchet MS" w:hAnsi="Trebuchet MS"/>
+        </w:rPr>
+        <w:t xml:space="preserve"> as the lattice size and standard deviation</w:t>
+      </w:r>
+      <w:r>
+        <w:rPr>
+          <w:rFonts w:ascii="Trebuchet MS" w:hAnsi="Trebuchet MS"/>
+        </w:rPr>
+        <w:t>, and analyze how the code performs in terms of strong and weak scaling.</w:t>
       </w:r>
     </w:p>
     <w:p>
@@ -759,64 +1089,18 @@
         <w:spacing w:before="240"/>
         <w:rPr>
           <w:rFonts w:ascii="Trebuchet MS" w:hAnsi="Trebuchet MS"/>
+          <w:b/>
+          <w:bCs/>
         </w:rPr>
       </w:pPr>
       <w:r>
         <w:rPr>
           <w:rFonts w:ascii="Trebuchet MS" w:hAnsi="Trebuchet MS"/>
-        </w:rPr>
-        <w:t>The physical case for the 2D benchmark will be a lattice size of 1001 by 1001 with a standard deviation of 100</w:t>
-      </w:r>
-      <w:r>
-        <w:rPr>
-          <w:rFonts w:ascii="Trebuchet MS" w:hAnsi="Trebuchet MS"/>
-        </w:rPr>
-        <w:t xml:space="preserve"> and 1000 time steps</w:t>
-      </w:r>
-      <w:r>
-        <w:rPr>
-          <w:rFonts w:ascii="Trebuchet MS" w:hAnsi="Trebuchet MS"/>
-        </w:rPr>
-        <w:t xml:space="preserve">. The physical case for the 3D benchmark will be a lattice size of </w:t>
-      </w:r>
-      <w:r>
-        <w:rPr>
-          <w:rFonts w:ascii="Trebuchet MS" w:hAnsi="Trebuchet MS"/>
-        </w:rPr>
-        <w:t xml:space="preserve">251 by 251 by 251 with a standard deviation of 50 and 500 time steps. We will gauge the scaling performance </w:t>
-      </w:r>
-      <w:r>
-        <w:rPr>
-          <w:rFonts w:ascii="Trebuchet MS" w:hAnsi="Trebuchet MS"/>
-        </w:rPr>
-        <w:t xml:space="preserve">by changing the lattice size and standard deviation by the same factor and leaving the time steps the same. We will then </w:t>
-      </w:r>
-      <w:r>
-        <w:rPr>
-          <w:rFonts w:ascii="Trebuchet MS" w:hAnsi="Trebuchet MS"/>
-        </w:rPr>
-        <w:t xml:space="preserve">benchmark </w:t>
-      </w:r>
-      <w:r>
-        <w:rPr>
-          <w:rFonts w:ascii="Trebuchet MS" w:hAnsi="Trebuchet MS"/>
-        </w:rPr>
-        <w:t>the physical case, for which the number of time steps must be increased by the same factor</w:t>
-      </w:r>
-      <w:r>
-        <w:rPr>
-          <w:rFonts w:ascii="Trebuchet MS" w:hAnsi="Trebuchet MS"/>
-        </w:rPr>
-        <w:t xml:space="preserve"> as the lattice size and standard deviation</w:t>
-      </w:r>
-      <w:r>
-        <w:rPr>
-          <w:rFonts w:ascii="Trebuchet MS" w:hAnsi="Trebuchet MS"/>
-        </w:rPr>
-        <w:t>, and analyze how the code performs in terms of strong and weak scaling.</w:t>
-      </w:r>
-      <w:bookmarkStart w:id="0" w:name="_GoBack"/>
-      <w:bookmarkEnd w:id="0"/>
+          <w:b/>
+          <w:bCs/>
+        </w:rPr>
+        <w:t>Analysis</w:t>
+      </w:r>
     </w:p>
     <w:p>
       <w:pPr>
@@ -824,32 +1108,27 @@
         <w:spacing w:before="240"/>
         <w:rPr>
           <w:rFonts w:ascii="Trebuchet MS" w:hAnsi="Trebuchet MS"/>
-          <w:b/>
-          <w:bCs/>
         </w:rPr>
       </w:pPr>
       <w:r>
         <w:rPr>
           <w:rFonts w:ascii="Trebuchet MS" w:hAnsi="Trebuchet MS"/>
-          <w:b/>
-          <w:bCs/>
-        </w:rPr>
-        <w:t>Analysis</w:t>
-      </w:r>
-    </w:p>
-    <w:p>
-      <w:pPr>
-        <w:pStyle w:val="Body"/>
-        <w:spacing w:before="240"/>
-        <w:rPr>
-          <w:rFonts w:ascii="Trebuchet MS" w:hAnsi="Trebuchet MS"/>
-        </w:rPr>
-      </w:pPr>
-      <w:r>
-        <w:rPr>
-          <w:rFonts w:ascii="Trebuchet MS" w:hAnsi="Trebuchet MS"/>
-        </w:rPr>
-        <w:t>We implement these techniques and methods with the goal of producing an output code which can solve scientific problems that the input code could not. The performance of each code version will be compared to the original code performance so as to evaluate exactly how effective our changes are and provide us with insight as to what could still be improved. By adopting this incremental development methodology, we aim to be able to correct mistakes and gain foresight into future changes in order to maximize both efficiency and code development. We intend to demonstrate our achievement by producing the following:</w:t>
+        </w:rPr>
+        <w:t xml:space="preserve">We implement these techniques and methods with the goal of producing an output </w:t>
+      </w:r>
+      <w:proofErr w:type="gramStart"/>
+      <w:r>
+        <w:rPr>
+          <w:rFonts w:ascii="Trebuchet MS" w:hAnsi="Trebuchet MS"/>
+        </w:rPr>
+        <w:t>code which</w:t>
+      </w:r>
+      <w:proofErr w:type="gramEnd"/>
+      <w:r>
+        <w:rPr>
+          <w:rFonts w:ascii="Trebuchet MS" w:hAnsi="Trebuchet MS"/>
+        </w:rPr>
+        <w:t xml:space="preserve"> can solve scientific problems that the input code could not. The performance of each code version will be compared to the original code performance so as to evaluate exactly how effective our changes are and provide us with insight as to what could still be improved. By adopting this incremental development methodology, we aim to be able to correct mistakes and gain foresight into future changes in order to maximize both efficiency and code development. We intend to demonstrate our achievement by producing the following:</w:t>
       </w:r>
     </w:p>
     <w:p>
@@ -911,7 +1190,21 @@
         <w:rPr>
           <w:rFonts w:ascii="Trebuchet MS" w:hAnsi="Trebuchet MS"/>
         </w:rPr>
-        <w:t>will be done at the beginning of the project and after the completion of each major project task. Profiling will be done using PerfSuite and Tau.</w:t>
+        <w:t xml:space="preserve">will be done at the beginning of the project and after the completion of each major project task. Profiling will be done using </w:t>
+      </w:r>
+      <w:proofErr w:type="spellStart"/>
+      <w:r>
+        <w:rPr>
+          <w:rFonts w:ascii="Trebuchet MS" w:hAnsi="Trebuchet MS"/>
+        </w:rPr>
+        <w:t>PerfSuite</w:t>
+      </w:r>
+      <w:proofErr w:type="spellEnd"/>
+      <w:r>
+        <w:rPr>
+          <w:rFonts w:ascii="Trebuchet MS" w:hAnsi="Trebuchet MS"/>
+        </w:rPr>
+        <w:t xml:space="preserve"> and Tau.</w:t>
       </w:r>
     </w:p>
     <w:p>
@@ -942,7 +1235,21 @@
         <w:rPr>
           <w:rFonts w:ascii="Trebuchet MS" w:hAnsi="Trebuchet MS"/>
         </w:rPr>
-        <w:t xml:space="preserve"> We will finally demonstrate our code’s scalability and scientific capacity by simulating decaying turbulence, a simple-to-implement but computationally-intensive and interesting physical system.</w:t>
+        <w:t xml:space="preserve"> We will finally demonstrate our code’s scalability and scientific capacity by simulating decaying turbulence, a simple-to-implement but </w:t>
+      </w:r>
+      <w:proofErr w:type="gramStart"/>
+      <w:r>
+        <w:rPr>
+          <w:rFonts w:ascii="Trebuchet MS" w:hAnsi="Trebuchet MS"/>
+        </w:rPr>
+        <w:t>computationally-intensive</w:t>
+      </w:r>
+      <w:proofErr w:type="gramEnd"/>
+      <w:r>
+        <w:rPr>
+          <w:rFonts w:ascii="Trebuchet MS" w:hAnsi="Trebuchet MS"/>
+        </w:rPr>
+        <w:t xml:space="preserve"> and interesting physical system.</w:t>
       </w:r>
     </w:p>
     <w:p>
@@ -980,11 +1287,33 @@
           <w:rFonts w:ascii="Trebuchet MS" w:hAnsi="Trebuchet MS"/>
         </w:rPr>
       </w:pPr>
-      <w:r>
-        <w:rPr>
-          <w:rFonts w:ascii="Trebuchet MS" w:hAnsi="Trebuchet MS"/>
-        </w:rPr>
-        <w:t xml:space="preserve">Succi, Sauro. “The Lattice Boltzmann Equation for Fluid Dynamics and Beyond.” </w:t>
+      <w:proofErr w:type="spellStart"/>
+      <w:r>
+        <w:rPr>
+          <w:rFonts w:ascii="Trebuchet MS" w:hAnsi="Trebuchet MS"/>
+        </w:rPr>
+        <w:t>Succi</w:t>
+      </w:r>
+      <w:proofErr w:type="spellEnd"/>
+      <w:r>
+        <w:rPr>
+          <w:rFonts w:ascii="Trebuchet MS" w:hAnsi="Trebuchet MS"/>
+        </w:rPr>
+        <w:t xml:space="preserve">, </w:t>
+      </w:r>
+      <w:proofErr w:type="spellStart"/>
+      <w:r>
+        <w:rPr>
+          <w:rFonts w:ascii="Trebuchet MS" w:hAnsi="Trebuchet MS"/>
+        </w:rPr>
+        <w:t>Sauro</w:t>
+      </w:r>
+      <w:proofErr w:type="spellEnd"/>
+      <w:r>
+        <w:rPr>
+          <w:rFonts w:ascii="Trebuchet MS" w:hAnsi="Trebuchet MS"/>
+        </w:rPr>
+        <w:t xml:space="preserve">. “The Lattice Boltzmann Equation for Fluid Dynamics and Beyond.” </w:t>
       </w:r>
       <w:r>
         <w:rPr>
@@ -992,8 +1321,18 @@
           <w:i/>
           <w:iCs/>
         </w:rPr>
-        <w:t>Oxford University Press .</w:t>
-      </w:r>
+        <w:t xml:space="preserve">Oxford University </w:t>
+      </w:r>
+      <w:proofErr w:type="gramStart"/>
+      <w:r>
+        <w:rPr>
+          <w:rFonts w:ascii="Trebuchet MS" w:hAnsi="Trebuchet MS"/>
+          <w:i/>
+          <w:iCs/>
+        </w:rPr>
+        <w:t>Press .</w:t>
+      </w:r>
+      <w:proofErr w:type="gramEnd"/>
       <w:r>
         <w:rPr>
           <w:rFonts w:ascii="Trebuchet MS" w:hAnsi="Trebuchet MS"/>
@@ -1017,11 +1356,19 @@
           <w:rFonts w:ascii="Trebuchet MS" w:hAnsi="Trebuchet MS"/>
         </w:rPr>
       </w:pPr>
-      <w:r>
-        <w:rPr>
-          <w:rFonts w:ascii="Trebuchet MS" w:hAnsi="Trebuchet MS"/>
-        </w:rPr>
-        <w:t xml:space="preserve">Latt, Jonas. “Hydrodynamic Limit of the Lattice Boltzmann Equations.” </w:t>
+      <w:proofErr w:type="spellStart"/>
+      <w:r>
+        <w:rPr>
+          <w:rFonts w:ascii="Trebuchet MS" w:hAnsi="Trebuchet MS"/>
+        </w:rPr>
+        <w:t>Latt</w:t>
+      </w:r>
+      <w:proofErr w:type="spellEnd"/>
+      <w:r>
+        <w:rPr>
+          <w:rFonts w:ascii="Trebuchet MS" w:hAnsi="Trebuchet MS"/>
+        </w:rPr>
+        <w:t xml:space="preserve">, Jonas. “Hydrodynamic Limit of the Lattice Boltzmann Equations.” </w:t>
       </w:r>
       <w:r>
         <w:rPr>
@@ -1054,11 +1401,34 @@
           <w:rFonts w:ascii="Trebuchet MS" w:hAnsi="Trebuchet MS"/>
         </w:rPr>
       </w:pPr>
-      <w:r>
-        <w:rPr>
-          <w:rFonts w:ascii="Trebuchet MS" w:hAnsi="Trebuchet MS"/>
-        </w:rPr>
-        <w:t xml:space="preserve">Shiyi, Chen and Gary D. Doolen. “Lattice Boltzmann method for fluid flows.” </w:t>
+      <w:proofErr w:type="spellStart"/>
+      <w:r>
+        <w:rPr>
+          <w:rFonts w:ascii="Trebuchet MS" w:hAnsi="Trebuchet MS"/>
+        </w:rPr>
+        <w:lastRenderedPageBreak/>
+        <w:t>Shiyi</w:t>
+      </w:r>
+      <w:proofErr w:type="spellEnd"/>
+      <w:r>
+        <w:rPr>
+          <w:rFonts w:ascii="Trebuchet MS" w:hAnsi="Trebuchet MS"/>
+        </w:rPr>
+        <w:t xml:space="preserve">, Chen and Gary D. </w:t>
+      </w:r>
+      <w:proofErr w:type="spellStart"/>
+      <w:r>
+        <w:rPr>
+          <w:rFonts w:ascii="Trebuchet MS" w:hAnsi="Trebuchet MS"/>
+        </w:rPr>
+        <w:t>Doolen</w:t>
+      </w:r>
+      <w:proofErr w:type="spellEnd"/>
+      <w:r>
+        <w:rPr>
+          <w:rFonts w:ascii="Trebuchet MS" w:hAnsi="Trebuchet MS"/>
+        </w:rPr>
+        <w:t xml:space="preserve">. “Lattice Boltzmann method for fluid flows.” </w:t>
       </w:r>
       <w:r>
         <w:rPr>
@@ -1095,8 +1465,21 @@
         <w:rPr>
           <w:rFonts w:ascii="Trebuchet MS" w:hAnsi="Trebuchet MS"/>
         </w:rPr>
-        <w:lastRenderedPageBreak/>
-        <w:t xml:space="preserve">He, Chen, and Doolen. “A Novel Thermal Model for the Lattice Boltzmann Method in the Incompressible Limit.” </w:t>
+        <w:t xml:space="preserve">He, Chen, and </w:t>
+      </w:r>
+      <w:proofErr w:type="spellStart"/>
+      <w:r>
+        <w:rPr>
+          <w:rFonts w:ascii="Trebuchet MS" w:hAnsi="Trebuchet MS"/>
+        </w:rPr>
+        <w:t>Doolen</w:t>
+      </w:r>
+      <w:proofErr w:type="spellEnd"/>
+      <w:r>
+        <w:rPr>
+          <w:rFonts w:ascii="Trebuchet MS" w:hAnsi="Trebuchet MS"/>
+        </w:rPr>
+        <w:t xml:space="preserve">. “A Novel Thermal Model for the Lattice Boltzmann Method in the Incompressible Limit.” </w:t>
       </w:r>
       <w:r>
         <w:rPr>
@@ -1151,7 +1534,21 @@
         <w:rPr>
           <w:rFonts w:ascii="Trebuchet MS" w:hAnsi="Trebuchet MS"/>
         </w:rPr>
-        <w:t xml:space="preserve">Paul J. Dellar. “Bulk and shear viscosities in lattice Boltzmann equations.” </w:t>
+        <w:t xml:space="preserve">Paul J. </w:t>
+      </w:r>
+      <w:proofErr w:type="spellStart"/>
+      <w:r>
+        <w:rPr>
+          <w:rFonts w:ascii="Trebuchet MS" w:hAnsi="Trebuchet MS"/>
+        </w:rPr>
+        <w:t>Dellar</w:t>
+      </w:r>
+      <w:proofErr w:type="spellEnd"/>
+      <w:r>
+        <w:rPr>
+          <w:rFonts w:ascii="Trebuchet MS" w:hAnsi="Trebuchet MS"/>
+        </w:rPr>
+        <w:t xml:space="preserve">. “Bulk and shear viscosities in lattice Boltzmann equations.” </w:t>
       </w:r>
       <w:r>
         <w:rPr>
@@ -1184,7 +1581,7 @@
 </file>
 
 <file path=word/endnotes.xml><?xml version="1.0" encoding="utf-8"?>
-<w:endnotes xmlns:wpc="http://schemas.microsoft.com/office/word/2010/wordprocessingCanvas" xmlns:mc="http://schemas.openxmlformats.org/markup-compatibility/2006" xmlns:o="urn:schemas-microsoft-com:office:office" xmlns:r="http://schemas.openxmlformats.org/officeDocument/2006/relationships" xmlns:m="http://schemas.openxmlformats.org/officeDocument/2006/math" xmlns:v="urn:schemas-microsoft-com:vml" xmlns:wp14="http://schemas.microsoft.com/office/word/2010/wordprocessingDrawing" xmlns:wp="http://schemas.openxmlformats.org/drawingml/2006/wordprocessingDrawing" xmlns:w10="urn:schemas-microsoft-com:office:word" xmlns:w="http://schemas.openxmlformats.org/wordprocessingml/2006/main" xmlns:w14="http://schemas.microsoft.com/office/word/2010/wordml" xmlns:wpg="http://schemas.microsoft.com/office/word/2010/wordprocessingGroup" xmlns:wpi="http://schemas.microsoft.com/office/word/2010/wordprocessingInk" xmlns:wne="http://schemas.microsoft.com/office/word/2006/wordml" xmlns:wps="http://schemas.microsoft.com/office/word/2010/wordprocessingShape" mc:Ignorable="w14 wp14">
+<w:endnotes xmlns:wpc="http://schemas.microsoft.com/office/word/2010/wordprocessingCanvas" xmlns:mo="http://schemas.microsoft.com/office/mac/office/2008/main" xmlns:mc="http://schemas.openxmlformats.org/markup-compatibility/2006" xmlns:mv="urn:schemas-microsoft-com:mac:vml" xmlns:o="urn:schemas-microsoft-com:office:office" xmlns:r="http://schemas.openxmlformats.org/officeDocument/2006/relationships" xmlns:m="http://schemas.openxmlformats.org/officeDocument/2006/math" xmlns:v="urn:schemas-microsoft-com:vml" xmlns:wp14="http://schemas.microsoft.com/office/word/2010/wordprocessingDrawing" xmlns:wp="http://schemas.openxmlformats.org/drawingml/2006/wordprocessingDrawing" xmlns:w10="urn:schemas-microsoft-com:office:word" xmlns:w="http://schemas.openxmlformats.org/wordprocessingml/2006/main" xmlns:w14="http://schemas.microsoft.com/office/word/2010/wordml" xmlns:wpg="http://schemas.microsoft.com/office/word/2010/wordprocessingGroup" xmlns:wpi="http://schemas.microsoft.com/office/word/2010/wordprocessingInk" xmlns:wne="http://schemas.microsoft.com/office/word/2006/wordml" xmlns:wps="http://schemas.microsoft.com/office/word/2010/wordprocessingShape" mc:Ignorable="w14 wp14">
   <w:endnote w:type="separator" w:id="-1">
     <w:p>
       <w:r>
@@ -1203,7 +1600,7 @@
 </file>
 
 <file path=word/footer1.xml><?xml version="1.0" encoding="utf-8"?>
-<w:ftr xmlns:wpc="http://schemas.microsoft.com/office/word/2010/wordprocessingCanvas" xmlns:mc="http://schemas.openxmlformats.org/markup-compatibility/2006" xmlns:o="urn:schemas-microsoft-com:office:office" xmlns:r="http://schemas.openxmlformats.org/officeDocument/2006/relationships" xmlns:m="http://schemas.openxmlformats.org/officeDocument/2006/math" xmlns:v="urn:schemas-microsoft-com:vml" xmlns:wp14="http://schemas.microsoft.com/office/word/2010/wordprocessingDrawing" xmlns:wp="http://schemas.openxmlformats.org/drawingml/2006/wordprocessingDrawing" xmlns:w10="urn:schemas-microsoft-com:office:word" xmlns:w="http://schemas.openxmlformats.org/wordprocessingml/2006/main" xmlns:w14="http://schemas.microsoft.com/office/word/2010/wordml" xmlns:wpg="http://schemas.microsoft.com/office/word/2010/wordprocessingGroup" xmlns:wpi="http://schemas.microsoft.com/office/word/2010/wordprocessingInk" xmlns:wne="http://schemas.microsoft.com/office/word/2006/wordml" xmlns:wps="http://schemas.microsoft.com/office/word/2010/wordprocessingShape" mc:Ignorable="w14 wp14">
+<w:ftr xmlns:wpc="http://schemas.microsoft.com/office/word/2010/wordprocessingCanvas" xmlns:mo="http://schemas.microsoft.com/office/mac/office/2008/main" xmlns:mc="http://schemas.openxmlformats.org/markup-compatibility/2006" xmlns:mv="urn:schemas-microsoft-com:mac:vml" xmlns:o="urn:schemas-microsoft-com:office:office" xmlns:r="http://schemas.openxmlformats.org/officeDocument/2006/relationships" xmlns:m="http://schemas.openxmlformats.org/officeDocument/2006/math" xmlns:v="urn:schemas-microsoft-com:vml" xmlns:wp14="http://schemas.microsoft.com/office/word/2010/wordprocessingDrawing" xmlns:wp="http://schemas.openxmlformats.org/drawingml/2006/wordprocessingDrawing" xmlns:w10="urn:schemas-microsoft-com:office:word" xmlns:w="http://schemas.openxmlformats.org/wordprocessingml/2006/main" xmlns:w14="http://schemas.microsoft.com/office/word/2010/wordml" xmlns:wpg="http://schemas.microsoft.com/office/word/2010/wordprocessingGroup" xmlns:wpi="http://schemas.microsoft.com/office/word/2010/wordprocessingInk" xmlns:wne="http://schemas.microsoft.com/office/word/2006/wordml" xmlns:wps="http://schemas.microsoft.com/office/word/2010/wordprocessingShape" mc:Ignorable="w14 wp14">
   <w:p>
     <w:pPr>
       <w:pStyle w:val="HeaderFooter"/>
@@ -1213,7 +1610,7 @@
 </file>
 
 <file path=word/footer2.xml><?xml version="1.0" encoding="utf-8"?>
-<w:ftr xmlns:wpc="http://schemas.microsoft.com/office/word/2010/wordprocessingCanvas" xmlns:mc="http://schemas.openxmlformats.org/markup-compatibility/2006" xmlns:o="urn:schemas-microsoft-com:office:office" xmlns:r="http://schemas.openxmlformats.org/officeDocument/2006/relationships" xmlns:m="http://schemas.openxmlformats.org/officeDocument/2006/math" xmlns:v="urn:schemas-microsoft-com:vml" xmlns:wp14="http://schemas.microsoft.com/office/word/2010/wordprocessingDrawing" xmlns:wp="http://schemas.openxmlformats.org/drawingml/2006/wordprocessingDrawing" xmlns:w10="urn:schemas-microsoft-com:office:word" xmlns:w="http://schemas.openxmlformats.org/wordprocessingml/2006/main" xmlns:w14="http://schemas.microsoft.com/office/word/2010/wordml" xmlns:wpg="http://schemas.microsoft.com/office/word/2010/wordprocessingGroup" xmlns:wpi="http://schemas.microsoft.com/office/word/2010/wordprocessingInk" xmlns:wne="http://schemas.microsoft.com/office/word/2006/wordml" xmlns:wps="http://schemas.microsoft.com/office/word/2010/wordprocessingShape" mc:Ignorable="w14 wp14">
+<w:ftr xmlns:wpc="http://schemas.microsoft.com/office/word/2010/wordprocessingCanvas" xmlns:mo="http://schemas.microsoft.com/office/mac/office/2008/main" xmlns:mc="http://schemas.openxmlformats.org/markup-compatibility/2006" xmlns:mv="urn:schemas-microsoft-com:mac:vml" xmlns:o="urn:schemas-microsoft-com:office:office" xmlns:r="http://schemas.openxmlformats.org/officeDocument/2006/relationships" xmlns:m="http://schemas.openxmlformats.org/officeDocument/2006/math" xmlns:v="urn:schemas-microsoft-com:vml" xmlns:wp14="http://schemas.microsoft.com/office/word/2010/wordprocessingDrawing" xmlns:wp="http://schemas.openxmlformats.org/drawingml/2006/wordprocessingDrawing" xmlns:w10="urn:schemas-microsoft-com:office:word" xmlns:w="http://schemas.openxmlformats.org/wordprocessingml/2006/main" xmlns:w14="http://schemas.microsoft.com/office/word/2010/wordml" xmlns:wpg="http://schemas.microsoft.com/office/word/2010/wordprocessingGroup" xmlns:wpi="http://schemas.microsoft.com/office/word/2010/wordprocessingInk" xmlns:wne="http://schemas.microsoft.com/office/word/2006/wordml" xmlns:wps="http://schemas.microsoft.com/office/word/2010/wordprocessingShape" mc:Ignorable="w14 wp14">
   <w:p>
     <w:pPr>
       <w:pStyle w:val="HeaderFooter"/>
@@ -1223,7 +1620,7 @@
 </file>
 
 <file path=word/footnotes.xml><?xml version="1.0" encoding="utf-8"?>
-<w:footnotes xmlns:wpc="http://schemas.microsoft.com/office/word/2010/wordprocessingCanvas" xmlns:mc="http://schemas.openxmlformats.org/markup-compatibility/2006" xmlns:o="urn:schemas-microsoft-com:office:office" xmlns:r="http://schemas.openxmlformats.org/officeDocument/2006/relationships" xmlns:m="http://schemas.openxmlformats.org/officeDocument/2006/math" xmlns:v="urn:schemas-microsoft-com:vml" xmlns:wp14="http://schemas.microsoft.com/office/word/2010/wordprocessingDrawing" xmlns:wp="http://schemas.openxmlformats.org/drawingml/2006/wordprocessingDrawing" xmlns:w10="urn:schemas-microsoft-com:office:word" xmlns:w="http://schemas.openxmlformats.org/wordprocessingml/2006/main" xmlns:w14="http://schemas.microsoft.com/office/word/2010/wordml" xmlns:wpg="http://schemas.microsoft.com/office/word/2010/wordprocessingGroup" xmlns:wpi="http://schemas.microsoft.com/office/word/2010/wordprocessingInk" xmlns:wne="http://schemas.microsoft.com/office/word/2006/wordml" xmlns:wps="http://schemas.microsoft.com/office/word/2010/wordprocessingShape" mc:Ignorable="w14 wp14">
+<w:footnotes xmlns:wpc="http://schemas.microsoft.com/office/word/2010/wordprocessingCanvas" xmlns:mo="http://schemas.microsoft.com/office/mac/office/2008/main" xmlns:mc="http://schemas.openxmlformats.org/markup-compatibility/2006" xmlns:mv="urn:schemas-microsoft-com:mac:vml" xmlns:o="urn:schemas-microsoft-com:office:office" xmlns:r="http://schemas.openxmlformats.org/officeDocument/2006/relationships" xmlns:m="http://schemas.openxmlformats.org/officeDocument/2006/math" xmlns:v="urn:schemas-microsoft-com:vml" xmlns:wp14="http://schemas.microsoft.com/office/word/2010/wordprocessingDrawing" xmlns:wp="http://schemas.openxmlformats.org/drawingml/2006/wordprocessingDrawing" xmlns:w10="urn:schemas-microsoft-com:office:word" xmlns:w="http://schemas.openxmlformats.org/wordprocessingml/2006/main" xmlns:w14="http://schemas.microsoft.com/office/word/2010/wordml" xmlns:wpg="http://schemas.microsoft.com/office/word/2010/wordprocessingGroup" xmlns:wpi="http://schemas.microsoft.com/office/word/2010/wordprocessingInk" xmlns:wne="http://schemas.microsoft.com/office/word/2006/wordml" xmlns:wps="http://schemas.microsoft.com/office/word/2010/wordprocessingShape" mc:Ignorable="w14 wp14">
   <w:footnote w:type="separator" w:id="-1">
     <w:p>
       <w:r>
@@ -1242,7 +1639,7 @@
 </file>
 
 <file path=word/header1.xml><?xml version="1.0" encoding="utf-8"?>
-<w:hdr xmlns:wpc="http://schemas.microsoft.com/office/word/2010/wordprocessingCanvas" xmlns:mc="http://schemas.openxmlformats.org/markup-compatibility/2006" xmlns:o="urn:schemas-microsoft-com:office:office" xmlns:r="http://schemas.openxmlformats.org/officeDocument/2006/relationships" xmlns:m="http://schemas.openxmlformats.org/officeDocument/2006/math" xmlns:v="urn:schemas-microsoft-com:vml" xmlns:wp14="http://schemas.microsoft.com/office/word/2010/wordprocessingDrawing" xmlns:wp="http://schemas.openxmlformats.org/drawingml/2006/wordprocessingDrawing" xmlns:w10="urn:schemas-microsoft-com:office:word" xmlns:w="http://schemas.openxmlformats.org/wordprocessingml/2006/main" xmlns:w14="http://schemas.microsoft.com/office/word/2010/wordml" xmlns:wpg="http://schemas.microsoft.com/office/word/2010/wordprocessingGroup" xmlns:wpi="http://schemas.microsoft.com/office/word/2010/wordprocessingInk" xmlns:wne="http://schemas.microsoft.com/office/word/2006/wordml" xmlns:wps="http://schemas.microsoft.com/office/word/2010/wordprocessingShape" mc:Ignorable="w14 wp14">
+<w:hdr xmlns:wpc="http://schemas.microsoft.com/office/word/2010/wordprocessingCanvas" xmlns:mo="http://schemas.microsoft.com/office/mac/office/2008/main" xmlns:mc="http://schemas.openxmlformats.org/markup-compatibility/2006" xmlns:mv="urn:schemas-microsoft-com:mac:vml" xmlns:o="urn:schemas-microsoft-com:office:office" xmlns:r="http://schemas.openxmlformats.org/officeDocument/2006/relationships" xmlns:m="http://schemas.openxmlformats.org/officeDocument/2006/math" xmlns:v="urn:schemas-microsoft-com:vml" xmlns:wp14="http://schemas.microsoft.com/office/word/2010/wordprocessingDrawing" xmlns:wp="http://schemas.openxmlformats.org/drawingml/2006/wordprocessingDrawing" xmlns:w10="urn:schemas-microsoft-com:office:word" xmlns:w="http://schemas.openxmlformats.org/wordprocessingml/2006/main" xmlns:w14="http://schemas.microsoft.com/office/word/2010/wordml" xmlns:wpg="http://schemas.microsoft.com/office/word/2010/wordprocessingGroup" xmlns:wpi="http://schemas.microsoft.com/office/word/2010/wordprocessingInk" xmlns:wne="http://schemas.microsoft.com/office/word/2006/wordml" xmlns:wps="http://schemas.microsoft.com/office/word/2010/wordprocessingShape" mc:Ignorable="w14 wp14">
   <w:p>
     <w:pPr>
       <w:pStyle w:val="HeaderFooter"/>
@@ -1252,7 +1649,7 @@
 </file>
 
 <file path=word/header2.xml><?xml version="1.0" encoding="utf-8"?>
-<w:hdr xmlns:wpc="http://schemas.microsoft.com/office/word/2010/wordprocessingCanvas" xmlns:mc="http://schemas.openxmlformats.org/markup-compatibility/2006" xmlns:o="urn:schemas-microsoft-com:office:office" xmlns:r="http://schemas.openxmlformats.org/officeDocument/2006/relationships" xmlns:m="http://schemas.openxmlformats.org/officeDocument/2006/math" xmlns:v="urn:schemas-microsoft-com:vml" xmlns:wp14="http://schemas.microsoft.com/office/word/2010/wordprocessingDrawing" xmlns:wp="http://schemas.openxmlformats.org/drawingml/2006/wordprocessingDrawing" xmlns:w10="urn:schemas-microsoft-com:office:word" xmlns:w="http://schemas.openxmlformats.org/wordprocessingml/2006/main" xmlns:w14="http://schemas.microsoft.com/office/word/2010/wordml" xmlns:wpg="http://schemas.microsoft.com/office/word/2010/wordprocessingGroup" xmlns:wpi="http://schemas.microsoft.com/office/word/2010/wordprocessingInk" xmlns:wne="http://schemas.microsoft.com/office/word/2006/wordml" xmlns:wps="http://schemas.microsoft.com/office/word/2010/wordprocessingShape" mc:Ignorable="w14 wp14">
+<w:hdr xmlns:wpc="http://schemas.microsoft.com/office/word/2010/wordprocessingCanvas" xmlns:mo="http://schemas.microsoft.com/office/mac/office/2008/main" xmlns:mc="http://schemas.openxmlformats.org/markup-compatibility/2006" xmlns:mv="urn:schemas-microsoft-com:mac:vml" xmlns:o="urn:schemas-microsoft-com:office:office" xmlns:r="http://schemas.openxmlformats.org/officeDocument/2006/relationships" xmlns:m="http://schemas.openxmlformats.org/officeDocument/2006/math" xmlns:v="urn:schemas-microsoft-com:vml" xmlns:wp14="http://schemas.microsoft.com/office/word/2010/wordprocessingDrawing" xmlns:wp="http://schemas.openxmlformats.org/drawingml/2006/wordprocessingDrawing" xmlns:w10="urn:schemas-microsoft-com:office:word" xmlns:w="http://schemas.openxmlformats.org/wordprocessingml/2006/main" xmlns:w14="http://schemas.microsoft.com/office/word/2010/wordml" xmlns:wpg="http://schemas.microsoft.com/office/word/2010/wordprocessingGroup" xmlns:wpi="http://schemas.microsoft.com/office/word/2010/wordprocessingInk" xmlns:wne="http://schemas.microsoft.com/office/word/2006/wordml" xmlns:wps="http://schemas.microsoft.com/office/word/2010/wordprocessingShape" mc:Ignorable="w14 wp14">
   <w:p>
     <w:pPr>
       <w:pStyle w:val="HeaderFooter"/>
@@ -1262,7 +1659,7 @@
 </file>
 
 <file path=word/numbering.xml><?xml version="1.0" encoding="utf-8"?>
-<w:numbering xmlns:wpc="http://schemas.microsoft.com/office/word/2010/wordprocessingCanvas" xmlns:mc="http://schemas.openxmlformats.org/markup-compatibility/2006" xmlns:o="urn:schemas-microsoft-com:office:office" xmlns:r="http://schemas.openxmlformats.org/officeDocument/2006/relationships" xmlns:m="http://schemas.openxmlformats.org/officeDocument/2006/math" xmlns:v="urn:schemas-microsoft-com:vml" xmlns:wp14="http://schemas.microsoft.com/office/word/2010/wordprocessingDrawing" xmlns:wp="http://schemas.openxmlformats.org/drawingml/2006/wordprocessingDrawing" xmlns:w10="urn:schemas-microsoft-com:office:word" xmlns:w="http://schemas.openxmlformats.org/wordprocessingml/2006/main" xmlns:w14="http://schemas.microsoft.com/office/word/2010/wordml" xmlns:wpg="http://schemas.microsoft.com/office/word/2010/wordprocessingGroup" xmlns:wpi="http://schemas.microsoft.com/office/word/2010/wordprocessingInk" xmlns:wne="http://schemas.microsoft.com/office/word/2006/wordml" xmlns:wps="http://schemas.microsoft.com/office/word/2010/wordprocessingShape" mc:Ignorable="w14 wp14">
+<w:numbering xmlns:wpc="http://schemas.microsoft.com/office/word/2010/wordprocessingCanvas" xmlns:mo="http://schemas.microsoft.com/office/mac/office/2008/main" xmlns:mc="http://schemas.openxmlformats.org/markup-compatibility/2006" xmlns:mv="urn:schemas-microsoft-com:mac:vml" xmlns:o="urn:schemas-microsoft-com:office:office" xmlns:r="http://schemas.openxmlformats.org/officeDocument/2006/relationships" xmlns:m="http://schemas.openxmlformats.org/officeDocument/2006/math" xmlns:v="urn:schemas-microsoft-com:vml" xmlns:wp14="http://schemas.microsoft.com/office/word/2010/wordprocessingDrawing" xmlns:wp="http://schemas.openxmlformats.org/drawingml/2006/wordprocessingDrawing" xmlns:w10="urn:schemas-microsoft-com:office:word" xmlns:w="http://schemas.openxmlformats.org/wordprocessingml/2006/main" xmlns:w14="http://schemas.microsoft.com/office/word/2010/wordml" xmlns:wpg="http://schemas.microsoft.com/office/word/2010/wordprocessingGroup" xmlns:wpi="http://schemas.microsoft.com/office/word/2010/wordprocessingInk" xmlns:wne="http://schemas.microsoft.com/office/word/2006/wordml" xmlns:wps="http://schemas.microsoft.com/office/word/2010/wordprocessingShape" mc:Ignorable="w14 wp14">
   <w:abstractNum w:abstractNumId="0">
     <w:nsid w:val="06533EB1"/>
     <w:multiLevelType w:val="multilevel"/>
@@ -2255,7 +2652,7 @@
       </w:pPr>
     </w:pPrDefault>
   </w:docDefaults>
-  <w:latentStyles w:defLockedState="0" w:defUIPriority="99" w:defSemiHidden="1" w:defUnhideWhenUsed="1" w:defQFormat="0" w:count="267">
+  <w:latentStyles w:defLockedState="0" w:defUIPriority="99" w:defSemiHidden="1" w:defUnhideWhenUsed="1" w:defQFormat="0" w:count="276">
     <w:lsdException w:name="Normal" w:semiHidden="0" w:uiPriority="0" w:unhideWhenUsed="0" w:qFormat="1"/>
     <w:lsdException w:name="heading 1" w:semiHidden="0" w:uiPriority="9" w:unhideWhenUsed="0" w:qFormat="1"/>
     <w:lsdException w:name="heading 2" w:uiPriority="9" w:qFormat="1"/>
@@ -2525,7 +2922,7 @@
 </file>
 
 <file path=word/stylesWithEffects.xml><?xml version="1.0" encoding="utf-8"?>
-<w:styles xmlns:wpc="http://schemas.microsoft.com/office/word/2010/wordprocessingCanvas" xmlns:mc="http://schemas.openxmlformats.org/markup-compatibility/2006" xmlns:o="urn:schemas-microsoft-com:office:office" xmlns:r="http://schemas.openxmlformats.org/officeDocument/2006/relationships" xmlns:m="http://schemas.openxmlformats.org/officeDocument/2006/math" xmlns:v="urn:schemas-microsoft-com:vml" xmlns:wp14="http://schemas.microsoft.com/office/word/2010/wordprocessingDrawing" xmlns:wp="http://schemas.openxmlformats.org/drawingml/2006/wordprocessingDrawing" xmlns:w10="urn:schemas-microsoft-com:office:word" xmlns:w="http://schemas.openxmlformats.org/wordprocessingml/2006/main" xmlns:w14="http://schemas.microsoft.com/office/word/2010/wordml" xmlns:wpg="http://schemas.microsoft.com/office/word/2010/wordprocessingGroup" xmlns:wpi="http://schemas.microsoft.com/office/word/2010/wordprocessingInk" xmlns:wne="http://schemas.microsoft.com/office/word/2006/wordml" xmlns:wps="http://schemas.microsoft.com/office/word/2010/wordprocessingShape" mc:Ignorable="w14 wp14">
+<w:styles xmlns:wpc="http://schemas.microsoft.com/office/word/2010/wordprocessingCanvas" xmlns:mo="http://schemas.microsoft.com/office/mac/office/2008/main" xmlns:mc="http://schemas.openxmlformats.org/markup-compatibility/2006" xmlns:mv="urn:schemas-microsoft-com:mac:vml" xmlns:o="urn:schemas-microsoft-com:office:office" xmlns:r="http://schemas.openxmlformats.org/officeDocument/2006/relationships" xmlns:m="http://schemas.openxmlformats.org/officeDocument/2006/math" xmlns:v="urn:schemas-microsoft-com:vml" xmlns:wp14="http://schemas.microsoft.com/office/word/2010/wordprocessingDrawing" xmlns:wp="http://schemas.openxmlformats.org/drawingml/2006/wordprocessingDrawing" xmlns:w10="urn:schemas-microsoft-com:office:word" xmlns:w="http://schemas.openxmlformats.org/wordprocessingml/2006/main" xmlns:w14="http://schemas.microsoft.com/office/word/2010/wordml" xmlns:wpg="http://schemas.microsoft.com/office/word/2010/wordprocessingGroup" xmlns:wpi="http://schemas.microsoft.com/office/word/2010/wordprocessingInk" xmlns:wne="http://schemas.microsoft.com/office/word/2006/wordml" xmlns:wps="http://schemas.microsoft.com/office/word/2010/wordprocessingShape" mc:Ignorable="w14 wp14">
   <w:docDefaults>
     <w:rPrDefault>
       <w:rPr>
@@ -2547,7 +2944,7 @@
       </w:pPr>
     </w:pPrDefault>
   </w:docDefaults>
-  <w:latentStyles w:defLockedState="0" w:defUIPriority="99" w:defSemiHidden="1" w:defUnhideWhenUsed="1" w:defQFormat="0" w:count="267">
+  <w:latentStyles w:defLockedState="0" w:defUIPriority="99" w:defSemiHidden="1" w:defUnhideWhenUsed="1" w:defQFormat="0" w:count="276">
     <w:lsdException w:name="Normal" w:semiHidden="0" w:uiPriority="0" w:unhideWhenUsed="0" w:qFormat="1"/>
     <w:lsdException w:name="heading 1" w:semiHidden="0" w:uiPriority="9" w:unhideWhenUsed="0" w:qFormat="1"/>
     <w:lsdException w:name="heading 2" w:uiPriority="9" w:qFormat="1"/>

</xml_diff>

<commit_message>
Project proposal final version
</commit_message>
<xml_diff>
--- a/Project_Proposal.docx
+++ b/Project_Proposal.docx
@@ -1,13 +1,11 @@
 
 <file path=word/document.xml><?xml version="1.0" encoding="utf-8"?>
-<w:document xmlns:wpc="http://schemas.microsoft.com/office/word/2010/wordprocessingCanvas" xmlns:mc="http://schemas.openxmlformats.org/markup-compatibility/2006" xmlns:o="urn:schemas-microsoft-com:office:office" xmlns:r="http://schemas.openxmlformats.org/officeDocument/2006/relationships" xmlns:m="http://schemas.openxmlformats.org/officeDocument/2006/math" xmlns:v="urn:schemas-microsoft-com:vml" xmlns:wp14="http://schemas.microsoft.com/office/word/2010/wordprocessingDrawing" xmlns:wp="http://schemas.openxmlformats.org/drawingml/2006/wordprocessingDrawing" xmlns:w10="urn:schemas-microsoft-com:office:word" xmlns:w="http://schemas.openxmlformats.org/wordprocessingml/2006/main" xmlns:w14="http://schemas.microsoft.com/office/word/2010/wordml" xmlns:w15="http://schemas.microsoft.com/office/word/2012/wordml" xmlns:wpg="http://schemas.microsoft.com/office/word/2010/wordprocessingGroup" xmlns:wpi="http://schemas.microsoft.com/office/word/2010/wordprocessingInk" xmlns:wne="http://schemas.microsoft.com/office/word/2006/wordml" xmlns:wps="http://schemas.microsoft.com/office/word/2010/wordprocessingShape" mc:Ignorable="w14 w15 wp14">
+<w:document xmlns:wpc="http://schemas.microsoft.com/office/word/2010/wordprocessingCanvas" xmlns:mc="http://schemas.openxmlformats.org/markup-compatibility/2006" xmlns:o="urn:schemas-microsoft-com:office:office" xmlns:r="http://schemas.openxmlformats.org/officeDocument/2006/relationships" xmlns:m="http://schemas.openxmlformats.org/officeDocument/2006/math" xmlns:v="urn:schemas-microsoft-com:vml" xmlns:wp14="http://schemas.microsoft.com/office/word/2010/wordprocessingDrawing" xmlns:wp="http://schemas.openxmlformats.org/drawingml/2006/wordprocessingDrawing" xmlns:w10="urn:schemas-microsoft-com:office:word" xmlns:w="http://schemas.openxmlformats.org/wordprocessingml/2006/main" xmlns:w14="http://schemas.microsoft.com/office/word/2010/wordml" xmlns:wpg="http://schemas.microsoft.com/office/word/2010/wordprocessingGroup" xmlns:wpi="http://schemas.microsoft.com/office/word/2010/wordprocessingInk" xmlns:wne="http://schemas.microsoft.com/office/word/2006/wordml" xmlns:wps="http://schemas.microsoft.com/office/word/2010/wordprocessingShape" mc:Ignorable="w14 wp14">
   <w:body>
     <w:p>
       <w:pPr>
         <w:pStyle w:val="Body"/>
       </w:pPr>
-      <w:bookmarkStart w:id="0" w:name="_GoBack"/>
-      <w:bookmarkEnd w:id="0"/>
       <w:r>
         <w:rPr>
           <w:noProof/>
@@ -114,7 +112,7 @@
                             <a:avLst/>
                           </a:prstGeom>
                           <a:blipFill rotWithShape="1">
-                            <a:blip r:embed="rId7"/>
+                            <a:blip r:embed="rId9"/>
                             <a:srcRect/>
                             <a:stretch>
                               <a:fillRect/>
@@ -134,7 +132,7 @@
               </wp:anchor>
             </w:drawing>
           </mc:Choice>
-          <mc:Fallback>
+          <mc:Fallback xmlns:w15="http://schemas.microsoft.com/office/word/2012/wordml">
             <w:pict>
               <v:group w14:anchorId="252070D3" id="officeArt object" o:spid="_x0000_s1026" style="position:absolute;margin-left:18pt;margin-top:18.2pt;width:8in;height:95.7pt;z-index:251661312;mso-wrap-distance-left:12pt;mso-wrap-distance-top:12pt;mso-wrap-distance-right:12pt;mso-wrap-distance-bottom:12pt;mso-position-horizontal-relative:page;mso-position-vertical-relative:page" coordsize="73152,12153" o:gfxdata="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">
                 <v:shape id="Shape 1073741825" o:spid="_x0000_s1027" style="position:absolute;width:73152;height:11296;visibility:visible;mso-wrap-style:square;v-text-anchor:top" coordsize="21600,21600" o:gfxdata="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" path="m,l21600,r,21600l10691,14024,,20872,,xe" fillcolor="#4f81bd" stroked="f" strokeweight="1pt">
@@ -142,7 +140,7 @@
                   <v:path arrowok="t" o:extrusionok="f" o:connecttype="custom" o:connectlocs="3657601,564833;3657601,564833;3657601,564833;3657601,564833" o:connectangles="0,90,180,270"/>
                 </v:shape>
                 <v:rect id="Shape 1073741826" o:spid="_x0000_s1028" style="position:absolute;width:73152;height:12153;visibility:visible;mso-wrap-style:square;v-text-anchor:top" o:gfxdata="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" stroked="f" strokeweight="1pt">
-                  <v:fill r:id="rId8" o:title="" recolor="t" rotate="t" type="frame"/>
+                  <v:fill r:id="rId10" o:title="" recolor="t" rotate="t" type="frame"/>
                   <v:stroke miterlimit="4"/>
                 </v:rect>
                 <w10:wrap type="topAndBottom" anchorx="page" anchory="page"/>
@@ -241,7 +239,7 @@
               </wp:anchor>
             </w:drawing>
           </mc:Choice>
-          <mc:Fallback>
+          <mc:Fallback xmlns:w15="http://schemas.microsoft.com/office/word/2012/wordml">
             <w:pict>
               <v:rect id="officeArt object" o:spid="_x0000_s1026" style="position:absolute;margin-left:18pt;margin-top:554.4pt;width:8in;height:79.5pt;z-index:251660288;visibility:visible;mso-wrap-style:square;mso-wrap-distance-left:4.5pt;mso-wrap-distance-top:4.5pt;mso-wrap-distance-right:4.5pt;mso-wrap-distance-bottom:4.5pt;mso-position-horizontal:absolute;mso-position-horizontal-relative:page;mso-position-vertical:absolute;mso-position-vertical-relative:page;v-text-anchor:top" o:gfxdata="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" filled="f" stroked="f" strokeweight="1pt">
                 <v:stroke miterlimit="4"/>
@@ -384,7 +382,7 @@
               </wp:anchor>
             </w:drawing>
           </mc:Choice>
-          <mc:Fallback>
+          <mc:Fallback xmlns:w15="http://schemas.microsoft.com/office/word/2012/wordml">
             <w:pict>
               <v:rect id="_x0000_s1027" style="position:absolute;margin-left:18pt;margin-top:237.6pt;width:8in;height:286.5pt;z-index:251659264;visibility:visible;mso-wrap-style:square;mso-wrap-distance-left:4.5pt;mso-wrap-distance-top:4.5pt;mso-wrap-distance-right:4.5pt;mso-wrap-distance-bottom:4.5pt;mso-position-horizontal:absolute;mso-position-horizontal-relative:page;mso-position-vertical:absolute;mso-position-vertical-relative:page;v-text-anchor:bottom" o:gfxdata="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" filled="f" stroked="f" strokeweight="1pt">
                 <v:stroke miterlimit="4"/>
@@ -495,7 +493,31 @@
           <w:rFonts w:ascii="Trebuchet MS" w:hAnsi="Trebuchet MS"/>
         </w:rPr>
         <w:tab/>
-        <w:t>The lattice Boltzmann method was first popularized for its success in mainstream computational fluid dynamics, but has recently also emerged as an important tool in the fields of physics, biology, and chemistry for understanding complex fluids. Unfortunately, the range of physical problems which can be solved with the algorithm is currently severely limited by its high memory and computational requirements. The capacity of the lattice Boltzmann method to solve scientific problems has therefore become an important problem in high performance scientific computing. The proposed project intends to tackle this problem directly by optimizing an existing scientific code that simulates the evolution of a quantum fluid for more efficient and scalable overall performance.</w:t>
+        <w:t>The lattice Boltzmann method was first popularized for its success in mainstream computational fluid dynamics, but has recently also emerged as an important tool in the fields of physics, biology, and chemistry for understanding complex fluids</w:t>
+      </w:r>
+      <w:r>
+        <w:rPr>
+          <w:rFonts w:ascii="Trebuchet MS" w:hAnsi="Trebuchet MS"/>
+        </w:rPr>
+        <w:t xml:space="preserve"> [1]</w:t>
+      </w:r>
+      <w:r>
+        <w:rPr>
+          <w:rFonts w:ascii="Trebuchet MS" w:hAnsi="Trebuchet MS"/>
+        </w:rPr>
+        <w:t>. Unfortunately, the range of physical problems which can be solved with the algorithm is currently limited by its high memory and computational requirements</w:t>
+      </w:r>
+      <w:r>
+        <w:rPr>
+          <w:rFonts w:ascii="Trebuchet MS" w:hAnsi="Trebuchet MS"/>
+        </w:rPr>
+        <w:t xml:space="preserve"> [2]</w:t>
+      </w:r>
+      <w:r>
+        <w:rPr>
+          <w:rFonts w:ascii="Trebuchet MS" w:hAnsi="Trebuchet MS"/>
+        </w:rPr>
+        <w:t>. The capacity of the lattice Boltzmann method to solve scientific problems has therefore become an important problem in high performance scientific computing. The proposed project intends to tackle this problem directly by optimizing an existing scientific code that simulates the evolution of a quantum fluid for more efficient and scalable overall performance.</w:t>
       </w:r>
     </w:p>
     <w:p>
@@ -559,7 +581,19 @@
         <w:rPr>
           <w:rFonts w:ascii="Trebuchet MS" w:hAnsi="Trebuchet MS"/>
         </w:rPr>
-        <w:t xml:space="preserve"> implementation of the lattice Boltzmann method which has been previously implemented is overly restrictive on the simulation sizes achievable with available resources, due at least in part to lack of parallelism and inefficient data and memory handling. We propose to remedy these problems by implementing the following:</w:t>
+        <w:t xml:space="preserve"> implementation of the lattice Boltzmann method which has been previously implemented is overly restrictive on the simulation sizes achievable with available resources, due at least in part to lack of parallelism and inefficient data and memory handling</w:t>
+      </w:r>
+      <w:r>
+        <w:rPr>
+          <w:rFonts w:ascii="Trebuchet MS" w:hAnsi="Trebuchet MS"/>
+        </w:rPr>
+        <w:t xml:space="preserve"> [3]</w:t>
+      </w:r>
+      <w:r>
+        <w:rPr>
+          <w:rFonts w:ascii="Trebuchet MS" w:hAnsi="Trebuchet MS"/>
+        </w:rPr>
+        <w:t>. We propose to remedy these problems by implementing the following:</w:t>
       </w:r>
     </w:p>
     <w:p>
@@ -852,32 +886,14 @@
           <w:b/>
           <w:bCs/>
         </w:rPr>
-        <w:t xml:space="preserve">rison between Phi </w:t>
-      </w:r>
-      <w:proofErr w:type="spellStart"/>
+        <w:t>rison between Phi vs Xeon</w:t>
+      </w:r>
       <w:r>
         <w:rPr>
           <w:rFonts w:ascii="Trebuchet MS" w:hAnsi="Trebuchet MS"/>
           <w:b/>
           <w:bCs/>
         </w:rPr>
-        <w:t>vs</w:t>
-      </w:r>
-      <w:proofErr w:type="spellEnd"/>
-      <w:r>
-        <w:rPr>
-          <w:rFonts w:ascii="Trebuchet MS" w:hAnsi="Trebuchet MS"/>
-          <w:b/>
-          <w:bCs/>
-        </w:rPr>
-        <w:t xml:space="preserve"> Xeon</w:t>
-      </w:r>
-      <w:r>
-        <w:rPr>
-          <w:rFonts w:ascii="Trebuchet MS" w:hAnsi="Trebuchet MS"/>
-          <w:b/>
-          <w:bCs/>
-        </w:rPr>
         <w:t xml:space="preserve">: </w:t>
       </w:r>
       <w:r>
@@ -920,19 +936,55 @@
         <w:rPr>
           <w:rFonts w:ascii="Trebuchet MS" w:hAnsi="Trebuchet MS"/>
         </w:rPr>
+        <w:t xml:space="preserve"> in terms of</w:t>
+      </w:r>
+      <w:r>
+        <w:rPr>
+          <w:rFonts w:ascii="Trebuchet MS" w:hAnsi="Trebuchet MS"/>
+        </w:rPr>
+        <w:t xml:space="preserve"> speed,</w:t>
+      </w:r>
+      <w:r>
+        <w:rPr>
+          <w:rFonts w:ascii="Trebuchet MS" w:hAnsi="Trebuchet MS"/>
+        </w:rPr>
         <w:t xml:space="preserve"> </w:t>
       </w:r>
       <w:r>
         <w:rPr>
           <w:rFonts w:ascii="Trebuchet MS" w:hAnsi="Trebuchet MS"/>
         </w:rPr>
-        <w:t>in terms of</w:t>
-      </w:r>
-      <w:r>
-        <w:rPr>
-          <w:rFonts w:ascii="Trebuchet MS" w:hAnsi="Trebuchet MS"/>
-        </w:rPr>
-        <w:t xml:space="preserve"> speed,</w:t>
+        <w:t>scalability and power usage</w:t>
+      </w:r>
+      <w:r>
+        <w:rPr>
+          <w:rFonts w:ascii="Trebuchet MS" w:hAnsi="Trebuchet MS"/>
+        </w:rPr>
+        <w:t xml:space="preserve"> between </w:t>
+      </w:r>
+      <w:r>
+        <w:rPr>
+          <w:rFonts w:ascii="Trebuchet MS" w:hAnsi="Trebuchet MS"/>
+        </w:rPr>
+        <w:t>optim</w:t>
+      </w:r>
+      <w:r>
+        <w:rPr>
+          <w:rFonts w:ascii="Trebuchet MS" w:hAnsi="Trebuchet MS"/>
+        </w:rPr>
+        <w:t>iz</w:t>
+      </w:r>
+      <w:r>
+        <w:rPr>
+          <w:rFonts w:ascii="Trebuchet MS" w:hAnsi="Trebuchet MS"/>
+        </w:rPr>
+        <w:t xml:space="preserve">ed </w:t>
+      </w:r>
+      <w:r>
+        <w:rPr>
+          <w:rFonts w:ascii="Trebuchet MS" w:hAnsi="Trebuchet MS"/>
+        </w:rPr>
+        <w:t>implementations for Intel Phi</w:t>
       </w:r>
       <w:r>
         <w:rPr>
@@ -944,37 +996,13 @@
         <w:rPr>
           <w:rFonts w:ascii="Trebuchet MS" w:hAnsi="Trebuchet MS"/>
         </w:rPr>
-        <w:t>scalability and power usage</w:t>
-      </w:r>
-      <w:r>
-        <w:rPr>
-          <w:rFonts w:ascii="Trebuchet MS" w:hAnsi="Trebuchet MS"/>
-        </w:rPr>
-        <w:t xml:space="preserve"> between </w:t>
-      </w:r>
-      <w:r>
-        <w:rPr>
-          <w:rFonts w:ascii="Trebuchet MS" w:hAnsi="Trebuchet MS"/>
-        </w:rPr>
-        <w:t>optim</w:t>
-      </w:r>
-      <w:r>
-        <w:rPr>
-          <w:rFonts w:ascii="Trebuchet MS" w:hAnsi="Trebuchet MS"/>
-        </w:rPr>
-        <w:t>iz</w:t>
-      </w:r>
-      <w:r>
-        <w:rPr>
-          <w:rFonts w:ascii="Trebuchet MS" w:hAnsi="Trebuchet MS"/>
-        </w:rPr>
-        <w:t xml:space="preserve">ed </w:t>
-      </w:r>
-      <w:r>
-        <w:rPr>
-          <w:rFonts w:ascii="Trebuchet MS" w:hAnsi="Trebuchet MS"/>
-        </w:rPr>
-        <w:t>implementations for Intel Phi</w:t>
+        <w:t xml:space="preserve">and </w:t>
+      </w:r>
+      <w:r>
+        <w:rPr>
+          <w:rFonts w:ascii="Trebuchet MS" w:hAnsi="Trebuchet MS"/>
+        </w:rPr>
+        <w:t>Xeon X5660</w:t>
       </w:r>
       <w:r>
         <w:rPr>
@@ -986,13 +1014,7 @@
         <w:rPr>
           <w:rFonts w:ascii="Trebuchet MS" w:hAnsi="Trebuchet MS"/>
         </w:rPr>
-        <w:t xml:space="preserve">and </w:t>
-      </w:r>
-      <w:r>
-        <w:rPr>
-          <w:rFonts w:ascii="Trebuchet MS" w:hAnsi="Trebuchet MS"/>
-        </w:rPr>
-        <w:t>Xeon X5660(Janus)</w:t>
+        <w:t>(Janus)</w:t>
       </w:r>
       <w:r>
         <w:rPr>
@@ -1309,7 +1331,19 @@
         <w:rPr>
           <w:rFonts w:ascii="Trebuchet MS" w:hAnsi="Trebuchet MS"/>
         </w:rPr>
-        <w:t xml:space="preserve"> We will finally demonstrate our code’s scalability and scientific capacity by simulating decaying turbulence, a simple-to-implement but computationally-intensive and interesting physical system.</w:t>
+        <w:t xml:space="preserve"> We will finally demonstrate our code’s scalability and scientific capacity by simulating decaying turbulence</w:t>
+      </w:r>
+      <w:r>
+        <w:rPr>
+          <w:rFonts w:ascii="Trebuchet MS" w:hAnsi="Trebuchet MS"/>
+        </w:rPr>
+        <w:t xml:space="preserve"> [4]</w:t>
+      </w:r>
+      <w:r>
+        <w:rPr>
+          <w:rFonts w:ascii="Trebuchet MS" w:hAnsi="Trebuchet MS"/>
+        </w:rPr>
+        <w:t>, a simple-to-implement but computationally-intensive and interesting physical system.</w:t>
       </w:r>
     </w:p>
     <w:p>
@@ -1375,28 +1409,28 @@
         <w:rPr>
           <w:rFonts w:ascii="Trebuchet MS" w:hAnsi="Trebuchet MS"/>
         </w:rPr>
-        <w:t>Succi</w:t>
+        <w:t>Shiyi</w:t>
       </w:r>
       <w:proofErr w:type="spellEnd"/>
       <w:r>
         <w:rPr>
           <w:rFonts w:ascii="Trebuchet MS" w:hAnsi="Trebuchet MS"/>
         </w:rPr>
-        <w:t xml:space="preserve">, </w:t>
+        <w:t xml:space="preserve">, Chen and Gary D. </w:t>
       </w:r>
       <w:proofErr w:type="spellStart"/>
       <w:r>
         <w:rPr>
           <w:rFonts w:ascii="Trebuchet MS" w:hAnsi="Trebuchet MS"/>
         </w:rPr>
-        <w:t>Sauro</w:t>
+        <w:t>Doolen</w:t>
       </w:r>
       <w:proofErr w:type="spellEnd"/>
       <w:r>
         <w:rPr>
           <w:rFonts w:ascii="Trebuchet MS" w:hAnsi="Trebuchet MS"/>
         </w:rPr>
-        <w:t xml:space="preserve">. “The Lattice Boltzmann Equation for Fluid Dynamics and Beyond.” </w:t>
+        <w:t xml:space="preserve">. “Lattice Boltzmann method for fluid flows.” </w:t>
       </w:r>
       <w:r>
         <w:rPr>
@@ -1404,23 +1438,13 @@
           <w:i/>
           <w:iCs/>
         </w:rPr>
-        <w:t xml:space="preserve">Oxford University </w:t>
-      </w:r>
-      <w:proofErr w:type="gramStart"/>
-      <w:r>
-        <w:rPr>
-          <w:rFonts w:ascii="Trebuchet MS" w:hAnsi="Trebuchet MS"/>
-          <w:i/>
-          <w:iCs/>
-        </w:rPr>
-        <w:t>Press .</w:t>
-      </w:r>
-      <w:proofErr w:type="gramEnd"/>
-      <w:r>
-        <w:rPr>
-          <w:rFonts w:ascii="Trebuchet MS" w:hAnsi="Trebuchet MS"/>
-        </w:rPr>
-        <w:t xml:space="preserve"> 2001.</w:t>
+        <w:t>Annual Review of Fluid Mechanics</w:t>
+      </w:r>
+      <w:r>
+        <w:rPr>
+          <w:rFonts w:ascii="Trebuchet MS" w:hAnsi="Trebuchet MS"/>
+        </w:rPr>
+        <w:t>. 1998, 30.</w:t>
       </w:r>
     </w:p>
     <w:p>
@@ -1444,28 +1468,41 @@
         <w:rPr>
           <w:rFonts w:ascii="Trebuchet MS" w:hAnsi="Trebuchet MS"/>
         </w:rPr>
-        <w:t>Latt</w:t>
+        <w:t>Mattila</w:t>
       </w:r>
       <w:proofErr w:type="spellEnd"/>
       <w:r>
         <w:rPr>
           <w:rFonts w:ascii="Trebuchet MS" w:hAnsi="Trebuchet MS"/>
         </w:rPr>
-        <w:t xml:space="preserve">, Jonas. “Hydrodynamic Limit of the Lattice Boltzmann Equations.” </w:t>
+        <w:t xml:space="preserve">, K, </w:t>
+      </w:r>
+      <w:proofErr w:type="gramStart"/>
+      <w:r>
+        <w:rPr>
+          <w:rFonts w:ascii="Trebuchet MS" w:hAnsi="Trebuchet MS"/>
+        </w:rPr>
+        <w:t>et</w:t>
+      </w:r>
+      <w:proofErr w:type="gramEnd"/>
+      <w:r>
+        <w:rPr>
+          <w:rFonts w:ascii="Trebuchet MS" w:hAnsi="Trebuchet MS"/>
+        </w:rPr>
+        <w:t xml:space="preserve">. al. “Comparison of implementations of the lattice-Boltzmann method.” </w:t>
       </w:r>
       <w:r>
         <w:rPr>
           <w:rFonts w:ascii="Trebuchet MS" w:hAnsi="Trebuchet MS"/>
           <w:i/>
-          <w:iCs/>
-        </w:rPr>
-        <w:t>Thesis, University of Geneva</w:t>
-      </w:r>
-      <w:r>
-        <w:rPr>
-          <w:rFonts w:ascii="Trebuchet MS" w:hAnsi="Trebuchet MS"/>
-        </w:rPr>
-        <w:t>. 2007.</w:t>
+        </w:rPr>
+        <w:t>Computers and Mathematics with Applications</w:t>
+      </w:r>
+      <w:r>
+        <w:rPr>
+          <w:rFonts w:ascii="Trebuchet MS" w:hAnsi="Trebuchet MS"/>
+        </w:rPr>
+        <w:t>. Vol. 55 Issue 7, April 2008, 1514-1524.</w:t>
       </w:r>
     </w:p>
     <w:p>
@@ -1489,28 +1526,14 @@
         <w:rPr>
           <w:rFonts w:ascii="Trebuchet MS" w:hAnsi="Trebuchet MS"/>
         </w:rPr>
-        <w:t>Shiyi</w:t>
+        <w:t>Latt</w:t>
       </w:r>
       <w:proofErr w:type="spellEnd"/>
       <w:r>
         <w:rPr>
           <w:rFonts w:ascii="Trebuchet MS" w:hAnsi="Trebuchet MS"/>
         </w:rPr>
-        <w:t xml:space="preserve">, Chen and Gary D. </w:t>
-      </w:r>
-      <w:proofErr w:type="spellStart"/>
-      <w:r>
-        <w:rPr>
-          <w:rFonts w:ascii="Trebuchet MS" w:hAnsi="Trebuchet MS"/>
-        </w:rPr>
-        <w:t>Doolen</w:t>
-      </w:r>
-      <w:proofErr w:type="spellEnd"/>
-      <w:r>
-        <w:rPr>
-          <w:rFonts w:ascii="Trebuchet MS" w:hAnsi="Trebuchet MS"/>
-        </w:rPr>
-        <w:t xml:space="preserve">. “Lattice Boltzmann method for fluid flows.” </w:t>
+        <w:t xml:space="preserve">, Jonas. “Hydrodynamic Limit of the Lattice Boltzmann Equations.” </w:t>
       </w:r>
       <w:r>
         <w:rPr>
@@ -1518,13 +1541,19 @@
           <w:i/>
           <w:iCs/>
         </w:rPr>
-        <w:t>Annual Review of Fluid Mechanics</w:t>
-      </w:r>
-      <w:r>
-        <w:rPr>
-          <w:rFonts w:ascii="Trebuchet MS" w:hAnsi="Trebuchet MS"/>
-        </w:rPr>
-        <w:t>. 1998, 30.</w:t>
+        <w:t>Thesis, University of Geneva</w:t>
+      </w:r>
+      <w:r>
+        <w:rPr>
+          <w:rFonts w:ascii="Trebuchet MS" w:hAnsi="Trebuchet MS"/>
+        </w:rPr>
+        <w:t>. 2007.</w:t>
+      </w:r>
+      <w:r>
+        <w:rPr>
+          <w:rFonts w:ascii="Trebuchet MS" w:hAnsi="Trebuchet MS"/>
+        </w:rPr>
+        <w:t xml:space="preserve"> </w:t>
       </w:r>
     </w:p>
     <w:p>
@@ -1543,25 +1572,33 @@
           <w:rFonts w:ascii="Trebuchet MS" w:hAnsi="Trebuchet MS"/>
         </w:rPr>
       </w:pPr>
-      <w:r>
-        <w:rPr>
-          <w:rFonts w:ascii="Trebuchet MS" w:hAnsi="Trebuchet MS"/>
-        </w:rPr>
-        <w:t xml:space="preserve">He, Chen, and </w:t>
-      </w:r>
       <w:proofErr w:type="spellStart"/>
       <w:r>
         <w:rPr>
           <w:rFonts w:ascii="Trebuchet MS" w:hAnsi="Trebuchet MS"/>
         </w:rPr>
-        <w:t>Doolen</w:t>
+        <w:t>Succi</w:t>
       </w:r>
       <w:proofErr w:type="spellEnd"/>
       <w:r>
         <w:rPr>
           <w:rFonts w:ascii="Trebuchet MS" w:hAnsi="Trebuchet MS"/>
         </w:rPr>
-        <w:t xml:space="preserve">. “A Novel Thermal Model for the Lattice Boltzmann Method in the Incompressible Limit.” </w:t>
+        <w:t xml:space="preserve">, </w:t>
+      </w:r>
+      <w:proofErr w:type="spellStart"/>
+      <w:r>
+        <w:rPr>
+          <w:rFonts w:ascii="Trebuchet MS" w:hAnsi="Trebuchet MS"/>
+        </w:rPr>
+        <w:t>Sauro</w:t>
+      </w:r>
+      <w:proofErr w:type="spellEnd"/>
+      <w:r>
+        <w:rPr>
+          <w:rFonts w:ascii="Trebuchet MS" w:hAnsi="Trebuchet MS"/>
+        </w:rPr>
+        <w:t xml:space="preserve">. “The Lattice Boltzmann Equation for Fluid Dynamics and Beyond.” </w:t>
       </w:r>
       <w:r>
         <w:rPr>
@@ -1569,89 +1606,32 @@
           <w:i/>
           <w:iCs/>
         </w:rPr>
-        <w:t xml:space="preserve">Journal of Computational Physics </w:t>
-      </w:r>
-      <w:r>
-        <w:rPr>
-          <w:rFonts w:ascii="Trebuchet MS" w:hAnsi="Trebuchet MS"/>
-          <w:b/>
-          <w:bCs/>
+        <w:t xml:space="preserve">Oxford University </w:t>
+      </w:r>
+      <w:proofErr w:type="gramStart"/>
+      <w:r>
+        <w:rPr>
+          <w:rFonts w:ascii="Trebuchet MS" w:hAnsi="Trebuchet MS"/>
           <w:i/>
           <w:iCs/>
         </w:rPr>
-        <w:t>146</w:t>
-      </w:r>
-      <w:r>
-        <w:rPr>
-          <w:rFonts w:ascii="Trebuchet MS" w:hAnsi="Trebuchet MS"/>
-          <w:i/>
-          <w:iCs/>
-        </w:rPr>
-        <w:t>.</w:t>
-      </w:r>
-      <w:r>
-        <w:rPr>
-          <w:rFonts w:ascii="Trebuchet MS" w:hAnsi="Trebuchet MS"/>
-        </w:rPr>
-        <w:t xml:space="preserve"> 1998, 282-300.</w:t>
-      </w:r>
-    </w:p>
-    <w:p>
-      <w:pPr>
-        <w:pStyle w:val="ListParagraph"/>
-        <w:numPr>
-          <w:ilvl w:val="0"/>
-          <w:numId w:val="9"/>
-        </w:numPr>
-        <w:tabs>
-          <w:tab w:val="num" w:pos="720"/>
-        </w:tabs>
-        <w:spacing w:before="240"/>
-        <w:ind w:hanging="360"/>
-        <w:rPr>
-          <w:rFonts w:ascii="Trebuchet MS" w:hAnsi="Trebuchet MS"/>
-        </w:rPr>
-      </w:pPr>
-      <w:r>
-        <w:rPr>
-          <w:rFonts w:ascii="Trebuchet MS" w:hAnsi="Trebuchet MS"/>
-        </w:rPr>
-        <w:t xml:space="preserve">Paul J. </w:t>
-      </w:r>
-      <w:proofErr w:type="spellStart"/>
-      <w:r>
-        <w:rPr>
-          <w:rFonts w:ascii="Trebuchet MS" w:hAnsi="Trebuchet MS"/>
-        </w:rPr>
-        <w:t>Dellar</w:t>
-      </w:r>
-      <w:proofErr w:type="spellEnd"/>
-      <w:r>
-        <w:rPr>
-          <w:rFonts w:ascii="Trebuchet MS" w:hAnsi="Trebuchet MS"/>
-        </w:rPr>
-        <w:t xml:space="preserve">. “Bulk and shear viscosities in lattice Boltzmann equations.” </w:t>
-      </w:r>
-      <w:r>
-        <w:rPr>
-          <w:rFonts w:ascii="Trebuchet MS" w:hAnsi="Trebuchet MS"/>
-          <w:i/>
-          <w:iCs/>
-        </w:rPr>
-        <w:t>Physical Review E</w:t>
-      </w:r>
-      <w:r>
-        <w:rPr>
-          <w:rFonts w:ascii="Trebuchet MS" w:hAnsi="Trebuchet MS"/>
-        </w:rPr>
-        <w:t>. 64.031203.</w:t>
-      </w:r>
+        <w:t>Press .</w:t>
+      </w:r>
+      <w:proofErr w:type="gramEnd"/>
+      <w:r>
+        <w:rPr>
+          <w:rFonts w:ascii="Trebuchet MS" w:hAnsi="Trebuchet MS"/>
+        </w:rPr>
+        <w:t xml:space="preserve"> 2001.</w:t>
+      </w:r>
+      <w:bookmarkStart w:id="0" w:name="_GoBack"/>
+      <w:bookmarkEnd w:id="0"/>
     </w:p>
     <w:sectPr>
-      <w:headerReference w:type="default" r:id="rId9"/>
-      <w:footerReference w:type="default" r:id="rId10"/>
-      <w:headerReference w:type="first" r:id="rId11"/>
-      <w:footerReference w:type="first" r:id="rId12"/>
+      <w:headerReference w:type="default" r:id="rId11"/>
+      <w:footerReference w:type="default" r:id="rId12"/>
+      <w:headerReference w:type="first" r:id="rId13"/>
+      <w:footerReference w:type="first" r:id="rId14"/>
       <w:pgSz w:w="12240" w:h="15840"/>
       <w:pgMar w:top="1440" w:right="1440" w:bottom="1440" w:left="1440" w:header="720" w:footer="720" w:gutter="0"/>
       <w:pgNumType w:start="0"/>
@@ -1663,7 +1643,7 @@
 </file>
 
 <file path=word/endnotes.xml><?xml version="1.0" encoding="utf-8"?>
-<w:endnotes xmlns:wpc="http://schemas.microsoft.com/office/word/2010/wordprocessingCanvas" xmlns:mc="http://schemas.openxmlformats.org/markup-compatibility/2006" xmlns:o="urn:schemas-microsoft-com:office:office" xmlns:r="http://schemas.openxmlformats.org/officeDocument/2006/relationships" xmlns:m="http://schemas.openxmlformats.org/officeDocument/2006/math" xmlns:v="urn:schemas-microsoft-com:vml" xmlns:wp14="http://schemas.microsoft.com/office/word/2010/wordprocessingDrawing" xmlns:wp="http://schemas.openxmlformats.org/drawingml/2006/wordprocessingDrawing" xmlns:w10="urn:schemas-microsoft-com:office:word" xmlns:w="http://schemas.openxmlformats.org/wordprocessingml/2006/main" xmlns:w14="http://schemas.microsoft.com/office/word/2010/wordml" xmlns:w15="http://schemas.microsoft.com/office/word/2012/wordml" xmlns:wpg="http://schemas.microsoft.com/office/word/2010/wordprocessingGroup" xmlns:wpi="http://schemas.microsoft.com/office/word/2010/wordprocessingInk" xmlns:wne="http://schemas.microsoft.com/office/word/2006/wordml" xmlns:wps="http://schemas.microsoft.com/office/word/2010/wordprocessingShape" mc:Ignorable="w14 w15 wp14">
+<w:endnotes xmlns:wpc="http://schemas.microsoft.com/office/word/2010/wordprocessingCanvas" xmlns:mc="http://schemas.openxmlformats.org/markup-compatibility/2006" xmlns:o="urn:schemas-microsoft-com:office:office" xmlns:r="http://schemas.openxmlformats.org/officeDocument/2006/relationships" xmlns:m="http://schemas.openxmlformats.org/officeDocument/2006/math" xmlns:v="urn:schemas-microsoft-com:vml" xmlns:wp14="http://schemas.microsoft.com/office/word/2010/wordprocessingDrawing" xmlns:wp="http://schemas.openxmlformats.org/drawingml/2006/wordprocessingDrawing" xmlns:w10="urn:schemas-microsoft-com:office:word" xmlns:w="http://schemas.openxmlformats.org/wordprocessingml/2006/main" xmlns:w14="http://schemas.microsoft.com/office/word/2010/wordml" xmlns:wpg="http://schemas.microsoft.com/office/word/2010/wordprocessingGroup" xmlns:wpi="http://schemas.microsoft.com/office/word/2010/wordprocessingInk" xmlns:wne="http://schemas.microsoft.com/office/word/2006/wordml" xmlns:wps="http://schemas.microsoft.com/office/word/2010/wordprocessingShape" mc:Ignorable="w14 wp14">
   <w:endnote w:type="separator" w:id="-1">
     <w:p>
       <w:r>
@@ -1682,7 +1662,7 @@
 </file>
 
 <file path=word/footer1.xml><?xml version="1.0" encoding="utf-8"?>
-<w:ftr xmlns:wpc="http://schemas.microsoft.com/office/word/2010/wordprocessingCanvas" xmlns:mc="http://schemas.openxmlformats.org/markup-compatibility/2006" xmlns:o="urn:schemas-microsoft-com:office:office" xmlns:r="http://schemas.openxmlformats.org/officeDocument/2006/relationships" xmlns:m="http://schemas.openxmlformats.org/officeDocument/2006/math" xmlns:v="urn:schemas-microsoft-com:vml" xmlns:wp14="http://schemas.microsoft.com/office/word/2010/wordprocessingDrawing" xmlns:wp="http://schemas.openxmlformats.org/drawingml/2006/wordprocessingDrawing" xmlns:w10="urn:schemas-microsoft-com:office:word" xmlns:w="http://schemas.openxmlformats.org/wordprocessingml/2006/main" xmlns:w14="http://schemas.microsoft.com/office/word/2010/wordml" xmlns:w15="http://schemas.microsoft.com/office/word/2012/wordml" xmlns:wpg="http://schemas.microsoft.com/office/word/2010/wordprocessingGroup" xmlns:wpi="http://schemas.microsoft.com/office/word/2010/wordprocessingInk" xmlns:wne="http://schemas.microsoft.com/office/word/2006/wordml" xmlns:wps="http://schemas.microsoft.com/office/word/2010/wordprocessingShape" mc:Ignorable="w14 w15 wp14">
+<w:ftr xmlns:wpc="http://schemas.microsoft.com/office/word/2010/wordprocessingCanvas" xmlns:mc="http://schemas.openxmlformats.org/markup-compatibility/2006" xmlns:o="urn:schemas-microsoft-com:office:office" xmlns:r="http://schemas.openxmlformats.org/officeDocument/2006/relationships" xmlns:m="http://schemas.openxmlformats.org/officeDocument/2006/math" xmlns:v="urn:schemas-microsoft-com:vml" xmlns:wp14="http://schemas.microsoft.com/office/word/2010/wordprocessingDrawing" xmlns:wp="http://schemas.openxmlformats.org/drawingml/2006/wordprocessingDrawing" xmlns:w10="urn:schemas-microsoft-com:office:word" xmlns:w="http://schemas.openxmlformats.org/wordprocessingml/2006/main" xmlns:w14="http://schemas.microsoft.com/office/word/2010/wordml" xmlns:wpg="http://schemas.microsoft.com/office/word/2010/wordprocessingGroup" xmlns:wpi="http://schemas.microsoft.com/office/word/2010/wordprocessingInk" xmlns:wne="http://schemas.microsoft.com/office/word/2006/wordml" xmlns:wps="http://schemas.microsoft.com/office/word/2010/wordprocessingShape" mc:Ignorable="w14 wp14">
   <w:p>
     <w:pPr>
       <w:pStyle w:val="HeaderFooter"/>
@@ -1692,7 +1672,7 @@
 </file>
 
 <file path=word/footer2.xml><?xml version="1.0" encoding="utf-8"?>
-<w:ftr xmlns:wpc="http://schemas.microsoft.com/office/word/2010/wordprocessingCanvas" xmlns:mc="http://schemas.openxmlformats.org/markup-compatibility/2006" xmlns:o="urn:schemas-microsoft-com:office:office" xmlns:r="http://schemas.openxmlformats.org/officeDocument/2006/relationships" xmlns:m="http://schemas.openxmlformats.org/officeDocument/2006/math" xmlns:v="urn:schemas-microsoft-com:vml" xmlns:wp14="http://schemas.microsoft.com/office/word/2010/wordprocessingDrawing" xmlns:wp="http://schemas.openxmlformats.org/drawingml/2006/wordprocessingDrawing" xmlns:w10="urn:schemas-microsoft-com:office:word" xmlns:w="http://schemas.openxmlformats.org/wordprocessingml/2006/main" xmlns:w14="http://schemas.microsoft.com/office/word/2010/wordml" xmlns:w15="http://schemas.microsoft.com/office/word/2012/wordml" xmlns:wpg="http://schemas.microsoft.com/office/word/2010/wordprocessingGroup" xmlns:wpi="http://schemas.microsoft.com/office/word/2010/wordprocessingInk" xmlns:wne="http://schemas.microsoft.com/office/word/2006/wordml" xmlns:wps="http://schemas.microsoft.com/office/word/2010/wordprocessingShape" mc:Ignorable="w14 w15 wp14">
+<w:ftr xmlns:wpc="http://schemas.microsoft.com/office/word/2010/wordprocessingCanvas" xmlns:mc="http://schemas.openxmlformats.org/markup-compatibility/2006" xmlns:o="urn:schemas-microsoft-com:office:office" xmlns:r="http://schemas.openxmlformats.org/officeDocument/2006/relationships" xmlns:m="http://schemas.openxmlformats.org/officeDocument/2006/math" xmlns:v="urn:schemas-microsoft-com:vml" xmlns:wp14="http://schemas.microsoft.com/office/word/2010/wordprocessingDrawing" xmlns:wp="http://schemas.openxmlformats.org/drawingml/2006/wordprocessingDrawing" xmlns:w10="urn:schemas-microsoft-com:office:word" xmlns:w="http://schemas.openxmlformats.org/wordprocessingml/2006/main" xmlns:w14="http://schemas.microsoft.com/office/word/2010/wordml" xmlns:wpg="http://schemas.microsoft.com/office/word/2010/wordprocessingGroup" xmlns:wpi="http://schemas.microsoft.com/office/word/2010/wordprocessingInk" xmlns:wne="http://schemas.microsoft.com/office/word/2006/wordml" xmlns:wps="http://schemas.microsoft.com/office/word/2010/wordprocessingShape" mc:Ignorable="w14 wp14">
   <w:p>
     <w:pPr>
       <w:pStyle w:val="HeaderFooter"/>
@@ -1702,7 +1682,7 @@
 </file>
 
 <file path=word/footnotes.xml><?xml version="1.0" encoding="utf-8"?>
-<w:footnotes xmlns:wpc="http://schemas.microsoft.com/office/word/2010/wordprocessingCanvas" xmlns:mc="http://schemas.openxmlformats.org/markup-compatibility/2006" xmlns:o="urn:schemas-microsoft-com:office:office" xmlns:r="http://schemas.openxmlformats.org/officeDocument/2006/relationships" xmlns:m="http://schemas.openxmlformats.org/officeDocument/2006/math" xmlns:v="urn:schemas-microsoft-com:vml" xmlns:wp14="http://schemas.microsoft.com/office/word/2010/wordprocessingDrawing" xmlns:wp="http://schemas.openxmlformats.org/drawingml/2006/wordprocessingDrawing" xmlns:w10="urn:schemas-microsoft-com:office:word" xmlns:w="http://schemas.openxmlformats.org/wordprocessingml/2006/main" xmlns:w14="http://schemas.microsoft.com/office/word/2010/wordml" xmlns:w15="http://schemas.microsoft.com/office/word/2012/wordml" xmlns:wpg="http://schemas.microsoft.com/office/word/2010/wordprocessingGroup" xmlns:wpi="http://schemas.microsoft.com/office/word/2010/wordprocessingInk" xmlns:wne="http://schemas.microsoft.com/office/word/2006/wordml" xmlns:wps="http://schemas.microsoft.com/office/word/2010/wordprocessingShape" mc:Ignorable="w14 w15 wp14">
+<w:footnotes xmlns:wpc="http://schemas.microsoft.com/office/word/2010/wordprocessingCanvas" xmlns:mc="http://schemas.openxmlformats.org/markup-compatibility/2006" xmlns:o="urn:schemas-microsoft-com:office:office" xmlns:r="http://schemas.openxmlformats.org/officeDocument/2006/relationships" xmlns:m="http://schemas.openxmlformats.org/officeDocument/2006/math" xmlns:v="urn:schemas-microsoft-com:vml" xmlns:wp14="http://schemas.microsoft.com/office/word/2010/wordprocessingDrawing" xmlns:wp="http://schemas.openxmlformats.org/drawingml/2006/wordprocessingDrawing" xmlns:w10="urn:schemas-microsoft-com:office:word" xmlns:w="http://schemas.openxmlformats.org/wordprocessingml/2006/main" xmlns:w14="http://schemas.microsoft.com/office/word/2010/wordml" xmlns:wpg="http://schemas.microsoft.com/office/word/2010/wordprocessingGroup" xmlns:wpi="http://schemas.microsoft.com/office/word/2010/wordprocessingInk" xmlns:wne="http://schemas.microsoft.com/office/word/2006/wordml" xmlns:wps="http://schemas.microsoft.com/office/word/2010/wordprocessingShape" mc:Ignorable="w14 wp14">
   <w:footnote w:type="separator" w:id="-1">
     <w:p>
       <w:r>
@@ -1721,7 +1701,7 @@
 </file>
 
 <file path=word/header1.xml><?xml version="1.0" encoding="utf-8"?>
-<w:hdr xmlns:wpc="http://schemas.microsoft.com/office/word/2010/wordprocessingCanvas" xmlns:mc="http://schemas.openxmlformats.org/markup-compatibility/2006" xmlns:o="urn:schemas-microsoft-com:office:office" xmlns:r="http://schemas.openxmlformats.org/officeDocument/2006/relationships" xmlns:m="http://schemas.openxmlformats.org/officeDocument/2006/math" xmlns:v="urn:schemas-microsoft-com:vml" xmlns:wp14="http://schemas.microsoft.com/office/word/2010/wordprocessingDrawing" xmlns:wp="http://schemas.openxmlformats.org/drawingml/2006/wordprocessingDrawing" xmlns:w10="urn:schemas-microsoft-com:office:word" xmlns:w="http://schemas.openxmlformats.org/wordprocessingml/2006/main" xmlns:w14="http://schemas.microsoft.com/office/word/2010/wordml" xmlns:w15="http://schemas.microsoft.com/office/word/2012/wordml" xmlns:wpg="http://schemas.microsoft.com/office/word/2010/wordprocessingGroup" xmlns:wpi="http://schemas.microsoft.com/office/word/2010/wordprocessingInk" xmlns:wne="http://schemas.microsoft.com/office/word/2006/wordml" xmlns:wps="http://schemas.microsoft.com/office/word/2010/wordprocessingShape" mc:Ignorable="w14 w15 wp14">
+<w:hdr xmlns:wpc="http://schemas.microsoft.com/office/word/2010/wordprocessingCanvas" xmlns:mc="http://schemas.openxmlformats.org/markup-compatibility/2006" xmlns:o="urn:schemas-microsoft-com:office:office" xmlns:r="http://schemas.openxmlformats.org/officeDocument/2006/relationships" xmlns:m="http://schemas.openxmlformats.org/officeDocument/2006/math" xmlns:v="urn:schemas-microsoft-com:vml" xmlns:wp14="http://schemas.microsoft.com/office/word/2010/wordprocessingDrawing" xmlns:wp="http://schemas.openxmlformats.org/drawingml/2006/wordprocessingDrawing" xmlns:w10="urn:schemas-microsoft-com:office:word" xmlns:w="http://schemas.openxmlformats.org/wordprocessingml/2006/main" xmlns:w14="http://schemas.microsoft.com/office/word/2010/wordml" xmlns:wpg="http://schemas.microsoft.com/office/word/2010/wordprocessingGroup" xmlns:wpi="http://schemas.microsoft.com/office/word/2010/wordprocessingInk" xmlns:wne="http://schemas.microsoft.com/office/word/2006/wordml" xmlns:wps="http://schemas.microsoft.com/office/word/2010/wordprocessingShape" mc:Ignorable="w14 wp14">
   <w:p>
     <w:pPr>
       <w:pStyle w:val="HeaderFooter"/>
@@ -1731,7 +1711,7 @@
 </file>
 
 <file path=word/header2.xml><?xml version="1.0" encoding="utf-8"?>
-<w:hdr xmlns:wpc="http://schemas.microsoft.com/office/word/2010/wordprocessingCanvas" xmlns:mc="http://schemas.openxmlformats.org/markup-compatibility/2006" xmlns:o="urn:schemas-microsoft-com:office:office" xmlns:r="http://schemas.openxmlformats.org/officeDocument/2006/relationships" xmlns:m="http://schemas.openxmlformats.org/officeDocument/2006/math" xmlns:v="urn:schemas-microsoft-com:vml" xmlns:wp14="http://schemas.microsoft.com/office/word/2010/wordprocessingDrawing" xmlns:wp="http://schemas.openxmlformats.org/drawingml/2006/wordprocessingDrawing" xmlns:w10="urn:schemas-microsoft-com:office:word" xmlns:w="http://schemas.openxmlformats.org/wordprocessingml/2006/main" xmlns:w14="http://schemas.microsoft.com/office/word/2010/wordml" xmlns:w15="http://schemas.microsoft.com/office/word/2012/wordml" xmlns:wpg="http://schemas.microsoft.com/office/word/2010/wordprocessingGroup" xmlns:wpi="http://schemas.microsoft.com/office/word/2010/wordprocessingInk" xmlns:wne="http://schemas.microsoft.com/office/word/2006/wordml" xmlns:wps="http://schemas.microsoft.com/office/word/2010/wordprocessingShape" mc:Ignorable="w14 w15 wp14">
+<w:hdr xmlns:wpc="http://schemas.microsoft.com/office/word/2010/wordprocessingCanvas" xmlns:mc="http://schemas.openxmlformats.org/markup-compatibility/2006" xmlns:o="urn:schemas-microsoft-com:office:office" xmlns:r="http://schemas.openxmlformats.org/officeDocument/2006/relationships" xmlns:m="http://schemas.openxmlformats.org/officeDocument/2006/math" xmlns:v="urn:schemas-microsoft-com:vml" xmlns:wp14="http://schemas.microsoft.com/office/word/2010/wordprocessingDrawing" xmlns:wp="http://schemas.openxmlformats.org/drawingml/2006/wordprocessingDrawing" xmlns:w10="urn:schemas-microsoft-com:office:word" xmlns:w="http://schemas.openxmlformats.org/wordprocessingml/2006/main" xmlns:w14="http://schemas.microsoft.com/office/word/2010/wordml" xmlns:wpg="http://schemas.microsoft.com/office/word/2010/wordprocessingGroup" xmlns:wpi="http://schemas.microsoft.com/office/word/2010/wordprocessingInk" xmlns:wne="http://schemas.microsoft.com/office/word/2006/wordml" xmlns:wps="http://schemas.microsoft.com/office/word/2010/wordprocessingShape" mc:Ignorable="w14 wp14">
   <w:p>
     <w:pPr>
       <w:pStyle w:val="HeaderFooter"/>
@@ -1741,7 +1721,7 @@
 </file>
 
 <file path=word/numbering.xml><?xml version="1.0" encoding="utf-8"?>
-<w:numbering xmlns:wpc="http://schemas.microsoft.com/office/word/2010/wordprocessingCanvas" xmlns:mc="http://schemas.openxmlformats.org/markup-compatibility/2006" xmlns:o="urn:schemas-microsoft-com:office:office" xmlns:r="http://schemas.openxmlformats.org/officeDocument/2006/relationships" xmlns:m="http://schemas.openxmlformats.org/officeDocument/2006/math" xmlns:v="urn:schemas-microsoft-com:vml" xmlns:wp14="http://schemas.microsoft.com/office/word/2010/wordprocessingDrawing" xmlns:wp="http://schemas.openxmlformats.org/drawingml/2006/wordprocessingDrawing" xmlns:w10="urn:schemas-microsoft-com:office:word" xmlns:w="http://schemas.openxmlformats.org/wordprocessingml/2006/main" xmlns:w14="http://schemas.microsoft.com/office/word/2010/wordml" xmlns:w15="http://schemas.microsoft.com/office/word/2012/wordml" xmlns:wpg="http://schemas.microsoft.com/office/word/2010/wordprocessingGroup" xmlns:wpi="http://schemas.microsoft.com/office/word/2010/wordprocessingInk" xmlns:wne="http://schemas.microsoft.com/office/word/2006/wordml" xmlns:wps="http://schemas.microsoft.com/office/word/2010/wordprocessingShape" mc:Ignorable="w14 w15 wp14">
+<w:numbering xmlns:wpc="http://schemas.microsoft.com/office/word/2010/wordprocessingCanvas" xmlns:mc="http://schemas.openxmlformats.org/markup-compatibility/2006" xmlns:o="urn:schemas-microsoft-com:office:office" xmlns:r="http://schemas.openxmlformats.org/officeDocument/2006/relationships" xmlns:m="http://schemas.openxmlformats.org/officeDocument/2006/math" xmlns:v="urn:schemas-microsoft-com:vml" xmlns:wp14="http://schemas.microsoft.com/office/word/2010/wordprocessingDrawing" xmlns:wp="http://schemas.openxmlformats.org/drawingml/2006/wordprocessingDrawing" xmlns:w10="urn:schemas-microsoft-com:office:word" xmlns:w="http://schemas.openxmlformats.org/wordprocessingml/2006/main" xmlns:w14="http://schemas.microsoft.com/office/word/2010/wordml" xmlns:wpg="http://schemas.microsoft.com/office/word/2010/wordprocessingGroup" xmlns:wpi="http://schemas.microsoft.com/office/word/2010/wordprocessingInk" xmlns:wne="http://schemas.microsoft.com/office/word/2006/wordml" xmlns:wps="http://schemas.microsoft.com/office/word/2010/wordprocessingShape" mc:Ignorable="w14 wp14">
   <w:abstractNum w:abstractNumId="0">
     <w:nsid w:val="06533EB1"/>
     <w:multiLevelType w:val="multilevel"/>
@@ -1952,6 +1932,190 @@
     </w:lvl>
   </w:abstractNum>
   <w:abstractNum w:abstractNumId="2">
+    <w:nsid w:val="0D715FC5"/>
+    <w:multiLevelType w:val="multilevel"/>
+    <w:tmpl w:val="7EF6114C"/>
+    <w:lvl w:ilvl="0">
+      <w:start w:val="1"/>
+      <w:numFmt w:val="decimal"/>
+      <w:lvlText w:val="%1)"/>
+      <w:lvlJc w:val="left"/>
+      <w:rPr>
+        <w:position w:val="0"/>
+        <w:rtl w:val="0"/>
+      </w:rPr>
+    </w:lvl>
+    <w:lvl w:ilvl="1">
+      <w:start w:val="1"/>
+      <w:numFmt w:val="lowerLetter"/>
+      <w:lvlText w:val="%2."/>
+      <w:lvlJc w:val="left"/>
+      <w:rPr>
+        <w:position w:val="0"/>
+        <w:rtl w:val="0"/>
+      </w:rPr>
+    </w:lvl>
+    <w:lvl w:ilvl="2">
+      <w:start w:val="1"/>
+      <w:numFmt w:val="lowerRoman"/>
+      <w:lvlText w:val="%3."/>
+      <w:lvlJc w:val="left"/>
+      <w:rPr>
+        <w:position w:val="0"/>
+        <w:rtl w:val="0"/>
+      </w:rPr>
+    </w:lvl>
+    <w:lvl w:ilvl="3">
+      <w:start w:val="1"/>
+      <w:numFmt w:val="decimal"/>
+      <w:lvlText w:val="%4."/>
+      <w:lvlJc w:val="left"/>
+      <w:rPr>
+        <w:position w:val="0"/>
+        <w:rtl w:val="0"/>
+      </w:rPr>
+    </w:lvl>
+    <w:lvl w:ilvl="4">
+      <w:start w:val="1"/>
+      <w:numFmt w:val="lowerLetter"/>
+      <w:lvlText w:val="%5."/>
+      <w:lvlJc w:val="left"/>
+      <w:rPr>
+        <w:position w:val="0"/>
+        <w:rtl w:val="0"/>
+      </w:rPr>
+    </w:lvl>
+    <w:lvl w:ilvl="5">
+      <w:start w:val="1"/>
+      <w:numFmt w:val="lowerRoman"/>
+      <w:lvlText w:val="%6."/>
+      <w:lvlJc w:val="left"/>
+      <w:rPr>
+        <w:position w:val="0"/>
+        <w:rtl w:val="0"/>
+      </w:rPr>
+    </w:lvl>
+    <w:lvl w:ilvl="6">
+      <w:start w:val="1"/>
+      <w:numFmt w:val="decimal"/>
+      <w:lvlText w:val="%7."/>
+      <w:lvlJc w:val="left"/>
+      <w:rPr>
+        <w:position w:val="0"/>
+        <w:rtl w:val="0"/>
+      </w:rPr>
+    </w:lvl>
+    <w:lvl w:ilvl="7">
+      <w:start w:val="1"/>
+      <w:numFmt w:val="lowerLetter"/>
+      <w:lvlText w:val="%8."/>
+      <w:lvlJc w:val="left"/>
+      <w:rPr>
+        <w:position w:val="0"/>
+        <w:rtl w:val="0"/>
+      </w:rPr>
+    </w:lvl>
+    <w:lvl w:ilvl="8">
+      <w:start w:val="1"/>
+      <w:numFmt w:val="lowerRoman"/>
+      <w:lvlText w:val="%9."/>
+      <w:lvlJc w:val="left"/>
+      <w:rPr>
+        <w:position w:val="0"/>
+        <w:rtl w:val="0"/>
+      </w:rPr>
+    </w:lvl>
+  </w:abstractNum>
+  <w:abstractNum w:abstractNumId="3">
+    <w:nsid w:val="127136DE"/>
+    <w:multiLevelType w:val="hybridMultilevel"/>
+    <w:tmpl w:val="C066995E"/>
+    <w:lvl w:ilvl="0" w:tplc="4FF84148">
+      <w:start w:val="4"/>
+      <w:numFmt w:val="decimal"/>
+      <w:lvlText w:val="%1"/>
+      <w:lvlJc w:val="left"/>
+      <w:pPr>
+        <w:ind w:left="720" w:hanging="360"/>
+      </w:pPr>
+      <w:rPr>
+        <w:rFonts w:hint="default"/>
+      </w:rPr>
+    </w:lvl>
+    <w:lvl w:ilvl="1" w:tplc="04090019" w:tentative="1">
+      <w:start w:val="1"/>
+      <w:numFmt w:val="lowerLetter"/>
+      <w:lvlText w:val="%2."/>
+      <w:lvlJc w:val="left"/>
+      <w:pPr>
+        <w:ind w:left="1440" w:hanging="360"/>
+      </w:pPr>
+    </w:lvl>
+    <w:lvl w:ilvl="2" w:tplc="0409001B" w:tentative="1">
+      <w:start w:val="1"/>
+      <w:numFmt w:val="lowerRoman"/>
+      <w:lvlText w:val="%3."/>
+      <w:lvlJc w:val="right"/>
+      <w:pPr>
+        <w:ind w:left="2160" w:hanging="180"/>
+      </w:pPr>
+    </w:lvl>
+    <w:lvl w:ilvl="3" w:tplc="0409000F" w:tentative="1">
+      <w:start w:val="1"/>
+      <w:numFmt w:val="decimal"/>
+      <w:lvlText w:val="%4."/>
+      <w:lvlJc w:val="left"/>
+      <w:pPr>
+        <w:ind w:left="2880" w:hanging="360"/>
+      </w:pPr>
+    </w:lvl>
+    <w:lvl w:ilvl="4" w:tplc="04090019" w:tentative="1">
+      <w:start w:val="1"/>
+      <w:numFmt w:val="lowerLetter"/>
+      <w:lvlText w:val="%5."/>
+      <w:lvlJc w:val="left"/>
+      <w:pPr>
+        <w:ind w:left="3600" w:hanging="360"/>
+      </w:pPr>
+    </w:lvl>
+    <w:lvl w:ilvl="5" w:tplc="0409001B" w:tentative="1">
+      <w:start w:val="1"/>
+      <w:numFmt w:val="lowerRoman"/>
+      <w:lvlText w:val="%6."/>
+      <w:lvlJc w:val="right"/>
+      <w:pPr>
+        <w:ind w:left="4320" w:hanging="180"/>
+      </w:pPr>
+    </w:lvl>
+    <w:lvl w:ilvl="6" w:tplc="0409000F" w:tentative="1">
+      <w:start w:val="1"/>
+      <w:numFmt w:val="decimal"/>
+      <w:lvlText w:val="%7."/>
+      <w:lvlJc w:val="left"/>
+      <w:pPr>
+        <w:ind w:left="5040" w:hanging="360"/>
+      </w:pPr>
+    </w:lvl>
+    <w:lvl w:ilvl="7" w:tplc="04090019" w:tentative="1">
+      <w:start w:val="1"/>
+      <w:numFmt w:val="lowerLetter"/>
+      <w:lvlText w:val="%8."/>
+      <w:lvlJc w:val="left"/>
+      <w:pPr>
+        <w:ind w:left="5760" w:hanging="360"/>
+      </w:pPr>
+    </w:lvl>
+    <w:lvl w:ilvl="8" w:tplc="0409001B" w:tentative="1">
+      <w:start w:val="1"/>
+      <w:numFmt w:val="lowerRoman"/>
+      <w:lvlText w:val="%9."/>
+      <w:lvlJc w:val="right"/>
+      <w:pPr>
+        <w:ind w:left="6480" w:hanging="180"/>
+      </w:pPr>
+    </w:lvl>
+  </w:abstractNum>
+  <w:abstractNum w:abstractNumId="4">
     <w:nsid w:val="26C50BBB"/>
     <w:multiLevelType w:val="multilevel"/>
     <w:tmpl w:val="7EF6114C"/>
@@ -2047,7 +2211,7 @@
       </w:rPr>
     </w:lvl>
   </w:abstractNum>
-  <w:abstractNum w:abstractNumId="3">
+  <w:abstractNum w:abstractNumId="5">
     <w:nsid w:val="3A7D18A3"/>
     <w:multiLevelType w:val="multilevel"/>
     <w:tmpl w:val="977634B6"/>
@@ -2169,7 +2333,7 @@
       </w:rPr>
     </w:lvl>
   </w:abstractNum>
-  <w:abstractNum w:abstractNumId="4">
+  <w:abstractNum w:abstractNumId="6">
     <w:nsid w:val="3CF12E1A"/>
     <w:multiLevelType w:val="multilevel"/>
     <w:tmpl w:val="BB08CBB0"/>
@@ -2291,7 +2455,7 @@
       </w:rPr>
     </w:lvl>
   </w:abstractNum>
-  <w:abstractNum w:abstractNumId="5">
+  <w:abstractNum w:abstractNumId="7">
     <w:nsid w:val="4100654E"/>
     <w:multiLevelType w:val="multilevel"/>
     <w:tmpl w:val="621A1294"/>
@@ -2377,7 +2541,7 @@
       </w:rPr>
     </w:lvl>
   </w:abstractNum>
-  <w:abstractNum w:abstractNumId="6">
+  <w:abstractNum w:abstractNumId="8">
     <w:nsid w:val="495D2E9E"/>
     <w:multiLevelType w:val="multilevel"/>
     <w:tmpl w:val="50F2D70A"/>
@@ -2472,7 +2636,7 @@
       </w:rPr>
     </w:lvl>
   </w:abstractNum>
-  <w:abstractNum w:abstractNumId="7">
+  <w:abstractNum w:abstractNumId="9">
     <w:nsid w:val="6F4E47D4"/>
     <w:multiLevelType w:val="multilevel"/>
     <w:tmpl w:val="B1F0F42C"/>
@@ -2558,7 +2722,7 @@
       </w:rPr>
     </w:lvl>
   </w:abstractNum>
-  <w:abstractNum w:abstractNumId="8">
+  <w:abstractNum w:abstractNumId="10">
     <w:nsid w:val="7A402C9F"/>
     <w:multiLevelType w:val="multilevel"/>
     <w:tmpl w:val="FCB082C0"/>
@@ -2682,37 +2846,43 @@
     </w:lvl>
   </w:abstractNum>
   <w:num w:numId="1">
-    <w:abstractNumId w:val="3"/>
+    <w:abstractNumId w:val="5"/>
   </w:num>
   <w:num w:numId="2">
-    <w:abstractNumId w:val="5"/>
+    <w:abstractNumId w:val="7"/>
   </w:num>
   <w:num w:numId="3">
     <w:abstractNumId w:val="0"/>
   </w:num>
   <w:num w:numId="4">
-    <w:abstractNumId w:val="4"/>
+    <w:abstractNumId w:val="6"/>
   </w:num>
   <w:num w:numId="5">
-    <w:abstractNumId w:val="7"/>
+    <w:abstractNumId w:val="9"/>
   </w:num>
   <w:num w:numId="6">
-    <w:abstractNumId w:val="8"/>
+    <w:abstractNumId w:val="10"/>
   </w:num>
   <w:num w:numId="7">
-    <w:abstractNumId w:val="6"/>
+    <w:abstractNumId w:val="8"/>
   </w:num>
   <w:num w:numId="8">
     <w:abstractNumId w:val="1"/>
   </w:num>
   <w:num w:numId="9">
+    <w:abstractNumId w:val="4"/>
+  </w:num>
+  <w:num w:numId="10">
+    <w:abstractNumId w:val="3"/>
+  </w:num>
+  <w:num w:numId="11">
     <w:abstractNumId w:val="2"/>
   </w:num>
 </w:numbering>
 </file>
 
 <file path=word/styles.xml><?xml version="1.0" encoding="utf-8"?>
-<w:styles xmlns:mc="http://schemas.openxmlformats.org/markup-compatibility/2006" xmlns:r="http://schemas.openxmlformats.org/officeDocument/2006/relationships" xmlns:w="http://schemas.openxmlformats.org/wordprocessingml/2006/main" xmlns:w14="http://schemas.microsoft.com/office/word/2010/wordml" xmlns:w15="http://schemas.microsoft.com/office/word/2012/wordml" mc:Ignorable="w14 w15">
+<w:styles xmlns:mc="http://schemas.openxmlformats.org/markup-compatibility/2006" xmlns:r="http://schemas.openxmlformats.org/officeDocument/2006/relationships" xmlns:w="http://schemas.openxmlformats.org/wordprocessingml/2006/main" xmlns:w14="http://schemas.microsoft.com/office/word/2010/wordml" mc:Ignorable="w14">
   <w:docDefaults>
     <w:rPrDefault>
       <w:rPr>
@@ -2734,369 +2904,436 @@
       </w:pPr>
     </w:pPrDefault>
   </w:docDefaults>
-  <w:latentStyles w:defLockedState="0" w:defUIPriority="99" w:defSemiHidden="0" w:defUnhideWhenUsed="0" w:defQFormat="0" w:count="371">
-    <w:lsdException w:name="Normal" w:uiPriority="0" w:qFormat="1"/>
-    <w:lsdException w:name="heading 1" w:uiPriority="9" w:qFormat="1"/>
-    <w:lsdException w:name="heading 2" w:semiHidden="1" w:uiPriority="9" w:unhideWhenUsed="1" w:qFormat="1"/>
-    <w:lsdException w:name="heading 3" w:semiHidden="1" w:uiPriority="9" w:unhideWhenUsed="1" w:qFormat="1"/>
-    <w:lsdException w:name="heading 4" w:semiHidden="1" w:uiPriority="9" w:unhideWhenUsed="1" w:qFormat="1"/>
-    <w:lsdException w:name="heading 5" w:semiHidden="1" w:uiPriority="9" w:unhideWhenUsed="1" w:qFormat="1"/>
-    <w:lsdException w:name="heading 6" w:semiHidden="1" w:uiPriority="9" w:unhideWhenUsed="1" w:qFormat="1"/>
-    <w:lsdException w:name="heading 7" w:semiHidden="1" w:uiPriority="9" w:unhideWhenUsed="1" w:qFormat="1"/>
-    <w:lsdException w:name="heading 8" w:semiHidden="1" w:uiPriority="9" w:unhideWhenUsed="1" w:qFormat="1"/>
-    <w:lsdException w:name="heading 9" w:semiHidden="1" w:uiPriority="9" w:unhideWhenUsed="1" w:qFormat="1"/>
-    <w:lsdException w:name="index 1" w:semiHidden="1" w:unhideWhenUsed="1"/>
-    <w:lsdException w:name="index 2" w:semiHidden="1" w:unhideWhenUsed="1"/>
-    <w:lsdException w:name="index 3" w:semiHidden="1" w:unhideWhenUsed="1"/>
-    <w:lsdException w:name="index 4" w:semiHidden="1" w:unhideWhenUsed="1"/>
-    <w:lsdException w:name="index 5" w:semiHidden="1" w:unhideWhenUsed="1"/>
-    <w:lsdException w:name="index 6" w:semiHidden="1" w:unhideWhenUsed="1"/>
-    <w:lsdException w:name="index 7" w:semiHidden="1" w:unhideWhenUsed="1"/>
-    <w:lsdException w:name="index 8" w:semiHidden="1" w:unhideWhenUsed="1"/>
-    <w:lsdException w:name="index 9" w:semiHidden="1" w:unhideWhenUsed="1"/>
-    <w:lsdException w:name="toc 1" w:semiHidden="1" w:uiPriority="39" w:unhideWhenUsed="1"/>
-    <w:lsdException w:name="toc 2" w:semiHidden="1" w:uiPriority="39" w:unhideWhenUsed="1"/>
-    <w:lsdException w:name="toc 3" w:semiHidden="1" w:uiPriority="39" w:unhideWhenUsed="1"/>
-    <w:lsdException w:name="toc 4" w:semiHidden="1" w:uiPriority="39" w:unhideWhenUsed="1"/>
-    <w:lsdException w:name="toc 5" w:semiHidden="1" w:uiPriority="39" w:unhideWhenUsed="1"/>
-    <w:lsdException w:name="toc 6" w:semiHidden="1" w:uiPriority="39" w:unhideWhenUsed="1"/>
-    <w:lsdException w:name="toc 7" w:semiHidden="1" w:uiPriority="39" w:unhideWhenUsed="1"/>
-    <w:lsdException w:name="toc 8" w:semiHidden="1" w:uiPriority="39" w:unhideWhenUsed="1"/>
-    <w:lsdException w:name="toc 9" w:semiHidden="1" w:uiPriority="39" w:unhideWhenUsed="1"/>
-    <w:lsdException w:name="Normal Indent" w:semiHidden="1" w:unhideWhenUsed="1"/>
-    <w:lsdException w:name="footnote text" w:semiHidden="1" w:unhideWhenUsed="1"/>
-    <w:lsdException w:name="annotation text" w:semiHidden="1" w:unhideWhenUsed="1"/>
-    <w:lsdException w:name="header" w:semiHidden="1" w:unhideWhenUsed="1"/>
-    <w:lsdException w:name="footer" w:semiHidden="1" w:unhideWhenUsed="1"/>
-    <w:lsdException w:name="index heading" w:semiHidden="1" w:unhideWhenUsed="1"/>
-    <w:lsdException w:name="caption" w:semiHidden="1" w:uiPriority="35" w:unhideWhenUsed="1" w:qFormat="1"/>
-    <w:lsdException w:name="table of figures" w:semiHidden="1" w:unhideWhenUsed="1"/>
-    <w:lsdException w:name="envelope address" w:semiHidden="1" w:unhideWhenUsed="1"/>
-    <w:lsdException w:name="envelope return" w:semiHidden="1" w:unhideWhenUsed="1"/>
-    <w:lsdException w:name="footnote reference" w:semiHidden="1" w:unhideWhenUsed="1"/>
-    <w:lsdException w:name="annotation reference" w:semiHidden="1" w:unhideWhenUsed="1"/>
-    <w:lsdException w:name="line number" w:semiHidden="1" w:unhideWhenUsed="1"/>
-    <w:lsdException w:name="page number" w:semiHidden="1" w:unhideWhenUsed="1"/>
-    <w:lsdException w:name="endnote reference" w:semiHidden="1" w:unhideWhenUsed="1"/>
-    <w:lsdException w:name="endnote text" w:semiHidden="1" w:unhideWhenUsed="1"/>
-    <w:lsdException w:name="table of authorities" w:semiHidden="1" w:unhideWhenUsed="1"/>
-    <w:lsdException w:name="macro" w:semiHidden="1" w:unhideWhenUsed="1"/>
-    <w:lsdException w:name="toa heading" w:semiHidden="1" w:unhideWhenUsed="1"/>
-    <w:lsdException w:name="List" w:semiHidden="1" w:unhideWhenUsed="1"/>
-    <w:lsdException w:name="List Bullet" w:semiHidden="1" w:unhideWhenUsed="1"/>
-    <w:lsdException w:name="List Number" w:semiHidden="1" w:unhideWhenUsed="1"/>
-    <w:lsdException w:name="List 2" w:semiHidden="1" w:unhideWhenUsed="1"/>
-    <w:lsdException w:name="List 3" w:semiHidden="1" w:unhideWhenUsed="1"/>
-    <w:lsdException w:name="List 4" w:semiHidden="1" w:unhideWhenUsed="1"/>
-    <w:lsdException w:name="List 5" w:semiHidden="1" w:unhideWhenUsed="1"/>
-    <w:lsdException w:name="List Bullet 2" w:semiHidden="1" w:unhideWhenUsed="1"/>
-    <w:lsdException w:name="List Bullet 3" w:semiHidden="1" w:unhideWhenUsed="1"/>
-    <w:lsdException w:name="List Bullet 4" w:semiHidden="1" w:unhideWhenUsed="1"/>
-    <w:lsdException w:name="List Bullet 5" w:semiHidden="1" w:unhideWhenUsed="1"/>
-    <w:lsdException w:name="List Number 2" w:semiHidden="1" w:unhideWhenUsed="1"/>
-    <w:lsdException w:name="List Number 3" w:semiHidden="1" w:unhideWhenUsed="1"/>
-    <w:lsdException w:name="List Number 4" w:semiHidden="1" w:unhideWhenUsed="1"/>
-    <w:lsdException w:name="List Number 5" w:semiHidden="1" w:unhideWhenUsed="1"/>
-    <w:lsdException w:name="Title" w:uiPriority="10" w:qFormat="1"/>
-    <w:lsdException w:name="Closing" w:semiHidden="1" w:unhideWhenUsed="1"/>
-    <w:lsdException w:name="Signature" w:semiHidden="1" w:unhideWhenUsed="1"/>
-    <w:lsdException w:name="Default Paragraph Font" w:semiHidden="1" w:uiPriority="1" w:unhideWhenUsed="1"/>
-    <w:lsdException w:name="Body Text" w:semiHidden="1" w:unhideWhenUsed="1"/>
-    <w:lsdException w:name="Body Text Indent" w:semiHidden="1" w:unhideWhenUsed="1"/>
-    <w:lsdException w:name="List Continue" w:semiHidden="1" w:unhideWhenUsed="1"/>
-    <w:lsdException w:name="List Continue 2" w:semiHidden="1" w:unhideWhenUsed="1"/>
-    <w:lsdException w:name="List Continue 3" w:semiHidden="1" w:unhideWhenUsed="1"/>
-    <w:lsdException w:name="List Continue 4" w:semiHidden="1" w:unhideWhenUsed="1"/>
-    <w:lsdException w:name="List Continue 5" w:semiHidden="1" w:unhideWhenUsed="1"/>
-    <w:lsdException w:name="Message Header" w:semiHidden="1" w:unhideWhenUsed="1"/>
-    <w:lsdException w:name="Subtitle" w:uiPriority="11" w:qFormat="1"/>
-    <w:lsdException w:name="Salutation" w:semiHidden="1" w:unhideWhenUsed="1"/>
-    <w:lsdException w:name="Date" w:semiHidden="1" w:unhideWhenUsed="1"/>
-    <w:lsdException w:name="Body Text First Indent" w:semiHidden="1" w:unhideWhenUsed="1"/>
-    <w:lsdException w:name="Body Text First Indent 2" w:semiHidden="1" w:unhideWhenUsed="1"/>
-    <w:lsdException w:name="Note Heading" w:semiHidden="1" w:unhideWhenUsed="1"/>
-    <w:lsdException w:name="Body Text 2" w:semiHidden="1" w:unhideWhenUsed="1"/>
-    <w:lsdException w:name="Body Text 3" w:semiHidden="1" w:unhideWhenUsed="1"/>
-    <w:lsdException w:name="Body Text Indent 2" w:semiHidden="1" w:unhideWhenUsed="1"/>
-    <w:lsdException w:name="Body Text Indent 3" w:semiHidden="1" w:unhideWhenUsed="1"/>
-    <w:lsdException w:name="Block Text" w:semiHidden="1" w:unhideWhenUsed="1"/>
-    <w:lsdException w:name="Hyperlink" w:semiHidden="1" w:unhideWhenUsed="1"/>
-    <w:lsdException w:name="FollowedHyperlink" w:semiHidden="1" w:unhideWhenUsed="1"/>
-    <w:lsdException w:name="Strong" w:uiPriority="22" w:qFormat="1"/>
-    <w:lsdException w:name="Emphasis" w:uiPriority="20" w:qFormat="1"/>
-    <w:lsdException w:name="Document Map" w:semiHidden="1" w:unhideWhenUsed="1"/>
-    <w:lsdException w:name="Plain Text" w:semiHidden="1" w:unhideWhenUsed="1"/>
-    <w:lsdException w:name="E-mail Signature" w:semiHidden="1" w:unhideWhenUsed="1"/>
-    <w:lsdException w:name="HTML Top of Form" w:semiHidden="1" w:unhideWhenUsed="1"/>
-    <w:lsdException w:name="HTML Bottom of Form" w:semiHidden="1" w:unhideWhenUsed="1"/>
-    <w:lsdException w:name="Normal (Web)" w:semiHidden="1" w:unhideWhenUsed="1"/>
-    <w:lsdException w:name="HTML Acronym" w:semiHidden="1" w:unhideWhenUsed="1"/>
-    <w:lsdException w:name="HTML Address" w:semiHidden="1" w:unhideWhenUsed="1"/>
-    <w:lsdException w:name="HTML Cite" w:semiHidden="1" w:unhideWhenUsed="1"/>
-    <w:lsdException w:name="HTML Code" w:semiHidden="1" w:unhideWhenUsed="1"/>
-    <w:lsdException w:name="HTML Definition" w:semiHidden="1" w:unhideWhenUsed="1"/>
-    <w:lsdException w:name="HTML Keyboard" w:semiHidden="1" w:unhideWhenUsed="1"/>
-    <w:lsdException w:name="HTML Preformatted" w:semiHidden="1" w:unhideWhenUsed="1"/>
-    <w:lsdException w:name="HTML Sample" w:semiHidden="1" w:unhideWhenUsed="1"/>
-    <w:lsdException w:name="HTML Typewriter" w:semiHidden="1" w:unhideWhenUsed="1"/>
-    <w:lsdException w:name="HTML Variable" w:semiHidden="1" w:unhideWhenUsed="1"/>
-    <w:lsdException w:name="Normal Table" w:semiHidden="1" w:unhideWhenUsed="1"/>
-    <w:lsdException w:name="annotation subject" w:semiHidden="1" w:unhideWhenUsed="1"/>
-    <w:lsdException w:name="No List" w:semiHidden="1" w:unhideWhenUsed="1"/>
-    <w:lsdException w:name="Outline List 1" w:semiHidden="1" w:unhideWhenUsed="1"/>
-    <w:lsdException w:name="Outline List 2" w:semiHidden="1" w:unhideWhenUsed="1"/>
-    <w:lsdException w:name="Outline List 3" w:semiHidden="1" w:unhideWhenUsed="1"/>
-    <w:lsdException w:name="Table Simple 1" w:semiHidden="1" w:unhideWhenUsed="1"/>
-    <w:lsdException w:name="Table Simple 2" w:semiHidden="1" w:unhideWhenUsed="1"/>
-    <w:lsdException w:name="Table Simple 3" w:semiHidden="1" w:unhideWhenUsed="1"/>
-    <w:lsdException w:name="Table Classic 1" w:semiHidden="1" w:unhideWhenUsed="1"/>
-    <w:lsdException w:name="Table Classic 2" w:semiHidden="1" w:unhideWhenUsed="1"/>
-    <w:lsdException w:name="Table Classic 3" w:semiHidden="1" w:unhideWhenUsed="1"/>
-    <w:lsdException w:name="Table Classic 4" w:semiHidden="1" w:unhideWhenUsed="1"/>
-    <w:lsdException w:name="Table Colorful 1" w:semiHidden="1" w:unhideWhenUsed="1"/>
-    <w:lsdException w:name="Table Colorful 2" w:semiHidden="1" w:unhideWhenUsed="1"/>
-    <w:lsdException w:name="Table Colorful 3" w:semiHidden="1" w:unhideWhenUsed="1"/>
-    <w:lsdException w:name="Table Columns 1" w:semiHidden="1" w:unhideWhenUsed="1"/>
-    <w:lsdException w:name="Table Columns 2" w:semiHidden="1" w:unhideWhenUsed="1"/>
-    <w:lsdException w:name="Table Columns 3" w:semiHidden="1" w:unhideWhenUsed="1"/>
-    <w:lsdException w:name="Table Columns 4" w:semiHidden="1" w:unhideWhenUsed="1"/>
-    <w:lsdException w:name="Table Columns 5" w:semiHidden="1" w:unhideWhenUsed="1"/>
-    <w:lsdException w:name="Table Grid 1" w:semiHidden="1" w:unhideWhenUsed="1"/>
-    <w:lsdException w:name="Table Grid 2" w:semiHidden="1" w:unhideWhenUsed="1"/>
-    <w:lsdException w:name="Table Grid 3" w:semiHidden="1" w:unhideWhenUsed="1"/>
-    <w:lsdException w:name="Table Grid 4" w:semiHidden="1" w:unhideWhenUsed="1"/>
-    <w:lsdException w:name="Table Grid 5" w:semiHidden="1" w:unhideWhenUsed="1"/>
-    <w:lsdException w:name="Table Grid 6" w:semiHidden="1" w:unhideWhenUsed="1"/>
-    <w:lsdException w:name="Table Grid 7" w:semiHidden="1" w:unhideWhenUsed="1"/>
-    <w:lsdException w:name="Table Grid 8" w:semiHidden="1" w:unhideWhenUsed="1"/>
-    <w:lsdException w:name="Table List 1" w:semiHidden="1" w:unhideWhenUsed="1"/>
-    <w:lsdException w:name="Table List 2" w:semiHidden="1" w:unhideWhenUsed="1"/>
-    <w:lsdException w:name="Table List 3" w:semiHidden="1" w:unhideWhenUsed="1"/>
-    <w:lsdException w:name="Table List 4" w:semiHidden="1" w:unhideWhenUsed="1"/>
-    <w:lsdException w:name="Table List 5" w:semiHidden="1" w:unhideWhenUsed="1"/>
-    <w:lsdException w:name="Table List 6" w:semiHidden="1" w:unhideWhenUsed="1"/>
-    <w:lsdException w:name="Table List 7" w:semiHidden="1" w:unhideWhenUsed="1"/>
-    <w:lsdException w:name="Table List 8" w:semiHidden="1" w:unhideWhenUsed="1"/>
-    <w:lsdException w:name="Table 3D effects 1" w:semiHidden="1" w:unhideWhenUsed="1"/>
-    <w:lsdException w:name="Table 3D effects 2" w:semiHidden="1" w:unhideWhenUsed="1"/>
-    <w:lsdException w:name="Table 3D effects 3" w:semiHidden="1" w:unhideWhenUsed="1"/>
-    <w:lsdException w:name="Table Contemporary" w:semiHidden="1" w:unhideWhenUsed="1"/>
-    <w:lsdException w:name="Table Elegant" w:semiHidden="1" w:unhideWhenUsed="1"/>
-    <w:lsdException w:name="Table Professional" w:semiHidden="1" w:unhideWhenUsed="1"/>
-    <w:lsdException w:name="Table Subtle 1" w:semiHidden="1" w:unhideWhenUsed="1"/>
-    <w:lsdException w:name="Table Subtle 2" w:semiHidden="1" w:unhideWhenUsed="1"/>
-    <w:lsdException w:name="Table Web 1" w:semiHidden="1" w:unhideWhenUsed="1"/>
-    <w:lsdException w:name="Table Web 2" w:semiHidden="1" w:unhideWhenUsed="1"/>
-    <w:lsdException w:name="Table Web 3" w:semiHidden="1" w:unhideWhenUsed="1"/>
-    <w:lsdException w:name="Balloon Text" w:semiHidden="1" w:unhideWhenUsed="1"/>
-    <w:lsdException w:name="Table Grid" w:uiPriority="59"/>
-    <w:lsdException w:name="Table Theme" w:semiHidden="1" w:unhideWhenUsed="1"/>
-    <w:lsdException w:name="Placeholder Text" w:semiHidden="1"/>
-    <w:lsdException w:name="No Spacing" w:uiPriority="1" w:qFormat="1"/>
-    <w:lsdException w:name="Light Shading" w:uiPriority="60"/>
-    <w:lsdException w:name="Light List" w:uiPriority="61"/>
-    <w:lsdException w:name="Light Grid" w:uiPriority="62"/>
-    <w:lsdException w:name="Medium Shading 1" w:uiPriority="63"/>
-    <w:lsdException w:name="Medium Shading 2" w:uiPriority="64"/>
-    <w:lsdException w:name="Medium List 1" w:uiPriority="65"/>
-    <w:lsdException w:name="Medium List 2" w:uiPriority="66"/>
-    <w:lsdException w:name="Medium Grid 1" w:uiPriority="67"/>
-    <w:lsdException w:name="Medium Grid 2" w:uiPriority="68"/>
-    <w:lsdException w:name="Medium Grid 3" w:uiPriority="69"/>
-    <w:lsdException w:name="Dark List" w:uiPriority="70"/>
-    <w:lsdException w:name="Colorful Shading" w:uiPriority="71"/>
-    <w:lsdException w:name="Colorful List" w:uiPriority="72"/>
-    <w:lsdException w:name="Colorful Grid" w:uiPriority="73"/>
-    <w:lsdException w:name="Light Shading Accent 1" w:uiPriority="60"/>
-    <w:lsdException w:name="Light List Accent 1" w:uiPriority="61"/>
-    <w:lsdException w:name="Light Grid Accent 1" w:uiPriority="62"/>
-    <w:lsdException w:name="Medium Shading 1 Accent 1" w:uiPriority="63"/>
-    <w:lsdException w:name="Medium Shading 2 Accent 1" w:uiPriority="64"/>
-    <w:lsdException w:name="Medium List 1 Accent 1" w:uiPriority="65"/>
-    <w:lsdException w:name="Revision" w:semiHidden="1"/>
-    <w:lsdException w:name="List Paragraph" w:uiPriority="34" w:qFormat="1"/>
-    <w:lsdException w:name="Quote" w:uiPriority="29" w:qFormat="1"/>
-    <w:lsdException w:name="Intense Quote" w:uiPriority="30" w:qFormat="1"/>
-    <w:lsdException w:name="Medium List 2 Accent 1" w:uiPriority="66"/>
-    <w:lsdException w:name="Medium Grid 1 Accent 1" w:uiPriority="67"/>
-    <w:lsdException w:name="Medium Grid 2 Accent 1" w:uiPriority="68"/>
-    <w:lsdException w:name="Medium Grid 3 Accent 1" w:uiPriority="69"/>
-    <w:lsdException w:name="Dark List Accent 1" w:uiPriority="70"/>
-    <w:lsdException w:name="Colorful Shading Accent 1" w:uiPriority="71"/>
-    <w:lsdException w:name="Colorful List Accent 1" w:uiPriority="72"/>
-    <w:lsdException w:name="Colorful Grid Accent 1" w:uiPriority="73"/>
-    <w:lsdException w:name="Light Shading Accent 2" w:uiPriority="60"/>
-    <w:lsdException w:name="Light List Accent 2" w:uiPriority="61"/>
-    <w:lsdException w:name="Light Grid Accent 2" w:uiPriority="62"/>
-    <w:lsdException w:name="Medium Shading 1 Accent 2" w:uiPriority="63"/>
-    <w:lsdException w:name="Medium Shading 2 Accent 2" w:uiPriority="64"/>
-    <w:lsdException w:name="Medium List 1 Accent 2" w:uiPriority="65"/>
-    <w:lsdException w:name="Medium List 2 Accent 2" w:uiPriority="66"/>
-    <w:lsdException w:name="Medium Grid 1 Accent 2" w:uiPriority="67"/>
-    <w:lsdException w:name="Medium Grid 2 Accent 2" w:uiPriority="68"/>
-    <w:lsdException w:name="Medium Grid 3 Accent 2" w:uiPriority="69"/>
-    <w:lsdException w:name="Dark List Accent 2" w:uiPriority="70"/>
-    <w:lsdException w:name="Colorful Shading Accent 2" w:uiPriority="71"/>
-    <w:lsdException w:name="Colorful List Accent 2" w:uiPriority="72"/>
-    <w:lsdException w:name="Colorful Grid Accent 2" w:uiPriority="73"/>
-    <w:lsdException w:name="Light Shading Accent 3" w:uiPriority="60"/>
-    <w:lsdException w:name="Light List Accent 3" w:uiPriority="61"/>
-    <w:lsdException w:name="Light Grid Accent 3" w:uiPriority="62"/>
-    <w:lsdException w:name="Medium Shading 1 Accent 3" w:uiPriority="63"/>
-    <w:lsdException w:name="Medium Shading 2 Accent 3" w:uiPriority="64"/>
-    <w:lsdException w:name="Medium List 1 Accent 3" w:uiPriority="65"/>
-    <w:lsdException w:name="Medium List 2 Accent 3" w:uiPriority="66"/>
-    <w:lsdException w:name="Medium Grid 1 Accent 3" w:uiPriority="67"/>
-    <w:lsdException w:name="Medium Grid 2 Accent 3" w:uiPriority="68"/>
-    <w:lsdException w:name="Medium Grid 3 Accent 3" w:uiPriority="69"/>
-    <w:lsdException w:name="Dark List Accent 3" w:uiPriority="70"/>
-    <w:lsdException w:name="Colorful Shading Accent 3" w:uiPriority="71"/>
-    <w:lsdException w:name="Colorful List Accent 3" w:uiPriority="72"/>
-    <w:lsdException w:name="Colorful Grid Accent 3" w:uiPriority="73"/>
-    <w:lsdException w:name="Light Shading Accent 4" w:uiPriority="60"/>
-    <w:lsdException w:name="Light List Accent 4" w:uiPriority="61"/>
-    <w:lsdException w:name="Light Grid Accent 4" w:uiPriority="62"/>
-    <w:lsdException w:name="Medium Shading 1 Accent 4" w:uiPriority="63"/>
-    <w:lsdException w:name="Medium Shading 2 Accent 4" w:uiPriority="64"/>
-    <w:lsdException w:name="Medium List 1 Accent 4" w:uiPriority="65"/>
-    <w:lsdException w:name="Medium List 2 Accent 4" w:uiPriority="66"/>
-    <w:lsdException w:name="Medium Grid 1 Accent 4" w:uiPriority="67"/>
-    <w:lsdException w:name="Medium Grid 2 Accent 4" w:uiPriority="68"/>
-    <w:lsdException w:name="Medium Grid 3 Accent 4" w:uiPriority="69"/>
-    <w:lsdException w:name="Dark List Accent 4" w:uiPriority="70"/>
-    <w:lsdException w:name="Colorful Shading Accent 4" w:uiPriority="71"/>
-    <w:lsdException w:name="Colorful List Accent 4" w:uiPriority="72"/>
-    <w:lsdException w:name="Colorful Grid Accent 4" w:uiPriority="73"/>
-    <w:lsdException w:name="Light Shading Accent 5" w:uiPriority="60"/>
-    <w:lsdException w:name="Light List Accent 5" w:uiPriority="61"/>
-    <w:lsdException w:name="Light Grid Accent 5" w:uiPriority="62"/>
-    <w:lsdException w:name="Medium Shading 1 Accent 5" w:uiPriority="63"/>
-    <w:lsdException w:name="Medium Shading 2 Accent 5" w:uiPriority="64"/>
-    <w:lsdException w:name="Medium List 1 Accent 5" w:uiPriority="65"/>
-    <w:lsdException w:name="Medium List 2 Accent 5" w:uiPriority="66"/>
-    <w:lsdException w:name="Medium Grid 1 Accent 5" w:uiPriority="67"/>
-    <w:lsdException w:name="Medium Grid 2 Accent 5" w:uiPriority="68"/>
-    <w:lsdException w:name="Medium Grid 3 Accent 5" w:uiPriority="69"/>
-    <w:lsdException w:name="Dark List Accent 5" w:uiPriority="70"/>
-    <w:lsdException w:name="Colorful Shading Accent 5" w:uiPriority="71"/>
-    <w:lsdException w:name="Colorful List Accent 5" w:uiPriority="72"/>
-    <w:lsdException w:name="Colorful Grid Accent 5" w:uiPriority="73"/>
-    <w:lsdException w:name="Light Shading Accent 6" w:uiPriority="60"/>
-    <w:lsdException w:name="Light List Accent 6" w:uiPriority="61"/>
-    <w:lsdException w:name="Light Grid Accent 6" w:uiPriority="62"/>
-    <w:lsdException w:name="Medium Shading 1 Accent 6" w:uiPriority="63"/>
-    <w:lsdException w:name="Medium Shading 2 Accent 6" w:uiPriority="64"/>
-    <w:lsdException w:name="Medium List 1 Accent 6" w:uiPriority="65"/>
-    <w:lsdException w:name="Medium List 2 Accent 6" w:uiPriority="66"/>
-    <w:lsdException w:name="Medium Grid 1 Accent 6" w:uiPriority="67"/>
-    <w:lsdException w:name="Medium Grid 2 Accent 6" w:uiPriority="68"/>
-    <w:lsdException w:name="Medium Grid 3 Accent 6" w:uiPriority="69"/>
-    <w:lsdException w:name="Dark List Accent 6" w:uiPriority="70"/>
-    <w:lsdException w:name="Colorful Shading Accent 6" w:uiPriority="71"/>
-    <w:lsdException w:name="Colorful List Accent 6" w:uiPriority="72"/>
-    <w:lsdException w:name="Colorful Grid Accent 6" w:uiPriority="73"/>
-    <w:lsdException w:name="Subtle Emphasis" w:uiPriority="19" w:qFormat="1"/>
-    <w:lsdException w:name="Intense Emphasis" w:uiPriority="21" w:qFormat="1"/>
-    <w:lsdException w:name="Subtle Reference" w:uiPriority="31" w:qFormat="1"/>
-    <w:lsdException w:name="Intense Reference" w:uiPriority="32" w:qFormat="1"/>
-    <w:lsdException w:name="Book Title" w:uiPriority="33" w:qFormat="1"/>
-    <w:lsdException w:name="Bibliography" w:semiHidden="1" w:uiPriority="37" w:unhideWhenUsed="1"/>
-    <w:lsdException w:name="TOC Heading" w:semiHidden="1" w:uiPriority="39" w:unhideWhenUsed="1" w:qFormat="1"/>
-    <w:lsdException w:name="Grid Table 4" w:uiPriority="49"/>
-    <w:lsdException w:name="Grid Table 5 Dark" w:uiPriority="50"/>
-    <w:lsdException w:name="Grid Table 6 Colorful" w:uiPriority="51"/>
-    <w:lsdException w:name="Grid Table 7 Colorful" w:uiPriority="52"/>
-    <w:lsdException w:name="Grid Table 1 Light Accent 1" w:uiPriority="46"/>
-    <w:lsdException w:name="Grid Table 2 Accent 1" w:uiPriority="47"/>
-    <w:lsdException w:name="Grid Table 3 Accent 1" w:uiPriority="48"/>
-    <w:lsdException w:name="Grid Table 4 Accent 1" w:uiPriority="49"/>
-    <w:lsdException w:name="Grid Table 5 Dark Accent 1" w:uiPriority="50"/>
-    <w:lsdException w:name="Grid Table 6 Colorful Accent 1" w:uiPriority="51"/>
-    <w:lsdException w:name="Grid Table 7 Colorful Accent 1" w:uiPriority="52"/>
-    <w:lsdException w:name="Grid Table 1 Light Accent 2" w:uiPriority="46"/>
-    <w:lsdException w:name="Grid Table 2 Accent 2" w:uiPriority="47"/>
-    <w:lsdException w:name="Grid Table 3 Accent 2" w:uiPriority="48"/>
-    <w:lsdException w:name="Grid Table 4 Accent 2" w:uiPriority="49"/>
-    <w:lsdException w:name="Grid Table 5 Dark Accent 2" w:uiPriority="50"/>
-    <w:lsdException w:name="Grid Table 6 Colorful Accent 2" w:uiPriority="51"/>
-    <w:lsdException w:name="Grid Table 7 Colorful Accent 2" w:uiPriority="52"/>
-    <w:lsdException w:name="Grid Table 1 Light Accent 3" w:uiPriority="46"/>
-    <w:lsdException w:name="Grid Table 2 Accent 3" w:uiPriority="47"/>
-    <w:lsdException w:name="Grid Table 3 Accent 3" w:uiPriority="48"/>
-    <w:lsdException w:name="Grid Table 4 Accent 3" w:uiPriority="49"/>
-    <w:lsdException w:name="Grid Table 5 Dark Accent 3" w:uiPriority="50"/>
-    <w:lsdException w:name="Grid Table 6 Colorful Accent 3" w:uiPriority="51"/>
-    <w:lsdException w:name="Grid Table 7 Colorful Accent 3" w:uiPriority="52"/>
-    <w:lsdException w:name="Grid Table 1 Light Accent 4" w:uiPriority="46"/>
-    <w:lsdException w:name="Grid Table 2 Accent 4" w:uiPriority="47"/>
-    <w:lsdException w:name="Grid Table 3 Accent 4" w:uiPriority="48"/>
-    <w:lsdException w:name="Grid Table 4 Accent 4" w:uiPriority="49"/>
-    <w:lsdException w:name="Grid Table 5 Dark Accent 4" w:uiPriority="50"/>
-    <w:lsdException w:name="Grid Table 6 Colorful Accent 4" w:uiPriority="51"/>
-    <w:lsdException w:name="Grid Table 7 Colorful Accent 4" w:uiPriority="52"/>
-    <w:lsdException w:name="Grid Table 1 Light Accent 5" w:uiPriority="46"/>
-    <w:lsdException w:name="Grid Table 2 Accent 5" w:uiPriority="47"/>
-    <w:lsdException w:name="Grid Table 3 Accent 5" w:uiPriority="48"/>
-    <w:lsdException w:name="Grid Table 4 Accent 5" w:uiPriority="49"/>
-    <w:lsdException w:name="Grid Table 5 Dark Accent 5" w:uiPriority="50"/>
-    <w:lsdException w:name="Grid Table 6 Colorful Accent 5" w:uiPriority="51"/>
-    <w:lsdException w:name="Grid Table 7 Colorful Accent 5" w:uiPriority="52"/>
-    <w:lsdException w:name="Grid Table 1 Light Accent 6" w:uiPriority="46"/>
-    <w:lsdException w:name="Grid Table 2 Accent 6" w:uiPriority="47"/>
-    <w:lsdException w:name="Grid Table 3 Accent 6" w:uiPriority="48"/>
-    <w:lsdException w:name="Grid Table 4 Accent 6" w:uiPriority="49"/>
-    <w:lsdException w:name="Grid Table 5 Dark Accent 6" w:uiPriority="50"/>
-    <w:lsdException w:name="Grid Table 6 Colorful Accent 6" w:uiPriority="51"/>
-    <w:lsdException w:name="Grid Table 7 Colorful Accent 6" w:uiPriority="52"/>
-    <w:lsdException w:name="List Table 1 Light" w:uiPriority="46"/>
-    <w:lsdException w:name="List Table 2" w:uiPriority="47"/>
-    <w:lsdException w:name="List Table 3" w:uiPriority="48"/>
-    <w:lsdException w:name="List Table 4" w:uiPriority="49"/>
-    <w:lsdException w:name="List Table 5 Dark" w:uiPriority="50"/>
-    <w:lsdException w:name="List Table 6 Colorful" w:uiPriority="51"/>
-    <w:lsdException w:name="List Table 7 Colorful" w:uiPriority="52"/>
-    <w:lsdException w:name="List Table 1 Light Accent 1" w:uiPriority="46"/>
-    <w:lsdException w:name="List Table 2 Accent 1" w:uiPriority="47"/>
-    <w:lsdException w:name="List Table 3 Accent 1" w:uiPriority="48"/>
-    <w:lsdException w:name="List Table 4 Accent 1" w:uiPriority="49"/>
-    <w:lsdException w:name="List Table 5 Dark Accent 1" w:uiPriority="50"/>
-    <w:lsdException w:name="List Table 6 Colorful Accent 1" w:uiPriority="51"/>
-    <w:lsdException w:name="List Table 7 Colorful Accent 1" w:uiPriority="52"/>
-    <w:lsdException w:name="List Table 1 Light Accent 2" w:uiPriority="46"/>
-    <w:lsdException w:name="List Table 2 Accent 2" w:uiPriority="47"/>
-    <w:lsdException w:name="List Table 3 Accent 2" w:uiPriority="48"/>
-    <w:lsdException w:name="List Table 4 Accent 2" w:uiPriority="49"/>
-    <w:lsdException w:name="List Table 5 Dark Accent 2" w:uiPriority="50"/>
-    <w:lsdException w:name="List Table 6 Colorful Accent 2" w:uiPriority="51"/>
-    <w:lsdException w:name="List Table 7 Colorful Accent 2" w:uiPriority="52"/>
-    <w:lsdException w:name="List Table 1 Light Accent 3" w:uiPriority="46"/>
-    <w:lsdException w:name="List Table 2 Accent 3" w:uiPriority="47"/>
-    <w:lsdException w:name="List Table 3 Accent 3" w:uiPriority="48"/>
-    <w:lsdException w:name="List Table 4 Accent 3" w:uiPriority="49"/>
-    <w:lsdException w:name="List Table 5 Dark Accent 3" w:uiPriority="50"/>
-    <w:lsdException w:name="List Table 6 Colorful Accent 3" w:uiPriority="51"/>
-    <w:lsdException w:name="List Table 7 Colorful Accent 3" w:uiPriority="52"/>
-    <w:lsdException w:name="List Table 1 Light Accent 4" w:uiPriority="46"/>
-    <w:lsdException w:name="List Table 2 Accent 4" w:uiPriority="47"/>
-    <w:lsdException w:name="List Table 3 Accent 4" w:uiPriority="48"/>
-    <w:lsdException w:name="List Table 4 Accent 4" w:uiPriority="49"/>
-    <w:lsdException w:name="List Table 5 Dark Accent 4" w:uiPriority="50"/>
-    <w:lsdException w:name="List Table 6 Colorful Accent 4" w:uiPriority="51"/>
-    <w:lsdException w:name="List Table 7 Colorful Accent 4" w:uiPriority="52"/>
-    <w:lsdException w:name="List Table 1 Light Accent 5" w:uiPriority="46"/>
-    <w:lsdException w:name="List Table 2 Accent 5" w:uiPriority="47"/>
-    <w:lsdException w:name="List Table 3 Accent 5" w:uiPriority="48"/>
-    <w:lsdException w:name="List Table 4 Accent 5" w:uiPriority="49"/>
-    <w:lsdException w:name="List Table 5 Dark Accent 5" w:uiPriority="50"/>
-    <w:lsdException w:name="List Table 6 Colorful Accent 5" w:uiPriority="51"/>
-    <w:lsdException w:name="List Table 7 Colorful Accent 5" w:uiPriority="52"/>
-    <w:lsdException w:name="List Table 1 Light Accent 6" w:uiPriority="46"/>
-    <w:lsdException w:name="List Table 2 Accent 6" w:uiPriority="47"/>
-    <w:lsdException w:name="List Table 3 Accent 6" w:uiPriority="48"/>
-    <w:lsdException w:name="List Table 4 Accent 6" w:uiPriority="49"/>
-    <w:lsdException w:name="List Table 5 Dark Accent 6" w:uiPriority="50"/>
-    <w:lsdException w:name="List Table 6 Colorful Accent 6" w:uiPriority="51"/>
-    <w:lsdException w:name="List Table 7 Colorful Accent 6" w:uiPriority="52"/>
+  <w:latentStyles w:defLockedState="0" w:defUIPriority="99" w:defSemiHidden="1" w:defUnhideWhenUsed="1" w:defQFormat="0" w:count="267">
+    <w:lsdException w:name="Normal" w:semiHidden="0" w:uiPriority="0" w:unhideWhenUsed="0" w:qFormat="1"/>
+    <w:lsdException w:name="heading 1" w:semiHidden="0" w:uiPriority="9" w:unhideWhenUsed="0" w:qFormat="1"/>
+    <w:lsdException w:name="heading 2" w:uiPriority="9" w:qFormat="1"/>
+    <w:lsdException w:name="heading 3" w:uiPriority="9" w:qFormat="1"/>
+    <w:lsdException w:name="heading 4" w:uiPriority="9" w:qFormat="1"/>
+    <w:lsdException w:name="heading 5" w:uiPriority="9" w:qFormat="1"/>
+    <w:lsdException w:name="heading 6" w:uiPriority="9" w:qFormat="1"/>
+    <w:lsdException w:name="heading 7" w:uiPriority="9" w:qFormat="1"/>
+    <w:lsdException w:name="heading 8" w:uiPriority="9" w:qFormat="1"/>
+    <w:lsdException w:name="heading 9" w:uiPriority="9" w:qFormat="1"/>
+    <w:lsdException w:name="toc 1" w:uiPriority="39"/>
+    <w:lsdException w:name="toc 2" w:uiPriority="39"/>
+    <w:lsdException w:name="toc 3" w:uiPriority="39"/>
+    <w:lsdException w:name="toc 4" w:uiPriority="39"/>
+    <w:lsdException w:name="toc 5" w:uiPriority="39"/>
+    <w:lsdException w:name="toc 6" w:uiPriority="39"/>
+    <w:lsdException w:name="toc 7" w:uiPriority="39"/>
+    <w:lsdException w:name="toc 8" w:uiPriority="39"/>
+    <w:lsdException w:name="toc 9" w:uiPriority="39"/>
+    <w:lsdException w:name="caption" w:uiPriority="35" w:qFormat="1"/>
+    <w:lsdException w:name="Title" w:semiHidden="0" w:uiPriority="10" w:unhideWhenUsed="0" w:qFormat="1"/>
+    <w:lsdException w:name="Default Paragraph Font" w:uiPriority="1"/>
+    <w:lsdException w:name="Subtitle" w:semiHidden="0" w:uiPriority="11" w:unhideWhenUsed="0" w:qFormat="1"/>
+    <w:lsdException w:name="Strong" w:semiHidden="0" w:uiPriority="22" w:unhideWhenUsed="0" w:qFormat="1"/>
+    <w:lsdException w:name="Emphasis" w:semiHidden="0" w:uiPriority="20" w:unhideWhenUsed="0" w:qFormat="1"/>
+    <w:lsdException w:name="Table Grid" w:semiHidden="0" w:uiPriority="59" w:unhideWhenUsed="0"/>
+    <w:lsdException w:name="Placeholder Text" w:unhideWhenUsed="0"/>
+    <w:lsdException w:name="No Spacing" w:semiHidden="0" w:uiPriority="1" w:unhideWhenUsed="0" w:qFormat="1"/>
+    <w:lsdException w:name="Light Shading" w:semiHidden="0" w:uiPriority="60" w:unhideWhenUsed="0"/>
+    <w:lsdException w:name="Light List" w:semiHidden="0" w:uiPriority="61" w:unhideWhenUsed="0"/>
+    <w:lsdException w:name="Light Grid" w:semiHidden="0" w:uiPriority="62" w:unhideWhenUsed="0"/>
+    <w:lsdException w:name="Medium Shading 1" w:semiHidden="0" w:uiPriority="63" w:unhideWhenUsed="0"/>
+    <w:lsdException w:name="Medium Shading 2" w:semiHidden="0" w:uiPriority="64" w:unhideWhenUsed="0"/>
+    <w:lsdException w:name="Medium List 1" w:semiHidden="0" w:uiPriority="65" w:unhideWhenUsed="0"/>
+    <w:lsdException w:name="Medium List 2" w:semiHidden="0" w:uiPriority="66" w:unhideWhenUsed="0"/>
+    <w:lsdException w:name="Medium Grid 1" w:semiHidden="0" w:uiPriority="67" w:unhideWhenUsed="0"/>
+    <w:lsdException w:name="Medium Grid 2" w:semiHidden="0" w:uiPriority="68" w:unhideWhenUsed="0"/>
+    <w:lsdException w:name="Medium Grid 3" w:semiHidden="0" w:uiPriority="69" w:unhideWhenUsed="0"/>
+    <w:lsdException w:name="Dark List" w:semiHidden="0" w:uiPriority="70" w:unhideWhenUsed="0"/>
+    <w:lsdException w:name="Colorful Shading" w:semiHidden="0" w:uiPriority="71" w:unhideWhenUsed="0"/>
+    <w:lsdException w:name="Colorful List" w:semiHidden="0" w:uiPriority="72" w:unhideWhenUsed="0"/>
+    <w:lsdException w:name="Colorful Grid" w:semiHidden="0" w:uiPriority="73" w:unhideWhenUsed="0"/>
+    <w:lsdException w:name="Light Shading Accent 1" w:semiHidden="0" w:uiPriority="60" w:unhideWhenUsed="0"/>
+    <w:lsdException w:name="Light List Accent 1" w:semiHidden="0" w:uiPriority="61" w:unhideWhenUsed="0"/>
+    <w:lsdException w:name="Light Grid Accent 1" w:semiHidden="0" w:uiPriority="62" w:unhideWhenUsed="0"/>
+    <w:lsdException w:name="Medium Shading 1 Accent 1" w:semiHidden="0" w:uiPriority="63" w:unhideWhenUsed="0"/>
+    <w:lsdException w:name="Medium Shading 2 Accent 1" w:semiHidden="0" w:uiPriority="64" w:unhideWhenUsed="0"/>
+    <w:lsdException w:name="Medium List 1 Accent 1" w:semiHidden="0" w:uiPriority="65" w:unhideWhenUsed="0"/>
+    <w:lsdException w:name="Revision" w:unhideWhenUsed="0"/>
+    <w:lsdException w:name="List Paragraph" w:semiHidden="0" w:uiPriority="34" w:unhideWhenUsed="0" w:qFormat="1"/>
+    <w:lsdException w:name="Quote" w:semiHidden="0" w:uiPriority="29" w:unhideWhenUsed="0" w:qFormat="1"/>
+    <w:lsdException w:name="Intense Quote" w:semiHidden="0" w:uiPriority="30" w:unhideWhenUsed="0" w:qFormat="1"/>
+    <w:lsdException w:name="Medium List 2 Accent 1" w:semiHidden="0" w:uiPriority="66" w:unhideWhenUsed="0"/>
+    <w:lsdException w:name="Medium Grid 1 Accent 1" w:semiHidden="0" w:uiPriority="67" w:unhideWhenUsed="0"/>
+    <w:lsdException w:name="Medium Grid 2 Accent 1" w:semiHidden="0" w:uiPriority="68" w:unhideWhenUsed="0"/>
+    <w:lsdException w:name="Medium Grid 3 Accent 1" w:semiHidden="0" w:uiPriority="69" w:unhideWhenUsed="0"/>
+    <w:lsdException w:name="Dark List Accent 1" w:semiHidden="0" w:uiPriority="70" w:unhideWhenUsed="0"/>
+    <w:lsdException w:name="Colorful Shading Accent 1" w:semiHidden="0" w:uiPriority="71" w:unhideWhenUsed="0"/>
+    <w:lsdException w:name="Colorful List Accent 1" w:semiHidden="0" w:uiPriority="72" w:unhideWhenUsed="0"/>
+    <w:lsdException w:name="Colorful Grid Accent 1" w:semiHidden="0" w:uiPriority="73" w:unhideWhenUsed="0"/>
+    <w:lsdException w:name="Light Shading Accent 2" w:semiHidden="0" w:uiPriority="60" w:unhideWhenUsed="0"/>
+    <w:lsdException w:name="Light List Accent 2" w:semiHidden="0" w:uiPriority="61" w:unhideWhenUsed="0"/>
+    <w:lsdException w:name="Light Grid Accent 2" w:semiHidden="0" w:uiPriority="62" w:unhideWhenUsed="0"/>
+    <w:lsdException w:name="Medium Shading 1 Accent 2" w:semiHidden="0" w:uiPriority="63" w:unhideWhenUsed="0"/>
+    <w:lsdException w:name="Medium Shading 2 Accent 2" w:semiHidden="0" w:uiPriority="64" w:unhideWhenUsed="0"/>
+    <w:lsdException w:name="Medium List 1 Accent 2" w:semiHidden="0" w:uiPriority="65" w:unhideWhenUsed="0"/>
+    <w:lsdException w:name="Medium List 2 Accent 2" w:semiHidden="0" w:uiPriority="66" w:unhideWhenUsed="0"/>
+    <w:lsdException w:name="Medium Grid 1 Accent 2" w:semiHidden="0" w:uiPriority="67" w:unhideWhenUsed="0"/>
+    <w:lsdException w:name="Medium Grid 2 Accent 2" w:semiHidden="0" w:uiPriority="68" w:unhideWhenUsed="0"/>
+    <w:lsdException w:name="Medium Grid 3 Accent 2" w:semiHidden="0" w:uiPriority="69" w:unhideWhenUsed="0"/>
+    <w:lsdException w:name="Dark List Accent 2" w:semiHidden="0" w:uiPriority="70" w:unhideWhenUsed="0"/>
+    <w:lsdException w:name="Colorful Shading Accent 2" w:semiHidden="0" w:uiPriority="71" w:unhideWhenUsed="0"/>
+    <w:lsdException w:name="Colorful List Accent 2" w:semiHidden="0" w:uiPriority="72" w:unhideWhenUsed="0"/>
+    <w:lsdException w:name="Colorful Grid Accent 2" w:semiHidden="0" w:uiPriority="73" w:unhideWhenUsed="0"/>
+    <w:lsdException w:name="Light Shading Accent 3" w:semiHidden="0" w:uiPriority="60" w:unhideWhenUsed="0"/>
+    <w:lsdException w:name="Light List Accent 3" w:semiHidden="0" w:uiPriority="61" w:unhideWhenUsed="0"/>
+    <w:lsdException w:name="Light Grid Accent 3" w:semiHidden="0" w:uiPriority="62" w:unhideWhenUsed="0"/>
+    <w:lsdException w:name="Medium Shading 1 Accent 3" w:semiHidden="0" w:uiPriority="63" w:unhideWhenUsed="0"/>
+    <w:lsdException w:name="Medium Shading 2 Accent 3" w:semiHidden="0" w:uiPriority="64" w:unhideWhenUsed="0"/>
+    <w:lsdException w:name="Medium List 1 Accent 3" w:semiHidden="0" w:uiPriority="65" w:unhideWhenUsed="0"/>
+    <w:lsdException w:name="Medium List 2 Accent 3" w:semiHidden="0" w:uiPriority="66" w:unhideWhenUsed="0"/>
+    <w:lsdException w:name="Medium Grid 1 Accent 3" w:semiHidden="0" w:uiPriority="67" w:unhideWhenUsed="0"/>
+    <w:lsdException w:name="Medium Grid 2 Accent 3" w:semiHidden="0" w:uiPriority="68" w:unhideWhenUsed="0"/>
+    <w:lsdException w:name="Medium Grid 3 Accent 3" w:semiHidden="0" w:uiPriority="69" w:unhideWhenUsed="0"/>
+    <w:lsdException w:name="Dark List Accent 3" w:semiHidden="0" w:uiPriority="70" w:unhideWhenUsed="0"/>
+    <w:lsdException w:name="Colorful Shading Accent 3" w:semiHidden="0" w:uiPriority="71" w:unhideWhenUsed="0"/>
+    <w:lsdException w:name="Colorful List Accent 3" w:semiHidden="0" w:uiPriority="72" w:unhideWhenUsed="0"/>
+    <w:lsdException w:name="Colorful Grid Accent 3" w:semiHidden="0" w:uiPriority="73" w:unhideWhenUsed="0"/>
+    <w:lsdException w:name="Light Shading Accent 4" w:semiHidden="0" w:uiPriority="60" w:unhideWhenUsed="0"/>
+    <w:lsdException w:name="Light List Accent 4" w:semiHidden="0" w:uiPriority="61" w:unhideWhenUsed="0"/>
+    <w:lsdException w:name="Light Grid Accent 4" w:semiHidden="0" w:uiPriority="62" w:unhideWhenUsed="0"/>
+    <w:lsdException w:name="Medium Shading 1 Accent 4" w:semiHidden="0" w:uiPriority="63" w:unhideWhenUsed="0"/>
+    <w:lsdException w:name="Medium Shading 2 Accent 4" w:semiHidden="0" w:uiPriority="64" w:unhideWhenUsed="0"/>
+    <w:lsdException w:name="Medium List 1 Accent 4" w:semiHidden="0" w:uiPriority="65" w:unhideWhenUsed="0"/>
+    <w:lsdException w:name="Medium List 2 Accent 4" w:semiHidden="0" w:uiPriority="66" w:unhideWhenUsed="0"/>
+    <w:lsdException w:name="Medium Grid 1 Accent 4" w:semiHidden="0" w:uiPriority="67" w:unhideWhenUsed="0"/>
+    <w:lsdException w:name="Medium Grid 2 Accent 4" w:semiHidden="0" w:uiPriority="68" w:unhideWhenUsed="0"/>
+    <w:lsdException w:name="Medium Grid 3 Accent 4" w:semiHidden="0" w:uiPriority="69" w:unhideWhenUsed="0"/>
+    <w:lsdException w:name="Dark List Accent 4" w:semiHidden="0" w:uiPriority="70" w:unhideWhenUsed="0"/>
+    <w:lsdException w:name="Colorful Shading Accent 4" w:semiHidden="0" w:uiPriority="71" w:unhideWhenUsed="0"/>
+    <w:lsdException w:name="Colorful List Accent 4" w:semiHidden="0" w:uiPriority="72" w:unhideWhenUsed="0"/>
+    <w:lsdException w:name="Colorful Grid Accent 4" w:semiHidden="0" w:uiPriority="73" w:unhideWhenUsed="0"/>
+    <w:lsdException w:name="Light Shading Accent 5" w:semiHidden="0" w:uiPriority="60" w:unhideWhenUsed="0"/>
+    <w:lsdException w:name="Light List Accent 5" w:semiHidden="0" w:uiPriority="61" w:unhideWhenUsed="0"/>
+    <w:lsdException w:name="Light Grid Accent 5" w:semiHidden="0" w:uiPriority="62" w:unhideWhenUsed="0"/>
+    <w:lsdException w:name="Medium Shading 1 Accent 5" w:semiHidden="0" w:uiPriority="63" w:unhideWhenUsed="0"/>
+    <w:lsdException w:name="Medium Shading 2 Accent 5" w:semiHidden="0" w:uiPriority="64" w:unhideWhenUsed="0"/>
+    <w:lsdException w:name="Medium List 1 Accent 5" w:semiHidden="0" w:uiPriority="65" w:unhideWhenUsed="0"/>
+    <w:lsdException w:name="Medium List 2 Accent 5" w:semiHidden="0" w:uiPriority="66" w:unhideWhenUsed="0"/>
+    <w:lsdException w:name="Medium Grid 1 Accent 5" w:semiHidden="0" w:uiPriority="67" w:unhideWhenUsed="0"/>
+    <w:lsdException w:name="Medium Grid 2 Accent 5" w:semiHidden="0" w:uiPriority="68" w:unhideWhenUsed="0"/>
+    <w:lsdException w:name="Medium Grid 3 Accent 5" w:semiHidden="0" w:uiPriority="69" w:unhideWhenUsed="0"/>
+    <w:lsdException w:name="Dark List Accent 5" w:semiHidden="0" w:uiPriority="70" w:unhideWhenUsed="0"/>
+    <w:lsdException w:name="Colorful Shading Accent 5" w:semiHidden="0" w:uiPriority="71" w:unhideWhenUsed="0"/>
+    <w:lsdException w:name="Colorful List Accent 5" w:semiHidden="0" w:uiPriority="72" w:unhideWhenUsed="0"/>
+    <w:lsdException w:name="Colorful Grid Accent 5" w:semiHidden="0" w:uiPriority="73" w:unhideWhenUsed="0"/>
+    <w:lsdException w:name="Light Shading Accent 6" w:semiHidden="0" w:uiPriority="60" w:unhideWhenUsed="0"/>
+    <w:lsdException w:name="Light List Accent 6" w:semiHidden="0" w:uiPriority="61" w:unhideWhenUsed="0"/>
+    <w:lsdException w:name="Light Grid Accent 6" w:semiHidden="0" w:uiPriority="62" w:unhideWhenUsed="0"/>
+    <w:lsdException w:name="Medium Shading 1 Accent 6" w:semiHidden="0" w:uiPriority="63" w:unhideWhenUsed="0"/>
+    <w:lsdException w:name="Medium Shading 2 Accent 6" w:semiHidden="0" w:uiPriority="64" w:unhideWhenUsed="0"/>
+    <w:lsdException w:name="Medium List 1 Accent 6" w:semiHidden="0" w:uiPriority="65" w:unhideWhenUsed="0"/>
+    <w:lsdException w:name="Medium List 2 Accent 6" w:semiHidden="0" w:uiPriority="66" w:unhideWhenUsed="0"/>
+    <w:lsdException w:name="Medium Grid 1 Accent 6" w:semiHidden="0" w:uiPriority="67" w:unhideWhenUsed="0"/>
+    <w:lsdException w:name="Medium Grid 2 Accent 6" w:semiHidden="0" w:uiPriority="68" w:unhideWhenUsed="0"/>
+    <w:lsdException w:name="Medium Grid 3 Accent 6" w:semiHidden="0" w:uiPriority="69" w:unhideWhenUsed="0"/>
+    <w:lsdException w:name="Dark List Accent 6" w:semiHidden="0" w:uiPriority="70" w:unhideWhenUsed="0"/>
+    <w:lsdException w:name="Colorful Shading Accent 6" w:semiHidden="0" w:uiPriority="71" w:unhideWhenUsed="0"/>
+    <w:lsdException w:name="Colorful List Accent 6" w:semiHidden="0" w:uiPriority="72" w:unhideWhenUsed="0"/>
+    <w:lsdException w:name="Colorful Grid Accent 6" w:semiHidden="0" w:uiPriority="73" w:unhideWhenUsed="0"/>
+    <w:lsdException w:name="Subtle Emphasis" w:semiHidden="0" w:uiPriority="19" w:unhideWhenUsed="0" w:qFormat="1"/>
+    <w:lsdException w:name="Intense Emphasis" w:semiHidden="0" w:uiPriority="21" w:unhideWhenUsed="0" w:qFormat="1"/>
+    <w:lsdException w:name="Subtle Reference" w:semiHidden="0" w:uiPriority="31" w:unhideWhenUsed="0" w:qFormat="1"/>
+    <w:lsdException w:name="Intense Reference" w:semiHidden="0" w:uiPriority="32" w:unhideWhenUsed="0" w:qFormat="1"/>
+    <w:lsdException w:name="Book Title" w:semiHidden="0" w:uiPriority="33" w:unhideWhenUsed="0" w:qFormat="1"/>
+    <w:lsdException w:name="Bibliography" w:uiPriority="37"/>
+    <w:lsdException w:name="TOC Heading" w:uiPriority="39" w:qFormat="1"/>
+  </w:latentStyles>
+  <w:style w:type="paragraph" w:default="1" w:styleId="Normal">
+    <w:name w:val="Normal"/>
+    <w:rPr>
+      <w:sz w:val="24"/>
+      <w:szCs w:val="24"/>
+    </w:rPr>
+  </w:style>
+  <w:style w:type="character" w:default="1" w:styleId="DefaultParagraphFont">
+    <w:name w:val="Default Paragraph Font"/>
+    <w:uiPriority w:val="1"/>
+    <w:semiHidden/>
+    <w:unhideWhenUsed/>
+  </w:style>
+  <w:style w:type="table" w:default="1" w:styleId="TableNormal">
+    <w:name w:val="Normal Table"/>
+    <w:uiPriority w:val="99"/>
+    <w:semiHidden/>
+    <w:unhideWhenUsed/>
+    <w:tblPr>
+      <w:tblInd w:w="0" w:type="dxa"/>
+      <w:tblCellMar>
+        <w:top w:w="0" w:type="dxa"/>
+        <w:left w:w="108" w:type="dxa"/>
+        <w:bottom w:w="0" w:type="dxa"/>
+        <w:right w:w="108" w:type="dxa"/>
+      </w:tblCellMar>
+    </w:tblPr>
+  </w:style>
+  <w:style w:type="numbering" w:default="1" w:styleId="NoList">
+    <w:name w:val="No List"/>
+    <w:uiPriority w:val="99"/>
+    <w:semiHidden/>
+    <w:unhideWhenUsed/>
+  </w:style>
+  <w:style w:type="character" w:styleId="Hyperlink">
+    <w:name w:val="Hyperlink"/>
+    <w:rPr>
+      <w:u w:val="single"/>
+    </w:rPr>
+  </w:style>
+  <w:style w:type="paragraph" w:customStyle="1" w:styleId="HeaderFooter">
+    <w:name w:val="Header &amp; Footer"/>
+    <w:pPr>
+      <w:tabs>
+        <w:tab w:val="right" w:pos="9020"/>
+      </w:tabs>
+    </w:pPr>
+    <w:rPr>
+      <w:rFonts w:ascii="Helvetica" w:hAnsi="Arial Unicode MS" w:cs="Arial Unicode MS"/>
+      <w:color w:val="000000"/>
+      <w:sz w:val="24"/>
+      <w:szCs w:val="24"/>
+    </w:rPr>
+  </w:style>
+  <w:style w:type="paragraph" w:customStyle="1" w:styleId="Body">
+    <w:name w:val="Body"/>
+    <w:pPr>
+      <w:spacing w:after="200" w:line="276" w:lineRule="auto"/>
+    </w:pPr>
+    <w:rPr>
+      <w:rFonts w:ascii="Calibri" w:eastAsia="Calibri" w:hAnsi="Calibri" w:cs="Calibri"/>
+      <w:color w:val="000000"/>
+      <w:sz w:val="22"/>
+      <w:szCs w:val="22"/>
+      <w:u w:color="000000"/>
+    </w:rPr>
+  </w:style>
+  <w:style w:type="paragraph" w:styleId="NoSpacing">
+    <w:name w:val="No Spacing"/>
+    <w:rPr>
+      <w:rFonts w:ascii="Calibri" w:eastAsia="Calibri" w:hAnsi="Calibri" w:cs="Calibri"/>
+      <w:color w:val="000000"/>
+      <w:sz w:val="22"/>
+      <w:szCs w:val="22"/>
+      <w:u w:color="000000"/>
+    </w:rPr>
+  </w:style>
+  <w:style w:type="paragraph" w:styleId="ListParagraph">
+    <w:name w:val="List Paragraph"/>
+    <w:pPr>
+      <w:spacing w:after="200" w:line="276" w:lineRule="auto"/>
+      <w:ind w:left="720"/>
+    </w:pPr>
+    <w:rPr>
+      <w:rFonts w:ascii="Calibri" w:eastAsia="Calibri" w:hAnsi="Calibri" w:cs="Calibri"/>
+      <w:color w:val="000000"/>
+      <w:sz w:val="22"/>
+      <w:szCs w:val="22"/>
+      <w:u w:color="000000"/>
+    </w:rPr>
+  </w:style>
+  <w:style w:type="numbering" w:customStyle="1" w:styleId="List0">
+    <w:name w:val="List 0"/>
+    <w:basedOn w:val="ImportedStyle1"/>
+    <w:pPr>
+      <w:numPr>
+        <w:numId w:val="3"/>
+      </w:numPr>
+    </w:pPr>
+  </w:style>
+  <w:style w:type="numbering" w:customStyle="1" w:styleId="ImportedStyle1">
+    <w:name w:val="Imported Style 1"/>
+  </w:style>
+  <w:style w:type="numbering" w:customStyle="1" w:styleId="List1">
+    <w:name w:val="List 1"/>
+    <w:basedOn w:val="ImportedStyle2"/>
+    <w:pPr>
+      <w:numPr>
+        <w:numId w:val="6"/>
+      </w:numPr>
+    </w:pPr>
+  </w:style>
+  <w:style w:type="numbering" w:customStyle="1" w:styleId="ImportedStyle2">
+    <w:name w:val="Imported Style 2"/>
+  </w:style>
+  <w:style w:type="numbering" w:customStyle="1" w:styleId="List21">
+    <w:name w:val="List 21"/>
+    <w:basedOn w:val="ImportedStyle3"/>
+    <w:pPr>
+      <w:numPr>
+        <w:numId w:val="9"/>
+      </w:numPr>
+    </w:pPr>
+  </w:style>
+  <w:style w:type="numbering" w:customStyle="1" w:styleId="ImportedStyle3">
+    <w:name w:val="Imported Style 3"/>
+  </w:style>
+</w:styles>
+</file>
+
+<file path=word/stylesWithEffects.xml><?xml version="1.0" encoding="utf-8"?>
+<w:styles xmlns:wpc="http://schemas.microsoft.com/office/word/2010/wordprocessingCanvas" xmlns:mc="http://schemas.openxmlformats.org/markup-compatibility/2006" xmlns:o="urn:schemas-microsoft-com:office:office" xmlns:r="http://schemas.openxmlformats.org/officeDocument/2006/relationships" xmlns:m="http://schemas.openxmlformats.org/officeDocument/2006/math" xmlns:v="urn:schemas-microsoft-com:vml" xmlns:wp14="http://schemas.microsoft.com/office/word/2010/wordprocessingDrawing" xmlns:wp="http://schemas.openxmlformats.org/drawingml/2006/wordprocessingDrawing" xmlns:w10="urn:schemas-microsoft-com:office:word" xmlns:w="http://schemas.openxmlformats.org/wordprocessingml/2006/main" xmlns:w14="http://schemas.microsoft.com/office/word/2010/wordml" xmlns:wpg="http://schemas.microsoft.com/office/word/2010/wordprocessingGroup" xmlns:wpi="http://schemas.microsoft.com/office/word/2010/wordprocessingInk" xmlns:wne="http://schemas.microsoft.com/office/word/2006/wordml" xmlns:wps="http://schemas.microsoft.com/office/word/2010/wordprocessingShape" mc:Ignorable="w14 wp14">
+  <w:docDefaults>
+    <w:rPrDefault>
+      <w:rPr>
+        <w:rFonts w:ascii="Times New Roman" w:eastAsia="Arial Unicode MS" w:hAnsi="Times New Roman" w:cs="Times New Roman"/>
+        <w:bdr w:val="nil"/>
+        <w:lang w:val="en-US" w:eastAsia="en-US" w:bidi="ar-SA"/>
+      </w:rPr>
+    </w:rPrDefault>
+    <w:pPrDefault>
+      <w:pPr>
+        <w:pBdr>
+          <w:top w:val="nil"/>
+          <w:left w:val="nil"/>
+          <w:bottom w:val="nil"/>
+          <w:right w:val="nil"/>
+          <w:between w:val="nil"/>
+          <w:bar w:val="nil"/>
+        </w:pBdr>
+      </w:pPr>
+    </w:pPrDefault>
+  </w:docDefaults>
+  <w:latentStyles w:defLockedState="0" w:defUIPriority="99" w:defSemiHidden="1" w:defUnhideWhenUsed="1" w:defQFormat="0" w:count="267">
+    <w:lsdException w:name="Normal" w:semiHidden="0" w:uiPriority="0" w:unhideWhenUsed="0" w:qFormat="1"/>
+    <w:lsdException w:name="heading 1" w:semiHidden="0" w:uiPriority="9" w:unhideWhenUsed="0" w:qFormat="1"/>
+    <w:lsdException w:name="heading 2" w:uiPriority="9" w:qFormat="1"/>
+    <w:lsdException w:name="heading 3" w:uiPriority="9" w:qFormat="1"/>
+    <w:lsdException w:name="heading 4" w:uiPriority="9" w:qFormat="1"/>
+    <w:lsdException w:name="heading 5" w:uiPriority="9" w:qFormat="1"/>
+    <w:lsdException w:name="heading 6" w:uiPriority="9" w:qFormat="1"/>
+    <w:lsdException w:name="heading 7" w:uiPriority="9" w:qFormat="1"/>
+    <w:lsdException w:name="heading 8" w:uiPriority="9" w:qFormat="1"/>
+    <w:lsdException w:name="heading 9" w:uiPriority="9" w:qFormat="1"/>
+    <w:lsdException w:name="toc 1" w:uiPriority="39"/>
+    <w:lsdException w:name="toc 2" w:uiPriority="39"/>
+    <w:lsdException w:name="toc 3" w:uiPriority="39"/>
+    <w:lsdException w:name="toc 4" w:uiPriority="39"/>
+    <w:lsdException w:name="toc 5" w:uiPriority="39"/>
+    <w:lsdException w:name="toc 6" w:uiPriority="39"/>
+    <w:lsdException w:name="toc 7" w:uiPriority="39"/>
+    <w:lsdException w:name="toc 8" w:uiPriority="39"/>
+    <w:lsdException w:name="toc 9" w:uiPriority="39"/>
+    <w:lsdException w:name="caption" w:uiPriority="35" w:qFormat="1"/>
+    <w:lsdException w:name="Title" w:semiHidden="0" w:uiPriority="10" w:unhideWhenUsed="0" w:qFormat="1"/>
+    <w:lsdException w:name="Default Paragraph Font" w:uiPriority="1"/>
+    <w:lsdException w:name="Subtitle" w:semiHidden="0" w:uiPriority="11" w:unhideWhenUsed="0" w:qFormat="1"/>
+    <w:lsdException w:name="Strong" w:semiHidden="0" w:uiPriority="22" w:unhideWhenUsed="0" w:qFormat="1"/>
+    <w:lsdException w:name="Emphasis" w:semiHidden="0" w:uiPriority="20" w:unhideWhenUsed="0" w:qFormat="1"/>
+    <w:lsdException w:name="Table Grid" w:semiHidden="0" w:uiPriority="59" w:unhideWhenUsed="0"/>
+    <w:lsdException w:name="Placeholder Text" w:unhideWhenUsed="0"/>
+    <w:lsdException w:name="No Spacing" w:semiHidden="0" w:uiPriority="1" w:unhideWhenUsed="0" w:qFormat="1"/>
+    <w:lsdException w:name="Light Shading" w:semiHidden="0" w:uiPriority="60" w:unhideWhenUsed="0"/>
+    <w:lsdException w:name="Light List" w:semiHidden="0" w:uiPriority="61" w:unhideWhenUsed="0"/>
+    <w:lsdException w:name="Light Grid" w:semiHidden="0" w:uiPriority="62" w:unhideWhenUsed="0"/>
+    <w:lsdException w:name="Medium Shading 1" w:semiHidden="0" w:uiPriority="63" w:unhideWhenUsed="0"/>
+    <w:lsdException w:name="Medium Shading 2" w:semiHidden="0" w:uiPriority="64" w:unhideWhenUsed="0"/>
+    <w:lsdException w:name="Medium List 1" w:semiHidden="0" w:uiPriority="65" w:unhideWhenUsed="0"/>
+    <w:lsdException w:name="Medium List 2" w:semiHidden="0" w:uiPriority="66" w:unhideWhenUsed="0"/>
+    <w:lsdException w:name="Medium Grid 1" w:semiHidden="0" w:uiPriority="67" w:unhideWhenUsed="0"/>
+    <w:lsdException w:name="Medium Grid 2" w:semiHidden="0" w:uiPriority="68" w:unhideWhenUsed="0"/>
+    <w:lsdException w:name="Medium Grid 3" w:semiHidden="0" w:uiPriority="69" w:unhideWhenUsed="0"/>
+    <w:lsdException w:name="Dark List" w:semiHidden="0" w:uiPriority="70" w:unhideWhenUsed="0"/>
+    <w:lsdException w:name="Colorful Shading" w:semiHidden="0" w:uiPriority="71" w:unhideWhenUsed="0"/>
+    <w:lsdException w:name="Colorful List" w:semiHidden="0" w:uiPriority="72" w:unhideWhenUsed="0"/>
+    <w:lsdException w:name="Colorful Grid" w:semiHidden="0" w:uiPriority="73" w:unhideWhenUsed="0"/>
+    <w:lsdException w:name="Light Shading Accent 1" w:semiHidden="0" w:uiPriority="60" w:unhideWhenUsed="0"/>
+    <w:lsdException w:name="Light List Accent 1" w:semiHidden="0" w:uiPriority="61" w:unhideWhenUsed="0"/>
+    <w:lsdException w:name="Light Grid Accent 1" w:semiHidden="0" w:uiPriority="62" w:unhideWhenUsed="0"/>
+    <w:lsdException w:name="Medium Shading 1 Accent 1" w:semiHidden="0" w:uiPriority="63" w:unhideWhenUsed="0"/>
+    <w:lsdException w:name="Medium Shading 2 Accent 1" w:semiHidden="0" w:uiPriority="64" w:unhideWhenUsed="0"/>
+    <w:lsdException w:name="Medium List 1 Accent 1" w:semiHidden="0" w:uiPriority="65" w:unhideWhenUsed="0"/>
+    <w:lsdException w:name="Revision" w:unhideWhenUsed="0"/>
+    <w:lsdException w:name="List Paragraph" w:semiHidden="0" w:uiPriority="34" w:unhideWhenUsed="0" w:qFormat="1"/>
+    <w:lsdException w:name="Quote" w:semiHidden="0" w:uiPriority="29" w:unhideWhenUsed="0" w:qFormat="1"/>
+    <w:lsdException w:name="Intense Quote" w:semiHidden="0" w:uiPriority="30" w:unhideWhenUsed="0" w:qFormat="1"/>
+    <w:lsdException w:name="Medium List 2 Accent 1" w:semiHidden="0" w:uiPriority="66" w:unhideWhenUsed="0"/>
+    <w:lsdException w:name="Medium Grid 1 Accent 1" w:semiHidden="0" w:uiPriority="67" w:unhideWhenUsed="0"/>
+    <w:lsdException w:name="Medium Grid 2 Accent 1" w:semiHidden="0" w:uiPriority="68" w:unhideWhenUsed="0"/>
+    <w:lsdException w:name="Medium Grid 3 Accent 1" w:semiHidden="0" w:uiPriority="69" w:unhideWhenUsed="0"/>
+    <w:lsdException w:name="Dark List Accent 1" w:semiHidden="0" w:uiPriority="70" w:unhideWhenUsed="0"/>
+    <w:lsdException w:name="Colorful Shading Accent 1" w:semiHidden="0" w:uiPriority="71" w:unhideWhenUsed="0"/>
+    <w:lsdException w:name="Colorful List Accent 1" w:semiHidden="0" w:uiPriority="72" w:unhideWhenUsed="0"/>
+    <w:lsdException w:name="Colorful Grid Accent 1" w:semiHidden="0" w:uiPriority="73" w:unhideWhenUsed="0"/>
+    <w:lsdException w:name="Light Shading Accent 2" w:semiHidden="0" w:uiPriority="60" w:unhideWhenUsed="0"/>
+    <w:lsdException w:name="Light List Accent 2" w:semiHidden="0" w:uiPriority="61" w:unhideWhenUsed="0"/>
+    <w:lsdException w:name="Light Grid Accent 2" w:semiHidden="0" w:uiPriority="62" w:unhideWhenUsed="0"/>
+    <w:lsdException w:name="Medium Shading 1 Accent 2" w:semiHidden="0" w:uiPriority="63" w:unhideWhenUsed="0"/>
+    <w:lsdException w:name="Medium Shading 2 Accent 2" w:semiHidden="0" w:uiPriority="64" w:unhideWhenUsed="0"/>
+    <w:lsdException w:name="Medium List 1 Accent 2" w:semiHidden="0" w:uiPriority="65" w:unhideWhenUsed="0"/>
+    <w:lsdException w:name="Medium List 2 Accent 2" w:semiHidden="0" w:uiPriority="66" w:unhideWhenUsed="0"/>
+    <w:lsdException w:name="Medium Grid 1 Accent 2" w:semiHidden="0" w:uiPriority="67" w:unhideWhenUsed="0"/>
+    <w:lsdException w:name="Medium Grid 2 Accent 2" w:semiHidden="0" w:uiPriority="68" w:unhideWhenUsed="0"/>
+    <w:lsdException w:name="Medium Grid 3 Accent 2" w:semiHidden="0" w:uiPriority="69" w:unhideWhenUsed="0"/>
+    <w:lsdException w:name="Dark List Accent 2" w:semiHidden="0" w:uiPriority="70" w:unhideWhenUsed="0"/>
+    <w:lsdException w:name="Colorful Shading Accent 2" w:semiHidden="0" w:uiPriority="71" w:unhideWhenUsed="0"/>
+    <w:lsdException w:name="Colorful List Accent 2" w:semiHidden="0" w:uiPriority="72" w:unhideWhenUsed="0"/>
+    <w:lsdException w:name="Colorful Grid Accent 2" w:semiHidden="0" w:uiPriority="73" w:unhideWhenUsed="0"/>
+    <w:lsdException w:name="Light Shading Accent 3" w:semiHidden="0" w:uiPriority="60" w:unhideWhenUsed="0"/>
+    <w:lsdException w:name="Light List Accent 3" w:semiHidden="0" w:uiPriority="61" w:unhideWhenUsed="0"/>
+    <w:lsdException w:name="Light Grid Accent 3" w:semiHidden="0" w:uiPriority="62" w:unhideWhenUsed="0"/>
+    <w:lsdException w:name="Medium Shading 1 Accent 3" w:semiHidden="0" w:uiPriority="63" w:unhideWhenUsed="0"/>
+    <w:lsdException w:name="Medium Shading 2 Accent 3" w:semiHidden="0" w:uiPriority="64" w:unhideWhenUsed="0"/>
+    <w:lsdException w:name="Medium List 1 Accent 3" w:semiHidden="0" w:uiPriority="65" w:unhideWhenUsed="0"/>
+    <w:lsdException w:name="Medium List 2 Accent 3" w:semiHidden="0" w:uiPriority="66" w:unhideWhenUsed="0"/>
+    <w:lsdException w:name="Medium Grid 1 Accent 3" w:semiHidden="0" w:uiPriority="67" w:unhideWhenUsed="0"/>
+    <w:lsdException w:name="Medium Grid 2 Accent 3" w:semiHidden="0" w:uiPriority="68" w:unhideWhenUsed="0"/>
+    <w:lsdException w:name="Medium Grid 3 Accent 3" w:semiHidden="0" w:uiPriority="69" w:unhideWhenUsed="0"/>
+    <w:lsdException w:name="Dark List Accent 3" w:semiHidden="0" w:uiPriority="70" w:unhideWhenUsed="0"/>
+    <w:lsdException w:name="Colorful Shading Accent 3" w:semiHidden="0" w:uiPriority="71" w:unhideWhenUsed="0"/>
+    <w:lsdException w:name="Colorful List Accent 3" w:semiHidden="0" w:uiPriority="72" w:unhideWhenUsed="0"/>
+    <w:lsdException w:name="Colorful Grid Accent 3" w:semiHidden="0" w:uiPriority="73" w:unhideWhenUsed="0"/>
+    <w:lsdException w:name="Light Shading Accent 4" w:semiHidden="0" w:uiPriority="60" w:unhideWhenUsed="0"/>
+    <w:lsdException w:name="Light List Accent 4" w:semiHidden="0" w:uiPriority="61" w:unhideWhenUsed="0"/>
+    <w:lsdException w:name="Light Grid Accent 4" w:semiHidden="0" w:uiPriority="62" w:unhideWhenUsed="0"/>
+    <w:lsdException w:name="Medium Shading 1 Accent 4" w:semiHidden="0" w:uiPriority="63" w:unhideWhenUsed="0"/>
+    <w:lsdException w:name="Medium Shading 2 Accent 4" w:semiHidden="0" w:uiPriority="64" w:unhideWhenUsed="0"/>
+    <w:lsdException w:name="Medium List 1 Accent 4" w:semiHidden="0" w:uiPriority="65" w:unhideWhenUsed="0"/>
+    <w:lsdException w:name="Medium List 2 Accent 4" w:semiHidden="0" w:uiPriority="66" w:unhideWhenUsed="0"/>
+    <w:lsdException w:name="Medium Grid 1 Accent 4" w:semiHidden="0" w:uiPriority="67" w:unhideWhenUsed="0"/>
+    <w:lsdException w:name="Medium Grid 2 Accent 4" w:semiHidden="0" w:uiPriority="68" w:unhideWhenUsed="0"/>
+    <w:lsdException w:name="Medium Grid 3 Accent 4" w:semiHidden="0" w:uiPriority="69" w:unhideWhenUsed="0"/>
+    <w:lsdException w:name="Dark List Accent 4" w:semiHidden="0" w:uiPriority="70" w:unhideWhenUsed="0"/>
+    <w:lsdException w:name="Colorful Shading Accent 4" w:semiHidden="0" w:uiPriority="71" w:unhideWhenUsed="0"/>
+    <w:lsdException w:name="Colorful List Accent 4" w:semiHidden="0" w:uiPriority="72" w:unhideWhenUsed="0"/>
+    <w:lsdException w:name="Colorful Grid Accent 4" w:semiHidden="0" w:uiPriority="73" w:unhideWhenUsed="0"/>
+    <w:lsdException w:name="Light Shading Accent 5" w:semiHidden="0" w:uiPriority="60" w:unhideWhenUsed="0"/>
+    <w:lsdException w:name="Light List Accent 5" w:semiHidden="0" w:uiPriority="61" w:unhideWhenUsed="0"/>
+    <w:lsdException w:name="Light Grid Accent 5" w:semiHidden="0" w:uiPriority="62" w:unhideWhenUsed="0"/>
+    <w:lsdException w:name="Medium Shading 1 Accent 5" w:semiHidden="0" w:uiPriority="63" w:unhideWhenUsed="0"/>
+    <w:lsdException w:name="Medium Shading 2 Accent 5" w:semiHidden="0" w:uiPriority="64" w:unhideWhenUsed="0"/>
+    <w:lsdException w:name="Medium List 1 Accent 5" w:semiHidden="0" w:uiPriority="65" w:unhideWhenUsed="0"/>
+    <w:lsdException w:name="Medium List 2 Accent 5" w:semiHidden="0" w:uiPriority="66" w:unhideWhenUsed="0"/>
+    <w:lsdException w:name="Medium Grid 1 Accent 5" w:semiHidden="0" w:uiPriority="67" w:unhideWhenUsed="0"/>
+    <w:lsdException w:name="Medium Grid 2 Accent 5" w:semiHidden="0" w:uiPriority="68" w:unhideWhenUsed="0"/>
+    <w:lsdException w:name="Medium Grid 3 Accent 5" w:semiHidden="0" w:uiPriority="69" w:unhideWhenUsed="0"/>
+    <w:lsdException w:name="Dark List Accent 5" w:semiHidden="0" w:uiPriority="70" w:unhideWhenUsed="0"/>
+    <w:lsdException w:name="Colorful Shading Accent 5" w:semiHidden="0" w:uiPriority="71" w:unhideWhenUsed="0"/>
+    <w:lsdException w:name="Colorful List Accent 5" w:semiHidden="0" w:uiPriority="72" w:unhideWhenUsed="0"/>
+    <w:lsdException w:name="Colorful Grid Accent 5" w:semiHidden="0" w:uiPriority="73" w:unhideWhenUsed="0"/>
+    <w:lsdException w:name="Light Shading Accent 6" w:semiHidden="0" w:uiPriority="60" w:unhideWhenUsed="0"/>
+    <w:lsdException w:name="Light List Accent 6" w:semiHidden="0" w:uiPriority="61" w:unhideWhenUsed="0"/>
+    <w:lsdException w:name="Light Grid Accent 6" w:semiHidden="0" w:uiPriority="62" w:unhideWhenUsed="0"/>
+    <w:lsdException w:name="Medium Shading 1 Accent 6" w:semiHidden="0" w:uiPriority="63" w:unhideWhenUsed="0"/>
+    <w:lsdException w:name="Medium Shading 2 Accent 6" w:semiHidden="0" w:uiPriority="64" w:unhideWhenUsed="0"/>
+    <w:lsdException w:name="Medium List 1 Accent 6" w:semiHidden="0" w:uiPriority="65" w:unhideWhenUsed="0"/>
+    <w:lsdException w:name="Medium List 2 Accent 6" w:semiHidden="0" w:uiPriority="66" w:unhideWhenUsed="0"/>
+    <w:lsdException w:name="Medium Grid 1 Accent 6" w:semiHidden="0" w:uiPriority="67" w:unhideWhenUsed="0"/>
+    <w:lsdException w:name="Medium Grid 2 Accent 6" w:semiHidden="0" w:uiPriority="68" w:unhideWhenUsed="0"/>
+    <w:lsdException w:name="Medium Grid 3 Accent 6" w:semiHidden="0" w:uiPriority="69" w:unhideWhenUsed="0"/>
+    <w:lsdException w:name="Dark List Accent 6" w:semiHidden="0" w:uiPriority="70" w:unhideWhenUsed="0"/>
+    <w:lsdException w:name="Colorful Shading Accent 6" w:semiHidden="0" w:uiPriority="71" w:unhideWhenUsed="0"/>
+    <w:lsdException w:name="Colorful List Accent 6" w:semiHidden="0" w:uiPriority="72" w:unhideWhenUsed="0"/>
+    <w:lsdException w:name="Colorful Grid Accent 6" w:semiHidden="0" w:uiPriority="73" w:unhideWhenUsed="0"/>
+    <w:lsdException w:name="Subtle Emphasis" w:semiHidden="0" w:uiPriority="19" w:unhideWhenUsed="0" w:qFormat="1"/>
+    <w:lsdException w:name="Intense Emphasis" w:semiHidden="0" w:uiPriority="21" w:unhideWhenUsed="0" w:qFormat="1"/>
+    <w:lsdException w:name="Subtle Reference" w:semiHidden="0" w:uiPriority="31" w:unhideWhenUsed="0" w:qFormat="1"/>
+    <w:lsdException w:name="Intense Reference" w:semiHidden="0" w:uiPriority="32" w:unhideWhenUsed="0" w:qFormat="1"/>
+    <w:lsdException w:name="Book Title" w:semiHidden="0" w:uiPriority="33" w:unhideWhenUsed="0" w:qFormat="1"/>
+    <w:lsdException w:name="Bibliography" w:uiPriority="37"/>
+    <w:lsdException w:name="TOC Heading" w:uiPriority="39" w:qFormat="1"/>
   </w:latentStyles>
   <w:style w:type="paragraph" w:default="1" w:styleId="Normal">
     <w:name w:val="Normal"/>
@@ -4470,4 +4707,16 @@
   </a:objectDefaults>
   <a:extraClrSchemeLst/>
 </a:theme>
+</file>
+
+<file path=customXml/item1.xml><?xml version="1.0" encoding="utf-8"?>
+<b:Sources xmlns:b="http://schemas.openxmlformats.org/officeDocument/2006/bibliography" xmlns="http://schemas.openxmlformats.org/officeDocument/2006/bibliography" SelectedStyle="\APA.XSL" StyleName="APA"/>
+</file>
+
+<file path=customXml/itemProps1.xml><?xml version="1.0" encoding="utf-8"?>
+<ds:datastoreItem xmlns:ds="http://schemas.openxmlformats.org/officeDocument/2006/customXml" ds:itemID="{141D482E-F603-4738-B5A4-6404F44B7F6B}">
+  <ds:schemaRefs>
+    <ds:schemaRef ds:uri="http://schemas.openxmlformats.org/officeDocument/2006/bibliography"/>
+  </ds:schemaRefs>
+</ds:datastoreItem>
 </file>
</xml_diff>

<commit_message>
Includes explicit code parameters for the benchmarking cases
</commit_message>
<xml_diff>
--- a/Project_Proposal.docx
+++ b/Project_Proposal.docx
@@ -239,7 +239,7 @@
               </wp:anchor>
             </w:drawing>
           </mc:Choice>
-          <mc:Fallback xmlns:w15="http://schemas.microsoft.com/office/word/2012/wordml">
+          <mc:Fallback>
             <w:pict>
               <v:rect id="officeArt object" o:spid="_x0000_s1026" style="position:absolute;margin-left:18pt;margin-top:554.4pt;width:8in;height:79.5pt;z-index:251660288;visibility:visible;mso-wrap-style:square;mso-wrap-distance-left:4.5pt;mso-wrap-distance-top:4.5pt;mso-wrap-distance-right:4.5pt;mso-wrap-distance-bottom:4.5pt;mso-position-horizontal:absolute;mso-position-horizontal-relative:page;mso-position-vertical:absolute;mso-position-vertical-relative:page;v-text-anchor:top" o:gfxdata="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" filled="f" stroked="f" strokeweight="1pt">
                 <v:stroke miterlimit="4"/>
@@ -382,7 +382,7 @@
               </wp:anchor>
             </w:drawing>
           </mc:Choice>
-          <mc:Fallback xmlns:w15="http://schemas.microsoft.com/office/word/2012/wordml">
+          <mc:Fallback>
             <w:pict>
               <v:rect id="_x0000_s1027" style="position:absolute;margin-left:18pt;margin-top:237.6pt;width:8in;height:286.5pt;z-index:251659264;visibility:visible;mso-wrap-style:square;mso-wrap-distance-left:4.5pt;mso-wrap-distance-top:4.5pt;mso-wrap-distance-right:4.5pt;mso-wrap-distance-bottom:4.5pt;mso-position-horizontal:absolute;mso-position-horizontal-relative:page;mso-position-vertical:absolute;mso-position-vertical-relative:page;v-text-anchor:bottom" o:gfxdata="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" filled="f" stroked="f" strokeweight="1pt">
                 <v:stroke miterlimit="4"/>
@@ -552,16 +552,8 @@
           <w:rFonts w:ascii="Trebuchet MS" w:hAnsi="Trebuchet MS"/>
         </w:rPr>
         <w:tab/>
-        <w:t xml:space="preserve">The </w:t>
-      </w:r>
-      <w:proofErr w:type="spellStart"/>
-      <w:r>
-        <w:rPr>
-          <w:rFonts w:ascii="Trebuchet MS" w:hAnsi="Trebuchet MS"/>
-        </w:rPr>
-        <w:t>na</w:t>
-      </w:r>
-      <w:proofErr w:type="spellEnd"/>
+        <w:t>The na</w:t>
+      </w:r>
       <w:r>
         <w:rPr>
           <w:rFonts w:ascii="Trebuchet MS" w:hAnsi="Trebuchet MS"/>
@@ -569,19 +561,11 @@
         </w:rPr>
         <w:t>ï</w:t>
       </w:r>
-      <w:proofErr w:type="spellStart"/>
-      <w:r>
-        <w:rPr>
-          <w:rFonts w:ascii="Trebuchet MS" w:hAnsi="Trebuchet MS"/>
-        </w:rPr>
-        <w:t>ve</w:t>
-      </w:r>
-      <w:proofErr w:type="spellEnd"/>
-      <w:r>
-        <w:rPr>
-          <w:rFonts w:ascii="Trebuchet MS" w:hAnsi="Trebuchet MS"/>
-        </w:rPr>
-        <w:t xml:space="preserve"> implementation of the lattice Boltzmann method which has been previously implemented is overly restrictive on the simulation sizes achievable with available resources, due at least in part to lack of parallelism and inefficient data and memory handling</w:t>
+      <w:r>
+        <w:rPr>
+          <w:rFonts w:ascii="Trebuchet MS" w:hAnsi="Trebuchet MS"/>
+        </w:rPr>
+        <w:t>ve implementation of the lattice Boltzmann method which has been previously implemented is overly restrictive on the simulation sizes achievable with available resources, due at least in part to lack of parallelism and inefficient data and memory handling</w:t>
       </w:r>
       <w:r>
         <w:rPr>
@@ -624,21 +608,7 @@
         <w:rPr>
           <w:rFonts w:ascii="Trebuchet MS" w:hAnsi="Trebuchet MS"/>
         </w:rPr>
-        <w:t xml:space="preserve">We will </w:t>
-      </w:r>
-      <w:proofErr w:type="spellStart"/>
-      <w:r>
-        <w:rPr>
-          <w:rFonts w:ascii="Trebuchet MS" w:hAnsi="Trebuchet MS"/>
-        </w:rPr>
-        <w:t>vectorize</w:t>
-      </w:r>
-      <w:proofErr w:type="spellEnd"/>
-      <w:r>
-        <w:rPr>
-          <w:rFonts w:ascii="Trebuchet MS" w:hAnsi="Trebuchet MS"/>
-        </w:rPr>
-        <w:t xml:space="preserve"> computations and adopt blocking wherever these result in improved performance and reevaluate data structures to improve memory-usage.</w:t>
+        <w:t>We will vectorize computations and adopt blocking wherever these result in improved performance and reevaluate data structures to improve memory-usage.</w:t>
       </w:r>
     </w:p>
     <w:p>
@@ -657,43 +627,19 @@
           <w:rFonts w:ascii="Trebuchet MS" w:hAnsi="Trebuchet MS"/>
         </w:rPr>
       </w:pPr>
-      <w:proofErr w:type="spellStart"/>
       <w:r>
         <w:rPr>
           <w:rFonts w:ascii="Trebuchet MS" w:hAnsi="Trebuchet MS"/>
           <w:b/>
           <w:bCs/>
         </w:rPr>
-        <w:t>OpenMP</w:t>
-      </w:r>
-      <w:proofErr w:type="spellEnd"/>
-      <w:r>
-        <w:rPr>
-          <w:rFonts w:ascii="Trebuchet MS" w:hAnsi="Trebuchet MS"/>
-          <w:b/>
-          <w:bCs/>
-        </w:rPr>
-        <w:t xml:space="preserve">: </w:t>
-      </w:r>
-      <w:r>
-        <w:rPr>
-          <w:rFonts w:ascii="Trebuchet MS" w:hAnsi="Trebuchet MS"/>
-        </w:rPr>
-        <w:t xml:space="preserve">We will parallelize data-independent sections of the single-core optimized code using </w:t>
-      </w:r>
-      <w:proofErr w:type="spellStart"/>
-      <w:r>
-        <w:rPr>
-          <w:rFonts w:ascii="Trebuchet MS" w:hAnsi="Trebuchet MS"/>
-        </w:rPr>
-        <w:t>OpenMP</w:t>
-      </w:r>
-      <w:proofErr w:type="spellEnd"/>
-      <w:r>
-        <w:rPr>
-          <w:rFonts w:ascii="Trebuchet MS" w:hAnsi="Trebuchet MS"/>
-        </w:rPr>
-        <w:t xml:space="preserve">. </w:t>
+        <w:t xml:space="preserve">OpenMP: </w:t>
+      </w:r>
+      <w:r>
+        <w:rPr>
+          <w:rFonts w:ascii="Trebuchet MS" w:hAnsi="Trebuchet MS"/>
+        </w:rPr>
+        <w:t xml:space="preserve">We will parallelize data-independent sections of the single-core optimized code using OpenMP. </w:t>
       </w:r>
     </w:p>
     <w:p>
@@ -724,21 +670,7 @@
         <w:rPr>
           <w:rFonts w:ascii="Trebuchet MS" w:hAnsi="Trebuchet MS"/>
         </w:rPr>
-        <w:t xml:space="preserve"> We will implement MPI for running </w:t>
-      </w:r>
-      <w:proofErr w:type="spellStart"/>
-      <w:r>
-        <w:rPr>
-          <w:rFonts w:ascii="Trebuchet MS" w:hAnsi="Trebuchet MS"/>
-        </w:rPr>
-        <w:t>OpenMP</w:t>
-      </w:r>
-      <w:proofErr w:type="spellEnd"/>
-      <w:r>
-        <w:rPr>
-          <w:rFonts w:ascii="Trebuchet MS" w:hAnsi="Trebuchet MS"/>
-        </w:rPr>
-        <w:t>-implemented functions in parallel and handling intercommunication.</w:t>
+        <w:t xml:space="preserve"> We will implement MPI for running OpenMP-implemented functions in parallel and handling intercommunication.</w:t>
       </w:r>
       <w:r>
         <w:rPr>
@@ -750,21 +682,7 @@
         <w:rPr>
           <w:rFonts w:ascii="Trebuchet MS" w:hAnsi="Trebuchet MS"/>
         </w:rPr>
-        <w:t xml:space="preserve">d </w:t>
-      </w:r>
-      <w:proofErr w:type="spellStart"/>
-      <w:r>
-        <w:rPr>
-          <w:rFonts w:ascii="Trebuchet MS" w:hAnsi="Trebuchet MS"/>
-        </w:rPr>
-        <w:t>OpenMP</w:t>
-      </w:r>
-      <w:proofErr w:type="spellEnd"/>
-      <w:r>
-        <w:rPr>
-          <w:rFonts w:ascii="Trebuchet MS" w:hAnsi="Trebuchet MS"/>
-        </w:rPr>
-        <w:t xml:space="preserve"> model. </w:t>
+        <w:t xml:space="preserve">d OpenMP model. </w:t>
       </w:r>
     </w:p>
     <w:p>
@@ -833,21 +751,7 @@
         <w:rPr>
           <w:rFonts w:ascii="Trebuchet MS" w:hAnsi="Trebuchet MS"/>
         </w:rPr>
-        <w:t xml:space="preserve">We will extend the hybrid </w:t>
-      </w:r>
-      <w:proofErr w:type="spellStart"/>
-      <w:r>
-        <w:rPr>
-          <w:rFonts w:ascii="Trebuchet MS" w:hAnsi="Trebuchet MS"/>
-        </w:rPr>
-        <w:t>OpenMP</w:t>
-      </w:r>
-      <w:proofErr w:type="spellEnd"/>
-      <w:r>
-        <w:rPr>
-          <w:rFonts w:ascii="Trebuchet MS" w:hAnsi="Trebuchet MS"/>
-        </w:rPr>
-        <w:t xml:space="preserve">/MPI implementation to take advantage of an architecture using the Xeon </w:t>
+        <w:t xml:space="preserve">We will extend the hybrid OpenMP/MPI implementation to take advantage of an architecture using the Xeon </w:t>
       </w:r>
       <w:r>
         <w:rPr>
@@ -1105,7 +1009,19 @@
         <w:rPr>
           <w:rFonts w:ascii="Trebuchet MS" w:hAnsi="Trebuchet MS"/>
         </w:rPr>
-        <w:t>The physical case for the 2D benchmark will be a lattice size of 1001 by 1001 with a standard deviation of 100</w:t>
+        <w:t>The physical case for the 2D benchmark will be a lattice size of 1001 by 100</w:t>
+      </w:r>
+      <w:r>
+        <w:rPr>
+          <w:rFonts w:ascii="Trebuchet MS" w:hAnsi="Trebuchet MS"/>
+        </w:rPr>
+        <w:t>1 with a standard deviation of 2</w:t>
+      </w:r>
+      <w:r>
+        <w:rPr>
+          <w:rFonts w:ascii="Trebuchet MS" w:hAnsi="Trebuchet MS"/>
+        </w:rPr>
+        <w:t>00</w:t>
       </w:r>
       <w:r>
         <w:rPr>
@@ -1131,6 +1047,1095 @@
         </w:rPr>
         <w:t>iation of 50 and 500 time steps.</w:t>
       </w:r>
+      <w:r>
+        <w:rPr>
+          <w:rFonts w:ascii="Trebuchet MS" w:hAnsi="Trebuchet MS"/>
+        </w:rPr>
+        <w:t xml:space="preserve"> </w:t>
+      </w:r>
+      <w:r>
+        <w:rPr>
+          <w:rFonts w:ascii="Trebuchet MS" w:hAnsi="Trebuchet MS"/>
+        </w:rPr>
+        <w:t>We will run the following accuracy and performance tests of weak scaling for the 2D case:</w:t>
+      </w:r>
+    </w:p>
+    <w:tbl>
+      <w:tblPr>
+        <w:tblStyle w:val="TableGrid"/>
+        <w:tblW w:w="0" w:type="auto"/>
+        <w:tblLook w:val="04A0" w:firstRow="1" w:lastRow="0" w:firstColumn="1" w:lastColumn="0" w:noHBand="0" w:noVBand="1"/>
+      </w:tblPr>
+      <w:tblGrid>
+        <w:gridCol w:w="2394"/>
+        <w:gridCol w:w="2394"/>
+        <w:gridCol w:w="2394"/>
+        <w:gridCol w:w="2394"/>
+      </w:tblGrid>
+      <w:tr>
+        <w:tc>
+          <w:tcPr>
+            <w:tcW w:w="2394" w:type="dxa"/>
+          </w:tcPr>
+          <w:p>
+            <w:pPr>
+              <w:pStyle w:val="Body"/>
+              <w:pBdr>
+                <w:top w:val="none" w:sz="0" w:space="0" w:color="auto"/>
+                <w:left w:val="none" w:sz="0" w:space="0" w:color="auto"/>
+                <w:bottom w:val="none" w:sz="0" w:space="0" w:color="auto"/>
+                <w:right w:val="none" w:sz="0" w:space="0" w:color="auto"/>
+                <w:between w:val="none" w:sz="0" w:space="0" w:color="auto"/>
+                <w:bar w:val="none" w:sz="0" w:color="auto"/>
+              </w:pBdr>
+              <w:spacing w:before="240"/>
+              <w:rPr>
+                <w:rFonts w:ascii="Trebuchet MS" w:hAnsi="Trebuchet MS"/>
+              </w:rPr>
+            </w:pPr>
+            <w:r>
+              <w:rPr>
+                <w:rFonts w:ascii="Trebuchet MS" w:hAnsi="Trebuchet MS"/>
+              </w:rPr>
+              <w:t>Nx</w:t>
+            </w:r>
+          </w:p>
+        </w:tc>
+        <w:tc>
+          <w:tcPr>
+            <w:tcW w:w="2394" w:type="dxa"/>
+          </w:tcPr>
+          <w:p>
+            <w:pPr>
+              <w:pStyle w:val="Body"/>
+              <w:pBdr>
+                <w:top w:val="none" w:sz="0" w:space="0" w:color="auto"/>
+                <w:left w:val="none" w:sz="0" w:space="0" w:color="auto"/>
+                <w:bottom w:val="none" w:sz="0" w:space="0" w:color="auto"/>
+                <w:right w:val="none" w:sz="0" w:space="0" w:color="auto"/>
+                <w:between w:val="none" w:sz="0" w:space="0" w:color="auto"/>
+                <w:bar w:val="none" w:sz="0" w:color="auto"/>
+              </w:pBdr>
+              <w:spacing w:before="240"/>
+              <w:rPr>
+                <w:rFonts w:ascii="Trebuchet MS" w:hAnsi="Trebuchet MS"/>
+              </w:rPr>
+            </w:pPr>
+            <w:r>
+              <w:rPr>
+                <w:rFonts w:ascii="Trebuchet MS" w:hAnsi="Trebuchet MS"/>
+              </w:rPr>
+              <w:t>Ny</w:t>
+            </w:r>
+          </w:p>
+        </w:tc>
+        <w:tc>
+          <w:tcPr>
+            <w:tcW w:w="2394" w:type="dxa"/>
+          </w:tcPr>
+          <w:p>
+            <w:pPr>
+              <w:pStyle w:val="Body"/>
+              <w:pBdr>
+                <w:top w:val="none" w:sz="0" w:space="0" w:color="auto"/>
+                <w:left w:val="none" w:sz="0" w:space="0" w:color="auto"/>
+                <w:bottom w:val="none" w:sz="0" w:space="0" w:color="auto"/>
+                <w:right w:val="none" w:sz="0" w:space="0" w:color="auto"/>
+                <w:between w:val="none" w:sz="0" w:space="0" w:color="auto"/>
+                <w:bar w:val="none" w:sz="0" w:color="auto"/>
+              </w:pBdr>
+              <w:spacing w:before="240"/>
+              <w:rPr>
+                <w:rFonts w:ascii="Trebuchet MS" w:hAnsi="Trebuchet MS"/>
+              </w:rPr>
+            </w:pPr>
+            <w:r>
+              <w:rPr>
+                <w:rFonts w:ascii="Trebuchet MS" w:hAnsi="Trebuchet MS"/>
+              </w:rPr>
+              <w:t>Standard Deviation</w:t>
+            </w:r>
+          </w:p>
+        </w:tc>
+        <w:tc>
+          <w:tcPr>
+            <w:tcW w:w="2394" w:type="dxa"/>
+          </w:tcPr>
+          <w:p>
+            <w:pPr>
+              <w:pStyle w:val="Body"/>
+              <w:pBdr>
+                <w:top w:val="none" w:sz="0" w:space="0" w:color="auto"/>
+                <w:left w:val="none" w:sz="0" w:space="0" w:color="auto"/>
+                <w:bottom w:val="none" w:sz="0" w:space="0" w:color="auto"/>
+                <w:right w:val="none" w:sz="0" w:space="0" w:color="auto"/>
+                <w:between w:val="none" w:sz="0" w:space="0" w:color="auto"/>
+                <w:bar w:val="none" w:sz="0" w:color="auto"/>
+              </w:pBdr>
+              <w:spacing w:before="240"/>
+              <w:rPr>
+                <w:rFonts w:ascii="Trebuchet MS" w:hAnsi="Trebuchet MS"/>
+              </w:rPr>
+            </w:pPr>
+            <w:r>
+              <w:rPr>
+                <w:rFonts w:ascii="Trebuchet MS" w:hAnsi="Trebuchet MS"/>
+              </w:rPr>
+              <w:t>Number of Time steps</w:t>
+            </w:r>
+          </w:p>
+        </w:tc>
+      </w:tr>
+      <w:tr>
+        <w:tc>
+          <w:tcPr>
+            <w:tcW w:w="2394" w:type="dxa"/>
+          </w:tcPr>
+          <w:p>
+            <w:pPr>
+              <w:pStyle w:val="Body"/>
+              <w:pBdr>
+                <w:top w:val="none" w:sz="0" w:space="0" w:color="auto"/>
+                <w:left w:val="none" w:sz="0" w:space="0" w:color="auto"/>
+                <w:bottom w:val="none" w:sz="0" w:space="0" w:color="auto"/>
+                <w:right w:val="none" w:sz="0" w:space="0" w:color="auto"/>
+                <w:between w:val="none" w:sz="0" w:space="0" w:color="auto"/>
+                <w:bar w:val="none" w:sz="0" w:color="auto"/>
+              </w:pBdr>
+              <w:spacing w:before="240"/>
+              <w:rPr>
+                <w:rFonts w:ascii="Trebuchet MS" w:hAnsi="Trebuchet MS"/>
+              </w:rPr>
+            </w:pPr>
+            <w:r>
+              <w:rPr>
+                <w:rFonts w:ascii="Trebuchet MS" w:hAnsi="Trebuchet MS"/>
+              </w:rPr>
+              <w:t>251</w:t>
+            </w:r>
+          </w:p>
+        </w:tc>
+        <w:tc>
+          <w:tcPr>
+            <w:tcW w:w="2394" w:type="dxa"/>
+          </w:tcPr>
+          <w:p>
+            <w:pPr>
+              <w:pStyle w:val="Body"/>
+              <w:pBdr>
+                <w:top w:val="none" w:sz="0" w:space="0" w:color="auto"/>
+                <w:left w:val="none" w:sz="0" w:space="0" w:color="auto"/>
+                <w:bottom w:val="none" w:sz="0" w:space="0" w:color="auto"/>
+                <w:right w:val="none" w:sz="0" w:space="0" w:color="auto"/>
+                <w:between w:val="none" w:sz="0" w:space="0" w:color="auto"/>
+                <w:bar w:val="none" w:sz="0" w:color="auto"/>
+              </w:pBdr>
+              <w:spacing w:before="240"/>
+              <w:rPr>
+                <w:rFonts w:ascii="Trebuchet MS" w:hAnsi="Trebuchet MS"/>
+              </w:rPr>
+            </w:pPr>
+            <w:r>
+              <w:rPr>
+                <w:rFonts w:ascii="Trebuchet MS" w:hAnsi="Trebuchet MS"/>
+              </w:rPr>
+              <w:t>251</w:t>
+            </w:r>
+          </w:p>
+        </w:tc>
+        <w:tc>
+          <w:tcPr>
+            <w:tcW w:w="2394" w:type="dxa"/>
+          </w:tcPr>
+          <w:p>
+            <w:pPr>
+              <w:pStyle w:val="Body"/>
+              <w:pBdr>
+                <w:top w:val="none" w:sz="0" w:space="0" w:color="auto"/>
+                <w:left w:val="none" w:sz="0" w:space="0" w:color="auto"/>
+                <w:bottom w:val="none" w:sz="0" w:space="0" w:color="auto"/>
+                <w:right w:val="none" w:sz="0" w:space="0" w:color="auto"/>
+                <w:between w:val="none" w:sz="0" w:space="0" w:color="auto"/>
+                <w:bar w:val="none" w:sz="0" w:color="auto"/>
+              </w:pBdr>
+              <w:spacing w:before="240"/>
+              <w:rPr>
+                <w:rFonts w:ascii="Trebuchet MS" w:hAnsi="Trebuchet MS"/>
+              </w:rPr>
+            </w:pPr>
+            <w:r>
+              <w:rPr>
+                <w:rFonts w:ascii="Trebuchet MS" w:hAnsi="Trebuchet MS"/>
+              </w:rPr>
+              <w:t>50</w:t>
+            </w:r>
+          </w:p>
+        </w:tc>
+        <w:tc>
+          <w:tcPr>
+            <w:tcW w:w="2394" w:type="dxa"/>
+          </w:tcPr>
+          <w:p>
+            <w:pPr>
+              <w:pStyle w:val="Body"/>
+              <w:pBdr>
+                <w:top w:val="none" w:sz="0" w:space="0" w:color="auto"/>
+                <w:left w:val="none" w:sz="0" w:space="0" w:color="auto"/>
+                <w:bottom w:val="none" w:sz="0" w:space="0" w:color="auto"/>
+                <w:right w:val="none" w:sz="0" w:space="0" w:color="auto"/>
+                <w:between w:val="none" w:sz="0" w:space="0" w:color="auto"/>
+                <w:bar w:val="none" w:sz="0" w:color="auto"/>
+              </w:pBdr>
+              <w:spacing w:before="240"/>
+              <w:rPr>
+                <w:rFonts w:ascii="Trebuchet MS" w:hAnsi="Trebuchet MS"/>
+              </w:rPr>
+            </w:pPr>
+            <w:r>
+              <w:rPr>
+                <w:rFonts w:ascii="Trebuchet MS" w:hAnsi="Trebuchet MS"/>
+              </w:rPr>
+              <w:t>250</w:t>
+            </w:r>
+          </w:p>
+        </w:tc>
+      </w:tr>
+      <w:tr>
+        <w:tc>
+          <w:tcPr>
+            <w:tcW w:w="2394" w:type="dxa"/>
+          </w:tcPr>
+          <w:p>
+            <w:pPr>
+              <w:pStyle w:val="Body"/>
+              <w:pBdr>
+                <w:top w:val="none" w:sz="0" w:space="0" w:color="auto"/>
+                <w:left w:val="none" w:sz="0" w:space="0" w:color="auto"/>
+                <w:bottom w:val="none" w:sz="0" w:space="0" w:color="auto"/>
+                <w:right w:val="none" w:sz="0" w:space="0" w:color="auto"/>
+                <w:between w:val="none" w:sz="0" w:space="0" w:color="auto"/>
+                <w:bar w:val="none" w:sz="0" w:color="auto"/>
+              </w:pBdr>
+              <w:spacing w:before="240"/>
+              <w:rPr>
+                <w:rFonts w:ascii="Trebuchet MS" w:hAnsi="Trebuchet MS"/>
+              </w:rPr>
+            </w:pPr>
+            <w:r>
+              <w:rPr>
+                <w:rFonts w:ascii="Trebuchet MS" w:hAnsi="Trebuchet MS"/>
+              </w:rPr>
+              <w:t>501</w:t>
+            </w:r>
+          </w:p>
+        </w:tc>
+        <w:tc>
+          <w:tcPr>
+            <w:tcW w:w="2394" w:type="dxa"/>
+          </w:tcPr>
+          <w:p>
+            <w:pPr>
+              <w:pStyle w:val="Body"/>
+              <w:pBdr>
+                <w:top w:val="none" w:sz="0" w:space="0" w:color="auto"/>
+                <w:left w:val="none" w:sz="0" w:space="0" w:color="auto"/>
+                <w:bottom w:val="none" w:sz="0" w:space="0" w:color="auto"/>
+                <w:right w:val="none" w:sz="0" w:space="0" w:color="auto"/>
+                <w:between w:val="none" w:sz="0" w:space="0" w:color="auto"/>
+                <w:bar w:val="none" w:sz="0" w:color="auto"/>
+              </w:pBdr>
+              <w:spacing w:before="240"/>
+              <w:rPr>
+                <w:rFonts w:ascii="Trebuchet MS" w:hAnsi="Trebuchet MS"/>
+              </w:rPr>
+            </w:pPr>
+            <w:r>
+              <w:rPr>
+                <w:rFonts w:ascii="Trebuchet MS" w:hAnsi="Trebuchet MS"/>
+              </w:rPr>
+              <w:t>501</w:t>
+            </w:r>
+          </w:p>
+        </w:tc>
+        <w:tc>
+          <w:tcPr>
+            <w:tcW w:w="2394" w:type="dxa"/>
+          </w:tcPr>
+          <w:p>
+            <w:pPr>
+              <w:pStyle w:val="Body"/>
+              <w:pBdr>
+                <w:top w:val="none" w:sz="0" w:space="0" w:color="auto"/>
+                <w:left w:val="none" w:sz="0" w:space="0" w:color="auto"/>
+                <w:bottom w:val="none" w:sz="0" w:space="0" w:color="auto"/>
+                <w:right w:val="none" w:sz="0" w:space="0" w:color="auto"/>
+                <w:between w:val="none" w:sz="0" w:space="0" w:color="auto"/>
+                <w:bar w:val="none" w:sz="0" w:color="auto"/>
+              </w:pBdr>
+              <w:spacing w:before="240"/>
+              <w:rPr>
+                <w:rFonts w:ascii="Trebuchet MS" w:hAnsi="Trebuchet MS"/>
+              </w:rPr>
+            </w:pPr>
+            <w:r>
+              <w:rPr>
+                <w:rFonts w:ascii="Trebuchet MS" w:hAnsi="Trebuchet MS"/>
+              </w:rPr>
+              <w:t>100</w:t>
+            </w:r>
+          </w:p>
+        </w:tc>
+        <w:tc>
+          <w:tcPr>
+            <w:tcW w:w="2394" w:type="dxa"/>
+          </w:tcPr>
+          <w:p>
+            <w:pPr>
+              <w:pStyle w:val="Body"/>
+              <w:pBdr>
+                <w:top w:val="none" w:sz="0" w:space="0" w:color="auto"/>
+                <w:left w:val="none" w:sz="0" w:space="0" w:color="auto"/>
+                <w:bottom w:val="none" w:sz="0" w:space="0" w:color="auto"/>
+                <w:right w:val="none" w:sz="0" w:space="0" w:color="auto"/>
+                <w:between w:val="none" w:sz="0" w:space="0" w:color="auto"/>
+                <w:bar w:val="none" w:sz="0" w:color="auto"/>
+              </w:pBdr>
+              <w:spacing w:before="240"/>
+              <w:rPr>
+                <w:rFonts w:ascii="Trebuchet MS" w:hAnsi="Trebuchet MS"/>
+              </w:rPr>
+            </w:pPr>
+            <w:r>
+              <w:rPr>
+                <w:rFonts w:ascii="Trebuchet MS" w:hAnsi="Trebuchet MS"/>
+              </w:rPr>
+              <w:t>250</w:t>
+            </w:r>
+          </w:p>
+        </w:tc>
+      </w:tr>
+      <w:tr>
+        <w:tc>
+          <w:tcPr>
+            <w:tcW w:w="2394" w:type="dxa"/>
+          </w:tcPr>
+          <w:p>
+            <w:pPr>
+              <w:pStyle w:val="Body"/>
+              <w:pBdr>
+                <w:top w:val="none" w:sz="0" w:space="0" w:color="auto"/>
+                <w:left w:val="none" w:sz="0" w:space="0" w:color="auto"/>
+                <w:bottom w:val="none" w:sz="0" w:space="0" w:color="auto"/>
+                <w:right w:val="none" w:sz="0" w:space="0" w:color="auto"/>
+                <w:between w:val="none" w:sz="0" w:space="0" w:color="auto"/>
+                <w:bar w:val="none" w:sz="0" w:color="auto"/>
+              </w:pBdr>
+              <w:spacing w:before="240"/>
+              <w:rPr>
+                <w:rFonts w:ascii="Trebuchet MS" w:hAnsi="Trebuchet MS"/>
+              </w:rPr>
+            </w:pPr>
+            <w:r>
+              <w:rPr>
+                <w:rFonts w:ascii="Trebuchet MS" w:hAnsi="Trebuchet MS"/>
+              </w:rPr>
+              <w:t>1001</w:t>
+            </w:r>
+          </w:p>
+        </w:tc>
+        <w:tc>
+          <w:tcPr>
+            <w:tcW w:w="2394" w:type="dxa"/>
+          </w:tcPr>
+          <w:p>
+            <w:pPr>
+              <w:pStyle w:val="Body"/>
+              <w:pBdr>
+                <w:top w:val="none" w:sz="0" w:space="0" w:color="auto"/>
+                <w:left w:val="none" w:sz="0" w:space="0" w:color="auto"/>
+                <w:bottom w:val="none" w:sz="0" w:space="0" w:color="auto"/>
+                <w:right w:val="none" w:sz="0" w:space="0" w:color="auto"/>
+                <w:between w:val="none" w:sz="0" w:space="0" w:color="auto"/>
+                <w:bar w:val="none" w:sz="0" w:color="auto"/>
+              </w:pBdr>
+              <w:spacing w:before="240"/>
+              <w:rPr>
+                <w:rFonts w:ascii="Trebuchet MS" w:hAnsi="Trebuchet MS"/>
+              </w:rPr>
+            </w:pPr>
+            <w:r>
+              <w:rPr>
+                <w:rFonts w:ascii="Trebuchet MS" w:hAnsi="Trebuchet MS"/>
+              </w:rPr>
+              <w:t>1001</w:t>
+            </w:r>
+          </w:p>
+        </w:tc>
+        <w:tc>
+          <w:tcPr>
+            <w:tcW w:w="2394" w:type="dxa"/>
+          </w:tcPr>
+          <w:p>
+            <w:pPr>
+              <w:pStyle w:val="Body"/>
+              <w:pBdr>
+                <w:top w:val="none" w:sz="0" w:space="0" w:color="auto"/>
+                <w:left w:val="none" w:sz="0" w:space="0" w:color="auto"/>
+                <w:bottom w:val="none" w:sz="0" w:space="0" w:color="auto"/>
+                <w:right w:val="none" w:sz="0" w:space="0" w:color="auto"/>
+                <w:between w:val="none" w:sz="0" w:space="0" w:color="auto"/>
+                <w:bar w:val="none" w:sz="0" w:color="auto"/>
+              </w:pBdr>
+              <w:spacing w:before="240"/>
+              <w:rPr>
+                <w:rFonts w:ascii="Trebuchet MS" w:hAnsi="Trebuchet MS"/>
+              </w:rPr>
+            </w:pPr>
+            <w:r>
+              <w:rPr>
+                <w:rFonts w:ascii="Trebuchet MS" w:hAnsi="Trebuchet MS"/>
+              </w:rPr>
+              <w:t>200</w:t>
+            </w:r>
+          </w:p>
+        </w:tc>
+        <w:tc>
+          <w:tcPr>
+            <w:tcW w:w="2394" w:type="dxa"/>
+          </w:tcPr>
+          <w:p>
+            <w:pPr>
+              <w:pStyle w:val="Body"/>
+              <w:pBdr>
+                <w:top w:val="none" w:sz="0" w:space="0" w:color="auto"/>
+                <w:left w:val="none" w:sz="0" w:space="0" w:color="auto"/>
+                <w:bottom w:val="none" w:sz="0" w:space="0" w:color="auto"/>
+                <w:right w:val="none" w:sz="0" w:space="0" w:color="auto"/>
+                <w:between w:val="none" w:sz="0" w:space="0" w:color="auto"/>
+                <w:bar w:val="none" w:sz="0" w:color="auto"/>
+              </w:pBdr>
+              <w:spacing w:before="240"/>
+              <w:rPr>
+                <w:rFonts w:ascii="Trebuchet MS" w:hAnsi="Trebuchet MS"/>
+              </w:rPr>
+            </w:pPr>
+            <w:r>
+              <w:rPr>
+                <w:rFonts w:ascii="Trebuchet MS" w:hAnsi="Trebuchet MS"/>
+              </w:rPr>
+              <w:t>250</w:t>
+            </w:r>
+          </w:p>
+        </w:tc>
+      </w:tr>
+    </w:tbl>
+    <w:p>
+      <w:pPr>
+        <w:pStyle w:val="Body"/>
+        <w:spacing w:before="240"/>
+        <w:rPr>
+          <w:rFonts w:ascii="Trebuchet MS" w:hAnsi="Trebuchet MS"/>
+        </w:rPr>
+      </w:pPr>
+      <w:r>
+        <w:rPr>
+          <w:rFonts w:ascii="Trebuchet MS" w:hAnsi="Trebuchet MS"/>
+        </w:rPr>
+        <w:t>The accuracy and performance tests for the 3D case will be</w:t>
+      </w:r>
+    </w:p>
+    <w:tbl>
+      <w:tblPr>
+        <w:tblStyle w:val="TableGrid"/>
+        <w:tblW w:w="0" w:type="auto"/>
+        <w:tblLook w:val="04A0" w:firstRow="1" w:lastRow="0" w:firstColumn="1" w:lastColumn="0" w:noHBand="0" w:noVBand="1"/>
+      </w:tblPr>
+      <w:tblGrid>
+        <w:gridCol w:w="1458"/>
+        <w:gridCol w:w="1530"/>
+        <w:gridCol w:w="1710"/>
+        <w:gridCol w:w="2340"/>
+        <w:gridCol w:w="2538"/>
+      </w:tblGrid>
+      <w:tr>
+        <w:tc>
+          <w:tcPr>
+            <w:tcW w:w="1458" w:type="dxa"/>
+          </w:tcPr>
+          <w:p>
+            <w:pPr>
+              <w:pStyle w:val="Body"/>
+              <w:pBdr>
+                <w:top w:val="none" w:sz="0" w:space="0" w:color="auto"/>
+                <w:left w:val="none" w:sz="0" w:space="0" w:color="auto"/>
+                <w:bottom w:val="none" w:sz="0" w:space="0" w:color="auto"/>
+                <w:right w:val="none" w:sz="0" w:space="0" w:color="auto"/>
+                <w:between w:val="none" w:sz="0" w:space="0" w:color="auto"/>
+                <w:bar w:val="none" w:sz="0" w:color="auto"/>
+              </w:pBdr>
+              <w:spacing w:before="240"/>
+              <w:rPr>
+                <w:rFonts w:ascii="Trebuchet MS" w:hAnsi="Trebuchet MS"/>
+              </w:rPr>
+            </w:pPr>
+            <w:r>
+              <w:rPr>
+                <w:rFonts w:ascii="Trebuchet MS" w:hAnsi="Trebuchet MS"/>
+              </w:rPr>
+              <w:t>Nx</w:t>
+            </w:r>
+          </w:p>
+        </w:tc>
+        <w:tc>
+          <w:tcPr>
+            <w:tcW w:w="1530" w:type="dxa"/>
+          </w:tcPr>
+          <w:p>
+            <w:pPr>
+              <w:pStyle w:val="Body"/>
+              <w:pBdr>
+                <w:top w:val="none" w:sz="0" w:space="0" w:color="auto"/>
+                <w:left w:val="none" w:sz="0" w:space="0" w:color="auto"/>
+                <w:bottom w:val="none" w:sz="0" w:space="0" w:color="auto"/>
+                <w:right w:val="none" w:sz="0" w:space="0" w:color="auto"/>
+                <w:between w:val="none" w:sz="0" w:space="0" w:color="auto"/>
+                <w:bar w:val="none" w:sz="0" w:color="auto"/>
+              </w:pBdr>
+              <w:spacing w:before="240"/>
+              <w:rPr>
+                <w:rFonts w:ascii="Trebuchet MS" w:hAnsi="Trebuchet MS"/>
+              </w:rPr>
+            </w:pPr>
+            <w:r>
+              <w:rPr>
+                <w:rFonts w:ascii="Trebuchet MS" w:hAnsi="Trebuchet MS"/>
+              </w:rPr>
+              <w:t>Ny</w:t>
+            </w:r>
+          </w:p>
+        </w:tc>
+        <w:tc>
+          <w:tcPr>
+            <w:tcW w:w="1710" w:type="dxa"/>
+          </w:tcPr>
+          <w:p>
+            <w:pPr>
+              <w:pStyle w:val="Body"/>
+              <w:pBdr>
+                <w:top w:val="none" w:sz="0" w:space="0" w:color="auto"/>
+                <w:left w:val="none" w:sz="0" w:space="0" w:color="auto"/>
+                <w:bottom w:val="none" w:sz="0" w:space="0" w:color="auto"/>
+                <w:right w:val="none" w:sz="0" w:space="0" w:color="auto"/>
+                <w:between w:val="none" w:sz="0" w:space="0" w:color="auto"/>
+                <w:bar w:val="none" w:sz="0" w:color="auto"/>
+              </w:pBdr>
+              <w:spacing w:before="240"/>
+              <w:rPr>
+                <w:rFonts w:ascii="Trebuchet MS" w:hAnsi="Trebuchet MS"/>
+              </w:rPr>
+            </w:pPr>
+            <w:r>
+              <w:rPr>
+                <w:rFonts w:ascii="Trebuchet MS" w:hAnsi="Trebuchet MS"/>
+              </w:rPr>
+              <w:t>Nz</w:t>
+            </w:r>
+          </w:p>
+        </w:tc>
+        <w:tc>
+          <w:tcPr>
+            <w:tcW w:w="2340" w:type="dxa"/>
+          </w:tcPr>
+          <w:p>
+            <w:pPr>
+              <w:pStyle w:val="Body"/>
+              <w:pBdr>
+                <w:top w:val="none" w:sz="0" w:space="0" w:color="auto"/>
+                <w:left w:val="none" w:sz="0" w:space="0" w:color="auto"/>
+                <w:bottom w:val="none" w:sz="0" w:space="0" w:color="auto"/>
+                <w:right w:val="none" w:sz="0" w:space="0" w:color="auto"/>
+                <w:between w:val="none" w:sz="0" w:space="0" w:color="auto"/>
+                <w:bar w:val="none" w:sz="0" w:color="auto"/>
+              </w:pBdr>
+              <w:spacing w:before="240"/>
+              <w:rPr>
+                <w:rFonts w:ascii="Trebuchet MS" w:hAnsi="Trebuchet MS"/>
+              </w:rPr>
+            </w:pPr>
+            <w:r>
+              <w:rPr>
+                <w:rFonts w:ascii="Trebuchet MS" w:hAnsi="Trebuchet MS"/>
+              </w:rPr>
+              <w:t>Standard Deviation</w:t>
+            </w:r>
+          </w:p>
+        </w:tc>
+        <w:tc>
+          <w:tcPr>
+            <w:tcW w:w="2538" w:type="dxa"/>
+          </w:tcPr>
+          <w:p>
+            <w:pPr>
+              <w:pStyle w:val="Body"/>
+              <w:pBdr>
+                <w:top w:val="none" w:sz="0" w:space="0" w:color="auto"/>
+                <w:left w:val="none" w:sz="0" w:space="0" w:color="auto"/>
+                <w:bottom w:val="none" w:sz="0" w:space="0" w:color="auto"/>
+                <w:right w:val="none" w:sz="0" w:space="0" w:color="auto"/>
+                <w:between w:val="none" w:sz="0" w:space="0" w:color="auto"/>
+                <w:bar w:val="none" w:sz="0" w:color="auto"/>
+              </w:pBdr>
+              <w:spacing w:before="240"/>
+              <w:rPr>
+                <w:rFonts w:ascii="Trebuchet MS" w:hAnsi="Trebuchet MS"/>
+              </w:rPr>
+            </w:pPr>
+            <w:r>
+              <w:rPr>
+                <w:rFonts w:ascii="Trebuchet MS" w:hAnsi="Trebuchet MS"/>
+              </w:rPr>
+              <w:t>Number of Time steps</w:t>
+            </w:r>
+          </w:p>
+        </w:tc>
+      </w:tr>
+      <w:tr>
+        <w:tc>
+          <w:tcPr>
+            <w:tcW w:w="1458" w:type="dxa"/>
+          </w:tcPr>
+          <w:p>
+            <w:pPr>
+              <w:pStyle w:val="Body"/>
+              <w:pBdr>
+                <w:top w:val="none" w:sz="0" w:space="0" w:color="auto"/>
+                <w:left w:val="none" w:sz="0" w:space="0" w:color="auto"/>
+                <w:bottom w:val="none" w:sz="0" w:space="0" w:color="auto"/>
+                <w:right w:val="none" w:sz="0" w:space="0" w:color="auto"/>
+                <w:between w:val="none" w:sz="0" w:space="0" w:color="auto"/>
+                <w:bar w:val="none" w:sz="0" w:color="auto"/>
+              </w:pBdr>
+              <w:spacing w:before="240"/>
+              <w:rPr>
+                <w:rFonts w:ascii="Trebuchet MS" w:hAnsi="Trebuchet MS"/>
+              </w:rPr>
+            </w:pPr>
+            <w:r>
+              <w:rPr>
+                <w:rFonts w:ascii="Trebuchet MS" w:hAnsi="Trebuchet MS"/>
+              </w:rPr>
+              <w:t>125</w:t>
+            </w:r>
+          </w:p>
+        </w:tc>
+        <w:tc>
+          <w:tcPr>
+            <w:tcW w:w="1530" w:type="dxa"/>
+          </w:tcPr>
+          <w:p>
+            <w:pPr>
+              <w:pStyle w:val="Body"/>
+              <w:pBdr>
+                <w:top w:val="none" w:sz="0" w:space="0" w:color="auto"/>
+                <w:left w:val="none" w:sz="0" w:space="0" w:color="auto"/>
+                <w:bottom w:val="none" w:sz="0" w:space="0" w:color="auto"/>
+                <w:right w:val="none" w:sz="0" w:space="0" w:color="auto"/>
+                <w:between w:val="none" w:sz="0" w:space="0" w:color="auto"/>
+                <w:bar w:val="none" w:sz="0" w:color="auto"/>
+              </w:pBdr>
+              <w:spacing w:before="240"/>
+              <w:rPr>
+                <w:rFonts w:ascii="Trebuchet MS" w:hAnsi="Trebuchet MS"/>
+              </w:rPr>
+            </w:pPr>
+            <w:r>
+              <w:rPr>
+                <w:rFonts w:ascii="Trebuchet MS" w:hAnsi="Trebuchet MS"/>
+              </w:rPr>
+              <w:t>125</w:t>
+            </w:r>
+          </w:p>
+        </w:tc>
+        <w:tc>
+          <w:tcPr>
+            <w:tcW w:w="1710" w:type="dxa"/>
+          </w:tcPr>
+          <w:p>
+            <w:pPr>
+              <w:pStyle w:val="Body"/>
+              <w:pBdr>
+                <w:top w:val="none" w:sz="0" w:space="0" w:color="auto"/>
+                <w:left w:val="none" w:sz="0" w:space="0" w:color="auto"/>
+                <w:bottom w:val="none" w:sz="0" w:space="0" w:color="auto"/>
+                <w:right w:val="none" w:sz="0" w:space="0" w:color="auto"/>
+                <w:between w:val="none" w:sz="0" w:space="0" w:color="auto"/>
+                <w:bar w:val="none" w:sz="0" w:color="auto"/>
+              </w:pBdr>
+              <w:spacing w:before="240"/>
+              <w:rPr>
+                <w:rFonts w:ascii="Trebuchet MS" w:hAnsi="Trebuchet MS"/>
+              </w:rPr>
+            </w:pPr>
+            <w:r>
+              <w:rPr>
+                <w:rFonts w:ascii="Trebuchet MS" w:hAnsi="Trebuchet MS"/>
+              </w:rPr>
+              <w:t>125</w:t>
+            </w:r>
+          </w:p>
+        </w:tc>
+        <w:tc>
+          <w:tcPr>
+            <w:tcW w:w="2340" w:type="dxa"/>
+          </w:tcPr>
+          <w:p>
+            <w:pPr>
+              <w:pStyle w:val="Body"/>
+              <w:pBdr>
+                <w:top w:val="none" w:sz="0" w:space="0" w:color="auto"/>
+                <w:left w:val="none" w:sz="0" w:space="0" w:color="auto"/>
+                <w:bottom w:val="none" w:sz="0" w:space="0" w:color="auto"/>
+                <w:right w:val="none" w:sz="0" w:space="0" w:color="auto"/>
+                <w:between w:val="none" w:sz="0" w:space="0" w:color="auto"/>
+                <w:bar w:val="none" w:sz="0" w:color="auto"/>
+              </w:pBdr>
+              <w:spacing w:before="240"/>
+              <w:rPr>
+                <w:rFonts w:ascii="Trebuchet MS" w:hAnsi="Trebuchet MS"/>
+              </w:rPr>
+            </w:pPr>
+            <w:r>
+              <w:rPr>
+                <w:rFonts w:ascii="Trebuchet MS" w:hAnsi="Trebuchet MS"/>
+              </w:rPr>
+              <w:t>25</w:t>
+            </w:r>
+          </w:p>
+        </w:tc>
+        <w:tc>
+          <w:tcPr>
+            <w:tcW w:w="2538" w:type="dxa"/>
+          </w:tcPr>
+          <w:p>
+            <w:pPr>
+              <w:pStyle w:val="Body"/>
+              <w:pBdr>
+                <w:top w:val="none" w:sz="0" w:space="0" w:color="auto"/>
+                <w:left w:val="none" w:sz="0" w:space="0" w:color="auto"/>
+                <w:bottom w:val="none" w:sz="0" w:space="0" w:color="auto"/>
+                <w:right w:val="none" w:sz="0" w:space="0" w:color="auto"/>
+                <w:between w:val="none" w:sz="0" w:space="0" w:color="auto"/>
+                <w:bar w:val="none" w:sz="0" w:color="auto"/>
+              </w:pBdr>
+              <w:spacing w:before="240"/>
+              <w:rPr>
+                <w:rFonts w:ascii="Trebuchet MS" w:hAnsi="Trebuchet MS"/>
+              </w:rPr>
+            </w:pPr>
+            <w:r>
+              <w:rPr>
+                <w:rFonts w:ascii="Trebuchet MS" w:hAnsi="Trebuchet MS"/>
+              </w:rPr>
+              <w:t>250</w:t>
+            </w:r>
+          </w:p>
+        </w:tc>
+      </w:tr>
+      <w:tr>
+        <w:tc>
+          <w:tcPr>
+            <w:tcW w:w="1458" w:type="dxa"/>
+          </w:tcPr>
+          <w:p>
+            <w:pPr>
+              <w:pStyle w:val="Body"/>
+              <w:pBdr>
+                <w:top w:val="none" w:sz="0" w:space="0" w:color="auto"/>
+                <w:left w:val="none" w:sz="0" w:space="0" w:color="auto"/>
+                <w:bottom w:val="none" w:sz="0" w:space="0" w:color="auto"/>
+                <w:right w:val="none" w:sz="0" w:space="0" w:color="auto"/>
+                <w:between w:val="none" w:sz="0" w:space="0" w:color="auto"/>
+                <w:bar w:val="none" w:sz="0" w:color="auto"/>
+              </w:pBdr>
+              <w:spacing w:before="240"/>
+              <w:rPr>
+                <w:rFonts w:ascii="Trebuchet MS" w:hAnsi="Trebuchet MS"/>
+              </w:rPr>
+            </w:pPr>
+            <w:r>
+              <w:rPr>
+                <w:rFonts w:ascii="Trebuchet MS" w:hAnsi="Trebuchet MS"/>
+              </w:rPr>
+              <w:t>251</w:t>
+            </w:r>
+          </w:p>
+        </w:tc>
+        <w:tc>
+          <w:tcPr>
+            <w:tcW w:w="1530" w:type="dxa"/>
+          </w:tcPr>
+          <w:p>
+            <w:pPr>
+              <w:pStyle w:val="Body"/>
+              <w:pBdr>
+                <w:top w:val="none" w:sz="0" w:space="0" w:color="auto"/>
+                <w:left w:val="none" w:sz="0" w:space="0" w:color="auto"/>
+                <w:bottom w:val="none" w:sz="0" w:space="0" w:color="auto"/>
+                <w:right w:val="none" w:sz="0" w:space="0" w:color="auto"/>
+                <w:between w:val="none" w:sz="0" w:space="0" w:color="auto"/>
+                <w:bar w:val="none" w:sz="0" w:color="auto"/>
+              </w:pBdr>
+              <w:spacing w:before="240"/>
+              <w:rPr>
+                <w:rFonts w:ascii="Trebuchet MS" w:hAnsi="Trebuchet MS"/>
+              </w:rPr>
+            </w:pPr>
+            <w:r>
+              <w:rPr>
+                <w:rFonts w:ascii="Trebuchet MS" w:hAnsi="Trebuchet MS"/>
+              </w:rPr>
+              <w:t>251</w:t>
+            </w:r>
+          </w:p>
+        </w:tc>
+        <w:tc>
+          <w:tcPr>
+            <w:tcW w:w="1710" w:type="dxa"/>
+          </w:tcPr>
+          <w:p>
+            <w:pPr>
+              <w:pStyle w:val="Body"/>
+              <w:pBdr>
+                <w:top w:val="none" w:sz="0" w:space="0" w:color="auto"/>
+                <w:left w:val="none" w:sz="0" w:space="0" w:color="auto"/>
+                <w:bottom w:val="none" w:sz="0" w:space="0" w:color="auto"/>
+                <w:right w:val="none" w:sz="0" w:space="0" w:color="auto"/>
+                <w:between w:val="none" w:sz="0" w:space="0" w:color="auto"/>
+                <w:bar w:val="none" w:sz="0" w:color="auto"/>
+              </w:pBdr>
+              <w:spacing w:before="240"/>
+              <w:rPr>
+                <w:rFonts w:ascii="Trebuchet MS" w:hAnsi="Trebuchet MS"/>
+              </w:rPr>
+            </w:pPr>
+            <w:r>
+              <w:rPr>
+                <w:rFonts w:ascii="Trebuchet MS" w:hAnsi="Trebuchet MS"/>
+              </w:rPr>
+              <w:t>251</w:t>
+            </w:r>
+          </w:p>
+        </w:tc>
+        <w:tc>
+          <w:tcPr>
+            <w:tcW w:w="2340" w:type="dxa"/>
+          </w:tcPr>
+          <w:p>
+            <w:pPr>
+              <w:pStyle w:val="Body"/>
+              <w:pBdr>
+                <w:top w:val="none" w:sz="0" w:space="0" w:color="auto"/>
+                <w:left w:val="none" w:sz="0" w:space="0" w:color="auto"/>
+                <w:bottom w:val="none" w:sz="0" w:space="0" w:color="auto"/>
+                <w:right w:val="none" w:sz="0" w:space="0" w:color="auto"/>
+                <w:between w:val="none" w:sz="0" w:space="0" w:color="auto"/>
+                <w:bar w:val="none" w:sz="0" w:color="auto"/>
+              </w:pBdr>
+              <w:spacing w:before="240"/>
+              <w:rPr>
+                <w:rFonts w:ascii="Trebuchet MS" w:hAnsi="Trebuchet MS"/>
+              </w:rPr>
+            </w:pPr>
+            <w:r>
+              <w:rPr>
+                <w:rFonts w:ascii="Trebuchet MS" w:hAnsi="Trebuchet MS"/>
+              </w:rPr>
+              <w:t>50</w:t>
+            </w:r>
+          </w:p>
+        </w:tc>
+        <w:tc>
+          <w:tcPr>
+            <w:tcW w:w="2538" w:type="dxa"/>
+          </w:tcPr>
+          <w:p>
+            <w:pPr>
+              <w:pStyle w:val="Body"/>
+              <w:pBdr>
+                <w:top w:val="none" w:sz="0" w:space="0" w:color="auto"/>
+                <w:left w:val="none" w:sz="0" w:space="0" w:color="auto"/>
+                <w:bottom w:val="none" w:sz="0" w:space="0" w:color="auto"/>
+                <w:right w:val="none" w:sz="0" w:space="0" w:color="auto"/>
+                <w:between w:val="none" w:sz="0" w:space="0" w:color="auto"/>
+                <w:bar w:val="none" w:sz="0" w:color="auto"/>
+              </w:pBdr>
+              <w:spacing w:before="240"/>
+              <w:rPr>
+                <w:rFonts w:ascii="Trebuchet MS" w:hAnsi="Trebuchet MS"/>
+              </w:rPr>
+            </w:pPr>
+            <w:r>
+              <w:rPr>
+                <w:rFonts w:ascii="Trebuchet MS" w:hAnsi="Trebuchet MS"/>
+              </w:rPr>
+              <w:t>250</w:t>
+            </w:r>
+          </w:p>
+        </w:tc>
+      </w:tr>
+      <w:tr>
+        <w:tc>
+          <w:tcPr>
+            <w:tcW w:w="1458" w:type="dxa"/>
+          </w:tcPr>
+          <w:p>
+            <w:pPr>
+              <w:pStyle w:val="Body"/>
+              <w:pBdr>
+                <w:top w:val="none" w:sz="0" w:space="0" w:color="auto"/>
+                <w:left w:val="none" w:sz="0" w:space="0" w:color="auto"/>
+                <w:bottom w:val="none" w:sz="0" w:space="0" w:color="auto"/>
+                <w:right w:val="none" w:sz="0" w:space="0" w:color="auto"/>
+                <w:between w:val="none" w:sz="0" w:space="0" w:color="auto"/>
+                <w:bar w:val="none" w:sz="0" w:color="auto"/>
+              </w:pBdr>
+              <w:spacing w:before="240"/>
+              <w:rPr>
+                <w:rFonts w:ascii="Trebuchet MS" w:hAnsi="Trebuchet MS"/>
+              </w:rPr>
+            </w:pPr>
+            <w:r>
+              <w:rPr>
+                <w:rFonts w:ascii="Trebuchet MS" w:hAnsi="Trebuchet MS"/>
+              </w:rPr>
+              <w:t>501</w:t>
+            </w:r>
+          </w:p>
+        </w:tc>
+        <w:tc>
+          <w:tcPr>
+            <w:tcW w:w="1530" w:type="dxa"/>
+          </w:tcPr>
+          <w:p>
+            <w:pPr>
+              <w:pStyle w:val="Body"/>
+              <w:pBdr>
+                <w:top w:val="none" w:sz="0" w:space="0" w:color="auto"/>
+                <w:left w:val="none" w:sz="0" w:space="0" w:color="auto"/>
+                <w:bottom w:val="none" w:sz="0" w:space="0" w:color="auto"/>
+                <w:right w:val="none" w:sz="0" w:space="0" w:color="auto"/>
+                <w:between w:val="none" w:sz="0" w:space="0" w:color="auto"/>
+                <w:bar w:val="none" w:sz="0" w:color="auto"/>
+              </w:pBdr>
+              <w:spacing w:before="240"/>
+              <w:rPr>
+                <w:rFonts w:ascii="Trebuchet MS" w:hAnsi="Trebuchet MS"/>
+              </w:rPr>
+            </w:pPr>
+            <w:r>
+              <w:rPr>
+                <w:rFonts w:ascii="Trebuchet MS" w:hAnsi="Trebuchet MS"/>
+              </w:rPr>
+              <w:t>501</w:t>
+            </w:r>
+          </w:p>
+        </w:tc>
+        <w:tc>
+          <w:tcPr>
+            <w:tcW w:w="1710" w:type="dxa"/>
+          </w:tcPr>
+          <w:p>
+            <w:pPr>
+              <w:pStyle w:val="Body"/>
+              <w:pBdr>
+                <w:top w:val="none" w:sz="0" w:space="0" w:color="auto"/>
+                <w:left w:val="none" w:sz="0" w:space="0" w:color="auto"/>
+                <w:bottom w:val="none" w:sz="0" w:space="0" w:color="auto"/>
+                <w:right w:val="none" w:sz="0" w:space="0" w:color="auto"/>
+                <w:between w:val="none" w:sz="0" w:space="0" w:color="auto"/>
+                <w:bar w:val="none" w:sz="0" w:color="auto"/>
+              </w:pBdr>
+              <w:spacing w:before="240"/>
+              <w:rPr>
+                <w:rFonts w:ascii="Trebuchet MS" w:hAnsi="Trebuchet MS"/>
+              </w:rPr>
+            </w:pPr>
+            <w:r>
+              <w:rPr>
+                <w:rFonts w:ascii="Trebuchet MS" w:hAnsi="Trebuchet MS"/>
+              </w:rPr>
+              <w:t>501</w:t>
+            </w:r>
+          </w:p>
+        </w:tc>
+        <w:tc>
+          <w:tcPr>
+            <w:tcW w:w="2340" w:type="dxa"/>
+          </w:tcPr>
+          <w:p>
+            <w:pPr>
+              <w:pStyle w:val="Body"/>
+              <w:pBdr>
+                <w:top w:val="none" w:sz="0" w:space="0" w:color="auto"/>
+                <w:left w:val="none" w:sz="0" w:space="0" w:color="auto"/>
+                <w:bottom w:val="none" w:sz="0" w:space="0" w:color="auto"/>
+                <w:right w:val="none" w:sz="0" w:space="0" w:color="auto"/>
+                <w:between w:val="none" w:sz="0" w:space="0" w:color="auto"/>
+                <w:bar w:val="none" w:sz="0" w:color="auto"/>
+              </w:pBdr>
+              <w:spacing w:before="240"/>
+              <w:rPr>
+                <w:rFonts w:ascii="Trebuchet MS" w:hAnsi="Trebuchet MS"/>
+              </w:rPr>
+            </w:pPr>
+            <w:r>
+              <w:rPr>
+                <w:rFonts w:ascii="Trebuchet MS" w:hAnsi="Trebuchet MS"/>
+              </w:rPr>
+              <w:t>100</w:t>
+            </w:r>
+          </w:p>
+        </w:tc>
+        <w:tc>
+          <w:tcPr>
+            <w:tcW w:w="2538" w:type="dxa"/>
+          </w:tcPr>
+          <w:p>
+            <w:pPr>
+              <w:pStyle w:val="Body"/>
+              <w:pBdr>
+                <w:top w:val="none" w:sz="0" w:space="0" w:color="auto"/>
+                <w:left w:val="none" w:sz="0" w:space="0" w:color="auto"/>
+                <w:bottom w:val="none" w:sz="0" w:space="0" w:color="auto"/>
+                <w:right w:val="none" w:sz="0" w:space="0" w:color="auto"/>
+                <w:between w:val="none" w:sz="0" w:space="0" w:color="auto"/>
+                <w:bar w:val="none" w:sz="0" w:color="auto"/>
+              </w:pBdr>
+              <w:spacing w:before="240"/>
+              <w:rPr>
+                <w:rFonts w:ascii="Trebuchet MS" w:hAnsi="Trebuchet MS"/>
+              </w:rPr>
+            </w:pPr>
+            <w:r>
+              <w:rPr>
+                <w:rFonts w:ascii="Trebuchet MS" w:hAnsi="Trebuchet MS"/>
+              </w:rPr>
+              <w:t>250</w:t>
+            </w:r>
+            <w:bookmarkStart w:id="0" w:name="_GoBack"/>
+            <w:bookmarkEnd w:id="0"/>
+          </w:p>
+        </w:tc>
+      </w:tr>
+    </w:tbl>
+    <w:p>
+      <w:pPr>
+        <w:pStyle w:val="Body"/>
+        <w:spacing w:before="240"/>
+        <w:rPr>
+          <w:rFonts w:ascii="Trebuchet MS" w:hAnsi="Trebuchet MS"/>
+        </w:rPr>
+      </w:pPr>
     </w:p>
     <w:p>
       <w:pPr>
@@ -1184,7 +2189,14 @@
         <w:rPr>
           <w:rFonts w:ascii="Trebuchet MS" w:hAnsi="Trebuchet MS"/>
         </w:rPr>
-        <w:t xml:space="preserve"> as the lattice size and standard deviation</w:t>
+        <w:t xml:space="preserve"> as the lattice </w:t>
+      </w:r>
+      <w:r>
+        <w:rPr>
+          <w:rFonts w:ascii="Trebuchet MS" w:hAnsi="Trebuchet MS"/>
+        </w:rPr>
+        <w:lastRenderedPageBreak/>
+        <w:t>size and standard deviation</w:t>
       </w:r>
       <w:r>
         <w:rPr>
@@ -1286,21 +2298,7 @@
         <w:rPr>
           <w:rFonts w:ascii="Trebuchet MS" w:hAnsi="Trebuchet MS"/>
         </w:rPr>
-        <w:t xml:space="preserve">will be done at the beginning of the project and after the completion of each major project task. Profiling will be done using </w:t>
-      </w:r>
-      <w:proofErr w:type="spellStart"/>
-      <w:r>
-        <w:rPr>
-          <w:rFonts w:ascii="Trebuchet MS" w:hAnsi="Trebuchet MS"/>
-        </w:rPr>
-        <w:t>PerfSuite</w:t>
-      </w:r>
-      <w:proofErr w:type="spellEnd"/>
-      <w:r>
-        <w:rPr>
-          <w:rFonts w:ascii="Trebuchet MS" w:hAnsi="Trebuchet MS"/>
-        </w:rPr>
-        <w:t xml:space="preserve"> and Tau.</w:t>
+        <w:t>will be done at the beginning of the project and after the completion of each major project task. Profiling will be done using PerfSuite and Tau.</w:t>
       </w:r>
     </w:p>
     <w:p>
@@ -1384,7 +2382,6 @@
           <w:b/>
           <w:bCs/>
         </w:rPr>
-        <w:lastRenderedPageBreak/>
         <w:t>References</w:t>
       </w:r>
     </w:p>
@@ -1404,33 +2401,11 @@
           <w:rFonts w:ascii="Trebuchet MS" w:hAnsi="Trebuchet MS"/>
         </w:rPr>
       </w:pPr>
-      <w:proofErr w:type="spellStart"/>
-      <w:r>
-        <w:rPr>
-          <w:rFonts w:ascii="Trebuchet MS" w:hAnsi="Trebuchet MS"/>
-        </w:rPr>
-        <w:t>Shiyi</w:t>
-      </w:r>
-      <w:proofErr w:type="spellEnd"/>
-      <w:r>
-        <w:rPr>
-          <w:rFonts w:ascii="Trebuchet MS" w:hAnsi="Trebuchet MS"/>
-        </w:rPr>
-        <w:t xml:space="preserve">, Chen and Gary D. </w:t>
-      </w:r>
-      <w:proofErr w:type="spellStart"/>
-      <w:r>
-        <w:rPr>
-          <w:rFonts w:ascii="Trebuchet MS" w:hAnsi="Trebuchet MS"/>
-        </w:rPr>
-        <w:t>Doolen</w:t>
-      </w:r>
-      <w:proofErr w:type="spellEnd"/>
-      <w:r>
-        <w:rPr>
-          <w:rFonts w:ascii="Trebuchet MS" w:hAnsi="Trebuchet MS"/>
-        </w:rPr>
-        <w:t xml:space="preserve">. “Lattice Boltzmann method for fluid flows.” </w:t>
+      <w:r>
+        <w:rPr>
+          <w:rFonts w:ascii="Trebuchet MS" w:hAnsi="Trebuchet MS"/>
+        </w:rPr>
+        <w:t xml:space="preserve">Shiyi, Chen and Gary D. Doolen. “Lattice Boltzmann method for fluid flows.” </w:t>
       </w:r>
       <w:r>
         <w:rPr>
@@ -1463,33 +2438,11 @@
           <w:rFonts w:ascii="Trebuchet MS" w:hAnsi="Trebuchet MS"/>
         </w:rPr>
       </w:pPr>
-      <w:proofErr w:type="spellStart"/>
-      <w:r>
-        <w:rPr>
-          <w:rFonts w:ascii="Trebuchet MS" w:hAnsi="Trebuchet MS"/>
-        </w:rPr>
-        <w:t>Mattila</w:t>
-      </w:r>
-      <w:proofErr w:type="spellEnd"/>
-      <w:r>
-        <w:rPr>
-          <w:rFonts w:ascii="Trebuchet MS" w:hAnsi="Trebuchet MS"/>
-        </w:rPr>
-        <w:t xml:space="preserve">, K, </w:t>
-      </w:r>
-      <w:proofErr w:type="gramStart"/>
-      <w:r>
-        <w:rPr>
-          <w:rFonts w:ascii="Trebuchet MS" w:hAnsi="Trebuchet MS"/>
-        </w:rPr>
-        <w:t>et</w:t>
-      </w:r>
-      <w:proofErr w:type="gramEnd"/>
-      <w:r>
-        <w:rPr>
-          <w:rFonts w:ascii="Trebuchet MS" w:hAnsi="Trebuchet MS"/>
-        </w:rPr>
-        <w:t xml:space="preserve">. al. “Comparison of implementations of the lattice-Boltzmann method.” </w:t>
+      <w:r>
+        <w:rPr>
+          <w:rFonts w:ascii="Trebuchet MS" w:hAnsi="Trebuchet MS"/>
+        </w:rPr>
+        <w:t xml:space="preserve">Mattila, K, et. al. “Comparison of implementations of the lattice-Boltzmann method.” </w:t>
       </w:r>
       <w:r>
         <w:rPr>
@@ -1521,19 +2474,11 @@
           <w:rFonts w:ascii="Trebuchet MS" w:hAnsi="Trebuchet MS"/>
         </w:rPr>
       </w:pPr>
-      <w:proofErr w:type="spellStart"/>
-      <w:r>
-        <w:rPr>
-          <w:rFonts w:ascii="Trebuchet MS" w:hAnsi="Trebuchet MS"/>
-        </w:rPr>
-        <w:t>Latt</w:t>
-      </w:r>
-      <w:proofErr w:type="spellEnd"/>
-      <w:r>
-        <w:rPr>
-          <w:rFonts w:ascii="Trebuchet MS" w:hAnsi="Trebuchet MS"/>
-        </w:rPr>
-        <w:t xml:space="preserve">, Jonas. “Hydrodynamic Limit of the Lattice Boltzmann Equations.” </w:t>
+      <w:r>
+        <w:rPr>
+          <w:rFonts w:ascii="Trebuchet MS" w:hAnsi="Trebuchet MS"/>
+        </w:rPr>
+        <w:t xml:space="preserve">Latt, Jonas. “Hydrodynamic Limit of the Lattice Boltzmann Equations.” </w:t>
       </w:r>
       <w:r>
         <w:rPr>
@@ -1572,33 +2517,11 @@
           <w:rFonts w:ascii="Trebuchet MS" w:hAnsi="Trebuchet MS"/>
         </w:rPr>
       </w:pPr>
-      <w:proofErr w:type="spellStart"/>
-      <w:r>
-        <w:rPr>
-          <w:rFonts w:ascii="Trebuchet MS" w:hAnsi="Trebuchet MS"/>
-        </w:rPr>
-        <w:t>Succi</w:t>
-      </w:r>
-      <w:proofErr w:type="spellEnd"/>
-      <w:r>
-        <w:rPr>
-          <w:rFonts w:ascii="Trebuchet MS" w:hAnsi="Trebuchet MS"/>
-        </w:rPr>
-        <w:t xml:space="preserve">, </w:t>
-      </w:r>
-      <w:proofErr w:type="spellStart"/>
-      <w:r>
-        <w:rPr>
-          <w:rFonts w:ascii="Trebuchet MS" w:hAnsi="Trebuchet MS"/>
-        </w:rPr>
-        <w:t>Sauro</w:t>
-      </w:r>
-      <w:proofErr w:type="spellEnd"/>
-      <w:r>
-        <w:rPr>
-          <w:rFonts w:ascii="Trebuchet MS" w:hAnsi="Trebuchet MS"/>
-        </w:rPr>
-        <w:t xml:space="preserve">. “The Lattice Boltzmann Equation for Fluid Dynamics and Beyond.” </w:t>
+      <w:r>
+        <w:rPr>
+          <w:rFonts w:ascii="Trebuchet MS" w:hAnsi="Trebuchet MS"/>
+        </w:rPr>
+        <w:t xml:space="preserve">Succi, Sauro. “The Lattice Boltzmann Equation for Fluid Dynamics and Beyond.” </w:t>
       </w:r>
       <w:r>
         <w:rPr>
@@ -1606,26 +2529,14 @@
           <w:i/>
           <w:iCs/>
         </w:rPr>
-        <w:t xml:space="preserve">Oxford University </w:t>
-      </w:r>
-      <w:proofErr w:type="gramStart"/>
-      <w:r>
-        <w:rPr>
-          <w:rFonts w:ascii="Trebuchet MS" w:hAnsi="Trebuchet MS"/>
-          <w:i/>
-          <w:iCs/>
-        </w:rPr>
-        <w:t>Press .</w:t>
-      </w:r>
-      <w:proofErr w:type="gramEnd"/>
+        <w:t>Oxford University Press .</w:t>
+      </w:r>
       <w:r>
         <w:rPr>
           <w:rFonts w:ascii="Trebuchet MS" w:hAnsi="Trebuchet MS"/>
         </w:rPr>
         <w:t xml:space="preserve"> 2001.</w:t>
       </w:r>
-      <w:bookmarkStart w:id="0" w:name="_GoBack"/>
-      <w:bookmarkEnd w:id="0"/>
     </w:p>
     <w:sectPr>
       <w:headerReference w:type="default" r:id="rId11"/>
@@ -3170,6 +4081,22 @@
   <w:style w:type="numbering" w:customStyle="1" w:styleId="ImportedStyle3">
     <w:name w:val="Imported Style 3"/>
   </w:style>
+  <w:style w:type="table" w:styleId="TableGrid">
+    <w:name w:val="Table Grid"/>
+    <w:basedOn w:val="TableNormal"/>
+    <w:uiPriority w:val="59"/>
+    <w:rsid w:val="006B5357"/>
+    <w:tblPr>
+      <w:tblBorders>
+        <w:top w:val="single" w:sz="4" w:space="0" w:color="auto"/>
+        <w:left w:val="single" w:sz="4" w:space="0" w:color="auto"/>
+        <w:bottom w:val="single" w:sz="4" w:space="0" w:color="auto"/>
+        <w:right w:val="single" w:sz="4" w:space="0" w:color="auto"/>
+        <w:insideH w:val="single" w:sz="4" w:space="0" w:color="auto"/>
+        <w:insideV w:val="single" w:sz="4" w:space="0" w:color="auto"/>
+      </w:tblBorders>
+    </w:tblPr>
+  </w:style>
 </w:styles>
 </file>
 
@@ -3461,6 +4388,22 @@
   </w:style>
   <w:style w:type="numbering" w:customStyle="1" w:styleId="ImportedStyle3">
     <w:name w:val="Imported Style 3"/>
+  </w:style>
+  <w:style w:type="table" w:styleId="TableGrid">
+    <w:name w:val="Table Grid"/>
+    <w:basedOn w:val="TableNormal"/>
+    <w:uiPriority w:val="59"/>
+    <w:rsid w:val="006B5357"/>
+    <w:tblPr>
+      <w:tblBorders>
+        <w:top w:val="single" w:sz="4" w:space="0" w:color="auto"/>
+        <w:left w:val="single" w:sz="4" w:space="0" w:color="auto"/>
+        <w:bottom w:val="single" w:sz="4" w:space="0" w:color="auto"/>
+        <w:right w:val="single" w:sz="4" w:space="0" w:color="auto"/>
+        <w:insideH w:val="single" w:sz="4" w:space="0" w:color="auto"/>
+        <w:insideV w:val="single" w:sz="4" w:space="0" w:color="auto"/>
+      </w:tblBorders>
+    </w:tblPr>
   </w:style>
 </w:styles>
 </file>
@@ -4714,7 +5657,7 @@
 </file>
 
 <file path=customXml/itemProps1.xml><?xml version="1.0" encoding="utf-8"?>
-<ds:datastoreItem xmlns:ds="http://schemas.openxmlformats.org/officeDocument/2006/customXml" ds:itemID="{141D482E-F603-4738-B5A4-6404F44B7F6B}">
+<ds:datastoreItem xmlns:ds="http://schemas.openxmlformats.org/officeDocument/2006/customXml" ds:itemID="{8B565091-3580-4B0B-BAE5-E1E856A78C34}">
   <ds:schemaRefs>
     <ds:schemaRef ds:uri="http://schemas.openxmlformats.org/officeDocument/2006/bibliography"/>
   </ds:schemaRefs>

</xml_diff>